<commit_message>
Descrizione di due Use Case
</commit_message>
<xml_diff>
--- a/Specifica requisiti/Specifica dei requisiti.docx
+++ b/Specifica requisiti/Specifica dei requisiti.docx
@@ -1,6 +1,6 @@
 
 <file path=word/document.xml><?xml version="1.0" encoding="utf-8"?>
-<w:document xmlns:wpc="http://schemas.microsoft.com/office/word/2010/wordprocessingCanvas" xmlns:cx="http://schemas.microsoft.com/office/drawing/2014/chartex" xmlns:cx1="http://schemas.microsoft.com/office/drawing/2015/9/8/chartex" xmlns:cx2="http://schemas.microsoft.com/office/drawing/2015/10/21/chartex" xmlns:cx3="http://schemas.microsoft.com/office/drawing/2016/5/9/chartex" xmlns:cx4="http://schemas.microsoft.com/office/drawing/2016/5/10/chartex" xmlns:cx5="http://schemas.microsoft.com/office/drawing/2016/5/11/chartex" xmlns:cx6="http://schemas.microsoft.com/office/drawing/2016/5/12/chartex" xmlns:cx7="http://schemas.microsoft.com/office/drawing/2016/5/13/chartex" xmlns:cx8="http://schemas.microsoft.com/office/drawing/2016/5/14/chartex" xmlns:mc="http://schemas.openxmlformats.org/markup-compatibility/2006" xmlns:aink="http://schemas.microsoft.com/office/drawing/2016/ink" xmlns:am3d="http://schemas.microsoft.com/office/drawing/2017/model3d" xmlns:o="urn:schemas-microsoft-com:office:office" xmlns:oel="http://schemas.microsoft.com/office/2019/extlst" xmlns:r="http://schemas.openxmlformats.org/officeDocument/2006/relationships" xmlns:m="http://schemas.openxmlformats.org/officeDocument/2006/math" xmlns:v="urn:schemas-microsoft-com:vml" xmlns:wp14="http://schemas.microsoft.com/office/word/2010/wordprocessingDrawing" xmlns:wp="http://schemas.openxmlformats.org/drawingml/2006/wordprocessingDrawing" xmlns:w10="urn:schemas-microsoft-com:office:word" xmlns:w="http://schemas.openxmlformats.org/wordprocessingml/2006/main" xmlns:w14="http://schemas.microsoft.com/office/word/2010/wordml" xmlns:w15="http://schemas.microsoft.com/office/word/2012/wordml" xmlns:w16cex="http://schemas.microsoft.com/office/word/2018/wordml/cex" xmlns:w16cid="http://schemas.microsoft.com/office/word/2016/wordml/cid" xmlns:w16="http://schemas.microsoft.com/office/word/2018/wordml" xmlns:w16sdtdh="http://schemas.microsoft.com/office/word/2020/wordml/sdtdatahash" xmlns:w16se="http://schemas.microsoft.com/office/word/2015/wordml/symex" xmlns:wpg="http://schemas.microsoft.com/office/word/2010/wordprocessingGroup" xmlns:wpi="http://schemas.microsoft.com/office/word/2010/wordprocessingInk" xmlns:wne="http://schemas.microsoft.com/office/word/2006/wordml" xmlns:wps="http://schemas.microsoft.com/office/word/2010/wordprocessingShape" mc:Ignorable="w14 w15 w16se w16cid w16 w16cex w16sdtdh wp14">
+<w:document xmlns:wpc="http://schemas.microsoft.com/office/word/2010/wordprocessingCanvas" xmlns:cx="http://schemas.microsoft.com/office/drawing/2014/chartex" xmlns:cx1="http://schemas.microsoft.com/office/drawing/2015/9/8/chartex" xmlns:cx2="http://schemas.microsoft.com/office/drawing/2015/10/21/chartex" xmlns:cx3="http://schemas.microsoft.com/office/drawing/2016/5/9/chartex" xmlns:cx4="http://schemas.microsoft.com/office/drawing/2016/5/10/chartex" xmlns:cx5="http://schemas.microsoft.com/office/drawing/2016/5/11/chartex" xmlns:cx6="http://schemas.microsoft.com/office/drawing/2016/5/12/chartex" xmlns:cx7="http://schemas.microsoft.com/office/drawing/2016/5/13/chartex" xmlns:cx8="http://schemas.microsoft.com/office/drawing/2016/5/14/chartex" xmlns:mc="http://schemas.openxmlformats.org/markup-compatibility/2006" xmlns:aink="http://schemas.microsoft.com/office/drawing/2016/ink" xmlns:am3d="http://schemas.microsoft.com/office/drawing/2017/model3d" xmlns:o="urn:schemas-microsoft-com:office:office" xmlns:r="http://schemas.openxmlformats.org/officeDocument/2006/relationships" xmlns:m="http://schemas.openxmlformats.org/officeDocument/2006/math" xmlns:v="urn:schemas-microsoft-com:vml" xmlns:wp14="http://schemas.microsoft.com/office/word/2010/wordprocessingDrawing" xmlns:wp="http://schemas.openxmlformats.org/drawingml/2006/wordprocessingDrawing" xmlns:w10="urn:schemas-microsoft-com:office:word" xmlns:w="http://schemas.openxmlformats.org/wordprocessingml/2006/main" xmlns:w14="http://schemas.microsoft.com/office/word/2010/wordml" xmlns:w15="http://schemas.microsoft.com/office/word/2012/wordml" xmlns:w16cid="http://schemas.microsoft.com/office/word/2016/wordml/cid" xmlns:w16se="http://schemas.microsoft.com/office/word/2015/wordml/symex" xmlns:wpg="http://schemas.microsoft.com/office/word/2010/wordprocessingGroup" xmlns:wpi="http://schemas.microsoft.com/office/word/2010/wordprocessingInk" xmlns:wne="http://schemas.microsoft.com/office/word/2006/wordml" xmlns:wps="http://schemas.microsoft.com/office/word/2010/wordprocessingShape" mc:Ignorable="w14 w15 w16se w16cid wp14">
   <w:body>
     <w:p>
       <w:pPr>
@@ -98,7 +98,7 @@
                     <pic:cNvPicPr/>
                   </pic:nvPicPr>
                   <pic:blipFill>
-                    <a:blip r:embed="rId6" cstate="print">
+                    <a:blip r:embed="rId8" cstate="print">
                       <a:extLst>
                         <a:ext uri="{28A0092B-C50C-407E-A947-70E740481C1C}">
                           <a14:useLocalDpi xmlns:a14="http://schemas.microsoft.com/office/drawing/2010/main" val="0"/>
@@ -352,7 +352,7 @@
           <w:sz w:val="36"/>
         </w:rPr>
       </w:pPr>
-      <w:bookmarkStart w:id="0" w:name="_Toc116460195"/>
+      <w:bookmarkStart w:id="0" w:name="_Toc116579383"/>
       <w:r>
         <w:rPr>
           <w:sz w:val="36"/>
@@ -368,8 +368,6 @@
         <w:rPr>
           <w:rFonts w:asciiTheme="minorHAnsi" w:eastAsiaTheme="minorEastAsia" w:hAnsiTheme="minorHAnsi"/>
           <w:noProof/>
-          <w:sz w:val="24"/>
-          <w:szCs w:val="24"/>
           <w:lang w:eastAsia="it-IT"/>
         </w:rPr>
       </w:pPr>
@@ -391,7 +389,7 @@
         </w:rPr>
         <w:fldChar w:fldCharType="separate"/>
       </w:r>
-      <w:hyperlink w:anchor="_Toc116460195" w:history="1">
+      <w:hyperlink w:anchor="_Toc116579383" w:history="1">
         <w:r>
           <w:rPr>
             <w:rStyle w:val="Collegamentoipertestuale"/>
@@ -418,7 +416,7 @@
             <w:noProof/>
             <w:webHidden/>
           </w:rPr>
-          <w:instrText xml:space="preserve"> PAGEREF _Toc116460195 \h </w:instrText>
+          <w:instrText xml:space="preserve"> PAGEREF _Toc116579383 \h </w:instrText>
         </w:r>
         <w:r>
           <w:rPr>
@@ -455,12 +453,10 @@
         <w:rPr>
           <w:rFonts w:asciiTheme="minorHAnsi" w:eastAsiaTheme="minorEastAsia" w:hAnsiTheme="minorHAnsi"/>
           <w:noProof/>
-          <w:sz w:val="24"/>
-          <w:szCs w:val="24"/>
           <w:lang w:eastAsia="it-IT"/>
         </w:rPr>
       </w:pPr>
-      <w:hyperlink w:anchor="_Toc116460196" w:history="1">
+      <w:hyperlink w:anchor="_Toc116579384" w:history="1">
         <w:r>
           <w:rPr>
             <w:rStyle w:val="Collegamentoipertestuale"/>
@@ -487,7 +483,7 @@
             <w:noProof/>
             <w:webHidden/>
           </w:rPr>
-          <w:instrText xml:space="preserve"> PAGEREF _Toc116460196 \h </w:instrText>
+          <w:instrText xml:space="preserve"> PAGEREF _Toc116579384 \h </w:instrText>
         </w:r>
         <w:r>
           <w:rPr>
@@ -524,18 +520,16 @@
         <w:rPr>
           <w:rFonts w:asciiTheme="minorHAnsi" w:eastAsiaTheme="minorEastAsia" w:hAnsiTheme="minorHAnsi"/>
           <w:noProof/>
-          <w:sz w:val="24"/>
-          <w:szCs w:val="24"/>
           <w:lang w:eastAsia="it-IT"/>
         </w:rPr>
       </w:pPr>
-      <w:hyperlink w:anchor="_Toc116460197" w:history="1">
+      <w:hyperlink w:anchor="_Toc116579385" w:history="1">
         <w:r>
           <w:rPr>
             <w:rStyle w:val="Collegamentoipertestuale"/>
             <w:noProof/>
           </w:rPr>
-          <w:t>Requisiti funzionali</w:t>
+          <w:t>Requisiti funzionali – Utente non Autenticato</w:t>
         </w:r>
         <w:r>
           <w:rPr>
@@ -556,7 +550,7 @@
             <w:noProof/>
             <w:webHidden/>
           </w:rPr>
-          <w:instrText xml:space="preserve"> PAGEREF _Toc116460197 \h </w:instrText>
+          <w:instrText xml:space="preserve"> PAGEREF _Toc116579385 \h </w:instrText>
         </w:r>
         <w:r>
           <w:rPr>
@@ -589,23 +583,915 @@
     </w:p>
     <w:p>
       <w:pPr>
+        <w:pStyle w:val="Sommario2"/>
+        <w:rPr>
+          <w:rFonts w:asciiTheme="minorHAnsi" w:eastAsiaTheme="minorEastAsia" w:hAnsiTheme="minorHAnsi"/>
+          <w:noProof/>
+          <w:lang w:eastAsia="it-IT"/>
+        </w:rPr>
+      </w:pPr>
+      <w:hyperlink w:anchor="_Toc116579386" w:history="1">
+        <w:r>
+          <w:rPr>
+            <w:rStyle w:val="Collegamentoipertestuale"/>
+            <w:rFonts w:ascii="Symbol" w:eastAsia="MS Gothic" w:hAnsi="Symbol" w:cs="Calibri Light"/>
+            <w:noProof/>
+          </w:rPr>
+          <w:t></w:t>
+        </w:r>
+        <w:r>
+          <w:rPr>
+            <w:rFonts w:asciiTheme="minorHAnsi" w:eastAsiaTheme="minorEastAsia" w:hAnsiTheme="minorHAnsi"/>
+            <w:noProof/>
+            <w:lang w:eastAsia="it-IT"/>
+          </w:rPr>
+          <w:tab/>
+        </w:r>
+        <w:r>
+          <w:rPr>
+            <w:rStyle w:val="Collegamentoipertestuale"/>
+            <w:rFonts w:ascii="Calibri Light" w:eastAsia="MS Gothic" w:hAnsi="Calibri Light" w:cs="Calibri Light"/>
+            <w:b/>
+            <w:noProof/>
+          </w:rPr>
+          <w:t>RF 5. Registrazione</w:t>
+        </w:r>
+        <w:r>
+          <w:rPr>
+            <w:noProof/>
+            <w:webHidden/>
+          </w:rPr>
+          <w:tab/>
+        </w:r>
+        <w:r>
+          <w:rPr>
+            <w:noProof/>
+            <w:webHidden/>
+          </w:rPr>
+          <w:fldChar w:fldCharType="begin"/>
+        </w:r>
+        <w:r>
+          <w:rPr>
+            <w:noProof/>
+            <w:webHidden/>
+          </w:rPr>
+          <w:instrText xml:space="preserve"> PAGEREF _Toc116579386 \h </w:instrText>
+        </w:r>
+        <w:r>
+          <w:rPr>
+            <w:noProof/>
+            <w:webHidden/>
+          </w:rPr>
+        </w:r>
+        <w:r>
+          <w:rPr>
+            <w:noProof/>
+            <w:webHidden/>
+          </w:rPr>
+          <w:fldChar w:fldCharType="separate"/>
+        </w:r>
+        <w:r>
+          <w:rPr>
+            <w:noProof/>
+            <w:webHidden/>
+          </w:rPr>
+          <w:t>3</w:t>
+        </w:r>
+        <w:r>
+          <w:rPr>
+            <w:noProof/>
+            <w:webHidden/>
+          </w:rPr>
+          <w:fldChar w:fldCharType="end"/>
+        </w:r>
+      </w:hyperlink>
+    </w:p>
+    <w:p>
+      <w:pPr>
+        <w:pStyle w:val="Sommario2"/>
+        <w:rPr>
+          <w:rFonts w:asciiTheme="minorHAnsi" w:eastAsiaTheme="minorEastAsia" w:hAnsiTheme="minorHAnsi"/>
+          <w:noProof/>
+          <w:lang w:eastAsia="it-IT"/>
+        </w:rPr>
+      </w:pPr>
+      <w:hyperlink w:anchor="_Toc116579387" w:history="1">
+        <w:r>
+          <w:rPr>
+            <w:rStyle w:val="Collegamentoipertestuale"/>
+            <w:rFonts w:ascii="Symbol" w:eastAsia="MS Gothic" w:hAnsi="Symbol" w:cs="Calibri Light"/>
+            <w:noProof/>
+          </w:rPr>
+          <w:t></w:t>
+        </w:r>
+        <w:r>
+          <w:rPr>
+            <w:rFonts w:asciiTheme="minorHAnsi" w:eastAsiaTheme="minorEastAsia" w:hAnsiTheme="minorHAnsi"/>
+            <w:noProof/>
+            <w:lang w:eastAsia="it-IT"/>
+          </w:rPr>
+          <w:tab/>
+        </w:r>
+        <w:r>
+          <w:rPr>
+            <w:rStyle w:val="Collegamentoipertestuale"/>
+            <w:rFonts w:ascii="Calibri Light" w:eastAsia="MS Gothic" w:hAnsi="Calibri Light" w:cs="Calibri Light"/>
+            <w:b/>
+            <w:noProof/>
+          </w:rPr>
+          <w:t>RF 6. Campi utente</w:t>
+        </w:r>
+        <w:r>
+          <w:rPr>
+            <w:noProof/>
+            <w:webHidden/>
+          </w:rPr>
+          <w:tab/>
+        </w:r>
+        <w:r>
+          <w:rPr>
+            <w:noProof/>
+            <w:webHidden/>
+          </w:rPr>
+          <w:fldChar w:fldCharType="begin"/>
+        </w:r>
+        <w:r>
+          <w:rPr>
+            <w:noProof/>
+            <w:webHidden/>
+          </w:rPr>
+          <w:instrText xml:space="preserve"> PAGEREF _Toc116579387 \h </w:instrText>
+        </w:r>
+        <w:r>
+          <w:rPr>
+            <w:noProof/>
+            <w:webHidden/>
+          </w:rPr>
+        </w:r>
+        <w:r>
+          <w:rPr>
+            <w:noProof/>
+            <w:webHidden/>
+          </w:rPr>
+          <w:fldChar w:fldCharType="separate"/>
+        </w:r>
+        <w:r>
+          <w:rPr>
+            <w:noProof/>
+            <w:webHidden/>
+          </w:rPr>
+          <w:t>3</w:t>
+        </w:r>
+        <w:r>
+          <w:rPr>
+            <w:noProof/>
+            <w:webHidden/>
+          </w:rPr>
+          <w:fldChar w:fldCharType="end"/>
+        </w:r>
+      </w:hyperlink>
+    </w:p>
+    <w:p>
+      <w:pPr>
+        <w:pStyle w:val="Sommario2"/>
+        <w:rPr>
+          <w:rFonts w:asciiTheme="minorHAnsi" w:eastAsiaTheme="minorEastAsia" w:hAnsiTheme="minorHAnsi"/>
+          <w:noProof/>
+          <w:lang w:eastAsia="it-IT"/>
+        </w:rPr>
+      </w:pPr>
+      <w:hyperlink w:anchor="_Toc116579388" w:history="1">
+        <w:r>
+          <w:rPr>
+            <w:rStyle w:val="Collegamentoipertestuale"/>
+            <w:rFonts w:ascii="Symbol" w:eastAsia="MS Gothic" w:hAnsi="Symbol" w:cs="Calibri Light"/>
+            <w:noProof/>
+          </w:rPr>
+          <w:t></w:t>
+        </w:r>
+        <w:r>
+          <w:rPr>
+            <w:rFonts w:asciiTheme="minorHAnsi" w:eastAsiaTheme="minorEastAsia" w:hAnsiTheme="minorHAnsi"/>
+            <w:noProof/>
+            <w:lang w:eastAsia="it-IT"/>
+          </w:rPr>
+          <w:tab/>
+        </w:r>
+        <w:r>
+          <w:rPr>
+            <w:rStyle w:val="Collegamentoipertestuale"/>
+            <w:rFonts w:ascii="Calibri Light" w:eastAsia="MS Gothic" w:hAnsi="Calibri Light" w:cs="Calibri Light"/>
+            <w:b/>
+            <w:noProof/>
+          </w:rPr>
+          <w:t>RF 7. Eliminazione account</w:t>
+        </w:r>
+        <w:r>
+          <w:rPr>
+            <w:noProof/>
+            <w:webHidden/>
+          </w:rPr>
+          <w:tab/>
+        </w:r>
+        <w:r>
+          <w:rPr>
+            <w:noProof/>
+            <w:webHidden/>
+          </w:rPr>
+          <w:fldChar w:fldCharType="begin"/>
+        </w:r>
+        <w:r>
+          <w:rPr>
+            <w:noProof/>
+            <w:webHidden/>
+          </w:rPr>
+          <w:instrText xml:space="preserve"> PAGEREF _Toc116579388 \h </w:instrText>
+        </w:r>
+        <w:r>
+          <w:rPr>
+            <w:noProof/>
+            <w:webHidden/>
+          </w:rPr>
+        </w:r>
+        <w:r>
+          <w:rPr>
+            <w:noProof/>
+            <w:webHidden/>
+          </w:rPr>
+          <w:fldChar w:fldCharType="separate"/>
+        </w:r>
+        <w:r>
+          <w:rPr>
+            <w:noProof/>
+            <w:webHidden/>
+          </w:rPr>
+          <w:t>3</w:t>
+        </w:r>
+        <w:r>
+          <w:rPr>
+            <w:noProof/>
+            <w:webHidden/>
+          </w:rPr>
+          <w:fldChar w:fldCharType="end"/>
+        </w:r>
+      </w:hyperlink>
+    </w:p>
+    <w:p>
+      <w:pPr>
+        <w:pStyle w:val="Sommario2"/>
+        <w:rPr>
+          <w:rFonts w:asciiTheme="minorHAnsi" w:eastAsiaTheme="minorEastAsia" w:hAnsiTheme="minorHAnsi"/>
+          <w:noProof/>
+          <w:lang w:eastAsia="it-IT"/>
+        </w:rPr>
+      </w:pPr>
+      <w:hyperlink w:anchor="_Toc116579389" w:history="1">
+        <w:r>
+          <w:rPr>
+            <w:rStyle w:val="Collegamentoipertestuale"/>
+            <w:rFonts w:ascii="Symbol" w:eastAsia="MS Gothic" w:hAnsi="Symbol" w:cs="Calibri Light"/>
+            <w:noProof/>
+          </w:rPr>
+          <w:t></w:t>
+        </w:r>
+        <w:r>
+          <w:rPr>
+            <w:rFonts w:asciiTheme="minorHAnsi" w:eastAsiaTheme="minorEastAsia" w:hAnsiTheme="minorHAnsi"/>
+            <w:noProof/>
+            <w:lang w:eastAsia="it-IT"/>
+          </w:rPr>
+          <w:tab/>
+        </w:r>
+        <w:r>
+          <w:rPr>
+            <w:rStyle w:val="Collegamentoipertestuale"/>
+            <w:rFonts w:ascii="Calibri Light" w:eastAsia="MS Gothic" w:hAnsi="Calibri Light" w:cs="Calibri Light"/>
+            <w:b/>
+            <w:noProof/>
+          </w:rPr>
+          <w:t>RF 8. Modifica password</w:t>
+        </w:r>
+        <w:r>
+          <w:rPr>
+            <w:noProof/>
+            <w:webHidden/>
+          </w:rPr>
+          <w:tab/>
+        </w:r>
+        <w:r>
+          <w:rPr>
+            <w:noProof/>
+            <w:webHidden/>
+          </w:rPr>
+          <w:fldChar w:fldCharType="begin"/>
+        </w:r>
+        <w:r>
+          <w:rPr>
+            <w:noProof/>
+            <w:webHidden/>
+          </w:rPr>
+          <w:instrText xml:space="preserve"> PAGEREF _Toc116579389 \h </w:instrText>
+        </w:r>
+        <w:r>
+          <w:rPr>
+            <w:noProof/>
+            <w:webHidden/>
+          </w:rPr>
+        </w:r>
+        <w:r>
+          <w:rPr>
+            <w:noProof/>
+            <w:webHidden/>
+          </w:rPr>
+          <w:fldChar w:fldCharType="separate"/>
+        </w:r>
+        <w:r>
+          <w:rPr>
+            <w:noProof/>
+            <w:webHidden/>
+          </w:rPr>
+          <w:t>3</w:t>
+        </w:r>
+        <w:r>
+          <w:rPr>
+            <w:noProof/>
+            <w:webHidden/>
+          </w:rPr>
+          <w:fldChar w:fldCharType="end"/>
+        </w:r>
+      </w:hyperlink>
+    </w:p>
+    <w:p>
+      <w:pPr>
+        <w:pStyle w:val="Sommario2"/>
+        <w:rPr>
+          <w:rFonts w:asciiTheme="minorHAnsi" w:eastAsiaTheme="minorEastAsia" w:hAnsiTheme="minorHAnsi"/>
+          <w:noProof/>
+          <w:lang w:eastAsia="it-IT"/>
+        </w:rPr>
+      </w:pPr>
+      <w:hyperlink w:anchor="_Toc116579390" w:history="1">
+        <w:r>
+          <w:rPr>
+            <w:rStyle w:val="Collegamentoipertestuale"/>
+            <w:rFonts w:ascii="Symbol" w:eastAsia="MS Gothic" w:hAnsi="Symbol" w:cs="Calibri Light"/>
+            <w:noProof/>
+          </w:rPr>
+          <w:t></w:t>
+        </w:r>
+        <w:r>
+          <w:rPr>
+            <w:rFonts w:asciiTheme="minorHAnsi" w:eastAsiaTheme="minorEastAsia" w:hAnsiTheme="minorHAnsi"/>
+            <w:noProof/>
+            <w:lang w:eastAsia="it-IT"/>
+          </w:rPr>
+          <w:tab/>
+        </w:r>
+        <w:r>
+          <w:rPr>
+            <w:rStyle w:val="Collegamentoipertestuale"/>
+            <w:rFonts w:ascii="Calibri Light" w:eastAsia="MS Gothic" w:hAnsi="Calibri Light" w:cs="Calibri Light"/>
+            <w:b/>
+            <w:noProof/>
+          </w:rPr>
+          <w:t>RF 9. Recupera password</w:t>
+        </w:r>
+        <w:r>
+          <w:rPr>
+            <w:noProof/>
+            <w:webHidden/>
+          </w:rPr>
+          <w:tab/>
+        </w:r>
+        <w:r>
+          <w:rPr>
+            <w:noProof/>
+            <w:webHidden/>
+          </w:rPr>
+          <w:fldChar w:fldCharType="begin"/>
+        </w:r>
+        <w:r>
+          <w:rPr>
+            <w:noProof/>
+            <w:webHidden/>
+          </w:rPr>
+          <w:instrText xml:space="preserve"> PAGEREF _Toc116579390 \h </w:instrText>
+        </w:r>
+        <w:r>
+          <w:rPr>
+            <w:noProof/>
+            <w:webHidden/>
+          </w:rPr>
+        </w:r>
+        <w:r>
+          <w:rPr>
+            <w:noProof/>
+            <w:webHidden/>
+          </w:rPr>
+          <w:fldChar w:fldCharType="separate"/>
+        </w:r>
+        <w:r>
+          <w:rPr>
+            <w:noProof/>
+            <w:webHidden/>
+          </w:rPr>
+          <w:t>3</w:t>
+        </w:r>
+        <w:r>
+          <w:rPr>
+            <w:noProof/>
+            <w:webHidden/>
+          </w:rPr>
+          <w:fldChar w:fldCharType="end"/>
+        </w:r>
+      </w:hyperlink>
+    </w:p>
+    <w:p>
+      <w:pPr>
+        <w:pStyle w:val="Sommario2"/>
+        <w:rPr>
+          <w:rFonts w:asciiTheme="minorHAnsi" w:eastAsiaTheme="minorEastAsia" w:hAnsiTheme="minorHAnsi"/>
+          <w:noProof/>
+          <w:lang w:eastAsia="it-IT"/>
+        </w:rPr>
+      </w:pPr>
+      <w:hyperlink w:anchor="_Toc116579391" w:history="1">
+        <w:r>
+          <w:rPr>
+            <w:rStyle w:val="Collegamentoipertestuale"/>
+            <w:rFonts w:ascii="Symbol" w:eastAsia="MS Gothic" w:hAnsi="Symbol" w:cstheme="majorHAnsi"/>
+            <w:bCs/>
+            <w:noProof/>
+          </w:rPr>
+          <w:t></w:t>
+        </w:r>
+        <w:r>
+          <w:rPr>
+            <w:rFonts w:asciiTheme="minorHAnsi" w:eastAsiaTheme="minorEastAsia" w:hAnsiTheme="minorHAnsi"/>
+            <w:noProof/>
+            <w:lang w:eastAsia="it-IT"/>
+          </w:rPr>
+          <w:tab/>
+        </w:r>
+        <w:r>
+          <w:rPr>
+            <w:rStyle w:val="Collegamentoipertestuale"/>
+            <w:rFonts w:eastAsia="MS Gothic" w:cstheme="majorHAnsi"/>
+            <w:b/>
+            <w:bCs/>
+            <w:noProof/>
+          </w:rPr>
+          <w:t>RF 10. Login</w:t>
+        </w:r>
+        <w:r>
+          <w:rPr>
+            <w:noProof/>
+            <w:webHidden/>
+          </w:rPr>
+          <w:tab/>
+        </w:r>
+        <w:r>
+          <w:rPr>
+            <w:noProof/>
+            <w:webHidden/>
+          </w:rPr>
+          <w:fldChar w:fldCharType="begin"/>
+        </w:r>
+        <w:r>
+          <w:rPr>
+            <w:noProof/>
+            <w:webHidden/>
+          </w:rPr>
+          <w:instrText xml:space="preserve"> PAGEREF _Toc116579391 \h </w:instrText>
+        </w:r>
+        <w:r>
+          <w:rPr>
+            <w:noProof/>
+            <w:webHidden/>
+          </w:rPr>
+        </w:r>
+        <w:r>
+          <w:rPr>
+            <w:noProof/>
+            <w:webHidden/>
+          </w:rPr>
+          <w:fldChar w:fldCharType="separate"/>
+        </w:r>
+        <w:r>
+          <w:rPr>
+            <w:noProof/>
+            <w:webHidden/>
+          </w:rPr>
+          <w:t>3</w:t>
+        </w:r>
+        <w:r>
+          <w:rPr>
+            <w:noProof/>
+            <w:webHidden/>
+          </w:rPr>
+          <w:fldChar w:fldCharType="end"/>
+        </w:r>
+      </w:hyperlink>
+    </w:p>
+    <w:p>
+      <w:pPr>
+        <w:pStyle w:val="Sommario2"/>
+        <w:rPr>
+          <w:rFonts w:asciiTheme="minorHAnsi" w:eastAsiaTheme="minorEastAsia" w:hAnsiTheme="minorHAnsi"/>
+          <w:noProof/>
+          <w:lang w:eastAsia="it-IT"/>
+        </w:rPr>
+      </w:pPr>
+      <w:hyperlink w:anchor="_Toc116579392" w:history="1">
+        <w:r>
+          <w:rPr>
+            <w:rStyle w:val="Collegamentoipertestuale"/>
+            <w:rFonts w:ascii="Symbol" w:eastAsia="MS Gothic" w:hAnsi="Symbol" w:cstheme="majorHAnsi"/>
+            <w:bCs/>
+            <w:noProof/>
+          </w:rPr>
+          <w:t></w:t>
+        </w:r>
+        <w:r>
+          <w:rPr>
+            <w:rFonts w:asciiTheme="minorHAnsi" w:eastAsiaTheme="minorEastAsia" w:hAnsiTheme="minorHAnsi"/>
+            <w:noProof/>
+            <w:lang w:eastAsia="it-IT"/>
+          </w:rPr>
+          <w:tab/>
+        </w:r>
+        <w:r>
+          <w:rPr>
+            <w:rStyle w:val="Collegamentoipertestuale"/>
+            <w:rFonts w:eastAsia="MS Gothic" w:cstheme="majorHAnsi"/>
+            <w:b/>
+            <w:bCs/>
+            <w:noProof/>
+          </w:rPr>
+          <w:t>RF 11. Logout</w:t>
+        </w:r>
+        <w:r>
+          <w:rPr>
+            <w:noProof/>
+            <w:webHidden/>
+          </w:rPr>
+          <w:tab/>
+        </w:r>
+        <w:r>
+          <w:rPr>
+            <w:noProof/>
+            <w:webHidden/>
+          </w:rPr>
+          <w:fldChar w:fldCharType="begin"/>
+        </w:r>
+        <w:r>
+          <w:rPr>
+            <w:noProof/>
+            <w:webHidden/>
+          </w:rPr>
+          <w:instrText xml:space="preserve"> PAGEREF _Toc116579392 \h </w:instrText>
+        </w:r>
+        <w:r>
+          <w:rPr>
+            <w:noProof/>
+            <w:webHidden/>
+          </w:rPr>
+        </w:r>
+        <w:r>
+          <w:rPr>
+            <w:noProof/>
+            <w:webHidden/>
+          </w:rPr>
+          <w:fldChar w:fldCharType="separate"/>
+        </w:r>
+        <w:r>
+          <w:rPr>
+            <w:noProof/>
+            <w:webHidden/>
+          </w:rPr>
+          <w:t>3</w:t>
+        </w:r>
+        <w:r>
+          <w:rPr>
+            <w:noProof/>
+            <w:webHidden/>
+          </w:rPr>
+          <w:fldChar w:fldCharType="end"/>
+        </w:r>
+      </w:hyperlink>
+    </w:p>
+    <w:p>
+      <w:pPr>
+        <w:pStyle w:val="Sommario1"/>
+        <w:rPr>
+          <w:rFonts w:asciiTheme="minorHAnsi" w:eastAsiaTheme="minorEastAsia" w:hAnsiTheme="minorHAnsi"/>
+          <w:noProof/>
+          <w:lang w:eastAsia="it-IT"/>
+        </w:rPr>
+      </w:pPr>
+      <w:hyperlink w:anchor="_Toc116579393" w:history="1">
+        <w:r>
+          <w:rPr>
+            <w:rStyle w:val="Collegamentoipertestuale"/>
+            <w:noProof/>
+          </w:rPr>
+          <w:t>Requisiti funzionali – Utente Autenticato</w:t>
+        </w:r>
+        <w:r>
+          <w:rPr>
+            <w:noProof/>
+            <w:webHidden/>
+          </w:rPr>
+          <w:tab/>
+        </w:r>
+        <w:r>
+          <w:rPr>
+            <w:noProof/>
+            <w:webHidden/>
+          </w:rPr>
+          <w:fldChar w:fldCharType="begin"/>
+        </w:r>
+        <w:r>
+          <w:rPr>
+            <w:noProof/>
+            <w:webHidden/>
+          </w:rPr>
+          <w:instrText xml:space="preserve"> PAGEREF _Toc116579393 \h </w:instrText>
+        </w:r>
+        <w:r>
+          <w:rPr>
+            <w:noProof/>
+            <w:webHidden/>
+          </w:rPr>
+        </w:r>
+        <w:r>
+          <w:rPr>
+            <w:noProof/>
+            <w:webHidden/>
+          </w:rPr>
+          <w:fldChar w:fldCharType="separate"/>
+        </w:r>
+        <w:r>
+          <w:rPr>
+            <w:noProof/>
+            <w:webHidden/>
+          </w:rPr>
+          <w:t>4</w:t>
+        </w:r>
+        <w:r>
+          <w:rPr>
+            <w:noProof/>
+            <w:webHidden/>
+          </w:rPr>
+          <w:fldChar w:fldCharType="end"/>
+        </w:r>
+      </w:hyperlink>
+    </w:p>
+    <w:p>
+      <w:pPr>
+        <w:pStyle w:val="Sommario1"/>
+        <w:rPr>
+          <w:rFonts w:asciiTheme="minorHAnsi" w:eastAsiaTheme="minorEastAsia" w:hAnsiTheme="minorHAnsi"/>
+          <w:noProof/>
+          <w:lang w:eastAsia="it-IT"/>
+        </w:rPr>
+      </w:pPr>
+      <w:hyperlink w:anchor="_Toc116579394" w:history="1">
+        <w:r>
+          <w:rPr>
+            <w:rStyle w:val="Collegamentoipertestuale"/>
+            <w:noProof/>
+          </w:rPr>
+          <w:t>Descrizione Use Case</w:t>
+        </w:r>
+        <w:r>
+          <w:rPr>
+            <w:noProof/>
+            <w:webHidden/>
+          </w:rPr>
+          <w:tab/>
+        </w:r>
+        <w:r>
+          <w:rPr>
+            <w:noProof/>
+            <w:webHidden/>
+          </w:rPr>
+          <w:fldChar w:fldCharType="begin"/>
+        </w:r>
+        <w:r>
+          <w:rPr>
+            <w:noProof/>
+            <w:webHidden/>
+          </w:rPr>
+          <w:instrText xml:space="preserve"> PAGEREF _Toc116579394 \h </w:instrText>
+        </w:r>
+        <w:r>
+          <w:rPr>
+            <w:noProof/>
+            <w:webHidden/>
+          </w:rPr>
+        </w:r>
+        <w:r>
+          <w:rPr>
+            <w:noProof/>
+            <w:webHidden/>
+          </w:rPr>
+          <w:fldChar w:fldCharType="separate"/>
+        </w:r>
+        <w:r>
+          <w:rPr>
+            <w:noProof/>
+            <w:webHidden/>
+          </w:rPr>
+          <w:t>4</w:t>
+        </w:r>
+        <w:r>
+          <w:rPr>
+            <w:noProof/>
+            <w:webHidden/>
+          </w:rPr>
+          <w:fldChar w:fldCharType="end"/>
+        </w:r>
+      </w:hyperlink>
+    </w:p>
+    <w:p>
+      <w:pPr>
+        <w:pStyle w:val="Sommario2"/>
+        <w:rPr>
+          <w:rFonts w:asciiTheme="minorHAnsi" w:eastAsiaTheme="minorEastAsia" w:hAnsiTheme="minorHAnsi"/>
+          <w:noProof/>
+          <w:lang w:eastAsia="it-IT"/>
+        </w:rPr>
+      </w:pPr>
+      <w:hyperlink w:anchor="_Toc116579395" w:history="1">
+        <w:r>
+          <w:rPr>
+            <w:rStyle w:val="Collegamentoipertestuale"/>
+            <w:rFonts w:ascii="Calibri Light" w:eastAsia="MS Gothic" w:hAnsi="Calibri Light" w:cs="Calibri Light"/>
+            <w:b/>
+            <w:noProof/>
+          </w:rPr>
+          <w:t>Descrizione Use Case “Registrazione” e “Campi Utente”</w:t>
+        </w:r>
+        <w:r>
+          <w:rPr>
+            <w:noProof/>
+            <w:webHidden/>
+          </w:rPr>
+          <w:tab/>
+        </w:r>
+        <w:r>
+          <w:rPr>
+            <w:noProof/>
+            <w:webHidden/>
+          </w:rPr>
+          <w:fldChar w:fldCharType="begin"/>
+        </w:r>
+        <w:r>
+          <w:rPr>
+            <w:noProof/>
+            <w:webHidden/>
+          </w:rPr>
+          <w:instrText xml:space="preserve"> PAGEREF _Toc116579395 \h </w:instrText>
+        </w:r>
+        <w:r>
+          <w:rPr>
+            <w:noProof/>
+            <w:webHidden/>
+          </w:rPr>
+        </w:r>
+        <w:r>
+          <w:rPr>
+            <w:noProof/>
+            <w:webHidden/>
+          </w:rPr>
+          <w:fldChar w:fldCharType="separate"/>
+        </w:r>
+        <w:r>
+          <w:rPr>
+            <w:noProof/>
+            <w:webHidden/>
+          </w:rPr>
+          <w:t>4</w:t>
+        </w:r>
+        <w:r>
+          <w:rPr>
+            <w:noProof/>
+            <w:webHidden/>
+          </w:rPr>
+          <w:fldChar w:fldCharType="end"/>
+        </w:r>
+      </w:hyperlink>
+    </w:p>
+    <w:p>
+      <w:pPr>
+        <w:pStyle w:val="Sommario2"/>
+        <w:rPr>
+          <w:rFonts w:asciiTheme="minorHAnsi" w:eastAsiaTheme="minorEastAsia" w:hAnsiTheme="minorHAnsi"/>
+          <w:noProof/>
+          <w:lang w:eastAsia="it-IT"/>
+        </w:rPr>
+      </w:pPr>
+      <w:hyperlink w:anchor="_Toc116579396" w:history="1">
+        <w:r>
+          <w:rPr>
+            <w:rStyle w:val="Collegamentoipertestuale"/>
+            <w:rFonts w:ascii="Calibri Light" w:eastAsia="MS Gothic" w:hAnsi="Calibri Light" w:cs="Calibri Light"/>
+            <w:b/>
+            <w:noProof/>
+          </w:rPr>
+          <w:t>Descrizione Use Case “Eliminazione Account”</w:t>
+        </w:r>
+        <w:r>
+          <w:rPr>
+            <w:noProof/>
+            <w:webHidden/>
+          </w:rPr>
+          <w:tab/>
+        </w:r>
+        <w:r>
+          <w:rPr>
+            <w:noProof/>
+            <w:webHidden/>
+          </w:rPr>
+          <w:fldChar w:fldCharType="begin"/>
+        </w:r>
+        <w:r>
+          <w:rPr>
+            <w:noProof/>
+            <w:webHidden/>
+          </w:rPr>
+          <w:instrText xml:space="preserve"> PAGEREF _Toc116579396 \h </w:instrText>
+        </w:r>
+        <w:r>
+          <w:rPr>
+            <w:noProof/>
+            <w:webHidden/>
+          </w:rPr>
+        </w:r>
+        <w:r>
+          <w:rPr>
+            <w:noProof/>
+            <w:webHidden/>
+          </w:rPr>
+          <w:fldChar w:fldCharType="separate"/>
+        </w:r>
+        <w:r>
+          <w:rPr>
+            <w:noProof/>
+            <w:webHidden/>
+          </w:rPr>
+          <w:t>5</w:t>
+        </w:r>
+        <w:r>
+          <w:rPr>
+            <w:noProof/>
+            <w:webHidden/>
+          </w:rPr>
+          <w:fldChar w:fldCharType="end"/>
+        </w:r>
+      </w:hyperlink>
+    </w:p>
+    <w:p>
+      <w:pPr>
         <w:jc w:val="center"/>
         <w:rPr>
-          <w:rFonts w:asciiTheme="majorHAnsi" w:hAnsiTheme="majorHAnsi" w:cs="Calibri Light"/>
-        </w:rPr>
-      </w:pPr>
-      <w:r>
-        <w:rPr>
-          <w:rFonts w:asciiTheme="majorHAnsi" w:hAnsiTheme="majorHAnsi" w:cs="Calibri Light"/>
+          <w:rFonts w:cs="Calibri Light"/>
+        </w:rPr>
+      </w:pPr>
+      <w:r>
+        <w:rPr>
+          <w:rFonts w:cs="Calibri Light"/>
         </w:rPr>
         <w:fldChar w:fldCharType="end"/>
       </w:r>
     </w:p>
     <w:p>
       <w:pPr>
+        <w:rPr>
+          <w:rFonts w:cs="Calibri Light"/>
+        </w:rPr>
+      </w:pPr>
+    </w:p>
+    <w:p>
+      <w:pPr>
+        <w:rPr>
+          <w:rFonts w:cs="Calibri Light"/>
+        </w:rPr>
+      </w:pPr>
+    </w:p>
+    <w:p>
+      <w:pPr>
+        <w:rPr>
+          <w:rFonts w:cs="Calibri Light"/>
+        </w:rPr>
+      </w:pPr>
+    </w:p>
+    <w:p>
+      <w:pPr>
         <w:jc w:val="center"/>
         <w:rPr>
-          <w:rFonts w:asciiTheme="majorHAnsi" w:hAnsiTheme="majorHAnsi" w:cs="Calibri Light"/>
+          <w:rFonts w:cs="Calibri Light"/>
         </w:rPr>
       </w:pPr>
     </w:p>
@@ -613,7 +1499,7 @@
       <w:pPr>
         <w:jc w:val="center"/>
         <w:rPr>
-          <w:rFonts w:asciiTheme="majorHAnsi" w:hAnsiTheme="majorHAnsi" w:cs="Calibri Light"/>
+          <w:rFonts w:cs="Calibri Light"/>
         </w:rPr>
       </w:pPr>
     </w:p>
@@ -621,7 +1507,7 @@
       <w:pPr>
         <w:jc w:val="center"/>
         <w:rPr>
-          <w:rFonts w:asciiTheme="majorHAnsi" w:hAnsiTheme="majorHAnsi" w:cs="Calibri Light"/>
+          <w:rFonts w:cs="Calibri Light"/>
         </w:rPr>
       </w:pPr>
     </w:p>
@@ -629,7 +1515,7 @@
       <w:pPr>
         <w:jc w:val="center"/>
         <w:rPr>
-          <w:rFonts w:asciiTheme="majorHAnsi" w:hAnsiTheme="majorHAnsi" w:cs="Calibri Light"/>
+          <w:rFonts w:cs="Calibri Light"/>
         </w:rPr>
       </w:pPr>
     </w:p>
@@ -637,7 +1523,7 @@
       <w:pPr>
         <w:jc w:val="center"/>
         <w:rPr>
-          <w:rFonts w:asciiTheme="majorHAnsi" w:hAnsiTheme="majorHAnsi" w:cs="Calibri Light"/>
+          <w:rFonts w:cs="Calibri Light"/>
         </w:rPr>
       </w:pPr>
     </w:p>
@@ -645,7 +1531,7 @@
       <w:pPr>
         <w:jc w:val="center"/>
         <w:rPr>
-          <w:rFonts w:asciiTheme="majorHAnsi" w:hAnsiTheme="majorHAnsi" w:cs="Calibri Light"/>
+          <w:rFonts w:cs="Calibri Light"/>
         </w:rPr>
       </w:pPr>
     </w:p>
@@ -653,7 +1539,7 @@
       <w:pPr>
         <w:jc w:val="center"/>
         <w:rPr>
-          <w:rFonts w:asciiTheme="majorHAnsi" w:hAnsiTheme="majorHAnsi" w:cs="Calibri Light"/>
+          <w:rFonts w:cs="Calibri Light"/>
         </w:rPr>
       </w:pPr>
     </w:p>
@@ -661,7 +1547,7 @@
       <w:pPr>
         <w:jc w:val="center"/>
         <w:rPr>
-          <w:rFonts w:asciiTheme="majorHAnsi" w:hAnsiTheme="majorHAnsi" w:cs="Calibri Light"/>
+          <w:rFonts w:cs="Calibri Light"/>
         </w:rPr>
       </w:pPr>
     </w:p>
@@ -669,7 +1555,7 @@
       <w:pPr>
         <w:jc w:val="center"/>
         <w:rPr>
-          <w:rFonts w:asciiTheme="majorHAnsi" w:hAnsiTheme="majorHAnsi" w:cs="Calibri Light"/>
+          <w:rFonts w:cs="Calibri Light"/>
         </w:rPr>
       </w:pPr>
     </w:p>
@@ -677,7 +1563,7 @@
       <w:pPr>
         <w:jc w:val="center"/>
         <w:rPr>
-          <w:rFonts w:asciiTheme="majorHAnsi" w:hAnsiTheme="majorHAnsi" w:cs="Calibri Light"/>
+          <w:rFonts w:cs="Calibri Light"/>
         </w:rPr>
       </w:pPr>
     </w:p>
@@ -685,7 +1571,7 @@
       <w:pPr>
         <w:jc w:val="center"/>
         <w:rPr>
-          <w:rFonts w:asciiTheme="majorHAnsi" w:hAnsiTheme="majorHAnsi" w:cs="Calibri Light"/>
+          <w:rFonts w:cs="Calibri Light"/>
         </w:rPr>
       </w:pPr>
     </w:p>
@@ -693,7 +1579,7 @@
       <w:pPr>
         <w:jc w:val="center"/>
         <w:rPr>
-          <w:rFonts w:asciiTheme="majorHAnsi" w:hAnsiTheme="majorHAnsi" w:cs="Calibri Light"/>
+          <w:rFonts w:cs="Calibri Light"/>
         </w:rPr>
       </w:pPr>
     </w:p>
@@ -701,7 +1587,7 @@
       <w:pPr>
         <w:jc w:val="center"/>
         <w:rPr>
-          <w:rFonts w:asciiTheme="majorHAnsi" w:hAnsiTheme="majorHAnsi" w:cs="Calibri Light"/>
+          <w:rFonts w:cs="Calibri Light"/>
         </w:rPr>
       </w:pPr>
     </w:p>
@@ -709,111 +1595,7 @@
       <w:pPr>
         <w:jc w:val="center"/>
         <w:rPr>
-          <w:rFonts w:asciiTheme="majorHAnsi" w:hAnsiTheme="majorHAnsi" w:cs="Calibri Light"/>
-        </w:rPr>
-      </w:pPr>
-    </w:p>
-    <w:p>
-      <w:pPr>
-        <w:jc w:val="center"/>
-        <w:rPr>
-          <w:rFonts w:asciiTheme="majorHAnsi" w:hAnsiTheme="majorHAnsi" w:cs="Calibri Light"/>
-        </w:rPr>
-      </w:pPr>
-    </w:p>
-    <w:p>
-      <w:pPr>
-        <w:jc w:val="center"/>
-        <w:rPr>
-          <w:rFonts w:asciiTheme="majorHAnsi" w:hAnsiTheme="majorHAnsi" w:cs="Calibri Light"/>
-        </w:rPr>
-      </w:pPr>
-    </w:p>
-    <w:p>
-      <w:pPr>
-        <w:jc w:val="center"/>
-        <w:rPr>
-          <w:rFonts w:asciiTheme="majorHAnsi" w:hAnsiTheme="majorHAnsi" w:cs="Calibri Light"/>
-        </w:rPr>
-      </w:pPr>
-    </w:p>
-    <w:p>
-      <w:pPr>
-        <w:jc w:val="center"/>
-        <w:rPr>
-          <w:rFonts w:asciiTheme="majorHAnsi" w:hAnsiTheme="majorHAnsi" w:cs="Calibri Light"/>
-        </w:rPr>
-      </w:pPr>
-    </w:p>
-    <w:p>
-      <w:pPr>
-        <w:jc w:val="center"/>
-        <w:rPr>
-          <w:rFonts w:asciiTheme="majorHAnsi" w:hAnsiTheme="majorHAnsi" w:cs="Calibri Light"/>
-        </w:rPr>
-      </w:pPr>
-    </w:p>
-    <w:p>
-      <w:pPr>
-        <w:jc w:val="center"/>
-        <w:rPr>
-          <w:rFonts w:asciiTheme="majorHAnsi" w:hAnsiTheme="majorHAnsi" w:cs="Calibri Light"/>
-        </w:rPr>
-      </w:pPr>
-    </w:p>
-    <w:p>
-      <w:pPr>
-        <w:jc w:val="center"/>
-        <w:rPr>
-          <w:rFonts w:asciiTheme="majorHAnsi" w:hAnsiTheme="majorHAnsi" w:cs="Calibri Light"/>
-        </w:rPr>
-      </w:pPr>
-    </w:p>
-    <w:p>
-      <w:pPr>
-        <w:jc w:val="center"/>
-        <w:rPr>
-          <w:rFonts w:asciiTheme="majorHAnsi" w:hAnsiTheme="majorHAnsi" w:cs="Calibri Light"/>
-        </w:rPr>
-      </w:pPr>
-    </w:p>
-    <w:p>
-      <w:pPr>
-        <w:jc w:val="center"/>
-        <w:rPr>
-          <w:rFonts w:asciiTheme="majorHAnsi" w:hAnsiTheme="majorHAnsi" w:cs="Calibri Light"/>
-        </w:rPr>
-      </w:pPr>
-    </w:p>
-    <w:p>
-      <w:pPr>
-        <w:jc w:val="center"/>
-        <w:rPr>
-          <w:rFonts w:asciiTheme="majorHAnsi" w:hAnsiTheme="majorHAnsi" w:cs="Calibri Light"/>
-        </w:rPr>
-      </w:pPr>
-    </w:p>
-    <w:p>
-      <w:pPr>
-        <w:jc w:val="center"/>
-        <w:rPr>
-          <w:rFonts w:asciiTheme="majorHAnsi" w:hAnsiTheme="majorHAnsi" w:cs="Calibri Light"/>
-        </w:rPr>
-      </w:pPr>
-    </w:p>
-    <w:p>
-      <w:pPr>
-        <w:jc w:val="center"/>
-        <w:rPr>
-          <w:rFonts w:asciiTheme="majorHAnsi" w:hAnsiTheme="majorHAnsi" w:cs="Calibri Light"/>
-        </w:rPr>
-      </w:pPr>
-    </w:p>
-    <w:p>
-      <w:pPr>
-        <w:jc w:val="center"/>
-        <w:rPr>
-          <w:rFonts w:asciiTheme="majorHAnsi" w:hAnsiTheme="majorHAnsi" w:cs="Calibri Light"/>
+          <w:rFonts w:cs="Calibri Light"/>
         </w:rPr>
       </w:pPr>
     </w:p>
@@ -821,7 +1603,7 @@
       <w:pPr>
         <w:pStyle w:val="Titolo1"/>
       </w:pPr>
-      <w:bookmarkStart w:id="1" w:name="_Toc116460196"/>
+      <w:bookmarkStart w:id="1" w:name="_Toc116579384"/>
       <w:r>
         <w:lastRenderedPageBreak/>
         <w:t>Scopo del documento</w:t>
@@ -857,21 +1639,7 @@
         <w:rPr>
           <w:rFonts w:asciiTheme="minorHAnsi" w:hAnsiTheme="minorHAnsi" w:cstheme="minorHAnsi"/>
         </w:rPr>
-        <w:t xml:space="preserve"> </w:t>
-      </w:r>
-      <w:proofErr w:type="spellStart"/>
-      <w:r>
-        <w:rPr>
-          <w:rFonts w:asciiTheme="minorHAnsi" w:hAnsiTheme="minorHAnsi" w:cstheme="minorHAnsi"/>
-        </w:rPr>
-        <w:t>Modeling</w:t>
-      </w:r>
-      <w:proofErr w:type="spellEnd"/>
-      <w:r>
-        <w:rPr>
-          <w:rFonts w:asciiTheme="minorHAnsi" w:hAnsiTheme="minorHAnsi" w:cstheme="minorHAnsi"/>
-        </w:rPr>
-        <w:t xml:space="preserve"> Language (</w:t>
+        <w:t xml:space="preserve"> Modeling Language (</w:t>
       </w:r>
       <w:r>
         <w:rPr>
@@ -936,19 +1704,925 @@
       <w:pPr>
         <w:pStyle w:val="Titolo1"/>
       </w:pPr>
-      <w:bookmarkStart w:id="2" w:name="_Toc116460197"/>
+      <w:bookmarkStart w:id="2" w:name="_Toc116579385"/>
       <w:r>
         <w:t>Requisiti funzionali</w:t>
       </w:r>
+      <w:r>
+        <w:t xml:space="preserve"> – Utente non Autenticato</w:t>
+      </w:r>
       <w:bookmarkEnd w:id="2"/>
     </w:p>
     <w:p>
       <w:pPr>
-        <w:jc w:val="center"/>
+        <w:keepNext/>
+        <w:keepLines/>
+        <w:numPr>
+          <w:ilvl w:val="0"/>
+          <w:numId w:val="1"/>
+        </w:numPr>
+        <w:spacing w:before="40" w:after="20"/>
+        <w:outlineLvl w:val="1"/>
+        <w:rPr>
+          <w:rFonts w:ascii="Calibri Light" w:eastAsia="MS Gothic" w:hAnsi="Calibri Light" w:cs="Calibri Light"/>
+          <w:b/>
+          <w:color w:val="7AA1AA"/>
+          <w:sz w:val="25"/>
+          <w:szCs w:val="26"/>
+        </w:rPr>
+      </w:pPr>
+      <w:bookmarkStart w:id="3" w:name="_Toc116336438"/>
+      <w:bookmarkStart w:id="4" w:name="_Toc116579386"/>
+      <w:r>
+        <w:rPr>
+          <w:rFonts w:ascii="Calibri Light" w:eastAsia="MS Gothic" w:hAnsi="Calibri Light" w:cs="Calibri Light"/>
+          <w:b/>
+          <w:color w:val="7AA1AA"/>
+          <w:sz w:val="25"/>
+          <w:szCs w:val="26"/>
+        </w:rPr>
+        <w:t>RF 5. Registrazione</w:t>
+      </w:r>
+      <w:bookmarkEnd w:id="3"/>
+      <w:bookmarkEnd w:id="4"/>
+    </w:p>
+    <w:p>
+      <w:pPr>
+        <w:keepNext/>
+        <w:keepLines/>
+        <w:numPr>
+          <w:ilvl w:val="0"/>
+          <w:numId w:val="1"/>
+        </w:numPr>
+        <w:spacing w:before="40" w:after="20"/>
+        <w:outlineLvl w:val="1"/>
+        <w:rPr>
+          <w:rFonts w:ascii="Calibri Light" w:eastAsia="MS Gothic" w:hAnsi="Calibri Light" w:cs="Calibri Light"/>
+          <w:b/>
+          <w:color w:val="7AA1AA"/>
+          <w:sz w:val="25"/>
+          <w:szCs w:val="26"/>
+        </w:rPr>
+      </w:pPr>
+      <w:bookmarkStart w:id="5" w:name="_RF_7._Campi"/>
+      <w:bookmarkStart w:id="6" w:name="_RF_6._Campi"/>
+      <w:bookmarkStart w:id="7" w:name="_Toc116336439"/>
+      <w:bookmarkStart w:id="8" w:name="_Toc116579387"/>
+      <w:bookmarkEnd w:id="5"/>
+      <w:bookmarkEnd w:id="6"/>
+      <w:r>
+        <w:rPr>
+          <w:rFonts w:ascii="Calibri Light" w:eastAsia="MS Gothic" w:hAnsi="Calibri Light" w:cs="Calibri Light"/>
+          <w:b/>
+          <w:color w:val="7AA1AA"/>
+          <w:sz w:val="25"/>
+          <w:szCs w:val="26"/>
+        </w:rPr>
+        <w:t>RF 6. Campi utente</w:t>
+      </w:r>
+      <w:bookmarkEnd w:id="7"/>
+      <w:bookmarkEnd w:id="8"/>
+    </w:p>
+    <w:p/>
+    <w:p/>
+    <w:p>
+      <w:pPr>
+        <w:keepNext/>
+        <w:keepLines/>
+        <w:numPr>
+          <w:ilvl w:val="0"/>
+          <w:numId w:val="1"/>
+        </w:numPr>
+        <w:spacing w:before="40" w:after="20"/>
+        <w:outlineLvl w:val="1"/>
+        <w:rPr>
+          <w:rFonts w:ascii="Calibri Light" w:eastAsia="MS Gothic" w:hAnsi="Calibri Light" w:cs="Calibri Light"/>
+          <w:b/>
+          <w:color w:val="7AA1AA"/>
+          <w:sz w:val="25"/>
+          <w:szCs w:val="26"/>
+        </w:rPr>
+      </w:pPr>
+      <w:bookmarkStart w:id="9" w:name="_RF_7._Eliminazione"/>
+      <w:bookmarkStart w:id="10" w:name="_Toc116336440"/>
+      <w:bookmarkStart w:id="11" w:name="_Toc116579388"/>
+      <w:bookmarkEnd w:id="9"/>
+      <w:r>
+        <w:rPr>
+          <w:rFonts w:ascii="Calibri Light" w:eastAsia="MS Gothic" w:hAnsi="Calibri Light" w:cs="Calibri Light"/>
+          <w:b/>
+          <w:color w:val="7AA1AA"/>
+          <w:sz w:val="25"/>
+          <w:szCs w:val="26"/>
+        </w:rPr>
+        <w:t>RF 7. Eliminazione account</w:t>
+      </w:r>
+      <w:bookmarkEnd w:id="10"/>
+      <w:bookmarkEnd w:id="11"/>
+    </w:p>
+    <w:p/>
+    <w:p>
+      <w:pPr>
+        <w:keepNext/>
+        <w:keepLines/>
+        <w:numPr>
+          <w:ilvl w:val="0"/>
+          <w:numId w:val="1"/>
+        </w:numPr>
+        <w:spacing w:before="40" w:after="20"/>
+        <w:outlineLvl w:val="1"/>
+        <w:rPr>
+          <w:rFonts w:ascii="Calibri Light" w:eastAsia="MS Gothic" w:hAnsi="Calibri Light" w:cs="Calibri Light"/>
+          <w:b/>
+          <w:color w:val="7AA1AA"/>
+          <w:sz w:val="25"/>
+          <w:szCs w:val="26"/>
+        </w:rPr>
+      </w:pPr>
+      <w:bookmarkStart w:id="12" w:name="_RF_8._Modifica"/>
+      <w:bookmarkStart w:id="13" w:name="_Toc116336441"/>
+      <w:bookmarkStart w:id="14" w:name="_Toc116579389"/>
+      <w:bookmarkEnd w:id="12"/>
+      <w:r>
+        <w:rPr>
+          <w:rFonts w:ascii="Calibri Light" w:eastAsia="MS Gothic" w:hAnsi="Calibri Light" w:cs="Calibri Light"/>
+          <w:b/>
+          <w:color w:val="7AA1AA"/>
+          <w:sz w:val="25"/>
+          <w:szCs w:val="26"/>
+        </w:rPr>
+        <w:t>RF 8. Modifica password</w:t>
+      </w:r>
+      <w:bookmarkEnd w:id="13"/>
+      <w:bookmarkEnd w:id="14"/>
+    </w:p>
+    <w:p>
+      <w:pPr>
+        <w:keepNext/>
+        <w:keepLines/>
+        <w:numPr>
+          <w:ilvl w:val="0"/>
+          <w:numId w:val="1"/>
+        </w:numPr>
+        <w:spacing w:before="40" w:after="20"/>
+        <w:outlineLvl w:val="1"/>
+        <w:rPr>
+          <w:rFonts w:ascii="Calibri Light" w:eastAsia="MS Gothic" w:hAnsi="Calibri Light" w:cs="Calibri Light"/>
+          <w:b/>
+          <w:color w:val="7AA1AA"/>
+          <w:sz w:val="25"/>
+          <w:szCs w:val="26"/>
+        </w:rPr>
+      </w:pPr>
+      <w:bookmarkStart w:id="15" w:name="_RF_9._Impianti"/>
+      <w:bookmarkStart w:id="16" w:name="_RF_9._Recupera"/>
+      <w:bookmarkStart w:id="17" w:name="_Toc116336442"/>
+      <w:bookmarkStart w:id="18" w:name="_Toc116579390"/>
+      <w:bookmarkEnd w:id="15"/>
+      <w:bookmarkEnd w:id="16"/>
+      <w:r>
+        <w:rPr>
+          <w:rFonts w:ascii="Calibri Light" w:eastAsia="MS Gothic" w:hAnsi="Calibri Light" w:cs="Calibri Light"/>
+          <w:b/>
+          <w:color w:val="7AA1AA"/>
+          <w:sz w:val="25"/>
+          <w:szCs w:val="26"/>
+        </w:rPr>
+        <w:t>RF 9. Recupera password</w:t>
+      </w:r>
+      <w:bookmarkEnd w:id="17"/>
+      <w:bookmarkEnd w:id="18"/>
+    </w:p>
+    <w:p/>
+    <w:p>
+      <w:pPr>
+        <w:keepNext/>
+        <w:keepLines/>
+        <w:numPr>
+          <w:ilvl w:val="0"/>
+          <w:numId w:val="1"/>
+        </w:numPr>
+        <w:spacing w:before="40" w:after="20"/>
+        <w:outlineLvl w:val="1"/>
+        <w:rPr>
+          <w:rFonts w:eastAsia="MS Gothic" w:cstheme="majorHAnsi"/>
+          <w:b/>
+          <w:bCs/>
+          <w:color w:val="7AA1AA"/>
+          <w:sz w:val="25"/>
+          <w:szCs w:val="26"/>
+        </w:rPr>
+      </w:pPr>
+      <w:bookmarkStart w:id="19" w:name="_Toc116336443"/>
+      <w:bookmarkStart w:id="20" w:name="_Toc116579391"/>
+      <w:r>
+        <w:rPr>
+          <w:rFonts w:eastAsia="MS Gothic" w:cstheme="majorHAnsi"/>
+          <w:b/>
+          <w:bCs/>
+          <w:color w:val="7AA1AA"/>
+          <w:sz w:val="25"/>
+          <w:szCs w:val="26"/>
+        </w:rPr>
+        <w:t>RF 10. Login</w:t>
+      </w:r>
+      <w:bookmarkEnd w:id="19"/>
+      <w:bookmarkEnd w:id="20"/>
+    </w:p>
+    <w:p>
+      <w:pPr>
+        <w:keepNext/>
+        <w:keepLines/>
+        <w:numPr>
+          <w:ilvl w:val="0"/>
+          <w:numId w:val="1"/>
+        </w:numPr>
+        <w:spacing w:before="40" w:after="20"/>
+        <w:outlineLvl w:val="1"/>
+        <w:rPr>
+          <w:rFonts w:eastAsia="MS Gothic" w:cstheme="majorHAnsi"/>
+          <w:b/>
+          <w:bCs/>
+          <w:color w:val="7AA1AA"/>
+          <w:sz w:val="25"/>
+          <w:szCs w:val="26"/>
+        </w:rPr>
+      </w:pPr>
+      <w:bookmarkStart w:id="21" w:name="_Toc116336444"/>
+      <w:bookmarkStart w:id="22" w:name="_Toc116579392"/>
+      <w:r>
+        <w:rPr>
+          <w:rFonts w:eastAsia="MS Gothic" w:cstheme="majorHAnsi"/>
+          <w:b/>
+          <w:bCs/>
+          <w:color w:val="7AA1AA"/>
+          <w:sz w:val="25"/>
+          <w:szCs w:val="26"/>
+        </w:rPr>
+        <w:t xml:space="preserve">RF 11. </w:t>
+      </w:r>
+      <w:proofErr w:type="spellStart"/>
+      <w:r>
+        <w:rPr>
+          <w:rFonts w:eastAsia="MS Gothic" w:cstheme="majorHAnsi"/>
+          <w:b/>
+          <w:bCs/>
+          <w:color w:val="7AA1AA"/>
+          <w:sz w:val="25"/>
+          <w:szCs w:val="26"/>
+        </w:rPr>
+        <w:t>Logout</w:t>
+      </w:r>
+      <w:bookmarkEnd w:id="21"/>
+      <w:bookmarkEnd w:id="22"/>
+      <w:proofErr w:type="spellEnd"/>
+    </w:p>
+    <w:p>
+      <w:pPr>
+        <w:rPr>
+          <w:rFonts w:cstheme="majorHAnsi"/>
+        </w:rPr>
+      </w:pPr>
+    </w:p>
+    <w:p>
+      <w:pPr>
+        <w:rPr>
+          <w:rFonts w:cstheme="majorHAnsi"/>
+        </w:rPr>
+      </w:pPr>
+    </w:p>
+    <w:p>
+      <w:pPr>
+        <w:pStyle w:val="Titolo1"/>
+      </w:pPr>
+      <w:bookmarkStart w:id="23" w:name="_Toc116579393"/>
+      <w:r>
+        <w:t>Requisiti funzionali – Utente Autenticato</w:t>
+      </w:r>
+      <w:bookmarkEnd w:id="23"/>
+    </w:p>
+    <w:p/>
+    <w:p/>
+    <w:p/>
+    <w:p/>
+    <w:p/>
+    <w:p/>
+    <w:p/>
+    <w:p/>
+    <w:p>
+      <w:pPr>
+        <w:pStyle w:val="Titolo1"/>
+      </w:pPr>
+      <w:bookmarkStart w:id="24" w:name="_Toc116579394"/>
+      <w:r>
+        <w:lastRenderedPageBreak/>
+        <w:t>Descrizione Use Case</w:t>
+      </w:r>
+      <w:bookmarkStart w:id="25" w:name="_GoBack"/>
+      <w:bookmarkEnd w:id="24"/>
+      <w:bookmarkEnd w:id="25"/>
+    </w:p>
+    <w:p>
+      <w:pPr>
+        <w:keepNext/>
+        <w:keepLines/>
+        <w:spacing w:before="40" w:after="20"/>
+        <w:outlineLvl w:val="1"/>
+        <w:rPr>
+          <w:rFonts w:ascii="Calibri Light" w:eastAsia="MS Gothic" w:hAnsi="Calibri Light" w:cs="Calibri Light"/>
+          <w:b/>
+          <w:color w:val="7AA1AA"/>
+          <w:sz w:val="25"/>
+          <w:szCs w:val="26"/>
+        </w:rPr>
+      </w:pPr>
+      <w:bookmarkStart w:id="26" w:name="_Toc116579395"/>
+      <w:r>
+        <w:rPr>
+          <w:rFonts w:ascii="Calibri Light" w:eastAsia="MS Gothic" w:hAnsi="Calibri Light" w:cs="Calibri Light"/>
+          <w:b/>
+          <w:color w:val="7AA1AA"/>
+          <w:sz w:val="25"/>
+          <w:szCs w:val="26"/>
+        </w:rPr>
+        <w:t>Descrizione Use Case “</w:t>
+      </w:r>
+      <w:r>
+        <w:rPr>
+          <w:rFonts w:ascii="Calibri Light" w:eastAsia="MS Gothic" w:hAnsi="Calibri Light" w:cs="Calibri Light"/>
+          <w:b/>
+          <w:color w:val="7AA1AA"/>
+          <w:sz w:val="25"/>
+          <w:szCs w:val="26"/>
+        </w:rPr>
+        <w:t>Registrazione</w:t>
+      </w:r>
+      <w:r>
+        <w:rPr>
+          <w:rFonts w:ascii="Calibri Light" w:eastAsia="MS Gothic" w:hAnsi="Calibri Light" w:cs="Calibri Light"/>
+          <w:b/>
+          <w:color w:val="7AA1AA"/>
+          <w:sz w:val="25"/>
+          <w:szCs w:val="26"/>
+        </w:rPr>
+        <w:t>”</w:t>
+      </w:r>
+      <w:r>
+        <w:rPr>
+          <w:rFonts w:ascii="Calibri Light" w:eastAsia="MS Gothic" w:hAnsi="Calibri Light" w:cs="Calibri Light"/>
+          <w:b/>
+          <w:color w:val="7AA1AA"/>
+          <w:sz w:val="25"/>
+          <w:szCs w:val="26"/>
+        </w:rPr>
+        <w:t xml:space="preserve"> e “Campi Utente”</w:t>
+      </w:r>
+      <w:bookmarkEnd w:id="26"/>
+    </w:p>
+    <w:p/>
+    <w:p>
+      <w:r>
+        <w:rPr>
+          <w:b/>
+        </w:rPr>
+        <w:t>Titolo</w:t>
+      </w:r>
+      <w:r>
+        <w:t>: Registrazione</w:t>
+      </w:r>
+      <w:r>
+        <w:t xml:space="preserve"> – Campi Utente</w:t>
+      </w:r>
+    </w:p>
+    <w:p/>
+    <w:p>
+      <w:r>
+        <w:rPr>
+          <w:b/>
+        </w:rPr>
+        <w:t>Riassunto</w:t>
+      </w:r>
+      <w:r>
+        <w:t xml:space="preserve">: </w:t>
+      </w:r>
+    </w:p>
+    <w:p>
+      <w:r>
+        <w:t xml:space="preserve">Questo use case descrive </w:t>
+      </w:r>
+      <w:r>
+        <w:t>il processo da seguire per registrare il proprio profilo nell’applicazione</w:t>
+      </w:r>
+      <w:r>
+        <w:t xml:space="preserve"> tramite l’uso dei Campi Utente</w:t>
+      </w:r>
+      <w:r>
+        <w:t>.</w:t>
+      </w:r>
+      <w:r>
+        <w:t xml:space="preserve"> (? Posso descriverne due assieme)</w:t>
+      </w:r>
+    </w:p>
+    <w:p/>
+    <w:p>
+      <w:r>
+        <w:rPr>
+          <w:b/>
+        </w:rPr>
+        <w:t>Descrizione</w:t>
+      </w:r>
+      <w:r>
+        <w:t>:</w:t>
+      </w:r>
+    </w:p>
+    <w:p>
+      <w:pPr>
+        <w:pStyle w:val="Paragrafoelenco"/>
+        <w:numPr>
+          <w:ilvl w:val="0"/>
+          <w:numId w:val="2"/>
+        </w:numPr>
+        <w:rPr>
+          <w:rFonts w:cstheme="majorHAnsi"/>
+        </w:rPr>
+      </w:pPr>
+      <w:r>
+        <w:rPr>
+          <w:rFonts w:cstheme="majorHAnsi"/>
+        </w:rPr>
+        <w:t xml:space="preserve">L’utente non ancora autenticato seleziona l’icona nell’estrema destra della </w:t>
+      </w:r>
+      <w:proofErr w:type="spellStart"/>
+      <w:r>
+        <w:rPr>
+          <w:rFonts w:cstheme="majorHAnsi"/>
+        </w:rPr>
+        <w:t>navbar</w:t>
+      </w:r>
+      <w:proofErr w:type="spellEnd"/>
+      <w:r>
+        <w:rPr>
+          <w:rFonts w:cstheme="majorHAnsi"/>
+        </w:rPr>
+        <w:t>, raffigurante la sagoma di un busto</w:t>
+      </w:r>
+      <w:r>
+        <w:rPr>
+          <w:rFonts w:cstheme="majorHAnsi"/>
+        </w:rPr>
+        <w:t>;</w:t>
+      </w:r>
+    </w:p>
+    <w:p>
+      <w:pPr>
+        <w:pStyle w:val="Paragrafoelenco"/>
+        <w:numPr>
+          <w:ilvl w:val="0"/>
+          <w:numId w:val="2"/>
+        </w:numPr>
+        <w:rPr>
+          <w:rFonts w:cstheme="majorHAnsi"/>
+        </w:rPr>
+      </w:pPr>
+      <w:r>
+        <w:rPr>
+          <w:rFonts w:cstheme="majorHAnsi"/>
+        </w:rPr>
+        <w:t>L’applicazione mostra a video un menu a tendina con due voci: “Log-in” e “Registrati”;</w:t>
+      </w:r>
+    </w:p>
+    <w:p>
+      <w:pPr>
+        <w:pStyle w:val="Paragrafoelenco"/>
+        <w:numPr>
+          <w:ilvl w:val="0"/>
+          <w:numId w:val="2"/>
+        </w:numPr>
+        <w:rPr>
+          <w:rFonts w:cstheme="majorHAnsi"/>
+        </w:rPr>
+      </w:pPr>
+      <w:r>
+        <w:rPr>
+          <w:rFonts w:cstheme="majorHAnsi"/>
+        </w:rPr>
+        <w:t>L’utente seleziona la voce “Registrati” e viene rimandato alla schermata “Registrazione”</w:t>
+      </w:r>
+    </w:p>
+    <w:p>
+      <w:pPr>
+        <w:pStyle w:val="Paragrafoelenco"/>
+        <w:numPr>
+          <w:ilvl w:val="0"/>
+          <w:numId w:val="2"/>
+        </w:numPr>
+        <w:rPr>
+          <w:rFonts w:cstheme="majorHAnsi"/>
+        </w:rPr>
+      </w:pPr>
+      <w:r>
+        <w:rPr>
+          <w:rFonts w:cstheme="majorHAnsi"/>
+        </w:rPr>
+        <w:t>L’utente inserisce nelle apposite box:</w:t>
+      </w:r>
+    </w:p>
+    <w:p>
+      <w:pPr>
+        <w:pStyle w:val="Paragrafoelenco"/>
+        <w:numPr>
+          <w:ilvl w:val="1"/>
+          <w:numId w:val="2"/>
+        </w:numPr>
+        <w:rPr>
+          <w:rFonts w:cstheme="majorHAnsi"/>
+        </w:rPr>
+      </w:pPr>
+      <w:r>
+        <w:rPr>
+          <w:rFonts w:cstheme="majorHAnsi"/>
+        </w:rPr>
+        <w:t>Nome</w:t>
+      </w:r>
+    </w:p>
+    <w:p>
+      <w:pPr>
+        <w:pStyle w:val="Paragrafoelenco"/>
+        <w:numPr>
+          <w:ilvl w:val="1"/>
+          <w:numId w:val="2"/>
+        </w:numPr>
+        <w:rPr>
+          <w:rFonts w:cstheme="majorHAnsi"/>
+        </w:rPr>
+      </w:pPr>
+      <w:r>
+        <w:rPr>
+          <w:rFonts w:cstheme="majorHAnsi"/>
+        </w:rPr>
+        <w:t>Cognome</w:t>
+      </w:r>
+    </w:p>
+    <w:p>
+      <w:pPr>
+        <w:pStyle w:val="Paragrafoelenco"/>
+        <w:numPr>
+          <w:ilvl w:val="1"/>
+          <w:numId w:val="2"/>
+        </w:numPr>
+        <w:rPr>
+          <w:rFonts w:cstheme="majorHAnsi"/>
+        </w:rPr>
+      </w:pPr>
+      <w:r>
+        <w:rPr>
+          <w:rFonts w:cstheme="majorHAnsi"/>
+        </w:rPr>
+        <w:t>Nickname [exception1]</w:t>
+      </w:r>
+      <w:r>
+        <w:rPr>
+          <w:rFonts w:cstheme="majorHAnsi"/>
+        </w:rPr>
+        <w:t xml:space="preserve"> (? Lo abbiamo concordato)</w:t>
+      </w:r>
+    </w:p>
+    <w:p>
+      <w:pPr>
+        <w:pStyle w:val="Paragrafoelenco"/>
+        <w:numPr>
+          <w:ilvl w:val="1"/>
+          <w:numId w:val="2"/>
+        </w:numPr>
+        <w:rPr>
+          <w:rFonts w:cstheme="majorHAnsi"/>
+        </w:rPr>
+      </w:pPr>
+      <w:r>
+        <w:rPr>
+          <w:rFonts w:cstheme="majorHAnsi"/>
+        </w:rPr>
+        <w:t>Email</w:t>
+      </w:r>
+    </w:p>
+    <w:p>
+      <w:pPr>
+        <w:pStyle w:val="Paragrafoelenco"/>
+        <w:numPr>
+          <w:ilvl w:val="1"/>
+          <w:numId w:val="2"/>
+        </w:numPr>
+        <w:rPr>
+          <w:rFonts w:cstheme="majorHAnsi"/>
+        </w:rPr>
+      </w:pPr>
+      <w:r>
+        <w:rPr>
+          <w:rFonts w:cstheme="majorHAnsi"/>
+        </w:rPr>
+        <w:t>Password</w:t>
+      </w:r>
+    </w:p>
+    <w:p>
+      <w:pPr>
+        <w:pStyle w:val="Paragrafoelenco"/>
+        <w:numPr>
+          <w:ilvl w:val="1"/>
+          <w:numId w:val="2"/>
+        </w:numPr>
+        <w:rPr>
+          <w:rFonts w:cstheme="majorHAnsi"/>
+        </w:rPr>
+      </w:pPr>
+      <w:r>
+        <w:rPr>
+          <w:rFonts w:cstheme="majorHAnsi"/>
+        </w:rPr>
+        <w:t>Nuovamente la password</w:t>
+      </w:r>
+    </w:p>
+    <w:p>
+      <w:pPr>
+        <w:rPr>
+          <w:rFonts w:cstheme="majorHAnsi"/>
+        </w:rPr>
+      </w:pPr>
+    </w:p>
+    <w:p>
+      <w:pPr>
+        <w:pStyle w:val="Paragrafoelenco"/>
+        <w:numPr>
+          <w:ilvl w:val="0"/>
+          <w:numId w:val="2"/>
+        </w:numPr>
+        <w:rPr>
+          <w:rFonts w:cstheme="majorHAnsi"/>
+        </w:rPr>
+      </w:pPr>
+      <w:r>
+        <w:rPr>
+          <w:rFonts w:cstheme="majorHAnsi"/>
+        </w:rPr>
+        <w:t>L’utente accetta le condizioni d’uso [exception2]</w:t>
+      </w:r>
+    </w:p>
+    <w:p>
+      <w:pPr>
+        <w:pStyle w:val="Paragrafoelenco"/>
+        <w:numPr>
+          <w:ilvl w:val="0"/>
+          <w:numId w:val="2"/>
+        </w:numPr>
+        <w:rPr>
+          <w:rFonts w:cstheme="majorHAnsi"/>
+        </w:rPr>
+      </w:pPr>
+      <w:r>
+        <w:rPr>
+          <w:rFonts w:cstheme="majorHAnsi"/>
+        </w:rPr>
+        <w:t>L’utente seleziona la voce conferma</w:t>
+      </w:r>
+    </w:p>
+    <w:p>
+      <w:pPr>
+        <w:rPr>
+          <w:rFonts w:cstheme="majorHAnsi"/>
+        </w:rPr>
+      </w:pPr>
+    </w:p>
+    <w:p>
+      <w:pPr>
+        <w:rPr>
+          <w:rFonts w:cstheme="majorHAnsi"/>
+        </w:rPr>
+      </w:pPr>
+      <w:r>
+        <w:rPr>
+          <w:rFonts w:cstheme="majorHAnsi"/>
+          <w:b/>
+        </w:rPr>
+        <w:t>Exceptions</w:t>
+      </w:r>
+      <w:r>
+        <w:rPr>
+          <w:rFonts w:cstheme="majorHAnsi"/>
+        </w:rPr>
+        <w:t>:</w:t>
+      </w:r>
+    </w:p>
+    <w:p>
+      <w:pPr>
+        <w:rPr>
+          <w:rFonts w:cstheme="majorHAnsi"/>
+        </w:rPr>
+      </w:pPr>
+      <w:r>
+        <w:rPr>
+          <w:rFonts w:cstheme="majorHAnsi"/>
+        </w:rPr>
+        <w:t>[exception1]</w:t>
+      </w:r>
+      <w:r>
+        <w:rPr>
+          <w:rFonts w:cstheme="majorHAnsi"/>
+        </w:rPr>
+        <w:t xml:space="preserve">: Se il nickname risulta già registrato nel Database l’utente, tramite un apposito messaggio, verrà notificato di inserirne un altro </w:t>
+      </w:r>
+    </w:p>
+    <w:p>
+      <w:pPr>
+        <w:rPr>
+          <w:rFonts w:cstheme="majorHAnsi"/>
+        </w:rPr>
+      </w:pPr>
+      <w:r>
+        <w:rPr>
+          <w:rFonts w:cstheme="majorHAnsi"/>
+        </w:rPr>
+        <w:t>[exception2]: Se l’utente non accetta le condizioni d’uso allora verrà informato, tramite apposito messaggio, che è obbligatorio accettarle al fine di registrarsi</w:t>
+      </w:r>
+    </w:p>
+    <w:p>
+      <w:pPr>
+        <w:rPr>
+          <w:rFonts w:cstheme="majorHAnsi"/>
+        </w:rPr>
+      </w:pPr>
+    </w:p>
+    <w:p>
+      <w:pPr>
+        <w:rPr>
+          <w:rFonts w:cstheme="majorHAnsi"/>
+        </w:rPr>
+      </w:pPr>
+    </w:p>
+    <w:p>
+      <w:pPr>
+        <w:rPr>
+          <w:rFonts w:cstheme="majorHAnsi"/>
+        </w:rPr>
+      </w:pPr>
+    </w:p>
+    <w:p>
+      <w:pPr>
+        <w:rPr>
+          <w:rFonts w:cstheme="majorHAnsi"/>
+        </w:rPr>
+      </w:pPr>
+    </w:p>
+    <w:p>
+      <w:pPr>
+        <w:rPr>
+          <w:rFonts w:cstheme="majorHAnsi"/>
+        </w:rPr>
+      </w:pPr>
+    </w:p>
+    <w:p>
+      <w:pPr>
+        <w:rPr>
+          <w:rFonts w:cstheme="majorHAnsi"/>
+        </w:rPr>
+      </w:pPr>
+    </w:p>
+    <w:p>
+      <w:pPr>
+        <w:rPr>
+          <w:rFonts w:cstheme="majorHAnsi"/>
+        </w:rPr>
+      </w:pPr>
+    </w:p>
+    <w:p>
+      <w:pPr>
+        <w:keepNext/>
+        <w:keepLines/>
+        <w:spacing w:before="40" w:after="20"/>
+        <w:outlineLvl w:val="1"/>
+        <w:rPr>
+          <w:rFonts w:ascii="Calibri Light" w:eastAsia="MS Gothic" w:hAnsi="Calibri Light" w:cs="Calibri Light"/>
+          <w:b/>
+          <w:color w:val="7AA1AA"/>
+          <w:sz w:val="25"/>
+          <w:szCs w:val="26"/>
+        </w:rPr>
+      </w:pPr>
+      <w:bookmarkStart w:id="27" w:name="_Toc116579396"/>
+      <w:r>
+        <w:rPr>
+          <w:rFonts w:ascii="Calibri Light" w:eastAsia="MS Gothic" w:hAnsi="Calibri Light" w:cs="Calibri Light"/>
+          <w:b/>
+          <w:color w:val="7AA1AA"/>
+          <w:sz w:val="25"/>
+          <w:szCs w:val="26"/>
+        </w:rPr>
+        <w:lastRenderedPageBreak/>
+        <w:t>Descrizione Use Case “</w:t>
+      </w:r>
+      <w:r>
+        <w:rPr>
+          <w:rFonts w:ascii="Calibri Light" w:eastAsia="MS Gothic" w:hAnsi="Calibri Light" w:cs="Calibri Light"/>
+          <w:b/>
+          <w:color w:val="7AA1AA"/>
+          <w:sz w:val="25"/>
+          <w:szCs w:val="26"/>
+        </w:rPr>
+        <w:t>Eliminazione Account</w:t>
+      </w:r>
+      <w:r>
+        <w:rPr>
+          <w:rFonts w:ascii="Calibri Light" w:eastAsia="MS Gothic" w:hAnsi="Calibri Light" w:cs="Calibri Light"/>
+          <w:b/>
+          <w:color w:val="7AA1AA"/>
+          <w:sz w:val="25"/>
+          <w:szCs w:val="26"/>
+        </w:rPr>
+        <w:t>”</w:t>
+      </w:r>
+      <w:bookmarkEnd w:id="27"/>
+    </w:p>
+    <w:p/>
+    <w:p>
+      <w:r>
+        <w:rPr>
+          <w:b/>
+        </w:rPr>
+        <w:t>Titolo</w:t>
+      </w:r>
+      <w:r>
+        <w:t xml:space="preserve">: </w:t>
+      </w:r>
+      <w:r>
+        <w:t>Eliminazione Account</w:t>
+      </w:r>
+    </w:p>
+    <w:p/>
+    <w:p>
+      <w:r>
+        <w:rPr>
+          <w:b/>
+        </w:rPr>
+        <w:t>Riassunto</w:t>
+      </w:r>
+      <w:r>
+        <w:t xml:space="preserve">: </w:t>
+      </w:r>
+    </w:p>
+    <w:p>
+      <w:r>
+        <w:t xml:space="preserve">Questo use case descrive </w:t>
+      </w:r>
+      <w:r>
+        <w:t>il</w:t>
+      </w:r>
+      <w:r>
+        <w:t xml:space="preserve"> passaggio da eseguire per eliminare l’account (? E di conseguenza anche tutti i dati legati all’account in questione)</w:t>
+      </w:r>
+    </w:p>
+    <w:p/>
+    <w:p>
+      <w:r>
+        <w:rPr>
+          <w:b/>
+        </w:rPr>
+        <w:t>Descrizione</w:t>
+      </w:r>
+      <w:r>
+        <w:t>:</w:t>
+      </w:r>
+    </w:p>
+    <w:p>
+      <w:pPr>
+        <w:pStyle w:val="Paragrafoelenco"/>
+        <w:numPr>
+          <w:ilvl w:val="0"/>
+          <w:numId w:val="3"/>
+        </w:numPr>
+      </w:pPr>
+      <w:r>
+        <w:t>L’utente, nella schermata Utente, seleziona la voce “Cancella Account”</w:t>
+      </w:r>
+    </w:p>
+    <w:p>
+      <w:pPr>
+        <w:pStyle w:val="Paragrafoelenco"/>
+        <w:numPr>
+          <w:ilvl w:val="0"/>
+          <w:numId w:val="3"/>
+        </w:numPr>
+      </w:pPr>
+      <w:r>
+        <w:t>L’applicazione mostra a video un pop-up di conferma e seleziona Conferma</w:t>
+      </w:r>
+    </w:p>
+    <w:p>
+      <w:pPr>
+        <w:rPr>
+          <w:rFonts w:cstheme="majorHAnsi"/>
+        </w:rPr>
       </w:pPr>
     </w:p>
     <w:sectPr>
-      <w:headerReference w:type="default" r:id="rId7"/>
+      <w:headerReference w:type="default" r:id="rId9"/>
       <w:pgSz w:w="11906" w:h="16838"/>
       <w:pgMar w:top="1417" w:right="1134" w:bottom="1134" w:left="1134" w:header="708" w:footer="708" w:gutter="0"/>
       <w:cols w:space="708"/>
@@ -959,7 +2633,7 @@
 </file>
 
 <file path=word/endnotes.xml><?xml version="1.0" encoding="utf-8"?>
-<w:endnotes xmlns:wpc="http://schemas.microsoft.com/office/word/2010/wordprocessingCanvas" xmlns:cx="http://schemas.microsoft.com/office/drawing/2014/chartex" xmlns:cx1="http://schemas.microsoft.com/office/drawing/2015/9/8/chartex" xmlns:cx2="http://schemas.microsoft.com/office/drawing/2015/10/21/chartex" xmlns:cx3="http://schemas.microsoft.com/office/drawing/2016/5/9/chartex" xmlns:cx4="http://schemas.microsoft.com/office/drawing/2016/5/10/chartex" xmlns:cx5="http://schemas.microsoft.com/office/drawing/2016/5/11/chartex" xmlns:cx6="http://schemas.microsoft.com/office/drawing/2016/5/12/chartex" xmlns:cx7="http://schemas.microsoft.com/office/drawing/2016/5/13/chartex" xmlns:cx8="http://schemas.microsoft.com/office/drawing/2016/5/14/chartex" xmlns:mc="http://schemas.openxmlformats.org/markup-compatibility/2006" xmlns:aink="http://schemas.microsoft.com/office/drawing/2016/ink" xmlns:am3d="http://schemas.microsoft.com/office/drawing/2017/model3d" xmlns:o="urn:schemas-microsoft-com:office:office" xmlns:oel="http://schemas.microsoft.com/office/2019/extlst" xmlns:r="http://schemas.openxmlformats.org/officeDocument/2006/relationships" xmlns:m="http://schemas.openxmlformats.org/officeDocument/2006/math" xmlns:v="urn:schemas-microsoft-com:vml" xmlns:wp14="http://schemas.microsoft.com/office/word/2010/wordprocessingDrawing" xmlns:wp="http://schemas.openxmlformats.org/drawingml/2006/wordprocessingDrawing" xmlns:w10="urn:schemas-microsoft-com:office:word" xmlns:w="http://schemas.openxmlformats.org/wordprocessingml/2006/main" xmlns:w14="http://schemas.microsoft.com/office/word/2010/wordml" xmlns:w15="http://schemas.microsoft.com/office/word/2012/wordml" xmlns:w16cex="http://schemas.microsoft.com/office/word/2018/wordml/cex" xmlns:w16cid="http://schemas.microsoft.com/office/word/2016/wordml/cid" xmlns:w16="http://schemas.microsoft.com/office/word/2018/wordml" xmlns:w16sdtdh="http://schemas.microsoft.com/office/word/2020/wordml/sdtdatahash" xmlns:w16se="http://schemas.microsoft.com/office/word/2015/wordml/symex" xmlns:wpg="http://schemas.microsoft.com/office/word/2010/wordprocessingGroup" xmlns:wpi="http://schemas.microsoft.com/office/word/2010/wordprocessingInk" xmlns:wne="http://schemas.microsoft.com/office/word/2006/wordml" xmlns:wps="http://schemas.microsoft.com/office/word/2010/wordprocessingShape" mc:Ignorable="w14 w15 w16se w16cid w16 w16cex w16sdtdh wp14">
+<w:endnotes xmlns:wpc="http://schemas.microsoft.com/office/word/2010/wordprocessingCanvas" xmlns:cx="http://schemas.microsoft.com/office/drawing/2014/chartex" xmlns:cx1="http://schemas.microsoft.com/office/drawing/2015/9/8/chartex" xmlns:cx2="http://schemas.microsoft.com/office/drawing/2015/10/21/chartex" xmlns:cx3="http://schemas.microsoft.com/office/drawing/2016/5/9/chartex" xmlns:cx4="http://schemas.microsoft.com/office/drawing/2016/5/10/chartex" xmlns:cx5="http://schemas.microsoft.com/office/drawing/2016/5/11/chartex" xmlns:cx6="http://schemas.microsoft.com/office/drawing/2016/5/12/chartex" xmlns:cx7="http://schemas.microsoft.com/office/drawing/2016/5/13/chartex" xmlns:cx8="http://schemas.microsoft.com/office/drawing/2016/5/14/chartex" xmlns:mc="http://schemas.openxmlformats.org/markup-compatibility/2006" xmlns:aink="http://schemas.microsoft.com/office/drawing/2016/ink" xmlns:am3d="http://schemas.microsoft.com/office/drawing/2017/model3d" xmlns:o="urn:schemas-microsoft-com:office:office" xmlns:r="http://schemas.openxmlformats.org/officeDocument/2006/relationships" xmlns:m="http://schemas.openxmlformats.org/officeDocument/2006/math" xmlns:v="urn:schemas-microsoft-com:vml" xmlns:wp14="http://schemas.microsoft.com/office/word/2010/wordprocessingDrawing" xmlns:wp="http://schemas.openxmlformats.org/drawingml/2006/wordprocessingDrawing" xmlns:w10="urn:schemas-microsoft-com:office:word" xmlns:w="http://schemas.openxmlformats.org/wordprocessingml/2006/main" xmlns:w14="http://schemas.microsoft.com/office/word/2010/wordml" xmlns:w15="http://schemas.microsoft.com/office/word/2012/wordml" xmlns:w16cid="http://schemas.microsoft.com/office/word/2016/wordml/cid" xmlns:w16se="http://schemas.microsoft.com/office/word/2015/wordml/symex" xmlns:wpg="http://schemas.microsoft.com/office/word/2010/wordprocessingGroup" xmlns:wpi="http://schemas.microsoft.com/office/word/2010/wordprocessingInk" xmlns:wne="http://schemas.microsoft.com/office/word/2006/wordml" xmlns:wps="http://schemas.microsoft.com/office/word/2010/wordprocessingShape" mc:Ignorable="w14 w15 w16se w16cid wp14">
   <w:endnote w:type="separator" w:id="-1">
     <w:p>
       <w:pPr>
@@ -984,7 +2658,7 @@
 </file>
 
 <file path=word/footnotes.xml><?xml version="1.0" encoding="utf-8"?>
-<w:footnotes xmlns:wpc="http://schemas.microsoft.com/office/word/2010/wordprocessingCanvas" xmlns:cx="http://schemas.microsoft.com/office/drawing/2014/chartex" xmlns:cx1="http://schemas.microsoft.com/office/drawing/2015/9/8/chartex" xmlns:cx2="http://schemas.microsoft.com/office/drawing/2015/10/21/chartex" xmlns:cx3="http://schemas.microsoft.com/office/drawing/2016/5/9/chartex" xmlns:cx4="http://schemas.microsoft.com/office/drawing/2016/5/10/chartex" xmlns:cx5="http://schemas.microsoft.com/office/drawing/2016/5/11/chartex" xmlns:cx6="http://schemas.microsoft.com/office/drawing/2016/5/12/chartex" xmlns:cx7="http://schemas.microsoft.com/office/drawing/2016/5/13/chartex" xmlns:cx8="http://schemas.microsoft.com/office/drawing/2016/5/14/chartex" xmlns:mc="http://schemas.openxmlformats.org/markup-compatibility/2006" xmlns:aink="http://schemas.microsoft.com/office/drawing/2016/ink" xmlns:am3d="http://schemas.microsoft.com/office/drawing/2017/model3d" xmlns:o="urn:schemas-microsoft-com:office:office" xmlns:oel="http://schemas.microsoft.com/office/2019/extlst" xmlns:r="http://schemas.openxmlformats.org/officeDocument/2006/relationships" xmlns:m="http://schemas.openxmlformats.org/officeDocument/2006/math" xmlns:v="urn:schemas-microsoft-com:vml" xmlns:wp14="http://schemas.microsoft.com/office/word/2010/wordprocessingDrawing" xmlns:wp="http://schemas.openxmlformats.org/drawingml/2006/wordprocessingDrawing" xmlns:w10="urn:schemas-microsoft-com:office:word" xmlns:w="http://schemas.openxmlformats.org/wordprocessingml/2006/main" xmlns:w14="http://schemas.microsoft.com/office/word/2010/wordml" xmlns:w15="http://schemas.microsoft.com/office/word/2012/wordml" xmlns:w16cex="http://schemas.microsoft.com/office/word/2018/wordml/cex" xmlns:w16cid="http://schemas.microsoft.com/office/word/2016/wordml/cid" xmlns:w16="http://schemas.microsoft.com/office/word/2018/wordml" xmlns:w16sdtdh="http://schemas.microsoft.com/office/word/2020/wordml/sdtdatahash" xmlns:w16se="http://schemas.microsoft.com/office/word/2015/wordml/symex" xmlns:wpg="http://schemas.microsoft.com/office/word/2010/wordprocessingGroup" xmlns:wpi="http://schemas.microsoft.com/office/word/2010/wordprocessingInk" xmlns:wne="http://schemas.microsoft.com/office/word/2006/wordml" xmlns:wps="http://schemas.microsoft.com/office/word/2010/wordprocessingShape" mc:Ignorable="w14 w15 w16se w16cid w16 w16cex w16sdtdh wp14">
+<w:footnotes xmlns:wpc="http://schemas.microsoft.com/office/word/2010/wordprocessingCanvas" xmlns:cx="http://schemas.microsoft.com/office/drawing/2014/chartex" xmlns:cx1="http://schemas.microsoft.com/office/drawing/2015/9/8/chartex" xmlns:cx2="http://schemas.microsoft.com/office/drawing/2015/10/21/chartex" xmlns:cx3="http://schemas.microsoft.com/office/drawing/2016/5/9/chartex" xmlns:cx4="http://schemas.microsoft.com/office/drawing/2016/5/10/chartex" xmlns:cx5="http://schemas.microsoft.com/office/drawing/2016/5/11/chartex" xmlns:cx6="http://schemas.microsoft.com/office/drawing/2016/5/12/chartex" xmlns:cx7="http://schemas.microsoft.com/office/drawing/2016/5/13/chartex" xmlns:cx8="http://schemas.microsoft.com/office/drawing/2016/5/14/chartex" xmlns:mc="http://schemas.openxmlformats.org/markup-compatibility/2006" xmlns:aink="http://schemas.microsoft.com/office/drawing/2016/ink" xmlns:am3d="http://schemas.microsoft.com/office/drawing/2017/model3d" xmlns:o="urn:schemas-microsoft-com:office:office" xmlns:r="http://schemas.openxmlformats.org/officeDocument/2006/relationships" xmlns:m="http://schemas.openxmlformats.org/officeDocument/2006/math" xmlns:v="urn:schemas-microsoft-com:vml" xmlns:wp14="http://schemas.microsoft.com/office/word/2010/wordprocessingDrawing" xmlns:wp="http://schemas.openxmlformats.org/drawingml/2006/wordprocessingDrawing" xmlns:w10="urn:schemas-microsoft-com:office:word" xmlns:w="http://schemas.openxmlformats.org/wordprocessingml/2006/main" xmlns:w14="http://schemas.microsoft.com/office/word/2010/wordml" xmlns:w15="http://schemas.microsoft.com/office/word/2012/wordml" xmlns:w16cid="http://schemas.microsoft.com/office/word/2016/wordml/cid" xmlns:w16se="http://schemas.microsoft.com/office/word/2015/wordml/symex" xmlns:wpg="http://schemas.microsoft.com/office/word/2010/wordprocessingGroup" xmlns:wpi="http://schemas.microsoft.com/office/word/2010/wordprocessingInk" xmlns:wne="http://schemas.microsoft.com/office/word/2006/wordml" xmlns:wps="http://schemas.microsoft.com/office/word/2010/wordprocessingShape" mc:Ignorable="w14 w15 w16se w16cid wp14">
   <w:footnote w:type="separator" w:id="-1">
     <w:p>
       <w:pPr>
@@ -1009,7 +2683,7 @@
 </file>
 
 <file path=word/header1.xml><?xml version="1.0" encoding="utf-8"?>
-<w:hdr xmlns:wpc="http://schemas.microsoft.com/office/word/2010/wordprocessingCanvas" xmlns:cx="http://schemas.microsoft.com/office/drawing/2014/chartex" xmlns:cx1="http://schemas.microsoft.com/office/drawing/2015/9/8/chartex" xmlns:cx2="http://schemas.microsoft.com/office/drawing/2015/10/21/chartex" xmlns:cx3="http://schemas.microsoft.com/office/drawing/2016/5/9/chartex" xmlns:cx4="http://schemas.microsoft.com/office/drawing/2016/5/10/chartex" xmlns:cx5="http://schemas.microsoft.com/office/drawing/2016/5/11/chartex" xmlns:cx6="http://schemas.microsoft.com/office/drawing/2016/5/12/chartex" xmlns:cx7="http://schemas.microsoft.com/office/drawing/2016/5/13/chartex" xmlns:cx8="http://schemas.microsoft.com/office/drawing/2016/5/14/chartex" xmlns:mc="http://schemas.openxmlformats.org/markup-compatibility/2006" xmlns:aink="http://schemas.microsoft.com/office/drawing/2016/ink" xmlns:am3d="http://schemas.microsoft.com/office/drawing/2017/model3d" xmlns:o="urn:schemas-microsoft-com:office:office" xmlns:oel="http://schemas.microsoft.com/office/2019/extlst" xmlns:r="http://schemas.openxmlformats.org/officeDocument/2006/relationships" xmlns:m="http://schemas.openxmlformats.org/officeDocument/2006/math" xmlns:v="urn:schemas-microsoft-com:vml" xmlns:wp14="http://schemas.microsoft.com/office/word/2010/wordprocessingDrawing" xmlns:wp="http://schemas.openxmlformats.org/drawingml/2006/wordprocessingDrawing" xmlns:w10="urn:schemas-microsoft-com:office:word" xmlns:w="http://schemas.openxmlformats.org/wordprocessingml/2006/main" xmlns:w14="http://schemas.microsoft.com/office/word/2010/wordml" xmlns:w15="http://schemas.microsoft.com/office/word/2012/wordml" xmlns:w16cex="http://schemas.microsoft.com/office/word/2018/wordml/cex" xmlns:w16cid="http://schemas.microsoft.com/office/word/2016/wordml/cid" xmlns:w16="http://schemas.microsoft.com/office/word/2018/wordml" xmlns:w16sdtdh="http://schemas.microsoft.com/office/word/2020/wordml/sdtdatahash" xmlns:w16se="http://schemas.microsoft.com/office/word/2015/wordml/symex" xmlns:wpg="http://schemas.microsoft.com/office/word/2010/wordprocessingGroup" xmlns:wpi="http://schemas.microsoft.com/office/word/2010/wordprocessingInk" xmlns:wne="http://schemas.microsoft.com/office/word/2006/wordml" xmlns:wps="http://schemas.microsoft.com/office/word/2010/wordprocessingShape" mc:Ignorable="w14 w15 w16se w16cid w16 w16cex w16sdtdh wp14">
+<w:hdr xmlns:wpc="http://schemas.microsoft.com/office/word/2010/wordprocessingCanvas" xmlns:cx="http://schemas.microsoft.com/office/drawing/2014/chartex" xmlns:cx1="http://schemas.microsoft.com/office/drawing/2015/9/8/chartex" xmlns:cx2="http://schemas.microsoft.com/office/drawing/2015/10/21/chartex" xmlns:cx3="http://schemas.microsoft.com/office/drawing/2016/5/9/chartex" xmlns:cx4="http://schemas.microsoft.com/office/drawing/2016/5/10/chartex" xmlns:cx5="http://schemas.microsoft.com/office/drawing/2016/5/11/chartex" xmlns:cx6="http://schemas.microsoft.com/office/drawing/2016/5/12/chartex" xmlns:cx7="http://schemas.microsoft.com/office/drawing/2016/5/13/chartex" xmlns:cx8="http://schemas.microsoft.com/office/drawing/2016/5/14/chartex" xmlns:mc="http://schemas.openxmlformats.org/markup-compatibility/2006" xmlns:aink="http://schemas.microsoft.com/office/drawing/2016/ink" xmlns:am3d="http://schemas.microsoft.com/office/drawing/2017/model3d" xmlns:o="urn:schemas-microsoft-com:office:office" xmlns:r="http://schemas.openxmlformats.org/officeDocument/2006/relationships" xmlns:m="http://schemas.openxmlformats.org/officeDocument/2006/math" xmlns:v="urn:schemas-microsoft-com:vml" xmlns:wp14="http://schemas.microsoft.com/office/word/2010/wordprocessingDrawing" xmlns:wp="http://schemas.openxmlformats.org/drawingml/2006/wordprocessingDrawing" xmlns:w10="urn:schemas-microsoft-com:office:word" xmlns:w="http://schemas.openxmlformats.org/wordprocessingml/2006/main" xmlns:w14="http://schemas.microsoft.com/office/word/2010/wordml" xmlns:w15="http://schemas.microsoft.com/office/word/2012/wordml" xmlns:w16cid="http://schemas.microsoft.com/office/word/2016/wordml/cid" xmlns:w16se="http://schemas.microsoft.com/office/word/2015/wordml/symex" xmlns:wpg="http://schemas.microsoft.com/office/word/2010/wordprocessingGroup" xmlns:wpi="http://schemas.microsoft.com/office/word/2010/wordprocessingInk" xmlns:wne="http://schemas.microsoft.com/office/word/2006/wordml" xmlns:wps="http://schemas.microsoft.com/office/word/2010/wordprocessingShape" mc:Ignorable="w14 w15 w16se w16cid wp14">
   <w:p>
     <w:pPr>
       <w:pStyle w:val="Intestazione"/>
@@ -1027,12 +2701,324 @@
     <w:r>
       <w:t>Versione 0.1</w:t>
     </w:r>
+    <w:r>
+      <w:t>.1</w:t>
+    </w:r>
   </w:p>
 </w:hdr>
 </file>
 
+<file path=word/numbering.xml><?xml version="1.0" encoding="utf-8"?>
+<w:numbering xmlns:wpc="http://schemas.microsoft.com/office/word/2010/wordprocessingCanvas" xmlns:cx="http://schemas.microsoft.com/office/drawing/2014/chartex" xmlns:cx1="http://schemas.microsoft.com/office/drawing/2015/9/8/chartex" xmlns:cx2="http://schemas.microsoft.com/office/drawing/2015/10/21/chartex" xmlns:cx3="http://schemas.microsoft.com/office/drawing/2016/5/9/chartex" xmlns:cx4="http://schemas.microsoft.com/office/drawing/2016/5/10/chartex" xmlns:cx5="http://schemas.microsoft.com/office/drawing/2016/5/11/chartex" xmlns:cx6="http://schemas.microsoft.com/office/drawing/2016/5/12/chartex" xmlns:cx7="http://schemas.microsoft.com/office/drawing/2016/5/13/chartex" xmlns:cx8="http://schemas.microsoft.com/office/drawing/2016/5/14/chartex" xmlns:mc="http://schemas.openxmlformats.org/markup-compatibility/2006" xmlns:aink="http://schemas.microsoft.com/office/drawing/2016/ink" xmlns:am3d="http://schemas.microsoft.com/office/drawing/2017/model3d" xmlns:o="urn:schemas-microsoft-com:office:office" xmlns:r="http://schemas.openxmlformats.org/officeDocument/2006/relationships" xmlns:m="http://schemas.openxmlformats.org/officeDocument/2006/math" xmlns:v="urn:schemas-microsoft-com:vml" xmlns:wp14="http://schemas.microsoft.com/office/word/2010/wordprocessingDrawing" xmlns:wp="http://schemas.openxmlformats.org/drawingml/2006/wordprocessingDrawing" xmlns:w10="urn:schemas-microsoft-com:office:word" xmlns:w="http://schemas.openxmlformats.org/wordprocessingml/2006/main" xmlns:w14="http://schemas.microsoft.com/office/word/2010/wordml" xmlns:w15="http://schemas.microsoft.com/office/word/2012/wordml" xmlns:w16cid="http://schemas.microsoft.com/office/word/2016/wordml/cid" xmlns:w16se="http://schemas.microsoft.com/office/word/2015/wordml/symex" xmlns:wpg="http://schemas.microsoft.com/office/word/2010/wordprocessingGroup" xmlns:wpi="http://schemas.microsoft.com/office/word/2010/wordprocessingInk" xmlns:wne="http://schemas.microsoft.com/office/word/2006/wordml" xmlns:wps="http://schemas.microsoft.com/office/word/2010/wordprocessingShape" mc:Ignorable="w14 w15 w16se w16cid wp14">
+  <w:abstractNum w:abstractNumId="0" w15:restartNumberingAfterBreak="0">
+    <w:nsid w:val="04CF1E18"/>
+    <w:multiLevelType w:val="hybridMultilevel"/>
+    <w:tmpl w:val="BF38452E"/>
+    <w:lvl w:ilvl="0" w:tplc="0410000F">
+      <w:start w:val="1"/>
+      <w:numFmt w:val="decimal"/>
+      <w:lvlText w:val="%1."/>
+      <w:lvlJc w:val="left"/>
+      <w:pPr>
+        <w:ind w:left="720" w:hanging="360"/>
+      </w:pPr>
+      <w:rPr>
+        <w:rFonts w:hint="default"/>
+      </w:rPr>
+    </w:lvl>
+    <w:lvl w:ilvl="1" w:tplc="04100019" w:tentative="1">
+      <w:start w:val="1"/>
+      <w:numFmt w:val="lowerLetter"/>
+      <w:lvlText w:val="%2."/>
+      <w:lvlJc w:val="left"/>
+      <w:pPr>
+        <w:ind w:left="1440" w:hanging="360"/>
+      </w:pPr>
+    </w:lvl>
+    <w:lvl w:ilvl="2" w:tplc="0410001B" w:tentative="1">
+      <w:start w:val="1"/>
+      <w:numFmt w:val="lowerRoman"/>
+      <w:lvlText w:val="%3."/>
+      <w:lvlJc w:val="right"/>
+      <w:pPr>
+        <w:ind w:left="2160" w:hanging="180"/>
+      </w:pPr>
+    </w:lvl>
+    <w:lvl w:ilvl="3" w:tplc="0410000F" w:tentative="1">
+      <w:start w:val="1"/>
+      <w:numFmt w:val="decimal"/>
+      <w:lvlText w:val="%4."/>
+      <w:lvlJc w:val="left"/>
+      <w:pPr>
+        <w:ind w:left="2880" w:hanging="360"/>
+      </w:pPr>
+    </w:lvl>
+    <w:lvl w:ilvl="4" w:tplc="04100019" w:tentative="1">
+      <w:start w:val="1"/>
+      <w:numFmt w:val="lowerLetter"/>
+      <w:lvlText w:val="%5."/>
+      <w:lvlJc w:val="left"/>
+      <w:pPr>
+        <w:ind w:left="3600" w:hanging="360"/>
+      </w:pPr>
+    </w:lvl>
+    <w:lvl w:ilvl="5" w:tplc="0410001B" w:tentative="1">
+      <w:start w:val="1"/>
+      <w:numFmt w:val="lowerRoman"/>
+      <w:lvlText w:val="%6."/>
+      <w:lvlJc w:val="right"/>
+      <w:pPr>
+        <w:ind w:left="4320" w:hanging="180"/>
+      </w:pPr>
+    </w:lvl>
+    <w:lvl w:ilvl="6" w:tplc="0410000F" w:tentative="1">
+      <w:start w:val="1"/>
+      <w:numFmt w:val="decimal"/>
+      <w:lvlText w:val="%7."/>
+      <w:lvlJc w:val="left"/>
+      <w:pPr>
+        <w:ind w:left="5040" w:hanging="360"/>
+      </w:pPr>
+    </w:lvl>
+    <w:lvl w:ilvl="7" w:tplc="04100019" w:tentative="1">
+      <w:start w:val="1"/>
+      <w:numFmt w:val="lowerLetter"/>
+      <w:lvlText w:val="%8."/>
+      <w:lvlJc w:val="left"/>
+      <w:pPr>
+        <w:ind w:left="5760" w:hanging="360"/>
+      </w:pPr>
+    </w:lvl>
+    <w:lvl w:ilvl="8" w:tplc="0410001B" w:tentative="1">
+      <w:start w:val="1"/>
+      <w:numFmt w:val="lowerRoman"/>
+      <w:lvlText w:val="%9."/>
+      <w:lvlJc w:val="right"/>
+      <w:pPr>
+        <w:ind w:left="6480" w:hanging="180"/>
+      </w:pPr>
+    </w:lvl>
+  </w:abstractNum>
+  <w:abstractNum w:abstractNumId="1" w15:restartNumberingAfterBreak="0">
+    <w:nsid w:val="25FD2585"/>
+    <w:multiLevelType w:val="hybridMultilevel"/>
+    <w:tmpl w:val="F128465A"/>
+    <w:lvl w:ilvl="0" w:tplc="0410000F">
+      <w:start w:val="1"/>
+      <w:numFmt w:val="decimal"/>
+      <w:lvlText w:val="%1."/>
+      <w:lvlJc w:val="left"/>
+      <w:pPr>
+        <w:ind w:left="720" w:hanging="360"/>
+      </w:pPr>
+      <w:rPr>
+        <w:rFonts w:hint="default"/>
+      </w:rPr>
+    </w:lvl>
+    <w:lvl w:ilvl="1" w:tplc="04100003">
+      <w:start w:val="1"/>
+      <w:numFmt w:val="bullet"/>
+      <w:lvlText w:val="o"/>
+      <w:lvlJc w:val="left"/>
+      <w:pPr>
+        <w:ind w:left="1440" w:hanging="360"/>
+      </w:pPr>
+      <w:rPr>
+        <w:rFonts w:ascii="Courier New" w:hAnsi="Courier New" w:cs="Courier New" w:hint="default"/>
+      </w:rPr>
+    </w:lvl>
+    <w:lvl w:ilvl="2" w:tplc="0410001B" w:tentative="1">
+      <w:start w:val="1"/>
+      <w:numFmt w:val="lowerRoman"/>
+      <w:lvlText w:val="%3."/>
+      <w:lvlJc w:val="right"/>
+      <w:pPr>
+        <w:ind w:left="2160" w:hanging="180"/>
+      </w:pPr>
+    </w:lvl>
+    <w:lvl w:ilvl="3" w:tplc="0410000F" w:tentative="1">
+      <w:start w:val="1"/>
+      <w:numFmt w:val="decimal"/>
+      <w:lvlText w:val="%4."/>
+      <w:lvlJc w:val="left"/>
+      <w:pPr>
+        <w:ind w:left="2880" w:hanging="360"/>
+      </w:pPr>
+    </w:lvl>
+    <w:lvl w:ilvl="4" w:tplc="04100019" w:tentative="1">
+      <w:start w:val="1"/>
+      <w:numFmt w:val="lowerLetter"/>
+      <w:lvlText w:val="%5."/>
+      <w:lvlJc w:val="left"/>
+      <w:pPr>
+        <w:ind w:left="3600" w:hanging="360"/>
+      </w:pPr>
+    </w:lvl>
+    <w:lvl w:ilvl="5" w:tplc="0410001B" w:tentative="1">
+      <w:start w:val="1"/>
+      <w:numFmt w:val="lowerRoman"/>
+      <w:lvlText w:val="%6."/>
+      <w:lvlJc w:val="right"/>
+      <w:pPr>
+        <w:ind w:left="4320" w:hanging="180"/>
+      </w:pPr>
+    </w:lvl>
+    <w:lvl w:ilvl="6" w:tplc="0410000F" w:tentative="1">
+      <w:start w:val="1"/>
+      <w:numFmt w:val="decimal"/>
+      <w:lvlText w:val="%7."/>
+      <w:lvlJc w:val="left"/>
+      <w:pPr>
+        <w:ind w:left="5040" w:hanging="360"/>
+      </w:pPr>
+    </w:lvl>
+    <w:lvl w:ilvl="7" w:tplc="04100019" w:tentative="1">
+      <w:start w:val="1"/>
+      <w:numFmt w:val="lowerLetter"/>
+      <w:lvlText w:val="%8."/>
+      <w:lvlJc w:val="left"/>
+      <w:pPr>
+        <w:ind w:left="5760" w:hanging="360"/>
+      </w:pPr>
+    </w:lvl>
+    <w:lvl w:ilvl="8" w:tplc="0410001B" w:tentative="1">
+      <w:start w:val="1"/>
+      <w:numFmt w:val="lowerRoman"/>
+      <w:lvlText w:val="%9."/>
+      <w:lvlJc w:val="right"/>
+      <w:pPr>
+        <w:ind w:left="6480" w:hanging="180"/>
+      </w:pPr>
+    </w:lvl>
+  </w:abstractNum>
+  <w:abstractNum w:abstractNumId="2" w15:restartNumberingAfterBreak="0">
+    <w:nsid w:val="68D33A43"/>
+    <w:multiLevelType w:val="hybridMultilevel"/>
+    <w:tmpl w:val="CB1C7CD2"/>
+    <w:lvl w:ilvl="0" w:tplc="388243BC">
+      <w:start w:val="1"/>
+      <w:numFmt w:val="bullet"/>
+      <w:lvlText w:val=""/>
+      <w:lvlJc w:val="left"/>
+      <w:pPr>
+        <w:ind w:left="720" w:hanging="360"/>
+      </w:pPr>
+      <w:rPr>
+        <w:rFonts w:ascii="Symbol" w:hAnsi="Symbol" w:hint="default"/>
+        <w:color w:val="000000" w:themeColor="text1"/>
+      </w:rPr>
+    </w:lvl>
+    <w:lvl w:ilvl="1" w:tplc="04100003">
+      <w:start w:val="1"/>
+      <w:numFmt w:val="bullet"/>
+      <w:lvlText w:val="o"/>
+      <w:lvlJc w:val="left"/>
+      <w:pPr>
+        <w:ind w:left="1440" w:hanging="360"/>
+      </w:pPr>
+      <w:rPr>
+        <w:rFonts w:ascii="Courier New" w:hAnsi="Courier New" w:cs="Courier New" w:hint="default"/>
+      </w:rPr>
+    </w:lvl>
+    <w:lvl w:ilvl="2" w:tplc="04100005">
+      <w:start w:val="1"/>
+      <w:numFmt w:val="bullet"/>
+      <w:lvlText w:val=""/>
+      <w:lvlJc w:val="left"/>
+      <w:pPr>
+        <w:ind w:left="2160" w:hanging="360"/>
+      </w:pPr>
+      <w:rPr>
+        <w:rFonts w:ascii="Wingdings" w:hAnsi="Wingdings" w:hint="default"/>
+      </w:rPr>
+    </w:lvl>
+    <w:lvl w:ilvl="3" w:tplc="04100001" w:tentative="1">
+      <w:start w:val="1"/>
+      <w:numFmt w:val="bullet"/>
+      <w:lvlText w:val=""/>
+      <w:lvlJc w:val="left"/>
+      <w:pPr>
+        <w:ind w:left="2880" w:hanging="360"/>
+      </w:pPr>
+      <w:rPr>
+        <w:rFonts w:ascii="Symbol" w:hAnsi="Symbol" w:hint="default"/>
+      </w:rPr>
+    </w:lvl>
+    <w:lvl w:ilvl="4" w:tplc="04100003" w:tentative="1">
+      <w:start w:val="1"/>
+      <w:numFmt w:val="bullet"/>
+      <w:lvlText w:val="o"/>
+      <w:lvlJc w:val="left"/>
+      <w:pPr>
+        <w:ind w:left="3600" w:hanging="360"/>
+      </w:pPr>
+      <w:rPr>
+        <w:rFonts w:ascii="Courier New" w:hAnsi="Courier New" w:cs="Courier New" w:hint="default"/>
+      </w:rPr>
+    </w:lvl>
+    <w:lvl w:ilvl="5" w:tplc="04100005" w:tentative="1">
+      <w:start w:val="1"/>
+      <w:numFmt w:val="bullet"/>
+      <w:lvlText w:val=""/>
+      <w:lvlJc w:val="left"/>
+      <w:pPr>
+        <w:ind w:left="4320" w:hanging="360"/>
+      </w:pPr>
+      <w:rPr>
+        <w:rFonts w:ascii="Wingdings" w:hAnsi="Wingdings" w:hint="default"/>
+      </w:rPr>
+    </w:lvl>
+    <w:lvl w:ilvl="6" w:tplc="04100001" w:tentative="1">
+      <w:start w:val="1"/>
+      <w:numFmt w:val="bullet"/>
+      <w:lvlText w:val=""/>
+      <w:lvlJc w:val="left"/>
+      <w:pPr>
+        <w:ind w:left="5040" w:hanging="360"/>
+      </w:pPr>
+      <w:rPr>
+        <w:rFonts w:ascii="Symbol" w:hAnsi="Symbol" w:hint="default"/>
+      </w:rPr>
+    </w:lvl>
+    <w:lvl w:ilvl="7" w:tplc="04100003" w:tentative="1">
+      <w:start w:val="1"/>
+      <w:numFmt w:val="bullet"/>
+      <w:lvlText w:val="o"/>
+      <w:lvlJc w:val="left"/>
+      <w:pPr>
+        <w:ind w:left="5760" w:hanging="360"/>
+      </w:pPr>
+      <w:rPr>
+        <w:rFonts w:ascii="Courier New" w:hAnsi="Courier New" w:cs="Courier New" w:hint="default"/>
+      </w:rPr>
+    </w:lvl>
+    <w:lvl w:ilvl="8" w:tplc="04100005" w:tentative="1">
+      <w:start w:val="1"/>
+      <w:numFmt w:val="bullet"/>
+      <w:lvlText w:val=""/>
+      <w:lvlJc w:val="left"/>
+      <w:pPr>
+        <w:ind w:left="6480" w:hanging="360"/>
+      </w:pPr>
+      <w:rPr>
+        <w:rFonts w:ascii="Wingdings" w:hAnsi="Wingdings" w:hint="default"/>
+      </w:rPr>
+    </w:lvl>
+  </w:abstractNum>
+  <w:num w:numId="1">
+    <w:abstractNumId w:val="2"/>
+  </w:num>
+  <w:num w:numId="2">
+    <w:abstractNumId w:val="1"/>
+  </w:num>
+  <w:num w:numId="3">
+    <w:abstractNumId w:val="0"/>
+  </w:num>
+</w:numbering>
+</file>
+
 <file path=word/styles.xml><?xml version="1.0" encoding="utf-8"?>
-<w:styles xmlns:mc="http://schemas.openxmlformats.org/markup-compatibility/2006" xmlns:r="http://schemas.openxmlformats.org/officeDocument/2006/relationships" xmlns:w="http://schemas.openxmlformats.org/wordprocessingml/2006/main" xmlns:w14="http://schemas.microsoft.com/office/word/2010/wordml" xmlns:w15="http://schemas.microsoft.com/office/word/2012/wordml" xmlns:w16cex="http://schemas.microsoft.com/office/word/2018/wordml/cex" xmlns:w16cid="http://schemas.microsoft.com/office/word/2016/wordml/cid" xmlns:w16="http://schemas.microsoft.com/office/word/2018/wordml" xmlns:w16sdtdh="http://schemas.microsoft.com/office/word/2020/wordml/sdtdatahash" xmlns:w16se="http://schemas.microsoft.com/office/word/2015/wordml/symex" mc:Ignorable="w14 w15 w16se w16cid w16 w16cex w16sdtdh">
+<w:styles xmlns:mc="http://schemas.openxmlformats.org/markup-compatibility/2006" xmlns:r="http://schemas.openxmlformats.org/officeDocument/2006/relationships" xmlns:w="http://schemas.openxmlformats.org/wordprocessingml/2006/main" xmlns:w14="http://schemas.microsoft.com/office/word/2010/wordml" xmlns:w15="http://schemas.microsoft.com/office/word/2012/wordml" xmlns:w16cid="http://schemas.microsoft.com/office/word/2016/wordml/cid" xmlns:w16se="http://schemas.microsoft.com/office/word/2015/wordml/symex" mc:Ignorable="w14 w15 w16se w16cid">
   <w:docDefaults>
     <w:rPrDefault>
       <w:rPr>
@@ -1044,7 +3030,7 @@
     </w:rPrDefault>
     <w:pPrDefault/>
   </w:docDefaults>
-  <w:latentStyles w:defLockedState="0" w:defUIPriority="99" w:defSemiHidden="0" w:defUnhideWhenUsed="0" w:defQFormat="0" w:count="376">
+  <w:latentStyles w:defLockedState="0" w:defUIPriority="99" w:defSemiHidden="0" w:defUnhideWhenUsed="0" w:defQFormat="0" w:count="375">
     <w:lsdException w:name="Normal" w:uiPriority="0" w:qFormat="1"/>
     <w:lsdException w:name="heading 1" w:uiPriority="9" w:qFormat="1"/>
     <w:lsdException w:name="heading 2" w:semiHidden="1" w:uiPriority="9" w:unhideWhenUsed="1" w:qFormat="1"/>
@@ -1420,17 +3406,16 @@
     <w:lsdException w:name="Smart Hyperlink" w:semiHidden="1" w:unhideWhenUsed="1"/>
     <w:lsdException w:name="Hashtag" w:semiHidden="1" w:unhideWhenUsed="1"/>
     <w:lsdException w:name="Unresolved Mention" w:semiHidden="1" w:unhideWhenUsed="1"/>
-    <w:lsdException w:name="Smart Link" w:semiHidden="1" w:unhideWhenUsed="1"/>
   </w:latentStyles>
   <w:style w:type="paragraph" w:default="1" w:styleId="Normale">
     <w:name w:val="Normal"/>
     <w:qFormat/>
-    <w:rsid w:val="00F218EE"/>
+    <w:rsid w:val="00794B18"/>
     <w:pPr>
       <w:spacing w:after="160" w:line="259" w:lineRule="auto"/>
     </w:pPr>
     <w:rPr>
-      <w:rFonts w:ascii="Times New Roman" w:hAnsi="Times New Roman"/>
+      <w:rFonts w:asciiTheme="majorHAnsi" w:hAnsiTheme="majorHAnsi"/>
       <w:sz w:val="22"/>
       <w:szCs w:val="22"/>
     </w:rPr>
@@ -1455,6 +3440,28 @@
       <w:color w:val="55748D"/>
       <w:sz w:val="32"/>
       <w:szCs w:val="32"/>
+    </w:rPr>
+  </w:style>
+  <w:style w:type="paragraph" w:styleId="Titolo2">
+    <w:name w:val="heading 2"/>
+    <w:basedOn w:val="Normale"/>
+    <w:next w:val="Normale"/>
+    <w:link w:val="Titolo2Carattere"/>
+    <w:uiPriority w:val="9"/>
+    <w:unhideWhenUsed/>
+    <w:qFormat/>
+    <w:rsid w:val="005614D0"/>
+    <w:pPr>
+      <w:keepNext/>
+      <w:keepLines/>
+      <w:spacing w:before="40" w:after="0"/>
+      <w:outlineLvl w:val="1"/>
+    </w:pPr>
+    <w:rPr>
+      <w:rFonts w:eastAsiaTheme="majorEastAsia" w:cstheme="majorBidi"/>
+      <w:color w:val="2F5496" w:themeColor="accent1" w:themeShade="BF"/>
+      <w:sz w:val="26"/>
+      <w:szCs w:val="26"/>
     </w:rPr>
   </w:style>
   <w:style w:type="character" w:default="1" w:styleId="Carpredefinitoparagrafo">
@@ -1566,9 +3573,6 @@
       </w:tabs>
       <w:spacing w:after="100"/>
     </w:pPr>
-    <w:rPr>
-      <w:rFonts w:asciiTheme="majorHAnsi" w:hAnsiTheme="majorHAnsi"/>
-    </w:rPr>
   </w:style>
   <w:style w:type="character" w:styleId="Collegamentoipertestuale">
     <w:name w:val="Hyperlink"/>
@@ -1597,8 +3601,29 @@
       <w:spacing w:after="100"/>
       <w:ind w:left="221"/>
     </w:pPr>
+  </w:style>
+  <w:style w:type="paragraph" w:styleId="Paragrafoelenco">
+    <w:name w:val="List Paragraph"/>
+    <w:basedOn w:val="Normale"/>
+    <w:uiPriority w:val="34"/>
+    <w:qFormat/>
+    <w:rsid w:val="005614D0"/>
+    <w:pPr>
+      <w:ind w:left="720"/>
+      <w:contextualSpacing/>
+    </w:pPr>
+  </w:style>
+  <w:style w:type="character" w:customStyle="1" w:styleId="Titolo2Carattere">
+    <w:name w:val="Titolo 2 Carattere"/>
+    <w:basedOn w:val="Carpredefinitoparagrafo"/>
+    <w:link w:val="Titolo2"/>
+    <w:uiPriority w:val="9"/>
+    <w:rsid w:val="005614D0"/>
     <w:rPr>
-      <w:rFonts w:asciiTheme="majorHAnsi" w:hAnsiTheme="majorHAnsi"/>
+      <w:rFonts w:asciiTheme="majorHAnsi" w:eastAsiaTheme="majorEastAsia" w:hAnsiTheme="majorHAnsi" w:cstheme="majorBidi"/>
+      <w:color w:val="2F5496" w:themeColor="accent1" w:themeShade="BF"/>
+      <w:sz w:val="26"/>
+      <w:szCs w:val="26"/>
     </w:rPr>
   </w:style>
 </w:styles>
@@ -1897,4 +3922,16 @@
     </a:ext>
   </a:extLst>
 </a:theme>
+</file>
+
+<file path=customXml/item1.xml><?xml version="1.0" encoding="utf-8"?>
+<b:Sources xmlns:b="http://schemas.openxmlformats.org/officeDocument/2006/bibliography" xmlns="http://schemas.openxmlformats.org/officeDocument/2006/bibliography" SelectedStyle="\APASixthEditionOfficeOnline.xsl" StyleName="APA" Version="6"/>
+</file>
+
+<file path=customXml/itemProps1.xml><?xml version="1.0" encoding="utf-8"?>
+<ds:datastoreItem xmlns:ds="http://schemas.openxmlformats.org/officeDocument/2006/customXml" ds:itemID="{B9A1F289-84C9-4AB2-B429-FA782CCD024D}">
+  <ds:schemaRefs>
+    <ds:schemaRef ds:uri="http://schemas.openxmlformats.org/officeDocument/2006/bibliography"/>
+  </ds:schemaRefs>
+</ds:datastoreItem>
 </file>
</xml_diff>

<commit_message>
Inserimento di draw.io + descrizioni per tutti i RF
</commit_message>
<xml_diff>
--- a/Specifica requisiti/Specifica dei requisiti.docx
+++ b/Specifica requisiti/Specifica dei requisiti.docx
@@ -352,7 +352,7 @@
           <w:sz w:val="36"/>
         </w:rPr>
       </w:pPr>
-      <w:bookmarkStart w:id="0" w:name="_Toc116579383"/>
+      <w:bookmarkStart w:id="0" w:name="_Toc116768300"/>
       <w:r>
         <w:rPr>
           <w:sz w:val="36"/>
@@ -389,7 +389,7 @@
         </w:rPr>
         <w:fldChar w:fldCharType="separate"/>
       </w:r>
-      <w:hyperlink w:anchor="_Toc116579383" w:history="1">
+      <w:hyperlink w:anchor="_Toc116768300" w:history="1">
         <w:r>
           <w:rPr>
             <w:rStyle w:val="Collegamentoipertestuale"/>
@@ -416,7 +416,7 @@
             <w:noProof/>
             <w:webHidden/>
           </w:rPr>
-          <w:instrText xml:space="preserve"> PAGEREF _Toc116579383 \h </w:instrText>
+          <w:instrText xml:space="preserve"> PAGEREF _Toc116768300 \h </w:instrText>
         </w:r>
         <w:r>
           <w:rPr>
@@ -456,7 +456,7 @@
           <w:lang w:eastAsia="it-IT"/>
         </w:rPr>
       </w:pPr>
-      <w:hyperlink w:anchor="_Toc116579384" w:history="1">
+      <w:hyperlink w:anchor="_Toc116768301" w:history="1">
         <w:r>
           <w:rPr>
             <w:rStyle w:val="Collegamentoipertestuale"/>
@@ -483,7 +483,7 @@
             <w:noProof/>
             <w:webHidden/>
           </w:rPr>
-          <w:instrText xml:space="preserve"> PAGEREF _Toc116579384 \h </w:instrText>
+          <w:instrText xml:space="preserve"> PAGEREF _Toc116768301 \h </w:instrText>
         </w:r>
         <w:r>
           <w:rPr>
@@ -523,13 +523,13 @@
           <w:lang w:eastAsia="it-IT"/>
         </w:rPr>
       </w:pPr>
-      <w:hyperlink w:anchor="_Toc116579385" w:history="1">
+      <w:hyperlink w:anchor="_Toc116768302" w:history="1">
         <w:r>
           <w:rPr>
             <w:rStyle w:val="Collegamentoipertestuale"/>
             <w:noProof/>
           </w:rPr>
-          <w:t>Requisiti funzionali – Utente non Autenticato</w:t>
+          <w:t>Requisiti funzionali</w:t>
         </w:r>
         <w:r>
           <w:rPr>
@@ -550,7 +550,7 @@
             <w:noProof/>
             <w:webHidden/>
           </w:rPr>
-          <w:instrText xml:space="preserve"> PAGEREF _Toc116579385 \h </w:instrText>
+          <w:instrText xml:space="preserve"> PAGEREF _Toc116768302 \h </w:instrText>
         </w:r>
         <w:r>
           <w:rPr>
@@ -590,23 +590,7 @@
           <w:lang w:eastAsia="it-IT"/>
         </w:rPr>
       </w:pPr>
-      <w:hyperlink w:anchor="_Toc116579386" w:history="1">
-        <w:r>
-          <w:rPr>
-            <w:rStyle w:val="Collegamentoipertestuale"/>
-            <w:rFonts w:ascii="Symbol" w:eastAsia="MS Gothic" w:hAnsi="Symbol" w:cs="Calibri Light"/>
-            <w:noProof/>
-          </w:rPr>
-          <w:t></w:t>
-        </w:r>
-        <w:r>
-          <w:rPr>
-            <w:rFonts w:asciiTheme="minorHAnsi" w:eastAsiaTheme="minorEastAsia" w:hAnsiTheme="minorHAnsi"/>
-            <w:noProof/>
-            <w:lang w:eastAsia="it-IT"/>
-          </w:rPr>
-          <w:tab/>
-        </w:r>
+      <w:hyperlink w:anchor="_Toc116768303" w:history="1">
         <w:r>
           <w:rPr>
             <w:rStyle w:val="Collegamentoipertestuale"/>
@@ -614,6 +598,91 @@
             <w:b/>
             <w:noProof/>
           </w:rPr>
+          <w:t>Utente: anonimo</w:t>
+        </w:r>
+        <w:r>
+          <w:rPr>
+            <w:noProof/>
+            <w:webHidden/>
+          </w:rPr>
+          <w:tab/>
+        </w:r>
+        <w:r>
+          <w:rPr>
+            <w:noProof/>
+            <w:webHidden/>
+          </w:rPr>
+          <w:fldChar w:fldCharType="begin"/>
+        </w:r>
+        <w:r>
+          <w:rPr>
+            <w:noProof/>
+            <w:webHidden/>
+          </w:rPr>
+          <w:instrText xml:space="preserve"> PAGEREF _Toc116768303 \h </w:instrText>
+        </w:r>
+        <w:r>
+          <w:rPr>
+            <w:noProof/>
+            <w:webHidden/>
+          </w:rPr>
+        </w:r>
+        <w:r>
+          <w:rPr>
+            <w:noProof/>
+            <w:webHidden/>
+          </w:rPr>
+          <w:fldChar w:fldCharType="separate"/>
+        </w:r>
+        <w:r>
+          <w:rPr>
+            <w:noProof/>
+            <w:webHidden/>
+          </w:rPr>
+          <w:t>3</w:t>
+        </w:r>
+        <w:r>
+          <w:rPr>
+            <w:noProof/>
+            <w:webHidden/>
+          </w:rPr>
+          <w:fldChar w:fldCharType="end"/>
+        </w:r>
+      </w:hyperlink>
+    </w:p>
+    <w:p>
+      <w:pPr>
+        <w:pStyle w:val="Sommario3"/>
+        <w:tabs>
+          <w:tab w:val="left" w:pos="880"/>
+          <w:tab w:val="right" w:leader="dot" w:pos="9628"/>
+        </w:tabs>
+        <w:rPr>
+          <w:noProof/>
+        </w:rPr>
+      </w:pPr>
+      <w:hyperlink w:anchor="_Toc116768304" w:history="1">
+        <w:r>
+          <w:rPr>
+            <w:rStyle w:val="Collegamentoipertestuale"/>
+            <w:rFonts w:ascii="Symbol" w:eastAsia="MS Gothic" w:hAnsi="Symbol"/>
+            <w:noProof/>
+          </w:rPr>
+          <w:t></w:t>
+        </w:r>
+        <w:r>
+          <w:rPr>
+            <w:noProof/>
+          </w:rPr>
+          <w:tab/>
+        </w:r>
+        <w:r>
+          <w:rPr>
+            <w:rStyle w:val="Collegamentoipertestuale"/>
+            <w:rFonts w:eastAsia="MS Gothic"/>
+            <w:b/>
+            <w:noProof/>
+          </w:rPr>
           <w:t>RF 5. Registrazione</w:t>
         </w:r>
         <w:r>
@@ -635,7 +704,92 @@
             <w:noProof/>
             <w:webHidden/>
           </w:rPr>
-          <w:instrText xml:space="preserve"> PAGEREF _Toc116579386 \h </w:instrText>
+          <w:instrText xml:space="preserve"> PAGEREF _Toc116768304 \h </w:instrText>
+        </w:r>
+        <w:r>
+          <w:rPr>
+            <w:noProof/>
+            <w:webHidden/>
+          </w:rPr>
+        </w:r>
+        <w:r>
+          <w:rPr>
+            <w:noProof/>
+            <w:webHidden/>
+          </w:rPr>
+          <w:fldChar w:fldCharType="separate"/>
+        </w:r>
+        <w:r>
+          <w:rPr>
+            <w:noProof/>
+            <w:webHidden/>
+          </w:rPr>
+          <w:t>3</w:t>
+        </w:r>
+        <w:r>
+          <w:rPr>
+            <w:noProof/>
+            <w:webHidden/>
+          </w:rPr>
+          <w:fldChar w:fldCharType="end"/>
+        </w:r>
+      </w:hyperlink>
+    </w:p>
+    <w:p>
+      <w:pPr>
+        <w:pStyle w:val="Sommario3"/>
+        <w:tabs>
+          <w:tab w:val="left" w:pos="880"/>
+          <w:tab w:val="right" w:leader="dot" w:pos="9628"/>
+        </w:tabs>
+        <w:rPr>
+          <w:noProof/>
+        </w:rPr>
+      </w:pPr>
+      <w:hyperlink w:anchor="_Toc116768305" w:history="1">
+        <w:r>
+          <w:rPr>
+            <w:rStyle w:val="Collegamentoipertestuale"/>
+            <w:rFonts w:ascii="Symbol" w:eastAsia="MS Gothic" w:hAnsi="Symbol"/>
+            <w:noProof/>
+          </w:rPr>
+          <w:t></w:t>
+        </w:r>
+        <w:r>
+          <w:rPr>
+            <w:noProof/>
+          </w:rPr>
+          <w:tab/>
+        </w:r>
+        <w:r>
+          <w:rPr>
+            <w:rStyle w:val="Collegamentoipertestuale"/>
+            <w:rFonts w:eastAsia="MS Gothic"/>
+            <w:b/>
+            <w:noProof/>
+          </w:rPr>
+          <w:t>RF 6. Campi utente</w:t>
+        </w:r>
+        <w:r>
+          <w:rPr>
+            <w:noProof/>
+            <w:webHidden/>
+          </w:rPr>
+          <w:tab/>
+        </w:r>
+        <w:r>
+          <w:rPr>
+            <w:noProof/>
+            <w:webHidden/>
+          </w:rPr>
+          <w:fldChar w:fldCharType="begin"/>
+        </w:r>
+        <w:r>
+          <w:rPr>
+            <w:noProof/>
+            <w:webHidden/>
+          </w:rPr>
+          <w:instrText xml:space="preserve"> PAGEREF _Toc116768305 \h </w:instrText>
         </w:r>
         <w:r>
           <w:rPr>
@@ -675,23 +829,7 @@
           <w:lang w:eastAsia="it-IT"/>
         </w:rPr>
       </w:pPr>
-      <w:hyperlink w:anchor="_Toc116579387" w:history="1">
-        <w:r>
-          <w:rPr>
-            <w:rStyle w:val="Collegamentoipertestuale"/>
-            <w:rFonts w:ascii="Symbol" w:eastAsia="MS Gothic" w:hAnsi="Symbol" w:cs="Calibri Light"/>
-            <w:noProof/>
-          </w:rPr>
-          <w:t></w:t>
-        </w:r>
-        <w:r>
-          <w:rPr>
-            <w:rFonts w:asciiTheme="minorHAnsi" w:eastAsiaTheme="minorEastAsia" w:hAnsiTheme="minorHAnsi"/>
-            <w:noProof/>
-            <w:lang w:eastAsia="it-IT"/>
-          </w:rPr>
-          <w:tab/>
-        </w:r>
+      <w:hyperlink w:anchor="_Toc116768306" w:history="1">
         <w:r>
           <w:rPr>
             <w:rStyle w:val="Collegamentoipertestuale"/>
@@ -699,7 +837,7 @@
             <w:b/>
             <w:noProof/>
           </w:rPr>
-          <w:t>RF 6. Campi utente</w:t>
+          <w:t>Utente: registrato</w:t>
         </w:r>
         <w:r>
           <w:rPr>
@@ -720,7 +858,7 @@
             <w:noProof/>
             <w:webHidden/>
           </w:rPr>
-          <w:instrText xml:space="preserve"> PAGEREF _Toc116579387 \h </w:instrText>
+          <w:instrText xml:space="preserve"> PAGEREF _Toc116768306 \h </w:instrText>
         </w:r>
         <w:r>
           <w:rPr>
@@ -740,7 +878,92 @@
             <w:noProof/>
             <w:webHidden/>
           </w:rPr>
-          <w:t>3</w:t>
+          <w:t>4</w:t>
+        </w:r>
+        <w:r>
+          <w:rPr>
+            <w:noProof/>
+            <w:webHidden/>
+          </w:rPr>
+          <w:fldChar w:fldCharType="end"/>
+        </w:r>
+      </w:hyperlink>
+    </w:p>
+    <w:p>
+      <w:pPr>
+        <w:pStyle w:val="Sommario3"/>
+        <w:tabs>
+          <w:tab w:val="left" w:pos="880"/>
+          <w:tab w:val="right" w:leader="dot" w:pos="9628"/>
+        </w:tabs>
+        <w:rPr>
+          <w:noProof/>
+        </w:rPr>
+      </w:pPr>
+      <w:hyperlink w:anchor="_Toc116768307" w:history="1">
+        <w:r>
+          <w:rPr>
+            <w:rStyle w:val="Collegamentoipertestuale"/>
+            <w:rFonts w:ascii="Symbol" w:eastAsia="MS Gothic" w:hAnsi="Symbol"/>
+            <w:noProof/>
+          </w:rPr>
+          <w:t></w:t>
+        </w:r>
+        <w:r>
+          <w:rPr>
+            <w:noProof/>
+          </w:rPr>
+          <w:tab/>
+        </w:r>
+        <w:r>
+          <w:rPr>
+            <w:rStyle w:val="Collegamentoipertestuale"/>
+            <w:rFonts w:eastAsia="MS Gothic"/>
+            <w:b/>
+            <w:noProof/>
+          </w:rPr>
+          <w:t>RF 7. Eliminazione account</w:t>
+        </w:r>
+        <w:r>
+          <w:rPr>
+            <w:noProof/>
+            <w:webHidden/>
+          </w:rPr>
+          <w:tab/>
+        </w:r>
+        <w:r>
+          <w:rPr>
+            <w:noProof/>
+            <w:webHidden/>
+          </w:rPr>
+          <w:fldChar w:fldCharType="begin"/>
+        </w:r>
+        <w:r>
+          <w:rPr>
+            <w:noProof/>
+            <w:webHidden/>
+          </w:rPr>
+          <w:instrText xml:space="preserve"> PAGEREF _Toc116768307 \h </w:instrText>
+        </w:r>
+        <w:r>
+          <w:rPr>
+            <w:noProof/>
+            <w:webHidden/>
+          </w:rPr>
+        </w:r>
+        <w:r>
+          <w:rPr>
+            <w:noProof/>
+            <w:webHidden/>
+          </w:rPr>
+          <w:fldChar w:fldCharType="separate"/>
+        </w:r>
+        <w:r>
+          <w:rPr>
+            <w:noProof/>
+            <w:webHidden/>
+          </w:rPr>
+          <w:t>4</w:t>
         </w:r>
         <w:r>
           <w:rPr>
@@ -760,23 +983,7 @@
           <w:lang w:eastAsia="it-IT"/>
         </w:rPr>
       </w:pPr>
-      <w:hyperlink w:anchor="_Toc116579388" w:history="1">
-        <w:r>
-          <w:rPr>
-            <w:rStyle w:val="Collegamentoipertestuale"/>
-            <w:rFonts w:ascii="Symbol" w:eastAsia="MS Gothic" w:hAnsi="Symbol" w:cs="Calibri Light"/>
-            <w:noProof/>
-          </w:rPr>
-          <w:t></w:t>
-        </w:r>
-        <w:r>
-          <w:rPr>
-            <w:rFonts w:asciiTheme="minorHAnsi" w:eastAsiaTheme="minorEastAsia" w:hAnsiTheme="minorHAnsi"/>
-            <w:noProof/>
-            <w:lang w:eastAsia="it-IT"/>
-          </w:rPr>
-          <w:tab/>
-        </w:r>
+      <w:hyperlink w:anchor="_Toc116768308" w:history="1">
         <w:r>
           <w:rPr>
             <w:rStyle w:val="Collegamentoipertestuale"/>
@@ -784,7 +991,7 @@
             <w:b/>
             <w:noProof/>
           </w:rPr>
-          <w:t>RF 7. Eliminazione account</w:t>
+          <w:t>Utente: registrato, operatore e gestore</w:t>
         </w:r>
         <w:r>
           <w:rPr>
@@ -805,7 +1012,7 @@
             <w:noProof/>
             <w:webHidden/>
           </w:rPr>
-          <w:instrText xml:space="preserve"> PAGEREF _Toc116579388 \h </w:instrText>
+          <w:instrText xml:space="preserve"> PAGEREF _Toc116768308 \h </w:instrText>
         </w:r>
         <w:r>
           <w:rPr>
@@ -825,7 +1032,92 @@
             <w:noProof/>
             <w:webHidden/>
           </w:rPr>
-          <w:t>3</w:t>
+          <w:t>4</w:t>
+        </w:r>
+        <w:r>
+          <w:rPr>
+            <w:noProof/>
+            <w:webHidden/>
+          </w:rPr>
+          <w:fldChar w:fldCharType="end"/>
+        </w:r>
+      </w:hyperlink>
+    </w:p>
+    <w:p>
+      <w:pPr>
+        <w:pStyle w:val="Sommario3"/>
+        <w:tabs>
+          <w:tab w:val="left" w:pos="880"/>
+          <w:tab w:val="right" w:leader="dot" w:pos="9628"/>
+        </w:tabs>
+        <w:rPr>
+          <w:noProof/>
+        </w:rPr>
+      </w:pPr>
+      <w:hyperlink w:anchor="_Toc116768309" w:history="1">
+        <w:r>
+          <w:rPr>
+            <w:rStyle w:val="Collegamentoipertestuale"/>
+            <w:rFonts w:ascii="Symbol" w:eastAsia="MS Gothic" w:hAnsi="Symbol"/>
+            <w:noProof/>
+          </w:rPr>
+          <w:t></w:t>
+        </w:r>
+        <w:r>
+          <w:rPr>
+            <w:noProof/>
+          </w:rPr>
+          <w:tab/>
+        </w:r>
+        <w:r>
+          <w:rPr>
+            <w:rStyle w:val="Collegamentoipertestuale"/>
+            <w:rFonts w:eastAsia="MS Gothic"/>
+            <w:b/>
+            <w:noProof/>
+          </w:rPr>
+          <w:t>RF 8. Modifica password</w:t>
+        </w:r>
+        <w:r>
+          <w:rPr>
+            <w:noProof/>
+            <w:webHidden/>
+          </w:rPr>
+          <w:tab/>
+        </w:r>
+        <w:r>
+          <w:rPr>
+            <w:noProof/>
+            <w:webHidden/>
+          </w:rPr>
+          <w:fldChar w:fldCharType="begin"/>
+        </w:r>
+        <w:r>
+          <w:rPr>
+            <w:noProof/>
+            <w:webHidden/>
+          </w:rPr>
+          <w:instrText xml:space="preserve"> PAGEREF _Toc116768309 \h </w:instrText>
+        </w:r>
+        <w:r>
+          <w:rPr>
+            <w:noProof/>
+            <w:webHidden/>
+          </w:rPr>
+        </w:r>
+        <w:r>
+          <w:rPr>
+            <w:noProof/>
+            <w:webHidden/>
+          </w:rPr>
+          <w:fldChar w:fldCharType="separate"/>
+        </w:r>
+        <w:r>
+          <w:rPr>
+            <w:noProof/>
+            <w:webHidden/>
+          </w:rPr>
+          <w:t>4</w:t>
         </w:r>
         <w:r>
           <w:rPr>
@@ -845,23 +1137,7 @@
           <w:lang w:eastAsia="it-IT"/>
         </w:rPr>
       </w:pPr>
-      <w:hyperlink w:anchor="_Toc116579389" w:history="1">
-        <w:r>
-          <w:rPr>
-            <w:rStyle w:val="Collegamentoipertestuale"/>
-            <w:rFonts w:ascii="Symbol" w:eastAsia="MS Gothic" w:hAnsi="Symbol" w:cs="Calibri Light"/>
-            <w:noProof/>
-          </w:rPr>
-          <w:t></w:t>
-        </w:r>
-        <w:r>
-          <w:rPr>
-            <w:rFonts w:asciiTheme="minorHAnsi" w:eastAsiaTheme="minorEastAsia" w:hAnsiTheme="minorHAnsi"/>
-            <w:noProof/>
-            <w:lang w:eastAsia="it-IT"/>
-          </w:rPr>
-          <w:tab/>
-        </w:r>
+      <w:hyperlink w:anchor="_Toc116768310" w:history="1">
         <w:r>
           <w:rPr>
             <w:rStyle w:val="Collegamentoipertestuale"/>
@@ -869,7 +1145,7 @@
             <w:b/>
             <w:noProof/>
           </w:rPr>
-          <w:t>RF 8. Modifica password</w:t>
+          <w:t>Utente: anonimo</w:t>
         </w:r>
         <w:r>
           <w:rPr>
@@ -890,7 +1166,7 @@
             <w:noProof/>
             <w:webHidden/>
           </w:rPr>
-          <w:instrText xml:space="preserve"> PAGEREF _Toc116579389 \h </w:instrText>
+          <w:instrText xml:space="preserve"> PAGEREF _Toc116768310 \h </w:instrText>
         </w:r>
         <w:r>
           <w:rPr>
@@ -910,7 +1186,92 @@
             <w:noProof/>
             <w:webHidden/>
           </w:rPr>
-          <w:t>3</w:t>
+          <w:t>5</w:t>
+        </w:r>
+        <w:r>
+          <w:rPr>
+            <w:noProof/>
+            <w:webHidden/>
+          </w:rPr>
+          <w:fldChar w:fldCharType="end"/>
+        </w:r>
+      </w:hyperlink>
+    </w:p>
+    <w:p>
+      <w:pPr>
+        <w:pStyle w:val="Sommario3"/>
+        <w:tabs>
+          <w:tab w:val="left" w:pos="880"/>
+          <w:tab w:val="right" w:leader="dot" w:pos="9628"/>
+        </w:tabs>
+        <w:rPr>
+          <w:noProof/>
+        </w:rPr>
+      </w:pPr>
+      <w:hyperlink w:anchor="_Toc116768311" w:history="1">
+        <w:r>
+          <w:rPr>
+            <w:rStyle w:val="Collegamentoipertestuale"/>
+            <w:rFonts w:ascii="Symbol" w:eastAsia="MS Gothic" w:hAnsi="Symbol"/>
+            <w:noProof/>
+          </w:rPr>
+          <w:t></w:t>
+        </w:r>
+        <w:r>
+          <w:rPr>
+            <w:noProof/>
+          </w:rPr>
+          <w:tab/>
+        </w:r>
+        <w:r>
+          <w:rPr>
+            <w:rStyle w:val="Collegamentoipertestuale"/>
+            <w:rFonts w:eastAsia="MS Gothic"/>
+            <w:b/>
+            <w:noProof/>
+          </w:rPr>
+          <w:t>RF 9. Recupera password</w:t>
+        </w:r>
+        <w:r>
+          <w:rPr>
+            <w:noProof/>
+            <w:webHidden/>
+          </w:rPr>
+          <w:tab/>
+        </w:r>
+        <w:r>
+          <w:rPr>
+            <w:noProof/>
+            <w:webHidden/>
+          </w:rPr>
+          <w:fldChar w:fldCharType="begin"/>
+        </w:r>
+        <w:r>
+          <w:rPr>
+            <w:noProof/>
+            <w:webHidden/>
+          </w:rPr>
+          <w:instrText xml:space="preserve"> PAGEREF _Toc116768311 \h </w:instrText>
+        </w:r>
+        <w:r>
+          <w:rPr>
+            <w:noProof/>
+            <w:webHidden/>
+          </w:rPr>
+        </w:r>
+        <w:r>
+          <w:rPr>
+            <w:noProof/>
+            <w:webHidden/>
+          </w:rPr>
+          <w:fldChar w:fldCharType="separate"/>
+        </w:r>
+        <w:r>
+          <w:rPr>
+            <w:noProof/>
+            <w:webHidden/>
+          </w:rPr>
+          <w:t>5</w:t>
         </w:r>
         <w:r>
           <w:rPr>
@@ -930,23 +1291,7 @@
           <w:lang w:eastAsia="it-IT"/>
         </w:rPr>
       </w:pPr>
-      <w:hyperlink w:anchor="_Toc116579390" w:history="1">
-        <w:r>
-          <w:rPr>
-            <w:rStyle w:val="Collegamentoipertestuale"/>
-            <w:rFonts w:ascii="Symbol" w:eastAsia="MS Gothic" w:hAnsi="Symbol" w:cs="Calibri Light"/>
-            <w:noProof/>
-          </w:rPr>
-          <w:t></w:t>
-        </w:r>
-        <w:r>
-          <w:rPr>
-            <w:rFonts w:asciiTheme="minorHAnsi" w:eastAsiaTheme="minorEastAsia" w:hAnsiTheme="minorHAnsi"/>
-            <w:noProof/>
-            <w:lang w:eastAsia="it-IT"/>
-          </w:rPr>
-          <w:tab/>
-        </w:r>
+      <w:hyperlink w:anchor="_Toc116768312" w:history="1">
         <w:r>
           <w:rPr>
             <w:rStyle w:val="Collegamentoipertestuale"/>
@@ -954,7 +1299,7 @@
             <w:b/>
             <w:noProof/>
           </w:rPr>
-          <w:t>RF 9. Recupera password</w:t>
+          <w:t>Utente: anonimo</w:t>
         </w:r>
         <w:r>
           <w:rPr>
@@ -975,7 +1320,7 @@
             <w:noProof/>
             <w:webHidden/>
           </w:rPr>
-          <w:instrText xml:space="preserve"> PAGEREF _Toc116579390 \h </w:instrText>
+          <w:instrText xml:space="preserve"> PAGEREF _Toc116768312 \h </w:instrText>
         </w:r>
         <w:r>
           <w:rPr>
@@ -995,7 +1340,92 @@
             <w:noProof/>
             <w:webHidden/>
           </w:rPr>
-          <w:t>3</w:t>
+          <w:t>5</w:t>
+        </w:r>
+        <w:r>
+          <w:rPr>
+            <w:noProof/>
+            <w:webHidden/>
+          </w:rPr>
+          <w:fldChar w:fldCharType="end"/>
+        </w:r>
+      </w:hyperlink>
+    </w:p>
+    <w:p>
+      <w:pPr>
+        <w:pStyle w:val="Sommario3"/>
+        <w:tabs>
+          <w:tab w:val="left" w:pos="880"/>
+          <w:tab w:val="right" w:leader="dot" w:pos="9628"/>
+        </w:tabs>
+        <w:rPr>
+          <w:noProof/>
+        </w:rPr>
+      </w:pPr>
+      <w:hyperlink w:anchor="_Toc116768313" w:history="1">
+        <w:r>
+          <w:rPr>
+            <w:rStyle w:val="Collegamentoipertestuale"/>
+            <w:rFonts w:ascii="Symbol" w:eastAsia="MS Gothic" w:hAnsi="Symbol"/>
+            <w:noProof/>
+          </w:rPr>
+          <w:t></w:t>
+        </w:r>
+        <w:r>
+          <w:rPr>
+            <w:noProof/>
+          </w:rPr>
+          <w:tab/>
+        </w:r>
+        <w:r>
+          <w:rPr>
+            <w:rStyle w:val="Collegamentoipertestuale"/>
+            <w:rFonts w:eastAsia="MS Gothic"/>
+            <w:b/>
+            <w:noProof/>
+          </w:rPr>
+          <w:t>RF 10. Login</w:t>
+        </w:r>
+        <w:r>
+          <w:rPr>
+            <w:noProof/>
+            <w:webHidden/>
+          </w:rPr>
+          <w:tab/>
+        </w:r>
+        <w:r>
+          <w:rPr>
+            <w:noProof/>
+            <w:webHidden/>
+          </w:rPr>
+          <w:fldChar w:fldCharType="begin"/>
+        </w:r>
+        <w:r>
+          <w:rPr>
+            <w:noProof/>
+            <w:webHidden/>
+          </w:rPr>
+          <w:instrText xml:space="preserve"> PAGEREF _Toc116768313 \h </w:instrText>
+        </w:r>
+        <w:r>
+          <w:rPr>
+            <w:noProof/>
+            <w:webHidden/>
+          </w:rPr>
+        </w:r>
+        <w:r>
+          <w:rPr>
+            <w:noProof/>
+            <w:webHidden/>
+          </w:rPr>
+          <w:fldChar w:fldCharType="separate"/>
+        </w:r>
+        <w:r>
+          <w:rPr>
+            <w:noProof/>
+            <w:webHidden/>
+          </w:rPr>
+          <w:t>5</w:t>
         </w:r>
         <w:r>
           <w:rPr>
@@ -1015,33 +1445,100 @@
           <w:lang w:eastAsia="it-IT"/>
         </w:rPr>
       </w:pPr>
-      <w:hyperlink w:anchor="_Toc116579391" w:history="1">
+      <w:hyperlink w:anchor="_Toc116768314" w:history="1">
         <w:r>
           <w:rPr>
             <w:rStyle w:val="Collegamentoipertestuale"/>
-            <w:rFonts w:ascii="Symbol" w:eastAsia="MS Gothic" w:hAnsi="Symbol" w:cstheme="majorHAnsi"/>
-            <w:bCs/>
+            <w:rFonts w:ascii="Calibri Light" w:eastAsia="MS Gothic" w:hAnsi="Calibri Light" w:cs="Calibri Light"/>
+            <w:b/>
+            <w:noProof/>
+          </w:rPr>
+          <w:t>Utente: registrato, operatore e gestore (? Non c’è nella tabella del file analisi dei requisiti)</w:t>
+        </w:r>
+        <w:r>
+          <w:rPr>
+            <w:noProof/>
+            <w:webHidden/>
+          </w:rPr>
+          <w:tab/>
+        </w:r>
+        <w:r>
+          <w:rPr>
+            <w:noProof/>
+            <w:webHidden/>
+          </w:rPr>
+          <w:fldChar w:fldCharType="begin"/>
+        </w:r>
+        <w:r>
+          <w:rPr>
+            <w:noProof/>
+            <w:webHidden/>
+          </w:rPr>
+          <w:instrText xml:space="preserve"> PAGEREF _Toc116768314 \h </w:instrText>
+        </w:r>
+        <w:r>
+          <w:rPr>
+            <w:noProof/>
+            <w:webHidden/>
+          </w:rPr>
+        </w:r>
+        <w:r>
+          <w:rPr>
+            <w:noProof/>
+            <w:webHidden/>
+          </w:rPr>
+          <w:fldChar w:fldCharType="separate"/>
+        </w:r>
+        <w:r>
+          <w:rPr>
+            <w:noProof/>
+            <w:webHidden/>
+          </w:rPr>
+          <w:t>6</w:t>
+        </w:r>
+        <w:r>
+          <w:rPr>
+            <w:noProof/>
+            <w:webHidden/>
+          </w:rPr>
+          <w:fldChar w:fldCharType="end"/>
+        </w:r>
+      </w:hyperlink>
+    </w:p>
+    <w:p>
+      <w:pPr>
+        <w:pStyle w:val="Sommario3"/>
+        <w:tabs>
+          <w:tab w:val="left" w:pos="880"/>
+          <w:tab w:val="right" w:leader="dot" w:pos="9628"/>
+        </w:tabs>
+        <w:rPr>
+          <w:noProof/>
+        </w:rPr>
+      </w:pPr>
+      <w:hyperlink w:anchor="_Toc116768315" w:history="1">
+        <w:r>
+          <w:rPr>
+            <w:rStyle w:val="Collegamentoipertestuale"/>
+            <w:rFonts w:ascii="Symbol" w:eastAsia="MS Gothic" w:hAnsi="Symbol"/>
             <w:noProof/>
           </w:rPr>
           <w:t></w:t>
         </w:r>
         <w:r>
           <w:rPr>
-            <w:rFonts w:asciiTheme="minorHAnsi" w:eastAsiaTheme="minorEastAsia" w:hAnsiTheme="minorHAnsi"/>
-            <w:noProof/>
-            <w:lang w:eastAsia="it-IT"/>
+            <w:noProof/>
           </w:rPr>
           <w:tab/>
         </w:r>
         <w:r>
           <w:rPr>
             <w:rStyle w:val="Collegamentoipertestuale"/>
-            <w:rFonts w:eastAsia="MS Gothic" w:cstheme="majorHAnsi"/>
+            <w:rFonts w:eastAsia="MS Gothic"/>
             <w:b/>
-            <w:bCs/>
-            <w:noProof/>
-          </w:rPr>
-          <w:t>RF 10. Login</w:t>
+            <w:noProof/>
+          </w:rPr>
+          <w:t>RF 11.  Logout</w:t>
         </w:r>
         <w:r>
           <w:rPr>
@@ -1062,7 +1559,7 @@
             <w:noProof/>
             <w:webHidden/>
           </w:rPr>
-          <w:instrText xml:space="preserve"> PAGEREF _Toc116579391 \h </w:instrText>
+          <w:instrText xml:space="preserve"> PAGEREF _Toc116768315 \h </w:instrText>
         </w:r>
         <w:r>
           <w:rPr>
@@ -1082,7 +1579,7 @@
             <w:noProof/>
             <w:webHidden/>
           </w:rPr>
-          <w:t>3</w:t>
+          <w:t>6</w:t>
         </w:r>
         <w:r>
           <w:rPr>
@@ -1095,50 +1592,30 @@
     </w:p>
     <w:p>
       <w:pPr>
-        <w:pStyle w:val="Sommario2"/>
+        <w:pStyle w:val="Sommario1"/>
         <w:rPr>
           <w:rFonts w:asciiTheme="minorHAnsi" w:eastAsiaTheme="minorEastAsia" w:hAnsiTheme="minorHAnsi"/>
           <w:noProof/>
           <w:lang w:eastAsia="it-IT"/>
         </w:rPr>
       </w:pPr>
-      <w:hyperlink w:anchor="_Toc116579392" w:history="1">
+      <w:hyperlink w:anchor="_Toc116768316" w:history="1">
         <w:r>
           <w:rPr>
             <w:rStyle w:val="Collegamentoipertestuale"/>
-            <w:rFonts w:ascii="Symbol" w:eastAsia="MS Gothic" w:hAnsi="Symbol" w:cstheme="majorHAnsi"/>
-            <w:bCs/>
-            <w:noProof/>
-          </w:rPr>
-          <w:t></w:t>
-        </w:r>
-        <w:r>
-          <w:rPr>
-            <w:rFonts w:asciiTheme="minorHAnsi" w:eastAsiaTheme="minorEastAsia" w:hAnsiTheme="minorHAnsi"/>
-            <w:noProof/>
-            <w:lang w:eastAsia="it-IT"/>
+            <w:noProof/>
+          </w:rPr>
+          <w:t>Descrizione Use Case</w:t>
+        </w:r>
+        <w:r>
+          <w:rPr>
+            <w:noProof/>
+            <w:webHidden/>
           </w:rPr>
           <w:tab/>
         </w:r>
         <w:r>
           <w:rPr>
-            <w:rStyle w:val="Collegamentoipertestuale"/>
-            <w:rFonts w:eastAsia="MS Gothic" w:cstheme="majorHAnsi"/>
-            <w:b/>
-            <w:bCs/>
-            <w:noProof/>
-          </w:rPr>
-          <w:t>RF 11. Logout</w:t>
-        </w:r>
-        <w:r>
-          <w:rPr>
-            <w:noProof/>
-            <w:webHidden/>
-          </w:rPr>
-          <w:tab/>
-        </w:r>
-        <w:r>
-          <w:rPr>
             <w:noProof/>
             <w:webHidden/>
           </w:rPr>
@@ -1149,7 +1626,7 @@
             <w:noProof/>
             <w:webHidden/>
           </w:rPr>
-          <w:instrText xml:space="preserve"> PAGEREF _Toc116579392 \h </w:instrText>
+          <w:instrText xml:space="preserve"> PAGEREF _Toc116768316 \h </w:instrText>
         </w:r>
         <w:r>
           <w:rPr>
@@ -1169,7 +1646,7 @@
             <w:noProof/>
             <w:webHidden/>
           </w:rPr>
-          <w:t>3</w:t>
+          <w:t>6</w:t>
         </w:r>
         <w:r>
           <w:rPr>
@@ -1182,20 +1659,22 @@
     </w:p>
     <w:p>
       <w:pPr>
-        <w:pStyle w:val="Sommario1"/>
+        <w:pStyle w:val="Sommario2"/>
         <w:rPr>
           <w:rFonts w:asciiTheme="minorHAnsi" w:eastAsiaTheme="minorEastAsia" w:hAnsiTheme="minorHAnsi"/>
           <w:noProof/>
           <w:lang w:eastAsia="it-IT"/>
         </w:rPr>
       </w:pPr>
-      <w:hyperlink w:anchor="_Toc116579393" w:history="1">
+      <w:hyperlink w:anchor="_Toc116768317" w:history="1">
         <w:r>
           <w:rPr>
             <w:rStyle w:val="Collegamentoipertestuale"/>
-            <w:noProof/>
-          </w:rPr>
-          <w:t>Requisiti funzionali – Utente Autenticato</w:t>
+            <w:rFonts w:ascii="Calibri Light" w:eastAsia="MS Gothic" w:hAnsi="Calibri Light" w:cs="Calibri Light"/>
+            <w:b/>
+            <w:noProof/>
+          </w:rPr>
+          <w:t>Descrizione Use Case “Registrazione” e “Campi Utente”</w:t>
         </w:r>
         <w:r>
           <w:rPr>
@@ -1216,7 +1695,7 @@
             <w:noProof/>
             <w:webHidden/>
           </w:rPr>
-          <w:instrText xml:space="preserve"> PAGEREF _Toc116579393 \h </w:instrText>
+          <w:instrText xml:space="preserve"> PAGEREF _Toc116768317 \h </w:instrText>
         </w:r>
         <w:r>
           <w:rPr>
@@ -1236,7 +1715,7 @@
             <w:noProof/>
             <w:webHidden/>
           </w:rPr>
-          <w:t>4</w:t>
+          <w:t>6</w:t>
         </w:r>
         <w:r>
           <w:rPr>
@@ -1249,81 +1728,14 @@
     </w:p>
     <w:p>
       <w:pPr>
-        <w:pStyle w:val="Sommario1"/>
+        <w:pStyle w:val="Sommario2"/>
         <w:rPr>
           <w:rFonts w:asciiTheme="minorHAnsi" w:eastAsiaTheme="minorEastAsia" w:hAnsiTheme="minorHAnsi"/>
           <w:noProof/>
           <w:lang w:eastAsia="it-IT"/>
         </w:rPr>
       </w:pPr>
-      <w:hyperlink w:anchor="_Toc116579394" w:history="1">
-        <w:r>
-          <w:rPr>
-            <w:rStyle w:val="Collegamentoipertestuale"/>
-            <w:noProof/>
-          </w:rPr>
-          <w:t>Descrizione Use Case</w:t>
-        </w:r>
-        <w:r>
-          <w:rPr>
-            <w:noProof/>
-            <w:webHidden/>
-          </w:rPr>
-          <w:tab/>
-        </w:r>
-        <w:r>
-          <w:rPr>
-            <w:noProof/>
-            <w:webHidden/>
-          </w:rPr>
-          <w:fldChar w:fldCharType="begin"/>
-        </w:r>
-        <w:r>
-          <w:rPr>
-            <w:noProof/>
-            <w:webHidden/>
-          </w:rPr>
-          <w:instrText xml:space="preserve"> PAGEREF _Toc116579394 \h </w:instrText>
-        </w:r>
-        <w:r>
-          <w:rPr>
-            <w:noProof/>
-            <w:webHidden/>
-          </w:rPr>
-        </w:r>
-        <w:r>
-          <w:rPr>
-            <w:noProof/>
-            <w:webHidden/>
-          </w:rPr>
-          <w:fldChar w:fldCharType="separate"/>
-        </w:r>
-        <w:r>
-          <w:rPr>
-            <w:noProof/>
-            <w:webHidden/>
-          </w:rPr>
-          <w:t>4</w:t>
-        </w:r>
-        <w:r>
-          <w:rPr>
-            <w:noProof/>
-            <w:webHidden/>
-          </w:rPr>
-          <w:fldChar w:fldCharType="end"/>
-        </w:r>
-      </w:hyperlink>
-    </w:p>
-    <w:p>
-      <w:pPr>
-        <w:pStyle w:val="Sommario2"/>
-        <w:rPr>
-          <w:rFonts w:asciiTheme="minorHAnsi" w:eastAsiaTheme="minorEastAsia" w:hAnsiTheme="minorHAnsi"/>
-          <w:noProof/>
-          <w:lang w:eastAsia="it-IT"/>
-        </w:rPr>
-      </w:pPr>
-      <w:hyperlink w:anchor="_Toc116579395" w:history="1">
+      <w:hyperlink w:anchor="_Toc116768318" w:history="1">
         <w:r>
           <w:rPr>
             <w:rStyle w:val="Collegamentoipertestuale"/>
@@ -1331,7 +1743,7 @@
             <w:b/>
             <w:noProof/>
           </w:rPr>
-          <w:t>Descrizione Use Case “Registrazione” e “Campi Utente”</w:t>
+          <w:t>Descrizione Use Case “Eliminazione Account”</w:t>
         </w:r>
         <w:r>
           <w:rPr>
@@ -1352,7 +1764,7 @@
             <w:noProof/>
             <w:webHidden/>
           </w:rPr>
-          <w:instrText xml:space="preserve"> PAGEREF _Toc116579395 \h </w:instrText>
+          <w:instrText xml:space="preserve"> PAGEREF _Toc116768318 \h </w:instrText>
         </w:r>
         <w:r>
           <w:rPr>
@@ -1372,7 +1784,7 @@
             <w:noProof/>
             <w:webHidden/>
           </w:rPr>
-          <w:t>4</w:t>
+          <w:t>7</w:t>
         </w:r>
         <w:r>
           <w:rPr>
@@ -1385,75 +1797,6 @@
     </w:p>
     <w:p>
       <w:pPr>
-        <w:pStyle w:val="Sommario2"/>
-        <w:rPr>
-          <w:rFonts w:asciiTheme="minorHAnsi" w:eastAsiaTheme="minorEastAsia" w:hAnsiTheme="minorHAnsi"/>
-          <w:noProof/>
-          <w:lang w:eastAsia="it-IT"/>
-        </w:rPr>
-      </w:pPr>
-      <w:hyperlink w:anchor="_Toc116579396" w:history="1">
-        <w:r>
-          <w:rPr>
-            <w:rStyle w:val="Collegamentoipertestuale"/>
-            <w:rFonts w:ascii="Calibri Light" w:eastAsia="MS Gothic" w:hAnsi="Calibri Light" w:cs="Calibri Light"/>
-            <w:b/>
-            <w:noProof/>
-          </w:rPr>
-          <w:t>Descrizione Use Case “Eliminazione Account”</w:t>
-        </w:r>
-        <w:r>
-          <w:rPr>
-            <w:noProof/>
-            <w:webHidden/>
-          </w:rPr>
-          <w:tab/>
-        </w:r>
-        <w:r>
-          <w:rPr>
-            <w:noProof/>
-            <w:webHidden/>
-          </w:rPr>
-          <w:fldChar w:fldCharType="begin"/>
-        </w:r>
-        <w:r>
-          <w:rPr>
-            <w:noProof/>
-            <w:webHidden/>
-          </w:rPr>
-          <w:instrText xml:space="preserve"> PAGEREF _Toc116579396 \h </w:instrText>
-        </w:r>
-        <w:r>
-          <w:rPr>
-            <w:noProof/>
-            <w:webHidden/>
-          </w:rPr>
-        </w:r>
-        <w:r>
-          <w:rPr>
-            <w:noProof/>
-            <w:webHidden/>
-          </w:rPr>
-          <w:fldChar w:fldCharType="separate"/>
-        </w:r>
-        <w:r>
-          <w:rPr>
-            <w:noProof/>
-            <w:webHidden/>
-          </w:rPr>
-          <w:t>5</w:t>
-        </w:r>
-        <w:r>
-          <w:rPr>
-            <w:noProof/>
-            <w:webHidden/>
-          </w:rPr>
-          <w:fldChar w:fldCharType="end"/>
-        </w:r>
-      </w:hyperlink>
-    </w:p>
-    <w:p>
-      <w:pPr>
         <w:jc w:val="center"/>
         <w:rPr>
           <w:rFonts w:cs="Calibri Light"/>
@@ -1569,41 +1912,9 @@
     </w:p>
     <w:p>
       <w:pPr>
-        <w:jc w:val="center"/>
-        <w:rPr>
-          <w:rFonts w:cs="Calibri Light"/>
-        </w:rPr>
-      </w:pPr>
-    </w:p>
-    <w:p>
-      <w:pPr>
-        <w:jc w:val="center"/>
-        <w:rPr>
-          <w:rFonts w:cs="Calibri Light"/>
-        </w:rPr>
-      </w:pPr>
-    </w:p>
-    <w:p>
-      <w:pPr>
-        <w:jc w:val="center"/>
-        <w:rPr>
-          <w:rFonts w:cs="Calibri Light"/>
-        </w:rPr>
-      </w:pPr>
-    </w:p>
-    <w:p>
-      <w:pPr>
-        <w:jc w:val="center"/>
-        <w:rPr>
-          <w:rFonts w:cs="Calibri Light"/>
-        </w:rPr>
-      </w:pPr>
-    </w:p>
-    <w:p>
-      <w:pPr>
         <w:pStyle w:val="Titolo1"/>
       </w:pPr>
-      <w:bookmarkStart w:id="1" w:name="_Toc116579384"/>
+      <w:bookmarkStart w:id="1" w:name="_Toc116768301"/>
       <w:r>
         <w:lastRenderedPageBreak/>
         <w:t>Scopo del documento</w:t>
@@ -1704,25 +2015,329 @@
       <w:pPr>
         <w:pStyle w:val="Titolo1"/>
       </w:pPr>
-      <w:bookmarkStart w:id="2" w:name="_Toc116579385"/>
+      <w:bookmarkStart w:id="2" w:name="_Toc116768302"/>
       <w:r>
         <w:t>Requisiti funzionali</w:t>
       </w:r>
-      <w:r>
-        <w:t xml:space="preserve"> – Utente non Autenticato</w:t>
-      </w:r>
       <w:bookmarkEnd w:id="2"/>
+      <w:r>
+        <w:t xml:space="preserve"> </w:t>
+      </w:r>
     </w:p>
     <w:p>
       <w:pPr>
         <w:keepNext/>
         <w:keepLines/>
+        <w:spacing w:before="40" w:after="20"/>
+        <w:outlineLvl w:val="1"/>
+      </w:pPr>
+      <w:bookmarkStart w:id="3" w:name="_Toc116768303"/>
+      <w:r>
+        <w:rPr>
+          <w:rFonts w:ascii="Calibri Light" w:eastAsia="MS Gothic" w:hAnsi="Calibri Light" w:cs="Calibri Light"/>
+          <w:b/>
+          <w:color w:val="7AA1AA"/>
+          <w:sz w:val="25"/>
+          <w:szCs w:val="26"/>
+        </w:rPr>
+        <w:t>Utente</w:t>
+      </w:r>
+      <w:r>
+        <w:rPr>
+          <w:rFonts w:ascii="Calibri Light" w:eastAsia="MS Gothic" w:hAnsi="Calibri Light" w:cs="Calibri Light"/>
+          <w:b/>
+          <w:color w:val="7AA1AA"/>
+          <w:sz w:val="25"/>
+          <w:szCs w:val="26"/>
+        </w:rPr>
+        <w:t>:</w:t>
+      </w:r>
+      <w:r>
+        <w:rPr>
+          <w:rFonts w:ascii="Calibri Light" w:eastAsia="MS Gothic" w:hAnsi="Calibri Light" w:cs="Calibri Light"/>
+          <w:b/>
+          <w:color w:val="7AA1AA"/>
+          <w:sz w:val="25"/>
+          <w:szCs w:val="26"/>
+        </w:rPr>
+        <w:t xml:space="preserve"> </w:t>
+      </w:r>
+      <w:r>
+        <w:rPr>
+          <w:rFonts w:ascii="Calibri Light" w:eastAsia="MS Gothic" w:hAnsi="Calibri Light" w:cs="Calibri Light"/>
+          <w:b/>
+          <w:color w:val="7AA1AA"/>
+          <w:sz w:val="25"/>
+          <w:szCs w:val="26"/>
+        </w:rPr>
+        <w:t>anonimo</w:t>
+      </w:r>
+      <w:bookmarkEnd w:id="3"/>
+    </w:p>
+    <w:p>
+      <w:pPr>
+        <w:pStyle w:val="Titolo3"/>
+        <w:numPr>
+          <w:ilvl w:val="0"/>
+          <w:numId w:val="4"/>
+        </w:numPr>
+        <w:rPr>
+          <w:rFonts w:eastAsia="MS Gothic"/>
+          <w:b/>
+        </w:rPr>
+      </w:pPr>
+      <w:bookmarkStart w:id="4" w:name="_Toc116336438"/>
+      <w:bookmarkStart w:id="5" w:name="_Toc116768304"/>
+      <w:r>
+        <w:rPr>
+          <w:rFonts w:eastAsia="MS Gothic"/>
+          <w:b/>
+        </w:rPr>
+        <w:t>RF 5. Registrazione</w:t>
+      </w:r>
+      <w:bookmarkEnd w:id="4"/>
+      <w:bookmarkEnd w:id="5"/>
+    </w:p>
+    <w:p>
+      <w:pPr>
+        <w:pStyle w:val="Titolo3"/>
+        <w:numPr>
+          <w:ilvl w:val="0"/>
+          <w:numId w:val="4"/>
+        </w:numPr>
+        <w:rPr>
+          <w:rFonts w:eastAsia="MS Gothic"/>
+          <w:b/>
+        </w:rPr>
+      </w:pPr>
+      <w:bookmarkStart w:id="6" w:name="_RF_7._Campi"/>
+      <w:bookmarkStart w:id="7" w:name="_RF_6._Campi"/>
+      <w:bookmarkStart w:id="8" w:name="_Toc116336439"/>
+      <w:bookmarkStart w:id="9" w:name="_Toc116768305"/>
+      <w:bookmarkEnd w:id="6"/>
+      <w:bookmarkEnd w:id="7"/>
+      <w:r>
+        <w:rPr>
+          <w:rFonts w:eastAsia="MS Gothic"/>
+          <w:b/>
+        </w:rPr>
+        <w:t>RF 6. Campi utente</w:t>
+      </w:r>
+      <w:bookmarkEnd w:id="8"/>
+      <w:bookmarkEnd w:id="9"/>
+    </w:p>
+    <w:p/>
+    <w:p>
+      <w:pPr>
+        <w:jc w:val="center"/>
+      </w:pPr>
+      <w:r>
+        <w:rPr>
+          <w:noProof/>
+        </w:rPr>
+        <w:drawing>
+          <wp:inline distT="0" distB="0" distL="0" distR="0" wp14:anchorId="2AA7140D" wp14:editId="78D80524">
+            <wp:extent cx="5433237" cy="5417453"/>
+            <wp:effectExtent l="0" t="0" r="0" b="0"/>
+            <wp:docPr id="2" name="Immagine 2"/>
+            <wp:cNvGraphicFramePr>
+              <a:graphicFrameLocks xmlns:a="http://schemas.openxmlformats.org/drawingml/2006/main" noChangeAspect="1"/>
+            </wp:cNvGraphicFramePr>
+            <a:graphic xmlns:a="http://schemas.openxmlformats.org/drawingml/2006/main">
+              <a:graphicData uri="http://schemas.openxmlformats.org/drawingml/2006/picture">
+                <pic:pic xmlns:pic="http://schemas.openxmlformats.org/drawingml/2006/picture">
+                  <pic:nvPicPr>
+                    <pic:cNvPr id="2" name="Requisiti-RF 5 + 6.png"/>
+                    <pic:cNvPicPr/>
+                  </pic:nvPicPr>
+                  <pic:blipFill>
+                    <a:blip r:embed="rId9">
+                      <a:extLst>
+                        <a:ext uri="{28A0092B-C50C-407E-A947-70E740481C1C}">
+                          <a14:useLocalDpi xmlns:a14="http://schemas.microsoft.com/office/drawing/2010/main" val="0"/>
+                        </a:ext>
+                      </a:extLst>
+                    </a:blip>
+                    <a:stretch>
+                      <a:fillRect/>
+                    </a:stretch>
+                  </pic:blipFill>
+                  <pic:spPr>
+                    <a:xfrm>
+                      <a:off x="0" y="0"/>
+                      <a:ext cx="5461681" cy="5445814"/>
+                    </a:xfrm>
+                    <a:prstGeom prst="rect">
+                      <a:avLst/>
+                    </a:prstGeom>
+                  </pic:spPr>
+                </pic:pic>
+              </a:graphicData>
+            </a:graphic>
+          </wp:inline>
+        </w:drawing>
+      </w:r>
+    </w:p>
+    <w:p>
+      <w:pPr>
+        <w:keepNext/>
+        <w:keepLines/>
+        <w:spacing w:before="40" w:after="20"/>
+        <w:outlineLvl w:val="1"/>
+      </w:pPr>
+      <w:bookmarkStart w:id="10" w:name="_Toc116768306"/>
+      <w:r>
+        <w:rPr>
+          <w:rFonts w:ascii="Calibri Light" w:eastAsia="MS Gothic" w:hAnsi="Calibri Light" w:cs="Calibri Light"/>
+          <w:b/>
+          <w:color w:val="7AA1AA"/>
+          <w:sz w:val="25"/>
+          <w:szCs w:val="26"/>
+        </w:rPr>
+        <w:lastRenderedPageBreak/>
+        <w:t>Utente</w:t>
+      </w:r>
+      <w:r>
+        <w:rPr>
+          <w:rFonts w:ascii="Calibri Light" w:eastAsia="MS Gothic" w:hAnsi="Calibri Light" w:cs="Calibri Light"/>
+          <w:b/>
+          <w:color w:val="7AA1AA"/>
+          <w:sz w:val="25"/>
+          <w:szCs w:val="26"/>
+        </w:rPr>
+        <w:t>:</w:t>
+      </w:r>
+      <w:r>
+        <w:rPr>
+          <w:rFonts w:ascii="Calibri Light" w:eastAsia="MS Gothic" w:hAnsi="Calibri Light" w:cs="Calibri Light"/>
+          <w:b/>
+          <w:color w:val="7AA1AA"/>
+          <w:sz w:val="25"/>
+          <w:szCs w:val="26"/>
+        </w:rPr>
+        <w:t xml:space="preserve"> </w:t>
+      </w:r>
+      <w:r>
+        <w:rPr>
+          <w:rFonts w:ascii="Calibri Light" w:eastAsia="MS Gothic" w:hAnsi="Calibri Light" w:cs="Calibri Light"/>
+          <w:b/>
+          <w:color w:val="7AA1AA"/>
+          <w:sz w:val="25"/>
+          <w:szCs w:val="26"/>
+        </w:rPr>
+        <w:t>registrato</w:t>
+      </w:r>
+      <w:bookmarkEnd w:id="10"/>
+    </w:p>
+    <w:p>
+      <w:pPr>
+        <w:pStyle w:val="Titolo3"/>
         <w:numPr>
           <w:ilvl w:val="0"/>
           <w:numId w:val="1"/>
         </w:numPr>
+        <w:spacing w:after="20"/>
+        <w:rPr>
+          <w:rFonts w:eastAsia="MS Gothic"/>
+          <w:b/>
+        </w:rPr>
+      </w:pPr>
+      <w:bookmarkStart w:id="11" w:name="_Toc116768307"/>
+      <w:r>
+        <w:rPr>
+          <w:rFonts w:eastAsia="MS Gothic"/>
+          <w:b/>
+        </w:rPr>
+        <w:t xml:space="preserve">RF </w:t>
+      </w:r>
+      <w:r>
+        <w:rPr>
+          <w:rFonts w:eastAsia="MS Gothic"/>
+          <w:b/>
+        </w:rPr>
+        <w:t>7</w:t>
+      </w:r>
+      <w:r>
+        <w:rPr>
+          <w:rFonts w:eastAsia="MS Gothic"/>
+          <w:b/>
+        </w:rPr>
+        <w:t xml:space="preserve">. </w:t>
+      </w:r>
+      <w:r>
+        <w:rPr>
+          <w:rFonts w:eastAsia="MS Gothic"/>
+          <w:b/>
+        </w:rPr>
+        <w:t>Eliminazione account</w:t>
+      </w:r>
+      <w:bookmarkStart w:id="12" w:name="_RF_7._Eliminazione"/>
+      <w:bookmarkEnd w:id="11"/>
+      <w:bookmarkEnd w:id="12"/>
+    </w:p>
+    <w:p/>
+    <w:p>
+      <w:pPr>
+        <w:jc w:val="center"/>
+      </w:pPr>
+      <w:r>
+        <w:rPr>
+          <w:noProof/>
+        </w:rPr>
+        <w:drawing>
+          <wp:inline distT="0" distB="0" distL="0" distR="0" wp14:anchorId="6E649D02" wp14:editId="5BD1BE4E">
+            <wp:extent cx="4943475" cy="923925"/>
+            <wp:effectExtent l="0" t="0" r="9525" b="9525"/>
+            <wp:docPr id="3" name="Immagine 3"/>
+            <wp:cNvGraphicFramePr>
+              <a:graphicFrameLocks xmlns:a="http://schemas.openxmlformats.org/drawingml/2006/main" noChangeAspect="1"/>
+            </wp:cNvGraphicFramePr>
+            <a:graphic xmlns:a="http://schemas.openxmlformats.org/drawingml/2006/main">
+              <a:graphicData uri="http://schemas.openxmlformats.org/drawingml/2006/picture">
+                <pic:pic xmlns:pic="http://schemas.openxmlformats.org/drawingml/2006/picture">
+                  <pic:nvPicPr>
+                    <pic:cNvPr id="3" name="Requisiti-RF 7.png"/>
+                    <pic:cNvPicPr/>
+                  </pic:nvPicPr>
+                  <pic:blipFill>
+                    <a:blip r:embed="rId10">
+                      <a:extLst>
+                        <a:ext uri="{28A0092B-C50C-407E-A947-70E740481C1C}">
+                          <a14:useLocalDpi xmlns:a14="http://schemas.microsoft.com/office/drawing/2010/main" val="0"/>
+                        </a:ext>
+                      </a:extLst>
+                    </a:blip>
+                    <a:stretch>
+                      <a:fillRect/>
+                    </a:stretch>
+                  </pic:blipFill>
+                  <pic:spPr>
+                    <a:xfrm>
+                      <a:off x="0" y="0"/>
+                      <a:ext cx="4943475" cy="923925"/>
+                    </a:xfrm>
+                    <a:prstGeom prst="rect">
+                      <a:avLst/>
+                    </a:prstGeom>
+                  </pic:spPr>
+                </pic:pic>
+              </a:graphicData>
+            </a:graphic>
+          </wp:inline>
+        </w:drawing>
+      </w:r>
+    </w:p>
+    <w:p/>
+    <w:p/>
+    <w:p>
+      <w:pPr>
+        <w:keepNext/>
+        <w:keepLines/>
         <w:spacing w:before="40" w:after="20"/>
         <w:outlineLvl w:val="1"/>
+      </w:pPr>
+      <w:bookmarkStart w:id="13" w:name="_Toc116768308"/>
+      <w:r>
         <w:rPr>
           <w:rFonts w:ascii="Calibri Light" w:eastAsia="MS Gothic" w:hAnsi="Calibri Light" w:cs="Calibri Light"/>
           <w:b/>
@@ -1730,9 +2345,8 @@
           <w:sz w:val="25"/>
           <w:szCs w:val="26"/>
         </w:rPr>
-      </w:pPr>
-      <w:bookmarkStart w:id="3" w:name="_Toc116336438"/>
-      <w:bookmarkStart w:id="4" w:name="_Toc116579386"/>
+        <w:t>Utente</w:t>
+      </w:r>
       <w:r>
         <w:rPr>
           <w:rFonts w:ascii="Calibri Light" w:eastAsia="MS Gothic" w:hAnsi="Calibri Light" w:cs="Calibri Light"/>
@@ -1741,21 +2355,118 @@
           <w:sz w:val="25"/>
           <w:szCs w:val="26"/>
         </w:rPr>
-        <w:t>RF 5. Registrazione</w:t>
-      </w:r>
-      <w:bookmarkEnd w:id="3"/>
-      <w:bookmarkEnd w:id="4"/>
-    </w:p>
-    <w:p>
-      <w:pPr>
-        <w:keepNext/>
-        <w:keepLines/>
+        <w:t>: registrato, operatore</w:t>
+      </w:r>
+      <w:r>
+        <w:rPr>
+          <w:rFonts w:ascii="Calibri Light" w:eastAsia="MS Gothic" w:hAnsi="Calibri Light" w:cs="Calibri Light"/>
+          <w:b/>
+          <w:color w:val="7AA1AA"/>
+          <w:sz w:val="25"/>
+          <w:szCs w:val="26"/>
+        </w:rPr>
+        <w:t xml:space="preserve"> e gestore</w:t>
+      </w:r>
+      <w:bookmarkEnd w:id="13"/>
+    </w:p>
+    <w:p>
+      <w:pPr>
+        <w:pStyle w:val="Titolo3"/>
         <w:numPr>
           <w:ilvl w:val="0"/>
           <w:numId w:val="1"/>
         </w:numPr>
-        <w:spacing w:before="40" w:after="20"/>
-        <w:outlineLvl w:val="1"/>
+        <w:spacing w:after="20"/>
+        <w:rPr>
+          <w:rFonts w:eastAsia="MS Gothic"/>
+          <w:b/>
+        </w:rPr>
+      </w:pPr>
+      <w:bookmarkStart w:id="14" w:name="_Toc116768309"/>
+      <w:r>
+        <w:rPr>
+          <w:rFonts w:eastAsia="MS Gothic"/>
+          <w:b/>
+        </w:rPr>
+        <w:t xml:space="preserve">RF </w:t>
+      </w:r>
+      <w:r>
+        <w:rPr>
+          <w:rFonts w:eastAsia="MS Gothic"/>
+          <w:b/>
+        </w:rPr>
+        <w:t>8</w:t>
+      </w:r>
+      <w:r>
+        <w:rPr>
+          <w:rFonts w:eastAsia="MS Gothic"/>
+          <w:b/>
+        </w:rPr>
+        <w:t xml:space="preserve">. </w:t>
+      </w:r>
+      <w:r>
+        <w:rPr>
+          <w:rFonts w:eastAsia="MS Gothic"/>
+          <w:b/>
+        </w:rPr>
+        <w:t>Modifica password</w:t>
+      </w:r>
+      <w:bookmarkEnd w:id="14"/>
+    </w:p>
+    <w:p/>
+    <w:p>
+      <w:pPr>
+        <w:jc w:val="center"/>
+      </w:pPr>
+      <w:r>
+        <w:rPr>
+          <w:noProof/>
+        </w:rPr>
+        <w:drawing>
+          <wp:inline distT="0" distB="0" distL="0" distR="0" wp14:anchorId="1681D0CF" wp14:editId="18DC32CD">
+            <wp:extent cx="5505450" cy="4391025"/>
+            <wp:effectExtent l="0" t="0" r="0" b="9525"/>
+            <wp:docPr id="5" name="Immagine 5"/>
+            <wp:cNvGraphicFramePr>
+              <a:graphicFrameLocks xmlns:a="http://schemas.openxmlformats.org/drawingml/2006/main" noChangeAspect="1"/>
+            </wp:cNvGraphicFramePr>
+            <a:graphic xmlns:a="http://schemas.openxmlformats.org/drawingml/2006/main">
+              <a:graphicData uri="http://schemas.openxmlformats.org/drawingml/2006/picture">
+                <pic:pic xmlns:pic="http://schemas.openxmlformats.org/drawingml/2006/picture">
+                  <pic:nvPicPr>
+                    <pic:cNvPr id="5" name="Requisiti-RF 8.png"/>
+                    <pic:cNvPicPr/>
+                  </pic:nvPicPr>
+                  <pic:blipFill>
+                    <a:blip r:embed="rId11">
+                      <a:extLst>
+                        <a:ext uri="{28A0092B-C50C-407E-A947-70E740481C1C}">
+                          <a14:useLocalDpi xmlns:a14="http://schemas.microsoft.com/office/drawing/2010/main" val="0"/>
+                        </a:ext>
+                      </a:extLst>
+                    </a:blip>
+                    <a:stretch>
+                      <a:fillRect/>
+                    </a:stretch>
+                  </pic:blipFill>
+                  <pic:spPr>
+                    <a:xfrm>
+                      <a:off x="0" y="0"/>
+                      <a:ext cx="5505450" cy="4391025"/>
+                    </a:xfrm>
+                    <a:prstGeom prst="rect">
+                      <a:avLst/>
+                    </a:prstGeom>
+                  </pic:spPr>
+                </pic:pic>
+              </a:graphicData>
+            </a:graphic>
+          </wp:inline>
+        </w:drawing>
+      </w:r>
+    </w:p>
+    <w:p>
+      <w:pPr>
         <w:rPr>
           <w:rFonts w:ascii="Calibri Light" w:eastAsia="MS Gothic" w:hAnsi="Calibri Light" w:cs="Calibri Light"/>
           <w:b/>
@@ -1764,12 +2475,17 @@
           <w:szCs w:val="26"/>
         </w:rPr>
       </w:pPr>
-      <w:bookmarkStart w:id="5" w:name="_RF_7._Campi"/>
-      <w:bookmarkStart w:id="6" w:name="_RF_6._Campi"/>
-      <w:bookmarkStart w:id="7" w:name="_Toc116336439"/>
-      <w:bookmarkStart w:id="8" w:name="_Toc116579387"/>
-      <w:bookmarkEnd w:id="5"/>
-      <w:bookmarkEnd w:id="6"/>
+    </w:p>
+    <w:p/>
+    <w:p/>
+    <w:p>
+      <w:pPr>
+        <w:keepNext/>
+        <w:keepLines/>
+        <w:spacing w:before="40" w:after="20"/>
+        <w:outlineLvl w:val="1"/>
+      </w:pPr>
+      <w:bookmarkStart w:id="15" w:name="_Toc116768310"/>
       <w:r>
         <w:rPr>
           <w:rFonts w:ascii="Calibri Light" w:eastAsia="MS Gothic" w:hAnsi="Calibri Light" w:cs="Calibri Light"/>
@@ -1778,23 +2494,149 @@
           <w:sz w:val="25"/>
           <w:szCs w:val="26"/>
         </w:rPr>
-        <w:t>RF 6. Campi utente</w:t>
-      </w:r>
-      <w:bookmarkEnd w:id="7"/>
-      <w:bookmarkEnd w:id="8"/>
-    </w:p>
-    <w:p/>
-    <w:p/>
-    <w:p>
-      <w:pPr>
-        <w:keepNext/>
-        <w:keepLines/>
+        <w:lastRenderedPageBreak/>
+        <w:t>Utente</w:t>
+      </w:r>
+      <w:r>
+        <w:rPr>
+          <w:rFonts w:ascii="Calibri Light" w:eastAsia="MS Gothic" w:hAnsi="Calibri Light" w:cs="Calibri Light"/>
+          <w:b/>
+          <w:color w:val="7AA1AA"/>
+          <w:sz w:val="25"/>
+          <w:szCs w:val="26"/>
+        </w:rPr>
+        <w:t>:</w:t>
+      </w:r>
+      <w:r>
+        <w:rPr>
+          <w:rFonts w:ascii="Calibri Light" w:eastAsia="MS Gothic" w:hAnsi="Calibri Light" w:cs="Calibri Light"/>
+          <w:b/>
+          <w:color w:val="7AA1AA"/>
+          <w:sz w:val="25"/>
+          <w:szCs w:val="26"/>
+        </w:rPr>
+        <w:t xml:space="preserve"> </w:t>
+      </w:r>
+      <w:r>
+        <w:rPr>
+          <w:rFonts w:ascii="Calibri Light" w:eastAsia="MS Gothic" w:hAnsi="Calibri Light" w:cs="Calibri Light"/>
+          <w:b/>
+          <w:color w:val="7AA1AA"/>
+          <w:sz w:val="25"/>
+          <w:szCs w:val="26"/>
+        </w:rPr>
+        <w:t>anonimo</w:t>
+      </w:r>
+      <w:bookmarkEnd w:id="15"/>
+    </w:p>
+    <w:p>
+      <w:pPr>
+        <w:pStyle w:val="Titolo3"/>
         <w:numPr>
           <w:ilvl w:val="0"/>
           <w:numId w:val="1"/>
         </w:numPr>
+        <w:spacing w:after="20"/>
+        <w:rPr>
+          <w:rFonts w:eastAsia="MS Gothic"/>
+          <w:b/>
+        </w:rPr>
+      </w:pPr>
+      <w:bookmarkStart w:id="16" w:name="_Toc116768311"/>
+      <w:r>
+        <w:rPr>
+          <w:rFonts w:eastAsia="MS Gothic"/>
+          <w:b/>
+        </w:rPr>
+        <w:t xml:space="preserve">RF </w:t>
+      </w:r>
+      <w:r>
+        <w:rPr>
+          <w:rFonts w:eastAsia="MS Gothic"/>
+          <w:b/>
+        </w:rPr>
+        <w:t>9</w:t>
+      </w:r>
+      <w:r>
+        <w:rPr>
+          <w:rFonts w:eastAsia="MS Gothic"/>
+          <w:b/>
+        </w:rPr>
+        <w:t xml:space="preserve">. </w:t>
+      </w:r>
+      <w:r>
+        <w:rPr>
+          <w:rFonts w:eastAsia="MS Gothic"/>
+          <w:b/>
+        </w:rPr>
+        <w:t>Recupera password</w:t>
+      </w:r>
+      <w:bookmarkEnd w:id="16"/>
+    </w:p>
+    <w:p/>
+    <w:p>
+      <w:pPr>
+        <w:jc w:val="center"/>
+      </w:pPr>
+      <w:r>
+        <w:rPr>
+          <w:noProof/>
+        </w:rPr>
+        <w:drawing>
+          <wp:inline distT="0" distB="0" distL="0" distR="0" wp14:anchorId="62BB29D1" wp14:editId="3934DCBE">
+            <wp:extent cx="5057775" cy="800100"/>
+            <wp:effectExtent l="0" t="0" r="9525" b="0"/>
+            <wp:docPr id="6" name="Immagine 6"/>
+            <wp:cNvGraphicFramePr>
+              <a:graphicFrameLocks xmlns:a="http://schemas.openxmlformats.org/drawingml/2006/main" noChangeAspect="1"/>
+            </wp:cNvGraphicFramePr>
+            <a:graphic xmlns:a="http://schemas.openxmlformats.org/drawingml/2006/main">
+              <a:graphicData uri="http://schemas.openxmlformats.org/drawingml/2006/picture">
+                <pic:pic xmlns:pic="http://schemas.openxmlformats.org/drawingml/2006/picture">
+                  <pic:nvPicPr>
+                    <pic:cNvPr id="6" name="Requisiti-RF 9.png"/>
+                    <pic:cNvPicPr/>
+                  </pic:nvPicPr>
+                  <pic:blipFill>
+                    <a:blip r:embed="rId12">
+                      <a:extLst>
+                        <a:ext uri="{28A0092B-C50C-407E-A947-70E740481C1C}">
+                          <a14:useLocalDpi xmlns:a14="http://schemas.microsoft.com/office/drawing/2010/main" val="0"/>
+                        </a:ext>
+                      </a:extLst>
+                    </a:blip>
+                    <a:stretch>
+                      <a:fillRect/>
+                    </a:stretch>
+                  </pic:blipFill>
+                  <pic:spPr>
+                    <a:xfrm>
+                      <a:off x="0" y="0"/>
+                      <a:ext cx="5057775" cy="800100"/>
+                    </a:xfrm>
+                    <a:prstGeom prst="rect">
+                      <a:avLst/>
+                    </a:prstGeom>
+                  </pic:spPr>
+                </pic:pic>
+              </a:graphicData>
+            </a:graphic>
+          </wp:inline>
+        </w:drawing>
+      </w:r>
+    </w:p>
+    <w:p/>
+    <w:p/>
+    <w:p>
+      <w:pPr>
+        <w:keepNext/>
+        <w:keepLines/>
         <w:spacing w:before="40" w:after="20"/>
         <w:outlineLvl w:val="1"/>
+      </w:pPr>
+      <w:bookmarkStart w:id="17" w:name="_Toc116336443"/>
+      <w:bookmarkStart w:id="18" w:name="_Toc116768312"/>
+      <w:r>
         <w:rPr>
           <w:rFonts w:ascii="Calibri Light" w:eastAsia="MS Gothic" w:hAnsi="Calibri Light" w:cs="Calibri Light"/>
           <w:b/>
@@ -1802,11 +2644,8 @@
           <w:sz w:val="25"/>
           <w:szCs w:val="26"/>
         </w:rPr>
-      </w:pPr>
-      <w:bookmarkStart w:id="9" w:name="_RF_7._Eliminazione"/>
-      <w:bookmarkStart w:id="10" w:name="_Toc116336440"/>
-      <w:bookmarkStart w:id="11" w:name="_Toc116579388"/>
-      <w:bookmarkEnd w:id="9"/>
+        <w:t>Utente</w:t>
+      </w:r>
       <w:r>
         <w:rPr>
           <w:rFonts w:ascii="Calibri Light" w:eastAsia="MS Gothic" w:hAnsi="Calibri Light" w:cs="Calibri Light"/>
@@ -1815,22 +2654,118 @@
           <w:sz w:val="25"/>
           <w:szCs w:val="26"/>
         </w:rPr>
-        <w:t>RF 7. Eliminazione account</w:t>
-      </w:r>
-      <w:bookmarkEnd w:id="10"/>
-      <w:bookmarkEnd w:id="11"/>
-    </w:p>
-    <w:p/>
-    <w:p>
-      <w:pPr>
-        <w:keepNext/>
-        <w:keepLines/>
+        <w:t>: anonimo</w:t>
+      </w:r>
+      <w:bookmarkEnd w:id="18"/>
+    </w:p>
+    <w:p>
+      <w:pPr>
+        <w:pStyle w:val="Titolo3"/>
         <w:numPr>
           <w:ilvl w:val="0"/>
           <w:numId w:val="1"/>
         </w:numPr>
+        <w:spacing w:after="20"/>
+        <w:rPr>
+          <w:rFonts w:eastAsia="MS Gothic"/>
+          <w:b/>
+        </w:rPr>
+      </w:pPr>
+      <w:bookmarkStart w:id="19" w:name="_Toc116768313"/>
+      <w:r>
+        <w:rPr>
+          <w:rFonts w:eastAsia="MS Gothic"/>
+          <w:b/>
+        </w:rPr>
+        <w:t xml:space="preserve">RF </w:t>
+      </w:r>
+      <w:r>
+        <w:rPr>
+          <w:rFonts w:eastAsia="MS Gothic"/>
+          <w:b/>
+        </w:rPr>
+        <w:t>10</w:t>
+      </w:r>
+      <w:r>
+        <w:rPr>
+          <w:rFonts w:eastAsia="MS Gothic"/>
+          <w:b/>
+        </w:rPr>
+        <w:t xml:space="preserve">. </w:t>
+      </w:r>
+      <w:r>
+        <w:rPr>
+          <w:rFonts w:eastAsia="MS Gothic"/>
+          <w:b/>
+        </w:rPr>
+        <w:t>Login</w:t>
+      </w:r>
+      <w:bookmarkEnd w:id="19"/>
+    </w:p>
+    <w:p/>
+    <w:p>
+      <w:pPr>
+        <w:ind w:left="360"/>
+        <w:jc w:val="center"/>
+      </w:pPr>
+      <w:r>
+        <w:rPr>
+          <w:noProof/>
+        </w:rPr>
+        <w:drawing>
+          <wp:inline distT="0" distB="0" distL="0" distR="0" wp14:anchorId="4BE44E58" wp14:editId="5F357FDF">
+            <wp:extent cx="6120130" cy="2127885"/>
+            <wp:effectExtent l="0" t="0" r="0" b="5715"/>
+            <wp:docPr id="7" name="Immagine 7"/>
+            <wp:cNvGraphicFramePr>
+              <a:graphicFrameLocks xmlns:a="http://schemas.openxmlformats.org/drawingml/2006/main" noChangeAspect="1"/>
+            </wp:cNvGraphicFramePr>
+            <a:graphic xmlns:a="http://schemas.openxmlformats.org/drawingml/2006/main">
+              <a:graphicData uri="http://schemas.openxmlformats.org/drawingml/2006/picture">
+                <pic:pic xmlns:pic="http://schemas.openxmlformats.org/drawingml/2006/picture">
+                  <pic:nvPicPr>
+                    <pic:cNvPr id="7" name="Requisiti-RF 10.png"/>
+                    <pic:cNvPicPr/>
+                  </pic:nvPicPr>
+                  <pic:blipFill>
+                    <a:blip r:embed="rId13">
+                      <a:extLst>
+                        <a:ext uri="{28A0092B-C50C-407E-A947-70E740481C1C}">
+                          <a14:useLocalDpi xmlns:a14="http://schemas.microsoft.com/office/drawing/2010/main" val="0"/>
+                        </a:ext>
+                      </a:extLst>
+                    </a:blip>
+                    <a:stretch>
+                      <a:fillRect/>
+                    </a:stretch>
+                  </pic:blipFill>
+                  <pic:spPr>
+                    <a:xfrm>
+                      <a:off x="0" y="0"/>
+                      <a:ext cx="6120130" cy="2127885"/>
+                    </a:xfrm>
+                    <a:prstGeom prst="rect">
+                      <a:avLst/>
+                    </a:prstGeom>
+                  </pic:spPr>
+                </pic:pic>
+              </a:graphicData>
+            </a:graphic>
+          </wp:inline>
+        </w:drawing>
+      </w:r>
+    </w:p>
+    <w:p/>
+    <w:p/>
+    <w:p>
+      <w:pPr>
+        <w:keepNext/>
+        <w:keepLines/>
         <w:spacing w:before="40" w:after="20"/>
         <w:outlineLvl w:val="1"/>
+      </w:pPr>
+      <w:bookmarkStart w:id="20" w:name="_Toc116768314"/>
+      <w:r>
         <w:rPr>
           <w:rFonts w:ascii="Calibri Light" w:eastAsia="MS Gothic" w:hAnsi="Calibri Light" w:cs="Calibri Light"/>
           <w:b/>
@@ -1838,11 +2773,8 @@
           <w:sz w:val="25"/>
           <w:szCs w:val="26"/>
         </w:rPr>
-      </w:pPr>
-      <w:bookmarkStart w:id="12" w:name="_RF_8._Modifica"/>
-      <w:bookmarkStart w:id="13" w:name="_Toc116336441"/>
-      <w:bookmarkStart w:id="14" w:name="_Toc116579389"/>
-      <w:bookmarkEnd w:id="12"/>
+        <w:t>Utente</w:t>
+      </w:r>
       <w:r>
         <w:rPr>
           <w:rFonts w:ascii="Calibri Light" w:eastAsia="MS Gothic" w:hAnsi="Calibri Light" w:cs="Calibri Light"/>
@@ -1851,176 +2783,139 @@
           <w:sz w:val="25"/>
           <w:szCs w:val="26"/>
         </w:rPr>
-        <w:t>RF 8. Modifica password</w:t>
-      </w:r>
-      <w:bookmarkEnd w:id="13"/>
-      <w:bookmarkEnd w:id="14"/>
-    </w:p>
-    <w:p>
-      <w:pPr>
-        <w:keepNext/>
-        <w:keepLines/>
+        <w:t>: registrato, operatore e gestore (? Non c’è nella tabella del file analisi dei requisiti)</w:t>
+      </w:r>
+      <w:bookmarkEnd w:id="20"/>
+    </w:p>
+    <w:p>
+      <w:pPr>
+        <w:pStyle w:val="Titolo3"/>
         <w:numPr>
           <w:ilvl w:val="0"/>
           <w:numId w:val="1"/>
         </w:numPr>
-        <w:spacing w:before="40" w:after="20"/>
-        <w:outlineLvl w:val="1"/>
-        <w:rPr>
-          <w:rFonts w:ascii="Calibri Light" w:eastAsia="MS Gothic" w:hAnsi="Calibri Light" w:cs="Calibri Light"/>
-          <w:b/>
-          <w:color w:val="7AA1AA"/>
-          <w:sz w:val="25"/>
-          <w:szCs w:val="26"/>
-        </w:rPr>
-      </w:pPr>
-      <w:bookmarkStart w:id="15" w:name="_RF_9._Impianti"/>
-      <w:bookmarkStart w:id="16" w:name="_RF_9._Recupera"/>
-      <w:bookmarkStart w:id="17" w:name="_Toc116336442"/>
-      <w:bookmarkStart w:id="18" w:name="_Toc116579390"/>
-      <w:bookmarkEnd w:id="15"/>
-      <w:bookmarkEnd w:id="16"/>
-      <w:r>
-        <w:rPr>
-          <w:rFonts w:ascii="Calibri Light" w:eastAsia="MS Gothic" w:hAnsi="Calibri Light" w:cs="Calibri Light"/>
-          <w:b/>
-          <w:color w:val="7AA1AA"/>
-          <w:sz w:val="25"/>
-          <w:szCs w:val="26"/>
-        </w:rPr>
-        <w:t>RF 9. Recupera password</w:t>
-      </w:r>
-      <w:bookmarkEnd w:id="17"/>
-      <w:bookmarkEnd w:id="18"/>
+        <w:spacing w:after="20"/>
+        <w:rPr>
+          <w:rFonts w:eastAsia="MS Gothic"/>
+          <w:b/>
+        </w:rPr>
+      </w:pPr>
+      <w:bookmarkStart w:id="21" w:name="_Toc116768315"/>
+      <w:r>
+        <w:rPr>
+          <w:rFonts w:eastAsia="MS Gothic"/>
+          <w:b/>
+        </w:rPr>
+        <w:t xml:space="preserve">RF </w:t>
+      </w:r>
+      <w:r>
+        <w:rPr>
+          <w:rFonts w:eastAsia="MS Gothic"/>
+          <w:b/>
+        </w:rPr>
+        <w:t>11</w:t>
+      </w:r>
+      <w:r>
+        <w:rPr>
+          <w:rFonts w:eastAsia="MS Gothic"/>
+          <w:b/>
+        </w:rPr>
+        <w:t xml:space="preserve">. </w:t>
+      </w:r>
+      <w:r>
+        <w:rPr>
+          <w:rFonts w:eastAsia="MS Gothic"/>
+          <w:b/>
+        </w:rPr>
+        <w:t xml:space="preserve"> </w:t>
+      </w:r>
+      <w:proofErr w:type="spellStart"/>
+      <w:r>
+        <w:rPr>
+          <w:rFonts w:eastAsia="MS Gothic"/>
+          <w:b/>
+        </w:rPr>
+        <w:t>Logout</w:t>
+      </w:r>
+      <w:bookmarkEnd w:id="21"/>
+      <w:proofErr w:type="spellEnd"/>
     </w:p>
     <w:p/>
-    <w:p>
-      <w:pPr>
-        <w:keepNext/>
-        <w:keepLines/>
-        <w:numPr>
-          <w:ilvl w:val="0"/>
-          <w:numId w:val="1"/>
-        </w:numPr>
-        <w:spacing w:before="40" w:after="20"/>
-        <w:outlineLvl w:val="1"/>
-        <w:rPr>
-          <w:rFonts w:eastAsia="MS Gothic" w:cstheme="majorHAnsi"/>
-          <w:b/>
-          <w:bCs/>
-          <w:color w:val="7AA1AA"/>
-          <w:sz w:val="25"/>
-          <w:szCs w:val="26"/>
-        </w:rPr>
-      </w:pPr>
-      <w:bookmarkStart w:id="19" w:name="_Toc116336443"/>
-      <w:bookmarkStart w:id="20" w:name="_Toc116579391"/>
-      <w:r>
-        <w:rPr>
-          <w:rFonts w:eastAsia="MS Gothic" w:cstheme="majorHAnsi"/>
-          <w:b/>
-          <w:bCs/>
-          <w:color w:val="7AA1AA"/>
-          <w:sz w:val="25"/>
-          <w:szCs w:val="26"/>
-        </w:rPr>
-        <w:t>RF 10. Login</w:t>
-      </w:r>
-      <w:bookmarkEnd w:id="19"/>
-      <w:bookmarkEnd w:id="20"/>
-    </w:p>
-    <w:p>
-      <w:pPr>
-        <w:keepNext/>
-        <w:keepLines/>
-        <w:numPr>
-          <w:ilvl w:val="0"/>
-          <w:numId w:val="1"/>
-        </w:numPr>
-        <w:spacing w:before="40" w:after="20"/>
-        <w:outlineLvl w:val="1"/>
-        <w:rPr>
-          <w:rFonts w:eastAsia="MS Gothic" w:cstheme="majorHAnsi"/>
-          <w:b/>
-          <w:bCs/>
-          <w:color w:val="7AA1AA"/>
-          <w:sz w:val="25"/>
-          <w:szCs w:val="26"/>
-        </w:rPr>
-      </w:pPr>
-      <w:bookmarkStart w:id="21" w:name="_Toc116336444"/>
-      <w:bookmarkStart w:id="22" w:name="_Toc116579392"/>
-      <w:r>
-        <w:rPr>
-          <w:rFonts w:eastAsia="MS Gothic" w:cstheme="majorHAnsi"/>
-          <w:b/>
-          <w:bCs/>
-          <w:color w:val="7AA1AA"/>
-          <w:sz w:val="25"/>
-          <w:szCs w:val="26"/>
-        </w:rPr>
-        <w:t xml:space="preserve">RF 11. </w:t>
-      </w:r>
-      <w:proofErr w:type="spellStart"/>
-      <w:r>
-        <w:rPr>
-          <w:rFonts w:eastAsia="MS Gothic" w:cstheme="majorHAnsi"/>
-          <w:b/>
-          <w:bCs/>
-          <w:color w:val="7AA1AA"/>
-          <w:sz w:val="25"/>
-          <w:szCs w:val="26"/>
-        </w:rPr>
-        <w:t>Logout</w:t>
-      </w:r>
-      <w:bookmarkEnd w:id="21"/>
-      <w:bookmarkEnd w:id="22"/>
-      <w:proofErr w:type="spellEnd"/>
-    </w:p>
-    <w:p>
-      <w:pPr>
-        <w:rPr>
-          <w:rFonts w:cstheme="majorHAnsi"/>
-        </w:rPr>
-      </w:pPr>
-    </w:p>
-    <w:p>
-      <w:pPr>
-        <w:rPr>
-          <w:rFonts w:cstheme="majorHAnsi"/>
-        </w:rPr>
-      </w:pPr>
-    </w:p>
-    <w:p>
-      <w:pPr>
-        <w:pStyle w:val="Titolo1"/>
-      </w:pPr>
-      <w:bookmarkStart w:id="23" w:name="_Toc116579393"/>
-      <w:r>
-        <w:t>Requisiti funzionali – Utente Autenticato</w:t>
-      </w:r>
-      <w:bookmarkEnd w:id="23"/>
+    <w:bookmarkEnd w:id="17"/>
+    <w:p>
+      <w:pPr>
+        <w:jc w:val="center"/>
+        <w:rPr>
+          <w:rFonts w:cstheme="majorHAnsi"/>
+        </w:rPr>
+      </w:pPr>
+      <w:r>
+        <w:rPr>
+          <w:rFonts w:cstheme="majorHAnsi"/>
+          <w:noProof/>
+        </w:rPr>
+        <w:drawing>
+          <wp:inline distT="0" distB="0" distL="0" distR="0" wp14:anchorId="377047B0" wp14:editId="6553336F">
+            <wp:extent cx="2028825" cy="828675"/>
+            <wp:effectExtent l="0" t="0" r="9525" b="9525"/>
+            <wp:docPr id="8" name="Immagine 8"/>
+            <wp:cNvGraphicFramePr>
+              <a:graphicFrameLocks xmlns:a="http://schemas.openxmlformats.org/drawingml/2006/main" noChangeAspect="1"/>
+            </wp:cNvGraphicFramePr>
+            <a:graphic xmlns:a="http://schemas.openxmlformats.org/drawingml/2006/main">
+              <a:graphicData uri="http://schemas.openxmlformats.org/drawingml/2006/picture">
+                <pic:pic xmlns:pic="http://schemas.openxmlformats.org/drawingml/2006/picture">
+                  <pic:nvPicPr>
+                    <pic:cNvPr id="8" name="Requisiti-RF 11.png"/>
+                    <pic:cNvPicPr/>
+                  </pic:nvPicPr>
+                  <pic:blipFill>
+                    <a:blip r:embed="rId14">
+                      <a:extLst>
+                        <a:ext uri="{28A0092B-C50C-407E-A947-70E740481C1C}">
+                          <a14:useLocalDpi xmlns:a14="http://schemas.microsoft.com/office/drawing/2010/main" val="0"/>
+                        </a:ext>
+                      </a:extLst>
+                    </a:blip>
+                    <a:stretch>
+                      <a:fillRect/>
+                    </a:stretch>
+                  </pic:blipFill>
+                  <pic:spPr>
+                    <a:xfrm>
+                      <a:off x="0" y="0"/>
+                      <a:ext cx="2028825" cy="828675"/>
+                    </a:xfrm>
+                    <a:prstGeom prst="rect">
+                      <a:avLst/>
+                    </a:prstGeom>
+                  </pic:spPr>
+                </pic:pic>
+              </a:graphicData>
+            </a:graphic>
+          </wp:inline>
+        </w:drawing>
+      </w:r>
+    </w:p>
+    <w:p>
+      <w:pPr>
+        <w:rPr>
+          <w:rFonts w:cstheme="majorHAnsi"/>
+        </w:rPr>
+      </w:pPr>
     </w:p>
     <w:p/>
     <w:p/>
-    <w:p/>
-    <w:p/>
-    <w:p/>
-    <w:p/>
-    <w:p/>
-    <w:p/>
     <w:p>
       <w:pPr>
         <w:pStyle w:val="Titolo1"/>
       </w:pPr>
-      <w:bookmarkStart w:id="24" w:name="_Toc116579394"/>
+      <w:bookmarkStart w:id="22" w:name="_Toc116768316"/>
       <w:r>
         <w:lastRenderedPageBreak/>
         <w:t>Descrizione Use Case</w:t>
       </w:r>
-      <w:bookmarkStart w:id="25" w:name="_GoBack"/>
-      <w:bookmarkEnd w:id="24"/>
-      <w:bookmarkEnd w:id="25"/>
+      <w:bookmarkEnd w:id="22"/>
     </w:p>
     <w:p>
       <w:pPr>
@@ -2036,7 +2931,7 @@
           <w:szCs w:val="26"/>
         </w:rPr>
       </w:pPr>
-      <w:bookmarkStart w:id="26" w:name="_Toc116579395"/>
+      <w:bookmarkStart w:id="23" w:name="_Toc116768317"/>
       <w:r>
         <w:rPr>
           <w:rFonts w:ascii="Calibri Light" w:eastAsia="MS Gothic" w:hAnsi="Calibri Light" w:cs="Calibri Light"/>
@@ -2077,7 +2972,7 @@
         </w:rPr>
         <w:t xml:space="preserve"> e “Campi Utente”</w:t>
       </w:r>
-      <w:bookmarkEnd w:id="26"/>
+      <w:bookmarkEnd w:id="23"/>
     </w:p>
     <w:p/>
     <w:p>
@@ -2093,6 +2988,9 @@
       <w:r>
         <w:t xml:space="preserve"> – Campi Utente</w:t>
       </w:r>
+      <w:r>
+        <w:t>.</w:t>
+      </w:r>
     </w:p>
     <w:p/>
     <w:p>
@@ -2121,6 +3019,9 @@
       </w:r>
       <w:r>
         <w:t xml:space="preserve"> (? Posso descriverne due assieme)</w:t>
+      </w:r>
+      <w:r>
+        <w:t>.</w:t>
       </w:r>
     </w:p>
     <w:p/>
@@ -2244,6 +3145,12 @@
         </w:rPr>
         <w:t>Nome</w:t>
       </w:r>
+      <w:r>
+        <w:rPr>
+          <w:rFonts w:cstheme="majorHAnsi"/>
+        </w:rPr>
+        <w:t>;</w:t>
+      </w:r>
     </w:p>
     <w:p>
       <w:pPr>
@@ -2262,6 +3169,12 @@
         </w:rPr>
         <w:t>Cognome</w:t>
       </w:r>
+      <w:r>
+        <w:rPr>
+          <w:rFonts w:cstheme="majorHAnsi"/>
+        </w:rPr>
+        <w:t>;</w:t>
+      </w:r>
     </w:p>
     <w:p>
       <w:pPr>
@@ -2284,7 +3197,7 @@
         <w:rPr>
           <w:rFonts w:cstheme="majorHAnsi"/>
         </w:rPr>
-        <w:t xml:space="preserve"> (? Lo abbiamo concordato)</w:t>
+        <w:t>;</w:t>
       </w:r>
     </w:p>
     <w:p>
@@ -2304,6 +3217,12 @@
         </w:rPr>
         <w:t>Email</w:t>
       </w:r>
+      <w:r>
+        <w:rPr>
+          <w:rFonts w:cstheme="majorHAnsi"/>
+        </w:rPr>
+        <w:t>;</w:t>
+      </w:r>
     </w:p>
     <w:p>
       <w:pPr>
@@ -2322,6 +3241,12 @@
         </w:rPr>
         <w:t>Password</w:t>
       </w:r>
+      <w:r>
+        <w:rPr>
+          <w:rFonts w:cstheme="majorHAnsi"/>
+        </w:rPr>
+        <w:t>;</w:t>
+      </w:r>
     </w:p>
     <w:p>
       <w:pPr>
@@ -2340,13 +3265,18 @@
         </w:rPr>
         <w:t>Nuovamente la password</w:t>
       </w:r>
-    </w:p>
-    <w:p>
-      <w:pPr>
-        <w:rPr>
-          <w:rFonts w:cstheme="majorHAnsi"/>
-        </w:rPr>
-      </w:pPr>
+      <w:r>
+        <w:rPr>
+          <w:rFonts w:cstheme="majorHAnsi"/>
+        </w:rPr>
+        <w:t xml:space="preserve"> [exception 2]</w:t>
+      </w:r>
+      <w:r>
+        <w:rPr>
+          <w:rFonts w:cstheme="majorHAnsi"/>
+        </w:rPr>
+        <w:t>.</w:t>
+      </w:r>
     </w:p>
     <w:p>
       <w:pPr>
@@ -2363,7 +3293,25 @@
         <w:rPr>
           <w:rFonts w:cstheme="majorHAnsi"/>
         </w:rPr>
-        <w:t>L’utente accetta le condizioni d’uso [exception2]</w:t>
+        <w:t>L’utente accetta le condizioni d’uso [exception</w:t>
+      </w:r>
+      <w:r>
+        <w:rPr>
+          <w:rFonts w:cstheme="majorHAnsi"/>
+        </w:rPr>
+        <w:t>3</w:t>
+      </w:r>
+      <w:r>
+        <w:rPr>
+          <w:rFonts w:cstheme="majorHAnsi"/>
+        </w:rPr>
+        <w:t>]</w:t>
+      </w:r>
+      <w:r>
+        <w:rPr>
+          <w:rFonts w:cstheme="majorHAnsi"/>
+        </w:rPr>
+        <w:t>;</w:t>
       </w:r>
     </w:p>
     <w:p>
@@ -2383,6 +3331,12 @@
         </w:rPr>
         <w:t>L’utente seleziona la voce conferma</w:t>
       </w:r>
+      <w:r>
+        <w:rPr>
+          <w:rFonts w:cstheme="majorHAnsi"/>
+        </w:rPr>
+        <w:t>.</w:t>
+      </w:r>
     </w:p>
     <w:p>
       <w:pPr>
@@ -2427,28 +3381,76 @@
         <w:rPr>
           <w:rFonts w:cstheme="majorHAnsi"/>
         </w:rPr>
-        <w:t xml:space="preserve">: Se il nickname risulta già registrato nel Database l’utente, tramite un apposito messaggio, verrà notificato di inserirne un altro </w:t>
-      </w:r>
-    </w:p>
-    <w:p>
-      <w:pPr>
-        <w:rPr>
-          <w:rFonts w:cstheme="majorHAnsi"/>
-        </w:rPr>
-      </w:pPr>
-      <w:r>
-        <w:rPr>
-          <w:rFonts w:cstheme="majorHAnsi"/>
-        </w:rPr>
-        <w:t>[exception2]: Se l’utente non accetta le condizioni d’uso allora verrà informato, tramite apposito messaggio, che è obbligatorio accettarle al fine di registrarsi</w:t>
-      </w:r>
-    </w:p>
-    <w:p>
-      <w:pPr>
-        <w:rPr>
-          <w:rFonts w:cstheme="majorHAnsi"/>
-        </w:rPr>
-      </w:pPr>
+        <w:t>: Se il nickname risulta già registrato nel Database l’utente, tramite un apposito messaggio, verrà notificato di inserirne un altro</w:t>
+      </w:r>
+      <w:r>
+        <w:rPr>
+          <w:rFonts w:cstheme="majorHAnsi"/>
+        </w:rPr>
+        <w:t>;</w:t>
+      </w:r>
+    </w:p>
+    <w:p>
+      <w:pPr>
+        <w:rPr>
+          <w:rFonts w:cstheme="majorHAnsi"/>
+        </w:rPr>
+      </w:pPr>
+      <w:r>
+        <w:rPr>
+          <w:rFonts w:cstheme="majorHAnsi"/>
+        </w:rPr>
+        <w:t>[exception</w:t>
+      </w:r>
+      <w:r>
+        <w:rPr>
+          <w:rFonts w:cstheme="majorHAnsi"/>
+        </w:rPr>
+        <w:t>2</w:t>
+      </w:r>
+      <w:r>
+        <w:rPr>
+          <w:rFonts w:cstheme="majorHAnsi"/>
+        </w:rPr>
+        <w:t>]: Se la password inserita nella box “password” e quella digitata in “Ripeti password”, non corrispondono, allora l’utente verrà notificato tramite apposito messaggio dell’errato inserimento</w:t>
+      </w:r>
+      <w:r>
+        <w:rPr>
+          <w:rFonts w:cstheme="majorHAnsi"/>
+        </w:rPr>
+        <w:t>;</w:t>
+      </w:r>
+    </w:p>
+    <w:p>
+      <w:pPr>
+        <w:rPr>
+          <w:rFonts w:cstheme="majorHAnsi"/>
+        </w:rPr>
+      </w:pPr>
+      <w:r>
+        <w:rPr>
+          <w:rFonts w:cstheme="majorHAnsi"/>
+        </w:rPr>
+        <w:t>[exception</w:t>
+      </w:r>
+      <w:r>
+        <w:rPr>
+          <w:rFonts w:cstheme="majorHAnsi"/>
+        </w:rPr>
+        <w:t>3</w:t>
+      </w:r>
+      <w:r>
+        <w:rPr>
+          <w:rFonts w:cstheme="majorHAnsi"/>
+        </w:rPr>
+        <w:t>]: Se l’utente non accetta le condizioni d’uso allora verrà informato, tramite apposito messaggio, che è obbligatorio accettarle al fine di registrarsi</w:t>
+      </w:r>
+      <w:r>
+        <w:rPr>
+          <w:rFonts w:cstheme="majorHAnsi"/>
+        </w:rPr>
+        <w:t>.</w:t>
+      </w:r>
     </w:p>
     <w:p>
       <w:pPr>
@@ -2506,7 +3508,7 @@
           <w:szCs w:val="26"/>
         </w:rPr>
       </w:pPr>
-      <w:bookmarkStart w:id="27" w:name="_Toc116579396"/>
+      <w:bookmarkStart w:id="24" w:name="_Toc116768318"/>
       <w:r>
         <w:rPr>
           <w:rFonts w:ascii="Calibri Light" w:eastAsia="MS Gothic" w:hAnsi="Calibri Light" w:cs="Calibri Light"/>
@@ -2538,7 +3540,7 @@
         </w:rPr>
         <w:t>”</w:t>
       </w:r>
-      <w:bookmarkEnd w:id="27"/>
+      <w:bookmarkEnd w:id="24"/>
     </w:p>
     <w:p/>
     <w:p>
@@ -2554,6 +3556,9 @@
       <w:r>
         <w:t>Eliminazione Account</w:t>
       </w:r>
+      <w:r>
+        <w:t>.</w:t>
+      </w:r>
     </w:p>
     <w:p/>
     <w:p>
@@ -2576,6 +3581,9 @@
       </w:r>
       <w:r>
         <w:t xml:space="preserve"> passaggio da eseguire per eliminare l’account (? E di conseguenza anche tutti i dati legati all’account in questione)</w:t>
+      </w:r>
+      <w:r>
+        <w:t>.</w:t>
       </w:r>
     </w:p>
     <w:p/>
@@ -2601,6 +3609,9 @@
       <w:r>
         <w:t>L’utente, nella schermata Utente, seleziona la voce “Cancella Account”</w:t>
       </w:r>
+      <w:r>
+        <w:t>;</w:t>
+      </w:r>
     </w:p>
     <w:p>
       <w:pPr>
@@ -2613,6 +3624,1420 @@
       <w:r>
         <w:t>L’applicazione mostra a video un pop-up di conferma e seleziona Conferma</w:t>
       </w:r>
+      <w:r>
+        <w:t>.</w:t>
+      </w:r>
+    </w:p>
+    <w:p>
+      <w:pPr>
+        <w:rPr>
+          <w:rFonts w:cstheme="majorHAnsi"/>
+        </w:rPr>
+      </w:pPr>
+    </w:p>
+    <w:p>
+      <w:pPr>
+        <w:rPr>
+          <w:rFonts w:cstheme="majorHAnsi"/>
+        </w:rPr>
+      </w:pPr>
+    </w:p>
+    <w:p>
+      <w:pPr>
+        <w:rPr>
+          <w:rFonts w:cstheme="majorHAnsi"/>
+        </w:rPr>
+      </w:pPr>
+    </w:p>
+    <w:p>
+      <w:pPr>
+        <w:rPr>
+          <w:rFonts w:cstheme="majorHAnsi"/>
+        </w:rPr>
+      </w:pPr>
+    </w:p>
+    <w:p>
+      <w:pPr>
+        <w:rPr>
+          <w:rFonts w:cstheme="majorHAnsi"/>
+        </w:rPr>
+      </w:pPr>
+    </w:p>
+    <w:p>
+      <w:pPr>
+        <w:rPr>
+          <w:rFonts w:cstheme="majorHAnsi"/>
+        </w:rPr>
+      </w:pPr>
+    </w:p>
+    <w:p>
+      <w:pPr>
+        <w:rPr>
+          <w:rFonts w:cstheme="majorHAnsi"/>
+        </w:rPr>
+      </w:pPr>
+    </w:p>
+    <w:p>
+      <w:pPr>
+        <w:rPr>
+          <w:rFonts w:cstheme="majorHAnsi"/>
+        </w:rPr>
+      </w:pPr>
+    </w:p>
+    <w:p>
+      <w:pPr>
+        <w:rPr>
+          <w:rFonts w:cstheme="majorHAnsi"/>
+        </w:rPr>
+      </w:pPr>
+    </w:p>
+    <w:p>
+      <w:pPr>
+        <w:rPr>
+          <w:rFonts w:cstheme="majorHAnsi"/>
+        </w:rPr>
+      </w:pPr>
+    </w:p>
+    <w:p>
+      <w:pPr>
+        <w:rPr>
+          <w:rFonts w:cstheme="majorHAnsi"/>
+        </w:rPr>
+      </w:pPr>
+    </w:p>
+    <w:p>
+      <w:pPr>
+        <w:rPr>
+          <w:rFonts w:cstheme="majorHAnsi"/>
+        </w:rPr>
+      </w:pPr>
+    </w:p>
+    <w:p>
+      <w:pPr>
+        <w:rPr>
+          <w:rFonts w:cstheme="majorHAnsi"/>
+        </w:rPr>
+      </w:pPr>
+    </w:p>
+    <w:p>
+      <w:pPr>
+        <w:rPr>
+          <w:rFonts w:cstheme="majorHAnsi"/>
+        </w:rPr>
+      </w:pPr>
+    </w:p>
+    <w:p>
+      <w:pPr>
+        <w:rPr>
+          <w:rFonts w:cstheme="majorHAnsi"/>
+        </w:rPr>
+      </w:pPr>
+    </w:p>
+    <w:p>
+      <w:pPr>
+        <w:rPr>
+          <w:rFonts w:cstheme="majorHAnsi"/>
+        </w:rPr>
+      </w:pPr>
+    </w:p>
+    <w:p>
+      <w:pPr>
+        <w:rPr>
+          <w:rFonts w:cstheme="majorHAnsi"/>
+        </w:rPr>
+      </w:pPr>
+    </w:p>
+    <w:p>
+      <w:pPr>
+        <w:rPr>
+          <w:rFonts w:cstheme="majorHAnsi"/>
+        </w:rPr>
+      </w:pPr>
+    </w:p>
+    <w:p>
+      <w:pPr>
+        <w:rPr>
+          <w:rFonts w:cstheme="majorHAnsi"/>
+        </w:rPr>
+      </w:pPr>
+    </w:p>
+    <w:p>
+      <w:pPr>
+        <w:rPr>
+          <w:rFonts w:cstheme="majorHAnsi"/>
+        </w:rPr>
+      </w:pPr>
+    </w:p>
+    <w:p>
+      <w:pPr>
+        <w:rPr>
+          <w:rFonts w:cstheme="majorHAnsi"/>
+        </w:rPr>
+      </w:pPr>
+    </w:p>
+    <w:p>
+      <w:pPr>
+        <w:rPr>
+          <w:rFonts w:cstheme="majorHAnsi"/>
+        </w:rPr>
+      </w:pPr>
+    </w:p>
+    <w:p>
+      <w:pPr>
+        <w:pStyle w:val="Titolo1"/>
+      </w:pPr>
+      <w:r>
+        <w:lastRenderedPageBreak/>
+        <w:t>Descrizione Use Case</w:t>
+      </w:r>
+    </w:p>
+    <w:p>
+      <w:pPr>
+        <w:keepNext/>
+        <w:keepLines/>
+        <w:spacing w:before="40" w:after="20"/>
+        <w:outlineLvl w:val="1"/>
+        <w:rPr>
+          <w:rFonts w:ascii="Calibri Light" w:eastAsia="MS Gothic" w:hAnsi="Calibri Light" w:cs="Calibri Light"/>
+          <w:b/>
+          <w:color w:val="7AA1AA"/>
+          <w:sz w:val="25"/>
+          <w:szCs w:val="26"/>
+        </w:rPr>
+      </w:pPr>
+      <w:r>
+        <w:rPr>
+          <w:rFonts w:ascii="Calibri Light" w:eastAsia="MS Gothic" w:hAnsi="Calibri Light" w:cs="Calibri Light"/>
+          <w:b/>
+          <w:color w:val="7AA1AA"/>
+          <w:sz w:val="25"/>
+          <w:szCs w:val="26"/>
+        </w:rPr>
+        <w:t>Descrizione Use Case “</w:t>
+      </w:r>
+      <w:r>
+        <w:rPr>
+          <w:rFonts w:ascii="Calibri Light" w:eastAsia="MS Gothic" w:hAnsi="Calibri Light" w:cs="Calibri Light"/>
+          <w:b/>
+          <w:color w:val="7AA1AA"/>
+          <w:sz w:val="25"/>
+          <w:szCs w:val="26"/>
+        </w:rPr>
+        <w:t>Modifica password</w:t>
+      </w:r>
+      <w:r>
+        <w:rPr>
+          <w:rFonts w:ascii="Calibri Light" w:eastAsia="MS Gothic" w:hAnsi="Calibri Light" w:cs="Calibri Light"/>
+          <w:b/>
+          <w:color w:val="7AA1AA"/>
+          <w:sz w:val="25"/>
+          <w:szCs w:val="26"/>
+        </w:rPr>
+        <w:t>”</w:t>
+      </w:r>
+    </w:p>
+    <w:p/>
+    <w:p>
+      <w:pPr>
+        <w:pStyle w:val="Nessunaspaziatura"/>
+      </w:pPr>
+      <w:r>
+        <w:rPr>
+          <w:b/>
+        </w:rPr>
+        <w:t>Titolo</w:t>
+      </w:r>
+      <w:r>
+        <w:t xml:space="preserve">: </w:t>
+      </w:r>
+      <w:r>
+        <w:t>Modifica password</w:t>
+      </w:r>
+      <w:r>
+        <w:t>.</w:t>
+      </w:r>
+    </w:p>
+    <w:p/>
+    <w:p>
+      <w:r>
+        <w:rPr>
+          <w:b/>
+        </w:rPr>
+        <w:t>Riassunto</w:t>
+      </w:r>
+      <w:r>
+        <w:t xml:space="preserve">: </w:t>
+      </w:r>
+    </w:p>
+    <w:p>
+      <w:r>
+        <w:t xml:space="preserve">Questo use case descrive </w:t>
+      </w:r>
+      <w:r>
+        <w:t>come l’Utente può cambiare la propria password.</w:t>
+      </w:r>
+    </w:p>
+    <w:p/>
+    <w:p>
+      <w:r>
+        <w:rPr>
+          <w:b/>
+        </w:rPr>
+        <w:t>Descrizione</w:t>
+      </w:r>
+      <w:r>
+        <w:t>:</w:t>
+      </w:r>
+    </w:p>
+    <w:p>
+      <w:pPr>
+        <w:pStyle w:val="Paragrafoelenco"/>
+        <w:numPr>
+          <w:ilvl w:val="0"/>
+          <w:numId w:val="5"/>
+        </w:numPr>
+      </w:pPr>
+      <w:r>
+        <w:t>L’utente, presente sulla schermata “Utente Registrato”, seleziona il bottone con la dicitura “Cambia password”</w:t>
+      </w:r>
+      <w:r>
+        <w:t>;</w:t>
+      </w:r>
+    </w:p>
+    <w:p>
+      <w:pPr>
+        <w:pStyle w:val="Paragrafoelenco"/>
+        <w:numPr>
+          <w:ilvl w:val="0"/>
+          <w:numId w:val="5"/>
+        </w:numPr>
+      </w:pPr>
+      <w:r>
+        <w:t>L’utente, rimandato alla schermata dedicata alla modifica della password, inserisce</w:t>
+      </w:r>
+      <w:r>
+        <w:t xml:space="preserve"> tassativamente nel seguente ordine</w:t>
+      </w:r>
+      <w:r>
+        <w:t>:</w:t>
+      </w:r>
+    </w:p>
+    <w:p>
+      <w:pPr>
+        <w:pStyle w:val="Paragrafoelenco"/>
+        <w:numPr>
+          <w:ilvl w:val="1"/>
+          <w:numId w:val="5"/>
+        </w:numPr>
+      </w:pPr>
+      <w:r>
+        <w:t>La vecchia password al momento valida</w:t>
+      </w:r>
+      <w:r>
+        <w:t>;</w:t>
+      </w:r>
+    </w:p>
+    <w:p>
+      <w:pPr>
+        <w:pStyle w:val="Paragrafoelenco"/>
+        <w:numPr>
+          <w:ilvl w:val="1"/>
+          <w:numId w:val="5"/>
+        </w:numPr>
+      </w:pPr>
+      <w:r>
+        <w:t>La nuova password con cui vuole sostituire quella attuale</w:t>
+      </w:r>
+      <w:r>
+        <w:t>;</w:t>
+      </w:r>
+    </w:p>
+    <w:p>
+      <w:pPr>
+        <w:pStyle w:val="Paragrafoelenco"/>
+        <w:numPr>
+          <w:ilvl w:val="1"/>
+          <w:numId w:val="5"/>
+        </w:numPr>
+        <w:rPr>
+          <w:rFonts w:cstheme="majorHAnsi"/>
+        </w:rPr>
+      </w:pPr>
+      <w:r>
+        <w:t>Nuovamente la nuova password</w:t>
+      </w:r>
+      <w:r>
+        <w:rPr>
+          <w:rFonts w:cstheme="majorHAnsi"/>
+        </w:rPr>
+        <w:t xml:space="preserve"> [exception1]</w:t>
+      </w:r>
+      <w:r>
+        <w:rPr>
+          <w:rFonts w:cstheme="majorHAnsi"/>
+        </w:rPr>
+        <w:t>.</w:t>
+      </w:r>
+    </w:p>
+    <w:p>
+      <w:pPr>
+        <w:pStyle w:val="Paragrafoelenco"/>
+        <w:numPr>
+          <w:ilvl w:val="0"/>
+          <w:numId w:val="5"/>
+        </w:numPr>
+        <w:rPr>
+          <w:rFonts w:cstheme="majorHAnsi"/>
+        </w:rPr>
+      </w:pPr>
+      <w:r>
+        <w:rPr>
+          <w:rFonts w:cstheme="majorHAnsi"/>
+        </w:rPr>
+        <w:t>L’utente premerà il bottone “Conferma”</w:t>
+      </w:r>
+      <w:r>
+        <w:rPr>
+          <w:rFonts w:cstheme="majorHAnsi"/>
+        </w:rPr>
+        <w:t>.</w:t>
+      </w:r>
+    </w:p>
+    <w:p>
+      <w:pPr>
+        <w:pStyle w:val="Paragrafoelenco"/>
+        <w:rPr>
+          <w:rFonts w:cstheme="majorHAnsi"/>
+        </w:rPr>
+      </w:pPr>
+    </w:p>
+    <w:p>
+      <w:pPr>
+        <w:pStyle w:val="Paragrafoelenco"/>
+        <w:jc w:val="center"/>
+        <w:rPr>
+          <w:rFonts w:cstheme="majorHAnsi"/>
+        </w:rPr>
+      </w:pPr>
+      <w:r>
+        <w:rPr>
+          <w:rFonts w:cstheme="majorHAnsi"/>
+          <w:noProof/>
+        </w:rPr>
+        <w:drawing>
+          <wp:inline distT="0" distB="0" distL="0" distR="0" wp14:anchorId="08905473" wp14:editId="15196C07">
+            <wp:extent cx="3403159" cy="3525246"/>
+            <wp:effectExtent l="0" t="0" r="6985" b="0"/>
+            <wp:docPr id="12" name="Immagine 12"/>
+            <wp:cNvGraphicFramePr>
+              <a:graphicFrameLocks xmlns:a="http://schemas.openxmlformats.org/drawingml/2006/main" noChangeAspect="1"/>
+            </wp:cNvGraphicFramePr>
+            <a:graphic xmlns:a="http://schemas.openxmlformats.org/drawingml/2006/main">
+              <a:graphicData uri="http://schemas.openxmlformats.org/drawingml/2006/picture">
+                <pic:pic xmlns:pic="http://schemas.openxmlformats.org/drawingml/2006/picture">
+                  <pic:nvPicPr>
+                    <pic:cNvPr id="12" name="Requisiti-Schema RF 5 + 6.png"/>
+                    <pic:cNvPicPr/>
+                  </pic:nvPicPr>
+                  <pic:blipFill>
+                    <a:blip r:embed="rId15">
+                      <a:extLst>
+                        <a:ext uri="{28A0092B-C50C-407E-A947-70E740481C1C}">
+                          <a14:useLocalDpi xmlns:a14="http://schemas.microsoft.com/office/drawing/2010/main" val="0"/>
+                        </a:ext>
+                      </a:extLst>
+                    </a:blip>
+                    <a:stretch>
+                      <a:fillRect/>
+                    </a:stretch>
+                  </pic:blipFill>
+                  <pic:spPr>
+                    <a:xfrm>
+                      <a:off x="0" y="0"/>
+                      <a:ext cx="3507738" cy="3633577"/>
+                    </a:xfrm>
+                    <a:prstGeom prst="rect">
+                      <a:avLst/>
+                    </a:prstGeom>
+                  </pic:spPr>
+                </pic:pic>
+              </a:graphicData>
+            </a:graphic>
+          </wp:inline>
+        </w:drawing>
+      </w:r>
+    </w:p>
+    <w:p>
+      <w:pPr>
+        <w:rPr>
+          <w:rFonts w:cstheme="majorHAnsi"/>
+        </w:rPr>
+      </w:pPr>
+    </w:p>
+    <w:p>
+      <w:pPr>
+        <w:rPr>
+          <w:rFonts w:cstheme="majorHAnsi"/>
+        </w:rPr>
+      </w:pPr>
+      <w:proofErr w:type="spellStart"/>
+      <w:r>
+        <w:rPr>
+          <w:rFonts w:cstheme="majorHAnsi"/>
+          <w:b/>
+        </w:rPr>
+        <w:t>Exceptions</w:t>
+      </w:r>
+      <w:proofErr w:type="spellEnd"/>
+      <w:r>
+        <w:rPr>
+          <w:rFonts w:cstheme="majorHAnsi"/>
+        </w:rPr>
+        <w:t>:</w:t>
+      </w:r>
+    </w:p>
+    <w:p>
+      <w:pPr>
+        <w:rPr>
+          <w:rFonts w:cstheme="majorHAnsi"/>
+        </w:rPr>
+      </w:pPr>
+      <w:r>
+        <w:rPr>
+          <w:rFonts w:cstheme="majorHAnsi"/>
+        </w:rPr>
+        <w:t xml:space="preserve">[exception1]: Se </w:t>
+      </w:r>
+      <w:r>
+        <w:rPr>
+          <w:rFonts w:cstheme="majorHAnsi"/>
+        </w:rPr>
+        <w:t>la password inserita nella box “nuova password” e quella digitata in “Ripeti password”, non corrispondono, allora l’utente verrà notificato, tramite apposito messaggio, dell’errato inserimento.</w:t>
+      </w:r>
+    </w:p>
+    <w:p>
+      <w:pPr>
+        <w:pStyle w:val="Titolo1"/>
+      </w:pPr>
+      <w:r>
+        <w:lastRenderedPageBreak/>
+        <w:t>D</w:t>
+      </w:r>
+      <w:r>
+        <w:t>escrizione Use Case</w:t>
+      </w:r>
+    </w:p>
+    <w:p>
+      <w:pPr>
+        <w:keepNext/>
+        <w:keepLines/>
+        <w:spacing w:before="40" w:after="20"/>
+        <w:outlineLvl w:val="1"/>
+        <w:rPr>
+          <w:rFonts w:ascii="Calibri Light" w:eastAsia="MS Gothic" w:hAnsi="Calibri Light" w:cs="Calibri Light"/>
+          <w:b/>
+          <w:color w:val="7AA1AA"/>
+          <w:sz w:val="25"/>
+          <w:szCs w:val="26"/>
+        </w:rPr>
+      </w:pPr>
+      <w:r>
+        <w:rPr>
+          <w:rFonts w:ascii="Calibri Light" w:eastAsia="MS Gothic" w:hAnsi="Calibri Light" w:cs="Calibri Light"/>
+          <w:b/>
+          <w:color w:val="7AA1AA"/>
+          <w:sz w:val="25"/>
+          <w:szCs w:val="26"/>
+        </w:rPr>
+        <w:t>Descrizione Use Case “</w:t>
+      </w:r>
+      <w:r>
+        <w:rPr>
+          <w:rFonts w:ascii="Calibri Light" w:eastAsia="MS Gothic" w:hAnsi="Calibri Light" w:cs="Calibri Light"/>
+          <w:b/>
+          <w:color w:val="7AA1AA"/>
+          <w:sz w:val="25"/>
+          <w:szCs w:val="26"/>
+        </w:rPr>
+        <w:t>Recupera password</w:t>
+      </w:r>
+      <w:r>
+        <w:rPr>
+          <w:rFonts w:ascii="Calibri Light" w:eastAsia="MS Gothic" w:hAnsi="Calibri Light" w:cs="Calibri Light"/>
+          <w:b/>
+          <w:color w:val="7AA1AA"/>
+          <w:sz w:val="25"/>
+          <w:szCs w:val="26"/>
+        </w:rPr>
+        <w:t>”</w:t>
+      </w:r>
+    </w:p>
+    <w:p/>
+    <w:p>
+      <w:r>
+        <w:rPr>
+          <w:b/>
+        </w:rPr>
+        <w:t>Titolo</w:t>
+      </w:r>
+      <w:r>
+        <w:t xml:space="preserve">: </w:t>
+      </w:r>
+      <w:r>
+        <w:t>Recupera password.</w:t>
+      </w:r>
+    </w:p>
+    <w:p/>
+    <w:p>
+      <w:r>
+        <w:rPr>
+          <w:b/>
+        </w:rPr>
+        <w:t>Riassunto</w:t>
+      </w:r>
+      <w:r>
+        <w:t xml:space="preserve">: </w:t>
+      </w:r>
+    </w:p>
+    <w:p>
+      <w:r>
+        <w:t xml:space="preserve">Questo use case descrive </w:t>
+      </w:r>
+      <w:r>
+        <w:t xml:space="preserve">il processo da seguire per </w:t>
+      </w:r>
+      <w:r>
+        <w:t>recuperare la password in caso sia andata persa</w:t>
+      </w:r>
+      <w:r>
+        <w:t>.</w:t>
+      </w:r>
+      <w:bookmarkStart w:id="25" w:name="_GoBack"/>
+      <w:bookmarkEnd w:id="25"/>
+    </w:p>
+    <w:p/>
+    <w:p>
+      <w:r>
+        <w:rPr>
+          <w:b/>
+        </w:rPr>
+        <w:t>Descrizione</w:t>
+      </w:r>
+      <w:r>
+        <w:t>:</w:t>
+      </w:r>
+    </w:p>
+    <w:p>
+      <w:pPr>
+        <w:pStyle w:val="Paragrafoelenco"/>
+        <w:numPr>
+          <w:ilvl w:val="0"/>
+          <w:numId w:val="6"/>
+        </w:numPr>
+        <w:rPr>
+          <w:rFonts w:cstheme="majorHAnsi"/>
+        </w:rPr>
+      </w:pPr>
+      <w:r>
+        <w:rPr>
+          <w:rFonts w:cstheme="majorHAnsi"/>
+        </w:rPr>
+        <w:t>L’utente</w:t>
+      </w:r>
+      <w:r>
+        <w:rPr>
+          <w:rFonts w:cstheme="majorHAnsi"/>
+        </w:rPr>
+        <w:t>, presente nella schermata di “Log-in”, seleziona la dicitura “Hai dimenticato la password?”</w:t>
+      </w:r>
+      <w:r>
+        <w:rPr>
+          <w:rFonts w:cstheme="majorHAnsi"/>
+        </w:rPr>
+        <w:t>;</w:t>
+      </w:r>
+    </w:p>
+    <w:p>
+      <w:pPr>
+        <w:pStyle w:val="Paragrafoelenco"/>
+        <w:numPr>
+          <w:ilvl w:val="0"/>
+          <w:numId w:val="6"/>
+        </w:numPr>
+        <w:rPr>
+          <w:rFonts w:cstheme="majorHAnsi"/>
+        </w:rPr>
+      </w:pPr>
+      <w:r>
+        <w:rPr>
+          <w:rFonts w:cstheme="majorHAnsi"/>
+        </w:rPr>
+        <w:t>Il sistema mostra una finestra pop-up e l’utente deve scrivere l’email con la quale si è registrato</w:t>
+      </w:r>
+      <w:r>
+        <w:rPr>
+          <w:rFonts w:cstheme="majorHAnsi"/>
+        </w:rPr>
+        <w:t>;</w:t>
+      </w:r>
+    </w:p>
+    <w:p>
+      <w:pPr>
+        <w:pStyle w:val="Paragrafoelenco"/>
+        <w:numPr>
+          <w:ilvl w:val="0"/>
+          <w:numId w:val="6"/>
+        </w:numPr>
+        <w:rPr>
+          <w:rFonts w:cstheme="majorHAnsi"/>
+        </w:rPr>
+      </w:pPr>
+      <w:r>
+        <w:rPr>
+          <w:rFonts w:cstheme="majorHAnsi"/>
+        </w:rPr>
+        <w:t>L’utente deve selezionare il bottone “Invia Email”</w:t>
+      </w:r>
+      <w:r>
+        <w:rPr>
+          <w:rFonts w:cstheme="majorHAnsi"/>
+        </w:rPr>
+        <w:t>;</w:t>
+      </w:r>
+    </w:p>
+    <w:p>
+      <w:pPr>
+        <w:pStyle w:val="Paragrafoelenco"/>
+        <w:numPr>
+          <w:ilvl w:val="0"/>
+          <w:numId w:val="6"/>
+        </w:numPr>
+        <w:rPr>
+          <w:rFonts w:cstheme="majorHAnsi"/>
+        </w:rPr>
+      </w:pPr>
+      <w:r>
+        <w:rPr>
+          <w:rFonts w:cstheme="majorHAnsi"/>
+        </w:rPr>
+        <w:t xml:space="preserve">Il sistema </w:t>
+      </w:r>
+      <w:r>
+        <w:rPr>
+          <w:rFonts w:cstheme="majorHAnsi"/>
+        </w:rPr>
+        <w:t xml:space="preserve">poi si comporta come nel seguente </w:t>
+      </w:r>
+      <w:proofErr w:type="spellStart"/>
+      <w:r>
+        <w:rPr>
+          <w:rFonts w:cstheme="majorHAnsi"/>
+        </w:rPr>
+        <w:t>Sequence</w:t>
+      </w:r>
+      <w:proofErr w:type="spellEnd"/>
+      <w:r>
+        <w:rPr>
+          <w:rFonts w:cstheme="majorHAnsi"/>
+        </w:rPr>
+        <w:t xml:space="preserve"> </w:t>
+      </w:r>
+      <w:proofErr w:type="spellStart"/>
+      <w:r>
+        <w:rPr>
+          <w:rFonts w:cstheme="majorHAnsi"/>
+        </w:rPr>
+        <w:t>Diagram</w:t>
+      </w:r>
+      <w:proofErr w:type="spellEnd"/>
+      <w:r>
+        <w:rPr>
+          <w:rFonts w:cstheme="majorHAnsi"/>
+        </w:rPr>
+        <w:t>.</w:t>
+      </w:r>
+    </w:p>
+    <w:p>
+      <w:pPr>
+        <w:rPr>
+          <w:rFonts w:cstheme="majorHAnsi"/>
+          <w:b/>
+        </w:rPr>
+      </w:pPr>
+    </w:p>
+    <w:p>
+      <w:pPr>
+        <w:jc w:val="center"/>
+        <w:rPr>
+          <w:rFonts w:cstheme="majorHAnsi"/>
+        </w:rPr>
+      </w:pPr>
+      <w:r>
+        <w:rPr>
+          <w:rFonts w:cstheme="majorHAnsi"/>
+          <w:noProof/>
+        </w:rPr>
+        <w:drawing>
+          <wp:inline distT="0" distB="0" distL="0" distR="0" wp14:anchorId="6DFB0CB9" wp14:editId="2C55D09D">
+            <wp:extent cx="3613251" cy="4381168"/>
+            <wp:effectExtent l="0" t="0" r="6350" b="635"/>
+            <wp:docPr id="10" name="Immagine 10"/>
+            <wp:cNvGraphicFramePr>
+              <a:graphicFrameLocks xmlns:a="http://schemas.openxmlformats.org/drawingml/2006/main" noChangeAspect="1"/>
+            </wp:cNvGraphicFramePr>
+            <a:graphic xmlns:a="http://schemas.openxmlformats.org/drawingml/2006/main">
+              <a:graphicData uri="http://schemas.openxmlformats.org/drawingml/2006/picture">
+                <pic:pic xmlns:pic="http://schemas.openxmlformats.org/drawingml/2006/picture">
+                  <pic:nvPicPr>
+                    <pic:cNvPr id="10" name="Requisiti-Schema RF 8 + 9.png"/>
+                    <pic:cNvPicPr/>
+                  </pic:nvPicPr>
+                  <pic:blipFill>
+                    <a:blip r:embed="rId16">
+                      <a:extLst>
+                        <a:ext uri="{28A0092B-C50C-407E-A947-70E740481C1C}">
+                          <a14:useLocalDpi xmlns:a14="http://schemas.microsoft.com/office/drawing/2010/main" val="0"/>
+                        </a:ext>
+                      </a:extLst>
+                    </a:blip>
+                    <a:stretch>
+                      <a:fillRect/>
+                    </a:stretch>
+                  </pic:blipFill>
+                  <pic:spPr>
+                    <a:xfrm>
+                      <a:off x="0" y="0"/>
+                      <a:ext cx="3619973" cy="4389319"/>
+                    </a:xfrm>
+                    <a:prstGeom prst="rect">
+                      <a:avLst/>
+                    </a:prstGeom>
+                  </pic:spPr>
+                </pic:pic>
+              </a:graphicData>
+            </a:graphic>
+          </wp:inline>
+        </w:drawing>
+      </w:r>
+    </w:p>
+    <w:p>
+      <w:pPr>
+        <w:rPr>
+          <w:rFonts w:cstheme="majorHAnsi"/>
+        </w:rPr>
+      </w:pPr>
+    </w:p>
+    <w:p>
+      <w:pPr>
+        <w:rPr>
+          <w:rFonts w:cstheme="majorHAnsi"/>
+        </w:rPr>
+      </w:pPr>
+    </w:p>
+    <w:p>
+      <w:pPr>
+        <w:rPr>
+          <w:rFonts w:cstheme="majorHAnsi"/>
+        </w:rPr>
+      </w:pPr>
+    </w:p>
+    <w:p>
+      <w:pPr>
+        <w:pStyle w:val="Titolo1"/>
+      </w:pPr>
+      <w:r>
+        <w:lastRenderedPageBreak/>
+        <w:t>Descrizione Use Case</w:t>
+      </w:r>
+    </w:p>
+    <w:p>
+      <w:pPr>
+        <w:keepNext/>
+        <w:keepLines/>
+        <w:spacing w:before="40" w:after="20"/>
+        <w:outlineLvl w:val="1"/>
+        <w:rPr>
+          <w:rFonts w:ascii="Calibri Light" w:eastAsia="MS Gothic" w:hAnsi="Calibri Light" w:cs="Calibri Light"/>
+          <w:b/>
+          <w:color w:val="7AA1AA"/>
+          <w:sz w:val="25"/>
+          <w:szCs w:val="26"/>
+        </w:rPr>
+      </w:pPr>
+      <w:r>
+        <w:rPr>
+          <w:rFonts w:ascii="Calibri Light" w:eastAsia="MS Gothic" w:hAnsi="Calibri Light" w:cs="Calibri Light"/>
+          <w:b/>
+          <w:color w:val="7AA1AA"/>
+          <w:sz w:val="25"/>
+          <w:szCs w:val="26"/>
+        </w:rPr>
+        <w:t>Descrizione Use Case “</w:t>
+      </w:r>
+      <w:r>
+        <w:rPr>
+          <w:rFonts w:ascii="Calibri Light" w:eastAsia="MS Gothic" w:hAnsi="Calibri Light" w:cs="Calibri Light"/>
+          <w:b/>
+          <w:color w:val="7AA1AA"/>
+          <w:sz w:val="25"/>
+          <w:szCs w:val="26"/>
+        </w:rPr>
+        <w:t>Login</w:t>
+      </w:r>
+      <w:r>
+        <w:rPr>
+          <w:rFonts w:ascii="Calibri Light" w:eastAsia="MS Gothic" w:hAnsi="Calibri Light" w:cs="Calibri Light"/>
+          <w:b/>
+          <w:color w:val="7AA1AA"/>
+          <w:sz w:val="25"/>
+          <w:szCs w:val="26"/>
+        </w:rPr>
+        <w:t>”</w:t>
+      </w:r>
+    </w:p>
+    <w:p/>
+    <w:p>
+      <w:r>
+        <w:rPr>
+          <w:b/>
+        </w:rPr>
+        <w:t>Titolo</w:t>
+      </w:r>
+      <w:r>
+        <w:t xml:space="preserve">: </w:t>
+      </w:r>
+      <w:r>
+        <w:t>Login</w:t>
+      </w:r>
+      <w:r>
+        <w:t>.</w:t>
+      </w:r>
+    </w:p>
+    <w:p/>
+    <w:p>
+      <w:r>
+        <w:rPr>
+          <w:b/>
+        </w:rPr>
+        <w:t>Riassunto</w:t>
+      </w:r>
+      <w:r>
+        <w:t xml:space="preserve">: </w:t>
+      </w:r>
+    </w:p>
+    <w:p>
+      <w:r>
+        <w:t xml:space="preserve">Questo use case descrive </w:t>
+      </w:r>
+      <w:r>
+        <w:t xml:space="preserve">il processo da seguire per </w:t>
+      </w:r>
+      <w:r>
+        <w:t>effettuare il login</w:t>
+      </w:r>
+      <w:r>
+        <w:t>.</w:t>
+      </w:r>
+    </w:p>
+    <w:p/>
+    <w:p>
+      <w:r>
+        <w:rPr>
+          <w:b/>
+        </w:rPr>
+        <w:t>Descrizione</w:t>
+      </w:r>
+      <w:r>
+        <w:t>:</w:t>
+      </w:r>
+    </w:p>
+    <w:p>
+      <w:pPr>
+        <w:pStyle w:val="Paragrafoelenco"/>
+        <w:numPr>
+          <w:ilvl w:val="0"/>
+          <w:numId w:val="7"/>
+        </w:numPr>
+        <w:rPr>
+          <w:rFonts w:cstheme="majorHAnsi"/>
+        </w:rPr>
+      </w:pPr>
+      <w:r>
+        <w:rPr>
+          <w:rFonts w:cstheme="majorHAnsi"/>
+        </w:rPr>
+        <w:t>L’utente</w:t>
+      </w:r>
+      <w:r>
+        <w:rPr>
+          <w:rFonts w:cstheme="majorHAnsi"/>
+        </w:rPr>
+        <w:t>, presente sulla schermata “Login”, inserisce l’email con la quale si è registrato;</w:t>
+      </w:r>
+    </w:p>
+    <w:p>
+      <w:pPr>
+        <w:pStyle w:val="Paragrafoelenco"/>
+        <w:numPr>
+          <w:ilvl w:val="0"/>
+          <w:numId w:val="7"/>
+        </w:numPr>
+        <w:rPr>
+          <w:rFonts w:cstheme="majorHAnsi"/>
+        </w:rPr>
+      </w:pPr>
+      <w:r>
+        <w:rPr>
+          <w:rFonts w:cstheme="majorHAnsi"/>
+        </w:rPr>
+        <w:t xml:space="preserve">Inserisce la password; </w:t>
+      </w:r>
+    </w:p>
+    <w:p>
+      <w:pPr>
+        <w:pStyle w:val="Paragrafoelenco"/>
+        <w:numPr>
+          <w:ilvl w:val="0"/>
+          <w:numId w:val="7"/>
+        </w:numPr>
+        <w:rPr>
+          <w:rFonts w:cstheme="majorHAnsi"/>
+        </w:rPr>
+      </w:pPr>
+      <w:r>
+        <w:rPr>
+          <w:rFonts w:cstheme="majorHAnsi"/>
+        </w:rPr>
+        <w:t xml:space="preserve">Seleziona il bottone con la dicitura “Conferma” </w:t>
+      </w:r>
+      <w:r>
+        <w:rPr>
+          <w:rFonts w:cstheme="majorHAnsi"/>
+        </w:rPr>
+        <w:t>[exception 1]</w:t>
+      </w:r>
+      <w:r>
+        <w:rPr>
+          <w:rFonts w:cstheme="majorHAnsi"/>
+        </w:rPr>
+        <w:t>.</w:t>
+      </w:r>
+    </w:p>
+    <w:p>
+      <w:pPr>
+        <w:rPr>
+          <w:rFonts w:cstheme="majorHAnsi"/>
+        </w:rPr>
+      </w:pPr>
+      <w:r>
+        <w:rPr>
+          <w:rFonts w:cstheme="majorHAnsi"/>
+        </w:rPr>
+        <w:t xml:space="preserve"> </w:t>
+      </w:r>
+    </w:p>
+    <w:p>
+      <w:pPr>
+        <w:rPr>
+          <w:rFonts w:cstheme="majorHAnsi"/>
+        </w:rPr>
+      </w:pPr>
+      <w:proofErr w:type="spellStart"/>
+      <w:r>
+        <w:rPr>
+          <w:rFonts w:cstheme="majorHAnsi"/>
+          <w:b/>
+        </w:rPr>
+        <w:t>Exceptions</w:t>
+      </w:r>
+      <w:proofErr w:type="spellEnd"/>
+      <w:r>
+        <w:rPr>
+          <w:rFonts w:cstheme="majorHAnsi"/>
+        </w:rPr>
+        <w:t>:</w:t>
+      </w:r>
+    </w:p>
+    <w:p>
+      <w:pPr>
+        <w:rPr>
+          <w:rFonts w:cstheme="majorHAnsi"/>
+        </w:rPr>
+      </w:pPr>
+      <w:r>
+        <w:rPr>
+          <w:rFonts w:cstheme="majorHAnsi"/>
+        </w:rPr>
+        <w:t xml:space="preserve">[exception1]: Se </w:t>
+      </w:r>
+      <w:r>
+        <w:rPr>
+          <w:rFonts w:cstheme="majorHAnsi"/>
+        </w:rPr>
+        <w:t>la password e l’email inserite non corrispondono ad un profilo registrato, allora l’utente verrà notificato, tramite apposito messaggio, che la password o l’email è errata.</w:t>
+      </w:r>
+    </w:p>
+    <w:p>
+      <w:pPr>
+        <w:rPr>
+          <w:rFonts w:cstheme="majorHAnsi"/>
+        </w:rPr>
+      </w:pPr>
+    </w:p>
+    <w:p>
+      <w:pPr>
+        <w:rPr>
+          <w:rFonts w:cstheme="majorHAnsi"/>
+        </w:rPr>
+      </w:pPr>
+    </w:p>
+    <w:p>
+      <w:pPr>
+        <w:rPr>
+          <w:rFonts w:cstheme="majorHAnsi"/>
+        </w:rPr>
+      </w:pPr>
+    </w:p>
+    <w:p>
+      <w:pPr>
+        <w:rPr>
+          <w:rFonts w:cstheme="majorHAnsi"/>
+        </w:rPr>
+      </w:pPr>
+    </w:p>
+    <w:p>
+      <w:pPr>
+        <w:rPr>
+          <w:rFonts w:cstheme="majorHAnsi"/>
+        </w:rPr>
+      </w:pPr>
+    </w:p>
+    <w:p>
+      <w:pPr>
+        <w:rPr>
+          <w:rFonts w:cstheme="majorHAnsi"/>
+        </w:rPr>
+      </w:pPr>
+    </w:p>
+    <w:p>
+      <w:pPr>
+        <w:rPr>
+          <w:rFonts w:cstheme="majorHAnsi"/>
+        </w:rPr>
+      </w:pPr>
+    </w:p>
+    <w:p>
+      <w:pPr>
+        <w:rPr>
+          <w:rFonts w:cstheme="majorHAnsi"/>
+        </w:rPr>
+      </w:pPr>
+    </w:p>
+    <w:p>
+      <w:pPr>
+        <w:rPr>
+          <w:rFonts w:cstheme="majorHAnsi"/>
+        </w:rPr>
+      </w:pPr>
+    </w:p>
+    <w:p>
+      <w:pPr>
+        <w:rPr>
+          <w:rFonts w:cstheme="majorHAnsi"/>
+        </w:rPr>
+      </w:pPr>
+    </w:p>
+    <w:p>
+      <w:pPr>
+        <w:rPr>
+          <w:rFonts w:cstheme="majorHAnsi"/>
+        </w:rPr>
+      </w:pPr>
+    </w:p>
+    <w:p>
+      <w:pPr>
+        <w:rPr>
+          <w:rFonts w:cstheme="majorHAnsi"/>
+        </w:rPr>
+      </w:pPr>
+    </w:p>
+    <w:p>
+      <w:pPr>
+        <w:rPr>
+          <w:rFonts w:cstheme="majorHAnsi"/>
+        </w:rPr>
+      </w:pPr>
+    </w:p>
+    <w:p>
+      <w:pPr>
+        <w:rPr>
+          <w:rFonts w:cstheme="majorHAnsi"/>
+        </w:rPr>
+      </w:pPr>
+    </w:p>
+    <w:p>
+      <w:pPr>
+        <w:rPr>
+          <w:rFonts w:cstheme="majorHAnsi"/>
+        </w:rPr>
+      </w:pPr>
+    </w:p>
+    <w:p>
+      <w:pPr>
+        <w:pStyle w:val="Titolo1"/>
+      </w:pPr>
+      <w:r>
+        <w:lastRenderedPageBreak/>
+        <w:t>Descrizione Use Case</w:t>
+      </w:r>
+    </w:p>
+    <w:p>
+      <w:pPr>
+        <w:keepNext/>
+        <w:keepLines/>
+        <w:spacing w:before="40" w:after="20"/>
+        <w:outlineLvl w:val="1"/>
+        <w:rPr>
+          <w:rFonts w:ascii="Calibri Light" w:eastAsia="MS Gothic" w:hAnsi="Calibri Light" w:cs="Calibri Light"/>
+          <w:b/>
+          <w:color w:val="7AA1AA"/>
+          <w:sz w:val="25"/>
+          <w:szCs w:val="26"/>
+        </w:rPr>
+      </w:pPr>
+      <w:r>
+        <w:rPr>
+          <w:rFonts w:ascii="Calibri Light" w:eastAsia="MS Gothic" w:hAnsi="Calibri Light" w:cs="Calibri Light"/>
+          <w:b/>
+          <w:color w:val="7AA1AA"/>
+          <w:sz w:val="25"/>
+          <w:szCs w:val="26"/>
+        </w:rPr>
+        <w:t>Descrizione Use Case “</w:t>
+      </w:r>
+      <w:proofErr w:type="spellStart"/>
+      <w:r>
+        <w:rPr>
+          <w:rFonts w:ascii="Calibri Light" w:eastAsia="MS Gothic" w:hAnsi="Calibri Light" w:cs="Calibri Light"/>
+          <w:b/>
+          <w:color w:val="7AA1AA"/>
+          <w:sz w:val="25"/>
+          <w:szCs w:val="26"/>
+        </w:rPr>
+        <w:t>Logout</w:t>
+      </w:r>
+      <w:proofErr w:type="spellEnd"/>
+      <w:r>
+        <w:rPr>
+          <w:rFonts w:ascii="Calibri Light" w:eastAsia="MS Gothic" w:hAnsi="Calibri Light" w:cs="Calibri Light"/>
+          <w:b/>
+          <w:color w:val="7AA1AA"/>
+          <w:sz w:val="25"/>
+          <w:szCs w:val="26"/>
+        </w:rPr>
+        <w:t>”</w:t>
+      </w:r>
+    </w:p>
+    <w:p/>
+    <w:p>
+      <w:r>
+        <w:rPr>
+          <w:b/>
+        </w:rPr>
+        <w:t>Titolo</w:t>
+      </w:r>
+      <w:r>
+        <w:t xml:space="preserve">: </w:t>
+      </w:r>
+      <w:r>
+        <w:t>Log out</w:t>
+      </w:r>
+      <w:r>
+        <w:t>.</w:t>
+      </w:r>
+    </w:p>
+    <w:p/>
+    <w:p>
+      <w:r>
+        <w:rPr>
+          <w:b/>
+        </w:rPr>
+        <w:t>Riassunto</w:t>
+      </w:r>
+      <w:r>
+        <w:t xml:space="preserve">: </w:t>
+      </w:r>
+    </w:p>
+    <w:p>
+      <w:r>
+        <w:t xml:space="preserve">Questo use case descrive </w:t>
+      </w:r>
+      <w:r>
+        <w:t xml:space="preserve">il processo da seguire per </w:t>
+      </w:r>
+      <w:r>
+        <w:t xml:space="preserve">eseguire il </w:t>
+      </w:r>
+      <w:proofErr w:type="spellStart"/>
+      <w:r>
+        <w:t>logout</w:t>
+      </w:r>
+      <w:proofErr w:type="spellEnd"/>
+      <w:r>
+        <w:t xml:space="preserve"> dal profilo col quale si ha eseguito l’accesso.</w:t>
+      </w:r>
+    </w:p>
+    <w:p/>
+    <w:p>
+      <w:r>
+        <w:rPr>
+          <w:b/>
+        </w:rPr>
+        <w:t>Descrizione</w:t>
+      </w:r>
+      <w:r>
+        <w:t>:</w:t>
+      </w:r>
+    </w:p>
+    <w:p>
+      <w:pPr>
+        <w:pStyle w:val="Paragrafoelenco"/>
+        <w:numPr>
+          <w:ilvl w:val="0"/>
+          <w:numId w:val="8"/>
+        </w:numPr>
+        <w:rPr>
+          <w:rFonts w:cstheme="majorHAnsi"/>
+        </w:rPr>
+      </w:pPr>
+      <w:r>
+        <w:rPr>
+          <w:rFonts w:cstheme="majorHAnsi"/>
+        </w:rPr>
+        <w:t>L’utente</w:t>
+      </w:r>
+      <w:r>
+        <w:rPr>
+          <w:rFonts w:cstheme="majorHAnsi"/>
+        </w:rPr>
+        <w:t xml:space="preserve">, da qualsiasi schermata che presenti la </w:t>
+      </w:r>
+      <w:proofErr w:type="spellStart"/>
+      <w:r>
+        <w:rPr>
+          <w:rFonts w:cstheme="majorHAnsi"/>
+        </w:rPr>
+        <w:t>navbar</w:t>
+      </w:r>
+      <w:proofErr w:type="spellEnd"/>
+      <w:r>
+        <w:rPr>
+          <w:rFonts w:cstheme="majorHAnsi"/>
+        </w:rPr>
+        <w:t>, seleziona l’icona</w:t>
+      </w:r>
+      <w:r>
+        <w:rPr>
+          <w:rFonts w:cstheme="majorHAnsi"/>
+        </w:rPr>
+        <w:t xml:space="preserve"> </w:t>
+      </w:r>
+      <w:r>
+        <w:rPr>
+          <w:rFonts w:cstheme="majorHAnsi"/>
+        </w:rPr>
+        <w:t xml:space="preserve">utente </w:t>
+      </w:r>
+      <w:r>
+        <w:rPr>
+          <w:rFonts w:cstheme="majorHAnsi"/>
+        </w:rPr>
+        <w:t>raffigurante la sagoma di un busto;</w:t>
+      </w:r>
+    </w:p>
+    <w:p>
+      <w:pPr>
+        <w:pStyle w:val="Paragrafoelenco"/>
+        <w:numPr>
+          <w:ilvl w:val="0"/>
+          <w:numId w:val="8"/>
+        </w:numPr>
+        <w:rPr>
+          <w:rFonts w:cstheme="majorHAnsi"/>
+        </w:rPr>
+      </w:pPr>
+      <w:r>
+        <w:rPr>
+          <w:rFonts w:cstheme="majorHAnsi"/>
+        </w:rPr>
+        <w:t xml:space="preserve">L’applicazione mostra a video un menu a tendina con </w:t>
+      </w:r>
+      <w:r>
+        <w:rPr>
+          <w:rFonts w:cstheme="majorHAnsi"/>
+        </w:rPr>
+        <w:t>la voce</w:t>
+      </w:r>
+      <w:r>
+        <w:rPr>
+          <w:rFonts w:cstheme="majorHAnsi"/>
+        </w:rPr>
+        <w:t>: “Log-</w:t>
+      </w:r>
+      <w:r>
+        <w:rPr>
+          <w:rFonts w:cstheme="majorHAnsi"/>
+        </w:rPr>
+        <w:t>out</w:t>
+      </w:r>
+      <w:r>
+        <w:rPr>
+          <w:rFonts w:cstheme="majorHAnsi"/>
+        </w:rPr>
+        <w:t>”</w:t>
+      </w:r>
+      <w:r>
+        <w:rPr>
+          <w:rFonts w:cstheme="majorHAnsi"/>
+        </w:rPr>
+        <w:t>;</w:t>
+      </w:r>
+    </w:p>
+    <w:p>
+      <w:pPr>
+        <w:pStyle w:val="Paragrafoelenco"/>
+        <w:numPr>
+          <w:ilvl w:val="0"/>
+          <w:numId w:val="8"/>
+        </w:numPr>
+        <w:rPr>
+          <w:rFonts w:cstheme="majorHAnsi"/>
+        </w:rPr>
+      </w:pPr>
+      <w:r>
+        <w:rPr>
+          <w:rFonts w:cstheme="majorHAnsi"/>
+        </w:rPr>
+        <w:t>L’utente seleziona la voce “</w:t>
+      </w:r>
+      <w:r>
+        <w:rPr>
+          <w:rFonts w:cstheme="majorHAnsi"/>
+        </w:rPr>
+        <w:t>log-out</w:t>
+      </w:r>
+      <w:r>
+        <w:rPr>
+          <w:rFonts w:cstheme="majorHAnsi"/>
+        </w:rPr>
+        <w:t>”</w:t>
+      </w:r>
+      <w:r>
+        <w:rPr>
+          <w:rFonts w:cstheme="majorHAnsi"/>
+        </w:rPr>
+        <w:t>.</w:t>
+      </w:r>
     </w:p>
     <w:p>
       <w:pPr>
@@ -2622,7 +5047,7 @@
       </w:pPr>
     </w:p>
     <w:sectPr>
-      <w:headerReference w:type="default" r:id="rId9"/>
+      <w:headerReference w:type="default" r:id="rId17"/>
       <w:pgSz w:w="11906" w:h="16838"/>
       <w:pgMar w:top="1417" w:right="1134" w:bottom="1134" w:left="1134" w:header="708" w:footer="708" w:gutter="0"/>
       <w:cols w:space="708"/>
@@ -2711,6 +5136,98 @@
 <file path=word/numbering.xml><?xml version="1.0" encoding="utf-8"?>
 <w:numbering xmlns:wpc="http://schemas.microsoft.com/office/word/2010/wordprocessingCanvas" xmlns:cx="http://schemas.microsoft.com/office/drawing/2014/chartex" xmlns:cx1="http://schemas.microsoft.com/office/drawing/2015/9/8/chartex" xmlns:cx2="http://schemas.microsoft.com/office/drawing/2015/10/21/chartex" xmlns:cx3="http://schemas.microsoft.com/office/drawing/2016/5/9/chartex" xmlns:cx4="http://schemas.microsoft.com/office/drawing/2016/5/10/chartex" xmlns:cx5="http://schemas.microsoft.com/office/drawing/2016/5/11/chartex" xmlns:cx6="http://schemas.microsoft.com/office/drawing/2016/5/12/chartex" xmlns:cx7="http://schemas.microsoft.com/office/drawing/2016/5/13/chartex" xmlns:cx8="http://schemas.microsoft.com/office/drawing/2016/5/14/chartex" xmlns:mc="http://schemas.openxmlformats.org/markup-compatibility/2006" xmlns:aink="http://schemas.microsoft.com/office/drawing/2016/ink" xmlns:am3d="http://schemas.microsoft.com/office/drawing/2017/model3d" xmlns:o="urn:schemas-microsoft-com:office:office" xmlns:r="http://schemas.openxmlformats.org/officeDocument/2006/relationships" xmlns:m="http://schemas.openxmlformats.org/officeDocument/2006/math" xmlns:v="urn:schemas-microsoft-com:vml" xmlns:wp14="http://schemas.microsoft.com/office/word/2010/wordprocessingDrawing" xmlns:wp="http://schemas.openxmlformats.org/drawingml/2006/wordprocessingDrawing" xmlns:w10="urn:schemas-microsoft-com:office:word" xmlns:w="http://schemas.openxmlformats.org/wordprocessingml/2006/main" xmlns:w14="http://schemas.microsoft.com/office/word/2010/wordml" xmlns:w15="http://schemas.microsoft.com/office/word/2012/wordml" xmlns:w16cid="http://schemas.microsoft.com/office/word/2016/wordml/cid" xmlns:w16se="http://schemas.microsoft.com/office/word/2015/wordml/symex" xmlns:wpg="http://schemas.microsoft.com/office/word/2010/wordprocessingGroup" xmlns:wpi="http://schemas.microsoft.com/office/word/2010/wordprocessingInk" xmlns:wne="http://schemas.microsoft.com/office/word/2006/wordml" xmlns:wps="http://schemas.microsoft.com/office/word/2010/wordprocessingShape" mc:Ignorable="w14 w15 w16se w16cid wp14">
   <w:abstractNum w:abstractNumId="0" w15:restartNumberingAfterBreak="0">
+    <w:nsid w:val="009B721B"/>
+    <w:multiLevelType w:val="hybridMultilevel"/>
+    <w:tmpl w:val="F128465A"/>
+    <w:lvl w:ilvl="0" w:tplc="0410000F">
+      <w:start w:val="1"/>
+      <w:numFmt w:val="decimal"/>
+      <w:lvlText w:val="%1."/>
+      <w:lvlJc w:val="left"/>
+      <w:pPr>
+        <w:ind w:left="720" w:hanging="360"/>
+      </w:pPr>
+      <w:rPr>
+        <w:rFonts w:hint="default"/>
+      </w:rPr>
+    </w:lvl>
+    <w:lvl w:ilvl="1" w:tplc="04100003">
+      <w:start w:val="1"/>
+      <w:numFmt w:val="bullet"/>
+      <w:lvlText w:val="o"/>
+      <w:lvlJc w:val="left"/>
+      <w:pPr>
+        <w:ind w:left="1440" w:hanging="360"/>
+      </w:pPr>
+      <w:rPr>
+        <w:rFonts w:ascii="Courier New" w:hAnsi="Courier New" w:cs="Courier New" w:hint="default"/>
+      </w:rPr>
+    </w:lvl>
+    <w:lvl w:ilvl="2" w:tplc="0410001B" w:tentative="1">
+      <w:start w:val="1"/>
+      <w:numFmt w:val="lowerRoman"/>
+      <w:lvlText w:val="%3."/>
+      <w:lvlJc w:val="right"/>
+      <w:pPr>
+        <w:ind w:left="2160" w:hanging="180"/>
+      </w:pPr>
+    </w:lvl>
+    <w:lvl w:ilvl="3" w:tplc="0410000F" w:tentative="1">
+      <w:start w:val="1"/>
+      <w:numFmt w:val="decimal"/>
+      <w:lvlText w:val="%4."/>
+      <w:lvlJc w:val="left"/>
+      <w:pPr>
+        <w:ind w:left="2880" w:hanging="360"/>
+      </w:pPr>
+    </w:lvl>
+    <w:lvl w:ilvl="4" w:tplc="04100019" w:tentative="1">
+      <w:start w:val="1"/>
+      <w:numFmt w:val="lowerLetter"/>
+      <w:lvlText w:val="%5."/>
+      <w:lvlJc w:val="left"/>
+      <w:pPr>
+        <w:ind w:left="3600" w:hanging="360"/>
+      </w:pPr>
+    </w:lvl>
+    <w:lvl w:ilvl="5" w:tplc="0410001B" w:tentative="1">
+      <w:start w:val="1"/>
+      <w:numFmt w:val="lowerRoman"/>
+      <w:lvlText w:val="%6."/>
+      <w:lvlJc w:val="right"/>
+      <w:pPr>
+        <w:ind w:left="4320" w:hanging="180"/>
+      </w:pPr>
+    </w:lvl>
+    <w:lvl w:ilvl="6" w:tplc="0410000F" w:tentative="1">
+      <w:start w:val="1"/>
+      <w:numFmt w:val="decimal"/>
+      <w:lvlText w:val="%7."/>
+      <w:lvlJc w:val="left"/>
+      <w:pPr>
+        <w:ind w:left="5040" w:hanging="360"/>
+      </w:pPr>
+    </w:lvl>
+    <w:lvl w:ilvl="7" w:tplc="04100019" w:tentative="1">
+      <w:start w:val="1"/>
+      <w:numFmt w:val="lowerLetter"/>
+      <w:lvlText w:val="%8."/>
+      <w:lvlJc w:val="left"/>
+      <w:pPr>
+        <w:ind w:left="5760" w:hanging="360"/>
+      </w:pPr>
+    </w:lvl>
+    <w:lvl w:ilvl="8" w:tplc="0410001B" w:tentative="1">
+      <w:start w:val="1"/>
+      <w:numFmt w:val="lowerRoman"/>
+      <w:lvlText w:val="%9."/>
+      <w:lvlJc w:val="right"/>
+      <w:pPr>
+        <w:ind w:left="6480" w:hanging="180"/>
+      </w:pPr>
+    </w:lvl>
+  </w:abstractNum>
+  <w:abstractNum w:abstractNumId="1" w15:restartNumberingAfterBreak="0">
     <w:nsid w:val="04CF1E18"/>
     <w:multiLevelType w:val="hybridMultilevel"/>
     <w:tmpl w:val="BF38452E"/>
@@ -2799,7 +5316,212 @@
       </w:pPr>
     </w:lvl>
   </w:abstractNum>
-  <w:abstractNum w:abstractNumId="1" w15:restartNumberingAfterBreak="0">
+  <w:abstractNum w:abstractNumId="2" w15:restartNumberingAfterBreak="0">
+    <w:nsid w:val="078E0D4B"/>
+    <w:multiLevelType w:val="hybridMultilevel"/>
+    <w:tmpl w:val="F128465A"/>
+    <w:lvl w:ilvl="0" w:tplc="0410000F">
+      <w:start w:val="1"/>
+      <w:numFmt w:val="decimal"/>
+      <w:lvlText w:val="%1."/>
+      <w:lvlJc w:val="left"/>
+      <w:pPr>
+        <w:ind w:left="720" w:hanging="360"/>
+      </w:pPr>
+      <w:rPr>
+        <w:rFonts w:hint="default"/>
+      </w:rPr>
+    </w:lvl>
+    <w:lvl w:ilvl="1" w:tplc="04100003">
+      <w:start w:val="1"/>
+      <w:numFmt w:val="bullet"/>
+      <w:lvlText w:val="o"/>
+      <w:lvlJc w:val="left"/>
+      <w:pPr>
+        <w:ind w:left="1440" w:hanging="360"/>
+      </w:pPr>
+      <w:rPr>
+        <w:rFonts w:ascii="Courier New" w:hAnsi="Courier New" w:cs="Courier New" w:hint="default"/>
+      </w:rPr>
+    </w:lvl>
+    <w:lvl w:ilvl="2" w:tplc="0410001B" w:tentative="1">
+      <w:start w:val="1"/>
+      <w:numFmt w:val="lowerRoman"/>
+      <w:lvlText w:val="%3."/>
+      <w:lvlJc w:val="right"/>
+      <w:pPr>
+        <w:ind w:left="2160" w:hanging="180"/>
+      </w:pPr>
+    </w:lvl>
+    <w:lvl w:ilvl="3" w:tplc="0410000F" w:tentative="1">
+      <w:start w:val="1"/>
+      <w:numFmt w:val="decimal"/>
+      <w:lvlText w:val="%4."/>
+      <w:lvlJc w:val="left"/>
+      <w:pPr>
+        <w:ind w:left="2880" w:hanging="360"/>
+      </w:pPr>
+    </w:lvl>
+    <w:lvl w:ilvl="4" w:tplc="04100019" w:tentative="1">
+      <w:start w:val="1"/>
+      <w:numFmt w:val="lowerLetter"/>
+      <w:lvlText w:val="%5."/>
+      <w:lvlJc w:val="left"/>
+      <w:pPr>
+        <w:ind w:left="3600" w:hanging="360"/>
+      </w:pPr>
+    </w:lvl>
+    <w:lvl w:ilvl="5" w:tplc="0410001B" w:tentative="1">
+      <w:start w:val="1"/>
+      <w:numFmt w:val="lowerRoman"/>
+      <w:lvlText w:val="%6."/>
+      <w:lvlJc w:val="right"/>
+      <w:pPr>
+        <w:ind w:left="4320" w:hanging="180"/>
+      </w:pPr>
+    </w:lvl>
+    <w:lvl w:ilvl="6" w:tplc="0410000F" w:tentative="1">
+      <w:start w:val="1"/>
+      <w:numFmt w:val="decimal"/>
+      <w:lvlText w:val="%7."/>
+      <w:lvlJc w:val="left"/>
+      <w:pPr>
+        <w:ind w:left="5040" w:hanging="360"/>
+      </w:pPr>
+    </w:lvl>
+    <w:lvl w:ilvl="7" w:tplc="04100019" w:tentative="1">
+      <w:start w:val="1"/>
+      <w:numFmt w:val="lowerLetter"/>
+      <w:lvlText w:val="%8."/>
+      <w:lvlJc w:val="left"/>
+      <w:pPr>
+        <w:ind w:left="5760" w:hanging="360"/>
+      </w:pPr>
+    </w:lvl>
+    <w:lvl w:ilvl="8" w:tplc="0410001B" w:tentative="1">
+      <w:start w:val="1"/>
+      <w:numFmt w:val="lowerRoman"/>
+      <w:lvlText w:val="%9."/>
+      <w:lvlJc w:val="right"/>
+      <w:pPr>
+        <w:ind w:left="6480" w:hanging="180"/>
+      </w:pPr>
+    </w:lvl>
+  </w:abstractNum>
+  <w:abstractNum w:abstractNumId="3" w15:restartNumberingAfterBreak="0">
+    <w:nsid w:val="21450D61"/>
+    <w:multiLevelType w:val="hybridMultilevel"/>
+    <w:tmpl w:val="EB5CD9A0"/>
+    <w:lvl w:ilvl="0" w:tplc="04100001">
+      <w:start w:val="1"/>
+      <w:numFmt w:val="bullet"/>
+      <w:lvlText w:val=""/>
+      <w:lvlJc w:val="left"/>
+      <w:pPr>
+        <w:ind w:left="720" w:hanging="360"/>
+      </w:pPr>
+      <w:rPr>
+        <w:rFonts w:ascii="Symbol" w:hAnsi="Symbol" w:hint="default"/>
+      </w:rPr>
+    </w:lvl>
+    <w:lvl w:ilvl="1" w:tplc="04100003" w:tentative="1">
+      <w:start w:val="1"/>
+      <w:numFmt w:val="bullet"/>
+      <w:lvlText w:val="o"/>
+      <w:lvlJc w:val="left"/>
+      <w:pPr>
+        <w:ind w:left="1440" w:hanging="360"/>
+      </w:pPr>
+      <w:rPr>
+        <w:rFonts w:ascii="Courier New" w:hAnsi="Courier New" w:cs="Courier New" w:hint="default"/>
+      </w:rPr>
+    </w:lvl>
+    <w:lvl w:ilvl="2" w:tplc="04100005" w:tentative="1">
+      <w:start w:val="1"/>
+      <w:numFmt w:val="bullet"/>
+      <w:lvlText w:val=""/>
+      <w:lvlJc w:val="left"/>
+      <w:pPr>
+        <w:ind w:left="2160" w:hanging="360"/>
+      </w:pPr>
+      <w:rPr>
+        <w:rFonts w:ascii="Wingdings" w:hAnsi="Wingdings" w:hint="default"/>
+      </w:rPr>
+    </w:lvl>
+    <w:lvl w:ilvl="3" w:tplc="04100001" w:tentative="1">
+      <w:start w:val="1"/>
+      <w:numFmt w:val="bullet"/>
+      <w:lvlText w:val=""/>
+      <w:lvlJc w:val="left"/>
+      <w:pPr>
+        <w:ind w:left="2880" w:hanging="360"/>
+      </w:pPr>
+      <w:rPr>
+        <w:rFonts w:ascii="Symbol" w:hAnsi="Symbol" w:hint="default"/>
+      </w:rPr>
+    </w:lvl>
+    <w:lvl w:ilvl="4" w:tplc="04100003" w:tentative="1">
+      <w:start w:val="1"/>
+      <w:numFmt w:val="bullet"/>
+      <w:lvlText w:val="o"/>
+      <w:lvlJc w:val="left"/>
+      <w:pPr>
+        <w:ind w:left="3600" w:hanging="360"/>
+      </w:pPr>
+      <w:rPr>
+        <w:rFonts w:ascii="Courier New" w:hAnsi="Courier New" w:cs="Courier New" w:hint="default"/>
+      </w:rPr>
+    </w:lvl>
+    <w:lvl w:ilvl="5" w:tplc="04100005" w:tentative="1">
+      <w:start w:val="1"/>
+      <w:numFmt w:val="bullet"/>
+      <w:lvlText w:val=""/>
+      <w:lvlJc w:val="left"/>
+      <w:pPr>
+        <w:ind w:left="4320" w:hanging="360"/>
+      </w:pPr>
+      <w:rPr>
+        <w:rFonts w:ascii="Wingdings" w:hAnsi="Wingdings" w:hint="default"/>
+      </w:rPr>
+    </w:lvl>
+    <w:lvl w:ilvl="6" w:tplc="04100001" w:tentative="1">
+      <w:start w:val="1"/>
+      <w:numFmt w:val="bullet"/>
+      <w:lvlText w:val=""/>
+      <w:lvlJc w:val="left"/>
+      <w:pPr>
+        <w:ind w:left="5040" w:hanging="360"/>
+      </w:pPr>
+      <w:rPr>
+        <w:rFonts w:ascii="Symbol" w:hAnsi="Symbol" w:hint="default"/>
+      </w:rPr>
+    </w:lvl>
+    <w:lvl w:ilvl="7" w:tplc="04100003" w:tentative="1">
+      <w:start w:val="1"/>
+      <w:numFmt w:val="bullet"/>
+      <w:lvlText w:val="o"/>
+      <w:lvlJc w:val="left"/>
+      <w:pPr>
+        <w:ind w:left="5760" w:hanging="360"/>
+      </w:pPr>
+      <w:rPr>
+        <w:rFonts w:ascii="Courier New" w:hAnsi="Courier New" w:cs="Courier New" w:hint="default"/>
+      </w:rPr>
+    </w:lvl>
+    <w:lvl w:ilvl="8" w:tplc="04100005" w:tentative="1">
+      <w:start w:val="1"/>
+      <w:numFmt w:val="bullet"/>
+      <w:lvlText w:val=""/>
+      <w:lvlJc w:val="left"/>
+      <w:pPr>
+        <w:ind w:left="6480" w:hanging="360"/>
+      </w:pPr>
+      <w:rPr>
+        <w:rFonts w:ascii="Wingdings" w:hAnsi="Wingdings" w:hint="default"/>
+      </w:rPr>
+    </w:lvl>
+  </w:abstractNum>
+  <w:abstractNum w:abstractNumId="4" w15:restartNumberingAfterBreak="0">
     <w:nsid w:val="25FD2585"/>
     <w:multiLevelType w:val="hybridMultilevel"/>
     <w:tmpl w:val="F128465A"/>
@@ -2891,7 +5613,191 @@
       </w:pPr>
     </w:lvl>
   </w:abstractNum>
-  <w:abstractNum w:abstractNumId="2" w15:restartNumberingAfterBreak="0">
+  <w:abstractNum w:abstractNumId="5" w15:restartNumberingAfterBreak="0">
+    <w:nsid w:val="34071D7E"/>
+    <w:multiLevelType w:val="hybridMultilevel"/>
+    <w:tmpl w:val="F128465A"/>
+    <w:lvl w:ilvl="0" w:tplc="0410000F">
+      <w:start w:val="1"/>
+      <w:numFmt w:val="decimal"/>
+      <w:lvlText w:val="%1."/>
+      <w:lvlJc w:val="left"/>
+      <w:pPr>
+        <w:ind w:left="720" w:hanging="360"/>
+      </w:pPr>
+      <w:rPr>
+        <w:rFonts w:hint="default"/>
+      </w:rPr>
+    </w:lvl>
+    <w:lvl w:ilvl="1" w:tplc="04100003">
+      <w:start w:val="1"/>
+      <w:numFmt w:val="bullet"/>
+      <w:lvlText w:val="o"/>
+      <w:lvlJc w:val="left"/>
+      <w:pPr>
+        <w:ind w:left="1440" w:hanging="360"/>
+      </w:pPr>
+      <w:rPr>
+        <w:rFonts w:ascii="Courier New" w:hAnsi="Courier New" w:cs="Courier New" w:hint="default"/>
+      </w:rPr>
+    </w:lvl>
+    <w:lvl w:ilvl="2" w:tplc="0410001B" w:tentative="1">
+      <w:start w:val="1"/>
+      <w:numFmt w:val="lowerRoman"/>
+      <w:lvlText w:val="%3."/>
+      <w:lvlJc w:val="right"/>
+      <w:pPr>
+        <w:ind w:left="2160" w:hanging="180"/>
+      </w:pPr>
+    </w:lvl>
+    <w:lvl w:ilvl="3" w:tplc="0410000F" w:tentative="1">
+      <w:start w:val="1"/>
+      <w:numFmt w:val="decimal"/>
+      <w:lvlText w:val="%4."/>
+      <w:lvlJc w:val="left"/>
+      <w:pPr>
+        <w:ind w:left="2880" w:hanging="360"/>
+      </w:pPr>
+    </w:lvl>
+    <w:lvl w:ilvl="4" w:tplc="04100019" w:tentative="1">
+      <w:start w:val="1"/>
+      <w:numFmt w:val="lowerLetter"/>
+      <w:lvlText w:val="%5."/>
+      <w:lvlJc w:val="left"/>
+      <w:pPr>
+        <w:ind w:left="3600" w:hanging="360"/>
+      </w:pPr>
+    </w:lvl>
+    <w:lvl w:ilvl="5" w:tplc="0410001B" w:tentative="1">
+      <w:start w:val="1"/>
+      <w:numFmt w:val="lowerRoman"/>
+      <w:lvlText w:val="%6."/>
+      <w:lvlJc w:val="right"/>
+      <w:pPr>
+        <w:ind w:left="4320" w:hanging="180"/>
+      </w:pPr>
+    </w:lvl>
+    <w:lvl w:ilvl="6" w:tplc="0410000F" w:tentative="1">
+      <w:start w:val="1"/>
+      <w:numFmt w:val="decimal"/>
+      <w:lvlText w:val="%7."/>
+      <w:lvlJc w:val="left"/>
+      <w:pPr>
+        <w:ind w:left="5040" w:hanging="360"/>
+      </w:pPr>
+    </w:lvl>
+    <w:lvl w:ilvl="7" w:tplc="04100019" w:tentative="1">
+      <w:start w:val="1"/>
+      <w:numFmt w:val="lowerLetter"/>
+      <w:lvlText w:val="%8."/>
+      <w:lvlJc w:val="left"/>
+      <w:pPr>
+        <w:ind w:left="5760" w:hanging="360"/>
+      </w:pPr>
+    </w:lvl>
+    <w:lvl w:ilvl="8" w:tplc="0410001B" w:tentative="1">
+      <w:start w:val="1"/>
+      <w:numFmt w:val="lowerRoman"/>
+      <w:lvlText w:val="%9."/>
+      <w:lvlJc w:val="right"/>
+      <w:pPr>
+        <w:ind w:left="6480" w:hanging="180"/>
+      </w:pPr>
+    </w:lvl>
+  </w:abstractNum>
+  <w:abstractNum w:abstractNumId="6" w15:restartNumberingAfterBreak="0">
+    <w:nsid w:val="616F215E"/>
+    <w:multiLevelType w:val="hybridMultilevel"/>
+    <w:tmpl w:val="F128465A"/>
+    <w:lvl w:ilvl="0" w:tplc="0410000F">
+      <w:start w:val="1"/>
+      <w:numFmt w:val="decimal"/>
+      <w:lvlText w:val="%1."/>
+      <w:lvlJc w:val="left"/>
+      <w:pPr>
+        <w:ind w:left="720" w:hanging="360"/>
+      </w:pPr>
+      <w:rPr>
+        <w:rFonts w:hint="default"/>
+      </w:rPr>
+    </w:lvl>
+    <w:lvl w:ilvl="1" w:tplc="04100003">
+      <w:start w:val="1"/>
+      <w:numFmt w:val="bullet"/>
+      <w:lvlText w:val="o"/>
+      <w:lvlJc w:val="left"/>
+      <w:pPr>
+        <w:ind w:left="1440" w:hanging="360"/>
+      </w:pPr>
+      <w:rPr>
+        <w:rFonts w:ascii="Courier New" w:hAnsi="Courier New" w:cs="Courier New" w:hint="default"/>
+      </w:rPr>
+    </w:lvl>
+    <w:lvl w:ilvl="2" w:tplc="0410001B" w:tentative="1">
+      <w:start w:val="1"/>
+      <w:numFmt w:val="lowerRoman"/>
+      <w:lvlText w:val="%3."/>
+      <w:lvlJc w:val="right"/>
+      <w:pPr>
+        <w:ind w:left="2160" w:hanging="180"/>
+      </w:pPr>
+    </w:lvl>
+    <w:lvl w:ilvl="3" w:tplc="0410000F" w:tentative="1">
+      <w:start w:val="1"/>
+      <w:numFmt w:val="decimal"/>
+      <w:lvlText w:val="%4."/>
+      <w:lvlJc w:val="left"/>
+      <w:pPr>
+        <w:ind w:left="2880" w:hanging="360"/>
+      </w:pPr>
+    </w:lvl>
+    <w:lvl w:ilvl="4" w:tplc="04100019" w:tentative="1">
+      <w:start w:val="1"/>
+      <w:numFmt w:val="lowerLetter"/>
+      <w:lvlText w:val="%5."/>
+      <w:lvlJc w:val="left"/>
+      <w:pPr>
+        <w:ind w:left="3600" w:hanging="360"/>
+      </w:pPr>
+    </w:lvl>
+    <w:lvl w:ilvl="5" w:tplc="0410001B" w:tentative="1">
+      <w:start w:val="1"/>
+      <w:numFmt w:val="lowerRoman"/>
+      <w:lvlText w:val="%6."/>
+      <w:lvlJc w:val="right"/>
+      <w:pPr>
+        <w:ind w:left="4320" w:hanging="180"/>
+      </w:pPr>
+    </w:lvl>
+    <w:lvl w:ilvl="6" w:tplc="0410000F" w:tentative="1">
+      <w:start w:val="1"/>
+      <w:numFmt w:val="decimal"/>
+      <w:lvlText w:val="%7."/>
+      <w:lvlJc w:val="left"/>
+      <w:pPr>
+        <w:ind w:left="5040" w:hanging="360"/>
+      </w:pPr>
+    </w:lvl>
+    <w:lvl w:ilvl="7" w:tplc="04100019" w:tentative="1">
+      <w:start w:val="1"/>
+      <w:numFmt w:val="lowerLetter"/>
+      <w:lvlText w:val="%8."/>
+      <w:lvlJc w:val="left"/>
+      <w:pPr>
+        <w:ind w:left="5760" w:hanging="360"/>
+      </w:pPr>
+    </w:lvl>
+    <w:lvl w:ilvl="8" w:tplc="0410001B" w:tentative="1">
+      <w:start w:val="1"/>
+      <w:numFmt w:val="lowerRoman"/>
+      <w:lvlText w:val="%9."/>
+      <w:lvlJc w:val="right"/>
+      <w:pPr>
+        <w:ind w:left="6480" w:hanging="180"/>
+      </w:pPr>
+    </w:lvl>
+  </w:abstractNum>
+  <w:abstractNum w:abstractNumId="7" w15:restartNumberingAfterBreak="0">
     <w:nsid w:val="68D33A43"/>
     <w:multiLevelType w:val="hybridMultilevel"/>
     <w:tmpl w:val="CB1C7CD2"/>
@@ -3006,13 +5912,28 @@
     </w:lvl>
   </w:abstractNum>
   <w:num w:numId="1">
-    <w:abstractNumId w:val="2"/>
+    <w:abstractNumId w:val="7"/>
   </w:num>
   <w:num w:numId="2">
+    <w:abstractNumId w:val="4"/>
+  </w:num>
+  <w:num w:numId="3">
     <w:abstractNumId w:val="1"/>
   </w:num>
-  <w:num w:numId="3">
+  <w:num w:numId="4">
+    <w:abstractNumId w:val="3"/>
+  </w:num>
+  <w:num w:numId="5">
     <w:abstractNumId w:val="0"/>
+  </w:num>
+  <w:num w:numId="6">
+    <w:abstractNumId w:val="6"/>
+  </w:num>
+  <w:num w:numId="7">
+    <w:abstractNumId w:val="5"/>
+  </w:num>
+  <w:num w:numId="8">
+    <w:abstractNumId w:val="2"/>
   </w:num>
 </w:numbering>
 </file>
@@ -3464,6 +6385,28 @@
       <w:szCs w:val="26"/>
     </w:rPr>
   </w:style>
+  <w:style w:type="paragraph" w:styleId="Titolo3">
+    <w:name w:val="heading 3"/>
+    <w:basedOn w:val="Normale"/>
+    <w:next w:val="Normale"/>
+    <w:link w:val="Titolo3Carattere"/>
+    <w:uiPriority w:val="9"/>
+    <w:unhideWhenUsed/>
+    <w:qFormat/>
+    <w:rsid w:val="00333F9E"/>
+    <w:pPr>
+      <w:keepNext/>
+      <w:keepLines/>
+      <w:spacing w:before="40" w:after="0"/>
+      <w:outlineLvl w:val="2"/>
+    </w:pPr>
+    <w:rPr>
+      <w:rFonts w:eastAsiaTheme="majorEastAsia" w:cstheme="majorBidi"/>
+      <w:color w:val="1F3763" w:themeColor="accent1" w:themeShade="7F"/>
+      <w:sz w:val="24"/>
+      <w:szCs w:val="24"/>
+    </w:rPr>
+  </w:style>
   <w:style w:type="character" w:default="1" w:styleId="Carpredefinitoparagrafo">
     <w:name w:val="Default Paragraph Font"/>
     <w:uiPriority w:val="1"/>
@@ -3624,6 +6567,41 @@
       <w:color w:val="2F5496" w:themeColor="accent1" w:themeShade="BF"/>
       <w:sz w:val="26"/>
       <w:szCs w:val="26"/>
+    </w:rPr>
+  </w:style>
+  <w:style w:type="character" w:customStyle="1" w:styleId="Titolo3Carattere">
+    <w:name w:val="Titolo 3 Carattere"/>
+    <w:basedOn w:val="Carpredefinitoparagrafo"/>
+    <w:link w:val="Titolo3"/>
+    <w:uiPriority w:val="9"/>
+    <w:rsid w:val="00333F9E"/>
+    <w:rPr>
+      <w:rFonts w:asciiTheme="majorHAnsi" w:eastAsiaTheme="majorEastAsia" w:hAnsiTheme="majorHAnsi" w:cstheme="majorBidi"/>
+      <w:color w:val="1F3763" w:themeColor="accent1" w:themeShade="7F"/>
+    </w:rPr>
+  </w:style>
+  <w:style w:type="paragraph" w:styleId="Sommario3">
+    <w:name w:val="toc 3"/>
+    <w:basedOn w:val="Normale"/>
+    <w:next w:val="Normale"/>
+    <w:autoRedefine/>
+    <w:uiPriority w:val="39"/>
+    <w:unhideWhenUsed/>
+    <w:rsid w:val="006A0079"/>
+    <w:pPr>
+      <w:spacing w:after="100"/>
+      <w:ind w:left="440"/>
+    </w:pPr>
+  </w:style>
+  <w:style w:type="paragraph" w:styleId="Nessunaspaziatura">
+    <w:name w:val="No Spacing"/>
+    <w:uiPriority w:val="1"/>
+    <w:qFormat/>
+    <w:rsid w:val="00712A96"/>
+    <w:rPr>
+      <w:rFonts w:asciiTheme="majorHAnsi" w:hAnsiTheme="majorHAnsi"/>
+      <w:sz w:val="22"/>
+      <w:szCs w:val="22"/>
     </w:rPr>
   </w:style>
 </w:styles>
@@ -3929,7 +6907,7 @@
 </file>
 
 <file path=customXml/itemProps1.xml><?xml version="1.0" encoding="utf-8"?>
-<ds:datastoreItem xmlns:ds="http://schemas.openxmlformats.org/officeDocument/2006/customXml" ds:itemID="{B9A1F289-84C9-4AB2-B429-FA782CCD024D}">
+<ds:datastoreItem xmlns:ds="http://schemas.openxmlformats.org/officeDocument/2006/customXml" ds:itemID="{3CD7D31E-BBF8-4749-AF43-1748A39DC19B}">
   <ds:schemaRefs>
     <ds:schemaRef ds:uri="http://schemas.openxmlformats.org/officeDocument/2006/bibliography"/>
   </ds:schemaRefs>

</xml_diff>

<commit_message>
Revisione D2 - Ludovico
</commit_message>
<xml_diff>
--- a/Specifica requisiti/Specifica dei requisiti.docx
+++ b/Specifica requisiti/Specifica dei requisiti.docx
@@ -1,6 +1,6 @@
 
 <file path=word/document.xml><?xml version="1.0" encoding="utf-8"?>
-<w:document xmlns:wpc="http://schemas.microsoft.com/office/word/2010/wordprocessingCanvas" xmlns:cx="http://schemas.microsoft.com/office/drawing/2014/chartex" xmlns:cx1="http://schemas.microsoft.com/office/drawing/2015/9/8/chartex" xmlns:cx2="http://schemas.microsoft.com/office/drawing/2015/10/21/chartex" xmlns:cx3="http://schemas.microsoft.com/office/drawing/2016/5/9/chartex" xmlns:cx4="http://schemas.microsoft.com/office/drawing/2016/5/10/chartex" xmlns:cx5="http://schemas.microsoft.com/office/drawing/2016/5/11/chartex" xmlns:cx6="http://schemas.microsoft.com/office/drawing/2016/5/12/chartex" xmlns:cx7="http://schemas.microsoft.com/office/drawing/2016/5/13/chartex" xmlns:cx8="http://schemas.microsoft.com/office/drawing/2016/5/14/chartex" xmlns:mc="http://schemas.openxmlformats.org/markup-compatibility/2006" xmlns:aink="http://schemas.microsoft.com/office/drawing/2016/ink" xmlns:am3d="http://schemas.microsoft.com/office/drawing/2017/model3d" xmlns:o="urn:schemas-microsoft-com:office:office" xmlns:oel="http://schemas.microsoft.com/office/2019/extlst" xmlns:r="http://schemas.openxmlformats.org/officeDocument/2006/relationships" xmlns:m="http://schemas.openxmlformats.org/officeDocument/2006/math" xmlns:v="urn:schemas-microsoft-com:vml" xmlns:wp14="http://schemas.microsoft.com/office/word/2010/wordprocessingDrawing" xmlns:wp="http://schemas.openxmlformats.org/drawingml/2006/wordprocessingDrawing" xmlns:w10="urn:schemas-microsoft-com:office:word" xmlns:w="http://schemas.openxmlformats.org/wordprocessingml/2006/main" xmlns:w14="http://schemas.microsoft.com/office/word/2010/wordml" xmlns:w15="http://schemas.microsoft.com/office/word/2012/wordml" xmlns:w16cex="http://schemas.microsoft.com/office/word/2018/wordml/cex" xmlns:w16cid="http://schemas.microsoft.com/office/word/2016/wordml/cid" xmlns:w16="http://schemas.microsoft.com/office/word/2018/wordml" xmlns:w16sdtdh="http://schemas.microsoft.com/office/word/2020/wordml/sdtdatahash" xmlns:w16se="http://schemas.microsoft.com/office/word/2015/wordml/symex" xmlns:wpg="http://schemas.microsoft.com/office/word/2010/wordprocessingGroup" xmlns:wpi="http://schemas.microsoft.com/office/word/2010/wordprocessingInk" xmlns:wne="http://schemas.microsoft.com/office/word/2006/wordml" xmlns:wps="http://schemas.microsoft.com/office/word/2010/wordprocessingShape" mc:Ignorable="w14 w15 w16se w16cid w16 w16cex w16sdtdh wp14">
+<w:document xmlns:wpc="http://schemas.microsoft.com/office/word/2010/wordprocessingCanvas" xmlns:cx="http://schemas.microsoft.com/office/drawing/2014/chartex" xmlns:cx1="http://schemas.microsoft.com/office/drawing/2015/9/8/chartex" xmlns:cx2="http://schemas.microsoft.com/office/drawing/2015/10/21/chartex" xmlns:cx3="http://schemas.microsoft.com/office/drawing/2016/5/9/chartex" xmlns:cx4="http://schemas.microsoft.com/office/drawing/2016/5/10/chartex" xmlns:cx5="http://schemas.microsoft.com/office/drawing/2016/5/11/chartex" xmlns:cx6="http://schemas.microsoft.com/office/drawing/2016/5/12/chartex" xmlns:cx7="http://schemas.microsoft.com/office/drawing/2016/5/13/chartex" xmlns:cx8="http://schemas.microsoft.com/office/drawing/2016/5/14/chartex" xmlns:mc="http://schemas.openxmlformats.org/markup-compatibility/2006" xmlns:aink="http://schemas.microsoft.com/office/drawing/2016/ink" xmlns:am3d="http://schemas.microsoft.com/office/drawing/2017/model3d" xmlns:o="urn:schemas-microsoft-com:office:office" xmlns:r="http://schemas.openxmlformats.org/officeDocument/2006/relationships" xmlns:m="http://schemas.openxmlformats.org/officeDocument/2006/math" xmlns:v="urn:schemas-microsoft-com:vml" xmlns:wp14="http://schemas.microsoft.com/office/word/2010/wordprocessingDrawing" xmlns:wp="http://schemas.openxmlformats.org/drawingml/2006/wordprocessingDrawing" xmlns:w10="urn:schemas-microsoft-com:office:word" xmlns:w="http://schemas.openxmlformats.org/wordprocessingml/2006/main" xmlns:w14="http://schemas.microsoft.com/office/word/2010/wordml" xmlns:w15="http://schemas.microsoft.com/office/word/2012/wordml" xmlns:w16cid="http://schemas.microsoft.com/office/word/2016/wordml/cid" xmlns:w16se="http://schemas.microsoft.com/office/word/2015/wordml/symex" xmlns:wpg="http://schemas.microsoft.com/office/word/2010/wordprocessingGroup" xmlns:wpi="http://schemas.microsoft.com/office/word/2010/wordprocessingInk" xmlns:wne="http://schemas.microsoft.com/office/word/2006/wordml" xmlns:wps="http://schemas.microsoft.com/office/word/2010/wordprocessingShape" mc:Ignorable="w14 w15 w16se w16cid wp14">
   <w:body>
     <w:p>
       <w:pPr>
@@ -1201,21 +1201,7 @@
         <w:rPr>
           <w:rFonts w:asciiTheme="minorHAnsi" w:hAnsiTheme="minorHAnsi" w:cstheme="minorHAnsi"/>
         </w:rPr>
-        <w:t xml:space="preserve"> </w:t>
-      </w:r>
-      <w:proofErr w:type="spellStart"/>
-      <w:r>
-        <w:rPr>
-          <w:rFonts w:asciiTheme="minorHAnsi" w:hAnsiTheme="minorHAnsi" w:cstheme="minorHAnsi"/>
-        </w:rPr>
-        <w:t>Modeling</w:t>
-      </w:r>
-      <w:proofErr w:type="spellEnd"/>
-      <w:r>
-        <w:rPr>
-          <w:rFonts w:asciiTheme="minorHAnsi" w:hAnsiTheme="minorHAnsi" w:cstheme="minorHAnsi"/>
-        </w:rPr>
-        <w:t xml:space="preserve"> Language (</w:t>
+        <w:t xml:space="preserve"> Modeling Language (</w:t>
       </w:r>
       <w:r>
         <w:rPr>
@@ -1417,7 +1403,22 @@
         </w:numPr>
       </w:pPr>
       <w:r>
-        <w:t>L’utente clicca sull’icona stato impianti</w:t>
+        <w:t xml:space="preserve">L’utente </w:t>
+      </w:r>
+      <w:r>
+        <w:t xml:space="preserve">seleziona </w:t>
+      </w:r>
+      <w:r>
+        <w:t xml:space="preserve">l’icona </w:t>
+      </w:r>
+      <w:r>
+        <w:t>“</w:t>
+      </w:r>
+      <w:r>
+        <w:t>stato impianti</w:t>
+      </w:r>
+      <w:r>
+        <w:t>”</w:t>
       </w:r>
       <w:r>
         <w:t>;</w:t>
@@ -1441,15 +1442,7 @@
         <w:t xml:space="preserve">per ogni impianto </w:t>
       </w:r>
       <w:r>
-        <w:t>[</w:t>
-      </w:r>
-      <w:proofErr w:type="spellStart"/>
-      <w:r>
-        <w:t>exception</w:t>
-      </w:r>
-      <w:proofErr w:type="spellEnd"/>
-      <w:r>
-        <w:t xml:space="preserve"> 1]</w:t>
+        <w:t>[exception 1]</w:t>
       </w:r>
       <w:r>
         <w:t>;</w:t>
@@ -1467,15 +1460,7 @@
         <w:t>Il sistema verifica per ogni impianto lo stato di apertura o chiusura, interrogando il database esterno</w:t>
       </w:r>
       <w:r>
-        <w:t xml:space="preserve"> [</w:t>
-      </w:r>
-      <w:proofErr w:type="spellStart"/>
-      <w:r>
-        <w:t>exception</w:t>
-      </w:r>
-      <w:proofErr w:type="spellEnd"/>
-      <w:r>
-        <w:t xml:space="preserve"> </w:t>
+        <w:t xml:space="preserve"> [exception </w:t>
       </w:r>
       <w:r>
         <w:t>1</w:t>
@@ -1493,18 +1478,69 @@
         </w:numPr>
       </w:pPr>
       <w:r>
+        <w:t xml:space="preserve">Il sistema calcola e visualizza la percentuale di occupazione di un impianto dividendo: </w:t>
+      </w:r>
+    </w:p>
+    <w:p>
+      <w:pPr>
+        <w:pStyle w:val="Paragrafoelenco"/>
+        <w:numPr>
+          <w:ilvl w:val="1"/>
+          <w:numId w:val="2"/>
+        </w:numPr>
+      </w:pPr>
+      <w:r>
         <w:lastRenderedPageBreak/>
-        <w:t>Il sistema calcola e visualizza la percentuale di occupazione di un impianto dividendo: il numero di accessi per lo specifico impianto, ottenuto al punto 2, e la portata teorica dell’impianto, ottenuta dal database esterno</w:t>
-      </w:r>
-      <w:r>
-        <w:t>. Nel caso in cui l’impianto risulti dal punto 3 chiuso,</w:t>
-      </w:r>
-      <w:r>
-        <w:t xml:space="preserve"> verrà visualizzata la scritta “CHIUSO” al posto del valore percentuale;</w:t>
+        <w:t>I</w:t>
+      </w:r>
+      <w:r>
+        <w:t>l numero di accessi per lo specifico impianto, ottenuto al punto 2</w:t>
+      </w:r>
+      <w:r>
+        <w:t>;</w:t>
+      </w:r>
+    </w:p>
+    <w:p>
+      <w:pPr>
+        <w:pStyle w:val="Paragrafoelenco"/>
+        <w:numPr>
+          <w:ilvl w:val="1"/>
+          <w:numId w:val="2"/>
+        </w:numPr>
+      </w:pPr>
+      <w:r>
+        <w:t>L</w:t>
+      </w:r>
+      <w:r>
+        <w:t>a portata teorica dell’impianto, ottenuta dal database esterno</w:t>
+      </w:r>
+      <w:r>
+        <w:t xml:space="preserve">. </w:t>
+      </w:r>
+    </w:p>
+    <w:p>
+      <w:pPr>
+        <w:pStyle w:val="Paragrafoelenco"/>
+        <w:ind w:left="708"/>
+      </w:pPr>
+      <w:r>
+        <w:t>Nel caso in cui l’impianto risulti dal punto 3 chiuso,</w:t>
       </w:r>
       <w:r>
         <w:t xml:space="preserve"> </w:t>
       </w:r>
+      <w:r>
+        <w:t>viene</w:t>
+      </w:r>
+      <w:r>
+        <w:t xml:space="preserve"> visualizzata la scritta “CHIUSO” al posto del valore percentuale</w:t>
+      </w:r>
+      <w:r>
+        <w:t>.</w:t>
+      </w:r>
+      <w:r>
+        <w:t xml:space="preserve"> </w:t>
+      </w:r>
     </w:p>
     <w:p>
       <w:proofErr w:type="spellStart"/>
@@ -1521,15 +1557,16 @@
         <w:spacing w:after="0"/>
       </w:pPr>
       <w:r>
-        <w:t>[</w:t>
-      </w:r>
-      <w:proofErr w:type="spellStart"/>
-      <w:r>
-        <w:t>exception</w:t>
-      </w:r>
-      <w:proofErr w:type="spellEnd"/>
-      <w:r>
-        <w:t xml:space="preserve"> 1] Nel caso in cui non sia possibile accedere alle informazioni, sia per mancanza di connessione dell’utente, sia per problemi al servizio esterno, il sistema mostrerà al posto dei dati calcolati al punto 4 la scritta “Impossibile ottenere i dati”</w:t>
+        <w:t>[exception 1] Nel caso in cui non sia possibile accedere alle informazioni, sia per mancanza di connessione dell’utente</w:t>
+      </w:r>
+      <w:r>
+        <w:t xml:space="preserve"> che </w:t>
+      </w:r>
+      <w:r>
+        <w:t>per problemi al servizio esterno, il sistema mostrerà al posto dei dati calcolati al punto 4 la scritta “Impossibile ottenere i dati”</w:t>
+      </w:r>
+      <w:r>
+        <w:t>.</w:t>
       </w:r>
     </w:p>
     <w:p>
@@ -1539,6 +1576,11 @@
     </w:p>
     <w:p>
       <w:pPr>
+        <w:spacing w:after="0"/>
+      </w:pPr>
+    </w:p>
+    <w:p>
+      <w:pPr>
         <w:rPr>
           <w:b/>
           <w:bCs/>
@@ -1570,6 +1612,9 @@
       <w:r>
         <w:t>Titolo: Visualizzare lo stato di affollamento globale</w:t>
       </w:r>
+      <w:r>
+        <w:t>.</w:t>
+      </w:r>
     </w:p>
     <w:p>
       <w:r>
@@ -1580,6 +1625,9 @@
       </w:r>
       <w:r>
         <w:t xml:space="preserve"> tutta la skiarea</w:t>
+      </w:r>
+      <w:r>
+        <w:t>.</w:t>
       </w:r>
     </w:p>
     <w:p>
@@ -1617,7 +1665,7 @@
         <w:t xml:space="preserve"> nell’ultima ora</w:t>
       </w:r>
       <w:r>
-        <w:t xml:space="preserve"> per ogni impianto dalle centraline di controllo dei passaggi skipass (una per ogni impianto)</w:t>
+        <w:t xml:space="preserve"> per ogni impianto</w:t>
       </w:r>
       <w:r>
         <w:t>;</w:t>
@@ -1635,14 +1683,19 @@
         <w:t>Il sistema calcola e visualizza il numero di utenti attualmente presenti nella skiarea come somma del numero di accessi di ogni impianto</w:t>
       </w:r>
       <w:r>
-        <w:t>, ottenuto al punto 2;</w:t>
-      </w:r>
+        <w:t>, ottenuto al punto 2</w:t>
+      </w:r>
+      <w:r>
+        <w:t>.</w:t>
+      </w:r>
+    </w:p>
+    <w:p>
+      <w:bookmarkStart w:id="4" w:name="_Toc117063897"/>
     </w:p>
     <w:p>
       <w:pPr>
         <w:pStyle w:val="Titolo2"/>
       </w:pPr>
-      <w:bookmarkStart w:id="4" w:name="_Toc117063897"/>
       <w:r>
         <w:t>Condizioni meteorologiche</w:t>
       </w:r>
@@ -1715,6 +1768,14 @@
           <w:bCs/>
         </w:rPr>
       </w:pPr>
+    </w:p>
+    <w:p>
+      <w:pPr>
+        <w:rPr>
+          <w:b/>
+          <w:bCs/>
+        </w:rPr>
+      </w:pPr>
       <w:r>
         <w:rPr>
           <w:b/>
@@ -1762,10 +1823,16 @@
       <w:r>
         <w:t>Titolo: Visualizzare le condizioni meteorologiche</w:t>
       </w:r>
+      <w:r>
+        <w:t>.</w:t>
+      </w:r>
     </w:p>
     <w:p>
       <w:r>
         <w:t>Riassunto: L’utente visualizza le attuali condizioni meteorologiche nella località sciistica</w:t>
+      </w:r>
+      <w:r>
+        <w:t>.</w:t>
       </w:r>
     </w:p>
     <w:p>
@@ -1802,68 +1869,58 @@
       </w:r>
       <w:proofErr w:type="spellEnd"/>
       <w:r>
-        <w:t xml:space="preserve"> fornisce gli attuali parametri meteo nella località sciistica come: temperatura, vento e pressione atmosferica [</w:t>
-      </w:r>
+        <w:t xml:space="preserve"> fornisce gli attuali parametri meteo nella località sciistica come: temperatura, vento e pressione atmosferica [exception 1]</w:t>
+      </w:r>
+      <w:r>
+        <w:t>;</w:t>
+      </w:r>
+    </w:p>
+    <w:p>
       <w:proofErr w:type="spellStart"/>
       <w:r>
-        <w:t>exception</w:t>
+        <w:lastRenderedPageBreak/>
+        <w:t>Exceptions</w:t>
       </w:r>
       <w:proofErr w:type="spellEnd"/>
       <w:r>
-        <w:t xml:space="preserve"> 1]</w:t>
-      </w:r>
-      <w:r>
-        <w:t>;</w:t>
-      </w:r>
-    </w:p>
-    <w:p>
+        <w:t>:</w:t>
+      </w:r>
+    </w:p>
+    <w:p>
+      <w:r>
+        <w:t xml:space="preserve">[exception 1] </w:t>
+      </w:r>
+      <w:r>
+        <w:t>Nel caso in cui</w:t>
+      </w:r>
+      <w:r>
+        <w:t xml:space="preserve"> </w:t>
+      </w:r>
       <w:proofErr w:type="spellStart"/>
       <w:r>
-        <w:t>Exceptions</w:t>
+        <w:t>openweather</w:t>
       </w:r>
       <w:proofErr w:type="spellEnd"/>
       <w:r>
-        <w:t>:</w:t>
-      </w:r>
-    </w:p>
-    <w:p>
-      <w:r>
-        <w:lastRenderedPageBreak/>
-        <w:t>[</w:t>
-      </w:r>
-      <w:proofErr w:type="spellStart"/>
-      <w:r>
-        <w:t>exception</w:t>
-      </w:r>
-      <w:proofErr w:type="spellEnd"/>
-      <w:r>
-        <w:t xml:space="preserve"> 1] </w:t>
-      </w:r>
-      <w:r>
-        <w:t>Nel caso in cui</w:t>
+        <w:t xml:space="preserve"> non fornisca</w:t>
+      </w:r>
+      <w:r>
+        <w:t xml:space="preserve"> temporaneamente</w:t>
       </w:r>
       <w:r>
         <w:t xml:space="preserve"> </w:t>
       </w:r>
-      <w:proofErr w:type="spellStart"/>
-      <w:r>
-        <w:t>openweather</w:t>
-      </w:r>
-      <w:proofErr w:type="spellEnd"/>
-      <w:r>
-        <w:t xml:space="preserve"> non fornisca</w:t>
-      </w:r>
-      <w:r>
-        <w:t xml:space="preserve"> temporaneamente</w:t>
-      </w:r>
-      <w:r>
-        <w:t xml:space="preserve"> </w:t>
-      </w:r>
       <w:r>
         <w:t>informazioni</w:t>
       </w:r>
       <w:r>
-        <w:t xml:space="preserve">, sia per mancanza di connessione dell’utente, sia per problemi al servizio esterno, </w:t>
+        <w:t>, sia per mancanza di connessione dell’utente</w:t>
+      </w:r>
+      <w:r>
+        <w:t xml:space="preserve"> che</w:t>
+      </w:r>
+      <w:r>
+        <w:t xml:space="preserve"> per problemi al servizio esterno, </w:t>
       </w:r>
       <w:r>
         <w:t>il sistema mostrerà i parametri meteo mancanti vuoti.</w:t>
@@ -1981,6 +2038,9 @@
       <w:r>
         <w:t>Titolo: Apertura di un impianto</w:t>
       </w:r>
+      <w:r>
+        <w:t>.</w:t>
+      </w:r>
     </w:p>
     <w:p>
       <w:r>
@@ -1988,6 +2048,9 @@
       </w:r>
       <w:r>
         <w:t xml:space="preserve"> seleziona un impianto e ne dichiara l’apertura</w:t>
+      </w:r>
+      <w:r>
+        <w:t>.</w:t>
       </w:r>
     </w:p>
     <w:p>
@@ -2007,15 +2070,7 @@
         <w:t>L’utente operatore degli impianti seleziona un impianto tra quelli memorizzati nel database esterno</w:t>
       </w:r>
       <w:r>
-        <w:t xml:space="preserve"> [</w:t>
-      </w:r>
-      <w:proofErr w:type="spellStart"/>
-      <w:r>
-        <w:t>exception</w:t>
-      </w:r>
-      <w:proofErr w:type="spellEnd"/>
-      <w:r>
-        <w:t xml:space="preserve"> 1];</w:t>
+        <w:t xml:space="preserve"> [exception 1];</w:t>
       </w:r>
     </w:p>
     <w:p>
@@ -2042,38 +2097,22 @@
         </w:numPr>
       </w:pPr>
       <w:r>
-        <w:t>Il database esterno registra il cambio di stato dell’impianto [</w:t>
-      </w:r>
+        <w:t>Il database esterno registra il cambio di stato dell’impianto [exception 1];</w:t>
+      </w:r>
+    </w:p>
+    <w:p>
       <w:proofErr w:type="spellStart"/>
       <w:r>
-        <w:t>exception</w:t>
+        <w:t>Exceptions</w:t>
       </w:r>
       <w:proofErr w:type="spellEnd"/>
       <w:r>
-        <w:t xml:space="preserve"> 1];</w:t>
-      </w:r>
-    </w:p>
-    <w:p>
-      <w:proofErr w:type="spellStart"/>
-      <w:r>
-        <w:t>Exceptions</w:t>
-      </w:r>
-      <w:proofErr w:type="spellEnd"/>
-      <w:r>
         <w:t>:</w:t>
       </w:r>
     </w:p>
     <w:p>
       <w:r>
-        <w:t>[</w:t>
-      </w:r>
-      <w:proofErr w:type="spellStart"/>
-      <w:r>
-        <w:t>exception</w:t>
-      </w:r>
-      <w:proofErr w:type="spellEnd"/>
-      <w:r>
-        <w:t xml:space="preserve"> 1] Nel caso in cui</w:t>
+        <w:t>[exception 1] Nel caso in cui</w:t>
       </w:r>
       <w:r>
         <w:t xml:space="preserve"> </w:t>
@@ -2091,7 +2130,16 @@
         <w:t xml:space="preserve"> </w:t>
       </w:r>
       <w:r>
-        <w:t>raggiungibile, sia per mancanza di connessione dell’utente, sia per problemi al servizio esterno, il sistema mostrerà tramite pop-up un messaggio di errore</w:t>
+        <w:t>raggiungibile, sia per mancanza di connessione dell’utente</w:t>
+      </w:r>
+      <w:r>
+        <w:t xml:space="preserve"> che</w:t>
+      </w:r>
+      <w:r>
+        <w:t xml:space="preserve"> per problemi al servizio esterno, il sistema mostrerà tramite pop-up un messaggio di errore</w:t>
+      </w:r>
+      <w:r>
+        <w:t>.</w:t>
       </w:r>
     </w:p>
     <w:p>
@@ -2120,10 +2168,16 @@
       <w:r>
         <w:t>Titolo: Chiusura di un impianto</w:t>
       </w:r>
+      <w:r>
+        <w:t>.</w:t>
+      </w:r>
     </w:p>
     <w:p>
       <w:r>
         <w:t>Riassunto: L’utente operatore degli impianti seleziona un impianto e ne dichiara la chiusura</w:t>
+      </w:r>
+      <w:r>
+        <w:t>.</w:t>
       </w:r>
     </w:p>
     <w:p>
@@ -2140,15 +2194,7 @@
         </w:numPr>
       </w:pPr>
       <w:r>
-        <w:t>L’utente operatore degli impianti seleziona un impianto tra quelli memorizzati nel database esterno [</w:t>
-      </w:r>
-      <w:proofErr w:type="spellStart"/>
-      <w:r>
-        <w:t>exception</w:t>
-      </w:r>
-      <w:proofErr w:type="spellEnd"/>
-      <w:r>
-        <w:t xml:space="preserve"> 1];</w:t>
+        <w:t>L’utente operatore degli impianti seleziona un impianto tra quelli memorizzati nel database esterno [exception 1];</w:t>
       </w:r>
     </w:p>
     <w:p>
@@ -2172,38 +2218,22 @@
         </w:numPr>
       </w:pPr>
       <w:r>
-        <w:t>Il database esterno registra il cambio di stato dell’impianto [</w:t>
-      </w:r>
+        <w:t>Il database esterno registra il cambio di stato dell’impianto [exception 1];</w:t>
+      </w:r>
+    </w:p>
+    <w:p>
       <w:proofErr w:type="spellStart"/>
       <w:r>
-        <w:t>exception</w:t>
+        <w:t>Exceptions</w:t>
       </w:r>
       <w:proofErr w:type="spellEnd"/>
       <w:r>
-        <w:t xml:space="preserve"> 1];</w:t>
-      </w:r>
-    </w:p>
-    <w:p>
-      <w:proofErr w:type="spellStart"/>
-      <w:r>
-        <w:t>Exceptions</w:t>
-      </w:r>
-      <w:proofErr w:type="spellEnd"/>
-      <w:r>
         <w:t>:</w:t>
       </w:r>
     </w:p>
     <w:p>
       <w:r>
-        <w:t>[</w:t>
-      </w:r>
-      <w:proofErr w:type="spellStart"/>
-      <w:r>
-        <w:t>exception</w:t>
-      </w:r>
-      <w:proofErr w:type="spellEnd"/>
-      <w:r>
-        <w:t xml:space="preserve"> 1] Nel caso in cui</w:t>
+        <w:t>[exception 1] Nel caso in cui</w:t>
       </w:r>
       <w:r>
         <w:t xml:space="preserve"> </w:t>
@@ -2221,7 +2251,16 @@
         <w:t xml:space="preserve"> </w:t>
       </w:r>
       <w:r>
-        <w:t>raggiungibile, sia per mancanza di connessione dell’utente, sia per problemi al servizio esterno, il sistema mostrerà tramite pop-up un messaggio di errore</w:t>
+        <w:t>raggiungibile, sia per mancanza di connessione dell’utente</w:t>
+      </w:r>
+      <w:r>
+        <w:t xml:space="preserve"> che</w:t>
+      </w:r>
+      <w:r>
+        <w:t xml:space="preserve"> per problemi al servizio esterno, il sistema mostrerà tramite pop-up un messaggio di errore</w:t>
+      </w:r>
+      <w:r>
+        <w:t>.</w:t>
       </w:r>
     </w:p>
     <w:p/>
@@ -2346,10 +2385,16 @@
       <w:r>
         <w:t>Titolo: Visualizzare gli impianti più utilizzati</w:t>
       </w:r>
+      <w:r>
+        <w:t>.</w:t>
+      </w:r>
     </w:p>
     <w:p>
       <w:r>
         <w:t>Riassunto: L’utente visualizza la lista degli impianti più utilizzati in ordine di numero di utilizzi</w:t>
+      </w:r>
+      <w:r>
+        <w:t>.</w:t>
       </w:r>
     </w:p>
     <w:p>
@@ -2371,6 +2416,9 @@
       <w:r>
         <w:t>accede alla pagina dedicata alla visualizzazione degli impianti più utilizzati</w:t>
       </w:r>
+      <w:r>
+        <w:t>;</w:t>
+      </w:r>
     </w:p>
     <w:p>
       <w:pPr>
@@ -2381,15 +2429,7 @@
         </w:numPr>
       </w:pPr>
       <w:r>
-        <w:t>Il sistema ottiene i log degli accessi per ogni impianto [</w:t>
-      </w:r>
-      <w:proofErr w:type="spellStart"/>
-      <w:r>
-        <w:t>exception</w:t>
-      </w:r>
-      <w:proofErr w:type="spellEnd"/>
-      <w:r>
-        <w:t xml:space="preserve"> 1];</w:t>
+        <w:t>Il sistema ottiene i log degli accessi per ogni impianto [exception 1];</w:t>
       </w:r>
     </w:p>
     <w:p>
@@ -2401,7 +2441,19 @@
         </w:numPr>
       </w:pPr>
       <w:r>
-        <w:t>Il sistema calcola e visualizza per ogni impianto il numero assoluto di accessi allo stesso, ottenuti dal punto 2, ordinandoli in una classifica dall’impianto con il maggior numero di accessi, all’impianto con il minor numero</w:t>
+        <w:t>Il sistema calcola e visualizza per ogni impianto il numero assoluto di accessi allo stesso, ottenuti dal punto 2, ordinandoli</w:t>
+      </w:r>
+      <w:r>
+        <w:t xml:space="preserve"> in ordine decrescente </w:t>
+      </w:r>
+      <w:r>
+        <w:t xml:space="preserve">per </w:t>
+      </w:r>
+      <w:r>
+        <w:t>numero di accessi</w:t>
+      </w:r>
+      <w:r>
+        <w:t>.</w:t>
       </w:r>
     </w:p>
     <w:p>
@@ -2419,16 +2471,25 @@
         <w:spacing w:after="0"/>
       </w:pPr>
       <w:r>
-        <w:t>[</w:t>
-      </w:r>
-      <w:proofErr w:type="spellStart"/>
-      <w:r>
-        <w:t>exception</w:t>
-      </w:r>
-      <w:proofErr w:type="spellEnd"/>
-      <w:r>
-        <w:t xml:space="preserve"> 1] Nel caso in cui non sia possibile accedere alle informazioni, sia per mancanza di connessione dell’utente, sia per problemi al servizio esterno, il sistema mostrerà al posto dei dati calcolati al punto 4 la scritta “Impossibile ottenere i dati”</w:t>
-      </w:r>
+        <w:t>[exception 1] Nel caso in cui non sia possibile accedere alle informazioni, sia per mancanza di connessione dell’utente</w:t>
+      </w:r>
+      <w:r>
+        <w:t xml:space="preserve"> che</w:t>
+      </w:r>
+      <w:r>
+        <w:t xml:space="preserve"> per problemi al servizio esterno, il sistema mostrerà al posto dei dati calcolati al punto 4 la scritta “Impossibile ottenere i dati”</w:t>
+      </w:r>
+      <w:r>
+        <w:t>.</w:t>
+      </w:r>
+    </w:p>
+    <w:p>
+      <w:pPr>
+        <w:rPr>
+          <w:b/>
+          <w:bCs/>
+        </w:rPr>
+      </w:pPr>
     </w:p>
     <w:p>
       <w:pPr>
@@ -2459,10 +2520,16 @@
       <w:r>
         <w:t xml:space="preserve"> Visualizzare lo storico degli impianti utilizzati</w:t>
       </w:r>
+      <w:r>
+        <w:t>.</w:t>
+      </w:r>
     </w:p>
     <w:p>
       <w:r>
         <w:t>Riassunto: L’utente visualizza l’elenco dei suoi accessi agli impianti in ordine cronologico</w:t>
+      </w:r>
+      <w:r>
+        <w:t>.</w:t>
       </w:r>
     </w:p>
     <w:p>
@@ -2503,7 +2570,10 @@
         <w:t xml:space="preserve"> i log degli accessi per ogni impianto</w:t>
       </w:r>
       <w:r>
-        <w:t xml:space="preserve"> disponibili</w:t>
+        <w:t xml:space="preserve"> disponibil</w:t>
+      </w:r>
+      <w:r>
+        <w:t>e</w:t>
       </w:r>
       <w:r>
         <w:t xml:space="preserve"> </w:t>
@@ -2512,24 +2582,19 @@
         <w:t xml:space="preserve">[extension 1] </w:t>
       </w:r>
       <w:r>
-        <w:t>[</w:t>
-      </w:r>
+        <w:t>[exception 1]</w:t>
+      </w:r>
+      <w:r>
+        <w:t>.</w:t>
+      </w:r>
+    </w:p>
+    <w:p>
       <w:proofErr w:type="spellStart"/>
       <w:r>
-        <w:t>exception</w:t>
+        <w:t>Exceptions</w:t>
       </w:r>
       <w:proofErr w:type="spellEnd"/>
       <w:r>
-        <w:t xml:space="preserve"> 1];</w:t>
-      </w:r>
-    </w:p>
-    <w:p>
-      <w:proofErr w:type="spellStart"/>
-      <w:r>
-        <w:t>Exceptions</w:t>
-      </w:r>
-      <w:proofErr w:type="spellEnd"/>
-      <w:r>
         <w:t>:</w:t>
       </w:r>
     </w:p>
@@ -2538,15 +2603,13 @@
         <w:spacing w:after="0"/>
       </w:pPr>
       <w:r>
-        <w:t>[</w:t>
-      </w:r>
-      <w:proofErr w:type="spellStart"/>
-      <w:r>
-        <w:t>exception</w:t>
-      </w:r>
-      <w:proofErr w:type="spellEnd"/>
-      <w:r>
-        <w:t xml:space="preserve"> 1] Nel caso in cui non sia possibile accedere alle informazioni, sia per mancanza di connessione dell’utente, sia per problemi al servizio esterno, il sistema mostrerà al posto dell’elenco ottenuto al punto </w:t>
+        <w:t>[exception 1] Nel caso in cui non sia possibile accedere alle informazioni, sia per mancanza di connessione dell’utente</w:t>
+      </w:r>
+      <w:r>
+        <w:t xml:space="preserve"> che </w:t>
+      </w:r>
+      <w:r>
+        <w:t xml:space="preserve">per problemi al servizio esterno, il sistema mostrerà al posto dell’elenco ottenuto al punto </w:t>
       </w:r>
       <w:r>
         <w:t>2</w:t>
@@ -2582,13 +2645,19 @@
         <w:t xml:space="preserve">[extension 1] L’utente può </w:t>
       </w:r>
       <w:r>
-        <w:t>restringere l’intervallo di tempo in cui ottenere i log degli accessi</w:t>
+        <w:t>restringere l’</w:t>
+      </w:r>
+      <w:r>
+        <w:t>intervallo temporale di visualizzazione dei log degli accessi.</w:t>
       </w:r>
     </w:p>
     <w:p>
       <w:pPr>
         <w:spacing w:after="0"/>
       </w:pPr>
+      <w:r>
+        <w:t xml:space="preserve"> </w:t>
+      </w:r>
     </w:p>
     <w:p>
       <w:pPr>
@@ -2686,10 +2755,16 @@
       <w:r>
         <w:t>Titolo: Visualizzazione classifica globale</w:t>
       </w:r>
+      <w:r>
+        <w:t>.</w:t>
+      </w:r>
     </w:p>
     <w:p>
       <w:r>
         <w:t>Riassunto: L’utente visualizza la classifica degli utenti con più accessi agli impianti</w:t>
+      </w:r>
+      <w:r>
+        <w:t>.</w:t>
       </w:r>
     </w:p>
     <w:p>
@@ -2708,6 +2783,9 @@
       <w:r>
         <w:t>L’utente accede alla pagina dedicata alla visualizzazione della classifica globale</w:t>
       </w:r>
+      <w:r>
+        <w:t>;</w:t>
+      </w:r>
     </w:p>
     <w:p>
       <w:pPr>
@@ -2733,15 +2811,7 @@
         <w:t xml:space="preserve"> </w:t>
       </w:r>
       <w:r>
-        <w:t>[</w:t>
-      </w:r>
-      <w:proofErr w:type="spellStart"/>
-      <w:r>
-        <w:t>exception</w:t>
-      </w:r>
-      <w:proofErr w:type="spellEnd"/>
-      <w:r>
-        <w:t xml:space="preserve"> 1];</w:t>
+        <w:t>[exception 1];</w:t>
       </w:r>
     </w:p>
     <w:p>
@@ -2755,6 +2825,9 @@
       <w:r>
         <w:t>Il sistema visualizza la classifica ordinata dei dati ottenuti al punto 2</w:t>
       </w:r>
+      <w:r>
+        <w:t>.</w:t>
+      </w:r>
     </w:p>
     <w:p>
       <w:proofErr w:type="spellStart"/>
@@ -2771,16 +2844,19 @@
         <w:spacing w:after="0"/>
       </w:pPr>
       <w:r>
-        <w:t>[</w:t>
-      </w:r>
-      <w:proofErr w:type="spellStart"/>
-      <w:r>
-        <w:t>exception</w:t>
-      </w:r>
-      <w:proofErr w:type="spellEnd"/>
-      <w:r>
-        <w:t xml:space="preserve"> 1] Nel caso in cui non sia possibile accedere alle informazioni, sia per mancanza di connessione dell’utente, sia per problemi al servizio esterno, il sistema mostrerà al posto della classifica ottenuta al punto 2 la scritta “Impossibile ottenere i dati”</w:t>
-      </w:r>
+        <w:t>[exception 1] Nel caso in cui non sia possibile accedere alle informazioni, sia per mancanza di connessione dell’utente</w:t>
+      </w:r>
+      <w:r>
+        <w:t xml:space="preserve"> che</w:t>
+      </w:r>
+      <w:r>
+        <w:t xml:space="preserve"> per problemi al servizio esterno, il sistema mostrerà al posto della classifica ottenuta al punto 2 la scritta “Impossibile ottenere i dati”</w:t>
+      </w:r>
+      <w:r>
+        <w:t>.</w:t>
+      </w:r>
+      <w:bookmarkStart w:id="8" w:name="_GoBack"/>
+      <w:bookmarkEnd w:id="8"/>
     </w:p>
     <w:p/>
     <w:p/>
@@ -2799,7 +2875,7 @@
 </file>
 
 <file path=word/endnotes.xml><?xml version="1.0" encoding="utf-8"?>
-<w:endnotes xmlns:wpc="http://schemas.microsoft.com/office/word/2010/wordprocessingCanvas" xmlns:cx="http://schemas.microsoft.com/office/drawing/2014/chartex" xmlns:cx1="http://schemas.microsoft.com/office/drawing/2015/9/8/chartex" xmlns:cx2="http://schemas.microsoft.com/office/drawing/2015/10/21/chartex" xmlns:cx3="http://schemas.microsoft.com/office/drawing/2016/5/9/chartex" xmlns:cx4="http://schemas.microsoft.com/office/drawing/2016/5/10/chartex" xmlns:cx5="http://schemas.microsoft.com/office/drawing/2016/5/11/chartex" xmlns:cx6="http://schemas.microsoft.com/office/drawing/2016/5/12/chartex" xmlns:cx7="http://schemas.microsoft.com/office/drawing/2016/5/13/chartex" xmlns:cx8="http://schemas.microsoft.com/office/drawing/2016/5/14/chartex" xmlns:mc="http://schemas.openxmlformats.org/markup-compatibility/2006" xmlns:aink="http://schemas.microsoft.com/office/drawing/2016/ink" xmlns:am3d="http://schemas.microsoft.com/office/drawing/2017/model3d" xmlns:o="urn:schemas-microsoft-com:office:office" xmlns:oel="http://schemas.microsoft.com/office/2019/extlst" xmlns:r="http://schemas.openxmlformats.org/officeDocument/2006/relationships" xmlns:m="http://schemas.openxmlformats.org/officeDocument/2006/math" xmlns:v="urn:schemas-microsoft-com:vml" xmlns:wp14="http://schemas.microsoft.com/office/word/2010/wordprocessingDrawing" xmlns:wp="http://schemas.openxmlformats.org/drawingml/2006/wordprocessingDrawing" xmlns:w10="urn:schemas-microsoft-com:office:word" xmlns:w="http://schemas.openxmlformats.org/wordprocessingml/2006/main" xmlns:w14="http://schemas.microsoft.com/office/word/2010/wordml" xmlns:w15="http://schemas.microsoft.com/office/word/2012/wordml" xmlns:w16cex="http://schemas.microsoft.com/office/word/2018/wordml/cex" xmlns:w16cid="http://schemas.microsoft.com/office/word/2016/wordml/cid" xmlns:w16="http://schemas.microsoft.com/office/word/2018/wordml" xmlns:w16sdtdh="http://schemas.microsoft.com/office/word/2020/wordml/sdtdatahash" xmlns:w16se="http://schemas.microsoft.com/office/word/2015/wordml/symex" xmlns:wpg="http://schemas.microsoft.com/office/word/2010/wordprocessingGroup" xmlns:wpi="http://schemas.microsoft.com/office/word/2010/wordprocessingInk" xmlns:wne="http://schemas.microsoft.com/office/word/2006/wordml" xmlns:wps="http://schemas.microsoft.com/office/word/2010/wordprocessingShape" mc:Ignorable="w14 w15 w16se w16cid w16 w16cex w16sdtdh wp14">
+<w:endnotes xmlns:wpc="http://schemas.microsoft.com/office/word/2010/wordprocessingCanvas" xmlns:cx="http://schemas.microsoft.com/office/drawing/2014/chartex" xmlns:cx1="http://schemas.microsoft.com/office/drawing/2015/9/8/chartex" xmlns:cx2="http://schemas.microsoft.com/office/drawing/2015/10/21/chartex" xmlns:cx3="http://schemas.microsoft.com/office/drawing/2016/5/9/chartex" xmlns:cx4="http://schemas.microsoft.com/office/drawing/2016/5/10/chartex" xmlns:cx5="http://schemas.microsoft.com/office/drawing/2016/5/11/chartex" xmlns:cx6="http://schemas.microsoft.com/office/drawing/2016/5/12/chartex" xmlns:cx7="http://schemas.microsoft.com/office/drawing/2016/5/13/chartex" xmlns:cx8="http://schemas.microsoft.com/office/drawing/2016/5/14/chartex" xmlns:mc="http://schemas.openxmlformats.org/markup-compatibility/2006" xmlns:aink="http://schemas.microsoft.com/office/drawing/2016/ink" xmlns:am3d="http://schemas.microsoft.com/office/drawing/2017/model3d" xmlns:o="urn:schemas-microsoft-com:office:office" xmlns:r="http://schemas.openxmlformats.org/officeDocument/2006/relationships" xmlns:m="http://schemas.openxmlformats.org/officeDocument/2006/math" xmlns:v="urn:schemas-microsoft-com:vml" xmlns:wp14="http://schemas.microsoft.com/office/word/2010/wordprocessingDrawing" xmlns:wp="http://schemas.openxmlformats.org/drawingml/2006/wordprocessingDrawing" xmlns:w10="urn:schemas-microsoft-com:office:word" xmlns:w="http://schemas.openxmlformats.org/wordprocessingml/2006/main" xmlns:w14="http://schemas.microsoft.com/office/word/2010/wordml" xmlns:w15="http://schemas.microsoft.com/office/word/2012/wordml" xmlns:w16cid="http://schemas.microsoft.com/office/word/2016/wordml/cid" xmlns:w16se="http://schemas.microsoft.com/office/word/2015/wordml/symex" xmlns:wpg="http://schemas.microsoft.com/office/word/2010/wordprocessingGroup" xmlns:wpi="http://schemas.microsoft.com/office/word/2010/wordprocessingInk" xmlns:wne="http://schemas.microsoft.com/office/word/2006/wordml" xmlns:wps="http://schemas.microsoft.com/office/word/2010/wordprocessingShape" mc:Ignorable="w14 w15 w16se w16cid wp14">
   <w:endnote w:type="separator" w:id="-1">
     <w:p>
       <w:pPr>
@@ -2824,7 +2900,7 @@
 </file>
 
 <file path=word/footnotes.xml><?xml version="1.0" encoding="utf-8"?>
-<w:footnotes xmlns:wpc="http://schemas.microsoft.com/office/word/2010/wordprocessingCanvas" xmlns:cx="http://schemas.microsoft.com/office/drawing/2014/chartex" xmlns:cx1="http://schemas.microsoft.com/office/drawing/2015/9/8/chartex" xmlns:cx2="http://schemas.microsoft.com/office/drawing/2015/10/21/chartex" xmlns:cx3="http://schemas.microsoft.com/office/drawing/2016/5/9/chartex" xmlns:cx4="http://schemas.microsoft.com/office/drawing/2016/5/10/chartex" xmlns:cx5="http://schemas.microsoft.com/office/drawing/2016/5/11/chartex" xmlns:cx6="http://schemas.microsoft.com/office/drawing/2016/5/12/chartex" xmlns:cx7="http://schemas.microsoft.com/office/drawing/2016/5/13/chartex" xmlns:cx8="http://schemas.microsoft.com/office/drawing/2016/5/14/chartex" xmlns:mc="http://schemas.openxmlformats.org/markup-compatibility/2006" xmlns:aink="http://schemas.microsoft.com/office/drawing/2016/ink" xmlns:am3d="http://schemas.microsoft.com/office/drawing/2017/model3d" xmlns:o="urn:schemas-microsoft-com:office:office" xmlns:oel="http://schemas.microsoft.com/office/2019/extlst" xmlns:r="http://schemas.openxmlformats.org/officeDocument/2006/relationships" xmlns:m="http://schemas.openxmlformats.org/officeDocument/2006/math" xmlns:v="urn:schemas-microsoft-com:vml" xmlns:wp14="http://schemas.microsoft.com/office/word/2010/wordprocessingDrawing" xmlns:wp="http://schemas.openxmlformats.org/drawingml/2006/wordprocessingDrawing" xmlns:w10="urn:schemas-microsoft-com:office:word" xmlns:w="http://schemas.openxmlformats.org/wordprocessingml/2006/main" xmlns:w14="http://schemas.microsoft.com/office/word/2010/wordml" xmlns:w15="http://schemas.microsoft.com/office/word/2012/wordml" xmlns:w16cex="http://schemas.microsoft.com/office/word/2018/wordml/cex" xmlns:w16cid="http://schemas.microsoft.com/office/word/2016/wordml/cid" xmlns:w16="http://schemas.microsoft.com/office/word/2018/wordml" xmlns:w16sdtdh="http://schemas.microsoft.com/office/word/2020/wordml/sdtdatahash" xmlns:w16se="http://schemas.microsoft.com/office/word/2015/wordml/symex" xmlns:wpg="http://schemas.microsoft.com/office/word/2010/wordprocessingGroup" xmlns:wpi="http://schemas.microsoft.com/office/word/2010/wordprocessingInk" xmlns:wne="http://schemas.microsoft.com/office/word/2006/wordml" xmlns:wps="http://schemas.microsoft.com/office/word/2010/wordprocessingShape" mc:Ignorable="w14 w15 w16se w16cid w16 w16cex w16sdtdh wp14">
+<w:footnotes xmlns:wpc="http://schemas.microsoft.com/office/word/2010/wordprocessingCanvas" xmlns:cx="http://schemas.microsoft.com/office/drawing/2014/chartex" xmlns:cx1="http://schemas.microsoft.com/office/drawing/2015/9/8/chartex" xmlns:cx2="http://schemas.microsoft.com/office/drawing/2015/10/21/chartex" xmlns:cx3="http://schemas.microsoft.com/office/drawing/2016/5/9/chartex" xmlns:cx4="http://schemas.microsoft.com/office/drawing/2016/5/10/chartex" xmlns:cx5="http://schemas.microsoft.com/office/drawing/2016/5/11/chartex" xmlns:cx6="http://schemas.microsoft.com/office/drawing/2016/5/12/chartex" xmlns:cx7="http://schemas.microsoft.com/office/drawing/2016/5/13/chartex" xmlns:cx8="http://schemas.microsoft.com/office/drawing/2016/5/14/chartex" xmlns:mc="http://schemas.openxmlformats.org/markup-compatibility/2006" xmlns:aink="http://schemas.microsoft.com/office/drawing/2016/ink" xmlns:am3d="http://schemas.microsoft.com/office/drawing/2017/model3d" xmlns:o="urn:schemas-microsoft-com:office:office" xmlns:r="http://schemas.openxmlformats.org/officeDocument/2006/relationships" xmlns:m="http://schemas.openxmlformats.org/officeDocument/2006/math" xmlns:v="urn:schemas-microsoft-com:vml" xmlns:wp14="http://schemas.microsoft.com/office/word/2010/wordprocessingDrawing" xmlns:wp="http://schemas.openxmlformats.org/drawingml/2006/wordprocessingDrawing" xmlns:w10="urn:schemas-microsoft-com:office:word" xmlns:w="http://schemas.openxmlformats.org/wordprocessingml/2006/main" xmlns:w14="http://schemas.microsoft.com/office/word/2010/wordml" xmlns:w15="http://schemas.microsoft.com/office/word/2012/wordml" xmlns:w16cid="http://schemas.microsoft.com/office/word/2016/wordml/cid" xmlns:w16se="http://schemas.microsoft.com/office/word/2015/wordml/symex" xmlns:wpg="http://schemas.microsoft.com/office/word/2010/wordprocessingGroup" xmlns:wpi="http://schemas.microsoft.com/office/word/2010/wordprocessingInk" xmlns:wne="http://schemas.microsoft.com/office/word/2006/wordml" xmlns:wps="http://schemas.microsoft.com/office/word/2010/wordprocessingShape" mc:Ignorable="w14 w15 w16se w16cid wp14">
   <w:footnote w:type="separator" w:id="-1">
     <w:p>
       <w:pPr>
@@ -2849,7 +2925,7 @@
 </file>
 
 <file path=word/header1.xml><?xml version="1.0" encoding="utf-8"?>
-<w:hdr xmlns:wpc="http://schemas.microsoft.com/office/word/2010/wordprocessingCanvas" xmlns:cx="http://schemas.microsoft.com/office/drawing/2014/chartex" xmlns:cx1="http://schemas.microsoft.com/office/drawing/2015/9/8/chartex" xmlns:cx2="http://schemas.microsoft.com/office/drawing/2015/10/21/chartex" xmlns:cx3="http://schemas.microsoft.com/office/drawing/2016/5/9/chartex" xmlns:cx4="http://schemas.microsoft.com/office/drawing/2016/5/10/chartex" xmlns:cx5="http://schemas.microsoft.com/office/drawing/2016/5/11/chartex" xmlns:cx6="http://schemas.microsoft.com/office/drawing/2016/5/12/chartex" xmlns:cx7="http://schemas.microsoft.com/office/drawing/2016/5/13/chartex" xmlns:cx8="http://schemas.microsoft.com/office/drawing/2016/5/14/chartex" xmlns:mc="http://schemas.openxmlformats.org/markup-compatibility/2006" xmlns:aink="http://schemas.microsoft.com/office/drawing/2016/ink" xmlns:am3d="http://schemas.microsoft.com/office/drawing/2017/model3d" xmlns:o="urn:schemas-microsoft-com:office:office" xmlns:oel="http://schemas.microsoft.com/office/2019/extlst" xmlns:r="http://schemas.openxmlformats.org/officeDocument/2006/relationships" xmlns:m="http://schemas.openxmlformats.org/officeDocument/2006/math" xmlns:v="urn:schemas-microsoft-com:vml" xmlns:wp14="http://schemas.microsoft.com/office/word/2010/wordprocessingDrawing" xmlns:wp="http://schemas.openxmlformats.org/drawingml/2006/wordprocessingDrawing" xmlns:w10="urn:schemas-microsoft-com:office:word" xmlns:w="http://schemas.openxmlformats.org/wordprocessingml/2006/main" xmlns:w14="http://schemas.microsoft.com/office/word/2010/wordml" xmlns:w15="http://schemas.microsoft.com/office/word/2012/wordml" xmlns:w16cex="http://schemas.microsoft.com/office/word/2018/wordml/cex" xmlns:w16cid="http://schemas.microsoft.com/office/word/2016/wordml/cid" xmlns:w16="http://schemas.microsoft.com/office/word/2018/wordml" xmlns:w16sdtdh="http://schemas.microsoft.com/office/word/2020/wordml/sdtdatahash" xmlns:w16se="http://schemas.microsoft.com/office/word/2015/wordml/symex" xmlns:wpg="http://schemas.microsoft.com/office/word/2010/wordprocessingGroup" xmlns:wpi="http://schemas.microsoft.com/office/word/2010/wordprocessingInk" xmlns:wne="http://schemas.microsoft.com/office/word/2006/wordml" xmlns:wps="http://schemas.microsoft.com/office/word/2010/wordprocessingShape" mc:Ignorable="w14 w15 w16se w16cid w16 w16cex w16sdtdh wp14">
+<w:hdr xmlns:wpc="http://schemas.microsoft.com/office/word/2010/wordprocessingCanvas" xmlns:cx="http://schemas.microsoft.com/office/drawing/2014/chartex" xmlns:cx1="http://schemas.microsoft.com/office/drawing/2015/9/8/chartex" xmlns:cx2="http://schemas.microsoft.com/office/drawing/2015/10/21/chartex" xmlns:cx3="http://schemas.microsoft.com/office/drawing/2016/5/9/chartex" xmlns:cx4="http://schemas.microsoft.com/office/drawing/2016/5/10/chartex" xmlns:cx5="http://schemas.microsoft.com/office/drawing/2016/5/11/chartex" xmlns:cx6="http://schemas.microsoft.com/office/drawing/2016/5/12/chartex" xmlns:cx7="http://schemas.microsoft.com/office/drawing/2016/5/13/chartex" xmlns:cx8="http://schemas.microsoft.com/office/drawing/2016/5/14/chartex" xmlns:mc="http://schemas.openxmlformats.org/markup-compatibility/2006" xmlns:aink="http://schemas.microsoft.com/office/drawing/2016/ink" xmlns:am3d="http://schemas.microsoft.com/office/drawing/2017/model3d" xmlns:o="urn:schemas-microsoft-com:office:office" xmlns:r="http://schemas.openxmlformats.org/officeDocument/2006/relationships" xmlns:m="http://schemas.openxmlformats.org/officeDocument/2006/math" xmlns:v="urn:schemas-microsoft-com:vml" xmlns:wp14="http://schemas.microsoft.com/office/word/2010/wordprocessingDrawing" xmlns:wp="http://schemas.openxmlformats.org/drawingml/2006/wordprocessingDrawing" xmlns:w10="urn:schemas-microsoft-com:office:word" xmlns:w="http://schemas.openxmlformats.org/wordprocessingml/2006/main" xmlns:w14="http://schemas.microsoft.com/office/word/2010/wordml" xmlns:w15="http://schemas.microsoft.com/office/word/2012/wordml" xmlns:w16cid="http://schemas.microsoft.com/office/word/2016/wordml/cid" xmlns:w16se="http://schemas.microsoft.com/office/word/2015/wordml/symex" xmlns:wpg="http://schemas.microsoft.com/office/word/2010/wordprocessingGroup" xmlns:wpi="http://schemas.microsoft.com/office/word/2010/wordprocessingInk" xmlns:wne="http://schemas.microsoft.com/office/word/2006/wordml" xmlns:wps="http://schemas.microsoft.com/office/word/2010/wordprocessingShape" mc:Ignorable="w14 w15 w16se w16cid wp14">
   <w:p>
     <w:pPr>
       <w:pStyle w:val="Intestazione"/>
@@ -2875,7 +2951,7 @@
 </file>
 
 <file path=word/numbering.xml><?xml version="1.0" encoding="utf-8"?>
-<w:numbering xmlns:wpc="http://schemas.microsoft.com/office/word/2010/wordprocessingCanvas" xmlns:cx="http://schemas.microsoft.com/office/drawing/2014/chartex" xmlns:cx1="http://schemas.microsoft.com/office/drawing/2015/9/8/chartex" xmlns:cx2="http://schemas.microsoft.com/office/drawing/2015/10/21/chartex" xmlns:cx3="http://schemas.microsoft.com/office/drawing/2016/5/9/chartex" xmlns:cx4="http://schemas.microsoft.com/office/drawing/2016/5/10/chartex" xmlns:cx5="http://schemas.microsoft.com/office/drawing/2016/5/11/chartex" xmlns:cx6="http://schemas.microsoft.com/office/drawing/2016/5/12/chartex" xmlns:cx7="http://schemas.microsoft.com/office/drawing/2016/5/13/chartex" xmlns:cx8="http://schemas.microsoft.com/office/drawing/2016/5/14/chartex" xmlns:mc="http://schemas.openxmlformats.org/markup-compatibility/2006" xmlns:aink="http://schemas.microsoft.com/office/drawing/2016/ink" xmlns:am3d="http://schemas.microsoft.com/office/drawing/2017/model3d" xmlns:o="urn:schemas-microsoft-com:office:office" xmlns:oel="http://schemas.microsoft.com/office/2019/extlst" xmlns:r="http://schemas.openxmlformats.org/officeDocument/2006/relationships" xmlns:m="http://schemas.openxmlformats.org/officeDocument/2006/math" xmlns:v="urn:schemas-microsoft-com:vml" xmlns:wp14="http://schemas.microsoft.com/office/word/2010/wordprocessingDrawing" xmlns:wp="http://schemas.openxmlformats.org/drawingml/2006/wordprocessingDrawing" xmlns:w10="urn:schemas-microsoft-com:office:word" xmlns:w="http://schemas.openxmlformats.org/wordprocessingml/2006/main" xmlns:w14="http://schemas.microsoft.com/office/word/2010/wordml" xmlns:w15="http://schemas.microsoft.com/office/word/2012/wordml" xmlns:w16cex="http://schemas.microsoft.com/office/word/2018/wordml/cex" xmlns:w16cid="http://schemas.microsoft.com/office/word/2016/wordml/cid" xmlns:w16="http://schemas.microsoft.com/office/word/2018/wordml" xmlns:w16sdtdh="http://schemas.microsoft.com/office/word/2020/wordml/sdtdatahash" xmlns:w16se="http://schemas.microsoft.com/office/word/2015/wordml/symex" xmlns:wpg="http://schemas.microsoft.com/office/word/2010/wordprocessingGroup" xmlns:wpi="http://schemas.microsoft.com/office/word/2010/wordprocessingInk" xmlns:wne="http://schemas.microsoft.com/office/word/2006/wordml" xmlns:wps="http://schemas.microsoft.com/office/word/2010/wordprocessingShape" mc:Ignorable="w14 w15 w16se w16cid w16 w16cex w16sdtdh wp14">
+<w:numbering xmlns:wpc="http://schemas.microsoft.com/office/word/2010/wordprocessingCanvas" xmlns:cx="http://schemas.microsoft.com/office/drawing/2014/chartex" xmlns:cx1="http://schemas.microsoft.com/office/drawing/2015/9/8/chartex" xmlns:cx2="http://schemas.microsoft.com/office/drawing/2015/10/21/chartex" xmlns:cx3="http://schemas.microsoft.com/office/drawing/2016/5/9/chartex" xmlns:cx4="http://schemas.microsoft.com/office/drawing/2016/5/10/chartex" xmlns:cx5="http://schemas.microsoft.com/office/drawing/2016/5/11/chartex" xmlns:cx6="http://schemas.microsoft.com/office/drawing/2016/5/12/chartex" xmlns:cx7="http://schemas.microsoft.com/office/drawing/2016/5/13/chartex" xmlns:cx8="http://schemas.microsoft.com/office/drawing/2016/5/14/chartex" xmlns:mc="http://schemas.openxmlformats.org/markup-compatibility/2006" xmlns:aink="http://schemas.microsoft.com/office/drawing/2016/ink" xmlns:am3d="http://schemas.microsoft.com/office/drawing/2017/model3d" xmlns:o="urn:schemas-microsoft-com:office:office" xmlns:r="http://schemas.openxmlformats.org/officeDocument/2006/relationships" xmlns:m="http://schemas.openxmlformats.org/officeDocument/2006/math" xmlns:v="urn:schemas-microsoft-com:vml" xmlns:wp14="http://schemas.microsoft.com/office/word/2010/wordprocessingDrawing" xmlns:wp="http://schemas.openxmlformats.org/drawingml/2006/wordprocessingDrawing" xmlns:w10="urn:schemas-microsoft-com:office:word" xmlns:w="http://schemas.openxmlformats.org/wordprocessingml/2006/main" xmlns:w14="http://schemas.microsoft.com/office/word/2010/wordml" xmlns:w15="http://schemas.microsoft.com/office/word/2012/wordml" xmlns:w16cid="http://schemas.microsoft.com/office/word/2016/wordml/cid" xmlns:w16se="http://schemas.microsoft.com/office/word/2015/wordml/symex" xmlns:wpg="http://schemas.microsoft.com/office/word/2010/wordprocessingGroup" xmlns:wpi="http://schemas.microsoft.com/office/word/2010/wordprocessingInk" xmlns:wne="http://schemas.microsoft.com/office/word/2006/wordml" xmlns:wps="http://schemas.microsoft.com/office/word/2010/wordprocessingShape" mc:Ignorable="w14 w15 w16se w16cid wp14">
   <w:abstractNum w:abstractNumId="0" w15:restartNumberingAfterBreak="0">
     <w:nsid w:val="01887BA4"/>
     <w:multiLevelType w:val="hybridMultilevel"/>
@@ -3564,7 +3640,7 @@
   <w:abstractNum w:abstractNumId="7" w15:restartNumberingAfterBreak="0">
     <w:nsid w:val="6312656F"/>
     <w:multiLevelType w:val="hybridMultilevel"/>
-    <w:tmpl w:val="3692F268"/>
+    <w:tmpl w:val="794A9E68"/>
     <w:lvl w:ilvl="0" w:tplc="0410000F">
       <w:start w:val="1"/>
       <w:numFmt w:val="decimal"/>
@@ -3574,14 +3650,17 @@
         <w:ind w:left="720" w:hanging="360"/>
       </w:pPr>
     </w:lvl>
-    <w:lvl w:ilvl="1" w:tplc="04100019" w:tentative="1">
-      <w:start w:val="1"/>
-      <w:numFmt w:val="lowerLetter"/>
-      <w:lvlText w:val="%2."/>
+    <w:lvl w:ilvl="1" w:tplc="04100003">
+      <w:start w:val="1"/>
+      <w:numFmt w:val="bullet"/>
+      <w:lvlText w:val="o"/>
       <w:lvlJc w:val="left"/>
       <w:pPr>
         <w:ind w:left="1440" w:hanging="360"/>
       </w:pPr>
+      <w:rPr>
+        <w:rFonts w:ascii="Courier New" w:hAnsi="Courier New" w:cs="Courier New" w:hint="default"/>
+      </w:rPr>
     </w:lvl>
     <w:lvl w:ilvl="2" w:tplc="0410001B" w:tentative="1">
       <w:start w:val="1"/>
@@ -4104,50 +4183,50 @@
       </w:pPr>
     </w:lvl>
   </w:abstractNum>
-  <w:num w:numId="1" w16cid:durableId="1167400505">
+  <w:num w:numId="1">
     <w:abstractNumId w:val="4"/>
   </w:num>
-  <w:num w:numId="2" w16cid:durableId="98188540">
+  <w:num w:numId="2">
     <w:abstractNumId w:val="7"/>
   </w:num>
-  <w:num w:numId="3" w16cid:durableId="356195857">
+  <w:num w:numId="3">
     <w:abstractNumId w:val="3"/>
   </w:num>
-  <w:num w:numId="4" w16cid:durableId="720902508">
+  <w:num w:numId="4">
     <w:abstractNumId w:val="11"/>
   </w:num>
-  <w:num w:numId="5" w16cid:durableId="936595660">
+  <w:num w:numId="5">
     <w:abstractNumId w:val="8"/>
   </w:num>
-  <w:num w:numId="6" w16cid:durableId="864100906">
+  <w:num w:numId="6">
     <w:abstractNumId w:val="9"/>
   </w:num>
-  <w:num w:numId="7" w16cid:durableId="1410809618">
+  <w:num w:numId="7">
     <w:abstractNumId w:val="6"/>
   </w:num>
-  <w:num w:numId="8" w16cid:durableId="676538100">
+  <w:num w:numId="8">
     <w:abstractNumId w:val="2"/>
   </w:num>
-  <w:num w:numId="9" w16cid:durableId="717170663">
+  <w:num w:numId="9">
     <w:abstractNumId w:val="1"/>
   </w:num>
-  <w:num w:numId="10" w16cid:durableId="1297105370">
+  <w:num w:numId="10">
     <w:abstractNumId w:val="12"/>
   </w:num>
-  <w:num w:numId="11" w16cid:durableId="1377850363">
+  <w:num w:numId="11">
     <w:abstractNumId w:val="5"/>
   </w:num>
-  <w:num w:numId="12" w16cid:durableId="1836455924">
+  <w:num w:numId="12">
     <w:abstractNumId w:val="0"/>
   </w:num>
-  <w:num w:numId="13" w16cid:durableId="452141457">
+  <w:num w:numId="13">
     <w:abstractNumId w:val="10"/>
   </w:num>
 </w:numbering>
 </file>
 
 <file path=word/styles.xml><?xml version="1.0" encoding="utf-8"?>
-<w:styles xmlns:mc="http://schemas.openxmlformats.org/markup-compatibility/2006" xmlns:r="http://schemas.openxmlformats.org/officeDocument/2006/relationships" xmlns:w="http://schemas.openxmlformats.org/wordprocessingml/2006/main" xmlns:w14="http://schemas.microsoft.com/office/word/2010/wordml" xmlns:w15="http://schemas.microsoft.com/office/word/2012/wordml" xmlns:w16cex="http://schemas.microsoft.com/office/word/2018/wordml/cex" xmlns:w16cid="http://schemas.microsoft.com/office/word/2016/wordml/cid" xmlns:w16="http://schemas.microsoft.com/office/word/2018/wordml" xmlns:w16sdtdh="http://schemas.microsoft.com/office/word/2020/wordml/sdtdatahash" xmlns:w16se="http://schemas.microsoft.com/office/word/2015/wordml/symex" mc:Ignorable="w14 w15 w16se w16cid w16 w16cex w16sdtdh">
+<w:styles xmlns:mc="http://schemas.openxmlformats.org/markup-compatibility/2006" xmlns:r="http://schemas.openxmlformats.org/officeDocument/2006/relationships" xmlns:w="http://schemas.openxmlformats.org/wordprocessingml/2006/main" xmlns:w14="http://schemas.microsoft.com/office/word/2010/wordml" xmlns:w15="http://schemas.microsoft.com/office/word/2012/wordml" xmlns:w16cid="http://schemas.microsoft.com/office/word/2016/wordml/cid" xmlns:w16se="http://schemas.microsoft.com/office/word/2015/wordml/symex" mc:Ignorable="w14 w15 w16se w16cid">
   <w:docDefaults>
     <w:rPrDefault>
       <w:rPr>
@@ -4159,7 +4238,7 @@
     </w:rPrDefault>
     <w:pPrDefault/>
   </w:docDefaults>
-  <w:latentStyles w:defLockedState="0" w:defUIPriority="99" w:defSemiHidden="0" w:defUnhideWhenUsed="0" w:defQFormat="0" w:count="376">
+  <w:latentStyles w:defLockedState="0" w:defUIPriority="99" w:defSemiHidden="0" w:defUnhideWhenUsed="0" w:defQFormat="0" w:count="375">
     <w:lsdException w:name="Normal" w:uiPriority="0" w:qFormat="1"/>
     <w:lsdException w:name="heading 1" w:uiPriority="9" w:qFormat="1"/>
     <w:lsdException w:name="heading 2" w:semiHidden="1" w:uiPriority="9" w:unhideWhenUsed="1" w:qFormat="1"/>
@@ -4535,7 +4614,6 @@
     <w:lsdException w:name="Smart Hyperlink" w:semiHidden="1" w:unhideWhenUsed="1"/>
     <w:lsdException w:name="Hashtag" w:semiHidden="1" w:unhideWhenUsed="1"/>
     <w:lsdException w:name="Unresolved Mention" w:semiHidden="1" w:unhideWhenUsed="1"/>
-    <w:lsdException w:name="Smart Link" w:semiHidden="1" w:unhideWhenUsed="1"/>
   </w:latentStyles>
   <w:style w:type="paragraph" w:default="1" w:styleId="Normale">
     <w:name w:val="Normal"/>

</xml_diff>

<commit_message>
Casi uso ludovico (#4)
* Stesura requisiti assegnati

* Migliorie

* Migliorie

* Conclusione

* Revisione D2 - Ludovico

Authored-by: Ludovico <ludovico.cappellato@gmail.com>
Co-authored-by: Arianna Piacentini <95305335+AriannaPiacentini@users.noreply.github.com>
</commit_message>
<xml_diff>
--- a/Specifica requisiti/Specifica dei requisiti.docx
+++ b/Specifica requisiti/Specifica dei requisiti.docx
@@ -1,6 +1,6 @@
 
 <file path=word/document.xml><?xml version="1.0" encoding="utf-8"?>
-<w:document xmlns:wpc="http://schemas.microsoft.com/office/word/2010/wordprocessingCanvas" xmlns:cx="http://schemas.microsoft.com/office/drawing/2014/chartex" xmlns:cx1="http://schemas.microsoft.com/office/drawing/2015/9/8/chartex" xmlns:cx2="http://schemas.microsoft.com/office/drawing/2015/10/21/chartex" xmlns:cx3="http://schemas.microsoft.com/office/drawing/2016/5/9/chartex" xmlns:cx4="http://schemas.microsoft.com/office/drawing/2016/5/10/chartex" xmlns:cx5="http://schemas.microsoft.com/office/drawing/2016/5/11/chartex" xmlns:cx6="http://schemas.microsoft.com/office/drawing/2016/5/12/chartex" xmlns:cx7="http://schemas.microsoft.com/office/drawing/2016/5/13/chartex" xmlns:cx8="http://schemas.microsoft.com/office/drawing/2016/5/14/chartex" xmlns:mc="http://schemas.openxmlformats.org/markup-compatibility/2006" xmlns:aink="http://schemas.microsoft.com/office/drawing/2016/ink" xmlns:am3d="http://schemas.microsoft.com/office/drawing/2017/model3d" xmlns:o="urn:schemas-microsoft-com:office:office" xmlns:oel="http://schemas.microsoft.com/office/2019/extlst" xmlns:r="http://schemas.openxmlformats.org/officeDocument/2006/relationships" xmlns:m="http://schemas.openxmlformats.org/officeDocument/2006/math" xmlns:v="urn:schemas-microsoft-com:vml" xmlns:wp14="http://schemas.microsoft.com/office/word/2010/wordprocessingDrawing" xmlns:wp="http://schemas.openxmlformats.org/drawingml/2006/wordprocessingDrawing" xmlns:w10="urn:schemas-microsoft-com:office:word" xmlns:w="http://schemas.openxmlformats.org/wordprocessingml/2006/main" xmlns:w14="http://schemas.microsoft.com/office/word/2010/wordml" xmlns:w15="http://schemas.microsoft.com/office/word/2012/wordml" xmlns:w16cex="http://schemas.microsoft.com/office/word/2018/wordml/cex" xmlns:w16cid="http://schemas.microsoft.com/office/word/2016/wordml/cid" xmlns:w16="http://schemas.microsoft.com/office/word/2018/wordml" xmlns:w16sdtdh="http://schemas.microsoft.com/office/word/2020/wordml/sdtdatahash" xmlns:w16se="http://schemas.microsoft.com/office/word/2015/wordml/symex" xmlns:wpg="http://schemas.microsoft.com/office/word/2010/wordprocessingGroup" xmlns:wpi="http://schemas.microsoft.com/office/word/2010/wordprocessingInk" xmlns:wne="http://schemas.microsoft.com/office/word/2006/wordml" xmlns:wps="http://schemas.microsoft.com/office/word/2010/wordprocessingShape" mc:Ignorable="w14 w15 w16se w16cid w16 w16cex w16sdtdh wp14">
+<w:document xmlns:wpc="http://schemas.microsoft.com/office/word/2010/wordprocessingCanvas" xmlns:cx="http://schemas.microsoft.com/office/drawing/2014/chartex" xmlns:cx1="http://schemas.microsoft.com/office/drawing/2015/9/8/chartex" xmlns:cx2="http://schemas.microsoft.com/office/drawing/2015/10/21/chartex" xmlns:cx3="http://schemas.microsoft.com/office/drawing/2016/5/9/chartex" xmlns:cx4="http://schemas.microsoft.com/office/drawing/2016/5/10/chartex" xmlns:cx5="http://schemas.microsoft.com/office/drawing/2016/5/11/chartex" xmlns:cx6="http://schemas.microsoft.com/office/drawing/2016/5/12/chartex" xmlns:cx7="http://schemas.microsoft.com/office/drawing/2016/5/13/chartex" xmlns:cx8="http://schemas.microsoft.com/office/drawing/2016/5/14/chartex" xmlns:mc="http://schemas.openxmlformats.org/markup-compatibility/2006" xmlns:aink="http://schemas.microsoft.com/office/drawing/2016/ink" xmlns:am3d="http://schemas.microsoft.com/office/drawing/2017/model3d" xmlns:o="urn:schemas-microsoft-com:office:office" xmlns:r="http://schemas.openxmlformats.org/officeDocument/2006/relationships" xmlns:m="http://schemas.openxmlformats.org/officeDocument/2006/math" xmlns:v="urn:schemas-microsoft-com:vml" xmlns:wp14="http://schemas.microsoft.com/office/word/2010/wordprocessingDrawing" xmlns:wp="http://schemas.openxmlformats.org/drawingml/2006/wordprocessingDrawing" xmlns:w10="urn:schemas-microsoft-com:office:word" xmlns:w="http://schemas.openxmlformats.org/wordprocessingml/2006/main" xmlns:w14="http://schemas.microsoft.com/office/word/2010/wordml" xmlns:w15="http://schemas.microsoft.com/office/word/2012/wordml" xmlns:w16cid="http://schemas.microsoft.com/office/word/2016/wordml/cid" xmlns:w16se="http://schemas.microsoft.com/office/word/2015/wordml/symex" xmlns:wpg="http://schemas.microsoft.com/office/word/2010/wordprocessingGroup" xmlns:wpi="http://schemas.microsoft.com/office/word/2010/wordprocessingInk" xmlns:wne="http://schemas.microsoft.com/office/word/2006/wordml" xmlns:wps="http://schemas.microsoft.com/office/word/2010/wordprocessingShape" mc:Ignorable="w14 w15 w16se w16cid wp14">
   <w:body>
     <w:p>
       <w:pPr>
@@ -98,7 +98,7 @@
                     <pic:cNvPicPr/>
                   </pic:nvPicPr>
                   <pic:blipFill>
-                    <a:blip r:embed="rId6" cstate="print">
+                    <a:blip r:embed="rId7" cstate="print">
                       <a:extLst>
                         <a:ext uri="{28A0092B-C50C-407E-A947-70E740481C1C}">
                           <a14:useLocalDpi xmlns:a14="http://schemas.microsoft.com/office/drawing/2010/main" val="0"/>
@@ -352,7 +352,7 @@
           <w:sz w:val="36"/>
         </w:rPr>
       </w:pPr>
-      <w:bookmarkStart w:id="0" w:name="_Toc116460195"/>
+      <w:bookmarkStart w:id="0" w:name="_Toc117063893"/>
       <w:r>
         <w:rPr>
           <w:sz w:val="36"/>
@@ -391,7 +391,7 @@
         </w:rPr>
         <w:fldChar w:fldCharType="separate"/>
       </w:r>
-      <w:hyperlink w:anchor="_Toc116460195" w:history="1">
+      <w:hyperlink w:anchor="_Toc117063893" w:history="1">
         <w:r>
           <w:rPr>
             <w:rStyle w:val="Collegamentoipertestuale"/>
@@ -418,7 +418,7 @@
             <w:noProof/>
             <w:webHidden/>
           </w:rPr>
-          <w:instrText xml:space="preserve"> PAGEREF _Toc116460195 \h </w:instrText>
+          <w:instrText xml:space="preserve"> PAGEREF _Toc117063893 \h </w:instrText>
         </w:r>
         <w:r>
           <w:rPr>
@@ -460,7 +460,7 @@
           <w:lang w:eastAsia="it-IT"/>
         </w:rPr>
       </w:pPr>
-      <w:hyperlink w:anchor="_Toc116460196" w:history="1">
+      <w:hyperlink w:anchor="_Toc117063894" w:history="1">
         <w:r>
           <w:rPr>
             <w:rStyle w:val="Collegamentoipertestuale"/>
@@ -487,7 +487,7 @@
             <w:noProof/>
             <w:webHidden/>
           </w:rPr>
-          <w:instrText xml:space="preserve"> PAGEREF _Toc116460196 \h </w:instrText>
+          <w:instrText xml:space="preserve"> PAGEREF _Toc117063894 \h </w:instrText>
         </w:r>
         <w:r>
           <w:rPr>
@@ -529,7 +529,7 @@
           <w:lang w:eastAsia="it-IT"/>
         </w:rPr>
       </w:pPr>
-      <w:hyperlink w:anchor="_Toc116460197" w:history="1">
+      <w:hyperlink w:anchor="_Toc117063895" w:history="1">
         <w:r>
           <w:rPr>
             <w:rStyle w:val="Collegamentoipertestuale"/>
@@ -556,7 +556,7 @@
             <w:noProof/>
             <w:webHidden/>
           </w:rPr>
-          <w:instrText xml:space="preserve"> PAGEREF _Toc116460197 \h </w:instrText>
+          <w:instrText xml:space="preserve"> PAGEREF _Toc117063895 \h </w:instrText>
         </w:r>
         <w:r>
           <w:rPr>
@@ -589,6 +589,351 @@
     </w:p>
     <w:p>
       <w:pPr>
+        <w:pStyle w:val="Sommario2"/>
+        <w:rPr>
+          <w:rFonts w:asciiTheme="minorHAnsi" w:eastAsiaTheme="minorEastAsia" w:hAnsiTheme="minorHAnsi"/>
+          <w:noProof/>
+          <w:sz w:val="24"/>
+          <w:szCs w:val="24"/>
+          <w:lang w:eastAsia="it-IT"/>
+        </w:rPr>
+      </w:pPr>
+      <w:hyperlink w:anchor="_Toc117063896" w:history="1">
+        <w:r>
+          <w:rPr>
+            <w:rStyle w:val="Collegamentoipertestuale"/>
+            <w:noProof/>
+          </w:rPr>
+          <w:t>Affollamento impianti</w:t>
+        </w:r>
+        <w:r>
+          <w:rPr>
+            <w:noProof/>
+            <w:webHidden/>
+          </w:rPr>
+          <w:tab/>
+        </w:r>
+        <w:r>
+          <w:rPr>
+            <w:noProof/>
+            <w:webHidden/>
+          </w:rPr>
+          <w:fldChar w:fldCharType="begin"/>
+        </w:r>
+        <w:r>
+          <w:rPr>
+            <w:noProof/>
+            <w:webHidden/>
+          </w:rPr>
+          <w:instrText xml:space="preserve"> PAGEREF _Toc117063896 \h </w:instrText>
+        </w:r>
+        <w:r>
+          <w:rPr>
+            <w:noProof/>
+            <w:webHidden/>
+          </w:rPr>
+        </w:r>
+        <w:r>
+          <w:rPr>
+            <w:noProof/>
+            <w:webHidden/>
+          </w:rPr>
+          <w:fldChar w:fldCharType="separate"/>
+        </w:r>
+        <w:r>
+          <w:rPr>
+            <w:noProof/>
+            <w:webHidden/>
+          </w:rPr>
+          <w:t>3</w:t>
+        </w:r>
+        <w:r>
+          <w:rPr>
+            <w:noProof/>
+            <w:webHidden/>
+          </w:rPr>
+          <w:fldChar w:fldCharType="end"/>
+        </w:r>
+      </w:hyperlink>
+    </w:p>
+    <w:p>
+      <w:pPr>
+        <w:pStyle w:val="Sommario2"/>
+        <w:rPr>
+          <w:rFonts w:asciiTheme="minorHAnsi" w:eastAsiaTheme="minorEastAsia" w:hAnsiTheme="minorHAnsi"/>
+          <w:noProof/>
+          <w:sz w:val="24"/>
+          <w:szCs w:val="24"/>
+          <w:lang w:eastAsia="it-IT"/>
+        </w:rPr>
+      </w:pPr>
+      <w:hyperlink w:anchor="_Toc117063897" w:history="1">
+        <w:r>
+          <w:rPr>
+            <w:rStyle w:val="Collegamentoipertestuale"/>
+            <w:noProof/>
+          </w:rPr>
+          <w:t>Condizioni meteorologiche</w:t>
+        </w:r>
+        <w:r>
+          <w:rPr>
+            <w:noProof/>
+            <w:webHidden/>
+          </w:rPr>
+          <w:tab/>
+        </w:r>
+        <w:r>
+          <w:rPr>
+            <w:noProof/>
+            <w:webHidden/>
+          </w:rPr>
+          <w:fldChar w:fldCharType="begin"/>
+        </w:r>
+        <w:r>
+          <w:rPr>
+            <w:noProof/>
+            <w:webHidden/>
+          </w:rPr>
+          <w:instrText xml:space="preserve"> PAGEREF _Toc117063897 \h </w:instrText>
+        </w:r>
+        <w:r>
+          <w:rPr>
+            <w:noProof/>
+            <w:webHidden/>
+          </w:rPr>
+        </w:r>
+        <w:r>
+          <w:rPr>
+            <w:noProof/>
+            <w:webHidden/>
+          </w:rPr>
+          <w:fldChar w:fldCharType="separate"/>
+        </w:r>
+        <w:r>
+          <w:rPr>
+            <w:noProof/>
+            <w:webHidden/>
+          </w:rPr>
+          <w:t>4</w:t>
+        </w:r>
+        <w:r>
+          <w:rPr>
+            <w:noProof/>
+            <w:webHidden/>
+          </w:rPr>
+          <w:fldChar w:fldCharType="end"/>
+        </w:r>
+      </w:hyperlink>
+    </w:p>
+    <w:p>
+      <w:pPr>
+        <w:pStyle w:val="Sommario2"/>
+        <w:rPr>
+          <w:rFonts w:asciiTheme="minorHAnsi" w:eastAsiaTheme="minorEastAsia" w:hAnsiTheme="minorHAnsi"/>
+          <w:noProof/>
+          <w:sz w:val="24"/>
+          <w:szCs w:val="24"/>
+          <w:lang w:eastAsia="it-IT"/>
+        </w:rPr>
+      </w:pPr>
+      <w:hyperlink w:anchor="_Toc117063898" w:history="1">
+        <w:r>
+          <w:rPr>
+            <w:rStyle w:val="Collegamentoipertestuale"/>
+            <w:noProof/>
+          </w:rPr>
+          <w:t>Gestione dello stato di apertura degli impianti</w:t>
+        </w:r>
+        <w:r>
+          <w:rPr>
+            <w:noProof/>
+            <w:webHidden/>
+          </w:rPr>
+          <w:tab/>
+        </w:r>
+        <w:r>
+          <w:rPr>
+            <w:noProof/>
+            <w:webHidden/>
+          </w:rPr>
+          <w:fldChar w:fldCharType="begin"/>
+        </w:r>
+        <w:r>
+          <w:rPr>
+            <w:noProof/>
+            <w:webHidden/>
+          </w:rPr>
+          <w:instrText xml:space="preserve"> PAGEREF _Toc117063898 \h </w:instrText>
+        </w:r>
+        <w:r>
+          <w:rPr>
+            <w:noProof/>
+            <w:webHidden/>
+          </w:rPr>
+        </w:r>
+        <w:r>
+          <w:rPr>
+            <w:noProof/>
+            <w:webHidden/>
+          </w:rPr>
+          <w:fldChar w:fldCharType="separate"/>
+        </w:r>
+        <w:r>
+          <w:rPr>
+            <w:noProof/>
+            <w:webHidden/>
+          </w:rPr>
+          <w:t>4</w:t>
+        </w:r>
+        <w:r>
+          <w:rPr>
+            <w:noProof/>
+            <w:webHidden/>
+          </w:rPr>
+          <w:fldChar w:fldCharType="end"/>
+        </w:r>
+      </w:hyperlink>
+    </w:p>
+    <w:p>
+      <w:pPr>
+        <w:pStyle w:val="Sommario2"/>
+        <w:rPr>
+          <w:rFonts w:asciiTheme="minorHAnsi" w:eastAsiaTheme="minorEastAsia" w:hAnsiTheme="minorHAnsi"/>
+          <w:noProof/>
+          <w:sz w:val="24"/>
+          <w:szCs w:val="24"/>
+          <w:lang w:eastAsia="it-IT"/>
+        </w:rPr>
+      </w:pPr>
+      <w:hyperlink w:anchor="_Toc117063899" w:history="1">
+        <w:r>
+          <w:rPr>
+            <w:rStyle w:val="Collegamentoipertestuale"/>
+            <w:noProof/>
+          </w:rPr>
+          <w:t>Statistiche degli impianti utilizzati</w:t>
+        </w:r>
+        <w:r>
+          <w:rPr>
+            <w:noProof/>
+            <w:webHidden/>
+          </w:rPr>
+          <w:tab/>
+        </w:r>
+        <w:r>
+          <w:rPr>
+            <w:noProof/>
+            <w:webHidden/>
+          </w:rPr>
+          <w:fldChar w:fldCharType="begin"/>
+        </w:r>
+        <w:r>
+          <w:rPr>
+            <w:noProof/>
+            <w:webHidden/>
+          </w:rPr>
+          <w:instrText xml:space="preserve"> PAGEREF _Toc117063899 \h </w:instrText>
+        </w:r>
+        <w:r>
+          <w:rPr>
+            <w:noProof/>
+            <w:webHidden/>
+          </w:rPr>
+        </w:r>
+        <w:r>
+          <w:rPr>
+            <w:noProof/>
+            <w:webHidden/>
+          </w:rPr>
+          <w:fldChar w:fldCharType="separate"/>
+        </w:r>
+        <w:r>
+          <w:rPr>
+            <w:noProof/>
+            <w:webHidden/>
+          </w:rPr>
+          <w:t>5</w:t>
+        </w:r>
+        <w:r>
+          <w:rPr>
+            <w:noProof/>
+            <w:webHidden/>
+          </w:rPr>
+          <w:fldChar w:fldCharType="end"/>
+        </w:r>
+      </w:hyperlink>
+    </w:p>
+    <w:p>
+      <w:pPr>
+        <w:pStyle w:val="Sommario2"/>
+        <w:rPr>
+          <w:rFonts w:asciiTheme="minorHAnsi" w:eastAsiaTheme="minorEastAsia" w:hAnsiTheme="minorHAnsi"/>
+          <w:noProof/>
+          <w:sz w:val="24"/>
+          <w:szCs w:val="24"/>
+          <w:lang w:eastAsia="it-IT"/>
+        </w:rPr>
+      </w:pPr>
+      <w:hyperlink w:anchor="_Toc117063900" w:history="1">
+        <w:r>
+          <w:rPr>
+            <w:rStyle w:val="Collegamentoipertestuale"/>
+            <w:noProof/>
+          </w:rPr>
+          <w:t>Classifica globale</w:t>
+        </w:r>
+        <w:r>
+          <w:rPr>
+            <w:noProof/>
+            <w:webHidden/>
+          </w:rPr>
+          <w:tab/>
+        </w:r>
+        <w:r>
+          <w:rPr>
+            <w:noProof/>
+            <w:webHidden/>
+          </w:rPr>
+          <w:fldChar w:fldCharType="begin"/>
+        </w:r>
+        <w:r>
+          <w:rPr>
+            <w:noProof/>
+            <w:webHidden/>
+          </w:rPr>
+          <w:instrText xml:space="preserve"> PAGEREF _Toc117063900 \h </w:instrText>
+        </w:r>
+        <w:r>
+          <w:rPr>
+            <w:noProof/>
+            <w:webHidden/>
+          </w:rPr>
+        </w:r>
+        <w:r>
+          <w:rPr>
+            <w:noProof/>
+            <w:webHidden/>
+          </w:rPr>
+          <w:fldChar w:fldCharType="separate"/>
+        </w:r>
+        <w:r>
+          <w:rPr>
+            <w:noProof/>
+            <w:webHidden/>
+          </w:rPr>
+          <w:t>6</w:t>
+        </w:r>
+        <w:r>
+          <w:rPr>
+            <w:noProof/>
+            <w:webHidden/>
+          </w:rPr>
+          <w:fldChar w:fldCharType="end"/>
+        </w:r>
+      </w:hyperlink>
+    </w:p>
+    <w:p>
+      <w:pPr>
         <w:jc w:val="center"/>
         <w:rPr>
           <w:rFonts w:asciiTheme="majorHAnsi" w:hAnsiTheme="majorHAnsi" w:cs="Calibri Light"/>
@@ -821,9 +1166,8 @@
       <w:pPr>
         <w:pStyle w:val="Titolo1"/>
       </w:pPr>
-      <w:bookmarkStart w:id="1" w:name="_Toc116460196"/>
-      <w:r>
-        <w:lastRenderedPageBreak/>
+      <w:bookmarkStart w:id="1" w:name="_Toc117063894"/>
+      <w:r>
         <w:t>Scopo del documento</w:t>
       </w:r>
       <w:bookmarkEnd w:id="1"/>
@@ -857,21 +1201,7 @@
         <w:rPr>
           <w:rFonts w:asciiTheme="minorHAnsi" w:hAnsiTheme="minorHAnsi" w:cstheme="minorHAnsi"/>
         </w:rPr>
-        <w:t xml:space="preserve"> </w:t>
-      </w:r>
-      <w:proofErr w:type="spellStart"/>
-      <w:r>
-        <w:rPr>
-          <w:rFonts w:asciiTheme="minorHAnsi" w:hAnsiTheme="minorHAnsi" w:cstheme="minorHAnsi"/>
-        </w:rPr>
-        <w:t>Modeling</w:t>
-      </w:r>
-      <w:proofErr w:type="spellEnd"/>
-      <w:r>
-        <w:rPr>
-          <w:rFonts w:asciiTheme="minorHAnsi" w:hAnsiTheme="minorHAnsi" w:cstheme="minorHAnsi"/>
-        </w:rPr>
-        <w:t xml:space="preserve"> Language (</w:t>
+        <w:t xml:space="preserve"> Modeling Language (</w:t>
       </w:r>
       <w:r>
         <w:rPr>
@@ -936,19 +1266,1605 @@
       <w:pPr>
         <w:pStyle w:val="Titolo1"/>
       </w:pPr>
-      <w:bookmarkStart w:id="2" w:name="_Toc116460197"/>
+      <w:bookmarkStart w:id="2" w:name="_Toc117063895"/>
       <w:r>
         <w:t>Requisiti funzionali</w:t>
       </w:r>
       <w:bookmarkEnd w:id="2"/>
     </w:p>
-    <w:p>
-      <w:pPr>
-        <w:jc w:val="center"/>
-      </w:pPr>
-    </w:p>
+    <w:p/>
+    <w:p>
+      <w:pPr>
+        <w:pStyle w:val="Titolo2"/>
+      </w:pPr>
+      <w:bookmarkStart w:id="3" w:name="_Toc117063896"/>
+      <w:r>
+        <w:t>Affollamento impianti</w:t>
+      </w:r>
+      <w:bookmarkEnd w:id="3"/>
+    </w:p>
+    <w:p>
+      <w:pPr>
+        <w:pStyle w:val="Paragrafoelenco"/>
+        <w:numPr>
+          <w:ilvl w:val="0"/>
+          <w:numId w:val="1"/>
+        </w:numPr>
+      </w:pPr>
+      <w:r>
+        <w:t>RF 1 Stato di affollamento</w:t>
+      </w:r>
+    </w:p>
+    <w:p>
+      <w:pPr>
+        <w:pStyle w:val="Paragrafoelenco"/>
+        <w:numPr>
+          <w:ilvl w:val="0"/>
+          <w:numId w:val="1"/>
+        </w:numPr>
+      </w:pPr>
+      <w:r>
+        <w:t>RF 2 Stato di affollamento globale</w:t>
+      </w:r>
+    </w:p>
+    <w:p>
+      <w:r>
+        <w:rPr>
+          <w:noProof/>
+        </w:rPr>
+        <w:drawing>
+          <wp:inline distT="0" distB="0" distL="0" distR="0" wp14:anchorId="5EEC2BEB" wp14:editId="08A3FCCF">
+            <wp:extent cx="4294526" cy="2190831"/>
+            <wp:effectExtent l="0" t="0" r="0" b="6350"/>
+            <wp:docPr id="8" name="Immagine 8"/>
+            <wp:cNvGraphicFramePr>
+              <a:graphicFrameLocks xmlns:a="http://schemas.openxmlformats.org/drawingml/2006/main" noChangeAspect="1"/>
+            </wp:cNvGraphicFramePr>
+            <a:graphic xmlns:a="http://schemas.openxmlformats.org/drawingml/2006/main">
+              <a:graphicData uri="http://schemas.openxmlformats.org/drawingml/2006/picture">
+                <pic:pic xmlns:pic="http://schemas.openxmlformats.org/drawingml/2006/picture">
+                  <pic:nvPicPr>
+                    <pic:cNvPr id="8" name="Immagine 8"/>
+                    <pic:cNvPicPr/>
+                  </pic:nvPicPr>
+                  <pic:blipFill>
+                    <a:blip r:embed="rId8">
+                      <a:extLst>
+                        <a:ext uri="{28A0092B-C50C-407E-A947-70E740481C1C}">
+                          <a14:useLocalDpi xmlns:a14="http://schemas.microsoft.com/office/drawing/2010/main" val="0"/>
+                        </a:ext>
+                      </a:extLst>
+                    </a:blip>
+                    <a:stretch>
+                      <a:fillRect/>
+                    </a:stretch>
+                  </pic:blipFill>
+                  <pic:spPr>
+                    <a:xfrm>
+                      <a:off x="0" y="0"/>
+                      <a:ext cx="4312316" cy="2199906"/>
+                    </a:xfrm>
+                    <a:prstGeom prst="rect">
+                      <a:avLst/>
+                    </a:prstGeom>
+                  </pic:spPr>
+                </pic:pic>
+              </a:graphicData>
+            </a:graphic>
+          </wp:inline>
+        </w:drawing>
+      </w:r>
+    </w:p>
+    <w:p>
+      <w:pPr>
+        <w:rPr>
+          <w:b/>
+          <w:bCs/>
+        </w:rPr>
+      </w:pPr>
+      <w:r>
+        <w:rPr>
+          <w:b/>
+          <w:bCs/>
+        </w:rPr>
+        <w:t>Descrizione Use Case “Visualizza affollamento impianto singolo”</w:t>
+      </w:r>
+    </w:p>
+    <w:p>
+      <w:r>
+        <w:t>Titolo: Visualizzare lo stato di affollamento</w:t>
+      </w:r>
+      <w:r>
+        <w:t xml:space="preserve"> di ogni impianto singolo</w:t>
+      </w:r>
+    </w:p>
+    <w:p>
+      <w:r>
+        <w:t xml:space="preserve">Riassunto: L’utente visualizza </w:t>
+      </w:r>
+      <w:r>
+        <w:t xml:space="preserve">in tempo reale </w:t>
+      </w:r>
+      <w:r>
+        <w:t>lo stato di affollamento degli impianti uno ad uno</w:t>
+      </w:r>
+    </w:p>
+    <w:p>
+      <w:r>
+        <w:t xml:space="preserve">Descrizione: </w:t>
+      </w:r>
+    </w:p>
+    <w:p>
+      <w:pPr>
+        <w:pStyle w:val="Paragrafoelenco"/>
+        <w:numPr>
+          <w:ilvl w:val="0"/>
+          <w:numId w:val="2"/>
+        </w:numPr>
+      </w:pPr>
+      <w:r>
+        <w:t xml:space="preserve">L’utente </w:t>
+      </w:r>
+      <w:r>
+        <w:t xml:space="preserve">seleziona </w:t>
+      </w:r>
+      <w:r>
+        <w:t xml:space="preserve">l’icona </w:t>
+      </w:r>
+      <w:r>
+        <w:t>“</w:t>
+      </w:r>
+      <w:r>
+        <w:t>stato impianti</w:t>
+      </w:r>
+      <w:r>
+        <w:t>”</w:t>
+      </w:r>
+      <w:r>
+        <w:t>;</w:t>
+      </w:r>
+    </w:p>
+    <w:p>
+      <w:pPr>
+        <w:pStyle w:val="Paragrafoelenco"/>
+        <w:numPr>
+          <w:ilvl w:val="0"/>
+          <w:numId w:val="2"/>
+        </w:numPr>
+      </w:pPr>
+      <w:r>
+        <w:t xml:space="preserve">Il sistema ottiene i log degli accessi </w:t>
+      </w:r>
+      <w:r>
+        <w:t xml:space="preserve">nell’ultima mezz’ora </w:t>
+      </w:r>
+      <w:r>
+        <w:t xml:space="preserve">per ogni impianto </w:t>
+      </w:r>
+      <w:r>
+        <w:t>[exception 1]</w:t>
+      </w:r>
+      <w:r>
+        <w:t>;</w:t>
+      </w:r>
+    </w:p>
+    <w:p>
+      <w:pPr>
+        <w:pStyle w:val="Paragrafoelenco"/>
+        <w:numPr>
+          <w:ilvl w:val="0"/>
+          <w:numId w:val="2"/>
+        </w:numPr>
+      </w:pPr>
+      <w:r>
+        <w:t>Il sistema verifica per ogni impianto lo stato di apertura o chiusura, interrogando il database esterno</w:t>
+      </w:r>
+      <w:r>
+        <w:t xml:space="preserve"> [exception </w:t>
+      </w:r>
+      <w:r>
+        <w:t>1</w:t>
+      </w:r>
+      <w:r>
+        <w:t>];</w:t>
+      </w:r>
+    </w:p>
+    <w:p>
+      <w:pPr>
+        <w:pStyle w:val="Paragrafoelenco"/>
+        <w:numPr>
+          <w:ilvl w:val="0"/>
+          <w:numId w:val="2"/>
+        </w:numPr>
+      </w:pPr>
+      <w:r>
+        <w:t xml:space="preserve">Il sistema calcola e visualizza la percentuale di occupazione di un impianto dividendo: </w:t>
+      </w:r>
+    </w:p>
+    <w:p>
+      <w:pPr>
+        <w:pStyle w:val="Paragrafoelenco"/>
+        <w:numPr>
+          <w:ilvl w:val="1"/>
+          <w:numId w:val="2"/>
+        </w:numPr>
+      </w:pPr>
+      <w:r>
+        <w:lastRenderedPageBreak/>
+        <w:t>I</w:t>
+      </w:r>
+      <w:r>
+        <w:t>l numero di accessi per lo specifico impianto, ottenuto al punto 2</w:t>
+      </w:r>
+      <w:r>
+        <w:t>;</w:t>
+      </w:r>
+    </w:p>
+    <w:p>
+      <w:pPr>
+        <w:pStyle w:val="Paragrafoelenco"/>
+        <w:numPr>
+          <w:ilvl w:val="1"/>
+          <w:numId w:val="2"/>
+        </w:numPr>
+      </w:pPr>
+      <w:r>
+        <w:t>L</w:t>
+      </w:r>
+      <w:r>
+        <w:t>a portata teorica dell’impianto, ottenuta dal database esterno</w:t>
+      </w:r>
+      <w:r>
+        <w:t xml:space="preserve">. </w:t>
+      </w:r>
+    </w:p>
+    <w:p>
+      <w:pPr>
+        <w:pStyle w:val="Paragrafoelenco"/>
+        <w:ind w:left="708"/>
+      </w:pPr>
+      <w:r>
+        <w:t>Nel caso in cui l’impianto risulti dal punto 3 chiuso,</w:t>
+      </w:r>
+      <w:r>
+        <w:t xml:space="preserve"> </w:t>
+      </w:r>
+      <w:r>
+        <w:t>viene</w:t>
+      </w:r>
+      <w:r>
+        <w:t xml:space="preserve"> visualizzata la scritta “CHIUSO” al posto del valore percentuale</w:t>
+      </w:r>
+      <w:r>
+        <w:t>.</w:t>
+      </w:r>
+      <w:r>
+        <w:t xml:space="preserve"> </w:t>
+      </w:r>
+    </w:p>
+    <w:p>
+      <w:proofErr w:type="spellStart"/>
+      <w:r>
+        <w:t>Exceptions</w:t>
+      </w:r>
+      <w:proofErr w:type="spellEnd"/>
+      <w:r>
+        <w:t>:</w:t>
+      </w:r>
+    </w:p>
+    <w:p>
+      <w:pPr>
+        <w:spacing w:after="0"/>
+      </w:pPr>
+      <w:r>
+        <w:t>[exception 1] Nel caso in cui non sia possibile accedere alle informazioni, sia per mancanza di connessione dell’utente</w:t>
+      </w:r>
+      <w:r>
+        <w:t xml:space="preserve"> che </w:t>
+      </w:r>
+      <w:r>
+        <w:t>per problemi al servizio esterno, il sistema mostrerà al posto dei dati calcolati al punto 4 la scritta “Impossibile ottenere i dati”</w:t>
+      </w:r>
+      <w:r>
+        <w:t>.</w:t>
+      </w:r>
+    </w:p>
+    <w:p>
+      <w:pPr>
+        <w:spacing w:after="0"/>
+      </w:pPr>
+    </w:p>
+    <w:p>
+      <w:pPr>
+        <w:spacing w:after="0"/>
+      </w:pPr>
+    </w:p>
+    <w:p>
+      <w:pPr>
+        <w:rPr>
+          <w:b/>
+          <w:bCs/>
+        </w:rPr>
+      </w:pPr>
+      <w:r>
+        <w:rPr>
+          <w:b/>
+          <w:bCs/>
+        </w:rPr>
+        <w:t xml:space="preserve">Descrizione Use Case “Visualizza affollamento </w:t>
+      </w:r>
+      <w:r>
+        <w:rPr>
+          <w:b/>
+          <w:bCs/>
+        </w:rPr>
+        <w:t>globale</w:t>
+      </w:r>
+      <w:r>
+        <w:rPr>
+          <w:b/>
+          <w:bCs/>
+        </w:rPr>
+        <w:t>”</w:t>
+      </w:r>
+    </w:p>
+    <w:p>
+      <w:r>
+        <w:t>Titolo: Visualizzare lo stato di affollamento globale</w:t>
+      </w:r>
+      <w:r>
+        <w:t>.</w:t>
+      </w:r>
+    </w:p>
+    <w:p>
+      <w:r>
+        <w:t xml:space="preserve">Riassunto: L’utente visualizza in tempo reale </w:t>
+      </w:r>
+      <w:r>
+        <w:t>il numero di utenti presenti in</w:t>
+      </w:r>
+      <w:r>
+        <w:t xml:space="preserve"> tutta la skiarea</w:t>
+      </w:r>
+      <w:r>
+        <w:t>.</w:t>
+      </w:r>
+    </w:p>
+    <w:p>
+      <w:r>
+        <w:t>Descrizione:</w:t>
+      </w:r>
+    </w:p>
+    <w:p>
+      <w:pPr>
+        <w:pStyle w:val="Paragrafoelenco"/>
+        <w:numPr>
+          <w:ilvl w:val="0"/>
+          <w:numId w:val="3"/>
+        </w:numPr>
+      </w:pPr>
+      <w:r>
+        <w:t>L’utente visualizza l’icona stato impianti</w:t>
+      </w:r>
+      <w:r>
+        <w:t>;</w:t>
+      </w:r>
+    </w:p>
+    <w:p>
+      <w:pPr>
+        <w:pStyle w:val="Paragrafoelenco"/>
+        <w:numPr>
+          <w:ilvl w:val="0"/>
+          <w:numId w:val="3"/>
+        </w:numPr>
+      </w:pPr>
+      <w:r>
+        <w:t>Il sistema ottiene i log degli accessi</w:t>
+      </w:r>
+      <w:r>
+        <w:t xml:space="preserve"> nell’ultima ora</w:t>
+      </w:r>
+      <w:r>
+        <w:t xml:space="preserve"> per ogni impianto</w:t>
+      </w:r>
+      <w:r>
+        <w:t>;</w:t>
+      </w:r>
+    </w:p>
+    <w:p>
+      <w:pPr>
+        <w:pStyle w:val="Paragrafoelenco"/>
+        <w:numPr>
+          <w:ilvl w:val="0"/>
+          <w:numId w:val="3"/>
+        </w:numPr>
+      </w:pPr>
+      <w:r>
+        <w:t>Il sistema calcola e visualizza il numero di utenti attualmente presenti nella skiarea come somma del numero di accessi di ogni impianto</w:t>
+      </w:r>
+      <w:r>
+        <w:t>, ottenuto al punto 2</w:t>
+      </w:r>
+      <w:r>
+        <w:t>.</w:t>
+      </w:r>
+    </w:p>
+    <w:p>
+      <w:bookmarkStart w:id="4" w:name="_Toc117063897"/>
+    </w:p>
+    <w:p>
+      <w:pPr>
+        <w:pStyle w:val="Titolo2"/>
+      </w:pPr>
+      <w:r>
+        <w:t>Condizioni meteorologiche</w:t>
+      </w:r>
+      <w:bookmarkEnd w:id="4"/>
+    </w:p>
+    <w:p>
+      <w:pPr>
+        <w:pStyle w:val="Paragrafoelenco"/>
+        <w:numPr>
+          <w:ilvl w:val="0"/>
+          <w:numId w:val="5"/>
+        </w:numPr>
+      </w:pPr>
+      <w:r>
+        <w:t>RF 3 Condizioni meteo</w:t>
+      </w:r>
+    </w:p>
+    <w:p>
+      <w:r>
+        <w:rPr>
+          <w:noProof/>
+        </w:rPr>
+        <w:drawing>
+          <wp:inline distT="0" distB="0" distL="0" distR="0" wp14:anchorId="3DB7B4BB" wp14:editId="0E8D2E4B">
+            <wp:extent cx="2642300" cy="2235200"/>
+            <wp:effectExtent l="0" t="0" r="0" b="0"/>
+            <wp:docPr id="10" name="Immagine 10"/>
+            <wp:cNvGraphicFramePr>
+              <a:graphicFrameLocks xmlns:a="http://schemas.openxmlformats.org/drawingml/2006/main" noChangeAspect="1"/>
+            </wp:cNvGraphicFramePr>
+            <a:graphic xmlns:a="http://schemas.openxmlformats.org/drawingml/2006/main">
+              <a:graphicData uri="http://schemas.openxmlformats.org/drawingml/2006/picture">
+                <pic:pic xmlns:pic="http://schemas.openxmlformats.org/drawingml/2006/picture">
+                  <pic:nvPicPr>
+                    <pic:cNvPr id="10" name="Immagine 10"/>
+                    <pic:cNvPicPr/>
+                  </pic:nvPicPr>
+                  <pic:blipFill>
+                    <a:blip r:embed="rId9">
+                      <a:extLst>
+                        <a:ext uri="{28A0092B-C50C-407E-A947-70E740481C1C}">
+                          <a14:useLocalDpi xmlns:a14="http://schemas.microsoft.com/office/drawing/2010/main" val="0"/>
+                        </a:ext>
+                      </a:extLst>
+                    </a:blip>
+                    <a:stretch>
+                      <a:fillRect/>
+                    </a:stretch>
+                  </pic:blipFill>
+                  <pic:spPr>
+                    <a:xfrm>
+                      <a:off x="0" y="0"/>
+                      <a:ext cx="2644377" cy="2236957"/>
+                    </a:xfrm>
+                    <a:prstGeom prst="rect">
+                      <a:avLst/>
+                    </a:prstGeom>
+                  </pic:spPr>
+                </pic:pic>
+              </a:graphicData>
+            </a:graphic>
+          </wp:inline>
+        </w:drawing>
+      </w:r>
+    </w:p>
+    <w:p>
+      <w:pPr>
+        <w:rPr>
+          <w:b/>
+          <w:bCs/>
+        </w:rPr>
+      </w:pPr>
+    </w:p>
+    <w:p>
+      <w:pPr>
+        <w:rPr>
+          <w:b/>
+          <w:bCs/>
+        </w:rPr>
+      </w:pPr>
+      <w:r>
+        <w:rPr>
+          <w:b/>
+          <w:bCs/>
+        </w:rPr>
+        <w:t xml:space="preserve">Descrizione Use Case “Visualizza </w:t>
+      </w:r>
+      <w:r>
+        <w:rPr>
+          <w:b/>
+          <w:bCs/>
+        </w:rPr>
+        <w:t xml:space="preserve">le </w:t>
+      </w:r>
+      <w:r>
+        <w:rPr>
+          <w:b/>
+          <w:bCs/>
+        </w:rPr>
+        <w:t>condizioni</w:t>
+      </w:r>
+      <w:r>
+        <w:rPr>
+          <w:b/>
+          <w:bCs/>
+        </w:rPr>
+        <w:t xml:space="preserve"> </w:t>
+      </w:r>
+      <w:r>
+        <w:rPr>
+          <w:b/>
+          <w:bCs/>
+        </w:rPr>
+        <w:t>meteorologiche</w:t>
+      </w:r>
+      <w:r>
+        <w:rPr>
+          <w:b/>
+          <w:bCs/>
+        </w:rPr>
+        <w:t>”</w:t>
+      </w:r>
+    </w:p>
+    <w:p>
+      <w:r>
+        <w:t>Titolo: Visualizzare le condizioni meteorologiche</w:t>
+      </w:r>
+      <w:r>
+        <w:t>.</w:t>
+      </w:r>
+    </w:p>
+    <w:p>
+      <w:r>
+        <w:t>Riassunto: L’utente visualizza le attuali condizioni meteorologiche nella località sciistica</w:t>
+      </w:r>
+      <w:r>
+        <w:t>.</w:t>
+      </w:r>
+    </w:p>
+    <w:p>
+      <w:r>
+        <w:t>Descrizione:</w:t>
+      </w:r>
+    </w:p>
+    <w:p>
+      <w:pPr>
+        <w:pStyle w:val="Paragrafoelenco"/>
+        <w:numPr>
+          <w:ilvl w:val="0"/>
+          <w:numId w:val="4"/>
+        </w:numPr>
+      </w:pPr>
+      <w:r>
+        <w:t>L’utente accede al widget contenente la sezione dedicata al meteo</w:t>
+      </w:r>
+      <w:r>
+        <w:t>;</w:t>
+      </w:r>
+    </w:p>
+    <w:p>
+      <w:pPr>
+        <w:pStyle w:val="Paragrafoelenco"/>
+        <w:numPr>
+          <w:ilvl w:val="0"/>
+          <w:numId w:val="4"/>
+        </w:numPr>
+      </w:pPr>
+      <w:proofErr w:type="spellStart"/>
+      <w:r>
+        <w:t>Openweather</w:t>
+      </w:r>
+      <w:proofErr w:type="spellEnd"/>
+      <w:r>
+        <w:t xml:space="preserve"> fornisce gli attuali parametri meteo nella località sciistica come: temperatura, vento e pressione atmosferica [exception 1]</w:t>
+      </w:r>
+      <w:r>
+        <w:t>;</w:t>
+      </w:r>
+    </w:p>
+    <w:p>
+      <w:proofErr w:type="spellStart"/>
+      <w:r>
+        <w:lastRenderedPageBreak/>
+        <w:t>Exceptions</w:t>
+      </w:r>
+      <w:proofErr w:type="spellEnd"/>
+      <w:r>
+        <w:t>:</w:t>
+      </w:r>
+    </w:p>
+    <w:p>
+      <w:r>
+        <w:t xml:space="preserve">[exception 1] </w:t>
+      </w:r>
+      <w:r>
+        <w:t>Nel caso in cui</w:t>
+      </w:r>
+      <w:r>
+        <w:t xml:space="preserve"> </w:t>
+      </w:r>
+      <w:proofErr w:type="spellStart"/>
+      <w:r>
+        <w:t>openweather</w:t>
+      </w:r>
+      <w:proofErr w:type="spellEnd"/>
+      <w:r>
+        <w:t xml:space="preserve"> non fornisca</w:t>
+      </w:r>
+      <w:r>
+        <w:t xml:space="preserve"> temporaneamente</w:t>
+      </w:r>
+      <w:r>
+        <w:t xml:space="preserve"> </w:t>
+      </w:r>
+      <w:r>
+        <w:t>informazioni</w:t>
+      </w:r>
+      <w:r>
+        <w:t>, sia per mancanza di connessione dell’utente</w:t>
+      </w:r>
+      <w:r>
+        <w:t xml:space="preserve"> che</w:t>
+      </w:r>
+      <w:r>
+        <w:t xml:space="preserve"> per problemi al servizio esterno, </w:t>
+      </w:r>
+      <w:r>
+        <w:t>il sistema mostrerà i parametri meteo mancanti vuoti.</w:t>
+      </w:r>
+    </w:p>
+    <w:p>
+      <w:pPr>
+        <w:pStyle w:val="Titolo2"/>
+      </w:pPr>
+      <w:bookmarkStart w:id="5" w:name="_Toc117063898"/>
+      <w:r>
+        <w:t>Gestione dello stato</w:t>
+      </w:r>
+      <w:r>
+        <w:t xml:space="preserve"> di apertura</w:t>
+      </w:r>
+      <w:r>
+        <w:t xml:space="preserve"> degli impianti</w:t>
+      </w:r>
+      <w:bookmarkEnd w:id="5"/>
+    </w:p>
+    <w:p>
+      <w:pPr>
+        <w:pStyle w:val="Paragrafoelenco"/>
+        <w:numPr>
+          <w:ilvl w:val="0"/>
+          <w:numId w:val="5"/>
+        </w:numPr>
+      </w:pPr>
+      <w:r>
+        <w:t xml:space="preserve">RF 4 </w:t>
+      </w:r>
+      <w:r>
+        <w:t>Stato di apertura</w:t>
+      </w:r>
+    </w:p>
+    <w:p>
+      <w:r>
+        <w:rPr>
+          <w:noProof/>
+        </w:rPr>
+        <w:drawing>
+          <wp:inline distT="0" distB="0" distL="0" distR="0" wp14:anchorId="5E46AC8A" wp14:editId="772B15E5">
+            <wp:extent cx="5143500" cy="1778000"/>
+            <wp:effectExtent l="0" t="0" r="0" b="0"/>
+            <wp:docPr id="11" name="Immagine 11"/>
+            <wp:cNvGraphicFramePr>
+              <a:graphicFrameLocks xmlns:a="http://schemas.openxmlformats.org/drawingml/2006/main" noChangeAspect="1"/>
+            </wp:cNvGraphicFramePr>
+            <a:graphic xmlns:a="http://schemas.openxmlformats.org/drawingml/2006/main">
+              <a:graphicData uri="http://schemas.openxmlformats.org/drawingml/2006/picture">
+                <pic:pic xmlns:pic="http://schemas.openxmlformats.org/drawingml/2006/picture">
+                  <pic:nvPicPr>
+                    <pic:cNvPr id="11" name="Immagine 11"/>
+                    <pic:cNvPicPr/>
+                  </pic:nvPicPr>
+                  <pic:blipFill>
+                    <a:blip r:embed="rId10">
+                      <a:extLst>
+                        <a:ext uri="{28A0092B-C50C-407E-A947-70E740481C1C}">
+                          <a14:useLocalDpi xmlns:a14="http://schemas.microsoft.com/office/drawing/2010/main" val="0"/>
+                        </a:ext>
+                      </a:extLst>
+                    </a:blip>
+                    <a:stretch>
+                      <a:fillRect/>
+                    </a:stretch>
+                  </pic:blipFill>
+                  <pic:spPr>
+                    <a:xfrm>
+                      <a:off x="0" y="0"/>
+                      <a:ext cx="5143500" cy="1778000"/>
+                    </a:xfrm>
+                    <a:prstGeom prst="rect">
+                      <a:avLst/>
+                    </a:prstGeom>
+                  </pic:spPr>
+                </pic:pic>
+              </a:graphicData>
+            </a:graphic>
+          </wp:inline>
+        </w:drawing>
+      </w:r>
+    </w:p>
+    <w:p>
+      <w:pPr>
+        <w:rPr>
+          <w:b/>
+          <w:bCs/>
+        </w:rPr>
+      </w:pPr>
+      <w:r>
+        <w:rPr>
+          <w:b/>
+          <w:bCs/>
+        </w:rPr>
+        <w:t>Descrizione Use Case “</w:t>
+      </w:r>
+      <w:r>
+        <w:rPr>
+          <w:b/>
+          <w:bCs/>
+        </w:rPr>
+        <w:t>Apre un impianto</w:t>
+      </w:r>
+      <w:r>
+        <w:rPr>
+          <w:b/>
+          <w:bCs/>
+        </w:rPr>
+        <w:t>”</w:t>
+      </w:r>
+    </w:p>
+    <w:p>
+      <w:r>
+        <w:t>Titolo: Apertura di un impianto</w:t>
+      </w:r>
+      <w:r>
+        <w:t>.</w:t>
+      </w:r>
+    </w:p>
+    <w:p>
+      <w:r>
+        <w:t>Riassunto: L’utente operatore degli impianti</w:t>
+      </w:r>
+      <w:r>
+        <w:t xml:space="preserve"> seleziona un impianto e ne dichiara l’apertura</w:t>
+      </w:r>
+      <w:r>
+        <w:t>.</w:t>
+      </w:r>
+    </w:p>
+    <w:p>
+      <w:r>
+        <w:t>Descrizione:</w:t>
+      </w:r>
+    </w:p>
+    <w:p>
+      <w:pPr>
+        <w:pStyle w:val="Paragrafoelenco"/>
+        <w:numPr>
+          <w:ilvl w:val="0"/>
+          <w:numId w:val="6"/>
+        </w:numPr>
+      </w:pPr>
+      <w:r>
+        <w:t>L’utente operatore degli impianti seleziona un impianto tra quelli memorizzati nel database esterno</w:t>
+      </w:r>
+      <w:r>
+        <w:t xml:space="preserve"> [exception 1];</w:t>
+      </w:r>
+    </w:p>
+    <w:p>
+      <w:pPr>
+        <w:pStyle w:val="Paragrafoelenco"/>
+        <w:numPr>
+          <w:ilvl w:val="0"/>
+          <w:numId w:val="6"/>
+        </w:numPr>
+      </w:pPr>
+      <w:r>
+        <w:t>L’utente operatore sceglie, tramite un apposito bottone, di aprire l’impianto</w:t>
+      </w:r>
+      <w:r>
+        <w:t>;</w:t>
+      </w:r>
+    </w:p>
+    <w:p>
+      <w:pPr>
+        <w:pStyle w:val="Paragrafoelenco"/>
+        <w:numPr>
+          <w:ilvl w:val="0"/>
+          <w:numId w:val="6"/>
+        </w:numPr>
+      </w:pPr>
+      <w:r>
+        <w:t>Il database esterno registra il cambio di stato dell’impianto [exception 1];</w:t>
+      </w:r>
+    </w:p>
+    <w:p>
+      <w:proofErr w:type="spellStart"/>
+      <w:r>
+        <w:t>Exceptions</w:t>
+      </w:r>
+      <w:proofErr w:type="spellEnd"/>
+      <w:r>
+        <w:t>:</w:t>
+      </w:r>
+    </w:p>
+    <w:p>
+      <w:r>
+        <w:t>[exception 1] Nel caso in cui</w:t>
+      </w:r>
+      <w:r>
+        <w:t xml:space="preserve"> </w:t>
+      </w:r>
+      <w:r>
+        <w:t>il database esterno</w:t>
+      </w:r>
+      <w:r>
+        <w:t xml:space="preserve"> non </w:t>
+      </w:r>
+      <w:r>
+        <w:t>sia temporaneamente</w:t>
+      </w:r>
+      <w:r>
+        <w:t xml:space="preserve"> </w:t>
+      </w:r>
+      <w:r>
+        <w:t>raggiungibile, sia per mancanza di connessione dell’utente</w:t>
+      </w:r>
+      <w:r>
+        <w:t xml:space="preserve"> che</w:t>
+      </w:r>
+      <w:r>
+        <w:t xml:space="preserve"> per problemi al servizio esterno, il sistema mostrerà tramite pop-up un messaggio di errore</w:t>
+      </w:r>
+      <w:r>
+        <w:t>.</w:t>
+      </w:r>
+    </w:p>
+    <w:p>
+      <w:pPr>
+        <w:rPr>
+          <w:b/>
+          <w:bCs/>
+        </w:rPr>
+      </w:pPr>
+      <w:r>
+        <w:rPr>
+          <w:b/>
+          <w:bCs/>
+        </w:rPr>
+        <w:t xml:space="preserve">Descrizione Use Case </w:t>
+      </w:r>
+      <w:r>
+        <w:rPr>
+          <w:b/>
+          <w:bCs/>
+        </w:rPr>
+        <w:t>“Chiude un impianto”</w:t>
+      </w:r>
+    </w:p>
+    <w:p>
+      <w:r>
+        <w:t>Titolo: Chiusura di un impianto</w:t>
+      </w:r>
+      <w:r>
+        <w:t>.</w:t>
+      </w:r>
+    </w:p>
+    <w:p>
+      <w:r>
+        <w:t>Riassunto: L’utente operatore degli impianti seleziona un impianto e ne dichiara la chiusura</w:t>
+      </w:r>
+      <w:r>
+        <w:t>.</w:t>
+      </w:r>
+    </w:p>
+    <w:p>
+      <w:r>
+        <w:t>Descrizione:</w:t>
+      </w:r>
+    </w:p>
+    <w:p>
+      <w:pPr>
+        <w:pStyle w:val="Paragrafoelenco"/>
+        <w:numPr>
+          <w:ilvl w:val="0"/>
+          <w:numId w:val="13"/>
+        </w:numPr>
+      </w:pPr>
+      <w:r>
+        <w:t>L’utente operatore degli impianti seleziona un impianto tra quelli memorizzati nel database esterno [exception 1];</w:t>
+      </w:r>
+    </w:p>
+    <w:p>
+      <w:pPr>
+        <w:pStyle w:val="Paragrafoelenco"/>
+        <w:numPr>
+          <w:ilvl w:val="0"/>
+          <w:numId w:val="13"/>
+        </w:numPr>
+      </w:pPr>
+      <w:r>
+        <w:t>L’utente operatore sceglie, tramite un apposito bottone, di chiudere l’impianto;</w:t>
+      </w:r>
+    </w:p>
+    <w:p>
+      <w:pPr>
+        <w:pStyle w:val="Paragrafoelenco"/>
+        <w:numPr>
+          <w:ilvl w:val="0"/>
+          <w:numId w:val="13"/>
+        </w:numPr>
+      </w:pPr>
+      <w:r>
+        <w:t>Il database esterno registra il cambio di stato dell’impianto [exception 1];</w:t>
+      </w:r>
+    </w:p>
+    <w:p>
+      <w:proofErr w:type="spellStart"/>
+      <w:r>
+        <w:t>Exceptions</w:t>
+      </w:r>
+      <w:proofErr w:type="spellEnd"/>
+      <w:r>
+        <w:t>:</w:t>
+      </w:r>
+    </w:p>
+    <w:p>
+      <w:r>
+        <w:t>[exception 1] Nel caso in cui</w:t>
+      </w:r>
+      <w:r>
+        <w:t xml:space="preserve"> </w:t>
+      </w:r>
+      <w:r>
+        <w:t>il database esterno</w:t>
+      </w:r>
+      <w:r>
+        <w:t xml:space="preserve"> non </w:t>
+      </w:r>
+      <w:r>
+        <w:t>sia temporaneamente</w:t>
+      </w:r>
+      <w:r>
+        <w:t xml:space="preserve"> </w:t>
+      </w:r>
+      <w:r>
+        <w:t>raggiungibile, sia per mancanza di connessione dell’utente</w:t>
+      </w:r>
+      <w:r>
+        <w:t xml:space="preserve"> che</w:t>
+      </w:r>
+      <w:r>
+        <w:t xml:space="preserve"> per problemi al servizio esterno, il sistema mostrerà tramite pop-up un messaggio di errore</w:t>
+      </w:r>
+      <w:r>
+        <w:t>.</w:t>
+      </w:r>
+    </w:p>
+    <w:p/>
+    <w:p>
+      <w:pPr>
+        <w:pStyle w:val="Titolo2"/>
+      </w:pPr>
+      <w:bookmarkStart w:id="6" w:name="_Toc117063899"/>
+      <w:r>
+        <w:lastRenderedPageBreak/>
+        <w:t>Statistiche degli impianti utilizzati</w:t>
+      </w:r>
+      <w:bookmarkEnd w:id="6"/>
+    </w:p>
+    <w:p>
+      <w:pPr>
+        <w:pStyle w:val="Paragrafoelenco"/>
+        <w:numPr>
+          <w:ilvl w:val="0"/>
+          <w:numId w:val="5"/>
+        </w:numPr>
+      </w:pPr>
+      <w:r>
+        <w:t>RF 12 Impianti più utilizzati</w:t>
+      </w:r>
+    </w:p>
+    <w:p>
+      <w:pPr>
+        <w:pStyle w:val="Paragrafoelenco"/>
+        <w:numPr>
+          <w:ilvl w:val="0"/>
+          <w:numId w:val="5"/>
+        </w:numPr>
+      </w:pPr>
+      <w:r>
+        <w:t>RF 13 Storico degli impianti</w:t>
+      </w:r>
+    </w:p>
+    <w:p>
+      <w:pPr>
+        <w:pStyle w:val="Paragrafoelenco"/>
+        <w:numPr>
+          <w:ilvl w:val="0"/>
+          <w:numId w:val="5"/>
+        </w:numPr>
+      </w:pPr>
+      <w:r>
+        <w:t>RF 14 Intervallo temporale</w:t>
+      </w:r>
+    </w:p>
+    <w:p>
+      <w:r>
+        <w:rPr>
+          <w:noProof/>
+        </w:rPr>
+        <w:drawing>
+          <wp:inline distT="0" distB="0" distL="0" distR="0" wp14:anchorId="6381E9A5" wp14:editId="6D4A14D7">
+            <wp:extent cx="4316452" cy="2043211"/>
+            <wp:effectExtent l="0" t="0" r="1905" b="1905"/>
+            <wp:docPr id="13" name="Immagine 13"/>
+            <wp:cNvGraphicFramePr>
+              <a:graphicFrameLocks xmlns:a="http://schemas.openxmlformats.org/drawingml/2006/main" noChangeAspect="1"/>
+            </wp:cNvGraphicFramePr>
+            <a:graphic xmlns:a="http://schemas.openxmlformats.org/drawingml/2006/main">
+              <a:graphicData uri="http://schemas.openxmlformats.org/drawingml/2006/picture">
+                <pic:pic xmlns:pic="http://schemas.openxmlformats.org/drawingml/2006/picture">
+                  <pic:nvPicPr>
+                    <pic:cNvPr id="13" name="Immagine 13"/>
+                    <pic:cNvPicPr/>
+                  </pic:nvPicPr>
+                  <pic:blipFill>
+                    <a:blip r:embed="rId11">
+                      <a:extLst>
+                        <a:ext uri="{28A0092B-C50C-407E-A947-70E740481C1C}">
+                          <a14:useLocalDpi xmlns:a14="http://schemas.microsoft.com/office/drawing/2010/main" val="0"/>
+                        </a:ext>
+                      </a:extLst>
+                    </a:blip>
+                    <a:stretch>
+                      <a:fillRect/>
+                    </a:stretch>
+                  </pic:blipFill>
+                  <pic:spPr>
+                    <a:xfrm>
+                      <a:off x="0" y="0"/>
+                      <a:ext cx="4323858" cy="2046717"/>
+                    </a:xfrm>
+                    <a:prstGeom prst="rect">
+                      <a:avLst/>
+                    </a:prstGeom>
+                  </pic:spPr>
+                </pic:pic>
+              </a:graphicData>
+            </a:graphic>
+          </wp:inline>
+        </w:drawing>
+      </w:r>
+    </w:p>
+    <w:p>
+      <w:pPr>
+        <w:rPr>
+          <w:b/>
+          <w:bCs/>
+        </w:rPr>
+      </w:pPr>
+      <w:r>
+        <w:rPr>
+          <w:b/>
+          <w:bCs/>
+        </w:rPr>
+        <w:t>Descrizione Use Case “</w:t>
+      </w:r>
+      <w:r>
+        <w:rPr>
+          <w:b/>
+          <w:bCs/>
+        </w:rPr>
+        <w:t>Visualizza gli impianti più utilizzati”</w:t>
+      </w:r>
+    </w:p>
+    <w:p>
+      <w:r>
+        <w:t>Titolo: Visualizzare gli impianti più utilizzati</w:t>
+      </w:r>
+      <w:r>
+        <w:t>.</w:t>
+      </w:r>
+    </w:p>
+    <w:p>
+      <w:r>
+        <w:t>Riassunto: L’utente visualizza la lista degli impianti più utilizzati in ordine di numero di utilizzi</w:t>
+      </w:r>
+      <w:r>
+        <w:t>.</w:t>
+      </w:r>
+    </w:p>
+    <w:p>
+      <w:r>
+        <w:t>Descrizione:</w:t>
+      </w:r>
+    </w:p>
+    <w:p>
+      <w:pPr>
+        <w:pStyle w:val="Paragrafoelenco"/>
+        <w:numPr>
+          <w:ilvl w:val="0"/>
+          <w:numId w:val="7"/>
+        </w:numPr>
+      </w:pPr>
+      <w:r>
+        <w:t xml:space="preserve">L’utente </w:t>
+      </w:r>
+      <w:r>
+        <w:t>accede alla pagina dedicata alla visualizzazione degli impianti più utilizzati</w:t>
+      </w:r>
+      <w:r>
+        <w:t>;</w:t>
+      </w:r>
+    </w:p>
+    <w:p>
+      <w:pPr>
+        <w:pStyle w:val="Paragrafoelenco"/>
+        <w:numPr>
+          <w:ilvl w:val="0"/>
+          <w:numId w:val="7"/>
+        </w:numPr>
+      </w:pPr>
+      <w:r>
+        <w:t>Il sistema ottiene i log degli accessi per ogni impianto [exception 1];</w:t>
+      </w:r>
+    </w:p>
+    <w:p>
+      <w:pPr>
+        <w:pStyle w:val="Paragrafoelenco"/>
+        <w:numPr>
+          <w:ilvl w:val="0"/>
+          <w:numId w:val="7"/>
+        </w:numPr>
+      </w:pPr>
+      <w:r>
+        <w:t>Il sistema calcola e visualizza per ogni impianto il numero assoluto di accessi allo stesso, ottenuti dal punto 2, ordinandoli</w:t>
+      </w:r>
+      <w:r>
+        <w:t xml:space="preserve"> in ordine decrescente </w:t>
+      </w:r>
+      <w:r>
+        <w:t xml:space="preserve">per </w:t>
+      </w:r>
+      <w:r>
+        <w:t>numero di accessi</w:t>
+      </w:r>
+      <w:r>
+        <w:t>.</w:t>
+      </w:r>
+    </w:p>
+    <w:p>
+      <w:proofErr w:type="spellStart"/>
+      <w:r>
+        <w:t>Exceptions</w:t>
+      </w:r>
+      <w:proofErr w:type="spellEnd"/>
+      <w:r>
+        <w:t>:</w:t>
+      </w:r>
+    </w:p>
+    <w:p>
+      <w:pPr>
+        <w:spacing w:after="0"/>
+      </w:pPr>
+      <w:r>
+        <w:t>[exception 1] Nel caso in cui non sia possibile accedere alle informazioni, sia per mancanza di connessione dell’utente</w:t>
+      </w:r>
+      <w:r>
+        <w:t xml:space="preserve"> che</w:t>
+      </w:r>
+      <w:r>
+        <w:t xml:space="preserve"> per problemi al servizio esterno, il sistema mostrerà al posto dei dati calcolati al punto 4 la scritta “Impossibile ottenere i dati”</w:t>
+      </w:r>
+      <w:r>
+        <w:t>.</w:t>
+      </w:r>
+    </w:p>
+    <w:p>
+      <w:pPr>
+        <w:rPr>
+          <w:b/>
+          <w:bCs/>
+        </w:rPr>
+      </w:pPr>
+    </w:p>
+    <w:p>
+      <w:pPr>
+        <w:rPr>
+          <w:b/>
+          <w:bCs/>
+        </w:rPr>
+      </w:pPr>
+      <w:r>
+        <w:rPr>
+          <w:b/>
+          <w:bCs/>
+        </w:rPr>
+        <w:t>Descrizione Use Case “</w:t>
+      </w:r>
+      <w:r>
+        <w:rPr>
+          <w:b/>
+          <w:bCs/>
+        </w:rPr>
+        <w:t>Visualizza lo storico degli impianti utilizzati”</w:t>
+      </w:r>
+    </w:p>
+    <w:p>
+      <w:r>
+        <w:t>Titolo:</w:t>
+      </w:r>
+      <w:r>
+        <w:t xml:space="preserve"> Visualizzare lo storico degli impianti utilizzati</w:t>
+      </w:r>
+      <w:r>
+        <w:t>.</w:t>
+      </w:r>
+    </w:p>
+    <w:p>
+      <w:r>
+        <w:t>Riassunto: L’utente visualizza l’elenco dei suoi accessi agli impianti in ordine cronologico</w:t>
+      </w:r>
+      <w:r>
+        <w:t>.</w:t>
+      </w:r>
+    </w:p>
+    <w:p>
+      <w:r>
+        <w:t>Descrizione:</w:t>
+      </w:r>
+    </w:p>
+    <w:p>
+      <w:pPr>
+        <w:pStyle w:val="Paragrafoelenco"/>
+        <w:numPr>
+          <w:ilvl w:val="0"/>
+          <w:numId w:val="8"/>
+        </w:numPr>
+      </w:pPr>
+      <w:r>
+        <w:t>L’utente accede alla pagina dedicata alla visualizzazione dello storico degli impianti</w:t>
+      </w:r>
+      <w:r>
+        <w:t>;</w:t>
+      </w:r>
+    </w:p>
+    <w:p>
+      <w:pPr>
+        <w:pStyle w:val="Paragrafoelenco"/>
+        <w:numPr>
+          <w:ilvl w:val="0"/>
+          <w:numId w:val="8"/>
+        </w:numPr>
+      </w:pPr>
+      <w:r>
+        <w:t>Il sistema ottiene e visualizza</w:t>
+      </w:r>
+      <w:r>
+        <w:t xml:space="preserve"> tutti</w:t>
+      </w:r>
+      <w:r>
+        <w:t xml:space="preserve"> i log degli accessi per ogni impianto</w:t>
+      </w:r>
+      <w:r>
+        <w:t xml:space="preserve"> disponibil</w:t>
+      </w:r>
+      <w:r>
+        <w:t>e</w:t>
+      </w:r>
+      <w:r>
+        <w:t xml:space="preserve"> </w:t>
+      </w:r>
+      <w:r>
+        <w:t xml:space="preserve">[extension 1] </w:t>
+      </w:r>
+      <w:r>
+        <w:t>[exception 1]</w:t>
+      </w:r>
+      <w:r>
+        <w:t>.</w:t>
+      </w:r>
+    </w:p>
+    <w:p>
+      <w:proofErr w:type="spellStart"/>
+      <w:r>
+        <w:t>Exceptions</w:t>
+      </w:r>
+      <w:proofErr w:type="spellEnd"/>
+      <w:r>
+        <w:t>:</w:t>
+      </w:r>
+    </w:p>
+    <w:p>
+      <w:pPr>
+        <w:spacing w:after="0"/>
+      </w:pPr>
+      <w:r>
+        <w:t>[exception 1] Nel caso in cui non sia possibile accedere alle informazioni, sia per mancanza di connessione dell’utente</w:t>
+      </w:r>
+      <w:r>
+        <w:t xml:space="preserve"> che </w:t>
+      </w:r>
+      <w:r>
+        <w:t xml:space="preserve">per problemi al servizio esterno, il sistema mostrerà al posto dell’elenco ottenuto al punto </w:t>
+      </w:r>
+      <w:r>
+        <w:t>2</w:t>
+      </w:r>
+      <w:r>
+        <w:t xml:space="preserve"> la scritta “Impossibile ottenere i dati”</w:t>
+      </w:r>
+    </w:p>
+    <w:p>
+      <w:pPr>
+        <w:spacing w:after="0"/>
+      </w:pPr>
+    </w:p>
+    <w:p>
+      <w:pPr>
+        <w:spacing w:after="0"/>
+      </w:pPr>
+      <w:r>
+        <w:t>Extensions:</w:t>
+      </w:r>
+    </w:p>
+    <w:p>
+      <w:pPr>
+        <w:spacing w:after="0"/>
+      </w:pPr>
+    </w:p>
+    <w:p>
+      <w:pPr>
+        <w:spacing w:after="0"/>
+      </w:pPr>
+      <w:r>
+        <w:lastRenderedPageBreak/>
+        <w:t xml:space="preserve">[extension 1] L’utente può </w:t>
+      </w:r>
+      <w:r>
+        <w:t>restringere l’</w:t>
+      </w:r>
+      <w:r>
+        <w:t>intervallo temporale di visualizzazione dei log degli accessi.</w:t>
+      </w:r>
+    </w:p>
+    <w:p>
+      <w:pPr>
+        <w:spacing w:after="0"/>
+      </w:pPr>
+      <w:r>
+        <w:t xml:space="preserve"> </w:t>
+      </w:r>
+    </w:p>
+    <w:p>
+      <w:pPr>
+        <w:pStyle w:val="Titolo2"/>
+      </w:pPr>
+      <w:bookmarkStart w:id="7" w:name="_Toc117063900"/>
+      <w:r>
+        <w:t>Classifica globale</w:t>
+      </w:r>
+      <w:bookmarkEnd w:id="7"/>
+    </w:p>
+    <w:p>
+      <w:pPr>
+        <w:pStyle w:val="Paragrafoelenco"/>
+        <w:numPr>
+          <w:ilvl w:val="0"/>
+          <w:numId w:val="9"/>
+        </w:numPr>
+      </w:pPr>
+      <w:r>
+        <w:t>RF 20 Classifica globale</w:t>
+      </w:r>
+    </w:p>
+    <w:p>
+      <w:r>
+        <w:rPr>
+          <w:noProof/>
+        </w:rPr>
+        <w:drawing>
+          <wp:inline distT="0" distB="0" distL="0" distR="0" wp14:anchorId="78079B1C" wp14:editId="203F9D60">
+            <wp:extent cx="3164079" cy="1992761"/>
+            <wp:effectExtent l="0" t="0" r="0" b="1270"/>
+            <wp:docPr id="16" name="Immagine 16"/>
+            <wp:cNvGraphicFramePr>
+              <a:graphicFrameLocks xmlns:a="http://schemas.openxmlformats.org/drawingml/2006/main" noChangeAspect="1"/>
+            </wp:cNvGraphicFramePr>
+            <a:graphic xmlns:a="http://schemas.openxmlformats.org/drawingml/2006/main">
+              <a:graphicData uri="http://schemas.openxmlformats.org/drawingml/2006/picture">
+                <pic:pic xmlns:pic="http://schemas.openxmlformats.org/drawingml/2006/picture">
+                  <pic:nvPicPr>
+                    <pic:cNvPr id="16" name="Immagine 16"/>
+                    <pic:cNvPicPr/>
+                  </pic:nvPicPr>
+                  <pic:blipFill>
+                    <a:blip r:embed="rId12">
+                      <a:extLst>
+                        <a:ext uri="{28A0092B-C50C-407E-A947-70E740481C1C}">
+                          <a14:useLocalDpi xmlns:a14="http://schemas.microsoft.com/office/drawing/2010/main" val="0"/>
+                        </a:ext>
+                      </a:extLst>
+                    </a:blip>
+                    <a:stretch>
+                      <a:fillRect/>
+                    </a:stretch>
+                  </pic:blipFill>
+                  <pic:spPr>
+                    <a:xfrm>
+                      <a:off x="0" y="0"/>
+                      <a:ext cx="3173985" cy="1999000"/>
+                    </a:xfrm>
+                    <a:prstGeom prst="rect">
+                      <a:avLst/>
+                    </a:prstGeom>
+                  </pic:spPr>
+                </pic:pic>
+              </a:graphicData>
+            </a:graphic>
+          </wp:inline>
+        </w:drawing>
+      </w:r>
+    </w:p>
+    <w:p>
+      <w:pPr>
+        <w:rPr>
+          <w:b/>
+          <w:bCs/>
+        </w:rPr>
+      </w:pPr>
+      <w:r>
+        <w:rPr>
+          <w:b/>
+          <w:bCs/>
+        </w:rPr>
+        <w:t>Descrizione Use Case “</w:t>
+      </w:r>
+      <w:r>
+        <w:rPr>
+          <w:b/>
+          <w:bCs/>
+        </w:rPr>
+        <w:t>Visualizza classifica globale”</w:t>
+      </w:r>
+    </w:p>
+    <w:p>
+      <w:r>
+        <w:t>Titolo: Visualizzazione classifica globale</w:t>
+      </w:r>
+      <w:r>
+        <w:t>.</w:t>
+      </w:r>
+    </w:p>
+    <w:p>
+      <w:r>
+        <w:t>Riassunto: L’utente visualizza la classifica degli utenti con più accessi agli impianti</w:t>
+      </w:r>
+      <w:r>
+        <w:t>.</w:t>
+      </w:r>
+    </w:p>
+    <w:p>
+      <w:r>
+        <w:t>Descrizione:</w:t>
+      </w:r>
+    </w:p>
+    <w:p>
+      <w:pPr>
+        <w:pStyle w:val="Paragrafoelenco"/>
+        <w:numPr>
+          <w:ilvl w:val="0"/>
+          <w:numId w:val="11"/>
+        </w:numPr>
+      </w:pPr>
+      <w:r>
+        <w:t>L’utente accede alla pagina dedicata alla visualizzazione della classifica globale</w:t>
+      </w:r>
+      <w:r>
+        <w:t>;</w:t>
+      </w:r>
+    </w:p>
+    <w:p>
+      <w:pPr>
+        <w:pStyle w:val="Paragrafoelenco"/>
+        <w:numPr>
+          <w:ilvl w:val="0"/>
+          <w:numId w:val="11"/>
+        </w:numPr>
+      </w:pPr>
+      <w:r>
+        <w:t xml:space="preserve">Il </w:t>
+      </w:r>
+      <w:r>
+        <w:t>sistema ottiene il numero complessivo di accessi</w:t>
+      </w:r>
+      <w:r>
+        <w:t xml:space="preserve"> </w:t>
+      </w:r>
+      <w:r>
+        <w:t>effettuati dai cinque utenti con il maggior numero di accessi</w:t>
+      </w:r>
+      <w:r>
+        <w:t xml:space="preserve"> </w:t>
+      </w:r>
+      <w:r>
+        <w:t>[exception 1];</w:t>
+      </w:r>
+    </w:p>
+    <w:p>
+      <w:pPr>
+        <w:pStyle w:val="Paragrafoelenco"/>
+        <w:numPr>
+          <w:ilvl w:val="0"/>
+          <w:numId w:val="11"/>
+        </w:numPr>
+      </w:pPr>
+      <w:r>
+        <w:t>Il sistema visualizza la classifica ordinata dei dati ottenuti al punto 2</w:t>
+      </w:r>
+      <w:r>
+        <w:t>.</w:t>
+      </w:r>
+    </w:p>
+    <w:p>
+      <w:proofErr w:type="spellStart"/>
+      <w:r>
+        <w:t>Exceptions</w:t>
+      </w:r>
+      <w:proofErr w:type="spellEnd"/>
+      <w:r>
+        <w:t>:</w:t>
+      </w:r>
+    </w:p>
+    <w:p>
+      <w:pPr>
+        <w:spacing w:after="0"/>
+      </w:pPr>
+      <w:r>
+        <w:t>[exception 1] Nel caso in cui non sia possibile accedere alle informazioni, sia per mancanza di connessione dell’utente</w:t>
+      </w:r>
+      <w:r>
+        <w:t xml:space="preserve"> che</w:t>
+      </w:r>
+      <w:r>
+        <w:t xml:space="preserve"> per problemi al servizio esterno, il sistema mostrerà al posto della classifica ottenuta al punto 2 la scritta “Impossibile ottenere i dati”</w:t>
+      </w:r>
+      <w:r>
+        <w:t>.</w:t>
+      </w:r>
+      <w:bookmarkStart w:id="8" w:name="_GoBack"/>
+      <w:bookmarkEnd w:id="8"/>
+    </w:p>
+    <w:p/>
+    <w:p/>
+    <w:p/>
+    <w:p/>
+    <w:p/>
     <w:sectPr>
-      <w:headerReference w:type="default" r:id="rId7"/>
+      <w:headerReference w:type="default" r:id="rId13"/>
       <w:pgSz w:w="11906" w:h="16838"/>
       <w:pgMar w:top="1417" w:right="1134" w:bottom="1134" w:left="1134" w:header="708" w:footer="708" w:gutter="0"/>
       <w:cols w:space="708"/>
@@ -959,7 +2875,7 @@
 </file>
 
 <file path=word/endnotes.xml><?xml version="1.0" encoding="utf-8"?>
-<w:endnotes xmlns:wpc="http://schemas.microsoft.com/office/word/2010/wordprocessingCanvas" xmlns:cx="http://schemas.microsoft.com/office/drawing/2014/chartex" xmlns:cx1="http://schemas.microsoft.com/office/drawing/2015/9/8/chartex" xmlns:cx2="http://schemas.microsoft.com/office/drawing/2015/10/21/chartex" xmlns:cx3="http://schemas.microsoft.com/office/drawing/2016/5/9/chartex" xmlns:cx4="http://schemas.microsoft.com/office/drawing/2016/5/10/chartex" xmlns:cx5="http://schemas.microsoft.com/office/drawing/2016/5/11/chartex" xmlns:cx6="http://schemas.microsoft.com/office/drawing/2016/5/12/chartex" xmlns:cx7="http://schemas.microsoft.com/office/drawing/2016/5/13/chartex" xmlns:cx8="http://schemas.microsoft.com/office/drawing/2016/5/14/chartex" xmlns:mc="http://schemas.openxmlformats.org/markup-compatibility/2006" xmlns:aink="http://schemas.microsoft.com/office/drawing/2016/ink" xmlns:am3d="http://schemas.microsoft.com/office/drawing/2017/model3d" xmlns:o="urn:schemas-microsoft-com:office:office" xmlns:oel="http://schemas.microsoft.com/office/2019/extlst" xmlns:r="http://schemas.openxmlformats.org/officeDocument/2006/relationships" xmlns:m="http://schemas.openxmlformats.org/officeDocument/2006/math" xmlns:v="urn:schemas-microsoft-com:vml" xmlns:wp14="http://schemas.microsoft.com/office/word/2010/wordprocessingDrawing" xmlns:wp="http://schemas.openxmlformats.org/drawingml/2006/wordprocessingDrawing" xmlns:w10="urn:schemas-microsoft-com:office:word" xmlns:w="http://schemas.openxmlformats.org/wordprocessingml/2006/main" xmlns:w14="http://schemas.microsoft.com/office/word/2010/wordml" xmlns:w15="http://schemas.microsoft.com/office/word/2012/wordml" xmlns:w16cex="http://schemas.microsoft.com/office/word/2018/wordml/cex" xmlns:w16cid="http://schemas.microsoft.com/office/word/2016/wordml/cid" xmlns:w16="http://schemas.microsoft.com/office/word/2018/wordml" xmlns:w16sdtdh="http://schemas.microsoft.com/office/word/2020/wordml/sdtdatahash" xmlns:w16se="http://schemas.microsoft.com/office/word/2015/wordml/symex" xmlns:wpg="http://schemas.microsoft.com/office/word/2010/wordprocessingGroup" xmlns:wpi="http://schemas.microsoft.com/office/word/2010/wordprocessingInk" xmlns:wne="http://schemas.microsoft.com/office/word/2006/wordml" xmlns:wps="http://schemas.microsoft.com/office/word/2010/wordprocessingShape" mc:Ignorable="w14 w15 w16se w16cid w16 w16cex w16sdtdh wp14">
+<w:endnotes xmlns:wpc="http://schemas.microsoft.com/office/word/2010/wordprocessingCanvas" xmlns:cx="http://schemas.microsoft.com/office/drawing/2014/chartex" xmlns:cx1="http://schemas.microsoft.com/office/drawing/2015/9/8/chartex" xmlns:cx2="http://schemas.microsoft.com/office/drawing/2015/10/21/chartex" xmlns:cx3="http://schemas.microsoft.com/office/drawing/2016/5/9/chartex" xmlns:cx4="http://schemas.microsoft.com/office/drawing/2016/5/10/chartex" xmlns:cx5="http://schemas.microsoft.com/office/drawing/2016/5/11/chartex" xmlns:cx6="http://schemas.microsoft.com/office/drawing/2016/5/12/chartex" xmlns:cx7="http://schemas.microsoft.com/office/drawing/2016/5/13/chartex" xmlns:cx8="http://schemas.microsoft.com/office/drawing/2016/5/14/chartex" xmlns:mc="http://schemas.openxmlformats.org/markup-compatibility/2006" xmlns:aink="http://schemas.microsoft.com/office/drawing/2016/ink" xmlns:am3d="http://schemas.microsoft.com/office/drawing/2017/model3d" xmlns:o="urn:schemas-microsoft-com:office:office" xmlns:r="http://schemas.openxmlformats.org/officeDocument/2006/relationships" xmlns:m="http://schemas.openxmlformats.org/officeDocument/2006/math" xmlns:v="urn:schemas-microsoft-com:vml" xmlns:wp14="http://schemas.microsoft.com/office/word/2010/wordprocessingDrawing" xmlns:wp="http://schemas.openxmlformats.org/drawingml/2006/wordprocessingDrawing" xmlns:w10="urn:schemas-microsoft-com:office:word" xmlns:w="http://schemas.openxmlformats.org/wordprocessingml/2006/main" xmlns:w14="http://schemas.microsoft.com/office/word/2010/wordml" xmlns:w15="http://schemas.microsoft.com/office/word/2012/wordml" xmlns:w16cid="http://schemas.microsoft.com/office/word/2016/wordml/cid" xmlns:w16se="http://schemas.microsoft.com/office/word/2015/wordml/symex" xmlns:wpg="http://schemas.microsoft.com/office/word/2010/wordprocessingGroup" xmlns:wpi="http://schemas.microsoft.com/office/word/2010/wordprocessingInk" xmlns:wne="http://schemas.microsoft.com/office/word/2006/wordml" xmlns:wps="http://schemas.microsoft.com/office/word/2010/wordprocessingShape" mc:Ignorable="w14 w15 w16se w16cid wp14">
   <w:endnote w:type="separator" w:id="-1">
     <w:p>
       <w:pPr>
@@ -984,7 +2900,7 @@
 </file>
 
 <file path=word/footnotes.xml><?xml version="1.0" encoding="utf-8"?>
-<w:footnotes xmlns:wpc="http://schemas.microsoft.com/office/word/2010/wordprocessingCanvas" xmlns:cx="http://schemas.microsoft.com/office/drawing/2014/chartex" xmlns:cx1="http://schemas.microsoft.com/office/drawing/2015/9/8/chartex" xmlns:cx2="http://schemas.microsoft.com/office/drawing/2015/10/21/chartex" xmlns:cx3="http://schemas.microsoft.com/office/drawing/2016/5/9/chartex" xmlns:cx4="http://schemas.microsoft.com/office/drawing/2016/5/10/chartex" xmlns:cx5="http://schemas.microsoft.com/office/drawing/2016/5/11/chartex" xmlns:cx6="http://schemas.microsoft.com/office/drawing/2016/5/12/chartex" xmlns:cx7="http://schemas.microsoft.com/office/drawing/2016/5/13/chartex" xmlns:cx8="http://schemas.microsoft.com/office/drawing/2016/5/14/chartex" xmlns:mc="http://schemas.openxmlformats.org/markup-compatibility/2006" xmlns:aink="http://schemas.microsoft.com/office/drawing/2016/ink" xmlns:am3d="http://schemas.microsoft.com/office/drawing/2017/model3d" xmlns:o="urn:schemas-microsoft-com:office:office" xmlns:oel="http://schemas.microsoft.com/office/2019/extlst" xmlns:r="http://schemas.openxmlformats.org/officeDocument/2006/relationships" xmlns:m="http://schemas.openxmlformats.org/officeDocument/2006/math" xmlns:v="urn:schemas-microsoft-com:vml" xmlns:wp14="http://schemas.microsoft.com/office/word/2010/wordprocessingDrawing" xmlns:wp="http://schemas.openxmlformats.org/drawingml/2006/wordprocessingDrawing" xmlns:w10="urn:schemas-microsoft-com:office:word" xmlns:w="http://schemas.openxmlformats.org/wordprocessingml/2006/main" xmlns:w14="http://schemas.microsoft.com/office/word/2010/wordml" xmlns:w15="http://schemas.microsoft.com/office/word/2012/wordml" xmlns:w16cex="http://schemas.microsoft.com/office/word/2018/wordml/cex" xmlns:w16cid="http://schemas.microsoft.com/office/word/2016/wordml/cid" xmlns:w16="http://schemas.microsoft.com/office/word/2018/wordml" xmlns:w16sdtdh="http://schemas.microsoft.com/office/word/2020/wordml/sdtdatahash" xmlns:w16se="http://schemas.microsoft.com/office/word/2015/wordml/symex" xmlns:wpg="http://schemas.microsoft.com/office/word/2010/wordprocessingGroup" xmlns:wpi="http://schemas.microsoft.com/office/word/2010/wordprocessingInk" xmlns:wne="http://schemas.microsoft.com/office/word/2006/wordml" xmlns:wps="http://schemas.microsoft.com/office/word/2010/wordprocessingShape" mc:Ignorable="w14 w15 w16se w16cid w16 w16cex w16sdtdh wp14">
+<w:footnotes xmlns:wpc="http://schemas.microsoft.com/office/word/2010/wordprocessingCanvas" xmlns:cx="http://schemas.microsoft.com/office/drawing/2014/chartex" xmlns:cx1="http://schemas.microsoft.com/office/drawing/2015/9/8/chartex" xmlns:cx2="http://schemas.microsoft.com/office/drawing/2015/10/21/chartex" xmlns:cx3="http://schemas.microsoft.com/office/drawing/2016/5/9/chartex" xmlns:cx4="http://schemas.microsoft.com/office/drawing/2016/5/10/chartex" xmlns:cx5="http://schemas.microsoft.com/office/drawing/2016/5/11/chartex" xmlns:cx6="http://schemas.microsoft.com/office/drawing/2016/5/12/chartex" xmlns:cx7="http://schemas.microsoft.com/office/drawing/2016/5/13/chartex" xmlns:cx8="http://schemas.microsoft.com/office/drawing/2016/5/14/chartex" xmlns:mc="http://schemas.openxmlformats.org/markup-compatibility/2006" xmlns:aink="http://schemas.microsoft.com/office/drawing/2016/ink" xmlns:am3d="http://schemas.microsoft.com/office/drawing/2017/model3d" xmlns:o="urn:schemas-microsoft-com:office:office" xmlns:r="http://schemas.openxmlformats.org/officeDocument/2006/relationships" xmlns:m="http://schemas.openxmlformats.org/officeDocument/2006/math" xmlns:v="urn:schemas-microsoft-com:vml" xmlns:wp14="http://schemas.microsoft.com/office/word/2010/wordprocessingDrawing" xmlns:wp="http://schemas.openxmlformats.org/drawingml/2006/wordprocessingDrawing" xmlns:w10="urn:schemas-microsoft-com:office:word" xmlns:w="http://schemas.openxmlformats.org/wordprocessingml/2006/main" xmlns:w14="http://schemas.microsoft.com/office/word/2010/wordml" xmlns:w15="http://schemas.microsoft.com/office/word/2012/wordml" xmlns:w16cid="http://schemas.microsoft.com/office/word/2016/wordml/cid" xmlns:w16se="http://schemas.microsoft.com/office/word/2015/wordml/symex" xmlns:wpg="http://schemas.microsoft.com/office/word/2010/wordprocessingGroup" xmlns:wpi="http://schemas.microsoft.com/office/word/2010/wordprocessingInk" xmlns:wne="http://schemas.microsoft.com/office/word/2006/wordml" xmlns:wps="http://schemas.microsoft.com/office/word/2010/wordprocessingShape" mc:Ignorable="w14 w15 w16se w16cid wp14">
   <w:footnote w:type="separator" w:id="-1">
     <w:p>
       <w:pPr>
@@ -1009,7 +2925,7 @@
 </file>
 
 <file path=word/header1.xml><?xml version="1.0" encoding="utf-8"?>
-<w:hdr xmlns:wpc="http://schemas.microsoft.com/office/word/2010/wordprocessingCanvas" xmlns:cx="http://schemas.microsoft.com/office/drawing/2014/chartex" xmlns:cx1="http://schemas.microsoft.com/office/drawing/2015/9/8/chartex" xmlns:cx2="http://schemas.microsoft.com/office/drawing/2015/10/21/chartex" xmlns:cx3="http://schemas.microsoft.com/office/drawing/2016/5/9/chartex" xmlns:cx4="http://schemas.microsoft.com/office/drawing/2016/5/10/chartex" xmlns:cx5="http://schemas.microsoft.com/office/drawing/2016/5/11/chartex" xmlns:cx6="http://schemas.microsoft.com/office/drawing/2016/5/12/chartex" xmlns:cx7="http://schemas.microsoft.com/office/drawing/2016/5/13/chartex" xmlns:cx8="http://schemas.microsoft.com/office/drawing/2016/5/14/chartex" xmlns:mc="http://schemas.openxmlformats.org/markup-compatibility/2006" xmlns:aink="http://schemas.microsoft.com/office/drawing/2016/ink" xmlns:am3d="http://schemas.microsoft.com/office/drawing/2017/model3d" xmlns:o="urn:schemas-microsoft-com:office:office" xmlns:oel="http://schemas.microsoft.com/office/2019/extlst" xmlns:r="http://schemas.openxmlformats.org/officeDocument/2006/relationships" xmlns:m="http://schemas.openxmlformats.org/officeDocument/2006/math" xmlns:v="urn:schemas-microsoft-com:vml" xmlns:wp14="http://schemas.microsoft.com/office/word/2010/wordprocessingDrawing" xmlns:wp="http://schemas.openxmlformats.org/drawingml/2006/wordprocessingDrawing" xmlns:w10="urn:schemas-microsoft-com:office:word" xmlns:w="http://schemas.openxmlformats.org/wordprocessingml/2006/main" xmlns:w14="http://schemas.microsoft.com/office/word/2010/wordml" xmlns:w15="http://schemas.microsoft.com/office/word/2012/wordml" xmlns:w16cex="http://schemas.microsoft.com/office/word/2018/wordml/cex" xmlns:w16cid="http://schemas.microsoft.com/office/word/2016/wordml/cid" xmlns:w16="http://schemas.microsoft.com/office/word/2018/wordml" xmlns:w16sdtdh="http://schemas.microsoft.com/office/word/2020/wordml/sdtdatahash" xmlns:w16se="http://schemas.microsoft.com/office/word/2015/wordml/symex" xmlns:wpg="http://schemas.microsoft.com/office/word/2010/wordprocessingGroup" xmlns:wpi="http://schemas.microsoft.com/office/word/2010/wordprocessingInk" xmlns:wne="http://schemas.microsoft.com/office/word/2006/wordml" xmlns:wps="http://schemas.microsoft.com/office/word/2010/wordprocessingShape" mc:Ignorable="w14 w15 w16se w16cid w16 w16cex w16sdtdh wp14">
+<w:hdr xmlns:wpc="http://schemas.microsoft.com/office/word/2010/wordprocessingCanvas" xmlns:cx="http://schemas.microsoft.com/office/drawing/2014/chartex" xmlns:cx1="http://schemas.microsoft.com/office/drawing/2015/9/8/chartex" xmlns:cx2="http://schemas.microsoft.com/office/drawing/2015/10/21/chartex" xmlns:cx3="http://schemas.microsoft.com/office/drawing/2016/5/9/chartex" xmlns:cx4="http://schemas.microsoft.com/office/drawing/2016/5/10/chartex" xmlns:cx5="http://schemas.microsoft.com/office/drawing/2016/5/11/chartex" xmlns:cx6="http://schemas.microsoft.com/office/drawing/2016/5/12/chartex" xmlns:cx7="http://schemas.microsoft.com/office/drawing/2016/5/13/chartex" xmlns:cx8="http://schemas.microsoft.com/office/drawing/2016/5/14/chartex" xmlns:mc="http://schemas.openxmlformats.org/markup-compatibility/2006" xmlns:aink="http://schemas.microsoft.com/office/drawing/2016/ink" xmlns:am3d="http://schemas.microsoft.com/office/drawing/2017/model3d" xmlns:o="urn:schemas-microsoft-com:office:office" xmlns:r="http://schemas.openxmlformats.org/officeDocument/2006/relationships" xmlns:m="http://schemas.openxmlformats.org/officeDocument/2006/math" xmlns:v="urn:schemas-microsoft-com:vml" xmlns:wp14="http://schemas.microsoft.com/office/word/2010/wordprocessingDrawing" xmlns:wp="http://schemas.openxmlformats.org/drawingml/2006/wordprocessingDrawing" xmlns:w10="urn:schemas-microsoft-com:office:word" xmlns:w="http://schemas.openxmlformats.org/wordprocessingml/2006/main" xmlns:w14="http://schemas.microsoft.com/office/word/2010/wordml" xmlns:w15="http://schemas.microsoft.com/office/word/2012/wordml" xmlns:w16cid="http://schemas.microsoft.com/office/word/2016/wordml/cid" xmlns:w16se="http://schemas.microsoft.com/office/word/2015/wordml/symex" xmlns:wpg="http://schemas.microsoft.com/office/word/2010/wordprocessingGroup" xmlns:wpi="http://schemas.microsoft.com/office/word/2010/wordprocessingInk" xmlns:wne="http://schemas.microsoft.com/office/word/2006/wordml" xmlns:wps="http://schemas.microsoft.com/office/word/2010/wordprocessingShape" mc:Ignorable="w14 w15 w16se w16cid wp14">
   <w:p>
     <w:pPr>
       <w:pStyle w:val="Intestazione"/>
@@ -1027,12 +2943,1290 @@
     <w:r>
       <w:t>Versione 0.1</w:t>
     </w:r>
+    <w:r>
+      <w:t>.2</w:t>
+    </w:r>
   </w:p>
 </w:hdr>
 </file>
 
+<file path=word/numbering.xml><?xml version="1.0" encoding="utf-8"?>
+<w:numbering xmlns:wpc="http://schemas.microsoft.com/office/word/2010/wordprocessingCanvas" xmlns:cx="http://schemas.microsoft.com/office/drawing/2014/chartex" xmlns:cx1="http://schemas.microsoft.com/office/drawing/2015/9/8/chartex" xmlns:cx2="http://schemas.microsoft.com/office/drawing/2015/10/21/chartex" xmlns:cx3="http://schemas.microsoft.com/office/drawing/2016/5/9/chartex" xmlns:cx4="http://schemas.microsoft.com/office/drawing/2016/5/10/chartex" xmlns:cx5="http://schemas.microsoft.com/office/drawing/2016/5/11/chartex" xmlns:cx6="http://schemas.microsoft.com/office/drawing/2016/5/12/chartex" xmlns:cx7="http://schemas.microsoft.com/office/drawing/2016/5/13/chartex" xmlns:cx8="http://schemas.microsoft.com/office/drawing/2016/5/14/chartex" xmlns:mc="http://schemas.openxmlformats.org/markup-compatibility/2006" xmlns:aink="http://schemas.microsoft.com/office/drawing/2016/ink" xmlns:am3d="http://schemas.microsoft.com/office/drawing/2017/model3d" xmlns:o="urn:schemas-microsoft-com:office:office" xmlns:r="http://schemas.openxmlformats.org/officeDocument/2006/relationships" xmlns:m="http://schemas.openxmlformats.org/officeDocument/2006/math" xmlns:v="urn:schemas-microsoft-com:vml" xmlns:wp14="http://schemas.microsoft.com/office/word/2010/wordprocessingDrawing" xmlns:wp="http://schemas.openxmlformats.org/drawingml/2006/wordprocessingDrawing" xmlns:w10="urn:schemas-microsoft-com:office:word" xmlns:w="http://schemas.openxmlformats.org/wordprocessingml/2006/main" xmlns:w14="http://schemas.microsoft.com/office/word/2010/wordml" xmlns:w15="http://schemas.microsoft.com/office/word/2012/wordml" xmlns:w16cid="http://schemas.microsoft.com/office/word/2016/wordml/cid" xmlns:w16se="http://schemas.microsoft.com/office/word/2015/wordml/symex" xmlns:wpg="http://schemas.microsoft.com/office/word/2010/wordprocessingGroup" xmlns:wpi="http://schemas.microsoft.com/office/word/2010/wordprocessingInk" xmlns:wne="http://schemas.microsoft.com/office/word/2006/wordml" xmlns:wps="http://schemas.microsoft.com/office/word/2010/wordprocessingShape" mc:Ignorable="w14 w15 w16se w16cid wp14">
+  <w:abstractNum w:abstractNumId="0" w15:restartNumberingAfterBreak="0">
+    <w:nsid w:val="01887BA4"/>
+    <w:multiLevelType w:val="hybridMultilevel"/>
+    <w:tmpl w:val="9A04F794"/>
+    <w:lvl w:ilvl="0" w:tplc="3CB67EB0">
+      <w:numFmt w:val="bullet"/>
+      <w:lvlText w:val="-"/>
+      <w:lvlJc w:val="left"/>
+      <w:pPr>
+        <w:ind w:left="720" w:hanging="360"/>
+      </w:pPr>
+      <w:rPr>
+        <w:rFonts w:ascii="Times New Roman" w:eastAsiaTheme="minorHAnsi" w:hAnsi="Times New Roman" w:cs="Times New Roman" w:hint="default"/>
+      </w:rPr>
+    </w:lvl>
+    <w:lvl w:ilvl="1" w:tplc="04100003" w:tentative="1">
+      <w:start w:val="1"/>
+      <w:numFmt w:val="bullet"/>
+      <w:lvlText w:val="o"/>
+      <w:lvlJc w:val="left"/>
+      <w:pPr>
+        <w:ind w:left="1440" w:hanging="360"/>
+      </w:pPr>
+      <w:rPr>
+        <w:rFonts w:ascii="Courier New" w:hAnsi="Courier New" w:cs="Courier New" w:hint="default"/>
+      </w:rPr>
+    </w:lvl>
+    <w:lvl w:ilvl="2" w:tplc="04100005" w:tentative="1">
+      <w:start w:val="1"/>
+      <w:numFmt w:val="bullet"/>
+      <w:lvlText w:val=""/>
+      <w:lvlJc w:val="left"/>
+      <w:pPr>
+        <w:ind w:left="2160" w:hanging="360"/>
+      </w:pPr>
+      <w:rPr>
+        <w:rFonts w:ascii="Wingdings" w:hAnsi="Wingdings" w:hint="default"/>
+      </w:rPr>
+    </w:lvl>
+    <w:lvl w:ilvl="3" w:tplc="04100001" w:tentative="1">
+      <w:start w:val="1"/>
+      <w:numFmt w:val="bullet"/>
+      <w:lvlText w:val=""/>
+      <w:lvlJc w:val="left"/>
+      <w:pPr>
+        <w:ind w:left="2880" w:hanging="360"/>
+      </w:pPr>
+      <w:rPr>
+        <w:rFonts w:ascii="Symbol" w:hAnsi="Symbol" w:hint="default"/>
+      </w:rPr>
+    </w:lvl>
+    <w:lvl w:ilvl="4" w:tplc="04100003" w:tentative="1">
+      <w:start w:val="1"/>
+      <w:numFmt w:val="bullet"/>
+      <w:lvlText w:val="o"/>
+      <w:lvlJc w:val="left"/>
+      <w:pPr>
+        <w:ind w:left="3600" w:hanging="360"/>
+      </w:pPr>
+      <w:rPr>
+        <w:rFonts w:ascii="Courier New" w:hAnsi="Courier New" w:cs="Courier New" w:hint="default"/>
+      </w:rPr>
+    </w:lvl>
+    <w:lvl w:ilvl="5" w:tplc="04100005" w:tentative="1">
+      <w:start w:val="1"/>
+      <w:numFmt w:val="bullet"/>
+      <w:lvlText w:val=""/>
+      <w:lvlJc w:val="left"/>
+      <w:pPr>
+        <w:ind w:left="4320" w:hanging="360"/>
+      </w:pPr>
+      <w:rPr>
+        <w:rFonts w:ascii="Wingdings" w:hAnsi="Wingdings" w:hint="default"/>
+      </w:rPr>
+    </w:lvl>
+    <w:lvl w:ilvl="6" w:tplc="04100001" w:tentative="1">
+      <w:start w:val="1"/>
+      <w:numFmt w:val="bullet"/>
+      <w:lvlText w:val=""/>
+      <w:lvlJc w:val="left"/>
+      <w:pPr>
+        <w:ind w:left="5040" w:hanging="360"/>
+      </w:pPr>
+      <w:rPr>
+        <w:rFonts w:ascii="Symbol" w:hAnsi="Symbol" w:hint="default"/>
+      </w:rPr>
+    </w:lvl>
+    <w:lvl w:ilvl="7" w:tplc="04100003" w:tentative="1">
+      <w:start w:val="1"/>
+      <w:numFmt w:val="bullet"/>
+      <w:lvlText w:val="o"/>
+      <w:lvlJc w:val="left"/>
+      <w:pPr>
+        <w:ind w:left="5760" w:hanging="360"/>
+      </w:pPr>
+      <w:rPr>
+        <w:rFonts w:ascii="Courier New" w:hAnsi="Courier New" w:cs="Courier New" w:hint="default"/>
+      </w:rPr>
+    </w:lvl>
+    <w:lvl w:ilvl="8" w:tplc="04100005" w:tentative="1">
+      <w:start w:val="1"/>
+      <w:numFmt w:val="bullet"/>
+      <w:lvlText w:val=""/>
+      <w:lvlJc w:val="left"/>
+      <w:pPr>
+        <w:ind w:left="6480" w:hanging="360"/>
+      </w:pPr>
+      <w:rPr>
+        <w:rFonts w:ascii="Wingdings" w:hAnsi="Wingdings" w:hint="default"/>
+      </w:rPr>
+    </w:lvl>
+  </w:abstractNum>
+  <w:abstractNum w:abstractNumId="1" w15:restartNumberingAfterBreak="0">
+    <w:nsid w:val="0777214A"/>
+    <w:multiLevelType w:val="hybridMultilevel"/>
+    <w:tmpl w:val="AD24AF40"/>
+    <w:lvl w:ilvl="0" w:tplc="04100001">
+      <w:start w:val="1"/>
+      <w:numFmt w:val="bullet"/>
+      <w:lvlText w:val=""/>
+      <w:lvlJc w:val="left"/>
+      <w:pPr>
+        <w:ind w:left="720" w:hanging="360"/>
+      </w:pPr>
+      <w:rPr>
+        <w:rFonts w:ascii="Symbol" w:hAnsi="Symbol" w:hint="default"/>
+      </w:rPr>
+    </w:lvl>
+    <w:lvl w:ilvl="1" w:tplc="04100003" w:tentative="1">
+      <w:start w:val="1"/>
+      <w:numFmt w:val="bullet"/>
+      <w:lvlText w:val="o"/>
+      <w:lvlJc w:val="left"/>
+      <w:pPr>
+        <w:ind w:left="1440" w:hanging="360"/>
+      </w:pPr>
+      <w:rPr>
+        <w:rFonts w:ascii="Courier New" w:hAnsi="Courier New" w:cs="Courier New" w:hint="default"/>
+      </w:rPr>
+    </w:lvl>
+    <w:lvl w:ilvl="2" w:tplc="04100005" w:tentative="1">
+      <w:start w:val="1"/>
+      <w:numFmt w:val="bullet"/>
+      <w:lvlText w:val=""/>
+      <w:lvlJc w:val="left"/>
+      <w:pPr>
+        <w:ind w:left="2160" w:hanging="360"/>
+      </w:pPr>
+      <w:rPr>
+        <w:rFonts w:ascii="Wingdings" w:hAnsi="Wingdings" w:hint="default"/>
+      </w:rPr>
+    </w:lvl>
+    <w:lvl w:ilvl="3" w:tplc="04100001" w:tentative="1">
+      <w:start w:val="1"/>
+      <w:numFmt w:val="bullet"/>
+      <w:lvlText w:val=""/>
+      <w:lvlJc w:val="left"/>
+      <w:pPr>
+        <w:ind w:left="2880" w:hanging="360"/>
+      </w:pPr>
+      <w:rPr>
+        <w:rFonts w:ascii="Symbol" w:hAnsi="Symbol" w:hint="default"/>
+      </w:rPr>
+    </w:lvl>
+    <w:lvl w:ilvl="4" w:tplc="04100003" w:tentative="1">
+      <w:start w:val="1"/>
+      <w:numFmt w:val="bullet"/>
+      <w:lvlText w:val="o"/>
+      <w:lvlJc w:val="left"/>
+      <w:pPr>
+        <w:ind w:left="3600" w:hanging="360"/>
+      </w:pPr>
+      <w:rPr>
+        <w:rFonts w:ascii="Courier New" w:hAnsi="Courier New" w:cs="Courier New" w:hint="default"/>
+      </w:rPr>
+    </w:lvl>
+    <w:lvl w:ilvl="5" w:tplc="04100005" w:tentative="1">
+      <w:start w:val="1"/>
+      <w:numFmt w:val="bullet"/>
+      <w:lvlText w:val=""/>
+      <w:lvlJc w:val="left"/>
+      <w:pPr>
+        <w:ind w:left="4320" w:hanging="360"/>
+      </w:pPr>
+      <w:rPr>
+        <w:rFonts w:ascii="Wingdings" w:hAnsi="Wingdings" w:hint="default"/>
+      </w:rPr>
+    </w:lvl>
+    <w:lvl w:ilvl="6" w:tplc="04100001" w:tentative="1">
+      <w:start w:val="1"/>
+      <w:numFmt w:val="bullet"/>
+      <w:lvlText w:val=""/>
+      <w:lvlJc w:val="left"/>
+      <w:pPr>
+        <w:ind w:left="5040" w:hanging="360"/>
+      </w:pPr>
+      <w:rPr>
+        <w:rFonts w:ascii="Symbol" w:hAnsi="Symbol" w:hint="default"/>
+      </w:rPr>
+    </w:lvl>
+    <w:lvl w:ilvl="7" w:tplc="04100003" w:tentative="1">
+      <w:start w:val="1"/>
+      <w:numFmt w:val="bullet"/>
+      <w:lvlText w:val="o"/>
+      <w:lvlJc w:val="left"/>
+      <w:pPr>
+        <w:ind w:left="5760" w:hanging="360"/>
+      </w:pPr>
+      <w:rPr>
+        <w:rFonts w:ascii="Courier New" w:hAnsi="Courier New" w:cs="Courier New" w:hint="default"/>
+      </w:rPr>
+    </w:lvl>
+    <w:lvl w:ilvl="8" w:tplc="04100005" w:tentative="1">
+      <w:start w:val="1"/>
+      <w:numFmt w:val="bullet"/>
+      <w:lvlText w:val=""/>
+      <w:lvlJc w:val="left"/>
+      <w:pPr>
+        <w:ind w:left="6480" w:hanging="360"/>
+      </w:pPr>
+      <w:rPr>
+        <w:rFonts w:ascii="Wingdings" w:hAnsi="Wingdings" w:hint="default"/>
+      </w:rPr>
+    </w:lvl>
+  </w:abstractNum>
+  <w:abstractNum w:abstractNumId="2" w15:restartNumberingAfterBreak="0">
+    <w:nsid w:val="10605AC5"/>
+    <w:multiLevelType w:val="hybridMultilevel"/>
+    <w:tmpl w:val="26200A7A"/>
+    <w:lvl w:ilvl="0" w:tplc="0410000F">
+      <w:start w:val="1"/>
+      <w:numFmt w:val="decimal"/>
+      <w:lvlText w:val="%1."/>
+      <w:lvlJc w:val="left"/>
+      <w:pPr>
+        <w:ind w:left="720" w:hanging="360"/>
+      </w:pPr>
+    </w:lvl>
+    <w:lvl w:ilvl="1" w:tplc="04100019" w:tentative="1">
+      <w:start w:val="1"/>
+      <w:numFmt w:val="lowerLetter"/>
+      <w:lvlText w:val="%2."/>
+      <w:lvlJc w:val="left"/>
+      <w:pPr>
+        <w:ind w:left="1440" w:hanging="360"/>
+      </w:pPr>
+    </w:lvl>
+    <w:lvl w:ilvl="2" w:tplc="0410001B" w:tentative="1">
+      <w:start w:val="1"/>
+      <w:numFmt w:val="lowerRoman"/>
+      <w:lvlText w:val="%3."/>
+      <w:lvlJc w:val="right"/>
+      <w:pPr>
+        <w:ind w:left="2160" w:hanging="180"/>
+      </w:pPr>
+    </w:lvl>
+    <w:lvl w:ilvl="3" w:tplc="0410000F" w:tentative="1">
+      <w:start w:val="1"/>
+      <w:numFmt w:val="decimal"/>
+      <w:lvlText w:val="%4."/>
+      <w:lvlJc w:val="left"/>
+      <w:pPr>
+        <w:ind w:left="2880" w:hanging="360"/>
+      </w:pPr>
+    </w:lvl>
+    <w:lvl w:ilvl="4" w:tplc="04100019" w:tentative="1">
+      <w:start w:val="1"/>
+      <w:numFmt w:val="lowerLetter"/>
+      <w:lvlText w:val="%5."/>
+      <w:lvlJc w:val="left"/>
+      <w:pPr>
+        <w:ind w:left="3600" w:hanging="360"/>
+      </w:pPr>
+    </w:lvl>
+    <w:lvl w:ilvl="5" w:tplc="0410001B" w:tentative="1">
+      <w:start w:val="1"/>
+      <w:numFmt w:val="lowerRoman"/>
+      <w:lvlText w:val="%6."/>
+      <w:lvlJc w:val="right"/>
+      <w:pPr>
+        <w:ind w:left="4320" w:hanging="180"/>
+      </w:pPr>
+    </w:lvl>
+    <w:lvl w:ilvl="6" w:tplc="0410000F" w:tentative="1">
+      <w:start w:val="1"/>
+      <w:numFmt w:val="decimal"/>
+      <w:lvlText w:val="%7."/>
+      <w:lvlJc w:val="left"/>
+      <w:pPr>
+        <w:ind w:left="5040" w:hanging="360"/>
+      </w:pPr>
+    </w:lvl>
+    <w:lvl w:ilvl="7" w:tplc="04100019" w:tentative="1">
+      <w:start w:val="1"/>
+      <w:numFmt w:val="lowerLetter"/>
+      <w:lvlText w:val="%8."/>
+      <w:lvlJc w:val="left"/>
+      <w:pPr>
+        <w:ind w:left="5760" w:hanging="360"/>
+      </w:pPr>
+    </w:lvl>
+    <w:lvl w:ilvl="8" w:tplc="0410001B" w:tentative="1">
+      <w:start w:val="1"/>
+      <w:numFmt w:val="lowerRoman"/>
+      <w:lvlText w:val="%9."/>
+      <w:lvlJc w:val="right"/>
+      <w:pPr>
+        <w:ind w:left="6480" w:hanging="180"/>
+      </w:pPr>
+    </w:lvl>
+  </w:abstractNum>
+  <w:abstractNum w:abstractNumId="3" w15:restartNumberingAfterBreak="0">
+    <w:nsid w:val="1F65205A"/>
+    <w:multiLevelType w:val="hybridMultilevel"/>
+    <w:tmpl w:val="B93E3804"/>
+    <w:lvl w:ilvl="0" w:tplc="0410000F">
+      <w:start w:val="1"/>
+      <w:numFmt w:val="decimal"/>
+      <w:lvlText w:val="%1."/>
+      <w:lvlJc w:val="left"/>
+      <w:pPr>
+        <w:ind w:left="720" w:hanging="360"/>
+      </w:pPr>
+    </w:lvl>
+    <w:lvl w:ilvl="1" w:tplc="04100019" w:tentative="1">
+      <w:start w:val="1"/>
+      <w:numFmt w:val="lowerLetter"/>
+      <w:lvlText w:val="%2."/>
+      <w:lvlJc w:val="left"/>
+      <w:pPr>
+        <w:ind w:left="1440" w:hanging="360"/>
+      </w:pPr>
+    </w:lvl>
+    <w:lvl w:ilvl="2" w:tplc="0410001B" w:tentative="1">
+      <w:start w:val="1"/>
+      <w:numFmt w:val="lowerRoman"/>
+      <w:lvlText w:val="%3."/>
+      <w:lvlJc w:val="right"/>
+      <w:pPr>
+        <w:ind w:left="2160" w:hanging="180"/>
+      </w:pPr>
+    </w:lvl>
+    <w:lvl w:ilvl="3" w:tplc="0410000F" w:tentative="1">
+      <w:start w:val="1"/>
+      <w:numFmt w:val="decimal"/>
+      <w:lvlText w:val="%4."/>
+      <w:lvlJc w:val="left"/>
+      <w:pPr>
+        <w:ind w:left="2880" w:hanging="360"/>
+      </w:pPr>
+    </w:lvl>
+    <w:lvl w:ilvl="4" w:tplc="04100019" w:tentative="1">
+      <w:start w:val="1"/>
+      <w:numFmt w:val="lowerLetter"/>
+      <w:lvlText w:val="%5."/>
+      <w:lvlJc w:val="left"/>
+      <w:pPr>
+        <w:ind w:left="3600" w:hanging="360"/>
+      </w:pPr>
+    </w:lvl>
+    <w:lvl w:ilvl="5" w:tplc="0410001B" w:tentative="1">
+      <w:start w:val="1"/>
+      <w:numFmt w:val="lowerRoman"/>
+      <w:lvlText w:val="%6."/>
+      <w:lvlJc w:val="right"/>
+      <w:pPr>
+        <w:ind w:left="4320" w:hanging="180"/>
+      </w:pPr>
+    </w:lvl>
+    <w:lvl w:ilvl="6" w:tplc="0410000F" w:tentative="1">
+      <w:start w:val="1"/>
+      <w:numFmt w:val="decimal"/>
+      <w:lvlText w:val="%7."/>
+      <w:lvlJc w:val="left"/>
+      <w:pPr>
+        <w:ind w:left="5040" w:hanging="360"/>
+      </w:pPr>
+    </w:lvl>
+    <w:lvl w:ilvl="7" w:tplc="04100019" w:tentative="1">
+      <w:start w:val="1"/>
+      <w:numFmt w:val="lowerLetter"/>
+      <w:lvlText w:val="%8."/>
+      <w:lvlJc w:val="left"/>
+      <w:pPr>
+        <w:ind w:left="5760" w:hanging="360"/>
+      </w:pPr>
+    </w:lvl>
+    <w:lvl w:ilvl="8" w:tplc="0410001B" w:tentative="1">
+      <w:start w:val="1"/>
+      <w:numFmt w:val="lowerRoman"/>
+      <w:lvlText w:val="%9."/>
+      <w:lvlJc w:val="right"/>
+      <w:pPr>
+        <w:ind w:left="6480" w:hanging="180"/>
+      </w:pPr>
+    </w:lvl>
+  </w:abstractNum>
+  <w:abstractNum w:abstractNumId="4" w15:restartNumberingAfterBreak="0">
+    <w:nsid w:val="306B4711"/>
+    <w:multiLevelType w:val="hybridMultilevel"/>
+    <w:tmpl w:val="5548FD7C"/>
+    <w:lvl w:ilvl="0" w:tplc="04100001">
+      <w:start w:val="1"/>
+      <w:numFmt w:val="bullet"/>
+      <w:lvlText w:val=""/>
+      <w:lvlJc w:val="left"/>
+      <w:pPr>
+        <w:ind w:left="720" w:hanging="360"/>
+      </w:pPr>
+      <w:rPr>
+        <w:rFonts w:ascii="Symbol" w:hAnsi="Symbol" w:hint="default"/>
+      </w:rPr>
+    </w:lvl>
+    <w:lvl w:ilvl="1" w:tplc="04100003" w:tentative="1">
+      <w:start w:val="1"/>
+      <w:numFmt w:val="bullet"/>
+      <w:lvlText w:val="o"/>
+      <w:lvlJc w:val="left"/>
+      <w:pPr>
+        <w:ind w:left="1440" w:hanging="360"/>
+      </w:pPr>
+      <w:rPr>
+        <w:rFonts w:ascii="Courier New" w:hAnsi="Courier New" w:cs="Courier New" w:hint="default"/>
+      </w:rPr>
+    </w:lvl>
+    <w:lvl w:ilvl="2" w:tplc="04100005" w:tentative="1">
+      <w:start w:val="1"/>
+      <w:numFmt w:val="bullet"/>
+      <w:lvlText w:val=""/>
+      <w:lvlJc w:val="left"/>
+      <w:pPr>
+        <w:ind w:left="2160" w:hanging="360"/>
+      </w:pPr>
+      <w:rPr>
+        <w:rFonts w:ascii="Wingdings" w:hAnsi="Wingdings" w:hint="default"/>
+      </w:rPr>
+    </w:lvl>
+    <w:lvl w:ilvl="3" w:tplc="04100001" w:tentative="1">
+      <w:start w:val="1"/>
+      <w:numFmt w:val="bullet"/>
+      <w:lvlText w:val=""/>
+      <w:lvlJc w:val="left"/>
+      <w:pPr>
+        <w:ind w:left="2880" w:hanging="360"/>
+      </w:pPr>
+      <w:rPr>
+        <w:rFonts w:ascii="Symbol" w:hAnsi="Symbol" w:hint="default"/>
+      </w:rPr>
+    </w:lvl>
+    <w:lvl w:ilvl="4" w:tplc="04100003" w:tentative="1">
+      <w:start w:val="1"/>
+      <w:numFmt w:val="bullet"/>
+      <w:lvlText w:val="o"/>
+      <w:lvlJc w:val="left"/>
+      <w:pPr>
+        <w:ind w:left="3600" w:hanging="360"/>
+      </w:pPr>
+      <w:rPr>
+        <w:rFonts w:ascii="Courier New" w:hAnsi="Courier New" w:cs="Courier New" w:hint="default"/>
+      </w:rPr>
+    </w:lvl>
+    <w:lvl w:ilvl="5" w:tplc="04100005" w:tentative="1">
+      <w:start w:val="1"/>
+      <w:numFmt w:val="bullet"/>
+      <w:lvlText w:val=""/>
+      <w:lvlJc w:val="left"/>
+      <w:pPr>
+        <w:ind w:left="4320" w:hanging="360"/>
+      </w:pPr>
+      <w:rPr>
+        <w:rFonts w:ascii="Wingdings" w:hAnsi="Wingdings" w:hint="default"/>
+      </w:rPr>
+    </w:lvl>
+    <w:lvl w:ilvl="6" w:tplc="04100001" w:tentative="1">
+      <w:start w:val="1"/>
+      <w:numFmt w:val="bullet"/>
+      <w:lvlText w:val=""/>
+      <w:lvlJc w:val="left"/>
+      <w:pPr>
+        <w:ind w:left="5040" w:hanging="360"/>
+      </w:pPr>
+      <w:rPr>
+        <w:rFonts w:ascii="Symbol" w:hAnsi="Symbol" w:hint="default"/>
+      </w:rPr>
+    </w:lvl>
+    <w:lvl w:ilvl="7" w:tplc="04100003" w:tentative="1">
+      <w:start w:val="1"/>
+      <w:numFmt w:val="bullet"/>
+      <w:lvlText w:val="o"/>
+      <w:lvlJc w:val="left"/>
+      <w:pPr>
+        <w:ind w:left="5760" w:hanging="360"/>
+      </w:pPr>
+      <w:rPr>
+        <w:rFonts w:ascii="Courier New" w:hAnsi="Courier New" w:cs="Courier New" w:hint="default"/>
+      </w:rPr>
+    </w:lvl>
+    <w:lvl w:ilvl="8" w:tplc="04100005" w:tentative="1">
+      <w:start w:val="1"/>
+      <w:numFmt w:val="bullet"/>
+      <w:lvlText w:val=""/>
+      <w:lvlJc w:val="left"/>
+      <w:pPr>
+        <w:ind w:left="6480" w:hanging="360"/>
+      </w:pPr>
+      <w:rPr>
+        <w:rFonts w:ascii="Wingdings" w:hAnsi="Wingdings" w:hint="default"/>
+      </w:rPr>
+    </w:lvl>
+  </w:abstractNum>
+  <w:abstractNum w:abstractNumId="5" w15:restartNumberingAfterBreak="0">
+    <w:nsid w:val="40F0698F"/>
+    <w:multiLevelType w:val="hybridMultilevel"/>
+    <w:tmpl w:val="0DE8DF0C"/>
+    <w:lvl w:ilvl="0" w:tplc="FFFFFFFF">
+      <w:start w:val="1"/>
+      <w:numFmt w:val="decimal"/>
+      <w:lvlText w:val="%1."/>
+      <w:lvlJc w:val="left"/>
+      <w:pPr>
+        <w:ind w:left="720" w:hanging="360"/>
+      </w:pPr>
+      <w:rPr>
+        <w:rFonts w:hint="default"/>
+      </w:rPr>
+    </w:lvl>
+    <w:lvl w:ilvl="1" w:tplc="FFFFFFFF" w:tentative="1">
+      <w:start w:val="1"/>
+      <w:numFmt w:val="lowerLetter"/>
+      <w:lvlText w:val="%2."/>
+      <w:lvlJc w:val="left"/>
+      <w:pPr>
+        <w:ind w:left="1440" w:hanging="360"/>
+      </w:pPr>
+    </w:lvl>
+    <w:lvl w:ilvl="2" w:tplc="FFFFFFFF" w:tentative="1">
+      <w:start w:val="1"/>
+      <w:numFmt w:val="lowerRoman"/>
+      <w:lvlText w:val="%3."/>
+      <w:lvlJc w:val="right"/>
+      <w:pPr>
+        <w:ind w:left="2160" w:hanging="180"/>
+      </w:pPr>
+    </w:lvl>
+    <w:lvl w:ilvl="3" w:tplc="FFFFFFFF" w:tentative="1">
+      <w:start w:val="1"/>
+      <w:numFmt w:val="decimal"/>
+      <w:lvlText w:val="%4."/>
+      <w:lvlJc w:val="left"/>
+      <w:pPr>
+        <w:ind w:left="2880" w:hanging="360"/>
+      </w:pPr>
+    </w:lvl>
+    <w:lvl w:ilvl="4" w:tplc="FFFFFFFF" w:tentative="1">
+      <w:start w:val="1"/>
+      <w:numFmt w:val="lowerLetter"/>
+      <w:lvlText w:val="%5."/>
+      <w:lvlJc w:val="left"/>
+      <w:pPr>
+        <w:ind w:left="3600" w:hanging="360"/>
+      </w:pPr>
+    </w:lvl>
+    <w:lvl w:ilvl="5" w:tplc="FFFFFFFF" w:tentative="1">
+      <w:start w:val="1"/>
+      <w:numFmt w:val="lowerRoman"/>
+      <w:lvlText w:val="%6."/>
+      <w:lvlJc w:val="right"/>
+      <w:pPr>
+        <w:ind w:left="4320" w:hanging="180"/>
+      </w:pPr>
+    </w:lvl>
+    <w:lvl w:ilvl="6" w:tplc="FFFFFFFF" w:tentative="1">
+      <w:start w:val="1"/>
+      <w:numFmt w:val="decimal"/>
+      <w:lvlText w:val="%7."/>
+      <w:lvlJc w:val="left"/>
+      <w:pPr>
+        <w:ind w:left="5040" w:hanging="360"/>
+      </w:pPr>
+    </w:lvl>
+    <w:lvl w:ilvl="7" w:tplc="FFFFFFFF" w:tentative="1">
+      <w:start w:val="1"/>
+      <w:numFmt w:val="lowerLetter"/>
+      <w:lvlText w:val="%8."/>
+      <w:lvlJc w:val="left"/>
+      <w:pPr>
+        <w:ind w:left="5760" w:hanging="360"/>
+      </w:pPr>
+    </w:lvl>
+    <w:lvl w:ilvl="8" w:tplc="FFFFFFFF" w:tentative="1">
+      <w:start w:val="1"/>
+      <w:numFmt w:val="lowerRoman"/>
+      <w:lvlText w:val="%9."/>
+      <w:lvlJc w:val="right"/>
+      <w:pPr>
+        <w:ind w:left="6480" w:hanging="180"/>
+      </w:pPr>
+    </w:lvl>
+  </w:abstractNum>
+  <w:abstractNum w:abstractNumId="6" w15:restartNumberingAfterBreak="0">
+    <w:nsid w:val="574667BA"/>
+    <w:multiLevelType w:val="hybridMultilevel"/>
+    <w:tmpl w:val="29A61C26"/>
+    <w:lvl w:ilvl="0" w:tplc="0410000F">
+      <w:start w:val="1"/>
+      <w:numFmt w:val="decimal"/>
+      <w:lvlText w:val="%1."/>
+      <w:lvlJc w:val="left"/>
+      <w:pPr>
+        <w:ind w:left="720" w:hanging="360"/>
+      </w:pPr>
+    </w:lvl>
+    <w:lvl w:ilvl="1" w:tplc="04100019" w:tentative="1">
+      <w:start w:val="1"/>
+      <w:numFmt w:val="lowerLetter"/>
+      <w:lvlText w:val="%2."/>
+      <w:lvlJc w:val="left"/>
+      <w:pPr>
+        <w:ind w:left="1440" w:hanging="360"/>
+      </w:pPr>
+    </w:lvl>
+    <w:lvl w:ilvl="2" w:tplc="0410001B" w:tentative="1">
+      <w:start w:val="1"/>
+      <w:numFmt w:val="lowerRoman"/>
+      <w:lvlText w:val="%3."/>
+      <w:lvlJc w:val="right"/>
+      <w:pPr>
+        <w:ind w:left="2160" w:hanging="180"/>
+      </w:pPr>
+    </w:lvl>
+    <w:lvl w:ilvl="3" w:tplc="0410000F" w:tentative="1">
+      <w:start w:val="1"/>
+      <w:numFmt w:val="decimal"/>
+      <w:lvlText w:val="%4."/>
+      <w:lvlJc w:val="left"/>
+      <w:pPr>
+        <w:ind w:left="2880" w:hanging="360"/>
+      </w:pPr>
+    </w:lvl>
+    <w:lvl w:ilvl="4" w:tplc="04100019" w:tentative="1">
+      <w:start w:val="1"/>
+      <w:numFmt w:val="lowerLetter"/>
+      <w:lvlText w:val="%5."/>
+      <w:lvlJc w:val="left"/>
+      <w:pPr>
+        <w:ind w:left="3600" w:hanging="360"/>
+      </w:pPr>
+    </w:lvl>
+    <w:lvl w:ilvl="5" w:tplc="0410001B" w:tentative="1">
+      <w:start w:val="1"/>
+      <w:numFmt w:val="lowerRoman"/>
+      <w:lvlText w:val="%6."/>
+      <w:lvlJc w:val="right"/>
+      <w:pPr>
+        <w:ind w:left="4320" w:hanging="180"/>
+      </w:pPr>
+    </w:lvl>
+    <w:lvl w:ilvl="6" w:tplc="0410000F" w:tentative="1">
+      <w:start w:val="1"/>
+      <w:numFmt w:val="decimal"/>
+      <w:lvlText w:val="%7."/>
+      <w:lvlJc w:val="left"/>
+      <w:pPr>
+        <w:ind w:left="5040" w:hanging="360"/>
+      </w:pPr>
+    </w:lvl>
+    <w:lvl w:ilvl="7" w:tplc="04100019" w:tentative="1">
+      <w:start w:val="1"/>
+      <w:numFmt w:val="lowerLetter"/>
+      <w:lvlText w:val="%8."/>
+      <w:lvlJc w:val="left"/>
+      <w:pPr>
+        <w:ind w:left="5760" w:hanging="360"/>
+      </w:pPr>
+    </w:lvl>
+    <w:lvl w:ilvl="8" w:tplc="0410001B" w:tentative="1">
+      <w:start w:val="1"/>
+      <w:numFmt w:val="lowerRoman"/>
+      <w:lvlText w:val="%9."/>
+      <w:lvlJc w:val="right"/>
+      <w:pPr>
+        <w:ind w:left="6480" w:hanging="180"/>
+      </w:pPr>
+    </w:lvl>
+  </w:abstractNum>
+  <w:abstractNum w:abstractNumId="7" w15:restartNumberingAfterBreak="0">
+    <w:nsid w:val="6312656F"/>
+    <w:multiLevelType w:val="hybridMultilevel"/>
+    <w:tmpl w:val="794A9E68"/>
+    <w:lvl w:ilvl="0" w:tplc="0410000F">
+      <w:start w:val="1"/>
+      <w:numFmt w:val="decimal"/>
+      <w:lvlText w:val="%1."/>
+      <w:lvlJc w:val="left"/>
+      <w:pPr>
+        <w:ind w:left="720" w:hanging="360"/>
+      </w:pPr>
+    </w:lvl>
+    <w:lvl w:ilvl="1" w:tplc="04100003">
+      <w:start w:val="1"/>
+      <w:numFmt w:val="bullet"/>
+      <w:lvlText w:val="o"/>
+      <w:lvlJc w:val="left"/>
+      <w:pPr>
+        <w:ind w:left="1440" w:hanging="360"/>
+      </w:pPr>
+      <w:rPr>
+        <w:rFonts w:ascii="Courier New" w:hAnsi="Courier New" w:cs="Courier New" w:hint="default"/>
+      </w:rPr>
+    </w:lvl>
+    <w:lvl w:ilvl="2" w:tplc="0410001B" w:tentative="1">
+      <w:start w:val="1"/>
+      <w:numFmt w:val="lowerRoman"/>
+      <w:lvlText w:val="%3."/>
+      <w:lvlJc w:val="right"/>
+      <w:pPr>
+        <w:ind w:left="2160" w:hanging="180"/>
+      </w:pPr>
+    </w:lvl>
+    <w:lvl w:ilvl="3" w:tplc="0410000F" w:tentative="1">
+      <w:start w:val="1"/>
+      <w:numFmt w:val="decimal"/>
+      <w:lvlText w:val="%4."/>
+      <w:lvlJc w:val="left"/>
+      <w:pPr>
+        <w:ind w:left="2880" w:hanging="360"/>
+      </w:pPr>
+    </w:lvl>
+    <w:lvl w:ilvl="4" w:tplc="04100019" w:tentative="1">
+      <w:start w:val="1"/>
+      <w:numFmt w:val="lowerLetter"/>
+      <w:lvlText w:val="%5."/>
+      <w:lvlJc w:val="left"/>
+      <w:pPr>
+        <w:ind w:left="3600" w:hanging="360"/>
+      </w:pPr>
+    </w:lvl>
+    <w:lvl w:ilvl="5" w:tplc="0410001B" w:tentative="1">
+      <w:start w:val="1"/>
+      <w:numFmt w:val="lowerRoman"/>
+      <w:lvlText w:val="%6."/>
+      <w:lvlJc w:val="right"/>
+      <w:pPr>
+        <w:ind w:left="4320" w:hanging="180"/>
+      </w:pPr>
+    </w:lvl>
+    <w:lvl w:ilvl="6" w:tplc="0410000F" w:tentative="1">
+      <w:start w:val="1"/>
+      <w:numFmt w:val="decimal"/>
+      <w:lvlText w:val="%7."/>
+      <w:lvlJc w:val="left"/>
+      <w:pPr>
+        <w:ind w:left="5040" w:hanging="360"/>
+      </w:pPr>
+    </w:lvl>
+    <w:lvl w:ilvl="7" w:tplc="04100019" w:tentative="1">
+      <w:start w:val="1"/>
+      <w:numFmt w:val="lowerLetter"/>
+      <w:lvlText w:val="%8."/>
+      <w:lvlJc w:val="left"/>
+      <w:pPr>
+        <w:ind w:left="5760" w:hanging="360"/>
+      </w:pPr>
+    </w:lvl>
+    <w:lvl w:ilvl="8" w:tplc="0410001B" w:tentative="1">
+      <w:start w:val="1"/>
+      <w:numFmt w:val="lowerRoman"/>
+      <w:lvlText w:val="%9."/>
+      <w:lvlJc w:val="right"/>
+      <w:pPr>
+        <w:ind w:left="6480" w:hanging="180"/>
+      </w:pPr>
+    </w:lvl>
+  </w:abstractNum>
+  <w:abstractNum w:abstractNumId="8" w15:restartNumberingAfterBreak="0">
+    <w:nsid w:val="63D94C28"/>
+    <w:multiLevelType w:val="hybridMultilevel"/>
+    <w:tmpl w:val="3C2CE8AA"/>
+    <w:lvl w:ilvl="0" w:tplc="04100001">
+      <w:start w:val="1"/>
+      <w:numFmt w:val="bullet"/>
+      <w:lvlText w:val=""/>
+      <w:lvlJc w:val="left"/>
+      <w:pPr>
+        <w:ind w:left="720" w:hanging="360"/>
+      </w:pPr>
+      <w:rPr>
+        <w:rFonts w:ascii="Symbol" w:hAnsi="Symbol" w:hint="default"/>
+      </w:rPr>
+    </w:lvl>
+    <w:lvl w:ilvl="1" w:tplc="04100003" w:tentative="1">
+      <w:start w:val="1"/>
+      <w:numFmt w:val="bullet"/>
+      <w:lvlText w:val="o"/>
+      <w:lvlJc w:val="left"/>
+      <w:pPr>
+        <w:ind w:left="1440" w:hanging="360"/>
+      </w:pPr>
+      <w:rPr>
+        <w:rFonts w:ascii="Courier New" w:hAnsi="Courier New" w:cs="Courier New" w:hint="default"/>
+      </w:rPr>
+    </w:lvl>
+    <w:lvl w:ilvl="2" w:tplc="04100005" w:tentative="1">
+      <w:start w:val="1"/>
+      <w:numFmt w:val="bullet"/>
+      <w:lvlText w:val=""/>
+      <w:lvlJc w:val="left"/>
+      <w:pPr>
+        <w:ind w:left="2160" w:hanging="360"/>
+      </w:pPr>
+      <w:rPr>
+        <w:rFonts w:ascii="Wingdings" w:hAnsi="Wingdings" w:hint="default"/>
+      </w:rPr>
+    </w:lvl>
+    <w:lvl w:ilvl="3" w:tplc="04100001" w:tentative="1">
+      <w:start w:val="1"/>
+      <w:numFmt w:val="bullet"/>
+      <w:lvlText w:val=""/>
+      <w:lvlJc w:val="left"/>
+      <w:pPr>
+        <w:ind w:left="2880" w:hanging="360"/>
+      </w:pPr>
+      <w:rPr>
+        <w:rFonts w:ascii="Symbol" w:hAnsi="Symbol" w:hint="default"/>
+      </w:rPr>
+    </w:lvl>
+    <w:lvl w:ilvl="4" w:tplc="04100003" w:tentative="1">
+      <w:start w:val="1"/>
+      <w:numFmt w:val="bullet"/>
+      <w:lvlText w:val="o"/>
+      <w:lvlJc w:val="left"/>
+      <w:pPr>
+        <w:ind w:left="3600" w:hanging="360"/>
+      </w:pPr>
+      <w:rPr>
+        <w:rFonts w:ascii="Courier New" w:hAnsi="Courier New" w:cs="Courier New" w:hint="default"/>
+      </w:rPr>
+    </w:lvl>
+    <w:lvl w:ilvl="5" w:tplc="04100005" w:tentative="1">
+      <w:start w:val="1"/>
+      <w:numFmt w:val="bullet"/>
+      <w:lvlText w:val=""/>
+      <w:lvlJc w:val="left"/>
+      <w:pPr>
+        <w:ind w:left="4320" w:hanging="360"/>
+      </w:pPr>
+      <w:rPr>
+        <w:rFonts w:ascii="Wingdings" w:hAnsi="Wingdings" w:hint="default"/>
+      </w:rPr>
+    </w:lvl>
+    <w:lvl w:ilvl="6" w:tplc="04100001" w:tentative="1">
+      <w:start w:val="1"/>
+      <w:numFmt w:val="bullet"/>
+      <w:lvlText w:val=""/>
+      <w:lvlJc w:val="left"/>
+      <w:pPr>
+        <w:ind w:left="5040" w:hanging="360"/>
+      </w:pPr>
+      <w:rPr>
+        <w:rFonts w:ascii="Symbol" w:hAnsi="Symbol" w:hint="default"/>
+      </w:rPr>
+    </w:lvl>
+    <w:lvl w:ilvl="7" w:tplc="04100003" w:tentative="1">
+      <w:start w:val="1"/>
+      <w:numFmt w:val="bullet"/>
+      <w:lvlText w:val="o"/>
+      <w:lvlJc w:val="left"/>
+      <w:pPr>
+        <w:ind w:left="5760" w:hanging="360"/>
+      </w:pPr>
+      <w:rPr>
+        <w:rFonts w:ascii="Courier New" w:hAnsi="Courier New" w:cs="Courier New" w:hint="default"/>
+      </w:rPr>
+    </w:lvl>
+    <w:lvl w:ilvl="8" w:tplc="04100005" w:tentative="1">
+      <w:start w:val="1"/>
+      <w:numFmt w:val="bullet"/>
+      <w:lvlText w:val=""/>
+      <w:lvlJc w:val="left"/>
+      <w:pPr>
+        <w:ind w:left="6480" w:hanging="360"/>
+      </w:pPr>
+      <w:rPr>
+        <w:rFonts w:ascii="Wingdings" w:hAnsi="Wingdings" w:hint="default"/>
+      </w:rPr>
+    </w:lvl>
+  </w:abstractNum>
+  <w:abstractNum w:abstractNumId="9" w15:restartNumberingAfterBreak="0">
+    <w:nsid w:val="641E28B2"/>
+    <w:multiLevelType w:val="hybridMultilevel"/>
+    <w:tmpl w:val="F7507F54"/>
+    <w:lvl w:ilvl="0" w:tplc="0410000F">
+      <w:start w:val="1"/>
+      <w:numFmt w:val="decimal"/>
+      <w:lvlText w:val="%1."/>
+      <w:lvlJc w:val="left"/>
+      <w:pPr>
+        <w:ind w:left="720" w:hanging="360"/>
+      </w:pPr>
+    </w:lvl>
+    <w:lvl w:ilvl="1" w:tplc="04100019" w:tentative="1">
+      <w:start w:val="1"/>
+      <w:numFmt w:val="lowerLetter"/>
+      <w:lvlText w:val="%2."/>
+      <w:lvlJc w:val="left"/>
+      <w:pPr>
+        <w:ind w:left="1440" w:hanging="360"/>
+      </w:pPr>
+    </w:lvl>
+    <w:lvl w:ilvl="2" w:tplc="0410001B" w:tentative="1">
+      <w:start w:val="1"/>
+      <w:numFmt w:val="lowerRoman"/>
+      <w:lvlText w:val="%3."/>
+      <w:lvlJc w:val="right"/>
+      <w:pPr>
+        <w:ind w:left="2160" w:hanging="180"/>
+      </w:pPr>
+    </w:lvl>
+    <w:lvl w:ilvl="3" w:tplc="0410000F" w:tentative="1">
+      <w:start w:val="1"/>
+      <w:numFmt w:val="decimal"/>
+      <w:lvlText w:val="%4."/>
+      <w:lvlJc w:val="left"/>
+      <w:pPr>
+        <w:ind w:left="2880" w:hanging="360"/>
+      </w:pPr>
+    </w:lvl>
+    <w:lvl w:ilvl="4" w:tplc="04100019" w:tentative="1">
+      <w:start w:val="1"/>
+      <w:numFmt w:val="lowerLetter"/>
+      <w:lvlText w:val="%5."/>
+      <w:lvlJc w:val="left"/>
+      <w:pPr>
+        <w:ind w:left="3600" w:hanging="360"/>
+      </w:pPr>
+    </w:lvl>
+    <w:lvl w:ilvl="5" w:tplc="0410001B" w:tentative="1">
+      <w:start w:val="1"/>
+      <w:numFmt w:val="lowerRoman"/>
+      <w:lvlText w:val="%6."/>
+      <w:lvlJc w:val="right"/>
+      <w:pPr>
+        <w:ind w:left="4320" w:hanging="180"/>
+      </w:pPr>
+    </w:lvl>
+    <w:lvl w:ilvl="6" w:tplc="0410000F" w:tentative="1">
+      <w:start w:val="1"/>
+      <w:numFmt w:val="decimal"/>
+      <w:lvlText w:val="%7."/>
+      <w:lvlJc w:val="left"/>
+      <w:pPr>
+        <w:ind w:left="5040" w:hanging="360"/>
+      </w:pPr>
+    </w:lvl>
+    <w:lvl w:ilvl="7" w:tplc="04100019" w:tentative="1">
+      <w:start w:val="1"/>
+      <w:numFmt w:val="lowerLetter"/>
+      <w:lvlText w:val="%8."/>
+      <w:lvlJc w:val="left"/>
+      <w:pPr>
+        <w:ind w:left="5760" w:hanging="360"/>
+      </w:pPr>
+    </w:lvl>
+    <w:lvl w:ilvl="8" w:tplc="0410001B" w:tentative="1">
+      <w:start w:val="1"/>
+      <w:numFmt w:val="lowerRoman"/>
+      <w:lvlText w:val="%9."/>
+      <w:lvlJc w:val="right"/>
+      <w:pPr>
+        <w:ind w:left="6480" w:hanging="180"/>
+      </w:pPr>
+    </w:lvl>
+  </w:abstractNum>
+  <w:abstractNum w:abstractNumId="10" w15:restartNumberingAfterBreak="0">
+    <w:nsid w:val="73763B56"/>
+    <w:multiLevelType w:val="hybridMultilevel"/>
+    <w:tmpl w:val="F7507F54"/>
+    <w:lvl w:ilvl="0" w:tplc="FFFFFFFF">
+      <w:start w:val="1"/>
+      <w:numFmt w:val="decimal"/>
+      <w:lvlText w:val="%1."/>
+      <w:lvlJc w:val="left"/>
+      <w:pPr>
+        <w:ind w:left="720" w:hanging="360"/>
+      </w:pPr>
+    </w:lvl>
+    <w:lvl w:ilvl="1" w:tplc="FFFFFFFF" w:tentative="1">
+      <w:start w:val="1"/>
+      <w:numFmt w:val="lowerLetter"/>
+      <w:lvlText w:val="%2."/>
+      <w:lvlJc w:val="left"/>
+      <w:pPr>
+        <w:ind w:left="1440" w:hanging="360"/>
+      </w:pPr>
+    </w:lvl>
+    <w:lvl w:ilvl="2" w:tplc="FFFFFFFF" w:tentative="1">
+      <w:start w:val="1"/>
+      <w:numFmt w:val="lowerRoman"/>
+      <w:lvlText w:val="%3."/>
+      <w:lvlJc w:val="right"/>
+      <w:pPr>
+        <w:ind w:left="2160" w:hanging="180"/>
+      </w:pPr>
+    </w:lvl>
+    <w:lvl w:ilvl="3" w:tplc="FFFFFFFF" w:tentative="1">
+      <w:start w:val="1"/>
+      <w:numFmt w:val="decimal"/>
+      <w:lvlText w:val="%4."/>
+      <w:lvlJc w:val="left"/>
+      <w:pPr>
+        <w:ind w:left="2880" w:hanging="360"/>
+      </w:pPr>
+    </w:lvl>
+    <w:lvl w:ilvl="4" w:tplc="FFFFFFFF" w:tentative="1">
+      <w:start w:val="1"/>
+      <w:numFmt w:val="lowerLetter"/>
+      <w:lvlText w:val="%5."/>
+      <w:lvlJc w:val="left"/>
+      <w:pPr>
+        <w:ind w:left="3600" w:hanging="360"/>
+      </w:pPr>
+    </w:lvl>
+    <w:lvl w:ilvl="5" w:tplc="FFFFFFFF" w:tentative="1">
+      <w:start w:val="1"/>
+      <w:numFmt w:val="lowerRoman"/>
+      <w:lvlText w:val="%6."/>
+      <w:lvlJc w:val="right"/>
+      <w:pPr>
+        <w:ind w:left="4320" w:hanging="180"/>
+      </w:pPr>
+    </w:lvl>
+    <w:lvl w:ilvl="6" w:tplc="FFFFFFFF" w:tentative="1">
+      <w:start w:val="1"/>
+      <w:numFmt w:val="decimal"/>
+      <w:lvlText w:val="%7."/>
+      <w:lvlJc w:val="left"/>
+      <w:pPr>
+        <w:ind w:left="5040" w:hanging="360"/>
+      </w:pPr>
+    </w:lvl>
+    <w:lvl w:ilvl="7" w:tplc="FFFFFFFF" w:tentative="1">
+      <w:start w:val="1"/>
+      <w:numFmt w:val="lowerLetter"/>
+      <w:lvlText w:val="%8."/>
+      <w:lvlJc w:val="left"/>
+      <w:pPr>
+        <w:ind w:left="5760" w:hanging="360"/>
+      </w:pPr>
+    </w:lvl>
+    <w:lvl w:ilvl="8" w:tplc="FFFFFFFF" w:tentative="1">
+      <w:start w:val="1"/>
+      <w:numFmt w:val="lowerRoman"/>
+      <w:lvlText w:val="%9."/>
+      <w:lvlJc w:val="right"/>
+      <w:pPr>
+        <w:ind w:left="6480" w:hanging="180"/>
+      </w:pPr>
+    </w:lvl>
+  </w:abstractNum>
+  <w:abstractNum w:abstractNumId="11" w15:restartNumberingAfterBreak="0">
+    <w:nsid w:val="7B0E1A0A"/>
+    <w:multiLevelType w:val="hybridMultilevel"/>
+    <w:tmpl w:val="4C8A9AEA"/>
+    <w:lvl w:ilvl="0" w:tplc="0410000F">
+      <w:start w:val="1"/>
+      <w:numFmt w:val="decimal"/>
+      <w:lvlText w:val="%1."/>
+      <w:lvlJc w:val="left"/>
+      <w:pPr>
+        <w:ind w:left="720" w:hanging="360"/>
+      </w:pPr>
+    </w:lvl>
+    <w:lvl w:ilvl="1" w:tplc="04100019" w:tentative="1">
+      <w:start w:val="1"/>
+      <w:numFmt w:val="lowerLetter"/>
+      <w:lvlText w:val="%2."/>
+      <w:lvlJc w:val="left"/>
+      <w:pPr>
+        <w:ind w:left="1440" w:hanging="360"/>
+      </w:pPr>
+    </w:lvl>
+    <w:lvl w:ilvl="2" w:tplc="0410001B" w:tentative="1">
+      <w:start w:val="1"/>
+      <w:numFmt w:val="lowerRoman"/>
+      <w:lvlText w:val="%3."/>
+      <w:lvlJc w:val="right"/>
+      <w:pPr>
+        <w:ind w:left="2160" w:hanging="180"/>
+      </w:pPr>
+    </w:lvl>
+    <w:lvl w:ilvl="3" w:tplc="0410000F" w:tentative="1">
+      <w:start w:val="1"/>
+      <w:numFmt w:val="decimal"/>
+      <w:lvlText w:val="%4."/>
+      <w:lvlJc w:val="left"/>
+      <w:pPr>
+        <w:ind w:left="2880" w:hanging="360"/>
+      </w:pPr>
+    </w:lvl>
+    <w:lvl w:ilvl="4" w:tplc="04100019" w:tentative="1">
+      <w:start w:val="1"/>
+      <w:numFmt w:val="lowerLetter"/>
+      <w:lvlText w:val="%5."/>
+      <w:lvlJc w:val="left"/>
+      <w:pPr>
+        <w:ind w:left="3600" w:hanging="360"/>
+      </w:pPr>
+    </w:lvl>
+    <w:lvl w:ilvl="5" w:tplc="0410001B" w:tentative="1">
+      <w:start w:val="1"/>
+      <w:numFmt w:val="lowerRoman"/>
+      <w:lvlText w:val="%6."/>
+      <w:lvlJc w:val="right"/>
+      <w:pPr>
+        <w:ind w:left="4320" w:hanging="180"/>
+      </w:pPr>
+    </w:lvl>
+    <w:lvl w:ilvl="6" w:tplc="0410000F" w:tentative="1">
+      <w:start w:val="1"/>
+      <w:numFmt w:val="decimal"/>
+      <w:lvlText w:val="%7."/>
+      <w:lvlJc w:val="left"/>
+      <w:pPr>
+        <w:ind w:left="5040" w:hanging="360"/>
+      </w:pPr>
+    </w:lvl>
+    <w:lvl w:ilvl="7" w:tplc="04100019" w:tentative="1">
+      <w:start w:val="1"/>
+      <w:numFmt w:val="lowerLetter"/>
+      <w:lvlText w:val="%8."/>
+      <w:lvlJc w:val="left"/>
+      <w:pPr>
+        <w:ind w:left="5760" w:hanging="360"/>
+      </w:pPr>
+    </w:lvl>
+    <w:lvl w:ilvl="8" w:tplc="0410001B" w:tentative="1">
+      <w:start w:val="1"/>
+      <w:numFmt w:val="lowerRoman"/>
+      <w:lvlText w:val="%9."/>
+      <w:lvlJc w:val="right"/>
+      <w:pPr>
+        <w:ind w:left="6480" w:hanging="180"/>
+      </w:pPr>
+    </w:lvl>
+  </w:abstractNum>
+  <w:abstractNum w:abstractNumId="12" w15:restartNumberingAfterBreak="0">
+    <w:nsid w:val="7E1D614D"/>
+    <w:multiLevelType w:val="hybridMultilevel"/>
+    <w:tmpl w:val="31C48E7A"/>
+    <w:lvl w:ilvl="0" w:tplc="0410000F">
+      <w:start w:val="1"/>
+      <w:numFmt w:val="decimal"/>
+      <w:lvlText w:val="%1."/>
+      <w:lvlJc w:val="left"/>
+      <w:pPr>
+        <w:ind w:left="720" w:hanging="360"/>
+      </w:pPr>
+    </w:lvl>
+    <w:lvl w:ilvl="1" w:tplc="04100019" w:tentative="1">
+      <w:start w:val="1"/>
+      <w:numFmt w:val="lowerLetter"/>
+      <w:lvlText w:val="%2."/>
+      <w:lvlJc w:val="left"/>
+      <w:pPr>
+        <w:ind w:left="1440" w:hanging="360"/>
+      </w:pPr>
+    </w:lvl>
+    <w:lvl w:ilvl="2" w:tplc="0410001B" w:tentative="1">
+      <w:start w:val="1"/>
+      <w:numFmt w:val="lowerRoman"/>
+      <w:lvlText w:val="%3."/>
+      <w:lvlJc w:val="right"/>
+      <w:pPr>
+        <w:ind w:left="2160" w:hanging="180"/>
+      </w:pPr>
+    </w:lvl>
+    <w:lvl w:ilvl="3" w:tplc="0410000F" w:tentative="1">
+      <w:start w:val="1"/>
+      <w:numFmt w:val="decimal"/>
+      <w:lvlText w:val="%4."/>
+      <w:lvlJc w:val="left"/>
+      <w:pPr>
+        <w:ind w:left="2880" w:hanging="360"/>
+      </w:pPr>
+    </w:lvl>
+    <w:lvl w:ilvl="4" w:tplc="04100019" w:tentative="1">
+      <w:start w:val="1"/>
+      <w:numFmt w:val="lowerLetter"/>
+      <w:lvlText w:val="%5."/>
+      <w:lvlJc w:val="left"/>
+      <w:pPr>
+        <w:ind w:left="3600" w:hanging="360"/>
+      </w:pPr>
+    </w:lvl>
+    <w:lvl w:ilvl="5" w:tplc="0410001B" w:tentative="1">
+      <w:start w:val="1"/>
+      <w:numFmt w:val="lowerRoman"/>
+      <w:lvlText w:val="%6."/>
+      <w:lvlJc w:val="right"/>
+      <w:pPr>
+        <w:ind w:left="4320" w:hanging="180"/>
+      </w:pPr>
+    </w:lvl>
+    <w:lvl w:ilvl="6" w:tplc="0410000F" w:tentative="1">
+      <w:start w:val="1"/>
+      <w:numFmt w:val="decimal"/>
+      <w:lvlText w:val="%7."/>
+      <w:lvlJc w:val="left"/>
+      <w:pPr>
+        <w:ind w:left="5040" w:hanging="360"/>
+      </w:pPr>
+    </w:lvl>
+    <w:lvl w:ilvl="7" w:tplc="04100019" w:tentative="1">
+      <w:start w:val="1"/>
+      <w:numFmt w:val="lowerLetter"/>
+      <w:lvlText w:val="%8."/>
+      <w:lvlJc w:val="left"/>
+      <w:pPr>
+        <w:ind w:left="5760" w:hanging="360"/>
+      </w:pPr>
+    </w:lvl>
+    <w:lvl w:ilvl="8" w:tplc="0410001B" w:tentative="1">
+      <w:start w:val="1"/>
+      <w:numFmt w:val="lowerRoman"/>
+      <w:lvlText w:val="%9."/>
+      <w:lvlJc w:val="right"/>
+      <w:pPr>
+        <w:ind w:left="6480" w:hanging="180"/>
+      </w:pPr>
+    </w:lvl>
+  </w:abstractNum>
+  <w:num w:numId="1">
+    <w:abstractNumId w:val="4"/>
+  </w:num>
+  <w:num w:numId="2">
+    <w:abstractNumId w:val="7"/>
+  </w:num>
+  <w:num w:numId="3">
+    <w:abstractNumId w:val="3"/>
+  </w:num>
+  <w:num w:numId="4">
+    <w:abstractNumId w:val="11"/>
+  </w:num>
+  <w:num w:numId="5">
+    <w:abstractNumId w:val="8"/>
+  </w:num>
+  <w:num w:numId="6">
+    <w:abstractNumId w:val="9"/>
+  </w:num>
+  <w:num w:numId="7">
+    <w:abstractNumId w:val="6"/>
+  </w:num>
+  <w:num w:numId="8">
+    <w:abstractNumId w:val="2"/>
+  </w:num>
+  <w:num w:numId="9">
+    <w:abstractNumId w:val="1"/>
+  </w:num>
+  <w:num w:numId="10">
+    <w:abstractNumId w:val="12"/>
+  </w:num>
+  <w:num w:numId="11">
+    <w:abstractNumId w:val="5"/>
+  </w:num>
+  <w:num w:numId="12">
+    <w:abstractNumId w:val="0"/>
+  </w:num>
+  <w:num w:numId="13">
+    <w:abstractNumId w:val="10"/>
+  </w:num>
+</w:numbering>
+</file>
+
 <file path=word/styles.xml><?xml version="1.0" encoding="utf-8"?>
-<w:styles xmlns:mc="http://schemas.openxmlformats.org/markup-compatibility/2006" xmlns:r="http://schemas.openxmlformats.org/officeDocument/2006/relationships" xmlns:w="http://schemas.openxmlformats.org/wordprocessingml/2006/main" xmlns:w14="http://schemas.microsoft.com/office/word/2010/wordml" xmlns:w15="http://schemas.microsoft.com/office/word/2012/wordml" xmlns:w16cex="http://schemas.microsoft.com/office/word/2018/wordml/cex" xmlns:w16cid="http://schemas.microsoft.com/office/word/2016/wordml/cid" xmlns:w16="http://schemas.microsoft.com/office/word/2018/wordml" xmlns:w16sdtdh="http://schemas.microsoft.com/office/word/2020/wordml/sdtdatahash" xmlns:w16se="http://schemas.microsoft.com/office/word/2015/wordml/symex" mc:Ignorable="w14 w15 w16se w16cid w16 w16cex w16sdtdh">
+<w:styles xmlns:mc="http://schemas.openxmlformats.org/markup-compatibility/2006" xmlns:r="http://schemas.openxmlformats.org/officeDocument/2006/relationships" xmlns:w="http://schemas.openxmlformats.org/wordprocessingml/2006/main" xmlns:w14="http://schemas.microsoft.com/office/word/2010/wordml" xmlns:w15="http://schemas.microsoft.com/office/word/2012/wordml" xmlns:w16cid="http://schemas.microsoft.com/office/word/2016/wordml/cid" xmlns:w16se="http://schemas.microsoft.com/office/word/2015/wordml/symex" mc:Ignorable="w14 w15 w16se w16cid">
   <w:docDefaults>
     <w:rPrDefault>
       <w:rPr>
@@ -1044,7 +4238,7 @@
     </w:rPrDefault>
     <w:pPrDefault/>
   </w:docDefaults>
-  <w:latentStyles w:defLockedState="0" w:defUIPriority="99" w:defSemiHidden="0" w:defUnhideWhenUsed="0" w:defQFormat="0" w:count="376">
+  <w:latentStyles w:defLockedState="0" w:defUIPriority="99" w:defSemiHidden="0" w:defUnhideWhenUsed="0" w:defQFormat="0" w:count="375">
     <w:lsdException w:name="Normal" w:uiPriority="0" w:qFormat="1"/>
     <w:lsdException w:name="heading 1" w:uiPriority="9" w:qFormat="1"/>
     <w:lsdException w:name="heading 2" w:semiHidden="1" w:uiPriority="9" w:unhideWhenUsed="1" w:qFormat="1"/>
@@ -1420,7 +4614,6 @@
     <w:lsdException w:name="Smart Hyperlink" w:semiHidden="1" w:unhideWhenUsed="1"/>
     <w:lsdException w:name="Hashtag" w:semiHidden="1" w:unhideWhenUsed="1"/>
     <w:lsdException w:name="Unresolved Mention" w:semiHidden="1" w:unhideWhenUsed="1"/>
-    <w:lsdException w:name="Smart Link" w:semiHidden="1" w:unhideWhenUsed="1"/>
   </w:latentStyles>
   <w:style w:type="paragraph" w:default="1" w:styleId="Normale">
     <w:name w:val="Normal"/>
@@ -1455,6 +4648,28 @@
       <w:color w:val="55748D"/>
       <w:sz w:val="32"/>
       <w:szCs w:val="32"/>
+    </w:rPr>
+  </w:style>
+  <w:style w:type="paragraph" w:styleId="Titolo2">
+    <w:name w:val="heading 2"/>
+    <w:basedOn w:val="Normale"/>
+    <w:next w:val="Normale"/>
+    <w:link w:val="Titolo2Carattere"/>
+    <w:uiPriority w:val="9"/>
+    <w:unhideWhenUsed/>
+    <w:qFormat/>
+    <w:rsid w:val="009D74CB"/>
+    <w:pPr>
+      <w:keepNext/>
+      <w:keepLines/>
+      <w:spacing w:before="40" w:after="0"/>
+      <w:outlineLvl w:val="1"/>
+    </w:pPr>
+    <w:rPr>
+      <w:rFonts w:asciiTheme="majorHAnsi" w:eastAsiaTheme="majorEastAsia" w:hAnsiTheme="majorHAnsi" w:cstheme="majorBidi"/>
+      <w:color w:val="2F5496" w:themeColor="accent1" w:themeShade="BF"/>
+      <w:sz w:val="26"/>
+      <w:szCs w:val="26"/>
     </w:rPr>
   </w:style>
   <w:style w:type="character" w:default="1" w:styleId="Carpredefinitoparagrafo">
@@ -1600,6 +4815,30 @@
     <w:rPr>
       <w:rFonts w:asciiTheme="majorHAnsi" w:hAnsiTheme="majorHAnsi"/>
     </w:rPr>
+  </w:style>
+  <w:style w:type="character" w:customStyle="1" w:styleId="Titolo2Carattere">
+    <w:name w:val="Titolo 2 Carattere"/>
+    <w:basedOn w:val="Carpredefinitoparagrafo"/>
+    <w:link w:val="Titolo2"/>
+    <w:uiPriority w:val="9"/>
+    <w:rsid w:val="009D74CB"/>
+    <w:rPr>
+      <w:rFonts w:asciiTheme="majorHAnsi" w:eastAsiaTheme="majorEastAsia" w:hAnsiTheme="majorHAnsi" w:cstheme="majorBidi"/>
+      <w:color w:val="2F5496" w:themeColor="accent1" w:themeShade="BF"/>
+      <w:sz w:val="26"/>
+      <w:szCs w:val="26"/>
+    </w:rPr>
+  </w:style>
+  <w:style w:type="paragraph" w:styleId="Paragrafoelenco">
+    <w:name w:val="List Paragraph"/>
+    <w:basedOn w:val="Normale"/>
+    <w:uiPriority w:val="34"/>
+    <w:qFormat/>
+    <w:rsid w:val="009D74CB"/>
+    <w:pPr>
+      <w:ind w:left="720"/>
+      <w:contextualSpacing/>
+    </w:pPr>
   </w:style>
 </w:styles>
 </file>

</xml_diff>

<commit_message>
Aggiunta D2 - Activity Diag
</commit_message>
<xml_diff>
--- a/Specifica requisiti/Specifica dei requisiti.docx
+++ b/Specifica requisiti/Specifica dei requisiti.docx
@@ -1648,10 +1648,7 @@
     </w:p>
     <w:p/>
     <w:p/>
-    <w:p>
-      <w:bookmarkStart w:id="5" w:name="_GoBack"/>
-    </w:p>
-    <w:bookmarkEnd w:id="5"/>
+    <w:p/>
     <w:p/>
     <w:p/>
     <w:p/>
@@ -1662,7 +1659,7 @@
           <w:rFonts w:eastAsia="MS Gothic"/>
         </w:rPr>
       </w:pPr>
-      <w:bookmarkStart w:id="6" w:name="_Toc117100038"/>
+      <w:bookmarkStart w:id="5" w:name="_Toc117100038"/>
       <w:r>
         <w:rPr>
           <w:rFonts w:eastAsia="MS Gothic"/>
@@ -1682,7 +1679,7 @@
         </w:rPr>
         <w:t>”</w:t>
       </w:r>
-      <w:bookmarkEnd w:id="6"/>
+      <w:bookmarkEnd w:id="5"/>
     </w:p>
     <w:p/>
     <w:p>
@@ -2077,7 +2074,7 @@
           <w:rFonts w:eastAsia="MS Gothic"/>
         </w:rPr>
       </w:pPr>
-      <w:bookmarkStart w:id="7" w:name="_Toc117100039"/>
+      <w:bookmarkStart w:id="6" w:name="_Toc117100039"/>
       <w:r>
         <w:rPr>
           <w:rFonts w:eastAsia="MS Gothic"/>
@@ -2085,7 +2082,7 @@
         <w:lastRenderedPageBreak/>
         <w:t>Descrizione Use Case “Recupera password”</w:t>
       </w:r>
-      <w:bookmarkEnd w:id="7"/>
+      <w:bookmarkEnd w:id="6"/>
     </w:p>
     <w:p/>
     <w:p>
@@ -2329,12 +2326,12 @@
       <w:pPr>
         <w:pStyle w:val="Titolo3"/>
       </w:pPr>
-      <w:bookmarkStart w:id="8" w:name="_Toc117100040"/>
+      <w:bookmarkStart w:id="7" w:name="_Toc117100040"/>
       <w:r>
         <w:lastRenderedPageBreak/>
         <w:t>Descrizione Use Case “Login”</w:t>
       </w:r>
-      <w:bookmarkEnd w:id="8"/>
+      <w:bookmarkEnd w:id="7"/>
     </w:p>
     <w:p/>
     <w:p>
@@ -2548,7 +2545,7 @@
         <w:spacing w:before="40" w:after="20"/>
         <w:outlineLvl w:val="1"/>
       </w:pPr>
-      <w:bookmarkStart w:id="9" w:name="_Toc117100041"/>
+      <w:bookmarkStart w:id="8" w:name="_Toc117100041"/>
       <w:r>
         <w:rPr>
           <w:rFonts w:ascii="Calibri Light" w:eastAsia="MS Gothic" w:hAnsi="Calibri Light" w:cs="Calibri Light"/>
@@ -2580,7 +2577,7 @@
         </w:rPr>
         <w:t>registrato</w:t>
       </w:r>
-      <w:bookmarkEnd w:id="9"/>
+      <w:bookmarkEnd w:id="8"/>
     </w:p>
     <w:p>
       <w:pPr>
@@ -2593,8 +2590,8 @@
       <w:r>
         <w:t>RF 7. Eliminazione account</w:t>
       </w:r>
-      <w:bookmarkStart w:id="10" w:name="_RF_7._Eliminazione"/>
-      <w:bookmarkEnd w:id="10"/>
+      <w:bookmarkStart w:id="9" w:name="_RF_7._Eliminazione"/>
+      <w:bookmarkEnd w:id="9"/>
     </w:p>
     <w:p/>
     <w:p>
@@ -2654,11 +2651,11 @@
       <w:pPr>
         <w:pStyle w:val="Titolo3"/>
       </w:pPr>
-      <w:bookmarkStart w:id="11" w:name="_Toc117100042"/>
+      <w:bookmarkStart w:id="10" w:name="_Toc117100042"/>
       <w:r>
         <w:t>Descrizione Use Case “Eliminazione Account”</w:t>
       </w:r>
-      <w:bookmarkEnd w:id="11"/>
+      <w:bookmarkEnd w:id="10"/>
     </w:p>
     <w:p/>
     <w:p>
@@ -2721,48 +2718,98 @@
         <w:pStyle w:val="Paragrafoelenco"/>
         <w:numPr>
           <w:ilvl w:val="0"/>
-          <w:numId w:val="3"/>
+          <w:numId w:val="11"/>
         </w:numPr>
       </w:pPr>
       <w:r>
-        <w:t>L’utente, nella schermata Utente, seleziona la voce “Cancella Account”;</w:t>
+        <w:t xml:space="preserve">Il sistema </w:t>
+      </w:r>
+      <w:bookmarkStart w:id="11" w:name="_GoBack"/>
+      <w:bookmarkEnd w:id="11"/>
+      <w:r>
+        <w:t xml:space="preserve">agisce come nel seguente </w:t>
+      </w:r>
+      <w:r>
+        <w:t xml:space="preserve">Activity </w:t>
+      </w:r>
+      <w:proofErr w:type="spellStart"/>
+      <w:r>
+        <w:t>Diagram</w:t>
+      </w:r>
+      <w:proofErr w:type="spellEnd"/>
+      <w:r>
+        <w:t>:</w:t>
       </w:r>
     </w:p>
     <w:p>
       <w:pPr>
         <w:pStyle w:val="Paragrafoelenco"/>
-        <w:numPr>
-          <w:ilvl w:val="0"/>
-          <w:numId w:val="3"/>
-        </w:numPr>
-      </w:pPr>
-      <w:r>
-        <w:t xml:space="preserve">L’applicazione mostra a </w:t>
-      </w:r>
-      <w:r>
-        <w:t>schermo</w:t>
-      </w:r>
-      <w:r>
-        <w:t xml:space="preserve"> un pop-up di conferma</w:t>
-      </w:r>
-      <w:r>
-        <w:t>;</w:t>
+      </w:pPr>
+      <w:r>
+        <w:rPr>
+          <w:noProof/>
+        </w:rPr>
+        <w:drawing>
+          <wp:anchor distT="0" distB="0" distL="114300" distR="114300" simplePos="0" relativeHeight="251660288" behindDoc="0" locked="0" layoutInCell="1" allowOverlap="1" wp14:anchorId="41F552E2" wp14:editId="23DBA362">
+            <wp:simplePos x="0" y="0"/>
+            <wp:positionH relativeFrom="margin">
+              <wp:align>center</wp:align>
+            </wp:positionH>
+            <wp:positionV relativeFrom="paragraph">
+              <wp:posOffset>209204</wp:posOffset>
+            </wp:positionV>
+            <wp:extent cx="4634865" cy="3298190"/>
+            <wp:effectExtent l="0" t="0" r="0" b="0"/>
+            <wp:wrapTopAndBottom/>
+            <wp:docPr id="2" name="Immagine 2"/>
+            <wp:cNvGraphicFramePr>
+              <a:graphicFrameLocks xmlns:a="http://schemas.openxmlformats.org/drawingml/2006/main" noChangeAspect="1"/>
+            </wp:cNvGraphicFramePr>
+            <a:graphic xmlns:a="http://schemas.openxmlformats.org/drawingml/2006/main">
+              <a:graphicData uri="http://schemas.openxmlformats.org/drawingml/2006/picture">
+                <pic:pic xmlns:pic="http://schemas.openxmlformats.org/drawingml/2006/picture">
+                  <pic:nvPicPr>
+                    <pic:cNvPr id="2" name="Requisiti-Diagramma a Stati (7).png"/>
+                    <pic:cNvPicPr/>
+                  </pic:nvPicPr>
+                  <pic:blipFill>
+                    <a:blip r:embed="rId13">
+                      <a:extLst>
+                        <a:ext uri="{28A0092B-C50C-407E-A947-70E740481C1C}">
+                          <a14:useLocalDpi xmlns:a14="http://schemas.microsoft.com/office/drawing/2010/main" val="0"/>
+                        </a:ext>
+                      </a:extLst>
+                    </a:blip>
+                    <a:stretch>
+                      <a:fillRect/>
+                    </a:stretch>
+                  </pic:blipFill>
+                  <pic:spPr>
+                    <a:xfrm>
+                      <a:off x="0" y="0"/>
+                      <a:ext cx="4634865" cy="3298190"/>
+                    </a:xfrm>
+                    <a:prstGeom prst="rect">
+                      <a:avLst/>
+                    </a:prstGeom>
+                  </pic:spPr>
+                </pic:pic>
+              </a:graphicData>
+            </a:graphic>
+            <wp14:sizeRelH relativeFrom="margin">
+              <wp14:pctWidth>0</wp14:pctWidth>
+            </wp14:sizeRelH>
+            <wp14:sizeRelV relativeFrom="margin">
+              <wp14:pctHeight>0</wp14:pctHeight>
+            </wp14:sizeRelV>
+          </wp:anchor>
+        </w:drawing>
       </w:r>
     </w:p>
     <w:p>
       <w:pPr>
         <w:pStyle w:val="Paragrafoelenco"/>
-        <w:numPr>
-          <w:ilvl w:val="0"/>
-          <w:numId w:val="3"/>
-        </w:numPr>
-      </w:pPr>
-      <w:r>
-        <w:t>L’utente se seleziona conferma cancella altrimenti no (diagramma di stato)</w:t>
-      </w:r>
-      <w:r>
-        <w:t>.</w:t>
-      </w:r>
+      </w:pPr>
     </w:p>
     <w:p/>
     <w:p/>
@@ -2793,7 +2840,6 @@
           <w:sz w:val="25"/>
           <w:szCs w:val="26"/>
         </w:rPr>
-        <w:lastRenderedPageBreak/>
         <w:t>Azioni u</w:t>
       </w:r>
       <w:r>
@@ -2902,7 +2948,7 @@
                     <pic:cNvPicPr/>
                   </pic:nvPicPr>
                   <pic:blipFill>
-                    <a:blip r:embed="rId13">
+                    <a:blip r:embed="rId14">
                       <a:extLst>
                         <a:ext uri="{28A0092B-C50C-407E-A947-70E740481C1C}">
                           <a14:useLocalDpi xmlns:a14="http://schemas.microsoft.com/office/drawing/2010/main" val="0"/>
@@ -3064,7 +3110,6 @@
       </w:pPr>
       <w:bookmarkStart w:id="14" w:name="_Toc117100045"/>
       <w:r>
-        <w:lastRenderedPageBreak/>
         <w:t>Descrizione Use Case “Modifica password”</w:t>
       </w:r>
       <w:bookmarkEnd w:id="14"/>
@@ -3290,7 +3335,7 @@
       </w:r>
     </w:p>
     <w:sectPr>
-      <w:headerReference w:type="default" r:id="rId14"/>
+      <w:headerReference w:type="default" r:id="rId15"/>
       <w:pgSz w:w="11906" w:h="16838"/>
       <w:pgMar w:top="1417" w:right="1134" w:bottom="1134" w:left="1134" w:header="708" w:footer="708" w:gutter="0"/>
       <w:cols w:space="708"/>
@@ -3652,6 +3697,119 @@
     </w:lvl>
   </w:abstractNum>
   <w:abstractNum w:abstractNumId="3" w15:restartNumberingAfterBreak="0">
+    <w:nsid w:val="1E4F6437"/>
+    <w:multiLevelType w:val="hybridMultilevel"/>
+    <w:tmpl w:val="B49415C4"/>
+    <w:lvl w:ilvl="0" w:tplc="04100001">
+      <w:start w:val="1"/>
+      <w:numFmt w:val="bullet"/>
+      <w:lvlText w:val=""/>
+      <w:lvlJc w:val="left"/>
+      <w:pPr>
+        <w:ind w:left="720" w:hanging="360"/>
+      </w:pPr>
+      <w:rPr>
+        <w:rFonts w:ascii="Symbol" w:hAnsi="Symbol" w:hint="default"/>
+      </w:rPr>
+    </w:lvl>
+    <w:lvl w:ilvl="1" w:tplc="04100003" w:tentative="1">
+      <w:start w:val="1"/>
+      <w:numFmt w:val="bullet"/>
+      <w:lvlText w:val="o"/>
+      <w:lvlJc w:val="left"/>
+      <w:pPr>
+        <w:ind w:left="1440" w:hanging="360"/>
+      </w:pPr>
+      <w:rPr>
+        <w:rFonts w:ascii="Courier New" w:hAnsi="Courier New" w:cs="Courier New" w:hint="default"/>
+      </w:rPr>
+    </w:lvl>
+    <w:lvl w:ilvl="2" w:tplc="04100005" w:tentative="1">
+      <w:start w:val="1"/>
+      <w:numFmt w:val="bullet"/>
+      <w:lvlText w:val=""/>
+      <w:lvlJc w:val="left"/>
+      <w:pPr>
+        <w:ind w:left="2160" w:hanging="360"/>
+      </w:pPr>
+      <w:rPr>
+        <w:rFonts w:ascii="Wingdings" w:hAnsi="Wingdings" w:hint="default"/>
+      </w:rPr>
+    </w:lvl>
+    <w:lvl w:ilvl="3" w:tplc="04100001" w:tentative="1">
+      <w:start w:val="1"/>
+      <w:numFmt w:val="bullet"/>
+      <w:lvlText w:val=""/>
+      <w:lvlJc w:val="left"/>
+      <w:pPr>
+        <w:ind w:left="2880" w:hanging="360"/>
+      </w:pPr>
+      <w:rPr>
+        <w:rFonts w:ascii="Symbol" w:hAnsi="Symbol" w:hint="default"/>
+      </w:rPr>
+    </w:lvl>
+    <w:lvl w:ilvl="4" w:tplc="04100003" w:tentative="1">
+      <w:start w:val="1"/>
+      <w:numFmt w:val="bullet"/>
+      <w:lvlText w:val="o"/>
+      <w:lvlJc w:val="left"/>
+      <w:pPr>
+        <w:ind w:left="3600" w:hanging="360"/>
+      </w:pPr>
+      <w:rPr>
+        <w:rFonts w:ascii="Courier New" w:hAnsi="Courier New" w:cs="Courier New" w:hint="default"/>
+      </w:rPr>
+    </w:lvl>
+    <w:lvl w:ilvl="5" w:tplc="04100005" w:tentative="1">
+      <w:start w:val="1"/>
+      <w:numFmt w:val="bullet"/>
+      <w:lvlText w:val=""/>
+      <w:lvlJc w:val="left"/>
+      <w:pPr>
+        <w:ind w:left="4320" w:hanging="360"/>
+      </w:pPr>
+      <w:rPr>
+        <w:rFonts w:ascii="Wingdings" w:hAnsi="Wingdings" w:hint="default"/>
+      </w:rPr>
+    </w:lvl>
+    <w:lvl w:ilvl="6" w:tplc="04100001" w:tentative="1">
+      <w:start w:val="1"/>
+      <w:numFmt w:val="bullet"/>
+      <w:lvlText w:val=""/>
+      <w:lvlJc w:val="left"/>
+      <w:pPr>
+        <w:ind w:left="5040" w:hanging="360"/>
+      </w:pPr>
+      <w:rPr>
+        <w:rFonts w:ascii="Symbol" w:hAnsi="Symbol" w:hint="default"/>
+      </w:rPr>
+    </w:lvl>
+    <w:lvl w:ilvl="7" w:tplc="04100003" w:tentative="1">
+      <w:start w:val="1"/>
+      <w:numFmt w:val="bullet"/>
+      <w:lvlText w:val="o"/>
+      <w:lvlJc w:val="left"/>
+      <w:pPr>
+        <w:ind w:left="5760" w:hanging="360"/>
+      </w:pPr>
+      <w:rPr>
+        <w:rFonts w:ascii="Courier New" w:hAnsi="Courier New" w:cs="Courier New" w:hint="default"/>
+      </w:rPr>
+    </w:lvl>
+    <w:lvl w:ilvl="8" w:tplc="04100005" w:tentative="1">
+      <w:start w:val="1"/>
+      <w:numFmt w:val="bullet"/>
+      <w:lvlText w:val=""/>
+      <w:lvlJc w:val="left"/>
+      <w:pPr>
+        <w:ind w:left="6480" w:hanging="360"/>
+      </w:pPr>
+      <w:rPr>
+        <w:rFonts w:ascii="Wingdings" w:hAnsi="Wingdings" w:hint="default"/>
+      </w:rPr>
+    </w:lvl>
+  </w:abstractNum>
+  <w:abstractNum w:abstractNumId="4" w15:restartNumberingAfterBreak="0">
     <w:nsid w:val="21450D61"/>
     <w:multiLevelType w:val="hybridMultilevel"/>
     <w:tmpl w:val="EB5CD9A0"/>
@@ -3764,7 +3922,7 @@
       </w:rPr>
     </w:lvl>
   </w:abstractNum>
-  <w:abstractNum w:abstractNumId="4" w15:restartNumberingAfterBreak="0">
+  <w:abstractNum w:abstractNumId="5" w15:restartNumberingAfterBreak="0">
     <w:nsid w:val="25FD2585"/>
     <w:multiLevelType w:val="hybridMultilevel"/>
     <w:tmpl w:val="F128465A"/>
@@ -3856,7 +4014,7 @@
       </w:pPr>
     </w:lvl>
   </w:abstractNum>
-  <w:abstractNum w:abstractNumId="5" w15:restartNumberingAfterBreak="0">
+  <w:abstractNum w:abstractNumId="6" w15:restartNumberingAfterBreak="0">
     <w:nsid w:val="34071D7E"/>
     <w:multiLevelType w:val="hybridMultilevel"/>
     <w:tmpl w:val="F128465A"/>
@@ -3948,7 +4106,7 @@
       </w:pPr>
     </w:lvl>
   </w:abstractNum>
-  <w:abstractNum w:abstractNumId="6" w15:restartNumberingAfterBreak="0">
+  <w:abstractNum w:abstractNumId="7" w15:restartNumberingAfterBreak="0">
     <w:nsid w:val="616F215E"/>
     <w:multiLevelType w:val="hybridMultilevel"/>
     <w:tmpl w:val="F128465A"/>
@@ -4040,7 +4198,7 @@
       </w:pPr>
     </w:lvl>
   </w:abstractNum>
-  <w:abstractNum w:abstractNumId="7" w15:restartNumberingAfterBreak="0">
+  <w:abstractNum w:abstractNumId="8" w15:restartNumberingAfterBreak="0">
     <w:nsid w:val="635A32DC"/>
     <w:multiLevelType w:val="hybridMultilevel"/>
     <w:tmpl w:val="270EA130"/>
@@ -4153,7 +4311,7 @@
       </w:rPr>
     </w:lvl>
   </w:abstractNum>
-  <w:abstractNum w:abstractNumId="8" w15:restartNumberingAfterBreak="0">
+  <w:abstractNum w:abstractNumId="9" w15:restartNumberingAfterBreak="0">
     <w:nsid w:val="68D33A43"/>
     <w:multiLevelType w:val="hybridMultilevel"/>
     <w:tmpl w:val="CB1C7CD2"/>
@@ -4267,7 +4425,7 @@
       </w:rPr>
     </w:lvl>
   </w:abstractNum>
-  <w:abstractNum w:abstractNumId="9" w15:restartNumberingAfterBreak="0">
+  <w:abstractNum w:abstractNumId="10" w15:restartNumberingAfterBreak="0">
     <w:nsid w:val="722C4334"/>
     <w:multiLevelType w:val="hybridMultilevel"/>
     <w:tmpl w:val="EC761A98"/>
@@ -4381,34 +4539,37 @@
     </w:lvl>
   </w:abstractNum>
   <w:num w:numId="1">
-    <w:abstractNumId w:val="8"/>
+    <w:abstractNumId w:val="9"/>
   </w:num>
   <w:num w:numId="2">
-    <w:abstractNumId w:val="4"/>
+    <w:abstractNumId w:val="5"/>
   </w:num>
   <w:num w:numId="3">
     <w:abstractNumId w:val="1"/>
   </w:num>
   <w:num w:numId="4">
-    <w:abstractNumId w:val="3"/>
+    <w:abstractNumId w:val="4"/>
   </w:num>
   <w:num w:numId="5">
     <w:abstractNumId w:val="0"/>
   </w:num>
   <w:num w:numId="6">
-    <w:abstractNumId w:val="6"/>
+    <w:abstractNumId w:val="7"/>
   </w:num>
   <w:num w:numId="7">
-    <w:abstractNumId w:val="5"/>
+    <w:abstractNumId w:val="6"/>
   </w:num>
   <w:num w:numId="8">
     <w:abstractNumId w:val="2"/>
   </w:num>
   <w:num w:numId="9">
-    <w:abstractNumId w:val="9"/>
+    <w:abstractNumId w:val="10"/>
   </w:num>
   <w:num w:numId="10">
-    <w:abstractNumId w:val="7"/>
+    <w:abstractNumId w:val="8"/>
+  </w:num>
+  <w:num w:numId="11">
+    <w:abstractNumId w:val="3"/>
   </w:num>
 </w:numbering>
 </file>
@@ -5382,7 +5543,7 @@
 </file>
 
 <file path=customXml/itemProps1.xml><?xml version="1.0" encoding="utf-8"?>
-<ds:datastoreItem xmlns:ds="http://schemas.openxmlformats.org/officeDocument/2006/customXml" ds:itemID="{499044BF-A92E-4709-BF08-A15352EE115A}">
+<ds:datastoreItem xmlns:ds="http://schemas.openxmlformats.org/officeDocument/2006/customXml" ds:itemID="{CB02CC12-B10B-41D7-845B-59FFA805C359}">
   <ds:schemaRefs>
     <ds:schemaRef ds:uri="http://schemas.openxmlformats.org/officeDocument/2006/bibliography"/>
   </ds:schemaRefs>

</xml_diff>

<commit_message>
Aggiornamento diagrammi RF 7
</commit_message>
<xml_diff>
--- a/Specifica requisiti/Specifica dei requisiti.docx
+++ b/Specifica requisiti/Specifica dei requisiti.docx
@@ -1,6 +1,6 @@
 
 <file path=word/document.xml><?xml version="1.0" encoding="utf-8"?>
-<w:document xmlns:wpc="http://schemas.microsoft.com/office/word/2010/wordprocessingCanvas" xmlns:cx="http://schemas.microsoft.com/office/drawing/2014/chartex" xmlns:cx1="http://schemas.microsoft.com/office/drawing/2015/9/8/chartex" xmlns:cx2="http://schemas.microsoft.com/office/drawing/2015/10/21/chartex" xmlns:cx3="http://schemas.microsoft.com/office/drawing/2016/5/9/chartex" xmlns:cx4="http://schemas.microsoft.com/office/drawing/2016/5/10/chartex" xmlns:cx5="http://schemas.microsoft.com/office/drawing/2016/5/11/chartex" xmlns:cx6="http://schemas.microsoft.com/office/drawing/2016/5/12/chartex" xmlns:cx7="http://schemas.microsoft.com/office/drawing/2016/5/13/chartex" xmlns:cx8="http://schemas.microsoft.com/office/drawing/2016/5/14/chartex" xmlns:mc="http://schemas.openxmlformats.org/markup-compatibility/2006" xmlns:aink="http://schemas.microsoft.com/office/drawing/2016/ink" xmlns:am3d="http://schemas.microsoft.com/office/drawing/2017/model3d" xmlns:o="urn:schemas-microsoft-com:office:office" xmlns:oel="http://schemas.microsoft.com/office/2019/extlst" xmlns:r="http://schemas.openxmlformats.org/officeDocument/2006/relationships" xmlns:m="http://schemas.openxmlformats.org/officeDocument/2006/math" xmlns:v="urn:schemas-microsoft-com:vml" xmlns:wp14="http://schemas.microsoft.com/office/word/2010/wordprocessingDrawing" xmlns:wp="http://schemas.openxmlformats.org/drawingml/2006/wordprocessingDrawing" xmlns:w10="urn:schemas-microsoft-com:office:word" xmlns:w="http://schemas.openxmlformats.org/wordprocessingml/2006/main" xmlns:w14="http://schemas.microsoft.com/office/word/2010/wordml" xmlns:w15="http://schemas.microsoft.com/office/word/2012/wordml" xmlns:w16cex="http://schemas.microsoft.com/office/word/2018/wordml/cex" xmlns:w16cid="http://schemas.microsoft.com/office/word/2016/wordml/cid" xmlns:w16="http://schemas.microsoft.com/office/word/2018/wordml" xmlns:w16sdtdh="http://schemas.microsoft.com/office/word/2020/wordml/sdtdatahash" xmlns:w16se="http://schemas.microsoft.com/office/word/2015/wordml/symex" xmlns:wpg="http://schemas.microsoft.com/office/word/2010/wordprocessingGroup" xmlns:wpi="http://schemas.microsoft.com/office/word/2010/wordprocessingInk" xmlns:wne="http://schemas.microsoft.com/office/word/2006/wordml" xmlns:wps="http://schemas.microsoft.com/office/word/2010/wordprocessingShape" mc:Ignorable="w14 w15 w16se w16cid w16 w16cex w16sdtdh wp14">
+<w:document xmlns:wpc="http://schemas.microsoft.com/office/word/2010/wordprocessingCanvas" xmlns:cx="http://schemas.microsoft.com/office/drawing/2014/chartex" xmlns:cx1="http://schemas.microsoft.com/office/drawing/2015/9/8/chartex" xmlns:cx2="http://schemas.microsoft.com/office/drawing/2015/10/21/chartex" xmlns:cx3="http://schemas.microsoft.com/office/drawing/2016/5/9/chartex" xmlns:cx4="http://schemas.microsoft.com/office/drawing/2016/5/10/chartex" xmlns:cx5="http://schemas.microsoft.com/office/drawing/2016/5/11/chartex" xmlns:cx6="http://schemas.microsoft.com/office/drawing/2016/5/12/chartex" xmlns:cx7="http://schemas.microsoft.com/office/drawing/2016/5/13/chartex" xmlns:cx8="http://schemas.microsoft.com/office/drawing/2016/5/14/chartex" xmlns:mc="http://schemas.openxmlformats.org/markup-compatibility/2006" xmlns:aink="http://schemas.microsoft.com/office/drawing/2016/ink" xmlns:am3d="http://schemas.microsoft.com/office/drawing/2017/model3d" xmlns:o="urn:schemas-microsoft-com:office:office" xmlns:r="http://schemas.openxmlformats.org/officeDocument/2006/relationships" xmlns:m="http://schemas.openxmlformats.org/officeDocument/2006/math" xmlns:v="urn:schemas-microsoft-com:vml" xmlns:wp14="http://schemas.microsoft.com/office/word/2010/wordprocessingDrawing" xmlns:wp="http://schemas.openxmlformats.org/drawingml/2006/wordprocessingDrawing" xmlns:w10="urn:schemas-microsoft-com:office:word" xmlns:w="http://schemas.openxmlformats.org/wordprocessingml/2006/main" xmlns:w14="http://schemas.microsoft.com/office/word/2010/wordml" xmlns:w15="http://schemas.microsoft.com/office/word/2012/wordml" xmlns:w16cid="http://schemas.microsoft.com/office/word/2016/wordml/cid" xmlns:w16se="http://schemas.microsoft.com/office/word/2015/wordml/symex" xmlns:wpg="http://schemas.microsoft.com/office/word/2010/wordprocessingGroup" xmlns:wpi="http://schemas.microsoft.com/office/word/2010/wordprocessingInk" xmlns:wne="http://schemas.microsoft.com/office/word/2006/wordml" xmlns:wps="http://schemas.microsoft.com/office/word/2010/wordprocessingShape" mc:Ignorable="w14 w15 w16se w16cid wp14">
   <w:body>
     <w:p>
       <w:pPr>
@@ -352,7 +352,7 @@
           <w:sz w:val="36"/>
         </w:rPr>
       </w:pPr>
-      <w:bookmarkStart w:id="0" w:name="_Toc117153358"/>
+      <w:bookmarkStart w:id="0" w:name="_Toc117502981"/>
       <w:r>
         <w:rPr>
           <w:sz w:val="36"/>
@@ -367,8 +367,6 @@
         <w:rPr>
           <w:rFonts w:asciiTheme="minorHAnsi" w:eastAsiaTheme="minorEastAsia" w:hAnsiTheme="minorHAnsi"/>
           <w:noProof/>
-          <w:sz w:val="24"/>
-          <w:szCs w:val="24"/>
           <w:lang w:eastAsia="it-IT"/>
         </w:rPr>
       </w:pPr>
@@ -390,7 +388,7 @@
         </w:rPr>
         <w:fldChar w:fldCharType="separate"/>
       </w:r>
-      <w:hyperlink w:anchor="_Toc117153358" w:history="1">
+      <w:hyperlink w:anchor="_Toc117502981" w:history="1">
         <w:r>
           <w:rPr>
             <w:rStyle w:val="Collegamentoipertestuale"/>
@@ -417,7 +415,7 @@
             <w:noProof/>
             <w:webHidden/>
           </w:rPr>
-          <w:instrText xml:space="preserve"> PAGEREF _Toc117153358 \h </w:instrText>
+          <w:instrText xml:space="preserve"> PAGEREF _Toc117502981 \h </w:instrText>
         </w:r>
         <w:r>
           <w:rPr>
@@ -437,7 +435,7 @@
             <w:noProof/>
             <w:webHidden/>
           </w:rPr>
-          <w:t>2</w:t>
+          <w:t>1</w:t>
         </w:r>
         <w:r>
           <w:rPr>
@@ -454,12 +452,10 @@
         <w:rPr>
           <w:rFonts w:asciiTheme="minorHAnsi" w:eastAsiaTheme="minorEastAsia" w:hAnsiTheme="minorHAnsi"/>
           <w:noProof/>
-          <w:sz w:val="24"/>
-          <w:szCs w:val="24"/>
           <w:lang w:eastAsia="it-IT"/>
         </w:rPr>
       </w:pPr>
-      <w:hyperlink w:anchor="_Toc117153359" w:history="1">
+      <w:hyperlink w:anchor="_Toc117502982" w:history="1">
         <w:r>
           <w:rPr>
             <w:rStyle w:val="Collegamentoipertestuale"/>
@@ -486,7 +482,7 @@
             <w:noProof/>
             <w:webHidden/>
           </w:rPr>
-          <w:instrText xml:space="preserve"> PAGEREF _Toc117153359 \h </w:instrText>
+          <w:instrText xml:space="preserve"> PAGEREF _Toc117502982 \h </w:instrText>
         </w:r>
         <w:r>
           <w:rPr>
@@ -523,12 +519,10 @@
         <w:rPr>
           <w:rFonts w:asciiTheme="minorHAnsi" w:eastAsiaTheme="minorEastAsia" w:hAnsiTheme="minorHAnsi"/>
           <w:noProof/>
-          <w:sz w:val="24"/>
-          <w:szCs w:val="24"/>
           <w:lang w:eastAsia="it-IT"/>
         </w:rPr>
       </w:pPr>
-      <w:hyperlink w:anchor="_Toc117153360" w:history="1">
+      <w:hyperlink w:anchor="_Toc117502983" w:history="1">
         <w:r>
           <w:rPr>
             <w:rStyle w:val="Collegamentoipertestuale"/>
@@ -555,7 +549,7 @@
             <w:noProof/>
             <w:webHidden/>
           </w:rPr>
-          <w:instrText xml:space="preserve"> PAGEREF _Toc117153360 \h </w:instrText>
+          <w:instrText xml:space="preserve"> PAGEREF _Toc117502983 \h </w:instrText>
         </w:r>
         <w:r>
           <w:rPr>
@@ -592,12 +586,10 @@
         <w:rPr>
           <w:rFonts w:asciiTheme="minorHAnsi" w:eastAsiaTheme="minorEastAsia" w:hAnsiTheme="minorHAnsi"/>
           <w:noProof/>
-          <w:sz w:val="24"/>
-          <w:szCs w:val="24"/>
           <w:lang w:eastAsia="it-IT"/>
         </w:rPr>
       </w:pPr>
-      <w:hyperlink w:anchor="_Toc117153361" w:history="1">
+      <w:hyperlink w:anchor="_Toc117502984" w:history="1">
         <w:r>
           <w:rPr>
             <w:rStyle w:val="Collegamentoipertestuale"/>
@@ -625,7 +617,7 @@
             <w:noProof/>
             <w:webHidden/>
           </w:rPr>
-          <w:instrText xml:space="preserve"> PAGEREF _Toc117153361 \h </w:instrText>
+          <w:instrText xml:space="preserve"> PAGEREF _Toc117502984 \h </w:instrText>
         </w:r>
         <w:r>
           <w:rPr>
@@ -662,12 +654,10 @@
         <w:rPr>
           <w:rFonts w:asciiTheme="minorHAnsi" w:eastAsiaTheme="minorEastAsia" w:hAnsiTheme="minorHAnsi"/>
           <w:noProof/>
-          <w:sz w:val="24"/>
-          <w:szCs w:val="24"/>
           <w:lang w:eastAsia="it-IT"/>
         </w:rPr>
       </w:pPr>
-      <w:hyperlink w:anchor="_Toc117153362" w:history="1">
+      <w:hyperlink w:anchor="_Toc117502985" w:history="1">
         <w:r>
           <w:rPr>
             <w:rStyle w:val="Collegamentoipertestuale"/>
@@ -695,7 +685,7 @@
             <w:noProof/>
             <w:webHidden/>
           </w:rPr>
-          <w:instrText xml:space="preserve"> PAGEREF _Toc117153362 \h </w:instrText>
+          <w:instrText xml:space="preserve"> PAGEREF _Toc117502985 \h </w:instrText>
         </w:r>
         <w:r>
           <w:rPr>
@@ -732,12 +722,10 @@
         <w:rPr>
           <w:rFonts w:asciiTheme="minorHAnsi" w:eastAsiaTheme="minorEastAsia" w:hAnsiTheme="minorHAnsi"/>
           <w:noProof/>
-          <w:sz w:val="24"/>
-          <w:szCs w:val="24"/>
           <w:lang w:eastAsia="it-IT"/>
         </w:rPr>
       </w:pPr>
-      <w:hyperlink w:anchor="_Toc117153363" w:history="1">
+      <w:hyperlink w:anchor="_Toc117502986" w:history="1">
         <w:r>
           <w:rPr>
             <w:rStyle w:val="Collegamentoipertestuale"/>
@@ -765,7 +753,7 @@
             <w:noProof/>
             <w:webHidden/>
           </w:rPr>
-          <w:instrText xml:space="preserve"> PAGEREF _Toc117153363 \h </w:instrText>
+          <w:instrText xml:space="preserve"> PAGEREF _Toc117502986 \h </w:instrText>
         </w:r>
         <w:r>
           <w:rPr>
@@ -785,7 +773,7 @@
             <w:noProof/>
             <w:webHidden/>
           </w:rPr>
-          <w:t>5</w:t>
+          <w:t>4</w:t>
         </w:r>
         <w:r>
           <w:rPr>
@@ -802,12 +790,10 @@
         <w:rPr>
           <w:rFonts w:asciiTheme="minorHAnsi" w:eastAsiaTheme="minorEastAsia" w:hAnsiTheme="minorHAnsi"/>
           <w:noProof/>
-          <w:sz w:val="24"/>
-          <w:szCs w:val="24"/>
           <w:lang w:eastAsia="it-IT"/>
         </w:rPr>
       </w:pPr>
-      <w:hyperlink w:anchor="_Toc117153364" w:history="1">
+      <w:hyperlink w:anchor="_Toc117502987" w:history="1">
         <w:r>
           <w:rPr>
             <w:rStyle w:val="Collegamentoipertestuale"/>
@@ -834,7 +820,7 @@
             <w:noProof/>
             <w:webHidden/>
           </w:rPr>
-          <w:instrText xml:space="preserve"> PAGEREF _Toc117153364 \h </w:instrText>
+          <w:instrText xml:space="preserve"> PAGEREF _Toc117502987 \h </w:instrText>
         </w:r>
         <w:r>
           <w:rPr>
@@ -854,7 +840,7 @@
             <w:noProof/>
             <w:webHidden/>
           </w:rPr>
-          <w:t>6</w:t>
+          <w:t>5</w:t>
         </w:r>
         <w:r>
           <w:rPr>
@@ -871,12 +857,10 @@
         <w:rPr>
           <w:rFonts w:asciiTheme="minorHAnsi" w:eastAsiaTheme="minorEastAsia" w:hAnsiTheme="minorHAnsi"/>
           <w:noProof/>
-          <w:sz w:val="24"/>
-          <w:szCs w:val="24"/>
           <w:lang w:eastAsia="it-IT"/>
         </w:rPr>
       </w:pPr>
-      <w:hyperlink w:anchor="_Toc117153365" w:history="1">
+      <w:hyperlink w:anchor="_Toc117502988" w:history="1">
         <w:r>
           <w:rPr>
             <w:rStyle w:val="Collegamentoipertestuale"/>
@@ -904,7 +888,7 @@
             <w:noProof/>
             <w:webHidden/>
           </w:rPr>
-          <w:instrText xml:space="preserve"> PAGEREF _Toc117153365 \h </w:instrText>
+          <w:instrText xml:space="preserve"> PAGEREF _Toc117502988 \h </w:instrText>
         </w:r>
         <w:r>
           <w:rPr>
@@ -924,7 +908,7 @@
             <w:noProof/>
             <w:webHidden/>
           </w:rPr>
-          <w:t>7</w:t>
+          <w:t>6</w:t>
         </w:r>
         <w:r>
           <w:rPr>
@@ -941,12 +925,10 @@
         <w:rPr>
           <w:rFonts w:asciiTheme="minorHAnsi" w:eastAsiaTheme="minorEastAsia" w:hAnsiTheme="minorHAnsi"/>
           <w:noProof/>
-          <w:sz w:val="24"/>
-          <w:szCs w:val="24"/>
           <w:lang w:eastAsia="it-IT"/>
         </w:rPr>
       </w:pPr>
-      <w:hyperlink w:anchor="_Toc117153366" w:history="1">
+      <w:hyperlink w:anchor="_Toc117502989" w:history="1">
         <w:r>
           <w:rPr>
             <w:rStyle w:val="Collegamentoipertestuale"/>
@@ -973,7 +955,7 @@
             <w:noProof/>
             <w:webHidden/>
           </w:rPr>
-          <w:instrText xml:space="preserve"> PAGEREF _Toc117153366 \h </w:instrText>
+          <w:instrText xml:space="preserve"> PAGEREF _Toc117502989 \h </w:instrText>
         </w:r>
         <w:r>
           <w:rPr>
@@ -1010,12 +992,10 @@
         <w:rPr>
           <w:rFonts w:asciiTheme="minorHAnsi" w:eastAsiaTheme="minorEastAsia" w:hAnsiTheme="minorHAnsi"/>
           <w:noProof/>
-          <w:sz w:val="24"/>
-          <w:szCs w:val="24"/>
           <w:lang w:eastAsia="it-IT"/>
         </w:rPr>
       </w:pPr>
-      <w:hyperlink w:anchor="_Toc117153367" w:history="1">
+      <w:hyperlink w:anchor="_Toc117502990" w:history="1">
         <w:r>
           <w:rPr>
             <w:rStyle w:val="Collegamentoipertestuale"/>
@@ -1043,7 +1023,7 @@
             <w:noProof/>
             <w:webHidden/>
           </w:rPr>
-          <w:instrText xml:space="preserve"> PAGEREF _Toc117153367 \h </w:instrText>
+          <w:instrText xml:space="preserve"> PAGEREF _Toc117502990 \h </w:instrText>
         </w:r>
         <w:r>
           <w:rPr>
@@ -1080,12 +1060,10 @@
         <w:rPr>
           <w:rFonts w:asciiTheme="minorHAnsi" w:eastAsiaTheme="minorEastAsia" w:hAnsiTheme="minorHAnsi"/>
           <w:noProof/>
-          <w:sz w:val="24"/>
-          <w:szCs w:val="24"/>
           <w:lang w:eastAsia="it-IT"/>
         </w:rPr>
       </w:pPr>
-      <w:hyperlink w:anchor="_Toc117153368" w:history="1">
+      <w:hyperlink w:anchor="_Toc117502991" w:history="1">
         <w:r>
           <w:rPr>
             <w:rStyle w:val="Collegamentoipertestuale"/>
@@ -1112,7 +1090,7 @@
             <w:noProof/>
             <w:webHidden/>
           </w:rPr>
-          <w:instrText xml:space="preserve"> PAGEREF _Toc117153368 \h </w:instrText>
+          <w:instrText xml:space="preserve"> PAGEREF _Toc117502991 \h </w:instrText>
         </w:r>
         <w:r>
           <w:rPr>
@@ -1132,7 +1110,7 @@
             <w:noProof/>
             <w:webHidden/>
           </w:rPr>
-          <w:t>9</w:t>
+          <w:t>8</w:t>
         </w:r>
         <w:r>
           <w:rPr>
@@ -1149,12 +1127,10 @@
         <w:rPr>
           <w:rFonts w:asciiTheme="minorHAnsi" w:eastAsiaTheme="minorEastAsia" w:hAnsiTheme="minorHAnsi"/>
           <w:noProof/>
-          <w:sz w:val="24"/>
-          <w:szCs w:val="24"/>
           <w:lang w:eastAsia="it-IT"/>
         </w:rPr>
       </w:pPr>
-      <w:hyperlink w:anchor="_Toc117153369" w:history="1">
+      <w:hyperlink w:anchor="_Toc117502992" w:history="1">
         <w:r>
           <w:rPr>
             <w:rStyle w:val="Collegamentoipertestuale"/>
@@ -1181,7 +1157,7 @@
             <w:noProof/>
             <w:webHidden/>
           </w:rPr>
-          <w:instrText xml:space="preserve"> PAGEREF _Toc117153369 \h </w:instrText>
+          <w:instrText xml:space="preserve"> PAGEREF _Toc117502992 \h </w:instrText>
         </w:r>
         <w:r>
           <w:rPr>
@@ -1218,12 +1194,10 @@
         <w:rPr>
           <w:rFonts w:asciiTheme="minorHAnsi" w:eastAsiaTheme="minorEastAsia" w:hAnsiTheme="minorHAnsi"/>
           <w:noProof/>
-          <w:sz w:val="24"/>
-          <w:szCs w:val="24"/>
           <w:lang w:eastAsia="it-IT"/>
         </w:rPr>
       </w:pPr>
-      <w:hyperlink w:anchor="_Toc117153370" w:history="1">
+      <w:hyperlink w:anchor="_Toc117502993" w:history="1">
         <w:r>
           <w:rPr>
             <w:rStyle w:val="Collegamentoipertestuale"/>
@@ -1250,7 +1224,7 @@
             <w:noProof/>
             <w:webHidden/>
           </w:rPr>
-          <w:instrText xml:space="preserve"> PAGEREF _Toc117153370 \h </w:instrText>
+          <w:instrText xml:space="preserve"> PAGEREF _Toc117502993 \h </w:instrText>
         </w:r>
         <w:r>
           <w:rPr>
@@ -1270,7 +1244,7 @@
             <w:noProof/>
             <w:webHidden/>
           </w:rPr>
-          <w:t>10</w:t>
+          <w:t>9</w:t>
         </w:r>
         <w:r>
           <w:rPr>
@@ -1287,12 +1261,10 @@
         <w:rPr>
           <w:rFonts w:asciiTheme="minorHAnsi" w:eastAsiaTheme="minorEastAsia" w:hAnsiTheme="minorHAnsi"/>
           <w:noProof/>
-          <w:sz w:val="24"/>
-          <w:szCs w:val="24"/>
           <w:lang w:eastAsia="it-IT"/>
         </w:rPr>
       </w:pPr>
-      <w:hyperlink w:anchor="_Toc117153371" w:history="1">
+      <w:hyperlink w:anchor="_Toc117502994" w:history="1">
         <w:r>
           <w:rPr>
             <w:rStyle w:val="Collegamentoipertestuale"/>
@@ -1319,7 +1291,7 @@
             <w:noProof/>
             <w:webHidden/>
           </w:rPr>
-          <w:instrText xml:space="preserve"> PAGEREF _Toc117153371 \h </w:instrText>
+          <w:instrText xml:space="preserve"> PAGEREF _Toc117502994 \h </w:instrText>
         </w:r>
         <w:r>
           <w:rPr>
@@ -1339,7 +1311,7 @@
             <w:noProof/>
             <w:webHidden/>
           </w:rPr>
-          <w:t>10</w:t>
+          <w:t>9</w:t>
         </w:r>
         <w:r>
           <w:rPr>
@@ -1356,12 +1328,10 @@
         <w:rPr>
           <w:rFonts w:asciiTheme="minorHAnsi" w:eastAsiaTheme="minorEastAsia" w:hAnsiTheme="minorHAnsi"/>
           <w:noProof/>
-          <w:sz w:val="24"/>
-          <w:szCs w:val="24"/>
           <w:lang w:eastAsia="it-IT"/>
         </w:rPr>
       </w:pPr>
-      <w:hyperlink w:anchor="_Toc117153372" w:history="1">
+      <w:hyperlink w:anchor="_Toc117502995" w:history="1">
         <w:r>
           <w:rPr>
             <w:rStyle w:val="Collegamentoipertestuale"/>
@@ -1388,7 +1358,7 @@
             <w:noProof/>
             <w:webHidden/>
           </w:rPr>
-          <w:instrText xml:space="preserve"> PAGEREF _Toc117153372 \h </w:instrText>
+          <w:instrText xml:space="preserve"> PAGEREF _Toc117502995 \h </w:instrText>
         </w:r>
         <w:r>
           <w:rPr>
@@ -1408,7 +1378,7 @@
             <w:noProof/>
             <w:webHidden/>
           </w:rPr>
-          <w:t>11</w:t>
+          <w:t>10</w:t>
         </w:r>
         <w:r>
           <w:rPr>
@@ -1425,12 +1395,10 @@
         <w:rPr>
           <w:rFonts w:asciiTheme="minorHAnsi" w:eastAsiaTheme="minorEastAsia" w:hAnsiTheme="minorHAnsi"/>
           <w:noProof/>
-          <w:sz w:val="24"/>
-          <w:szCs w:val="24"/>
           <w:lang w:eastAsia="it-IT"/>
         </w:rPr>
       </w:pPr>
-      <w:hyperlink w:anchor="_Toc117153373" w:history="1">
+      <w:hyperlink w:anchor="_Toc117502996" w:history="1">
         <w:r>
           <w:rPr>
             <w:rStyle w:val="Collegamentoipertestuale"/>
@@ -1457,7 +1425,7 @@
             <w:noProof/>
             <w:webHidden/>
           </w:rPr>
-          <w:instrText xml:space="preserve"> PAGEREF _Toc117153373 \h </w:instrText>
+          <w:instrText xml:space="preserve"> PAGEREF _Toc117502996 \h </w:instrText>
         </w:r>
         <w:r>
           <w:rPr>
@@ -1494,12 +1462,10 @@
         <w:rPr>
           <w:rFonts w:asciiTheme="minorHAnsi" w:eastAsiaTheme="minorEastAsia" w:hAnsiTheme="minorHAnsi"/>
           <w:noProof/>
-          <w:sz w:val="24"/>
-          <w:szCs w:val="24"/>
           <w:lang w:eastAsia="it-IT"/>
         </w:rPr>
       </w:pPr>
-      <w:hyperlink w:anchor="_Toc117153374" w:history="1">
+      <w:hyperlink w:anchor="_Toc117502997" w:history="1">
         <w:r>
           <w:rPr>
             <w:rStyle w:val="Collegamentoipertestuale"/>
@@ -1526,7 +1492,7 @@
             <w:noProof/>
             <w:webHidden/>
           </w:rPr>
-          <w:instrText xml:space="preserve"> PAGEREF _Toc117153374 \h </w:instrText>
+          <w:instrText xml:space="preserve"> PAGEREF _Toc117502997 \h </w:instrText>
         </w:r>
         <w:r>
           <w:rPr>
@@ -1563,12 +1529,10 @@
         <w:rPr>
           <w:rFonts w:asciiTheme="minorHAnsi" w:eastAsiaTheme="minorEastAsia" w:hAnsiTheme="minorHAnsi"/>
           <w:noProof/>
-          <w:sz w:val="24"/>
-          <w:szCs w:val="24"/>
           <w:lang w:eastAsia="it-IT"/>
         </w:rPr>
       </w:pPr>
-      <w:hyperlink w:anchor="_Toc117153375" w:history="1">
+      <w:hyperlink w:anchor="_Toc117502998" w:history="1">
         <w:r>
           <w:rPr>
             <w:rStyle w:val="Collegamentoipertestuale"/>
@@ -1595,7 +1559,7 @@
             <w:noProof/>
             <w:webHidden/>
           </w:rPr>
-          <w:instrText xml:space="preserve"> PAGEREF _Toc117153375 \h </w:instrText>
+          <w:instrText xml:space="preserve"> PAGEREF _Toc117502998 \h </w:instrText>
         </w:r>
         <w:r>
           <w:rPr>
@@ -1632,12 +1596,10 @@
         <w:rPr>
           <w:rFonts w:asciiTheme="minorHAnsi" w:eastAsiaTheme="minorEastAsia" w:hAnsiTheme="minorHAnsi"/>
           <w:noProof/>
-          <w:sz w:val="24"/>
-          <w:szCs w:val="24"/>
           <w:lang w:eastAsia="it-IT"/>
         </w:rPr>
       </w:pPr>
-      <w:hyperlink w:anchor="_Toc117153376" w:history="1">
+      <w:hyperlink w:anchor="_Toc117502999" w:history="1">
         <w:r>
           <w:rPr>
             <w:rStyle w:val="Collegamentoipertestuale"/>
@@ -1664,7 +1626,7 @@
             <w:noProof/>
             <w:webHidden/>
           </w:rPr>
-          <w:instrText xml:space="preserve"> PAGEREF _Toc117153376 \h </w:instrText>
+          <w:instrText xml:space="preserve"> PAGEREF _Toc117502999 \h </w:instrText>
         </w:r>
         <w:r>
           <w:rPr>
@@ -1684,7 +1646,7 @@
             <w:noProof/>
             <w:webHidden/>
           </w:rPr>
-          <w:t>14</w:t>
+          <w:t>13</w:t>
         </w:r>
         <w:r>
           <w:rPr>
@@ -1697,6 +1659,73 @@
     </w:p>
     <w:p>
       <w:pPr>
+        <w:pStyle w:val="Sommario1"/>
+        <w:rPr>
+          <w:rFonts w:asciiTheme="minorHAnsi" w:eastAsiaTheme="minorEastAsia" w:hAnsiTheme="minorHAnsi"/>
+          <w:noProof/>
+          <w:lang w:eastAsia="it-IT"/>
+        </w:rPr>
+      </w:pPr>
+      <w:hyperlink w:anchor="_Toc117503000" w:history="1">
+        <w:r>
+          <w:rPr>
+            <w:rStyle w:val="Collegamentoipertestuale"/>
+            <w:noProof/>
+          </w:rPr>
+          <w:t>Requisiti non funzionali</w:t>
+        </w:r>
+        <w:r>
+          <w:rPr>
+            <w:noProof/>
+            <w:webHidden/>
+          </w:rPr>
+          <w:tab/>
+        </w:r>
+        <w:r>
+          <w:rPr>
+            <w:noProof/>
+            <w:webHidden/>
+          </w:rPr>
+          <w:fldChar w:fldCharType="begin"/>
+        </w:r>
+        <w:r>
+          <w:rPr>
+            <w:noProof/>
+            <w:webHidden/>
+          </w:rPr>
+          <w:instrText xml:space="preserve"> PAGEREF _Toc117503000 \h </w:instrText>
+        </w:r>
+        <w:r>
+          <w:rPr>
+            <w:noProof/>
+            <w:webHidden/>
+          </w:rPr>
+        </w:r>
+        <w:r>
+          <w:rPr>
+            <w:noProof/>
+            <w:webHidden/>
+          </w:rPr>
+          <w:fldChar w:fldCharType="separate"/>
+        </w:r>
+        <w:r>
+          <w:rPr>
+            <w:noProof/>
+            <w:webHidden/>
+          </w:rPr>
+          <w:t>13</w:t>
+        </w:r>
+        <w:r>
+          <w:rPr>
+            <w:noProof/>
+            <w:webHidden/>
+          </w:rPr>
+          <w:fldChar w:fldCharType="end"/>
+        </w:r>
+      </w:hyperlink>
+    </w:p>
+    <w:p>
+      <w:pPr>
         <w:jc w:val="center"/>
         <w:rPr>
           <w:rFonts w:asciiTheme="majorHAnsi" w:hAnsiTheme="majorHAnsi" w:cs="Calibri Light"/>
@@ -1823,10 +1852,27 @@
     </w:p>
     <w:p>
       <w:pPr>
+        <w:jc w:val="center"/>
+        <w:rPr>
+          <w:rFonts w:asciiTheme="majorHAnsi" w:hAnsiTheme="majorHAnsi" w:cs="Calibri Light"/>
+        </w:rPr>
+      </w:pPr>
+    </w:p>
+    <w:p>
+      <w:pPr>
+        <w:jc w:val="center"/>
+        <w:rPr>
+          <w:rFonts w:asciiTheme="majorHAnsi" w:hAnsiTheme="majorHAnsi" w:cs="Calibri Light"/>
+        </w:rPr>
+      </w:pPr>
+    </w:p>
+    <w:p>
+      <w:pPr>
         <w:pStyle w:val="Titolo1"/>
       </w:pPr>
-      <w:bookmarkStart w:id="1" w:name="_Toc117153359"/>
-      <w:r>
+      <w:bookmarkStart w:id="1" w:name="_Toc117502982"/>
+      <w:r>
+        <w:lastRenderedPageBreak/>
         <w:t>Scopo del documento</w:t>
       </w:r>
       <w:bookmarkEnd w:id="1"/>
@@ -1848,57 +1894,45 @@
       </w:r>
       <w:proofErr w:type="spellEnd"/>
       <w:r>
+        <w:t xml:space="preserve"> Modeling Language (</w:t>
+      </w:r>
+      <w:r>
+        <w:rPr>
+          <w:highlight w:val="white"/>
+        </w:rPr>
+        <w:t xml:space="preserve">UML) e tabelle strutturate. Nel precedente documento </w:t>
+      </w:r>
+      <w:r>
+        <w:t>sono stati definiti gli obiettivi del progetto (PERCH</w:t>
+      </w:r>
+      <w:r>
+        <w:t>È</w:t>
+      </w:r>
+      <w:r>
+        <w:t xml:space="preserve">) e i requisiti (COSA) usando solo il linguaggio naturale. Ora i requisiti vengono specificati usando sia il </w:t>
+      </w:r>
+      <w:r>
+        <w:rPr>
+          <w:rFonts w:asciiTheme="majorHAnsi" w:hAnsiTheme="majorHAnsi" w:cstheme="majorHAnsi"/>
+        </w:rPr>
+        <w:t>linguaggio</w:t>
+      </w:r>
+      <w:r>
+        <w:t xml:space="preserve"> naturale sia linguaggi più formali e strutturati, UML per la descrizione dei </w:t>
+      </w:r>
+      <w:r>
+        <w:rPr>
+          <w:highlight w:val="white"/>
+        </w:rPr>
+        <w:t>requisiti funzionali e tabelle strutturate per la descrizione dei</w:t>
+      </w:r>
+      <w:r>
         <w:t xml:space="preserve"> </w:t>
       </w:r>
-      <w:proofErr w:type="spellStart"/>
-      <w:r>
-        <w:t>Modeling</w:t>
-      </w:r>
-      <w:proofErr w:type="spellEnd"/>
-      <w:r>
-        <w:t xml:space="preserve"> Language (</w:t>
-      </w:r>
       <w:r>
         <w:rPr>
           <w:highlight w:val="white"/>
         </w:rPr>
-        <w:t xml:space="preserve">UML) e tabelle strutturate. Nel precedente documento </w:t>
-      </w:r>
-      <w:r>
-        <w:t>sono stati definiti gli obiettivi del progetto (PERCH</w:t>
-      </w:r>
-      <w:r>
-        <w:t>È</w:t>
-      </w:r>
-      <w:r>
-        <w:t xml:space="preserve">) e i requisiti (COSA) usando solo il linguaggio naturale. Ora i </w:t>
-      </w:r>
-      <w:r>
-        <w:lastRenderedPageBreak/>
-        <w:t xml:space="preserve">requisiti vengono specificati usando sia il </w:t>
-      </w:r>
-      <w:r>
-        <w:rPr>
-          <w:rFonts w:asciiTheme="majorHAnsi" w:hAnsiTheme="majorHAnsi" w:cstheme="majorHAnsi"/>
-        </w:rPr>
-        <w:t>linguaggio</w:t>
-      </w:r>
-      <w:r>
-        <w:t xml:space="preserve"> naturale sia linguaggi più formali e strutturati, UML per la descrizione dei </w:t>
-      </w:r>
-      <w:r>
-        <w:rPr>
-          <w:highlight w:val="white"/>
-        </w:rPr>
-        <w:t>requisiti funzionali e tabelle strutturate per la descrizione dei</w:t>
-      </w:r>
-      <w:r>
-        <w:t xml:space="preserve"> </w:t>
-      </w:r>
-      <w:r>
-        <w:rPr>
-          <w:highlight w:val="white"/>
-        </w:rPr>
         <w:t>requisiti non funzionali.</w:t>
       </w:r>
       <w:r>
@@ -1916,7 +1950,7 @@
       <w:pPr>
         <w:pStyle w:val="Titolo1"/>
       </w:pPr>
-      <w:bookmarkStart w:id="2" w:name="_Toc117153360"/>
+      <w:bookmarkStart w:id="2" w:name="_Toc117502983"/>
       <w:r>
         <w:t>Requisiti funzionali</w:t>
       </w:r>
@@ -1928,7 +1962,7 @@
         <w:pStyle w:val="Titolo2"/>
       </w:pPr>
       <w:bookmarkStart w:id="3" w:name="_Toc117100037"/>
-      <w:bookmarkStart w:id="4" w:name="_Toc117153361"/>
+      <w:bookmarkStart w:id="4" w:name="_Toc117502984"/>
       <w:r>
         <w:rPr>
           <w:rFonts w:eastAsia="MS Gothic"/>
@@ -2085,11 +2119,12 @@
         </w:rPr>
       </w:pPr>
       <w:bookmarkStart w:id="6" w:name="_Toc117100038"/>
-      <w:bookmarkStart w:id="7" w:name="_Toc117153362"/>
+      <w:bookmarkStart w:id="7" w:name="_Toc117502985"/>
       <w:r>
         <w:rPr>
           <w:rFonts w:eastAsia="MS Gothic"/>
         </w:rPr>
+        <w:lastRenderedPageBreak/>
         <w:t>Descrizione Use Case “</w:t>
       </w:r>
       <w:r>
@@ -2133,7 +2168,6 @@
     </w:p>
     <w:p>
       <w:r>
-        <w:lastRenderedPageBreak/>
         <w:t xml:space="preserve">Questo use case descrive </w:t>
       </w:r>
       <w:r>
@@ -2253,19 +2287,11 @@
           <w:rFonts w:cstheme="majorHAnsi"/>
         </w:rPr>
       </w:pPr>
-      <w:proofErr w:type="gramStart"/>
       <w:r>
         <w:rPr>
           <w:rFonts w:cstheme="majorHAnsi"/>
         </w:rPr>
-        <w:t>Email</w:t>
-      </w:r>
-      <w:proofErr w:type="gramEnd"/>
-      <w:r>
-        <w:rPr>
-          <w:rFonts w:cstheme="majorHAnsi"/>
-        </w:rPr>
-        <w:t>;</w:t>
+        <w:t>Email;</w:t>
       </w:r>
     </w:p>
     <w:p>
@@ -2301,21 +2327,7 @@
         <w:rPr>
           <w:rFonts w:cstheme="majorHAnsi"/>
         </w:rPr>
-        <w:t>Nuovamente la password [</w:t>
-      </w:r>
-      <w:proofErr w:type="spellStart"/>
-      <w:r>
-        <w:rPr>
-          <w:rFonts w:cstheme="majorHAnsi"/>
-        </w:rPr>
-        <w:t>exception</w:t>
-      </w:r>
-      <w:proofErr w:type="spellEnd"/>
-      <w:r>
-        <w:rPr>
-          <w:rFonts w:cstheme="majorHAnsi"/>
-        </w:rPr>
-        <w:t xml:space="preserve"> 2].</w:t>
+        <w:t>Nuovamente la password [exception 2].</w:t>
       </w:r>
     </w:p>
     <w:p>
@@ -2518,17 +2530,25 @@
     </w:p>
     <w:p>
       <w:pPr>
+        <w:rPr>
+          <w:rFonts w:cstheme="majorHAnsi"/>
+        </w:rPr>
+      </w:pPr>
+    </w:p>
+    <w:p>
+      <w:pPr>
         <w:pStyle w:val="Titolo3"/>
         <w:rPr>
           <w:rFonts w:eastAsia="MS Gothic"/>
         </w:rPr>
       </w:pPr>
       <w:bookmarkStart w:id="8" w:name="_Toc117100039"/>
-      <w:bookmarkStart w:id="9" w:name="_Toc117153363"/>
+      <w:bookmarkStart w:id="9" w:name="_Toc117502986"/>
       <w:r>
         <w:rPr>
           <w:rFonts w:eastAsia="MS Gothic"/>
         </w:rPr>
+        <w:lastRenderedPageBreak/>
         <w:t>Descrizione Use Case “Recupera password”</w:t>
       </w:r>
       <w:bookmarkEnd w:id="8"/>
@@ -2572,7 +2592,6 @@
         <w:rPr>
           <w:b/>
         </w:rPr>
-        <w:lastRenderedPageBreak/>
         <w:t>Descrizione</w:t>
       </w:r>
       <w:r>
@@ -2612,21 +2631,7 @@
         <w:rPr>
           <w:rFonts w:cstheme="majorHAnsi"/>
         </w:rPr>
-        <w:t xml:space="preserve">Il sistema mostra una finestra pop-up e l’utente deve scrivere </w:t>
-      </w:r>
-      <w:proofErr w:type="gramStart"/>
-      <w:r>
-        <w:rPr>
-          <w:rFonts w:cstheme="majorHAnsi"/>
-        </w:rPr>
-        <w:t>l’email</w:t>
-      </w:r>
-      <w:proofErr w:type="gramEnd"/>
-      <w:r>
-        <w:rPr>
-          <w:rFonts w:cstheme="majorHAnsi"/>
-        </w:rPr>
-        <w:t xml:space="preserve"> con la quale si è registrato;</w:t>
+        <w:t>Il sistema mostra una finestra pop-up e l’utente deve scrivere l’email con la quale si è registrato;</w:t>
       </w:r>
     </w:p>
     <w:p>
@@ -2787,13 +2792,16 @@
     <w:p/>
     <w:p/>
     <w:p/>
+    <w:p/>
+    <w:p/>
     <w:p>
       <w:pPr>
         <w:pStyle w:val="Titolo3"/>
       </w:pPr>
       <w:bookmarkStart w:id="10" w:name="_Toc117100040"/>
-      <w:bookmarkStart w:id="11" w:name="_Toc117153364"/>
-      <w:r>
+      <w:bookmarkStart w:id="11" w:name="_Toc117502987"/>
+      <w:r>
+        <w:lastRenderedPageBreak/>
         <w:t>Descrizione Use Case “Login”</w:t>
       </w:r>
       <w:bookmarkEnd w:id="10"/>
@@ -2858,21 +2866,7 @@
         <w:rPr>
           <w:rFonts w:cstheme="majorHAnsi"/>
         </w:rPr>
-        <w:t xml:space="preserve">L’utente, presente sulla schermata “Login”, inserisce </w:t>
-      </w:r>
-      <w:proofErr w:type="gramStart"/>
-      <w:r>
-        <w:rPr>
-          <w:rFonts w:cstheme="majorHAnsi"/>
-        </w:rPr>
-        <w:t>l’email</w:t>
-      </w:r>
-      <w:proofErr w:type="gramEnd"/>
-      <w:r>
-        <w:rPr>
-          <w:rFonts w:cstheme="majorHAnsi"/>
-        </w:rPr>
-        <w:t xml:space="preserve"> con la quale si è registrato;</w:t>
+        <w:t>L’utente, presente sulla schermata “Login”, inserisce l’email con la quale si è registrato;</w:t>
       </w:r>
     </w:p>
     <w:p>
@@ -2908,7 +2902,6 @@
         <w:rPr>
           <w:rFonts w:cstheme="majorHAnsi"/>
         </w:rPr>
-        <w:lastRenderedPageBreak/>
         <w:t>Seleziona il bottone con la dicitura “Conferma”;</w:t>
       </w:r>
     </w:p>
@@ -2927,21 +2920,7 @@
         <w:rPr>
           <w:rFonts w:cstheme="majorHAnsi"/>
         </w:rPr>
-        <w:t>Il sistema confronta le credenziali inserite con quelle presenti nel database esterno e autentica l’utente [</w:t>
-      </w:r>
-      <w:proofErr w:type="spellStart"/>
-      <w:r>
-        <w:rPr>
-          <w:rFonts w:cstheme="majorHAnsi"/>
-        </w:rPr>
-        <w:t>exception</w:t>
-      </w:r>
-      <w:proofErr w:type="spellEnd"/>
-      <w:r>
-        <w:rPr>
-          <w:rFonts w:cstheme="majorHAnsi"/>
-        </w:rPr>
-        <w:t xml:space="preserve"> 1].</w:t>
+        <w:t>Il sistema confronta le credenziali inserite con quelle presenti nel database esterno e autentica l’utente [exception 1].</w:t>
       </w:r>
     </w:p>
     <w:p>
@@ -2996,35 +2975,7 @@
         <w:rPr>
           <w:rFonts w:cstheme="majorHAnsi"/>
         </w:rPr>
-        <w:t>[</w:t>
-      </w:r>
-      <w:proofErr w:type="spellStart"/>
-      <w:r>
-        <w:rPr>
-          <w:rFonts w:cstheme="majorHAnsi"/>
-        </w:rPr>
-        <w:t>exception</w:t>
-      </w:r>
-      <w:proofErr w:type="spellEnd"/>
-      <w:r>
-        <w:rPr>
-          <w:rFonts w:cstheme="majorHAnsi"/>
-        </w:rPr>
-        <w:t xml:space="preserve"> 1]: Se la password e </w:t>
-      </w:r>
-      <w:proofErr w:type="gramStart"/>
-      <w:r>
-        <w:rPr>
-          <w:rFonts w:cstheme="majorHAnsi"/>
-        </w:rPr>
-        <w:t>l’email</w:t>
-      </w:r>
-      <w:proofErr w:type="gramEnd"/>
-      <w:r>
-        <w:rPr>
-          <w:rFonts w:cstheme="majorHAnsi"/>
-        </w:rPr>
-        <w:t xml:space="preserve"> inserite non corrispondono ad un profilo registrato, allora l’utente verrà notificato, tramite apposito messaggio, che la password o l’email è errata.</w:t>
+        <w:t>[exception 1]: Se la password e l’email inserite non corrispondono ad un profilo registrato, allora l’utente verrà notificato, tramite apposito messaggio, che la password o l’email è errata.</w:t>
       </w:r>
     </w:p>
     <w:p>
@@ -3050,16 +3001,20 @@
     <w:p/>
     <w:p/>
     <w:p/>
+    <w:p/>
+    <w:p/>
+    <w:p/>
     <w:p>
       <w:pPr>
         <w:pStyle w:val="Titolo2"/>
       </w:pPr>
       <w:bookmarkStart w:id="12" w:name="_Toc117100041"/>
-      <w:bookmarkStart w:id="13" w:name="_Toc117153365"/>
+      <w:bookmarkStart w:id="13" w:name="_Toc117502988"/>
       <w:r>
         <w:rPr>
           <w:rFonts w:eastAsia="MS Gothic"/>
         </w:rPr>
+        <w:lastRenderedPageBreak/>
         <w:t>Azioni utente registrato</w:t>
       </w:r>
       <w:bookmarkEnd w:id="12"/>
@@ -3078,9 +3033,6 @@
       </w:r>
       <w:bookmarkStart w:id="14" w:name="_RF_7._Eliminazione"/>
       <w:bookmarkEnd w:id="14"/>
-      <w:r>
-        <w:t xml:space="preserve"> (!! Include sbagliato, aggiungere comunicazione mail)</w:t>
-      </w:r>
     </w:p>
     <w:p/>
     <w:p>
@@ -3092,9 +3044,9 @@
           <w:noProof/>
         </w:rPr>
         <w:drawing>
-          <wp:inline distT="0" distB="0" distL="0" distR="0" wp14:anchorId="252A0EDF" wp14:editId="59894A5E">
-            <wp:extent cx="4943475" cy="584064"/>
-            <wp:effectExtent l="0" t="0" r="0" b="6985"/>
+          <wp:inline distT="0" distB="0" distL="0" distR="0" wp14:anchorId="252A0EDF" wp14:editId="51EFB019">
+            <wp:extent cx="5425788" cy="1336876"/>
+            <wp:effectExtent l="0" t="0" r="3810" b="0"/>
             <wp:docPr id="3" name="Immagine 3"/>
             <wp:cNvGraphicFramePr>
               <a:graphicFrameLocks xmlns:a="http://schemas.openxmlformats.org/drawingml/2006/main" noChangeAspect="1"/>
@@ -3121,7 +3073,7 @@
                   <pic:spPr>
                     <a:xfrm>
                       <a:off x="0" y="0"/>
-                      <a:ext cx="4943475" cy="584064"/>
+                      <a:ext cx="5662811" cy="1395277"/>
                     </a:xfrm>
                     <a:prstGeom prst="rect">
                       <a:avLst/>
@@ -3141,7 +3093,7 @@
         <w:pStyle w:val="Titolo3"/>
       </w:pPr>
       <w:bookmarkStart w:id="15" w:name="_Toc117100042"/>
-      <w:bookmarkStart w:id="16" w:name="_Toc117153366"/>
+      <w:bookmarkStart w:id="16" w:name="_Toc117502989"/>
       <w:r>
         <w:t>Descrizione Use Case “Eliminazione Account”</w:t>
       </w:r>
@@ -3174,7 +3126,6 @@
     </w:p>
     <w:p>
       <w:r>
-        <w:lastRenderedPageBreak/>
         <w:t xml:space="preserve">Questo use case descrive </w:t>
       </w:r>
       <w:r>
@@ -3202,35 +3153,19 @@
         </w:numPr>
       </w:pPr>
       <w:r>
-        <w:t xml:space="preserve">Il sistema agisce come nel seguente Activity </w:t>
-      </w:r>
-      <w:proofErr w:type="spellStart"/>
-      <w:r>
-        <w:t>Diagram</w:t>
-      </w:r>
-      <w:proofErr w:type="spellEnd"/>
-      <w:r>
-        <w:t>:</w:t>
-      </w:r>
-    </w:p>
-    <w:p>
-      <w:pPr>
-        <w:pStyle w:val="Paragrafoelenco"/>
-      </w:pPr>
-      <w:r>
         <w:rPr>
           <w:noProof/>
         </w:rPr>
         <w:drawing>
-          <wp:anchor distT="0" distB="0" distL="114300" distR="114300" simplePos="0" relativeHeight="251661312" behindDoc="0" locked="0" layoutInCell="1" allowOverlap="1" wp14:anchorId="02F6CB53" wp14:editId="50E2D417">
+          <wp:anchor distT="0" distB="0" distL="114300" distR="114300" simplePos="0" relativeHeight="251661312" behindDoc="0" locked="0" layoutInCell="1" allowOverlap="1" wp14:anchorId="02F6CB53" wp14:editId="6DAB203C">
             <wp:simplePos x="0" y="0"/>
             <wp:positionH relativeFrom="margin">
-              <wp:align>center</wp:align>
+              <wp:posOffset>477102</wp:posOffset>
             </wp:positionH>
             <wp:positionV relativeFrom="paragraph">
-              <wp:posOffset>209204</wp:posOffset>
+              <wp:posOffset>351171</wp:posOffset>
             </wp:positionV>
-            <wp:extent cx="4634865" cy="3298190"/>
+            <wp:extent cx="5590540" cy="2972435"/>
             <wp:effectExtent l="0" t="0" r="0" b="0"/>
             <wp:wrapTopAndBottom/>
             <wp:docPr id="2" name="Immagine 2"/>
@@ -3259,7 +3194,7 @@
                   <pic:spPr>
                     <a:xfrm>
                       <a:off x="0" y="0"/>
-                      <a:ext cx="4634865" cy="3298190"/>
+                      <a:ext cx="5590540" cy="2972435"/>
                     </a:xfrm>
                     <a:prstGeom prst="rect">
                       <a:avLst/>
@@ -3277,6 +3212,22 @@
           </wp:anchor>
         </w:drawing>
       </w:r>
+      <w:r>
+        <w:t xml:space="preserve">Il sistema agisce come nel seguente Activity </w:t>
+      </w:r>
+      <w:proofErr w:type="spellStart"/>
+      <w:r>
+        <w:t>Diagram</w:t>
+      </w:r>
+      <w:proofErr w:type="spellEnd"/>
+      <w:r>
+        <w:t>:</w:t>
+      </w:r>
+    </w:p>
+    <w:p>
+      <w:pPr>
+        <w:pStyle w:val="Paragrafoelenco"/>
+      </w:pPr>
     </w:p>
     <w:p>
       <w:pPr>
@@ -3286,22 +3237,12 @@
     <w:p/>
     <w:p/>
     <w:p/>
-    <w:p/>
-    <w:p/>
-    <w:p/>
-    <w:p/>
-    <w:p/>
-    <w:p/>
-    <w:p/>
-    <w:p/>
-    <w:p/>
-    <w:p/>
     <w:p>
       <w:pPr>
         <w:pStyle w:val="Titolo2"/>
       </w:pPr>
       <w:bookmarkStart w:id="17" w:name="_Toc117100043"/>
-      <w:bookmarkStart w:id="18" w:name="_Toc117153367"/>
+      <w:bookmarkStart w:id="18" w:name="_Toc117502990"/>
       <w:r>
         <w:rPr>
           <w:rFonts w:eastAsia="MS Gothic"/>
@@ -3358,7 +3299,6 @@
         <w:rPr>
           <w:noProof/>
         </w:rPr>
-        <w:lastRenderedPageBreak/>
         <w:drawing>
           <wp:anchor distT="0" distB="0" distL="114300" distR="114300" simplePos="0" relativeHeight="251660288" behindDoc="0" locked="0" layoutInCell="1" allowOverlap="1" wp14:anchorId="28EF6541" wp14:editId="030C3281">
             <wp:simplePos x="0" y="0"/>
@@ -3423,7 +3363,7 @@
         <w:pStyle w:val="Titolo3"/>
       </w:pPr>
       <w:bookmarkStart w:id="19" w:name="_Toc117100044"/>
-      <w:bookmarkStart w:id="20" w:name="_Toc117153368"/>
+      <w:bookmarkStart w:id="20" w:name="_Toc117502991"/>
       <w:r>
         <w:t>Descrizione Use Case “Logout”</w:t>
       </w:r>
@@ -3520,18 +3460,23 @@
     </w:p>
     <w:p/>
     <w:p/>
+    <w:p>
+      <w:bookmarkStart w:id="21" w:name="_GoBack"/>
+      <w:bookmarkEnd w:id="21"/>
+    </w:p>
     <w:p/>
     <w:p>
       <w:pPr>
         <w:pStyle w:val="Titolo3"/>
       </w:pPr>
-      <w:bookmarkStart w:id="21" w:name="_Toc117100045"/>
-      <w:bookmarkStart w:id="22" w:name="_Toc117153369"/>
-      <w:r>
+      <w:bookmarkStart w:id="22" w:name="_Toc117100045"/>
+      <w:bookmarkStart w:id="23" w:name="_Toc117502992"/>
+      <w:r>
+        <w:lastRenderedPageBreak/>
         <w:t>Descrizione Use Case “Modifica password”</w:t>
       </w:r>
-      <w:bookmarkEnd w:id="21"/>
       <w:bookmarkEnd w:id="22"/>
+      <w:bookmarkEnd w:id="23"/>
     </w:p>
     <w:p/>
     <w:p>
@@ -3646,21 +3591,7 @@
         <w:rPr>
           <w:rFonts w:cstheme="majorHAnsi"/>
         </w:rPr>
-        <w:t xml:space="preserve"> [</w:t>
-      </w:r>
-      <w:proofErr w:type="spellStart"/>
-      <w:r>
-        <w:rPr>
-          <w:rFonts w:cstheme="majorHAnsi"/>
-        </w:rPr>
-        <w:t>exception</w:t>
-      </w:r>
-      <w:proofErr w:type="spellEnd"/>
-      <w:r>
-        <w:rPr>
-          <w:rFonts w:cstheme="majorHAnsi"/>
-        </w:rPr>
-        <w:t xml:space="preserve"> 1].</w:t>
+        <w:t xml:space="preserve"> [exception 1].</w:t>
       </w:r>
     </w:p>
     <w:p>
@@ -3727,59 +3658,31 @@
         <w:rPr>
           <w:rFonts w:cstheme="majorHAnsi"/>
         </w:rPr>
-        <w:t>[</w:t>
-      </w:r>
-      <w:proofErr w:type="spellStart"/>
-      <w:r>
+        <w:t>[exception 1]: Se la password inserita nella box “nuova password” e quella digitata in “Ripeti password”, non corrispondono, allora l’utente verrà notificato, tramite apposito messaggio, dell’errato inserimento.</w:t>
+      </w:r>
+    </w:p>
+    <w:p>
+      <w:pPr>
         <w:rPr>
           <w:rFonts w:cstheme="majorHAnsi"/>
         </w:rPr>
-        <w:t>exception</w:t>
-      </w:r>
-      <w:proofErr w:type="spellEnd"/>
+      </w:pPr>
       <w:r>
         <w:rPr>
           <w:rFonts w:cstheme="majorHAnsi"/>
         </w:rPr>
-        <w:t xml:space="preserve"> 1]: Se la password inserita nella box “nuova password” e quella digitata in “Ripeti password”, non corrispondono, allora l’utente verrà notificato, tramite apposito messaggio, dell’errato inserimento.</w:t>
-      </w:r>
-    </w:p>
-    <w:p>
-      <w:pPr>
-        <w:rPr>
-          <w:rFonts w:cstheme="majorHAnsi"/>
-        </w:rPr>
-      </w:pPr>
-      <w:r>
-        <w:rPr>
-          <w:rFonts w:cstheme="majorHAnsi"/>
-        </w:rPr>
-        <w:t xml:space="preserve">[general </w:t>
-      </w:r>
-      <w:proofErr w:type="spellStart"/>
-      <w:r>
-        <w:rPr>
-          <w:rFonts w:cstheme="majorHAnsi"/>
-        </w:rPr>
-        <w:t>exception</w:t>
-      </w:r>
-      <w:proofErr w:type="spellEnd"/>
-      <w:r>
-        <w:rPr>
-          <w:rFonts w:cstheme="majorHAnsi"/>
-        </w:rPr>
-        <w:t xml:space="preserve">]: Caso in cui cada la connessione </w:t>
+        <w:t xml:space="preserve">[general exception]: Caso in cui cada la connessione </w:t>
       </w:r>
     </w:p>
     <w:p>
       <w:pPr>
         <w:pStyle w:val="Titolo2"/>
       </w:pPr>
-      <w:bookmarkStart w:id="23" w:name="_Toc117153370"/>
+      <w:bookmarkStart w:id="24" w:name="_Toc117502993"/>
       <w:r>
         <w:t>Affollamento impianti</w:t>
       </w:r>
-      <w:bookmarkEnd w:id="23"/>
+      <w:bookmarkEnd w:id="24"/>
     </w:p>
     <w:p>
       <w:pPr>
@@ -3857,11 +3760,11 @@
       <w:pPr>
         <w:pStyle w:val="Titolo3"/>
       </w:pPr>
-      <w:bookmarkStart w:id="24" w:name="_Toc117153371"/>
+      <w:bookmarkStart w:id="25" w:name="_Toc117502994"/>
       <w:r>
         <w:t>Descrizione Use Case “Visualizza affollamento impianto singolo”</w:t>
       </w:r>
-      <w:bookmarkEnd w:id="24"/>
+      <w:bookmarkEnd w:id="25"/>
     </w:p>
     <w:p/>
     <w:p>
@@ -3900,15 +3803,8 @@
         </w:numPr>
       </w:pPr>
       <w:r>
-        <w:t>Il sistema ottiene i log degli accessi nell’ultima mezz’ora per ogni impianto [</w:t>
-      </w:r>
-      <w:proofErr w:type="spellStart"/>
-      <w:r>
-        <w:t>exception</w:t>
-      </w:r>
-      <w:proofErr w:type="spellEnd"/>
-      <w:r>
-        <w:t xml:space="preserve"> 1];</w:t>
+        <w:lastRenderedPageBreak/>
+        <w:t>Il sistema ottiene i log degli accessi nell’ultima mezz’ora per ogni impianto [exception 1];</w:t>
       </w:r>
     </w:p>
     <w:p>
@@ -3920,15 +3816,7 @@
         </w:numPr>
       </w:pPr>
       <w:r>
-        <w:t>Il sistema verifica per ogni impianto lo stato di apertura o chiusura, interrogando il database esterno [</w:t>
-      </w:r>
-      <w:proofErr w:type="spellStart"/>
-      <w:r>
-        <w:t>exception</w:t>
-      </w:r>
-      <w:proofErr w:type="spellEnd"/>
-      <w:r>
-        <w:t xml:space="preserve"> 1];</w:t>
+        <w:t>Il sistema verifica per ogni impianto lo stato di apertura o chiusura, interrogando il database esterno [exception 1];</w:t>
       </w:r>
     </w:p>
     <w:p>
@@ -3975,7 +3863,6 @@
         <w:ind w:left="708"/>
       </w:pPr>
       <w:r>
-        <w:lastRenderedPageBreak/>
         <w:t xml:space="preserve">Nel caso in cui l’impianto risulti dal punto 3 chiuso, viene visualizzata la scritta “CHIUSO” al posto del valore percentuale. </w:t>
       </w:r>
     </w:p>
@@ -3994,15 +3881,7 @@
         <w:spacing w:after="0"/>
       </w:pPr>
       <w:r>
-        <w:t>[</w:t>
-      </w:r>
-      <w:proofErr w:type="spellStart"/>
-      <w:r>
-        <w:t>exception</w:t>
-      </w:r>
-      <w:proofErr w:type="spellEnd"/>
-      <w:r>
-        <w:t xml:space="preserve"> 1] Nel caso in cui non sia possibile accedere alle informazioni, sia per mancanza di connessione dell’utente che per problemi al servizio esterno, il sistema mostrerà al posto dei dati calcolati al punto 4 la scritta “Impossibile ottenere i dati”.</w:t>
+        <w:t>[exception 1] Nel caso in cui non sia possibile accedere alle informazioni, sia per mancanza di connessione dell’utente che per problemi al servizio esterno, il sistema mostrerà al posto dei dati calcolati al punto 4 la scritta “Impossibile ottenere i dati”.</w:t>
       </w:r>
     </w:p>
     <w:p>
@@ -4100,11 +3979,11 @@
       <w:pPr>
         <w:pStyle w:val="Titolo2"/>
       </w:pPr>
-      <w:bookmarkStart w:id="25" w:name="_Toc117153372"/>
+      <w:bookmarkStart w:id="26" w:name="_Toc117502995"/>
       <w:r>
         <w:t>Condizioni meteorologiche</w:t>
       </w:r>
-      <w:bookmarkEnd w:id="25"/>
+      <w:bookmarkEnd w:id="26"/>
     </w:p>
     <w:p>
       <w:pPr>
@@ -4240,63 +4119,48 @@
       </w:pPr>
       <w:proofErr w:type="spellStart"/>
       <w:r>
+        <w:lastRenderedPageBreak/>
         <w:t>Openweather</w:t>
       </w:r>
       <w:proofErr w:type="spellEnd"/>
       <w:r>
-        <w:t xml:space="preserve"> fornisce gli attuali parametri meteo nella località sciistica come: temperatura, vento e pressione atmosferica [</w:t>
-      </w:r>
+        <w:t xml:space="preserve"> fornisce gli attuali parametri meteo nella località sciistica come: temperatura, vento e pressione atmosferica [exception 1];</w:t>
+      </w:r>
+    </w:p>
+    <w:p>
       <w:proofErr w:type="spellStart"/>
       <w:r>
-        <w:t>exception</w:t>
+        <w:t>Exceptions</w:t>
       </w:r>
       <w:proofErr w:type="spellEnd"/>
       <w:r>
-        <w:t xml:space="preserve"> 1];</w:t>
-      </w:r>
-    </w:p>
-    <w:p>
+        <w:t>:</w:t>
+      </w:r>
+    </w:p>
+    <w:p>
+      <w:r>
+        <w:t xml:space="preserve">[exception 1] </w:t>
+      </w:r>
+      <w:r>
+        <w:t>Nel caso in cui</w:t>
+      </w:r>
+      <w:r>
+        <w:t xml:space="preserve"> </w:t>
+      </w:r>
       <w:proofErr w:type="spellStart"/>
       <w:r>
-        <w:t>Exceptions</w:t>
+        <w:t>openweather</w:t>
       </w:r>
       <w:proofErr w:type="spellEnd"/>
       <w:r>
-        <w:t>:</w:t>
-      </w:r>
-    </w:p>
-    <w:p>
-      <w:r>
-        <w:t>[</w:t>
-      </w:r>
-      <w:proofErr w:type="spellStart"/>
-      <w:r>
-        <w:t>exception</w:t>
-      </w:r>
-      <w:proofErr w:type="spellEnd"/>
-      <w:r>
-        <w:t xml:space="preserve"> 1] </w:t>
-      </w:r>
-      <w:r>
-        <w:t>Nel caso in cui</w:t>
+        <w:t xml:space="preserve"> non fornisca</w:t>
+      </w:r>
+      <w:r>
+        <w:t xml:space="preserve"> temporaneamente</w:t>
       </w:r>
       <w:r>
         <w:t xml:space="preserve"> </w:t>
       </w:r>
-      <w:proofErr w:type="spellStart"/>
-      <w:r>
-        <w:t>openweather</w:t>
-      </w:r>
-      <w:proofErr w:type="spellEnd"/>
-      <w:r>
-        <w:t xml:space="preserve"> non fornisca</w:t>
-      </w:r>
-      <w:r>
-        <w:t xml:space="preserve"> temporaneamente</w:t>
-      </w:r>
-      <w:r>
-        <w:t xml:space="preserve"> </w:t>
-      </w:r>
       <w:r>
         <w:t>informazioni, sia per mancanza di connessione dell’utente che per problemi al servizio esterno, il sistema mostrerà i parametri meteo mancanti vuoti.</w:t>
       </w:r>
@@ -4305,12 +4169,11 @@
       <w:pPr>
         <w:pStyle w:val="Titolo2"/>
       </w:pPr>
-      <w:bookmarkStart w:id="26" w:name="_Toc117153373"/>
-      <w:r>
-        <w:lastRenderedPageBreak/>
+      <w:bookmarkStart w:id="27" w:name="_Toc117502996"/>
+      <w:r>
         <w:t>Gestione dello stato di apertura degli impianti</w:t>
       </w:r>
-      <w:bookmarkEnd w:id="26"/>
+      <w:bookmarkEnd w:id="27"/>
     </w:p>
     <w:p>
       <w:pPr>
@@ -4425,15 +4288,7 @@
         </w:numPr>
       </w:pPr>
       <w:r>
-        <w:t>L’utente operatore degli impianti seleziona un impianto tra quelli memorizzati nel database esterno [</w:t>
-      </w:r>
-      <w:proofErr w:type="spellStart"/>
-      <w:r>
-        <w:t>exception</w:t>
-      </w:r>
-      <w:proofErr w:type="spellEnd"/>
-      <w:r>
-        <w:t xml:space="preserve"> 1];</w:t>
+        <w:t>L’utente operatore degli impianti seleziona un impianto tra quelli memorizzati nel database esterno [exception 1];</w:t>
       </w:r>
     </w:p>
     <w:p>
@@ -4457,38 +4312,22 @@
         </w:numPr>
       </w:pPr>
       <w:r>
-        <w:t>Il database esterno registra il cambio di stato dell’impianto [</w:t>
-      </w:r>
+        <w:t>Il database esterno registra il cambio di stato dell’impianto [exception 1];</w:t>
+      </w:r>
+    </w:p>
+    <w:p>
       <w:proofErr w:type="spellStart"/>
       <w:r>
-        <w:t>exception</w:t>
+        <w:t>Exceptions</w:t>
       </w:r>
       <w:proofErr w:type="spellEnd"/>
       <w:r>
-        <w:t xml:space="preserve"> 1];</w:t>
-      </w:r>
-    </w:p>
-    <w:p>
-      <w:proofErr w:type="spellStart"/>
-      <w:r>
-        <w:t>Exceptions</w:t>
-      </w:r>
-      <w:proofErr w:type="spellEnd"/>
-      <w:r>
         <w:t>:</w:t>
       </w:r>
     </w:p>
     <w:p>
       <w:r>
-        <w:t>[</w:t>
-      </w:r>
-      <w:proofErr w:type="spellStart"/>
-      <w:r>
-        <w:t>exception</w:t>
-      </w:r>
-      <w:proofErr w:type="spellEnd"/>
-      <w:r>
-        <w:t xml:space="preserve"> 1] Nel caso in cui</w:t>
+        <w:t>[exception 1] Nel caso in cui</w:t>
       </w:r>
       <w:r>
         <w:t xml:space="preserve"> </w:t>
@@ -4555,15 +4394,7 @@
         </w:numPr>
       </w:pPr>
       <w:r>
-        <w:t>L’utente operatore degli impianti seleziona un impianto tra quelli memorizzati nel database esterno [</w:t>
-      </w:r>
-      <w:proofErr w:type="spellStart"/>
-      <w:r>
-        <w:t>exception</w:t>
-      </w:r>
-      <w:proofErr w:type="spellEnd"/>
-      <w:r>
-        <w:t xml:space="preserve"> 1];</w:t>
+        <w:t>L’utente operatore degli impianti seleziona un impianto tra quelli memorizzati nel database esterno [exception 1];</w:t>
       </w:r>
     </w:p>
     <w:p>
@@ -4587,38 +4418,22 @@
         </w:numPr>
       </w:pPr>
       <w:r>
-        <w:t>Il database esterno registra il cambio di stato dell’impianto [</w:t>
-      </w:r>
+        <w:t>Il database esterno registra il cambio di stato dell’impianto [exception 1];</w:t>
+      </w:r>
+    </w:p>
+    <w:p>
       <w:proofErr w:type="spellStart"/>
       <w:r>
-        <w:t>exception</w:t>
+        <w:t>Exceptions</w:t>
       </w:r>
       <w:proofErr w:type="spellEnd"/>
       <w:r>
-        <w:t xml:space="preserve"> 1];</w:t>
-      </w:r>
-    </w:p>
-    <w:p>
-      <w:proofErr w:type="spellStart"/>
-      <w:r>
-        <w:t>Exceptions</w:t>
-      </w:r>
-      <w:proofErr w:type="spellEnd"/>
-      <w:r>
         <w:t>:</w:t>
       </w:r>
     </w:p>
     <w:p>
       <w:r>
-        <w:t>[</w:t>
-      </w:r>
-      <w:proofErr w:type="spellStart"/>
-      <w:r>
-        <w:t>exception</w:t>
-      </w:r>
-      <w:proofErr w:type="spellEnd"/>
-      <w:r>
-        <w:t xml:space="preserve"> 1] Nel caso in cui</w:t>
+        <w:t>[exception 1] Nel caso in cui</w:t>
       </w:r>
       <w:r>
         <w:t xml:space="preserve"> </w:t>
@@ -4650,11 +4465,11 @@
       <w:pPr>
         <w:pStyle w:val="Titolo2"/>
       </w:pPr>
-      <w:bookmarkStart w:id="27" w:name="_Toc117153374"/>
+      <w:bookmarkStart w:id="28" w:name="_Toc117502997"/>
       <w:r>
         <w:t>Statistiche degli impianti utilizzati</w:t>
       </w:r>
-      <w:bookmarkEnd w:id="27"/>
+      <w:bookmarkEnd w:id="28"/>
     </w:p>
     <w:p>
       <w:pPr>
@@ -4697,7 +4512,6 @@
         <w:rPr>
           <w:noProof/>
         </w:rPr>
-        <w:lastRenderedPageBreak/>
         <w:drawing>
           <wp:inline distT="0" distB="0" distL="0" distR="0" wp14:anchorId="3CBD53F4" wp14:editId="464A9AEC">
             <wp:extent cx="4316452" cy="2043211"/>
@@ -4799,15 +4613,7 @@
         </w:numPr>
       </w:pPr>
       <w:r>
-        <w:t>Il sistema ottiene i log degli accessi per ogni impianto [</w:t>
-      </w:r>
-      <w:proofErr w:type="spellStart"/>
-      <w:r>
-        <w:t>exception</w:t>
-      </w:r>
-      <w:proofErr w:type="spellEnd"/>
-      <w:r>
-        <w:t xml:space="preserve"> 1];</w:t>
+        <w:t>Il sistema ottiene i log degli accessi per ogni impianto [exception 1];</w:t>
       </w:r>
     </w:p>
     <w:p>
@@ -4837,15 +4643,7 @@
         <w:spacing w:after="0"/>
       </w:pPr>
       <w:r>
-        <w:t>[</w:t>
-      </w:r>
-      <w:proofErr w:type="spellStart"/>
-      <w:r>
-        <w:t>exception</w:t>
-      </w:r>
-      <w:proofErr w:type="spellEnd"/>
-      <w:r>
-        <w:t xml:space="preserve"> 1] Nel caso in cui non sia possibile accedere alle informazioni, sia per mancanza di connessione dell’utente che per problemi al servizio esterno, il sistema mostrerà al posto dei dati calcolati al punto 4 la scritta “Impossibile ottenere i dati”.</w:t>
+        <w:t>[exception 1] Nel caso in cui non sia possibile accedere alle informazioni, sia per mancanza di connessione dell’utente che per problemi al servizio esterno, il sistema mostrerà al posto dei dati calcolati al punto 4 la scritta “Impossibile ottenere i dati”.</w:t>
       </w:r>
     </w:p>
     <w:p>
@@ -4914,24 +4712,16 @@
         </w:numPr>
       </w:pPr>
       <w:r>
-        <w:t>Il sistema ottiene e visualizza tutti i log degli accessi per ogni impianto disponibile [extension 1] [</w:t>
-      </w:r>
+        <w:t>Il sistema ottiene e visualizza tutti i log degli accessi per ogni impianto disponibile [extension 1] [exception 1].</w:t>
+      </w:r>
+    </w:p>
+    <w:p>
       <w:proofErr w:type="spellStart"/>
       <w:r>
-        <w:t>exception</w:t>
+        <w:t>Exceptions</w:t>
       </w:r>
       <w:proofErr w:type="spellEnd"/>
       <w:r>
-        <w:t xml:space="preserve"> 1].</w:t>
-      </w:r>
-    </w:p>
-    <w:p>
-      <w:proofErr w:type="spellStart"/>
-      <w:r>
-        <w:t>Exceptions</w:t>
-      </w:r>
-      <w:proofErr w:type="spellEnd"/>
-      <w:r>
         <w:t>:</w:t>
       </w:r>
     </w:p>
@@ -4940,15 +4730,7 @@
         <w:spacing w:after="0"/>
       </w:pPr>
       <w:r>
-        <w:t>[</w:t>
-      </w:r>
-      <w:proofErr w:type="spellStart"/>
-      <w:r>
-        <w:t>exception</w:t>
-      </w:r>
-      <w:proofErr w:type="spellEnd"/>
-      <w:r>
-        <w:t xml:space="preserve"> 1] Nel caso in cui non sia possibile accedere alle informazioni, sia per mancanza di connessione dell’utente che per problemi al servizio esterno, il sistema mostrerà al posto dell’elenco ottenuto al punto 2 la scritta “Impossibile ottenere i dati”</w:t>
+        <w:t>[exception 1] Nel caso in cui non sia possibile accedere alle informazioni, sia per mancanza di connessione dell’utente che per problemi al servizio esterno, il sistema mostrerà al posto dell’elenco ottenuto al punto 2 la scritta “Impossibile ottenere i dati”</w:t>
       </w:r>
     </w:p>
     <w:p>
@@ -4974,6 +4756,7 @@
         <w:spacing w:after="0"/>
       </w:pPr>
       <w:r>
+        <w:lastRenderedPageBreak/>
         <w:t>[extension 1] L’utente può restringere l’intervallo temporale di visualizzazione dei log degli accessi.</w:t>
       </w:r>
     </w:p>
@@ -4989,11 +4772,11 @@
       <w:pPr>
         <w:pStyle w:val="Titolo2"/>
       </w:pPr>
-      <w:bookmarkStart w:id="28" w:name="_Toc117153375"/>
+      <w:bookmarkStart w:id="29" w:name="_Toc117502998"/>
       <w:r>
         <w:t>Classifica globale</w:t>
       </w:r>
-      <w:bookmarkEnd w:id="28"/>
+      <w:bookmarkEnd w:id="29"/>
     </w:p>
     <w:p>
       <w:pPr>
@@ -5012,7 +4795,6 @@
         <w:rPr>
           <w:noProof/>
         </w:rPr>
-        <w:lastRenderedPageBreak/>
         <w:drawing>
           <wp:inline distT="0" distB="0" distL="0" distR="0" wp14:anchorId="37261D10" wp14:editId="4C35B3AC">
             <wp:extent cx="3164079" cy="1992761"/>
@@ -5060,14 +4842,14 @@
       <w:pPr>
         <w:pStyle w:val="Titolo3"/>
       </w:pPr>
-      <w:bookmarkStart w:id="29" w:name="_Toc117153376"/>
+      <w:bookmarkStart w:id="30" w:name="_Toc117502999"/>
       <w:r>
         <w:t>Descrizione Use Case “</w:t>
       </w:r>
       <w:r>
         <w:t>Visualizza classifica globale”</w:t>
       </w:r>
-      <w:bookmarkEnd w:id="29"/>
+      <w:bookmarkEnd w:id="30"/>
     </w:p>
     <w:p>
       <w:r>
@@ -5105,15 +4887,7 @@
         </w:numPr>
       </w:pPr>
       <w:r>
-        <w:t>Il sistema ottiene il numero complessivo di accessi effettuati dai cinque utenti con il maggior numero di accessi [</w:t>
-      </w:r>
-      <w:proofErr w:type="spellStart"/>
-      <w:r>
-        <w:t>exception</w:t>
-      </w:r>
-      <w:proofErr w:type="spellEnd"/>
-      <w:r>
-        <w:t xml:space="preserve"> 1];</w:t>
+        <w:t>Il sistema ottiene il numero complessivo di accessi effettuati dai cinque utenti con il maggior numero di accessi [exception 1];</w:t>
       </w:r>
     </w:p>
     <w:p>
@@ -5143,15 +4917,7 @@
         <w:spacing w:after="0"/>
       </w:pPr>
       <w:r>
-        <w:t>[</w:t>
-      </w:r>
-      <w:proofErr w:type="spellStart"/>
-      <w:r>
-        <w:t>exception</w:t>
-      </w:r>
-      <w:proofErr w:type="spellEnd"/>
-      <w:r>
-        <w:t xml:space="preserve"> 1] Nel caso in cui non sia possibile accedere alle informazioni, sia per mancanza di connessione dell’utente che per problemi al servizio esterno, il sistema mostrerà al posto della classifica ottenuta al punto 2 la scritta “Impossibile ottenere i dati”.</w:t>
+        <w:t>[exception 1] Nel caso in cui non sia possibile accedere alle informazioni, sia per mancanza di connessione dell’utente che per problemi al servizio esterno, il sistema mostrerà al posto della classifica ottenuta al punto 2 la scritta “Impossibile ottenere i dati”.</w:t>
       </w:r>
     </w:p>
     <w:p>
@@ -5163,9 +4929,11 @@
       <w:pPr>
         <w:pStyle w:val="Titolo1"/>
       </w:pPr>
+      <w:bookmarkStart w:id="31" w:name="_Toc117503000"/>
       <w:r>
         <w:t>Requisiti non funzionali</w:t>
       </w:r>
+      <w:bookmarkEnd w:id="31"/>
     </w:p>
     <w:p>
       <w:r>
@@ -5361,10 +5129,7 @@
               <w:t xml:space="preserve"> sistema</w:t>
             </w:r>
             <w:r>
-              <w:t xml:space="preserve"> di generare nuovi skipass </w:t>
-            </w:r>
-            <w:r>
-              <w:t>che vengano riconosciuti validi all’accesso a</w:t>
+              <w:t xml:space="preserve"> di generare nuovi skipass che vengano riconosciuti validi all’accesso a</w:t>
             </w:r>
             <w:r>
               <w:t>gli impianti</w:t>
@@ -5479,6 +5244,7 @@
               <w:ind w:left="0"/>
             </w:pPr>
             <w:r>
+              <w:lastRenderedPageBreak/>
               <w:t>Dispositivi di utilizzo</w:t>
             </w:r>
             <w:r>
@@ -5721,21 +5487,7 @@
             <w:rStyle w:val="Collegamentoipertestuale"/>
             <w:rFonts w:cs="Calibri Light"/>
           </w:rPr>
-          <w:t>GDPR e</w:t>
-        </w:r>
-        <w:r>
-          <w:rPr>
-            <w:rStyle w:val="Collegamentoipertestuale"/>
-            <w:rFonts w:cs="Calibri Light"/>
-          </w:rPr>
-          <w:t>u</w:t>
-        </w:r>
-        <w:r>
-          <w:rPr>
-            <w:rStyle w:val="Collegamentoipertestuale"/>
-            <w:rFonts w:cs="Calibri Light"/>
-          </w:rPr>
-          <w:t>ropeo 2016/679</w:t>
+          <w:t>GDPR europeo 2016/679</w:t>
         </w:r>
       </w:hyperlink>
     </w:p>
@@ -5950,19 +5702,7 @@
               <w:ind w:left="0"/>
             </w:pPr>
             <w:r>
-              <w:t xml:space="preserve">Il sistema deve garantire </w:t>
-            </w:r>
-            <w:r>
-              <w:t>la riservatezza, l'integrità</w:t>
-            </w:r>
-            <w:r>
-              <w:t xml:space="preserve"> e</w:t>
-            </w:r>
-            <w:r>
-              <w:t xml:space="preserve"> la disponibilità</w:t>
-            </w:r>
-            <w:r>
-              <w:t xml:space="preserve"> dei dati memorizzati</w:t>
+              <w:t>Il sistema deve garantire la riservatezza, l'integrità e la disponibilità dei dati memorizzati</w:t>
             </w:r>
           </w:p>
         </w:tc>
@@ -6140,10 +5880,7 @@
             </w:r>
             <w:proofErr w:type="gramEnd"/>
             <w:r>
-              <w:t>%^&amp;*_-+=:;@'~#|\&lt;,&gt;./</w:t>
-            </w:r>
-            <w:r>
-              <w:t>)</w:t>
+              <w:t>%^&amp;*_-+=:;@'~#|\&lt;,&gt;./)</w:t>
             </w:r>
           </w:p>
         </w:tc>
@@ -6314,10 +6051,7 @@
               <w:ind w:left="0"/>
             </w:pPr>
             <w:r>
-              <w:t xml:space="preserve">Capacità del sistema di gestire </w:t>
-            </w:r>
-            <w:r>
-              <w:t>i dati raccolti per diversi anni</w:t>
+              <w:t>Capacità del sistema di gestire i dati raccolti per diversi anni</w:t>
             </w:r>
           </w:p>
         </w:tc>
@@ -6330,15 +6064,7 @@
               <w:ind w:left="0"/>
             </w:pPr>
             <w:r>
-              <w:t xml:space="preserve">Garantito fino a </w:t>
-            </w:r>
-            <w:proofErr w:type="gramStart"/>
-            <w:r>
-              <w:t>5</w:t>
-            </w:r>
-            <w:proofErr w:type="gramEnd"/>
-            <w:r>
-              <w:t xml:space="preserve"> anni dalla data di installazione</w:t>
+              <w:t>Garantito fino a 5 anni dalla data di installazione</w:t>
             </w:r>
           </w:p>
         </w:tc>
@@ -6451,6 +6177,7 @@
               <w:ind w:left="0"/>
             </w:pPr>
             <w:r>
+              <w:lastRenderedPageBreak/>
               <w:t>Design dell’interfaccia</w:t>
             </w:r>
           </w:p>
@@ -6595,7 +6322,6 @@
               <w:ind w:left="0"/>
             </w:pPr>
             <w:r>
-              <w:lastRenderedPageBreak/>
               <w:t>Aggiornamento in tempo reale</w:t>
             </w:r>
           </w:p>
@@ -6833,7 +6559,7 @@
 </file>
 
 <file path=word/endnotes.xml><?xml version="1.0" encoding="utf-8"?>
-<w:endnotes xmlns:wpc="http://schemas.microsoft.com/office/word/2010/wordprocessingCanvas" xmlns:cx="http://schemas.microsoft.com/office/drawing/2014/chartex" xmlns:cx1="http://schemas.microsoft.com/office/drawing/2015/9/8/chartex" xmlns:cx2="http://schemas.microsoft.com/office/drawing/2015/10/21/chartex" xmlns:cx3="http://schemas.microsoft.com/office/drawing/2016/5/9/chartex" xmlns:cx4="http://schemas.microsoft.com/office/drawing/2016/5/10/chartex" xmlns:cx5="http://schemas.microsoft.com/office/drawing/2016/5/11/chartex" xmlns:cx6="http://schemas.microsoft.com/office/drawing/2016/5/12/chartex" xmlns:cx7="http://schemas.microsoft.com/office/drawing/2016/5/13/chartex" xmlns:cx8="http://schemas.microsoft.com/office/drawing/2016/5/14/chartex" xmlns:mc="http://schemas.openxmlformats.org/markup-compatibility/2006" xmlns:aink="http://schemas.microsoft.com/office/drawing/2016/ink" xmlns:am3d="http://schemas.microsoft.com/office/drawing/2017/model3d" xmlns:o="urn:schemas-microsoft-com:office:office" xmlns:oel="http://schemas.microsoft.com/office/2019/extlst" xmlns:r="http://schemas.openxmlformats.org/officeDocument/2006/relationships" xmlns:m="http://schemas.openxmlformats.org/officeDocument/2006/math" xmlns:v="urn:schemas-microsoft-com:vml" xmlns:wp14="http://schemas.microsoft.com/office/word/2010/wordprocessingDrawing" xmlns:wp="http://schemas.openxmlformats.org/drawingml/2006/wordprocessingDrawing" xmlns:w10="urn:schemas-microsoft-com:office:word" xmlns:w="http://schemas.openxmlformats.org/wordprocessingml/2006/main" xmlns:w14="http://schemas.microsoft.com/office/word/2010/wordml" xmlns:w15="http://schemas.microsoft.com/office/word/2012/wordml" xmlns:w16cex="http://schemas.microsoft.com/office/word/2018/wordml/cex" xmlns:w16cid="http://schemas.microsoft.com/office/word/2016/wordml/cid" xmlns:w16="http://schemas.microsoft.com/office/word/2018/wordml" xmlns:w16sdtdh="http://schemas.microsoft.com/office/word/2020/wordml/sdtdatahash" xmlns:w16se="http://schemas.microsoft.com/office/word/2015/wordml/symex" xmlns:wpg="http://schemas.microsoft.com/office/word/2010/wordprocessingGroup" xmlns:wpi="http://schemas.microsoft.com/office/word/2010/wordprocessingInk" xmlns:wne="http://schemas.microsoft.com/office/word/2006/wordml" xmlns:wps="http://schemas.microsoft.com/office/word/2010/wordprocessingShape" mc:Ignorable="w14 w15 w16se w16cid w16 w16cex w16sdtdh wp14">
+<w:endnotes xmlns:wpc="http://schemas.microsoft.com/office/word/2010/wordprocessingCanvas" xmlns:cx="http://schemas.microsoft.com/office/drawing/2014/chartex" xmlns:cx1="http://schemas.microsoft.com/office/drawing/2015/9/8/chartex" xmlns:cx2="http://schemas.microsoft.com/office/drawing/2015/10/21/chartex" xmlns:cx3="http://schemas.microsoft.com/office/drawing/2016/5/9/chartex" xmlns:cx4="http://schemas.microsoft.com/office/drawing/2016/5/10/chartex" xmlns:cx5="http://schemas.microsoft.com/office/drawing/2016/5/11/chartex" xmlns:cx6="http://schemas.microsoft.com/office/drawing/2016/5/12/chartex" xmlns:cx7="http://schemas.microsoft.com/office/drawing/2016/5/13/chartex" xmlns:cx8="http://schemas.microsoft.com/office/drawing/2016/5/14/chartex" xmlns:mc="http://schemas.openxmlformats.org/markup-compatibility/2006" xmlns:aink="http://schemas.microsoft.com/office/drawing/2016/ink" xmlns:am3d="http://schemas.microsoft.com/office/drawing/2017/model3d" xmlns:o="urn:schemas-microsoft-com:office:office" xmlns:r="http://schemas.openxmlformats.org/officeDocument/2006/relationships" xmlns:m="http://schemas.openxmlformats.org/officeDocument/2006/math" xmlns:v="urn:schemas-microsoft-com:vml" xmlns:wp14="http://schemas.microsoft.com/office/word/2010/wordprocessingDrawing" xmlns:wp="http://schemas.openxmlformats.org/drawingml/2006/wordprocessingDrawing" xmlns:w10="urn:schemas-microsoft-com:office:word" xmlns:w="http://schemas.openxmlformats.org/wordprocessingml/2006/main" xmlns:w14="http://schemas.microsoft.com/office/word/2010/wordml" xmlns:w15="http://schemas.microsoft.com/office/word/2012/wordml" xmlns:w16cid="http://schemas.microsoft.com/office/word/2016/wordml/cid" xmlns:w16se="http://schemas.microsoft.com/office/word/2015/wordml/symex" xmlns:wpg="http://schemas.microsoft.com/office/word/2010/wordprocessingGroup" xmlns:wpi="http://schemas.microsoft.com/office/word/2010/wordprocessingInk" xmlns:wne="http://schemas.microsoft.com/office/word/2006/wordml" xmlns:wps="http://schemas.microsoft.com/office/word/2010/wordprocessingShape" mc:Ignorable="w14 w15 w16se w16cid wp14">
   <w:endnote w:type="separator" w:id="-1">
     <w:p>
       <w:pPr>
@@ -6858,7 +6584,7 @@
 </file>
 
 <file path=word/footnotes.xml><?xml version="1.0" encoding="utf-8"?>
-<w:footnotes xmlns:wpc="http://schemas.microsoft.com/office/word/2010/wordprocessingCanvas" xmlns:cx="http://schemas.microsoft.com/office/drawing/2014/chartex" xmlns:cx1="http://schemas.microsoft.com/office/drawing/2015/9/8/chartex" xmlns:cx2="http://schemas.microsoft.com/office/drawing/2015/10/21/chartex" xmlns:cx3="http://schemas.microsoft.com/office/drawing/2016/5/9/chartex" xmlns:cx4="http://schemas.microsoft.com/office/drawing/2016/5/10/chartex" xmlns:cx5="http://schemas.microsoft.com/office/drawing/2016/5/11/chartex" xmlns:cx6="http://schemas.microsoft.com/office/drawing/2016/5/12/chartex" xmlns:cx7="http://schemas.microsoft.com/office/drawing/2016/5/13/chartex" xmlns:cx8="http://schemas.microsoft.com/office/drawing/2016/5/14/chartex" xmlns:mc="http://schemas.openxmlformats.org/markup-compatibility/2006" xmlns:aink="http://schemas.microsoft.com/office/drawing/2016/ink" xmlns:am3d="http://schemas.microsoft.com/office/drawing/2017/model3d" xmlns:o="urn:schemas-microsoft-com:office:office" xmlns:oel="http://schemas.microsoft.com/office/2019/extlst" xmlns:r="http://schemas.openxmlformats.org/officeDocument/2006/relationships" xmlns:m="http://schemas.openxmlformats.org/officeDocument/2006/math" xmlns:v="urn:schemas-microsoft-com:vml" xmlns:wp14="http://schemas.microsoft.com/office/word/2010/wordprocessingDrawing" xmlns:wp="http://schemas.openxmlformats.org/drawingml/2006/wordprocessingDrawing" xmlns:w10="urn:schemas-microsoft-com:office:word" xmlns:w="http://schemas.openxmlformats.org/wordprocessingml/2006/main" xmlns:w14="http://schemas.microsoft.com/office/word/2010/wordml" xmlns:w15="http://schemas.microsoft.com/office/word/2012/wordml" xmlns:w16cex="http://schemas.microsoft.com/office/word/2018/wordml/cex" xmlns:w16cid="http://schemas.microsoft.com/office/word/2016/wordml/cid" xmlns:w16="http://schemas.microsoft.com/office/word/2018/wordml" xmlns:w16sdtdh="http://schemas.microsoft.com/office/word/2020/wordml/sdtdatahash" xmlns:w16se="http://schemas.microsoft.com/office/word/2015/wordml/symex" xmlns:wpg="http://schemas.microsoft.com/office/word/2010/wordprocessingGroup" xmlns:wpi="http://schemas.microsoft.com/office/word/2010/wordprocessingInk" xmlns:wne="http://schemas.microsoft.com/office/word/2006/wordml" xmlns:wps="http://schemas.microsoft.com/office/word/2010/wordprocessingShape" mc:Ignorable="w14 w15 w16se w16cid w16 w16cex w16sdtdh wp14">
+<w:footnotes xmlns:wpc="http://schemas.microsoft.com/office/word/2010/wordprocessingCanvas" xmlns:cx="http://schemas.microsoft.com/office/drawing/2014/chartex" xmlns:cx1="http://schemas.microsoft.com/office/drawing/2015/9/8/chartex" xmlns:cx2="http://schemas.microsoft.com/office/drawing/2015/10/21/chartex" xmlns:cx3="http://schemas.microsoft.com/office/drawing/2016/5/9/chartex" xmlns:cx4="http://schemas.microsoft.com/office/drawing/2016/5/10/chartex" xmlns:cx5="http://schemas.microsoft.com/office/drawing/2016/5/11/chartex" xmlns:cx6="http://schemas.microsoft.com/office/drawing/2016/5/12/chartex" xmlns:cx7="http://schemas.microsoft.com/office/drawing/2016/5/13/chartex" xmlns:cx8="http://schemas.microsoft.com/office/drawing/2016/5/14/chartex" xmlns:mc="http://schemas.openxmlformats.org/markup-compatibility/2006" xmlns:aink="http://schemas.microsoft.com/office/drawing/2016/ink" xmlns:am3d="http://schemas.microsoft.com/office/drawing/2017/model3d" xmlns:o="urn:schemas-microsoft-com:office:office" xmlns:r="http://schemas.openxmlformats.org/officeDocument/2006/relationships" xmlns:m="http://schemas.openxmlformats.org/officeDocument/2006/math" xmlns:v="urn:schemas-microsoft-com:vml" xmlns:wp14="http://schemas.microsoft.com/office/word/2010/wordprocessingDrawing" xmlns:wp="http://schemas.openxmlformats.org/drawingml/2006/wordprocessingDrawing" xmlns:w10="urn:schemas-microsoft-com:office:word" xmlns:w="http://schemas.openxmlformats.org/wordprocessingml/2006/main" xmlns:w14="http://schemas.microsoft.com/office/word/2010/wordml" xmlns:w15="http://schemas.microsoft.com/office/word/2012/wordml" xmlns:w16cid="http://schemas.microsoft.com/office/word/2016/wordml/cid" xmlns:w16se="http://schemas.microsoft.com/office/word/2015/wordml/symex" xmlns:wpg="http://schemas.microsoft.com/office/word/2010/wordprocessingGroup" xmlns:wpi="http://schemas.microsoft.com/office/word/2010/wordprocessingInk" xmlns:wne="http://schemas.microsoft.com/office/word/2006/wordml" xmlns:wps="http://schemas.microsoft.com/office/word/2010/wordprocessingShape" mc:Ignorable="w14 w15 w16se w16cid wp14">
   <w:footnote w:type="separator" w:id="-1">
     <w:p>
       <w:pPr>
@@ -6883,7 +6609,7 @@
 </file>
 
 <file path=word/header1.xml><?xml version="1.0" encoding="utf-8"?>
-<w:hdr xmlns:wpc="http://schemas.microsoft.com/office/word/2010/wordprocessingCanvas" xmlns:cx="http://schemas.microsoft.com/office/drawing/2014/chartex" xmlns:cx1="http://schemas.microsoft.com/office/drawing/2015/9/8/chartex" xmlns:cx2="http://schemas.microsoft.com/office/drawing/2015/10/21/chartex" xmlns:cx3="http://schemas.microsoft.com/office/drawing/2016/5/9/chartex" xmlns:cx4="http://schemas.microsoft.com/office/drawing/2016/5/10/chartex" xmlns:cx5="http://schemas.microsoft.com/office/drawing/2016/5/11/chartex" xmlns:cx6="http://schemas.microsoft.com/office/drawing/2016/5/12/chartex" xmlns:cx7="http://schemas.microsoft.com/office/drawing/2016/5/13/chartex" xmlns:cx8="http://schemas.microsoft.com/office/drawing/2016/5/14/chartex" xmlns:mc="http://schemas.openxmlformats.org/markup-compatibility/2006" xmlns:aink="http://schemas.microsoft.com/office/drawing/2016/ink" xmlns:am3d="http://schemas.microsoft.com/office/drawing/2017/model3d" xmlns:o="urn:schemas-microsoft-com:office:office" xmlns:oel="http://schemas.microsoft.com/office/2019/extlst" xmlns:r="http://schemas.openxmlformats.org/officeDocument/2006/relationships" xmlns:m="http://schemas.openxmlformats.org/officeDocument/2006/math" xmlns:v="urn:schemas-microsoft-com:vml" xmlns:wp14="http://schemas.microsoft.com/office/word/2010/wordprocessingDrawing" xmlns:wp="http://schemas.openxmlformats.org/drawingml/2006/wordprocessingDrawing" xmlns:w10="urn:schemas-microsoft-com:office:word" xmlns:w="http://schemas.openxmlformats.org/wordprocessingml/2006/main" xmlns:w14="http://schemas.microsoft.com/office/word/2010/wordml" xmlns:w15="http://schemas.microsoft.com/office/word/2012/wordml" xmlns:w16cex="http://schemas.microsoft.com/office/word/2018/wordml/cex" xmlns:w16cid="http://schemas.microsoft.com/office/word/2016/wordml/cid" xmlns:w16="http://schemas.microsoft.com/office/word/2018/wordml" xmlns:w16sdtdh="http://schemas.microsoft.com/office/word/2020/wordml/sdtdatahash" xmlns:w16se="http://schemas.microsoft.com/office/word/2015/wordml/symex" xmlns:wpg="http://schemas.microsoft.com/office/word/2010/wordprocessingGroup" xmlns:wpi="http://schemas.microsoft.com/office/word/2010/wordprocessingInk" xmlns:wne="http://schemas.microsoft.com/office/word/2006/wordml" xmlns:wps="http://schemas.microsoft.com/office/word/2010/wordprocessingShape" mc:Ignorable="w14 w15 w16se w16cid w16 w16cex w16sdtdh wp14">
+<w:hdr xmlns:wpc="http://schemas.microsoft.com/office/word/2010/wordprocessingCanvas" xmlns:cx="http://schemas.microsoft.com/office/drawing/2014/chartex" xmlns:cx1="http://schemas.microsoft.com/office/drawing/2015/9/8/chartex" xmlns:cx2="http://schemas.microsoft.com/office/drawing/2015/10/21/chartex" xmlns:cx3="http://schemas.microsoft.com/office/drawing/2016/5/9/chartex" xmlns:cx4="http://schemas.microsoft.com/office/drawing/2016/5/10/chartex" xmlns:cx5="http://schemas.microsoft.com/office/drawing/2016/5/11/chartex" xmlns:cx6="http://schemas.microsoft.com/office/drawing/2016/5/12/chartex" xmlns:cx7="http://schemas.microsoft.com/office/drawing/2016/5/13/chartex" xmlns:cx8="http://schemas.microsoft.com/office/drawing/2016/5/14/chartex" xmlns:mc="http://schemas.openxmlformats.org/markup-compatibility/2006" xmlns:aink="http://schemas.microsoft.com/office/drawing/2016/ink" xmlns:am3d="http://schemas.microsoft.com/office/drawing/2017/model3d" xmlns:o="urn:schemas-microsoft-com:office:office" xmlns:r="http://schemas.openxmlformats.org/officeDocument/2006/relationships" xmlns:m="http://schemas.openxmlformats.org/officeDocument/2006/math" xmlns:v="urn:schemas-microsoft-com:vml" xmlns:wp14="http://schemas.microsoft.com/office/word/2010/wordprocessingDrawing" xmlns:wp="http://schemas.openxmlformats.org/drawingml/2006/wordprocessingDrawing" xmlns:w10="urn:schemas-microsoft-com:office:word" xmlns:w="http://schemas.openxmlformats.org/wordprocessingml/2006/main" xmlns:w14="http://schemas.microsoft.com/office/word/2010/wordml" xmlns:w15="http://schemas.microsoft.com/office/word/2012/wordml" xmlns:w16cid="http://schemas.microsoft.com/office/word/2016/wordml/cid" xmlns:w16se="http://schemas.microsoft.com/office/word/2015/wordml/symex" xmlns:wpg="http://schemas.microsoft.com/office/word/2010/wordprocessingGroup" xmlns:wpi="http://schemas.microsoft.com/office/word/2010/wordprocessingInk" xmlns:wne="http://schemas.microsoft.com/office/word/2006/wordml" xmlns:wps="http://schemas.microsoft.com/office/word/2010/wordprocessingShape" mc:Ignorable="w14 w15 w16se w16cid wp14">
   <w:p>
     <w:pPr>
       <w:pStyle w:val="Intestazione"/>
@@ -6909,7 +6635,7 @@
 </file>
 
 <file path=word/numbering.xml><?xml version="1.0" encoding="utf-8"?>
-<w:numbering xmlns:wpc="http://schemas.microsoft.com/office/word/2010/wordprocessingCanvas" xmlns:cx="http://schemas.microsoft.com/office/drawing/2014/chartex" xmlns:cx1="http://schemas.microsoft.com/office/drawing/2015/9/8/chartex" xmlns:cx2="http://schemas.microsoft.com/office/drawing/2015/10/21/chartex" xmlns:cx3="http://schemas.microsoft.com/office/drawing/2016/5/9/chartex" xmlns:cx4="http://schemas.microsoft.com/office/drawing/2016/5/10/chartex" xmlns:cx5="http://schemas.microsoft.com/office/drawing/2016/5/11/chartex" xmlns:cx6="http://schemas.microsoft.com/office/drawing/2016/5/12/chartex" xmlns:cx7="http://schemas.microsoft.com/office/drawing/2016/5/13/chartex" xmlns:cx8="http://schemas.microsoft.com/office/drawing/2016/5/14/chartex" xmlns:mc="http://schemas.openxmlformats.org/markup-compatibility/2006" xmlns:aink="http://schemas.microsoft.com/office/drawing/2016/ink" xmlns:am3d="http://schemas.microsoft.com/office/drawing/2017/model3d" xmlns:o="urn:schemas-microsoft-com:office:office" xmlns:oel="http://schemas.microsoft.com/office/2019/extlst" xmlns:r="http://schemas.openxmlformats.org/officeDocument/2006/relationships" xmlns:m="http://schemas.openxmlformats.org/officeDocument/2006/math" xmlns:v="urn:schemas-microsoft-com:vml" xmlns:wp14="http://schemas.microsoft.com/office/word/2010/wordprocessingDrawing" xmlns:wp="http://schemas.openxmlformats.org/drawingml/2006/wordprocessingDrawing" xmlns:w10="urn:schemas-microsoft-com:office:word" xmlns:w="http://schemas.openxmlformats.org/wordprocessingml/2006/main" xmlns:w14="http://schemas.microsoft.com/office/word/2010/wordml" xmlns:w15="http://schemas.microsoft.com/office/word/2012/wordml" xmlns:w16cex="http://schemas.microsoft.com/office/word/2018/wordml/cex" xmlns:w16cid="http://schemas.microsoft.com/office/word/2016/wordml/cid" xmlns:w16="http://schemas.microsoft.com/office/word/2018/wordml" xmlns:w16sdtdh="http://schemas.microsoft.com/office/word/2020/wordml/sdtdatahash" xmlns:w16se="http://schemas.microsoft.com/office/word/2015/wordml/symex" xmlns:wpg="http://schemas.microsoft.com/office/word/2010/wordprocessingGroup" xmlns:wpi="http://schemas.microsoft.com/office/word/2010/wordprocessingInk" xmlns:wne="http://schemas.microsoft.com/office/word/2006/wordml" xmlns:wps="http://schemas.microsoft.com/office/word/2010/wordprocessingShape" mc:Ignorable="w14 w15 w16se w16cid w16 w16cex w16sdtdh wp14">
+<w:numbering xmlns:wpc="http://schemas.microsoft.com/office/word/2010/wordprocessingCanvas" xmlns:cx="http://schemas.microsoft.com/office/drawing/2014/chartex" xmlns:cx1="http://schemas.microsoft.com/office/drawing/2015/9/8/chartex" xmlns:cx2="http://schemas.microsoft.com/office/drawing/2015/10/21/chartex" xmlns:cx3="http://schemas.microsoft.com/office/drawing/2016/5/9/chartex" xmlns:cx4="http://schemas.microsoft.com/office/drawing/2016/5/10/chartex" xmlns:cx5="http://schemas.microsoft.com/office/drawing/2016/5/11/chartex" xmlns:cx6="http://schemas.microsoft.com/office/drawing/2016/5/12/chartex" xmlns:cx7="http://schemas.microsoft.com/office/drawing/2016/5/13/chartex" xmlns:cx8="http://schemas.microsoft.com/office/drawing/2016/5/14/chartex" xmlns:mc="http://schemas.openxmlformats.org/markup-compatibility/2006" xmlns:aink="http://schemas.microsoft.com/office/drawing/2016/ink" xmlns:am3d="http://schemas.microsoft.com/office/drawing/2017/model3d" xmlns:o="urn:schemas-microsoft-com:office:office" xmlns:r="http://schemas.openxmlformats.org/officeDocument/2006/relationships" xmlns:m="http://schemas.openxmlformats.org/officeDocument/2006/math" xmlns:v="urn:schemas-microsoft-com:vml" xmlns:wp14="http://schemas.microsoft.com/office/word/2010/wordprocessingDrawing" xmlns:wp="http://schemas.openxmlformats.org/drawingml/2006/wordprocessingDrawing" xmlns:w10="urn:schemas-microsoft-com:office:word" xmlns:w="http://schemas.openxmlformats.org/wordprocessingml/2006/main" xmlns:w14="http://schemas.microsoft.com/office/word/2010/wordml" xmlns:w15="http://schemas.microsoft.com/office/word/2012/wordml" xmlns:w16cid="http://schemas.microsoft.com/office/word/2016/wordml/cid" xmlns:w16se="http://schemas.microsoft.com/office/word/2015/wordml/symex" xmlns:wpg="http://schemas.microsoft.com/office/word/2010/wordprocessingGroup" xmlns:wpi="http://schemas.microsoft.com/office/word/2010/wordprocessingInk" xmlns:wne="http://schemas.microsoft.com/office/word/2006/wordml" xmlns:wps="http://schemas.microsoft.com/office/word/2010/wordprocessingShape" mc:Ignorable="w14 w15 w16se w16cid wp14">
   <w:abstractNum w:abstractNumId="0" w15:restartNumberingAfterBreak="0">
     <w:nsid w:val="009B721B"/>
     <w:multiLevelType w:val="hybridMultilevel"/>
@@ -8940,74 +8666,74 @@
       </w:pPr>
     </w:lvl>
   </w:abstractNum>
-  <w:num w:numId="1" w16cid:durableId="1443496762">
+  <w:num w:numId="1">
     <w:abstractNumId w:val="8"/>
   </w:num>
-  <w:num w:numId="2" w16cid:durableId="778372997">
+  <w:num w:numId="2">
     <w:abstractNumId w:val="13"/>
   </w:num>
-  <w:num w:numId="3" w16cid:durableId="167326928">
+  <w:num w:numId="3">
     <w:abstractNumId w:val="6"/>
   </w:num>
-  <w:num w:numId="4" w16cid:durableId="57559592">
+  <w:num w:numId="4">
     <w:abstractNumId w:val="19"/>
   </w:num>
-  <w:num w:numId="5" w16cid:durableId="392655122">
+  <w:num w:numId="5">
     <w:abstractNumId w:val="15"/>
   </w:num>
-  <w:num w:numId="6" w16cid:durableId="1700856027">
+  <w:num w:numId="6">
     <w:abstractNumId w:val="16"/>
   </w:num>
-  <w:num w:numId="7" w16cid:durableId="1871644698">
+  <w:num w:numId="7">
     <w:abstractNumId w:val="11"/>
   </w:num>
-  <w:num w:numId="8" w16cid:durableId="1073742253">
+  <w:num w:numId="8">
     <w:abstractNumId w:val="4"/>
   </w:num>
-  <w:num w:numId="9" w16cid:durableId="504129639">
+  <w:num w:numId="9">
     <w:abstractNumId w:val="2"/>
   </w:num>
-  <w:num w:numId="10" w16cid:durableId="1771318960">
+  <w:num w:numId="10">
     <w:abstractNumId w:val="20"/>
   </w:num>
-  <w:num w:numId="11" w16cid:durableId="5717401">
+  <w:num w:numId="11">
     <w:abstractNumId w:val="10"/>
   </w:num>
-  <w:num w:numId="12" w16cid:durableId="504898727">
+  <w:num w:numId="12">
     <w:abstractNumId w:val="1"/>
   </w:num>
-  <w:num w:numId="13" w16cid:durableId="356005944">
+  <w:num w:numId="13">
     <w:abstractNumId w:val="18"/>
   </w:num>
-  <w:num w:numId="14" w16cid:durableId="692195277">
+  <w:num w:numId="14">
     <w:abstractNumId w:val="7"/>
   </w:num>
-  <w:num w:numId="15" w16cid:durableId="1306931972">
+  <w:num w:numId="15">
     <w:abstractNumId w:val="0"/>
   </w:num>
-  <w:num w:numId="16" w16cid:durableId="1664699661">
+  <w:num w:numId="16">
     <w:abstractNumId w:val="12"/>
   </w:num>
-  <w:num w:numId="17" w16cid:durableId="850295568">
+  <w:num w:numId="17">
     <w:abstractNumId w:val="9"/>
   </w:num>
-  <w:num w:numId="18" w16cid:durableId="1597592207">
+  <w:num w:numId="18">
     <w:abstractNumId w:val="3"/>
   </w:num>
-  <w:num w:numId="19" w16cid:durableId="1965574302">
+  <w:num w:numId="19">
     <w:abstractNumId w:val="17"/>
   </w:num>
-  <w:num w:numId="20" w16cid:durableId="423574206">
+  <w:num w:numId="20">
     <w:abstractNumId w:val="14"/>
   </w:num>
-  <w:num w:numId="21" w16cid:durableId="1544054143">
+  <w:num w:numId="21">
     <w:abstractNumId w:val="5"/>
   </w:num>
 </w:numbering>
 </file>
 
 <file path=word/styles.xml><?xml version="1.0" encoding="utf-8"?>
-<w:styles xmlns:mc="http://schemas.openxmlformats.org/markup-compatibility/2006" xmlns:r="http://schemas.openxmlformats.org/officeDocument/2006/relationships" xmlns:w="http://schemas.openxmlformats.org/wordprocessingml/2006/main" xmlns:w14="http://schemas.microsoft.com/office/word/2010/wordml" xmlns:w15="http://schemas.microsoft.com/office/word/2012/wordml" xmlns:w16cex="http://schemas.microsoft.com/office/word/2018/wordml/cex" xmlns:w16cid="http://schemas.microsoft.com/office/word/2016/wordml/cid" xmlns:w16="http://schemas.microsoft.com/office/word/2018/wordml" xmlns:w16sdtdh="http://schemas.microsoft.com/office/word/2020/wordml/sdtdatahash" xmlns:w16se="http://schemas.microsoft.com/office/word/2015/wordml/symex" mc:Ignorable="w14 w15 w16se w16cid w16 w16cex w16sdtdh">
+<w:styles xmlns:mc="http://schemas.openxmlformats.org/markup-compatibility/2006" xmlns:r="http://schemas.openxmlformats.org/officeDocument/2006/relationships" xmlns:w="http://schemas.openxmlformats.org/wordprocessingml/2006/main" xmlns:w14="http://schemas.microsoft.com/office/word/2010/wordml" xmlns:w15="http://schemas.microsoft.com/office/word/2012/wordml" xmlns:w16cid="http://schemas.microsoft.com/office/word/2016/wordml/cid" xmlns:w16se="http://schemas.microsoft.com/office/word/2015/wordml/symex" mc:Ignorable="w14 w15 w16se w16cid">
   <w:docDefaults>
     <w:rPrDefault>
       <w:rPr>
@@ -9024,7 +8750,7 @@
       </w:pPr>
     </w:pPrDefault>
   </w:docDefaults>
-  <w:latentStyles w:defLockedState="0" w:defUIPriority="99" w:defSemiHidden="0" w:defUnhideWhenUsed="0" w:defQFormat="0" w:count="376">
+  <w:latentStyles w:defLockedState="0" w:defUIPriority="99" w:defSemiHidden="0" w:defUnhideWhenUsed="0" w:defQFormat="0" w:count="375">
     <w:lsdException w:name="Normal" w:uiPriority="0" w:qFormat="1"/>
     <w:lsdException w:name="heading 1" w:uiPriority="9" w:qFormat="1"/>
     <w:lsdException w:name="heading 2" w:semiHidden="1" w:uiPriority="9" w:unhideWhenUsed="1" w:qFormat="1"/>
@@ -9400,7 +9126,6 @@
     <w:lsdException w:name="Smart Hyperlink" w:semiHidden="1" w:unhideWhenUsed="1"/>
     <w:lsdException w:name="Hashtag" w:semiHidden="1" w:unhideWhenUsed="1"/>
     <w:lsdException w:name="Unresolved Mention" w:semiHidden="1" w:unhideWhenUsed="1"/>
-    <w:lsdException w:name="Smart Link" w:semiHidden="1" w:unhideWhenUsed="1"/>
   </w:latentStyles>
   <w:style w:type="paragraph" w:default="1" w:styleId="Normale">
     <w:name w:val="Normal"/>

</xml_diff>

<commit_message>
D2 - revisione RNF
</commit_message>
<xml_diff>
--- a/Specifica requisiti/Specifica dei requisiti.docx
+++ b/Specifica requisiti/Specifica dei requisiti.docx
@@ -3460,23 +3460,20 @@
     </w:p>
     <w:p/>
     <w:p/>
-    <w:p>
-      <w:bookmarkStart w:id="21" w:name="_GoBack"/>
-      <w:bookmarkEnd w:id="21"/>
-    </w:p>
     <w:p/>
+    <w:p/>
     <w:p>
       <w:pPr>
         <w:pStyle w:val="Titolo3"/>
       </w:pPr>
-      <w:bookmarkStart w:id="22" w:name="_Toc117100045"/>
-      <w:bookmarkStart w:id="23" w:name="_Toc117502992"/>
+      <w:bookmarkStart w:id="21" w:name="_Toc117100045"/>
+      <w:bookmarkStart w:id="22" w:name="_Toc117502992"/>
       <w:r>
         <w:lastRenderedPageBreak/>
         <w:t>Descrizione Use Case “Modifica password”</w:t>
       </w:r>
+      <w:bookmarkEnd w:id="21"/>
       <w:bookmarkEnd w:id="22"/>
-      <w:bookmarkEnd w:id="23"/>
     </w:p>
     <w:p/>
     <w:p>
@@ -3678,11 +3675,11 @@
       <w:pPr>
         <w:pStyle w:val="Titolo2"/>
       </w:pPr>
-      <w:bookmarkStart w:id="24" w:name="_Toc117502993"/>
+      <w:bookmarkStart w:id="23" w:name="_Toc117502993"/>
       <w:r>
         <w:t>Affollamento impianti</w:t>
       </w:r>
-      <w:bookmarkEnd w:id="24"/>
+      <w:bookmarkEnd w:id="23"/>
     </w:p>
     <w:p>
       <w:pPr>
@@ -3760,11 +3757,11 @@
       <w:pPr>
         <w:pStyle w:val="Titolo3"/>
       </w:pPr>
-      <w:bookmarkStart w:id="25" w:name="_Toc117502994"/>
+      <w:bookmarkStart w:id="24" w:name="_Toc117502994"/>
       <w:r>
         <w:t>Descrizione Use Case “Visualizza affollamento impianto singolo”</w:t>
       </w:r>
-      <w:bookmarkEnd w:id="25"/>
+      <w:bookmarkEnd w:id="24"/>
     </w:p>
     <w:p/>
     <w:p>
@@ -3979,11 +3976,11 @@
       <w:pPr>
         <w:pStyle w:val="Titolo2"/>
       </w:pPr>
-      <w:bookmarkStart w:id="26" w:name="_Toc117502995"/>
+      <w:bookmarkStart w:id="25" w:name="_Toc117502995"/>
       <w:r>
         <w:t>Condizioni meteorologiche</w:t>
       </w:r>
-      <w:bookmarkEnd w:id="26"/>
+      <w:bookmarkEnd w:id="25"/>
     </w:p>
     <w:p>
       <w:pPr>
@@ -4169,11 +4166,11 @@
       <w:pPr>
         <w:pStyle w:val="Titolo2"/>
       </w:pPr>
-      <w:bookmarkStart w:id="27" w:name="_Toc117502996"/>
+      <w:bookmarkStart w:id="26" w:name="_Toc117502996"/>
       <w:r>
         <w:t>Gestione dello stato di apertura degli impianti</w:t>
       </w:r>
-      <w:bookmarkEnd w:id="27"/>
+      <w:bookmarkEnd w:id="26"/>
     </w:p>
     <w:p>
       <w:pPr>
@@ -4465,11 +4462,11 @@
       <w:pPr>
         <w:pStyle w:val="Titolo2"/>
       </w:pPr>
-      <w:bookmarkStart w:id="28" w:name="_Toc117502997"/>
+      <w:bookmarkStart w:id="27" w:name="_Toc117502997"/>
       <w:r>
         <w:t>Statistiche degli impianti utilizzati</w:t>
       </w:r>
-      <w:bookmarkEnd w:id="28"/>
+      <w:bookmarkEnd w:id="27"/>
     </w:p>
     <w:p>
       <w:pPr>
@@ -4772,11 +4769,11 @@
       <w:pPr>
         <w:pStyle w:val="Titolo2"/>
       </w:pPr>
-      <w:bookmarkStart w:id="29" w:name="_Toc117502998"/>
+      <w:bookmarkStart w:id="28" w:name="_Toc117502998"/>
       <w:r>
         <w:t>Classifica globale</w:t>
       </w:r>
-      <w:bookmarkEnd w:id="29"/>
+      <w:bookmarkEnd w:id="28"/>
     </w:p>
     <w:p>
       <w:pPr>
@@ -4842,14 +4839,14 @@
       <w:pPr>
         <w:pStyle w:val="Titolo3"/>
       </w:pPr>
-      <w:bookmarkStart w:id="30" w:name="_Toc117502999"/>
+      <w:bookmarkStart w:id="29" w:name="_Toc117502999"/>
       <w:r>
         <w:t>Descrizione Use Case “</w:t>
       </w:r>
       <w:r>
         <w:t>Visualizza classifica globale”</w:t>
       </w:r>
-      <w:bookmarkEnd w:id="30"/>
+      <w:bookmarkEnd w:id="29"/>
     </w:p>
     <w:p>
       <w:r>
@@ -4929,11 +4926,11 @@
       <w:pPr>
         <w:pStyle w:val="Titolo1"/>
       </w:pPr>
-      <w:bookmarkStart w:id="31" w:name="_Toc117503000"/>
+      <w:bookmarkStart w:id="30" w:name="_Toc117503000"/>
       <w:r>
         <w:t>Requisiti non funzionali</w:t>
       </w:r>
-      <w:bookmarkEnd w:id="31"/>
+      <w:bookmarkEnd w:id="30"/>
     </w:p>
     <w:p>
       <w:r>
@@ -5070,17 +5067,17 @@
           </w:tcPr>
           <w:p>
             <w:pPr>
+              <w:pStyle w:val="Paragrafoelenco"/>
               <w:ind w:left="0"/>
             </w:pPr>
             <w:r>
-              <w:t>Capacità del</w:t>
-            </w:r>
-            <w:r>
-              <w:t xml:space="preserve"> sistema</w:t>
-            </w:r>
-            <w:r>
-              <w:t xml:space="preserve"> di ottenere i log degli accessi agli impianti dalla centralina di controllo di ognuno</w:t>
-            </w:r>
+              <w:t>Capacità del sistema di ottenere i log di accesso di ogni impianto tramite la centralina di controllo a loro dedicata</w:t>
+            </w:r>
+          </w:p>
+          <w:p>
+            <w:pPr>
+              <w:ind w:left="0"/>
+            </w:pPr>
           </w:p>
         </w:tc>
       </w:tr>
@@ -5129,7 +5126,13 @@
               <w:t xml:space="preserve"> sistema</w:t>
             </w:r>
             <w:r>
-              <w:t xml:space="preserve"> di generare nuovi skipass che vengano riconosciuti validi all’accesso a</w:t>
+              <w:t xml:space="preserve"> di generare nuovi skipass che vengano riconosciuti </w:t>
+            </w:r>
+            <w:r>
+              <w:t xml:space="preserve">come </w:t>
+            </w:r>
+            <w:r>
+              <w:t>validi all’accesso a</w:t>
             </w:r>
             <w:r>
               <w:t>gli impianti</w:t>
@@ -5185,6 +5188,7 @@
                 <w:b/>
                 <w:bCs/>
               </w:rPr>
+              <w:lastRenderedPageBreak/>
               <w:t>Proprietà</w:t>
             </w:r>
           </w:p>
@@ -5244,7 +5248,6 @@
               <w:ind w:left="0"/>
             </w:pPr>
             <w:r>
-              <w:lastRenderedPageBreak/>
               <w:t>Dispositivi di utilizzo</w:t>
             </w:r>
             <w:r>
@@ -5609,7 +5612,13 @@
               <w:t>Il sistema mette a disposizione un bottone per la richiesta di cancellazione</w:t>
             </w:r>
             <w:r>
-              <w:t xml:space="preserve"> essere in grado di effettuarla</w:t>
+              <w:t xml:space="preserve"> del profilo registrato ed inoltre deve</w:t>
+            </w:r>
+            <w:r>
+              <w:t xml:space="preserve"> essere</w:t>
+            </w:r>
+            <w:r>
+              <w:t xml:space="preserve"> in grado di effettuare tale funzione</w:t>
             </w:r>
           </w:p>
         </w:tc>
@@ -5869,7 +5878,19 @@
               <w:rPr>
                 <w:rFonts w:cs="Calibri Light"/>
               </w:rPr>
-              <w:t xml:space="preserve"> (</w:t>
+              <w:t xml:space="preserve"> </w:t>
+            </w:r>
+            <w:r>
+              <w:rPr>
+                <w:rFonts w:cs="Calibri Light"/>
+              </w:rPr>
+              <w:t xml:space="preserve">tra i seguenti: </w:t>
+            </w:r>
+            <w:r>
+              <w:rPr>
+                <w:rFonts w:cs="Calibri Light"/>
+              </w:rPr>
+              <w:t>(</w:t>
             </w:r>
             <w:r>
               <w:t>`!</w:t>
@@ -6085,6 +6106,7 @@
         </w:numPr>
       </w:pPr>
       <w:r>
+        <w:lastRenderedPageBreak/>
         <w:t>RNF 7 Design dell’interfaccia</w:t>
       </w:r>
     </w:p>
@@ -6177,7 +6199,6 @@
               <w:ind w:left="0"/>
             </w:pPr>
             <w:r>
-              <w:lastRenderedPageBreak/>
               <w:t>Design dell’interfaccia</w:t>
             </w:r>
           </w:p>
@@ -6335,7 +6356,19 @@
               <w:ind w:left="0"/>
             </w:pPr>
             <w:r>
-              <w:t>I dati relativi all’affollamento impianti e condizioni meteorologiche devono essere disponibili in tempo reale</w:t>
+              <w:t>I dati relativi all’affollamento</w:t>
+            </w:r>
+            <w:r>
+              <w:t xml:space="preserve"> degli</w:t>
+            </w:r>
+            <w:r>
+              <w:t xml:space="preserve"> impianti e </w:t>
+            </w:r>
+            <w:r>
+              <w:t xml:space="preserve">alle </w:t>
+            </w:r>
+            <w:r>
+              <w:t>condizioni meteorologiche devono essere disponibili in tempo reale</w:t>
             </w:r>
           </w:p>
         </w:tc>
@@ -6348,7 +6381,13 @@
               <w:ind w:left="0"/>
             </w:pPr>
             <w:r>
-              <w:t>Il sistema effettua un refresh dei dati elencati almeno una volta al minuto</w:t>
+              <w:t xml:space="preserve">Il sistema effettua un refresh dei dati elencati </w:t>
+            </w:r>
+            <w:r>
+              <w:t xml:space="preserve">(?) </w:t>
+            </w:r>
+            <w:r>
+              <w:t>almeno una volta al minuto</w:t>
             </w:r>
           </w:p>
         </w:tc>
@@ -6492,10 +6531,18 @@
               <w:ind w:left="0"/>
             </w:pPr>
             <w:r>
-              <w:t>L’utente riceve conferma tramite mail dell’avvenuto pagamento e</w:t>
-            </w:r>
-            <w:r>
-              <w:t xml:space="preserve"> notifica del cambio password</w:t>
+              <w:t xml:space="preserve">L’utente riceve conferma tramite mail dell’avvenuto </w:t>
+            </w:r>
+            <w:bookmarkStart w:id="31" w:name="_GoBack"/>
+            <w:bookmarkEnd w:id="31"/>
+            <w:r>
+              <w:t>pagamento, notifica</w:t>
+            </w:r>
+            <w:r>
+              <w:t xml:space="preserve"> del cambio password</w:t>
+            </w:r>
+            <w:r>
+              <w:t xml:space="preserve"> e cancellazione dei dati legati al profilo registrato</w:t>
             </w:r>
           </w:p>
         </w:tc>
@@ -6536,7 +6583,13 @@
               <w:ind w:left="0"/>
             </w:pPr>
             <w:r>
-              <w:t>L’utente deve confermare via mail la registrazione di un nuovo account e la richiesta di recupero di una password dimenticata</w:t>
+              <w:t>L’utente deve confermare via mail la registrazione di un nuovo account e la richiesta di recupero d</w:t>
+            </w:r>
+            <w:r>
+              <w:t xml:space="preserve">ella </w:t>
+            </w:r>
+            <w:r>
+              <w:t>password dimenticata</w:t>
             </w:r>
           </w:p>
         </w:tc>

</xml_diff>

<commit_message>
D2 - Correzione Descrizione Utenze
</commit_message>
<xml_diff>
--- a/Specifica requisiti/Specifica dei requisiti.docx
+++ b/Specifica requisiti/Specifica dei requisiti.docx
@@ -2293,8 +2293,6 @@
               <w:fldChar w:fldCharType="end"/>
             </w:r>
           </w:hyperlink>
-          <w:bookmarkStart w:id="3" w:name="_GoBack"/>
-          <w:bookmarkEnd w:id="3"/>
         </w:p>
         <w:p>
           <w:pPr>
@@ -4689,145 +4687,145 @@
         <w:pStyle w:val="Titolo1"/>
         <w:ind w:left="0"/>
       </w:pPr>
-      <w:bookmarkStart w:id="4" w:name="_Toc117502982"/>
-      <w:bookmarkStart w:id="5" w:name="_Toc117513038"/>
-      <w:bookmarkStart w:id="6" w:name="_Toc117677599"/>
+      <w:bookmarkStart w:id="3" w:name="_Toc117502982"/>
+      <w:bookmarkStart w:id="4" w:name="_Toc117513038"/>
+      <w:bookmarkStart w:id="5" w:name="_Toc117677599"/>
       <w:r>
         <w:lastRenderedPageBreak/>
         <w:t>Scopo del documento</w:t>
       </w:r>
+      <w:bookmarkEnd w:id="3"/>
       <w:bookmarkEnd w:id="4"/>
       <w:bookmarkEnd w:id="5"/>
+      <w:r>
+        <w:t xml:space="preserve"> </w:t>
+      </w:r>
+    </w:p>
+    <w:p>
+      <w:pPr>
+        <w:ind w:left="-221"/>
+      </w:pPr>
+    </w:p>
+    <w:p>
+      <w:pPr>
+        <w:ind w:left="0"/>
+      </w:pPr>
+      <w:r>
+        <w:rPr>
+          <w:highlight w:val="white"/>
+        </w:rPr>
+        <w:t xml:space="preserve">Il presente documento riporta la specifica dei requisiti di sistema del progetto </w:t>
+      </w:r>
+      <w:r>
+        <w:rPr>
+          <w:highlight w:val="white"/>
+        </w:rPr>
+        <w:t>Ski Online</w:t>
+      </w:r>
+      <w:r>
+        <w:rPr>
+          <w:highlight w:val="white"/>
+        </w:rPr>
+        <w:t xml:space="preserve"> usando diagrammi in </w:t>
+      </w:r>
+      <w:proofErr w:type="spellStart"/>
+      <w:r>
+        <w:t>Unified</w:t>
+      </w:r>
+      <w:proofErr w:type="spellEnd"/>
+      <w:r>
+        <w:t xml:space="preserve"> Modeling Language (</w:t>
+      </w:r>
+      <w:r>
+        <w:rPr>
+          <w:highlight w:val="white"/>
+        </w:rPr>
+        <w:t xml:space="preserve">UML) e tabelle strutturate. Nel precedente documento </w:t>
+      </w:r>
+      <w:r>
+        <w:t>sono stati definiti gli obiettivi del progetto (PERCH</w:t>
+      </w:r>
+      <w:r>
+        <w:t>È</w:t>
+      </w:r>
+      <w:r>
+        <w:t xml:space="preserve">) e i requisiti (COSA) usando solo il linguaggio naturale. Ora i requisiti vengono specificati usando sia il </w:t>
+      </w:r>
+      <w:r>
+        <w:rPr>
+          <w:rFonts w:asciiTheme="majorHAnsi" w:hAnsiTheme="majorHAnsi" w:cstheme="majorHAnsi"/>
+        </w:rPr>
+        <w:t>linguaggio</w:t>
+      </w:r>
+      <w:r>
+        <w:t xml:space="preserve"> naturale sia linguaggi più formali e strutturati, UML per la descrizione dei </w:t>
+      </w:r>
+      <w:r>
+        <w:rPr>
+          <w:highlight w:val="white"/>
+        </w:rPr>
+        <w:t>requisiti funzionali e tabelle strutturate per la descrizione dei</w:t>
+      </w:r>
+      <w:r>
+        <w:t xml:space="preserve"> </w:t>
+      </w:r>
+      <w:r>
+        <w:rPr>
+          <w:highlight w:val="white"/>
+        </w:rPr>
+        <w:t>requisiti non funzionali.</w:t>
+      </w:r>
+      <w:r>
+        <w:t xml:space="preserve"> Inoltre, tenendo conto di tali requisiti, viene presentato il design del sistema con l’utilizzo di diagrammi di contesto e dei componenti.</w:t>
+      </w:r>
+    </w:p>
+    <w:p>
+      <w:pPr>
+        <w:ind w:left="0"/>
+        <w:rPr>
+          <w:rFonts w:cstheme="minorHAnsi"/>
+        </w:rPr>
+      </w:pPr>
+    </w:p>
+    <w:p>
+      <w:pPr>
+        <w:pStyle w:val="Titolo1"/>
+        <w:ind w:left="0"/>
+      </w:pPr>
+      <w:bookmarkStart w:id="6" w:name="_Toc117502983"/>
+      <w:bookmarkStart w:id="7" w:name="_Toc117513039"/>
+      <w:bookmarkStart w:id="8" w:name="_Toc117677600"/>
+      <w:r>
+        <w:t>Requisiti funzionali</w:t>
+      </w:r>
       <w:bookmarkEnd w:id="6"/>
-      <w:r>
-        <w:t xml:space="preserve"> </w:t>
-      </w:r>
-    </w:p>
-    <w:p>
-      <w:pPr>
-        <w:ind w:left="-221"/>
-      </w:pPr>
-    </w:p>
-    <w:p>
-      <w:pPr>
-        <w:ind w:left="0"/>
-      </w:pPr>
-      <w:r>
-        <w:rPr>
-          <w:highlight w:val="white"/>
-        </w:rPr>
-        <w:t xml:space="preserve">Il presente documento riporta la specifica dei requisiti di sistema del progetto </w:t>
-      </w:r>
-      <w:r>
-        <w:rPr>
-          <w:highlight w:val="white"/>
-        </w:rPr>
-        <w:t>Ski Online</w:t>
-      </w:r>
-      <w:r>
-        <w:rPr>
-          <w:highlight w:val="white"/>
-        </w:rPr>
-        <w:t xml:space="preserve"> usando diagrammi in </w:t>
-      </w:r>
-      <w:proofErr w:type="spellStart"/>
-      <w:r>
-        <w:t>Unified</w:t>
-      </w:r>
-      <w:proofErr w:type="spellEnd"/>
-      <w:r>
-        <w:t xml:space="preserve"> Modeling Language (</w:t>
-      </w:r>
-      <w:r>
-        <w:rPr>
-          <w:highlight w:val="white"/>
-        </w:rPr>
-        <w:t xml:space="preserve">UML) e tabelle strutturate. Nel precedente documento </w:t>
-      </w:r>
-      <w:r>
-        <w:t>sono stati definiti gli obiettivi del progetto (PERCH</w:t>
-      </w:r>
-      <w:r>
-        <w:t>È</w:t>
-      </w:r>
-      <w:r>
-        <w:t xml:space="preserve">) e i requisiti (COSA) usando solo il linguaggio naturale. Ora i requisiti vengono specificati usando sia il </w:t>
-      </w:r>
-      <w:r>
-        <w:rPr>
-          <w:rFonts w:asciiTheme="majorHAnsi" w:hAnsiTheme="majorHAnsi" w:cstheme="majorHAnsi"/>
-        </w:rPr>
-        <w:t>linguaggio</w:t>
-      </w:r>
-      <w:r>
-        <w:t xml:space="preserve"> naturale sia linguaggi più formali e strutturati, UML per la descrizione dei </w:t>
-      </w:r>
-      <w:r>
-        <w:rPr>
-          <w:highlight w:val="white"/>
-        </w:rPr>
-        <w:t>requisiti funzionali e tabelle strutturate per la descrizione dei</w:t>
-      </w:r>
-      <w:r>
-        <w:t xml:space="preserve"> </w:t>
-      </w:r>
-      <w:r>
-        <w:rPr>
-          <w:highlight w:val="white"/>
-        </w:rPr>
-        <w:t>requisiti non funzionali.</w:t>
-      </w:r>
-      <w:r>
-        <w:t xml:space="preserve"> Inoltre, tenendo conto di tali requisiti, viene presentato il design del sistema con l’utilizzo di diagrammi di contesto e dei componenti.</w:t>
-      </w:r>
-    </w:p>
-    <w:p>
-      <w:pPr>
-        <w:ind w:left="0"/>
-        <w:rPr>
-          <w:rFonts w:cstheme="minorHAnsi"/>
-        </w:rPr>
-      </w:pPr>
-    </w:p>
-    <w:p>
-      <w:pPr>
-        <w:pStyle w:val="Titolo1"/>
-        <w:ind w:left="0"/>
-      </w:pPr>
-      <w:bookmarkStart w:id="7" w:name="_Toc117502983"/>
-      <w:bookmarkStart w:id="8" w:name="_Toc117513039"/>
-      <w:bookmarkStart w:id="9" w:name="_Toc117677600"/>
-      <w:r>
-        <w:t>Requisiti funzionali</w:t>
-      </w:r>
       <w:bookmarkEnd w:id="7"/>
       <w:bookmarkEnd w:id="8"/>
+    </w:p>
+    <w:p>
+      <w:pPr>
+        <w:ind w:left="0"/>
+      </w:pPr>
+    </w:p>
+    <w:p>
+      <w:pPr>
+        <w:pStyle w:val="Titolo2"/>
+        <w:ind w:left="0"/>
+      </w:pPr>
+      <w:bookmarkStart w:id="9" w:name="_Toc117100037"/>
+      <w:bookmarkStart w:id="10" w:name="_Toc117502984"/>
+      <w:bookmarkStart w:id="11" w:name="_Toc117513040"/>
+      <w:bookmarkStart w:id="12" w:name="_Toc117677601"/>
+      <w:r>
+        <w:rPr>
+          <w:rFonts w:eastAsia="MS Gothic"/>
+        </w:rPr>
+        <w:t>Azioni utente anonimo</w:t>
+      </w:r>
       <w:bookmarkEnd w:id="9"/>
-    </w:p>
-    <w:p>
-      <w:pPr>
-        <w:ind w:left="0"/>
-      </w:pPr>
-    </w:p>
-    <w:p>
-      <w:pPr>
-        <w:pStyle w:val="Titolo2"/>
-        <w:ind w:left="0"/>
-      </w:pPr>
-      <w:bookmarkStart w:id="10" w:name="_Toc117100037"/>
-      <w:bookmarkStart w:id="11" w:name="_Toc117502984"/>
-      <w:bookmarkStart w:id="12" w:name="_Toc117513040"/>
-      <w:bookmarkStart w:id="13" w:name="_Toc117677601"/>
-      <w:r>
-        <w:rPr>
-          <w:rFonts w:eastAsia="MS Gothic"/>
-        </w:rPr>
-        <w:t>Azioni utente anonimo</w:t>
-      </w:r>
       <w:bookmarkEnd w:id="10"/>
       <w:bookmarkEnd w:id="11"/>
       <w:bookmarkEnd w:id="12"/>
-      <w:bookmarkEnd w:id="13"/>
     </w:p>
     <w:p>
       <w:pPr>
@@ -4838,11 +4836,11 @@
         </w:numPr>
         <w:ind w:left="499"/>
       </w:pPr>
-      <w:bookmarkStart w:id="14" w:name="_Toc116336438"/>
+      <w:bookmarkStart w:id="13" w:name="_Toc116336438"/>
       <w:r>
         <w:t>RF 5. Registrazione</w:t>
       </w:r>
-      <w:bookmarkEnd w:id="14"/>
+      <w:bookmarkEnd w:id="13"/>
     </w:p>
     <w:p>
       <w:pPr>
@@ -4999,18 +4997,18 @@
         <w:pStyle w:val="Titolo3"/>
         <w:ind w:left="0"/>
       </w:pPr>
-      <w:bookmarkStart w:id="15" w:name="_Toc117100038"/>
-      <w:bookmarkStart w:id="16" w:name="_Toc117502985"/>
-      <w:bookmarkStart w:id="17" w:name="_Toc117513041"/>
-      <w:bookmarkStart w:id="18" w:name="_Toc117677602"/>
+      <w:bookmarkStart w:id="14" w:name="_Toc117100038"/>
+      <w:bookmarkStart w:id="15" w:name="_Toc117502985"/>
+      <w:bookmarkStart w:id="16" w:name="_Toc117513041"/>
+      <w:bookmarkStart w:id="17" w:name="_Toc117677602"/>
       <w:r>
         <w:lastRenderedPageBreak/>
         <w:t>Descrizione Use Case “Registrazione”</w:t>
       </w:r>
+      <w:bookmarkEnd w:id="14"/>
       <w:bookmarkEnd w:id="15"/>
       <w:bookmarkEnd w:id="16"/>
       <w:bookmarkEnd w:id="17"/>
-      <w:bookmarkEnd w:id="18"/>
     </w:p>
     <w:p>
       <w:pPr>
@@ -5510,9 +5508,9 @@
       <w:pPr>
         <w:ind w:left="0"/>
       </w:pPr>
-      <w:bookmarkStart w:id="19" w:name="_Toc117100039"/>
-      <w:bookmarkStart w:id="20" w:name="_Toc117502986"/>
-      <w:bookmarkStart w:id="21" w:name="_Toc117513042"/>
+      <w:bookmarkStart w:id="18" w:name="_Toc117100039"/>
+      <w:bookmarkStart w:id="19" w:name="_Toc117502986"/>
+      <w:bookmarkStart w:id="20" w:name="_Toc117513042"/>
     </w:p>
     <w:p>
       <w:pPr>
@@ -5639,15 +5637,15 @@
         <w:pStyle w:val="Titolo3"/>
         <w:ind w:left="0"/>
       </w:pPr>
-      <w:bookmarkStart w:id="22" w:name="_Toc117677603"/>
+      <w:bookmarkStart w:id="21" w:name="_Toc117677603"/>
       <w:r>
         <w:lastRenderedPageBreak/>
         <w:t>Descrizione Use Case “Recupera password”</w:t>
       </w:r>
+      <w:bookmarkEnd w:id="18"/>
       <w:bookmarkEnd w:id="19"/>
       <w:bookmarkEnd w:id="20"/>
       <w:bookmarkEnd w:id="21"/>
-      <w:bookmarkEnd w:id="22"/>
     </w:p>
     <w:p>
       <w:pPr>
@@ -5939,18 +5937,18 @@
         <w:pStyle w:val="Titolo3"/>
         <w:ind w:left="0"/>
       </w:pPr>
-      <w:bookmarkStart w:id="23" w:name="_Toc117100040"/>
-      <w:bookmarkStart w:id="24" w:name="_Toc117502987"/>
-      <w:bookmarkStart w:id="25" w:name="_Toc117513043"/>
-      <w:bookmarkStart w:id="26" w:name="_Toc117677604"/>
+      <w:bookmarkStart w:id="22" w:name="_Toc117100040"/>
+      <w:bookmarkStart w:id="23" w:name="_Toc117502987"/>
+      <w:bookmarkStart w:id="24" w:name="_Toc117513043"/>
+      <w:bookmarkStart w:id="25" w:name="_Toc117677604"/>
       <w:r>
         <w:lastRenderedPageBreak/>
         <w:t>Descrizione Use Case “Login”</w:t>
       </w:r>
+      <w:bookmarkEnd w:id="22"/>
       <w:bookmarkEnd w:id="23"/>
       <w:bookmarkEnd w:id="24"/>
       <w:bookmarkEnd w:id="25"/>
-      <w:bookmarkEnd w:id="26"/>
     </w:p>
     <w:p>
       <w:pPr>
@@ -6252,10 +6250,10 @@
         <w:pStyle w:val="Titolo2"/>
         <w:ind w:left="0"/>
       </w:pPr>
-      <w:bookmarkStart w:id="27" w:name="_Toc117100041"/>
-      <w:bookmarkStart w:id="28" w:name="_Toc117502988"/>
-      <w:bookmarkStart w:id="29" w:name="_Toc117513044"/>
-      <w:bookmarkStart w:id="30" w:name="_Toc117677605"/>
+      <w:bookmarkStart w:id="26" w:name="_Toc117100041"/>
+      <w:bookmarkStart w:id="27" w:name="_Toc117502988"/>
+      <w:bookmarkStart w:id="28" w:name="_Toc117513044"/>
+      <w:bookmarkStart w:id="29" w:name="_Toc117677605"/>
       <w:r>
         <w:rPr>
           <w:rFonts w:eastAsia="MS Gothic"/>
@@ -6263,10 +6261,10 @@
         <w:lastRenderedPageBreak/>
         <w:t>Azioni utente registrato</w:t>
       </w:r>
+      <w:bookmarkEnd w:id="26"/>
       <w:bookmarkEnd w:id="27"/>
       <w:bookmarkEnd w:id="28"/>
       <w:bookmarkEnd w:id="29"/>
-      <w:bookmarkEnd w:id="30"/>
     </w:p>
     <w:p>
       <w:pPr>
@@ -6280,8 +6278,8 @@
       <w:r>
         <w:t>RF 7. Eliminazione account</w:t>
       </w:r>
-      <w:bookmarkStart w:id="31" w:name="_RF_7._Eliminazione"/>
-      <w:bookmarkEnd w:id="31"/>
+      <w:bookmarkStart w:id="30" w:name="_RF_7._Eliminazione"/>
+      <w:bookmarkEnd w:id="30"/>
     </w:p>
     <w:p>
       <w:pPr>
@@ -6355,17 +6353,17 @@
         <w:pStyle w:val="Titolo3"/>
         <w:ind w:left="0"/>
       </w:pPr>
-      <w:bookmarkStart w:id="32" w:name="_Toc117100042"/>
-      <w:bookmarkStart w:id="33" w:name="_Toc117502989"/>
-      <w:bookmarkStart w:id="34" w:name="_Toc117513045"/>
-      <w:bookmarkStart w:id="35" w:name="_Toc117677606"/>
+      <w:bookmarkStart w:id="31" w:name="_Toc117100042"/>
+      <w:bookmarkStart w:id="32" w:name="_Toc117502989"/>
+      <w:bookmarkStart w:id="33" w:name="_Toc117513045"/>
+      <w:bookmarkStart w:id="34" w:name="_Toc117677606"/>
       <w:r>
         <w:t>Descrizione Use Case “Eliminazione Account”</w:t>
       </w:r>
+      <w:bookmarkEnd w:id="31"/>
       <w:bookmarkEnd w:id="32"/>
       <w:bookmarkEnd w:id="33"/>
       <w:bookmarkEnd w:id="34"/>
-      <w:bookmarkEnd w:id="35"/>
     </w:p>
     <w:p>
       <w:pPr>
@@ -6538,10 +6536,10 @@
         <w:pStyle w:val="Titolo2"/>
         <w:ind w:left="0"/>
       </w:pPr>
-      <w:bookmarkStart w:id="36" w:name="_Toc117100043"/>
-      <w:bookmarkStart w:id="37" w:name="_Toc117502990"/>
-      <w:bookmarkStart w:id="38" w:name="_Toc117513046"/>
-      <w:bookmarkStart w:id="39" w:name="_Toc117677607"/>
+      <w:bookmarkStart w:id="35" w:name="_Toc117100043"/>
+      <w:bookmarkStart w:id="36" w:name="_Toc117502990"/>
+      <w:bookmarkStart w:id="37" w:name="_Toc117513046"/>
+      <w:bookmarkStart w:id="38" w:name="_Toc117677607"/>
       <w:r>
         <w:rPr>
           <w:rFonts w:eastAsia="MS Gothic"/>
@@ -6549,10 +6547,10 @@
         <w:lastRenderedPageBreak/>
         <w:t>Azioni utente registrato, operatore e gestore</w:t>
       </w:r>
+      <w:bookmarkEnd w:id="35"/>
       <w:bookmarkEnd w:id="36"/>
       <w:bookmarkEnd w:id="37"/>
       <w:bookmarkEnd w:id="38"/>
-      <w:bookmarkEnd w:id="39"/>
     </w:p>
     <w:p>
       <w:pPr>
@@ -6685,10 +6683,10 @@
         <w:pStyle w:val="Titolo3"/>
         <w:ind w:left="0"/>
       </w:pPr>
-      <w:bookmarkStart w:id="40" w:name="_Toc117100044"/>
-      <w:bookmarkStart w:id="41" w:name="_Toc117502991"/>
-      <w:bookmarkStart w:id="42" w:name="_Toc117513047"/>
-      <w:bookmarkStart w:id="43" w:name="_Toc117677608"/>
+      <w:bookmarkStart w:id="39" w:name="_Toc117100044"/>
+      <w:bookmarkStart w:id="40" w:name="_Toc117502991"/>
+      <w:bookmarkStart w:id="41" w:name="_Toc117513047"/>
+      <w:bookmarkStart w:id="42" w:name="_Toc117677608"/>
       <w:r>
         <w:t>Descrizione Use Case “</w:t>
       </w:r>
@@ -6700,10 +6698,10 @@
       <w:r>
         <w:t>”</w:t>
       </w:r>
+      <w:bookmarkEnd w:id="39"/>
       <w:bookmarkEnd w:id="40"/>
       <w:bookmarkEnd w:id="41"/>
       <w:bookmarkEnd w:id="42"/>
-      <w:bookmarkEnd w:id="43"/>
     </w:p>
     <w:p>
       <w:pPr>
@@ -6853,18 +6851,18 @@
         <w:pStyle w:val="Titolo3"/>
         <w:ind w:left="0"/>
       </w:pPr>
-      <w:bookmarkStart w:id="44" w:name="_Toc117100045"/>
-      <w:bookmarkStart w:id="45" w:name="_Toc117502992"/>
-      <w:bookmarkStart w:id="46" w:name="_Toc117513048"/>
-      <w:bookmarkStart w:id="47" w:name="_Toc117677609"/>
+      <w:bookmarkStart w:id="43" w:name="_Toc117100045"/>
+      <w:bookmarkStart w:id="44" w:name="_Toc117502992"/>
+      <w:bookmarkStart w:id="45" w:name="_Toc117513048"/>
+      <w:bookmarkStart w:id="46" w:name="_Toc117677609"/>
       <w:r>
         <w:lastRenderedPageBreak/>
         <w:t>Descrizione Use Case “Modifica password”</w:t>
       </w:r>
+      <w:bookmarkEnd w:id="43"/>
       <w:bookmarkEnd w:id="44"/>
       <w:bookmarkEnd w:id="45"/>
       <w:bookmarkEnd w:id="46"/>
-      <w:bookmarkEnd w:id="47"/>
     </w:p>
     <w:p>
       <w:pPr>
@@ -7224,16 +7222,16 @@
         <w:pStyle w:val="Titolo2"/>
         <w:ind w:left="0"/>
       </w:pPr>
-      <w:bookmarkStart w:id="48" w:name="_Toc117502993"/>
-      <w:bookmarkStart w:id="49" w:name="_Toc117513049"/>
-      <w:bookmarkStart w:id="50" w:name="_Toc117677610"/>
+      <w:bookmarkStart w:id="47" w:name="_Toc117502993"/>
+      <w:bookmarkStart w:id="48" w:name="_Toc117513049"/>
+      <w:bookmarkStart w:id="49" w:name="_Toc117677610"/>
       <w:r>
         <w:lastRenderedPageBreak/>
         <w:t>Affollamento impianti</w:t>
       </w:r>
+      <w:bookmarkEnd w:id="47"/>
       <w:bookmarkEnd w:id="48"/>
       <w:bookmarkEnd w:id="49"/>
-      <w:bookmarkEnd w:id="50"/>
     </w:p>
     <w:p>
       <w:pPr>
@@ -7322,8 +7320,8 @@
       </w:r>
     </w:p>
     <w:p>
-      <w:bookmarkStart w:id="51" w:name="_Toc117502994"/>
-      <w:bookmarkStart w:id="52" w:name="_Toc117513050"/>
+      <w:bookmarkStart w:id="50" w:name="_Toc117502994"/>
+      <w:bookmarkStart w:id="51" w:name="_Toc117513050"/>
     </w:p>
     <w:p>
       <w:pPr>
@@ -7335,13 +7333,13 @@
         <w:pStyle w:val="Titolo3"/>
         <w:ind w:left="0"/>
       </w:pPr>
-      <w:bookmarkStart w:id="53" w:name="_Toc117677611"/>
+      <w:bookmarkStart w:id="52" w:name="_Toc117677611"/>
       <w:r>
         <w:t>Descrizione Use Case “Visualizza affollamento impianto singolo”</w:t>
       </w:r>
+      <w:bookmarkEnd w:id="50"/>
       <w:bookmarkEnd w:id="51"/>
       <w:bookmarkEnd w:id="52"/>
-      <w:bookmarkEnd w:id="53"/>
     </w:p>
     <w:p>
       <w:pPr>
@@ -7561,7 +7559,7 @@
         <w:pStyle w:val="Titolo3"/>
         <w:ind w:left="0"/>
       </w:pPr>
-      <w:bookmarkStart w:id="54" w:name="_Toc117677612"/>
+      <w:bookmarkStart w:id="53" w:name="_Toc117677612"/>
       <w:r>
         <w:lastRenderedPageBreak/>
         <w:t xml:space="preserve">Descrizione Use Case “Visualizza affollamento </w:t>
@@ -7572,7 +7570,7 @@
       <w:r>
         <w:t>”</w:t>
       </w:r>
-      <w:bookmarkEnd w:id="54"/>
+      <w:bookmarkEnd w:id="53"/>
     </w:p>
     <w:p>
       <w:pPr>
@@ -7680,15 +7678,15 @@
         <w:pStyle w:val="Titolo2"/>
         <w:ind w:left="0"/>
       </w:pPr>
-      <w:bookmarkStart w:id="55" w:name="_Toc117502995"/>
-      <w:bookmarkStart w:id="56" w:name="_Toc117513051"/>
-      <w:bookmarkStart w:id="57" w:name="_Toc117677613"/>
+      <w:bookmarkStart w:id="54" w:name="_Toc117502995"/>
+      <w:bookmarkStart w:id="55" w:name="_Toc117513051"/>
+      <w:bookmarkStart w:id="56" w:name="_Toc117677613"/>
       <w:r>
         <w:t>Condizioni meteorologiche</w:t>
       </w:r>
+      <w:bookmarkEnd w:id="54"/>
       <w:bookmarkEnd w:id="55"/>
       <w:bookmarkEnd w:id="56"/>
-      <w:bookmarkEnd w:id="57"/>
     </w:p>
     <w:p>
       <w:pPr>
@@ -7858,7 +7856,7 @@
         <w:pStyle w:val="Titolo3"/>
         <w:ind w:left="0"/>
       </w:pPr>
-      <w:bookmarkStart w:id="58" w:name="_Toc117677614"/>
+      <w:bookmarkStart w:id="57" w:name="_Toc117677614"/>
       <w:r>
         <w:lastRenderedPageBreak/>
         <w:t xml:space="preserve">Descrizione Use Case “Visualizza </w:t>
@@ -7869,7 +7867,7 @@
       <w:r>
         <w:t>”</w:t>
       </w:r>
-      <w:bookmarkEnd w:id="58"/>
+      <w:bookmarkEnd w:id="57"/>
     </w:p>
     <w:p>
       <w:pPr>
@@ -8030,15 +8028,15 @@
         <w:pStyle w:val="Titolo2"/>
         <w:ind w:left="0"/>
       </w:pPr>
-      <w:bookmarkStart w:id="59" w:name="_Toc117502996"/>
-      <w:bookmarkStart w:id="60" w:name="_Toc117513052"/>
-      <w:bookmarkStart w:id="61" w:name="_Toc117677615"/>
+      <w:bookmarkStart w:id="58" w:name="_Toc117502996"/>
+      <w:bookmarkStart w:id="59" w:name="_Toc117513052"/>
+      <w:bookmarkStart w:id="60" w:name="_Toc117677615"/>
       <w:r>
         <w:t>Gestione dello stato di apertura degli impianti</w:t>
       </w:r>
+      <w:bookmarkEnd w:id="58"/>
       <w:bookmarkEnd w:id="59"/>
       <w:bookmarkEnd w:id="60"/>
-      <w:bookmarkEnd w:id="61"/>
     </w:p>
     <w:p>
       <w:pPr>
@@ -8118,7 +8116,7 @@
         <w:pStyle w:val="Titolo3"/>
         <w:ind w:left="0"/>
       </w:pPr>
-      <w:bookmarkStart w:id="62" w:name="_Toc117677616"/>
+      <w:bookmarkStart w:id="61" w:name="_Toc117677616"/>
       <w:r>
         <w:t>Descrizione Use Case “</w:t>
       </w:r>
@@ -8128,7 +8126,7 @@
       <w:r>
         <w:t>”</w:t>
       </w:r>
-      <w:bookmarkEnd w:id="62"/>
+      <w:bookmarkEnd w:id="61"/>
     </w:p>
     <w:p>
       <w:pPr>
@@ -8297,14 +8295,14 @@
         <w:pStyle w:val="Titolo3"/>
         <w:ind w:left="0"/>
       </w:pPr>
-      <w:bookmarkStart w:id="63" w:name="_Toc117677617"/>
+      <w:bookmarkStart w:id="62" w:name="_Toc117677617"/>
       <w:r>
         <w:t xml:space="preserve">Descrizione Use Case </w:t>
       </w:r>
       <w:r>
         <w:t>“Chiude un impianto”</w:t>
       </w:r>
-      <w:bookmarkEnd w:id="63"/>
+      <w:bookmarkEnd w:id="62"/>
     </w:p>
     <w:p>
       <w:pPr>
@@ -8559,16 +8557,16 @@
         <w:pStyle w:val="Titolo2"/>
         <w:ind w:left="0"/>
       </w:pPr>
-      <w:bookmarkStart w:id="64" w:name="_Toc117502997"/>
-      <w:bookmarkStart w:id="65" w:name="_Toc117513053"/>
-      <w:bookmarkStart w:id="66" w:name="_Toc117677618"/>
+      <w:bookmarkStart w:id="63" w:name="_Toc117502997"/>
+      <w:bookmarkStart w:id="64" w:name="_Toc117513053"/>
+      <w:bookmarkStart w:id="65" w:name="_Toc117677618"/>
       <w:r>
         <w:lastRenderedPageBreak/>
         <w:t>Statistiche degli impianti utilizzati</w:t>
       </w:r>
+      <w:bookmarkEnd w:id="63"/>
       <w:bookmarkEnd w:id="64"/>
       <w:bookmarkEnd w:id="65"/>
-      <w:bookmarkEnd w:id="66"/>
     </w:p>
     <w:p>
       <w:pPr>
@@ -8674,14 +8672,14 @@
         <w:pStyle w:val="Titolo3"/>
         <w:ind w:left="0"/>
       </w:pPr>
-      <w:bookmarkStart w:id="67" w:name="_Toc117677619"/>
+      <w:bookmarkStart w:id="66" w:name="_Toc117677619"/>
       <w:r>
         <w:t>Descrizione Use Case “</w:t>
       </w:r>
       <w:r>
         <w:t>Visualizza gli impianti più utilizzati”</w:t>
       </w:r>
-      <w:bookmarkEnd w:id="67"/>
+      <w:bookmarkEnd w:id="66"/>
     </w:p>
     <w:p/>
     <w:p>
@@ -8879,7 +8877,7 @@
         <w:pStyle w:val="Titolo3"/>
         <w:ind w:left="0"/>
       </w:pPr>
-      <w:bookmarkStart w:id="68" w:name="_Toc117677620"/>
+      <w:bookmarkStart w:id="67" w:name="_Toc117677620"/>
       <w:r>
         <w:lastRenderedPageBreak/>
         <w:t>Descrizione Use Case “</w:t>
@@ -8887,7 +8885,7 @@
       <w:r>
         <w:t>Visualizza lo storico degli impianti utilizzati”</w:t>
       </w:r>
-      <w:bookmarkEnd w:id="68"/>
+      <w:bookmarkEnd w:id="67"/>
     </w:p>
     <w:p>
       <w:pPr>
@@ -9124,16 +9122,16 @@
         <w:pStyle w:val="Titolo2"/>
         <w:ind w:left="0"/>
       </w:pPr>
-      <w:bookmarkStart w:id="69" w:name="_Toc117502998"/>
-      <w:bookmarkStart w:id="70" w:name="_Toc117513054"/>
-      <w:bookmarkStart w:id="71" w:name="_Toc117677621"/>
+      <w:bookmarkStart w:id="68" w:name="_Toc117502998"/>
+      <w:bookmarkStart w:id="69" w:name="_Toc117513054"/>
+      <w:bookmarkStart w:id="70" w:name="_Toc117677621"/>
       <w:r>
         <w:lastRenderedPageBreak/>
         <w:t>Classifica globale</w:t>
       </w:r>
+      <w:bookmarkEnd w:id="68"/>
       <w:bookmarkEnd w:id="69"/>
       <w:bookmarkEnd w:id="70"/>
-      <w:bookmarkEnd w:id="71"/>
     </w:p>
     <w:p>
       <w:pPr>
@@ -9213,18 +9211,18 @@
         <w:pStyle w:val="Titolo3"/>
         <w:ind w:left="0"/>
       </w:pPr>
-      <w:bookmarkStart w:id="72" w:name="_Toc117502999"/>
-      <w:bookmarkStart w:id="73" w:name="_Toc117513055"/>
-      <w:bookmarkStart w:id="74" w:name="_Toc117677622"/>
+      <w:bookmarkStart w:id="71" w:name="_Toc117502999"/>
+      <w:bookmarkStart w:id="72" w:name="_Toc117513055"/>
+      <w:bookmarkStart w:id="73" w:name="_Toc117677622"/>
       <w:r>
         <w:t>Descrizione Use Case “</w:t>
       </w:r>
       <w:r>
         <w:t>Visualizza classifica globale”</w:t>
       </w:r>
+      <w:bookmarkEnd w:id="71"/>
       <w:bookmarkEnd w:id="72"/>
       <w:bookmarkEnd w:id="73"/>
-      <w:bookmarkEnd w:id="74"/>
     </w:p>
     <w:p/>
     <w:p>
@@ -9407,16 +9405,16 @@
         <w:pStyle w:val="Titolo1"/>
         <w:ind w:left="0"/>
       </w:pPr>
-      <w:bookmarkStart w:id="75" w:name="_Toc117503000"/>
-      <w:bookmarkStart w:id="76" w:name="_Toc117513056"/>
-      <w:bookmarkStart w:id="77" w:name="_Toc117677623"/>
+      <w:bookmarkStart w:id="74" w:name="_Toc117503000"/>
+      <w:bookmarkStart w:id="75" w:name="_Toc117513056"/>
+      <w:bookmarkStart w:id="76" w:name="_Toc117677623"/>
       <w:r>
         <w:lastRenderedPageBreak/>
         <w:t>Requisiti non funzionali</w:t>
       </w:r>
+      <w:bookmarkEnd w:id="74"/>
       <w:bookmarkEnd w:id="75"/>
       <w:bookmarkEnd w:id="76"/>
-      <w:bookmarkEnd w:id="77"/>
     </w:p>
     <w:p>
       <w:pPr>
@@ -9435,7 +9433,7 @@
         </w:numPr>
         <w:ind w:left="499"/>
       </w:pPr>
-      <w:bookmarkStart w:id="78" w:name="_Toc117677624"/>
+      <w:bookmarkStart w:id="77" w:name="_Toc117677624"/>
       <w:r>
         <w:rPr>
           <w:rStyle w:val="Titolo2Carattere"/>
@@ -9443,7 +9441,7 @@
         </w:rPr>
         <w:t>RNF 1</w:t>
       </w:r>
-      <w:bookmarkEnd w:id="78"/>
+      <w:bookmarkEnd w:id="77"/>
       <w:r>
         <w:t xml:space="preserve"> </w:t>
       </w:r>
@@ -9697,7 +9695,7 @@
         </w:numPr>
         <w:ind w:left="499"/>
       </w:pPr>
-      <w:bookmarkStart w:id="79" w:name="_Toc117677625"/>
+      <w:bookmarkStart w:id="78" w:name="_Toc117677625"/>
       <w:r>
         <w:rPr>
           <w:rStyle w:val="Titolo2Carattere"/>
@@ -9706,7 +9704,7 @@
         </w:rPr>
         <w:t>RNF 2</w:t>
       </w:r>
-      <w:bookmarkEnd w:id="79"/>
+      <w:bookmarkEnd w:id="78"/>
       <w:r>
         <w:t xml:space="preserve"> Implementazione</w:t>
       </w:r>
@@ -9901,7 +9899,7 @@
         </w:numPr>
         <w:ind w:left="499"/>
       </w:pPr>
-      <w:bookmarkStart w:id="80" w:name="_Toc117677626"/>
+      <w:bookmarkStart w:id="79" w:name="_Toc117677626"/>
       <w:r>
         <w:rPr>
           <w:rStyle w:val="Titolo2Carattere"/>
@@ -9910,7 +9908,7 @@
         </w:rPr>
         <w:t>RNF 3</w:t>
       </w:r>
-      <w:bookmarkEnd w:id="80"/>
+      <w:bookmarkEnd w:id="79"/>
       <w:r>
         <w:t xml:space="preserve"> Portabilità</w:t>
       </w:r>
@@ -10069,7 +10067,7 @@
         </w:numPr>
         <w:ind w:left="499"/>
       </w:pPr>
-      <w:bookmarkStart w:id="81" w:name="_Toc117677627"/>
+      <w:bookmarkStart w:id="80" w:name="_Toc117677627"/>
       <w:r>
         <w:rPr>
           <w:rStyle w:val="Titolo2Carattere"/>
@@ -10078,7 +10076,7 @@
         </w:rPr>
         <w:t>RNF 4</w:t>
       </w:r>
-      <w:bookmarkEnd w:id="81"/>
+      <w:bookmarkEnd w:id="80"/>
       <w:r>
         <w:t xml:space="preserve"> Normativa </w:t>
       </w:r>
@@ -10354,7 +10352,7 @@
         <w:spacing w:after="0"/>
         <w:ind w:left="499"/>
       </w:pPr>
-      <w:bookmarkStart w:id="82" w:name="_Toc117677628"/>
+      <w:bookmarkStart w:id="81" w:name="_Toc117677628"/>
       <w:r>
         <w:rPr>
           <w:rStyle w:val="Titolo2Carattere"/>
@@ -10363,7 +10361,7 @@
         </w:rPr>
         <w:t>RNF 5</w:t>
       </w:r>
-      <w:bookmarkEnd w:id="82"/>
+      <w:bookmarkEnd w:id="81"/>
       <w:r>
         <w:t xml:space="preserve"> Password sicure</w:t>
       </w:r>
@@ -10547,7 +10545,7 @@
         <w:spacing w:after="0"/>
         <w:ind w:left="499"/>
       </w:pPr>
-      <w:bookmarkStart w:id="83" w:name="_Toc117677629"/>
+      <w:bookmarkStart w:id="82" w:name="_Toc117677629"/>
       <w:r>
         <w:rPr>
           <w:rStyle w:val="Titolo2Carattere"/>
@@ -10556,7 +10554,7 @@
         </w:rPr>
         <w:t>RNF 6</w:t>
       </w:r>
-      <w:bookmarkEnd w:id="83"/>
+      <w:bookmarkEnd w:id="82"/>
       <w:r>
         <w:t xml:space="preserve"> Scalabilità</w:t>
       </w:r>
@@ -10748,7 +10746,7 @@
         </w:numPr>
         <w:ind w:left="499"/>
       </w:pPr>
-      <w:bookmarkStart w:id="84" w:name="_Toc117677630"/>
+      <w:bookmarkStart w:id="83" w:name="_Toc117677630"/>
       <w:r>
         <w:rPr>
           <w:rStyle w:val="Titolo2Carattere"/>
@@ -10757,7 +10755,7 @@
         </w:rPr>
         <w:t>RNF 7</w:t>
       </w:r>
-      <w:bookmarkEnd w:id="84"/>
+      <w:bookmarkEnd w:id="83"/>
       <w:r>
         <w:t xml:space="preserve"> Design dell’interfaccia</w:t>
       </w:r>
@@ -10911,7 +10909,7 @@
         </w:numPr>
         <w:ind w:left="499"/>
       </w:pPr>
-      <w:bookmarkStart w:id="85" w:name="_Toc117677631"/>
+      <w:bookmarkStart w:id="84" w:name="_Toc117677631"/>
       <w:r>
         <w:rPr>
           <w:rStyle w:val="Titolo2Carattere"/>
@@ -10920,7 +10918,7 @@
         </w:rPr>
         <w:t>RNF 8</w:t>
       </w:r>
-      <w:bookmarkEnd w:id="85"/>
+      <w:bookmarkEnd w:id="84"/>
       <w:r>
         <w:t xml:space="preserve"> Tempo reale</w:t>
       </w:r>
@@ -11093,7 +11091,7 @@
         </w:numPr>
         <w:ind w:left="499"/>
       </w:pPr>
-      <w:bookmarkStart w:id="86" w:name="_Toc117677632"/>
+      <w:bookmarkStart w:id="85" w:name="_Toc117677632"/>
       <w:r>
         <w:rPr>
           <w:rStyle w:val="Titolo2Carattere"/>
@@ -11102,7 +11100,7 @@
         </w:rPr>
         <w:t>RNF 9</w:t>
       </w:r>
-      <w:bookmarkEnd w:id="86"/>
+      <w:bookmarkEnd w:id="85"/>
       <w:r>
         <w:t xml:space="preserve"> Notifica mail</w:t>
       </w:r>
@@ -11315,7 +11313,7 @@
         </w:numPr>
         <w:ind w:left="499"/>
       </w:pPr>
-      <w:bookmarkStart w:id="87" w:name="_Toc117677633"/>
+      <w:bookmarkStart w:id="86" w:name="_Toc117677633"/>
       <w:r>
         <w:rPr>
           <w:rStyle w:val="Titolo2Carattere"/>
@@ -11324,7 +11322,7 @@
         </w:rPr>
         <w:t>RNF 10</w:t>
       </w:r>
-      <w:bookmarkEnd w:id="87"/>
+      <w:bookmarkEnd w:id="86"/>
       <w:r>
         <w:t xml:space="preserve"> Prestazioni</w:t>
       </w:r>
@@ -11515,7 +11513,7 @@
         </w:numPr>
         <w:ind w:left="499"/>
       </w:pPr>
-      <w:bookmarkStart w:id="88" w:name="_Toc117677634"/>
+      <w:bookmarkStart w:id="87" w:name="_Toc117677634"/>
       <w:r>
         <w:rPr>
           <w:rStyle w:val="Titolo2Carattere"/>
@@ -11524,7 +11522,7 @@
         </w:rPr>
         <w:t>RNF 11</w:t>
       </w:r>
-      <w:bookmarkEnd w:id="88"/>
+      <w:bookmarkEnd w:id="87"/>
       <w:r>
         <w:t xml:space="preserve"> Usabilità</w:t>
       </w:r>
@@ -11671,7 +11669,7 @@
         </w:numPr>
         <w:ind w:left="499"/>
       </w:pPr>
-      <w:bookmarkStart w:id="89" w:name="_Toc117677635"/>
+      <w:bookmarkStart w:id="88" w:name="_Toc117677635"/>
       <w:r>
         <w:rPr>
           <w:rStyle w:val="Titolo2Carattere"/>
@@ -11688,7 +11686,7 @@
         </w:rPr>
         <w:t>2</w:t>
       </w:r>
-      <w:bookmarkEnd w:id="89"/>
+      <w:bookmarkEnd w:id="88"/>
       <w:r>
         <w:t xml:space="preserve"> </w:t>
       </w:r>
@@ -11853,72 +11851,74 @@
         <w:pStyle w:val="Titolo1"/>
         <w:ind w:left="0"/>
       </w:pPr>
-      <w:bookmarkStart w:id="90" w:name="_Toc117677636"/>
+      <w:bookmarkStart w:id="89" w:name="_Toc117677636"/>
       <w:r>
         <w:lastRenderedPageBreak/>
         <w:t>Analisi del Contesto</w:t>
       </w:r>
+      <w:bookmarkEnd w:id="89"/>
+    </w:p>
+    <w:p>
+      <w:pPr>
+        <w:ind w:left="0"/>
+      </w:pPr>
+      <w:r>
+        <w:t xml:space="preserve">Nel presente capitolo viene discusso il contesto di funzionamento del sistema, fornendo una descrizione testuale ed una rappresentazione grafica basata su Context </w:t>
+      </w:r>
+      <w:proofErr w:type="spellStart"/>
+      <w:r>
+        <w:t>Diagram</w:t>
+      </w:r>
+      <w:proofErr w:type="spellEnd"/>
+      <w:r>
+        <w:t>.</w:t>
+      </w:r>
+    </w:p>
+    <w:p>
+      <w:pPr>
+        <w:ind w:left="0"/>
+        <w:rPr>
+          <w:b/>
+        </w:rPr>
+      </w:pPr>
+      <w:r>
+        <w:t>Nella seguente sezione sono presentati gli attori e i sistemi esterni con cui l’applicazione Ski Online si interfaccerà.</w:t>
+      </w:r>
+    </w:p>
+    <w:p>
+      <w:pPr>
+        <w:ind w:left="0"/>
+      </w:pPr>
+    </w:p>
+    <w:p>
+      <w:pPr>
+        <w:pStyle w:val="Titolo2"/>
+        <w:ind w:left="0"/>
+        <w:rPr>
+          <w:rFonts w:eastAsia="MS Gothic"/>
+        </w:rPr>
+      </w:pPr>
+      <w:bookmarkStart w:id="90" w:name="_Toc117677637"/>
+      <w:r>
+        <w:rPr>
+          <w:rFonts w:eastAsia="MS Gothic"/>
+        </w:rPr>
+        <w:t>Utenti e sistemi esterni</w:t>
+      </w:r>
       <w:bookmarkEnd w:id="90"/>
     </w:p>
     <w:p>
       <w:pPr>
-        <w:ind w:left="0"/>
-      </w:pPr>
-      <w:r>
-        <w:t xml:space="preserve">Nel presente capitolo viene discusso il contesto di funzionamento del sistema, fornendo una descrizione testuale ed una rappresentazione grafica basata su Context </w:t>
-      </w:r>
-      <w:proofErr w:type="spellStart"/>
-      <w:r>
-        <w:t>Diagram</w:t>
-      </w:r>
-      <w:proofErr w:type="spellEnd"/>
-      <w:r>
-        <w:t>.</w:t>
-      </w:r>
-    </w:p>
-    <w:p>
-      <w:pPr>
-        <w:ind w:left="0"/>
-        <w:rPr>
-          <w:b/>
-        </w:rPr>
-      </w:pPr>
-      <w:r>
-        <w:t>Nella seguente sezione sono presentati gli attori e i sistemi esterni con cui l’applicazione Ski Online si interfaccerà.</w:t>
-      </w:r>
-    </w:p>
-    <w:p>
-      <w:pPr>
-        <w:ind w:left="0"/>
-      </w:pPr>
-    </w:p>
-    <w:p>
-      <w:pPr>
-        <w:pStyle w:val="Titolo2"/>
-        <w:ind w:left="0"/>
-        <w:rPr>
-          <w:rFonts w:eastAsia="MS Gothic"/>
-        </w:rPr>
-      </w:pPr>
-      <w:bookmarkStart w:id="91" w:name="_Toc117677637"/>
-      <w:r>
-        <w:rPr>
-          <w:rFonts w:eastAsia="MS Gothic"/>
-        </w:rPr>
-        <w:t>Utenti e sistemi esterni</w:t>
+        <w:pStyle w:val="Titolo3"/>
+        <w:ind w:left="0"/>
+      </w:pPr>
+      <w:bookmarkStart w:id="91" w:name="_Toc117677638"/>
+      <w:bookmarkStart w:id="92" w:name="_Utente_Anonimo"/>
+      <w:bookmarkEnd w:id="92"/>
+      <w:r>
+        <w:t>Utente Anonimo</w:t>
       </w:r>
       <w:bookmarkEnd w:id="91"/>
-    </w:p>
-    <w:p>
-      <w:pPr>
-        <w:pStyle w:val="Titolo3"/>
-        <w:ind w:left="0"/>
-      </w:pPr>
-      <w:bookmarkStart w:id="92" w:name="_Toc117677638"/>
-      <w:r>
-        <w:t>Utente Anonimo</w:t>
-      </w:r>
-      <w:bookmarkEnd w:id="92"/>
     </w:p>
     <w:p>
       <w:pPr>
@@ -11943,7 +11943,18 @@
         <w:ind w:left="360"/>
       </w:pPr>
       <w:r>
-        <w:t>Con le seguenti operazioni eseguite dall’utente, quest’ultimo può accedere ad un secondo livello di utenza identificato in questo documento come “Utente Registrato”:</w:t>
+        <w:t xml:space="preserve">Con le seguenti operazioni eseguite dall’utente, quest’ultimo può accedere ad un secondo livello di utenza identificato in questo documento come </w:t>
+      </w:r>
+      <w:hyperlink w:anchor="_Utente_Registrato" w:history="1">
+        <w:r>
+          <w:rPr>
+            <w:rStyle w:val="Collegamentoipertestuale"/>
+          </w:rPr>
+          <w:t>Utente Registrato</w:t>
+        </w:r>
+      </w:hyperlink>
+      <w:r>
+        <w:t>:</w:t>
       </w:r>
     </w:p>
     <w:p>
@@ -11997,6 +12008,8 @@
         <w:ind w:left="0"/>
       </w:pPr>
       <w:bookmarkStart w:id="93" w:name="_Toc117677639"/>
+      <w:bookmarkStart w:id="94" w:name="_Utente_Registrato"/>
+      <w:bookmarkEnd w:id="94"/>
       <w:r>
         <w:t>Utente Registrato</w:t>
       </w:r>
@@ -12012,10 +12025,18 @@
         <w:ind w:left="499"/>
       </w:pPr>
       <w:r>
-        <w:t xml:space="preserve">Con questo livello di utenza, </w:t>
-      </w:r>
-      <w:r>
-        <w:t>l’utente può accedere a funzioni quali RF 1, 2, 3, 26, 27, 28 come nel livello di utenza “Utente Anonimo” con l’aggiunta di RF 8, 12, 13 (impiegato dal sistema insieme al RF 14), 15, 16, 18, 19, 20, 22, 25;</w:t>
+        <w:t xml:space="preserve">Con questo livello di accesso, l’utente può accedere a funzioni quali RF 1, 2, 3, 26, 27, 28 già presenti nel livello di utenza </w:t>
+      </w:r>
+      <w:hyperlink w:anchor="_Utente_Anonimo" w:history="1">
+        <w:r>
+          <w:rPr>
+            <w:rStyle w:val="Collegamentoipertestuale"/>
+          </w:rPr>
+          <w:t>Utente Anonimo</w:t>
+        </w:r>
+      </w:hyperlink>
+      <w:r>
+        <w:t>;</w:t>
       </w:r>
     </w:p>
     <w:p>
@@ -12028,7 +12049,114 @@
         <w:ind w:left="499"/>
       </w:pPr>
       <w:r>
-        <w:t>Può ritornare a livello di “Utente Anonimo” tramite i seguenti passaggi:</w:t>
+        <w:t xml:space="preserve">Inoltre, </w:t>
+      </w:r>
+      <w:r>
+        <w:t>può accedere a funzioni descritte nei RF 8, 11, 20</w:t>
+      </w:r>
+      <w:r>
+        <w:t xml:space="preserve"> </w:t>
+      </w:r>
+      <w:r>
+        <w:t>comuni all’</w:t>
+      </w:r>
+      <w:hyperlink w:anchor="_Utente_Gestore" w:history="1">
+        <w:r>
+          <w:rPr>
+            <w:rStyle w:val="Collegamentoipertestuale"/>
+          </w:rPr>
+          <w:t>Utente G</w:t>
+        </w:r>
+        <w:r>
+          <w:rPr>
+            <w:rStyle w:val="Collegamentoipertestuale"/>
+          </w:rPr>
+          <w:t>e</w:t>
+        </w:r>
+        <w:r>
+          <w:rPr>
+            <w:rStyle w:val="Collegamentoipertestuale"/>
+          </w:rPr>
+          <w:t>store</w:t>
+        </w:r>
+      </w:hyperlink>
+      <w:r>
+        <w:t xml:space="preserve"> ed </w:t>
+      </w:r>
+      <w:hyperlink w:anchor="_Utente_Operatore" w:history="1">
+        <w:r>
+          <w:rPr>
+            <w:rStyle w:val="Collegamentoipertestuale"/>
+          </w:rPr>
+          <w:t xml:space="preserve">Utente </w:t>
+        </w:r>
+        <w:r>
+          <w:rPr>
+            <w:rStyle w:val="Collegamentoipertestuale"/>
+          </w:rPr>
+          <w:t>O</w:t>
+        </w:r>
+        <w:r>
+          <w:rPr>
+            <w:rStyle w:val="Collegamentoipertestuale"/>
+          </w:rPr>
+          <w:t>peratore</w:t>
+        </w:r>
+      </w:hyperlink>
+      <w:r>
+        <w:t>;</w:t>
+      </w:r>
+    </w:p>
+    <w:p>
+      <w:pPr>
+        <w:pStyle w:val="Paragrafoelenco"/>
+        <w:numPr>
+          <w:ilvl w:val="0"/>
+          <w:numId w:val="24"/>
+        </w:numPr>
+        <w:ind w:left="499"/>
+      </w:pPr>
+      <w:r>
+        <w:t>Infine, può accedere ai RF 8, 12, 13 (impiegato dal sistema insieme al RF 14), 15, 16, 18, 19, 22, 25;</w:t>
+      </w:r>
+    </w:p>
+    <w:p>
+      <w:pPr>
+        <w:pStyle w:val="Paragrafoelenco"/>
+        <w:numPr>
+          <w:ilvl w:val="0"/>
+          <w:numId w:val="24"/>
+        </w:numPr>
+        <w:ind w:left="499"/>
+      </w:pPr>
+      <w:r>
+        <w:t>Tramite i seguenti passaggi p</w:t>
+      </w:r>
+      <w:r>
+        <w:t xml:space="preserve">uò ritornare a livello di </w:t>
+      </w:r>
+      <w:hyperlink w:anchor="_Utente_Anonimo" w:history="1">
+        <w:r>
+          <w:rPr>
+            <w:rStyle w:val="Collegamentoipertestuale"/>
+          </w:rPr>
+          <w:t>Utent</w:t>
+        </w:r>
+        <w:r>
+          <w:rPr>
+            <w:rStyle w:val="Collegamentoipertestuale"/>
+          </w:rPr>
+          <w:t>e</w:t>
+        </w:r>
+        <w:r>
+          <w:rPr>
+            <w:rStyle w:val="Collegamentoipertestuale"/>
+          </w:rPr>
+          <w:t xml:space="preserve"> Anonimo</w:t>
+        </w:r>
+      </w:hyperlink>
+      <w:r>
+        <w:t>:</w:t>
       </w:r>
     </w:p>
     <w:p>
@@ -12067,11 +12195,175 @@
         <w:pStyle w:val="Titolo3"/>
         <w:ind w:left="0"/>
       </w:pPr>
-      <w:bookmarkStart w:id="94" w:name="_Toc117677640"/>
+      <w:bookmarkStart w:id="95" w:name="_Toc117677640"/>
+      <w:bookmarkStart w:id="96" w:name="_Utente_Operatore"/>
+      <w:bookmarkEnd w:id="96"/>
       <w:r>
         <w:t>Utente Operatore</w:t>
       </w:r>
-      <w:bookmarkEnd w:id="94"/>
+      <w:bookmarkEnd w:id="95"/>
+    </w:p>
+    <w:p>
+      <w:pPr>
+        <w:pStyle w:val="Paragrafoelenco"/>
+        <w:numPr>
+          <w:ilvl w:val="0"/>
+          <w:numId w:val="24"/>
+        </w:numPr>
+        <w:ind w:left="499"/>
+      </w:pPr>
+      <w:r>
+        <w:t xml:space="preserve">Con questo livello di accesso, l’utente può accedere a funzioni quali RF 1, 2, 3, 26, 27, 28 già presenti nel livello di utenza </w:t>
+      </w:r>
+      <w:hyperlink w:anchor="_Utente_Anonimo" w:history="1">
+        <w:r>
+          <w:rPr>
+            <w:rStyle w:val="Collegamentoipertestuale"/>
+          </w:rPr>
+          <w:t>Utente Anonimo</w:t>
+        </w:r>
+      </w:hyperlink>
+      <w:r>
+        <w:t>;</w:t>
+      </w:r>
+    </w:p>
+    <w:p>
+      <w:pPr>
+        <w:pStyle w:val="Paragrafoelenco"/>
+        <w:numPr>
+          <w:ilvl w:val="0"/>
+          <w:numId w:val="24"/>
+        </w:numPr>
+        <w:ind w:left="499"/>
+      </w:pPr>
+      <w:r>
+        <w:t>Inoltre, come descritto precedentemente</w:t>
+      </w:r>
+      <w:r>
+        <w:t>:</w:t>
+      </w:r>
+    </w:p>
+    <w:p>
+      <w:pPr>
+        <w:pStyle w:val="Paragrafoelenco"/>
+        <w:numPr>
+          <w:ilvl w:val="1"/>
+          <w:numId w:val="24"/>
+        </w:numPr>
+      </w:pPr>
+      <w:r>
+        <w:t>E</w:t>
+      </w:r>
+      <w:r>
+        <w:t>redita i RF 8, 1</w:t>
+      </w:r>
+      <w:r>
+        <w:t>1</w:t>
+      </w:r>
+      <w:r>
+        <w:t xml:space="preserve">, </w:t>
+      </w:r>
+      <w:r>
+        <w:t xml:space="preserve">20 </w:t>
+      </w:r>
+      <w:r>
+        <w:t xml:space="preserve">presenti al livello </w:t>
+      </w:r>
+      <w:hyperlink w:anchor="_Utente_Registrato" w:history="1">
+        <w:r>
+          <w:rPr>
+            <w:rStyle w:val="Collegamentoipertestuale"/>
+          </w:rPr>
+          <w:t>Utente Registrato</w:t>
+        </w:r>
+      </w:hyperlink>
+      <w:r>
+        <w:t>;</w:t>
+      </w:r>
+    </w:p>
+    <w:p>
+      <w:pPr>
+        <w:pStyle w:val="Paragrafoelenco"/>
+        <w:numPr>
+          <w:ilvl w:val="1"/>
+          <w:numId w:val="24"/>
+        </w:numPr>
+      </w:pPr>
+      <w:r>
+        <w:t>A</w:t>
+      </w:r>
+      <w:r>
+        <w:t xml:space="preserve">ccede </w:t>
+      </w:r>
+      <w:r>
+        <w:t>a</w:t>
+      </w:r>
+      <w:r>
+        <w:t xml:space="preserve">l RF 4 </w:t>
+      </w:r>
+      <w:r>
+        <w:t xml:space="preserve">comune con </w:t>
+      </w:r>
+      <w:r>
+        <w:t>l’</w:t>
+      </w:r>
+      <w:hyperlink w:anchor="_Utente_Gestore" w:history="1">
+        <w:r>
+          <w:rPr>
+            <w:rStyle w:val="Collegamentoipertestuale"/>
+          </w:rPr>
+          <w:t>Utente Gestore</w:t>
+        </w:r>
+      </w:hyperlink>
+      <w:r>
+        <w:t>.</w:t>
+      </w:r>
+    </w:p>
+    <w:p>
+      <w:pPr>
+        <w:pStyle w:val="Paragrafoelenco"/>
+        <w:numPr>
+          <w:ilvl w:val="0"/>
+          <w:numId w:val="24"/>
+        </w:numPr>
+        <w:ind w:left="499"/>
+      </w:pPr>
+      <w:r>
+        <w:t>Tramite l’eliminazione del proprio account e i relativi dati, grazie al RF 7, p</w:t>
+      </w:r>
+      <w:r>
+        <w:t xml:space="preserve">uò ritornare a livello di </w:t>
+      </w:r>
+      <w:hyperlink w:anchor="_Utente_Anonimo" w:history="1">
+        <w:r>
+          <w:rPr>
+            <w:rStyle w:val="Collegamentoipertestuale"/>
+          </w:rPr>
+          <w:t>Utente Anonimo</w:t>
+        </w:r>
+      </w:hyperlink>
+      <w:r>
+        <w:t>.</w:t>
+      </w:r>
+    </w:p>
+    <w:p>
+      <w:pPr>
+        <w:pStyle w:val="Paragrafoelenco"/>
+        <w:ind w:left="499"/>
+      </w:pPr>
+    </w:p>
+    <w:p>
+      <w:pPr>
+        <w:pStyle w:val="Titolo3"/>
+        <w:ind w:left="0"/>
+      </w:pPr>
+      <w:bookmarkStart w:id="97" w:name="_Toc117677641"/>
+      <w:bookmarkStart w:id="98" w:name="_Utente_Gestore"/>
+      <w:bookmarkEnd w:id="98"/>
+      <w:r>
+        <w:t>Utente Gestore</w:t>
+      </w:r>
+      <w:bookmarkEnd w:id="97"/>
     </w:p>
     <w:p>
       <w:pPr>
@@ -12083,10 +12375,18 @@
         <w:ind w:left="499"/>
       </w:pPr>
       <w:r>
-        <w:t>Con questa specializzazione di accesso, l’utente può accedere a funzioni quali RF 1, 2, 3, 26, 27, 28 come nel livello di utenza “Utente Anonimo” con l’aggiunta del RF</w:t>
-      </w:r>
-      <w:r>
-        <w:t xml:space="preserve"> 8, 20 e specialmente l’RF 4 che ne caratterizza l’utenza;</w:t>
+        <w:t xml:space="preserve">Con questa specializzazione di accesso, l’utente può accedere a funzioni quali RF 1, 2, 3, 26, 27, 28 come nel livello di utenza </w:t>
+      </w:r>
+      <w:hyperlink w:anchor="_Utente_Anonimo" w:history="1">
+        <w:r>
+          <w:rPr>
+            <w:rStyle w:val="Collegamentoipertestuale"/>
+          </w:rPr>
+          <w:t>Utente Anonimo</w:t>
+        </w:r>
+      </w:hyperlink>
+      <w:r>
+        <w:t>;</w:t>
       </w:r>
     </w:p>
     <w:p>
@@ -12096,10 +12396,9 @@
           <w:ilvl w:val="0"/>
           <w:numId w:val="25"/>
         </w:numPr>
-        <w:ind w:left="499"/>
-      </w:pPr>
-      <w:r>
-        <w:t>Può ritornare a livello di “Utente Anonimo” tramite i seguenti passaggi:</w:t>
+      </w:pPr>
+      <w:r>
+        <w:t>Inoltre, come descritto precedentemente:</w:t>
       </w:r>
     </w:p>
     <w:p>
@@ -12109,10 +12408,20 @@
           <w:ilvl w:val="1"/>
           <w:numId w:val="25"/>
         </w:numPr>
-        <w:ind w:left="1219"/>
-      </w:pPr>
-      <w:r>
-        <w:t>In riferimento al RF 7 può eliminare il proprio account e i relativi dati;</w:t>
+      </w:pPr>
+      <w:r>
+        <w:t xml:space="preserve">Eredita i RF 8, 11, 20 presenti al livello </w:t>
+      </w:r>
+      <w:hyperlink w:anchor="_Utente_Registrato" w:history="1">
+        <w:r>
+          <w:rPr>
+            <w:rStyle w:val="Collegamentoipertestuale"/>
+          </w:rPr>
+          <w:t>Utente Registrato</w:t>
+        </w:r>
+      </w:hyperlink>
+      <w:r>
+        <w:t>;</w:t>
       </w:r>
     </w:p>
     <w:p>
@@ -12122,27 +12431,55 @@
           <w:ilvl w:val="1"/>
           <w:numId w:val="25"/>
         </w:numPr>
-        <w:ind w:left="1219"/>
-      </w:pPr>
-      <w:r>
-        <w:t>In riferimento al RF 11 può eseguire il log-out.</w:t>
-      </w:r>
-    </w:p>
-    <w:p>
-      <w:pPr>
-        <w:ind w:left="0"/>
-      </w:pPr>
-    </w:p>
-    <w:p>
-      <w:pPr>
-        <w:pStyle w:val="Titolo3"/>
-        <w:ind w:left="0"/>
-      </w:pPr>
-      <w:bookmarkStart w:id="95" w:name="_Toc117677641"/>
-      <w:r>
-        <w:t>Utente Gestore</w:t>
-      </w:r>
-      <w:bookmarkEnd w:id="95"/>
+      </w:pPr>
+      <w:r>
+        <w:lastRenderedPageBreak/>
+        <w:t xml:space="preserve">Eredita </w:t>
+      </w:r>
+      <w:r>
+        <w:t>il RF 4 elencato nell’</w:t>
+      </w:r>
+      <w:hyperlink w:anchor="_Utente_Operatore" w:history="1">
+        <w:r>
+          <w:rPr>
+            <w:rStyle w:val="Collegamentoipertestuale"/>
+          </w:rPr>
+          <w:t xml:space="preserve">Utente </w:t>
+        </w:r>
+        <w:r>
+          <w:rPr>
+            <w:rStyle w:val="Collegamentoipertestuale"/>
+          </w:rPr>
+          <w:t>O</w:t>
+        </w:r>
+        <w:r>
+          <w:rPr>
+            <w:rStyle w:val="Collegamentoipertestuale"/>
+          </w:rPr>
+          <w:t>peratore</w:t>
+        </w:r>
+      </w:hyperlink>
+      <w:r>
+        <w:t>;</w:t>
+      </w:r>
+    </w:p>
+    <w:p>
+      <w:pPr>
+        <w:pStyle w:val="Paragrafoelenco"/>
+        <w:numPr>
+          <w:ilvl w:val="1"/>
+          <w:numId w:val="25"/>
+        </w:numPr>
+      </w:pPr>
+      <w:r>
+        <w:t xml:space="preserve">Accede ai RF </w:t>
+      </w:r>
+      <w:r>
+        <w:t>4, 17, 21, 23, 24</w:t>
+      </w:r>
+      <w:r>
+        <w:t>.</w:t>
+      </w:r>
     </w:p>
     <w:p>
       <w:pPr>
@@ -12151,56 +12488,24 @@
           <w:ilvl w:val="0"/>
           <w:numId w:val="25"/>
         </w:numPr>
-        <w:ind w:left="499"/>
-      </w:pPr>
-      <w:r>
-        <w:t>Con questa specializzazione di accesso, l’utente può accedere a funzioni quali RF 1, 2, 3, 26, 27, 28 come nel livello di utenza “Utente Anonimo” con l’aggiunta del RF 8, 20 e specialmente l’RF 4, 17, 21, 23, 24 che ne caratterizzano l’utenza;</w:t>
-      </w:r>
-    </w:p>
-    <w:p>
-      <w:pPr>
-        <w:pStyle w:val="Paragrafoelenco"/>
-        <w:numPr>
-          <w:ilvl w:val="0"/>
-          <w:numId w:val="25"/>
-        </w:numPr>
-        <w:ind w:left="499"/>
-      </w:pPr>
-      <w:r>
-        <w:t>Può ritornare a livello di “Utente Anonimo” tramite i seguenti passaggi:</w:t>
-      </w:r>
-    </w:p>
-    <w:p>
-      <w:pPr>
-        <w:pStyle w:val="Paragrafoelenco"/>
-        <w:numPr>
-          <w:ilvl w:val="1"/>
-          <w:numId w:val="25"/>
-        </w:numPr>
-        <w:ind w:left="1219"/>
-      </w:pPr>
-      <w:r>
-        <w:t>In riferimento al RF 7 può eliminare il proprio account e i relativi dati;</w:t>
-      </w:r>
-    </w:p>
-    <w:p>
-      <w:pPr>
-        <w:pStyle w:val="Paragrafoelenco"/>
-        <w:numPr>
-          <w:ilvl w:val="1"/>
-          <w:numId w:val="25"/>
-        </w:numPr>
-        <w:ind w:left="1219"/>
-      </w:pPr>
-      <w:r>
-        <w:t>In riferimento al RF 11 può eseguire il log-out.</w:t>
-      </w:r>
-    </w:p>
-    <w:p>
-      <w:pPr>
-        <w:pStyle w:val="Paragrafoelenco"/>
-        <w:ind w:left="499"/>
-      </w:pPr>
+      </w:pPr>
+      <w:r>
+        <w:t xml:space="preserve">Tramite l’eliminazione del proprio account e i relativi dati, grazie al RF 7, può ritornare a livello di </w:t>
+      </w:r>
+      <w:hyperlink w:anchor="_Utente_Anonimo" w:history="1">
+        <w:r>
+          <w:rPr>
+            <w:rStyle w:val="Collegamentoipertestuale"/>
+          </w:rPr>
+          <w:t>Utente Anonimo</w:t>
+        </w:r>
+      </w:hyperlink>
+      <w:r>
+        <w:t>.</w:t>
+      </w:r>
+      <w:r>
+        <w:t xml:space="preserve"> </w:t>
+      </w:r>
     </w:p>
     <w:p>
       <w:pPr>
@@ -12212,7 +12517,7 @@
         <w:pStyle w:val="Titolo3"/>
         <w:ind w:left="0"/>
       </w:pPr>
-      <w:bookmarkStart w:id="96" w:name="_Toc117677642"/>
+      <w:bookmarkStart w:id="99" w:name="_Toc117677642"/>
       <w:proofErr w:type="spellStart"/>
       <w:r>
         <w:t>OpenWeather</w:t>
@@ -12221,7 +12526,7 @@
       <w:r>
         <w:t xml:space="preserve"> API</w:t>
       </w:r>
-      <w:bookmarkEnd w:id="96"/>
+      <w:bookmarkEnd w:id="99"/>
     </w:p>
     <w:p>
       <w:pPr>
@@ -12247,7 +12552,7 @@
         <w:pStyle w:val="Titolo3"/>
         <w:ind w:left="0"/>
       </w:pPr>
-      <w:bookmarkStart w:id="97" w:name="_Toc117677643"/>
+      <w:bookmarkStart w:id="100" w:name="_Toc117677643"/>
       <w:r>
         <w:t>Pay</w:t>
       </w:r>
@@ -12257,7 +12562,7 @@
       <w:r>
         <w:t>al</w:t>
       </w:r>
-      <w:bookmarkEnd w:id="97"/>
+      <w:bookmarkEnd w:id="100"/>
     </w:p>
     <w:p>
       <w:pPr>
@@ -12309,14 +12614,14 @@
         <w:pStyle w:val="Titolo3"/>
         <w:ind w:left="0"/>
       </w:pPr>
-      <w:bookmarkStart w:id="98" w:name="_Toc117677644"/>
+      <w:bookmarkStart w:id="101" w:name="_Toc117677644"/>
       <w:r>
         <w:t>Sistema di Skipass</w:t>
       </w:r>
       <w:r>
         <w:t xml:space="preserve"> preesistente</w:t>
       </w:r>
-      <w:bookmarkEnd w:id="98"/>
+      <w:bookmarkEnd w:id="101"/>
     </w:p>
     <w:p>
       <w:pPr>
@@ -12399,7 +12704,7 @@
         <w:pStyle w:val="Titolo3"/>
         <w:ind w:left="0"/>
       </w:pPr>
-      <w:bookmarkStart w:id="99" w:name="_Toc117677645"/>
+      <w:bookmarkStart w:id="102" w:name="_Toc117677645"/>
       <w:proofErr w:type="spellStart"/>
       <w:r>
         <w:t>FullCalendar</w:t>
@@ -12408,7 +12713,7 @@
       <w:r>
         <w:t xml:space="preserve"> API</w:t>
       </w:r>
-      <w:bookmarkEnd w:id="99"/>
+      <w:bookmarkEnd w:id="102"/>
     </w:p>
     <w:p>
       <w:pPr>
@@ -12434,7 +12739,7 @@
         <w:pStyle w:val="Titolo3"/>
         <w:ind w:left="0"/>
       </w:pPr>
-      <w:bookmarkStart w:id="100" w:name="_Toc117677646"/>
+      <w:bookmarkStart w:id="103" w:name="_Toc117677646"/>
       <w:proofErr w:type="spellStart"/>
       <w:r>
         <w:t>MongoDB</w:t>
@@ -12443,7 +12748,7 @@
       <w:r>
         <w:t xml:space="preserve"> Cloud</w:t>
       </w:r>
-      <w:bookmarkEnd w:id="100"/>
+      <w:bookmarkEnd w:id="103"/>
     </w:p>
     <w:p>
       <w:pPr>
@@ -12492,11 +12797,11 @@
         <w:pStyle w:val="Titolo3"/>
         <w:ind w:left="0"/>
       </w:pPr>
-      <w:bookmarkStart w:id="101" w:name="_Toc117677647"/>
+      <w:bookmarkStart w:id="104" w:name="_Toc117677647"/>
       <w:r>
         <w:t>Servizio email esterno</w:t>
       </w:r>
-      <w:bookmarkEnd w:id="101"/>
+      <w:bookmarkEnd w:id="104"/>
     </w:p>
     <w:p>
       <w:pPr>
@@ -12588,15 +12893,18 @@
         <w:pStyle w:val="Titolo1"/>
         <w:ind w:left="0"/>
       </w:pPr>
-      <w:bookmarkStart w:id="102" w:name="_Toc117677648"/>
+      <w:bookmarkStart w:id="105" w:name="_Toc117677648"/>
       <w:r>
         <w:t>Diagramma di contesto</w:t>
       </w:r>
-      <w:bookmarkEnd w:id="102"/>
-    </w:p>
-    <w:p>
-      <w:pPr>
-        <w:ind w:left="0"/>
+      <w:bookmarkEnd w:id="105"/>
+    </w:p>
+    <w:p>
+      <w:pPr>
+        <w:ind w:left="0"/>
+        <w:rPr>
+          <w:b/>
+        </w:rPr>
       </w:pPr>
       <w:r>
         <w:t xml:space="preserve">L’utente </w:t>
@@ -12604,21 +12912,8 @@
       <w:r>
         <w:t xml:space="preserve">esegue l’autentificazione al sistema come definito dal RF 10. </w:t>
       </w:r>
-    </w:p>
-    <w:p>
-      <w:pPr>
-        <w:ind w:left="0"/>
-        <w:jc w:val="both"/>
-        <w:rPr>
-          <w:b/>
-        </w:rPr>
-      </w:pPr>
-      <w:r>
-        <w:rPr>
-          <w:b/>
-        </w:rPr>
-        <w:t>DOMANDA: COME VA DESCRITTA QUESTA PRIMA PARTE CHE È STATA APPENA ACCENNATA A LEZIONE?</w:t>
-      </w:r>
+      <w:bookmarkStart w:id="106" w:name="_GoBack"/>
+      <w:bookmarkEnd w:id="106"/>
     </w:p>
     <w:p>
       <w:pPr>
@@ -14370,7 +14665,7 @@
       <w:lvlText w:val=""/>
       <w:lvlJc w:val="left"/>
       <w:pPr>
-        <w:ind w:left="720" w:hanging="360"/>
+        <w:ind w:left="502" w:hanging="360"/>
       </w:pPr>
       <w:rPr>
         <w:rFonts w:ascii="Symbol" w:hAnsi="Symbol" w:hint="default"/>
@@ -14382,7 +14677,7 @@
       <w:lvlText w:val="o"/>
       <w:lvlJc w:val="left"/>
       <w:pPr>
-        <w:ind w:left="1440" w:hanging="360"/>
+        <w:ind w:left="1211" w:hanging="360"/>
       </w:pPr>
       <w:rPr>
         <w:rFonts w:ascii="Courier New" w:hAnsi="Courier New" w:cs="Courier New" w:hint="default"/>
@@ -14784,7 +15079,7 @@
       <w:lvlText w:val="o"/>
       <w:lvlJc w:val="left"/>
       <w:pPr>
-        <w:ind w:left="1440" w:hanging="360"/>
+        <w:ind w:left="1211" w:hanging="360"/>
       </w:pPr>
       <w:rPr>
         <w:rFonts w:ascii="Courier New" w:hAnsi="Courier New" w:cs="Courier New" w:hint="default"/>
@@ -17270,6 +17565,18 @@
       <w:szCs w:val="18"/>
     </w:rPr>
   </w:style>
+  <w:style w:type="character" w:styleId="Menzionenonrisolta">
+    <w:name w:val="Unresolved Mention"/>
+    <w:basedOn w:val="Carpredefinitoparagrafo"/>
+    <w:uiPriority w:val="99"/>
+    <w:semiHidden/>
+    <w:unhideWhenUsed/>
+    <w:rsid w:val="008E5102"/>
+    <w:rPr>
+      <w:color w:val="605E5C"/>
+      <w:shd w:val="clear" w:color="auto" w:fill="E1DFDD"/>
+    </w:rPr>
+  </w:style>
 </w:styles>
 </file>
 
@@ -17573,7 +17880,7 @@
 </file>
 
 <file path=customXml/itemProps1.xml><?xml version="1.0" encoding="utf-8"?>
-<ds:datastoreItem xmlns:ds="http://schemas.openxmlformats.org/officeDocument/2006/customXml" ds:itemID="{09D37BB8-8322-4C67-B5F9-CB0C2105AA51}">
+<ds:datastoreItem xmlns:ds="http://schemas.openxmlformats.org/officeDocument/2006/customXml" ds:itemID="{269E96C2-F3C7-4FFD-9D65-D49042D40A22}">
   <ds:schemaRefs>
     <ds:schemaRef ds:uri="http://schemas.openxmlformats.org/officeDocument/2006/bibliography"/>
   </ds:schemaRefs>

</xml_diff>

<commit_message>
D2 - Aggiunta diagramma di contesto
</commit_message>
<xml_diff>
--- a/Specifica requisiti/Specifica dei requisiti.docx
+++ b/Specifica requisiti/Specifica dei requisiti.docx
@@ -11912,13 +11912,13 @@
         <w:pStyle w:val="Titolo3"/>
         <w:ind w:left="0"/>
       </w:pPr>
-      <w:bookmarkStart w:id="91" w:name="_Toc117677638"/>
-      <w:bookmarkStart w:id="92" w:name="_Utente_Anonimo"/>
+      <w:bookmarkStart w:id="91" w:name="_Utente_Anonimo"/>
+      <w:bookmarkStart w:id="92" w:name="_Toc117677638"/>
+      <w:bookmarkEnd w:id="91"/>
+      <w:r>
+        <w:t>Utente Anonimo</w:t>
+      </w:r>
       <w:bookmarkEnd w:id="92"/>
-      <w:r>
-        <w:t>Utente Anonimo</w:t>
-      </w:r>
-      <w:bookmarkEnd w:id="91"/>
     </w:p>
     <w:p>
       <w:pPr>
@@ -12007,13 +12007,13 @@
         <w:pStyle w:val="Titolo3"/>
         <w:ind w:left="0"/>
       </w:pPr>
-      <w:bookmarkStart w:id="93" w:name="_Toc117677639"/>
-      <w:bookmarkStart w:id="94" w:name="_Utente_Registrato"/>
+      <w:bookmarkStart w:id="93" w:name="_Utente_Registrato"/>
+      <w:bookmarkStart w:id="94" w:name="_Toc117677639"/>
+      <w:bookmarkEnd w:id="93"/>
+      <w:r>
+        <w:t>Utente Registrato</w:t>
+      </w:r>
       <w:bookmarkEnd w:id="94"/>
-      <w:r>
-        <w:t>Utente Registrato</w:t>
-      </w:r>
-      <w:bookmarkEnd w:id="93"/>
     </w:p>
     <w:p>
       <w:pPr>
@@ -12052,10 +12052,7 @@
         <w:t xml:space="preserve">Inoltre, </w:t>
       </w:r>
       <w:r>
-        <w:t>può accedere a funzioni descritte nei RF 8, 11, 20</w:t>
-      </w:r>
-      <w:r>
-        <w:t xml:space="preserve"> </w:t>
+        <w:t xml:space="preserve">può accedere a funzioni descritte nei RF 8, 11, 20 </w:t>
       </w:r>
       <w:r>
         <w:t>comuni all’</w:t>
@@ -12065,19 +12062,7 @@
           <w:rPr>
             <w:rStyle w:val="Collegamentoipertestuale"/>
           </w:rPr>
-          <w:t>Utente G</w:t>
-        </w:r>
-        <w:r>
-          <w:rPr>
-            <w:rStyle w:val="Collegamentoipertestuale"/>
-          </w:rPr>
-          <w:t>e</w:t>
-        </w:r>
-        <w:r>
-          <w:rPr>
-            <w:rStyle w:val="Collegamentoipertestuale"/>
-          </w:rPr>
-          <w:t>store</w:t>
+          <w:t>Utente Gestore</w:t>
         </w:r>
       </w:hyperlink>
       <w:r>
@@ -12140,19 +12125,7 @@
           <w:rPr>
             <w:rStyle w:val="Collegamentoipertestuale"/>
           </w:rPr>
-          <w:t>Utent</w:t>
-        </w:r>
-        <w:r>
-          <w:rPr>
-            <w:rStyle w:val="Collegamentoipertestuale"/>
-          </w:rPr>
-          <w:t>e</w:t>
-        </w:r>
-        <w:r>
-          <w:rPr>
-            <w:rStyle w:val="Collegamentoipertestuale"/>
-          </w:rPr>
-          <w:t xml:space="preserve"> Anonimo</w:t>
+          <w:t>Utente Anonimo</w:t>
         </w:r>
       </w:hyperlink>
       <w:r>
@@ -12195,13 +12168,13 @@
         <w:pStyle w:val="Titolo3"/>
         <w:ind w:left="0"/>
       </w:pPr>
-      <w:bookmarkStart w:id="95" w:name="_Toc117677640"/>
-      <w:bookmarkStart w:id="96" w:name="_Utente_Operatore"/>
+      <w:bookmarkStart w:id="95" w:name="_Utente_Operatore"/>
+      <w:bookmarkStart w:id="96" w:name="_Toc117677640"/>
+      <w:bookmarkEnd w:id="95"/>
+      <w:r>
+        <w:t>Utente Operatore</w:t>
+      </w:r>
       <w:bookmarkEnd w:id="96"/>
-      <w:r>
-        <w:t>Utente Operatore</w:t>
-      </w:r>
-      <w:bookmarkEnd w:id="95"/>
     </w:p>
     <w:p>
       <w:pPr>
@@ -12357,13 +12330,13 @@
         <w:pStyle w:val="Titolo3"/>
         <w:ind w:left="0"/>
       </w:pPr>
-      <w:bookmarkStart w:id="97" w:name="_Toc117677641"/>
-      <w:bookmarkStart w:id="98" w:name="_Utente_Gestore"/>
+      <w:bookmarkStart w:id="97" w:name="_Utente_Gestore"/>
+      <w:bookmarkStart w:id="98" w:name="_Toc117677641"/>
+      <w:bookmarkEnd w:id="97"/>
+      <w:r>
+        <w:t>Utente Gestore</w:t>
+      </w:r>
       <w:bookmarkEnd w:id="98"/>
-      <w:r>
-        <w:t>Utente Gestore</w:t>
-      </w:r>
-      <w:bookmarkEnd w:id="97"/>
     </w:p>
     <w:p>
       <w:pPr>
@@ -12472,13 +12445,7 @@
         </w:numPr>
       </w:pPr>
       <w:r>
-        <w:t xml:space="preserve">Accede ai RF </w:t>
-      </w:r>
-      <w:r>
-        <w:t>4, 17, 21, 23, 24</w:t>
-      </w:r>
-      <w:r>
-        <w:t>.</w:t>
+        <w:t>Accede ai RF 4, 17, 21, 23, 24.</w:t>
       </w:r>
     </w:p>
     <w:p>
@@ -12652,7 +12619,43 @@
         <w:ind w:left="1219"/>
       </w:pPr>
       <w:r>
-        <w:t xml:space="preserve">La tracciabilità, in riferimento ai RF 1, 2, 12, 13, dell’utente e </w:t>
+        <w:t xml:space="preserve">La tracciabilità, in riferimento ai RF </w:t>
+      </w:r>
+      <w:r>
+        <w:rPr>
+          <w:b/>
+        </w:rPr>
+        <w:t>1</w:t>
+      </w:r>
+      <w:r>
+        <w:t xml:space="preserve">, </w:t>
+      </w:r>
+      <w:r>
+        <w:rPr>
+          <w:b/>
+        </w:rPr>
+        <w:t>2</w:t>
+      </w:r>
+      <w:r>
+        <w:t xml:space="preserve">, </w:t>
+      </w:r>
+      <w:r>
+        <w:rPr>
+          <w:b/>
+        </w:rPr>
+        <w:t>12</w:t>
+      </w:r>
+      <w:r>
+        <w:t xml:space="preserve">, </w:t>
+      </w:r>
+      <w:r>
+        <w:rPr>
+          <w:b/>
+        </w:rPr>
+        <w:t>13</w:t>
+      </w:r>
+      <w:r>
+        <w:t xml:space="preserve">, dell’utente e </w:t>
       </w:r>
       <w:r>
         <w:t xml:space="preserve">di conseguenza </w:t>
@@ -12775,10 +12778,49 @@
         <w:t xml:space="preserve">il corretto funzionamento dei </w:t>
       </w:r>
       <w:r>
-        <w:t>RF 1, 2, 4, 5, 7, 8, 9, 10, 12, 13, 15, 17, 18, 19, 20, 21, 22, 23, 24, 25</w:t>
-      </w:r>
-      <w:r>
-        <w:t xml:space="preserve"> e dell’</w:t>
+        <w:t xml:space="preserve">RF </w:t>
+      </w:r>
+      <w:r>
+        <w:rPr>
+          <w:b/>
+        </w:rPr>
+        <w:t>1</w:t>
+      </w:r>
+      <w:r>
+        <w:t xml:space="preserve">, </w:t>
+      </w:r>
+      <w:r>
+        <w:rPr>
+          <w:b/>
+        </w:rPr>
+        <w:t>2</w:t>
+      </w:r>
+      <w:r>
+        <w:t xml:space="preserve">, 4, 5, 7, 8, 9, 10, </w:t>
+      </w:r>
+      <w:r>
+        <w:rPr>
+          <w:b/>
+        </w:rPr>
+        <w:t>12</w:t>
+      </w:r>
+      <w:r>
+        <w:t xml:space="preserve">, </w:t>
+      </w:r>
+      <w:r>
+        <w:rPr>
+          <w:b/>
+        </w:rPr>
+        <w:t>13</w:t>
+      </w:r>
+      <w:r>
+        <w:t>, 15, 17, 18, 19, 20, 21, 23, 24</w:t>
+      </w:r>
+      <w:r>
+        <w:t xml:space="preserve"> </w:t>
+      </w:r>
+      <w:r>
+        <w:t>e dell’</w:t>
       </w:r>
       <w:r>
         <w:t>RNF 9</w:t>
@@ -12866,6 +12908,29 @@
     </w:p>
     <w:p>
       <w:pPr>
+        <w:pStyle w:val="Titolo1"/>
+        <w:ind w:left="0"/>
+      </w:pPr>
+      <w:bookmarkStart w:id="105" w:name="_Toc117677648"/>
+      <w:r>
+        <w:lastRenderedPageBreak/>
+        <w:t>Diagramma di contesto</w:t>
+      </w:r>
+      <w:bookmarkEnd w:id="105"/>
+    </w:p>
+    <w:p>
+      <w:pPr>
+        <w:ind w:left="0"/>
+        <w:rPr>
+          <w:b/>
+        </w:rPr>
+      </w:pPr>
+      <w:r>
+        <w:t>Descrizione da fare dopo aver confermato il diagramma di contesto</w:t>
+      </w:r>
+    </w:p>
+    <w:p>
+      <w:pPr>
         <w:pStyle w:val="Nessunaspaziatura"/>
         <w:ind w:left="0"/>
       </w:pPr>
@@ -12881,6 +12946,66 @@
         <w:pStyle w:val="Nessunaspaziatura"/>
         <w:ind w:left="0"/>
       </w:pPr>
+      <w:r>
+        <w:rPr>
+          <w:noProof/>
+        </w:rPr>
+        <w:drawing>
+          <wp:anchor distT="0" distB="0" distL="114300" distR="114300" simplePos="0" relativeHeight="251668480" behindDoc="0" locked="0" layoutInCell="1" allowOverlap="1" wp14:anchorId="690F94D0" wp14:editId="26990C4C">
+            <wp:simplePos x="0" y="0"/>
+            <wp:positionH relativeFrom="page">
+              <wp:posOffset>640715</wp:posOffset>
+            </wp:positionH>
+            <wp:positionV relativeFrom="paragraph">
+              <wp:posOffset>412750</wp:posOffset>
+            </wp:positionV>
+            <wp:extent cx="6791960" cy="5901690"/>
+            <wp:effectExtent l="0" t="0" r="8890" b="3810"/>
+            <wp:wrapTopAndBottom/>
+            <wp:docPr id="6" name="Immagine 6"/>
+            <wp:cNvGraphicFramePr>
+              <a:graphicFrameLocks xmlns:a="http://schemas.openxmlformats.org/drawingml/2006/main" noChangeAspect="1"/>
+            </wp:cNvGraphicFramePr>
+            <a:graphic xmlns:a="http://schemas.openxmlformats.org/drawingml/2006/main">
+              <a:graphicData uri="http://schemas.openxmlformats.org/drawingml/2006/picture">
+                <pic:pic xmlns:pic="http://schemas.openxmlformats.org/drawingml/2006/picture">
+                  <pic:nvPicPr>
+                    <pic:cNvPr id="6" name="diagramma_di_contesto.png"/>
+                    <pic:cNvPicPr/>
+                  </pic:nvPicPr>
+                  <pic:blipFill>
+                    <a:blip r:embed="rId21" cstate="print">
+                      <a:extLst>
+                        <a:ext uri="{28A0092B-C50C-407E-A947-70E740481C1C}">
+                          <a14:useLocalDpi xmlns:a14="http://schemas.microsoft.com/office/drawing/2010/main" val="0"/>
+                        </a:ext>
+                      </a:extLst>
+                    </a:blip>
+                    <a:stretch>
+                      <a:fillRect/>
+                    </a:stretch>
+                  </pic:blipFill>
+                  <pic:spPr>
+                    <a:xfrm>
+                      <a:off x="0" y="0"/>
+                      <a:ext cx="6791960" cy="5901690"/>
+                    </a:xfrm>
+                    <a:prstGeom prst="rect">
+                      <a:avLst/>
+                    </a:prstGeom>
+                  </pic:spPr>
+                </pic:pic>
+              </a:graphicData>
+            </a:graphic>
+            <wp14:sizeRelH relativeFrom="margin">
+              <wp14:pctWidth>0</wp14:pctWidth>
+            </wp14:sizeRelH>
+            <wp14:sizeRelV relativeFrom="margin">
+              <wp14:pctHeight>0</wp14:pctHeight>
+            </wp14:sizeRelV>
+          </wp:anchor>
+        </w:drawing>
+      </w:r>
     </w:p>
     <w:p>
       <w:pPr>
@@ -12890,27 +13015,116 @@
     </w:p>
     <w:p>
       <w:pPr>
+        <w:pStyle w:val="Nessunaspaziatura"/>
+        <w:ind w:left="0"/>
+      </w:pPr>
+    </w:p>
+    <w:p>
+      <w:pPr>
+        <w:pStyle w:val="Nessunaspaziatura"/>
+        <w:ind w:left="0"/>
+      </w:pPr>
+    </w:p>
+    <w:p>
+      <w:pPr>
+        <w:pStyle w:val="Nessunaspaziatura"/>
+        <w:ind w:left="0"/>
+      </w:pPr>
+    </w:p>
+    <w:p>
+      <w:pPr>
+        <w:pStyle w:val="Nessunaspaziatura"/>
+        <w:ind w:left="0"/>
+      </w:pPr>
+    </w:p>
+    <w:p>
+      <w:pPr>
+        <w:pStyle w:val="Nessunaspaziatura"/>
+        <w:ind w:left="0"/>
+      </w:pPr>
+    </w:p>
+    <w:p>
+      <w:pPr>
+        <w:pStyle w:val="Nessunaspaziatura"/>
+        <w:ind w:left="0"/>
+      </w:pPr>
+    </w:p>
+    <w:p>
+      <w:pPr>
         <w:pStyle w:val="Titolo1"/>
         <w:ind w:left="0"/>
       </w:pPr>
-      <w:bookmarkStart w:id="105" w:name="_Toc117677648"/>
-      <w:r>
-        <w:t>Diagramma di contesto</w:t>
-      </w:r>
-      <w:bookmarkEnd w:id="105"/>
-    </w:p>
-    <w:p>
-      <w:pPr>
-        <w:ind w:left="0"/>
-        <w:rPr>
-          <w:b/>
-        </w:rPr>
-      </w:pPr>
-      <w:r>
-        <w:t xml:space="preserve">L’utente </w:t>
-      </w:r>
-      <w:r>
-        <w:t xml:space="preserve">esegue l’autentificazione al sistema come definito dal RF 10. </w:t>
+      <w:r>
+        <w:lastRenderedPageBreak/>
+        <w:t>Analisi dei Componenti</w:t>
+      </w:r>
+    </w:p>
+    <w:p>
+      <w:pPr>
+        <w:pStyle w:val="Nessunaspaziatura"/>
+        <w:ind w:left="0"/>
+      </w:pPr>
+      <w:r>
+        <w:t xml:space="preserve">Nel presente capitolo viene presentata l’architettura in termini di componenti interni al sistema definiti sulla base dei requisiti analizzati nei precedenti documenti, minimizzando il livello di </w:t>
+      </w:r>
+      <w:r>
+        <w:rPr>
+          <w:i/>
+        </w:rPr>
+        <w:t>coesione</w:t>
+      </w:r>
+      <w:r>
+        <w:t xml:space="preserve">. Viene poi adottato l’uso di Component </w:t>
+      </w:r>
+      <w:proofErr w:type="spellStart"/>
+      <w:r>
+        <w:t>Diagram</w:t>
+      </w:r>
+      <w:proofErr w:type="spellEnd"/>
+      <w:r>
+        <w:t xml:space="preserve"> per rappresentare l’interconnessione tra i vari componenti, identificando quindi le interfacce tra questi e verso sistemi esterni. Viene infine valutato il livello di </w:t>
+      </w:r>
+      <w:r>
+        <w:rPr>
+          <w:i/>
+        </w:rPr>
+        <w:t>accoppiamento</w:t>
+      </w:r>
+      <w:r>
+        <w:t xml:space="preserve"> tra i componenti.</w:t>
+      </w:r>
+    </w:p>
+    <w:p>
+      <w:pPr>
+        <w:pStyle w:val="Nessunaspaziatura"/>
+        <w:ind w:left="0"/>
+      </w:pPr>
+    </w:p>
+    <w:p>
+      <w:pPr>
+        <w:pStyle w:val="Titolo2"/>
+        <w:ind w:left="0"/>
+        <w:rPr>
+          <w:rFonts w:eastAsia="MS Gothic"/>
+        </w:rPr>
+      </w:pPr>
+      <w:r>
+        <w:rPr>
+          <w:rFonts w:eastAsia="MS Gothic"/>
+        </w:rPr>
+        <w:t>Definizione dei componenti</w:t>
+      </w:r>
+    </w:p>
+    <w:p>
+      <w:pPr>
+        <w:pStyle w:val="Nessunaspaziatura"/>
+        <w:ind w:left="0"/>
+      </w:pPr>
+      <w:r>
+        <w:t>In questa sezione vengono definiti i componenti.</w:t>
+      </w:r>
+      <w:r>
+        <w:softHyphen/>
       </w:r>
       <w:bookmarkStart w:id="106" w:name="_GoBack"/>
       <w:bookmarkEnd w:id="106"/>
@@ -12921,14 +13135,8 @@
         <w:ind w:left="0"/>
       </w:pPr>
     </w:p>
-    <w:p>
-      <w:pPr>
-        <w:pStyle w:val="Nessunaspaziatura"/>
-        <w:ind w:left="0"/>
-      </w:pPr>
-    </w:p>
     <w:sectPr>
-      <w:headerReference w:type="default" r:id="rId21"/>
+      <w:headerReference w:type="default" r:id="rId22"/>
       <w:pgSz w:w="11906" w:h="16838"/>
       <w:pgMar w:top="1417" w:right="1134" w:bottom="1134" w:left="1134" w:header="708" w:footer="708" w:gutter="0"/>
       <w:cols w:space="708"/>
@@ -16827,7 +17035,6 @@
   <w:style w:type="character" w:default="1" w:styleId="Carpredefinitoparagrafo">
     <w:name w:val="Default Paragraph Font"/>
     <w:uiPriority w:val="1"/>
-    <w:semiHidden/>
     <w:unhideWhenUsed/>
   </w:style>
   <w:style w:type="table" w:default="1" w:styleId="Tabellanormale">
@@ -17880,7 +18087,7 @@
 </file>
 
 <file path=customXml/itemProps1.xml><?xml version="1.0" encoding="utf-8"?>
-<ds:datastoreItem xmlns:ds="http://schemas.openxmlformats.org/officeDocument/2006/customXml" ds:itemID="{269E96C2-F3C7-4FFD-9D65-D49042D40A22}">
+<ds:datastoreItem xmlns:ds="http://schemas.openxmlformats.org/officeDocument/2006/customXml" ds:itemID="{72B697C7-5BC6-4E3D-9B3D-2A4F3EDAC905}">
   <ds:schemaRefs>
     <ds:schemaRef ds:uri="http://schemas.openxmlformats.org/officeDocument/2006/bibliography"/>
   </ds:schemaRefs>

</xml_diff>

<commit_message>
Aggiornamento digramma di componenti
</commit_message>
<xml_diff>
--- a/Specifica requisiti/Specifica dei requisiti.docx
+++ b/Specifica requisiti/Specifica dei requisiti.docx
@@ -1,6 +1,6 @@
 
 <file path=word/document.xml><?xml version="1.0" encoding="utf-8"?>
-<w:document xmlns:wpc="http://schemas.microsoft.com/office/word/2010/wordprocessingCanvas" xmlns:cx="http://schemas.microsoft.com/office/drawing/2014/chartex" xmlns:cx1="http://schemas.microsoft.com/office/drawing/2015/9/8/chartex" xmlns:cx2="http://schemas.microsoft.com/office/drawing/2015/10/21/chartex" xmlns:cx3="http://schemas.microsoft.com/office/drawing/2016/5/9/chartex" xmlns:cx4="http://schemas.microsoft.com/office/drawing/2016/5/10/chartex" xmlns:cx5="http://schemas.microsoft.com/office/drawing/2016/5/11/chartex" xmlns:cx6="http://schemas.microsoft.com/office/drawing/2016/5/12/chartex" xmlns:cx7="http://schemas.microsoft.com/office/drawing/2016/5/13/chartex" xmlns:cx8="http://schemas.microsoft.com/office/drawing/2016/5/14/chartex" xmlns:mc="http://schemas.openxmlformats.org/markup-compatibility/2006" xmlns:aink="http://schemas.microsoft.com/office/drawing/2016/ink" xmlns:am3d="http://schemas.microsoft.com/office/drawing/2017/model3d" xmlns:o="urn:schemas-microsoft-com:office:office" xmlns:oel="http://schemas.microsoft.com/office/2019/extlst" xmlns:r="http://schemas.openxmlformats.org/officeDocument/2006/relationships" xmlns:m="http://schemas.openxmlformats.org/officeDocument/2006/math" xmlns:v="urn:schemas-microsoft-com:vml" xmlns:wp14="http://schemas.microsoft.com/office/word/2010/wordprocessingDrawing" xmlns:wp="http://schemas.openxmlformats.org/drawingml/2006/wordprocessingDrawing" xmlns:w10="urn:schemas-microsoft-com:office:word" xmlns:w="http://schemas.openxmlformats.org/wordprocessingml/2006/main" xmlns:w14="http://schemas.microsoft.com/office/word/2010/wordml" xmlns:w15="http://schemas.microsoft.com/office/word/2012/wordml" xmlns:w16cex="http://schemas.microsoft.com/office/word/2018/wordml/cex" xmlns:w16cid="http://schemas.microsoft.com/office/word/2016/wordml/cid" xmlns:w16="http://schemas.microsoft.com/office/word/2018/wordml" xmlns:w16sdtdh="http://schemas.microsoft.com/office/word/2020/wordml/sdtdatahash" xmlns:w16se="http://schemas.microsoft.com/office/word/2015/wordml/symex" xmlns:wpg="http://schemas.microsoft.com/office/word/2010/wordprocessingGroup" xmlns:wpi="http://schemas.microsoft.com/office/word/2010/wordprocessingInk" xmlns:wne="http://schemas.microsoft.com/office/word/2006/wordml" xmlns:wps="http://schemas.microsoft.com/office/word/2010/wordprocessingShape" mc:Ignorable="w14 w15 w16se w16cid w16 w16cex w16sdtdh wp14">
+<w:document xmlns:wpc="http://schemas.microsoft.com/office/word/2010/wordprocessingCanvas" xmlns:cx="http://schemas.microsoft.com/office/drawing/2014/chartex" xmlns:cx1="http://schemas.microsoft.com/office/drawing/2015/9/8/chartex" xmlns:cx2="http://schemas.microsoft.com/office/drawing/2015/10/21/chartex" xmlns:cx3="http://schemas.microsoft.com/office/drawing/2016/5/9/chartex" xmlns:cx4="http://schemas.microsoft.com/office/drawing/2016/5/10/chartex" xmlns:cx5="http://schemas.microsoft.com/office/drawing/2016/5/11/chartex" xmlns:cx6="http://schemas.microsoft.com/office/drawing/2016/5/12/chartex" xmlns:cx7="http://schemas.microsoft.com/office/drawing/2016/5/13/chartex" xmlns:cx8="http://schemas.microsoft.com/office/drawing/2016/5/14/chartex" xmlns:mc="http://schemas.openxmlformats.org/markup-compatibility/2006" xmlns:aink="http://schemas.microsoft.com/office/drawing/2016/ink" xmlns:am3d="http://schemas.microsoft.com/office/drawing/2017/model3d" xmlns:o="urn:schemas-microsoft-com:office:office" xmlns:r="http://schemas.openxmlformats.org/officeDocument/2006/relationships" xmlns:m="http://schemas.openxmlformats.org/officeDocument/2006/math" xmlns:v="urn:schemas-microsoft-com:vml" xmlns:wp14="http://schemas.microsoft.com/office/word/2010/wordprocessingDrawing" xmlns:wp="http://schemas.openxmlformats.org/drawingml/2006/wordprocessingDrawing" xmlns:w10="urn:schemas-microsoft-com:office:word" xmlns:w="http://schemas.openxmlformats.org/wordprocessingml/2006/main" xmlns:w14="http://schemas.microsoft.com/office/word/2010/wordml" xmlns:w15="http://schemas.microsoft.com/office/word/2012/wordml" xmlns:w16cid="http://schemas.microsoft.com/office/word/2016/wordml/cid" xmlns:w16se="http://schemas.microsoft.com/office/word/2015/wordml/symex" xmlns:wpg="http://schemas.microsoft.com/office/word/2010/wordprocessingGroup" xmlns:wpi="http://schemas.microsoft.com/office/word/2010/wordprocessingInk" xmlns:wne="http://schemas.microsoft.com/office/word/2006/wordml" xmlns:wps="http://schemas.microsoft.com/office/word/2010/wordprocessingShape" mc:Ignorable="w14 w15 w16se w16cid wp14">
   <w:body>
     <w:p>
       <w:pPr>
@@ -5705,15 +5705,7 @@
       </w:r>
       <w:proofErr w:type="spellEnd"/>
       <w:r>
-        <w:t xml:space="preserve"> </w:t>
-      </w:r>
-      <w:proofErr w:type="spellStart"/>
-      <w:r>
-        <w:t>Modeling</w:t>
-      </w:r>
-      <w:proofErr w:type="spellEnd"/>
-      <w:r>
-        <w:t xml:space="preserve"> Language (</w:t>
+        <w:t xml:space="preserve"> Modeling Language (</w:t>
       </w:r>
       <w:r>
         <w:rPr>
@@ -6149,16 +6141,8 @@
         <w:rPr>
           <w:rFonts w:cstheme="majorHAnsi"/>
         </w:rPr>
-        <w:t>Nickname [</w:t>
-      </w:r>
-      <w:proofErr w:type="spellStart"/>
-      <w:r>
-        <w:rPr>
-          <w:rFonts w:cstheme="majorHAnsi"/>
-        </w:rPr>
-        <w:t>exception</w:t>
-      </w:r>
-      <w:proofErr w:type="spellEnd"/>
+        <w:t>Nickname [exception</w:t>
+      </w:r>
       <w:r>
         <w:rPr>
           <w:rFonts w:cstheme="majorHAnsi"/>
@@ -6251,16 +6235,8 @@
         <w:rPr>
           <w:rFonts w:cstheme="majorHAnsi"/>
         </w:rPr>
-        <w:t>L’utente accetta le condizioni d’uso [</w:t>
-      </w:r>
-      <w:proofErr w:type="spellStart"/>
-      <w:r>
-        <w:rPr>
-          <w:rFonts w:cstheme="majorHAnsi"/>
-        </w:rPr>
-        <w:t>exception</w:t>
-      </w:r>
-      <w:proofErr w:type="spellEnd"/>
+        <w:t>L’utente accetta le condizioni d’uso [exception</w:t>
+      </w:r>
       <w:r>
         <w:rPr>
           <w:rFonts w:cstheme="majorHAnsi"/>
@@ -6413,21 +6389,7 @@
         <w:rPr>
           <w:rFonts w:cstheme="majorHAnsi"/>
         </w:rPr>
-        <w:t xml:space="preserve"> [</w:t>
-      </w:r>
-      <w:proofErr w:type="spellStart"/>
-      <w:r>
-        <w:rPr>
-          <w:rFonts w:cstheme="majorHAnsi"/>
-        </w:rPr>
-        <w:t>exception</w:t>
-      </w:r>
-      <w:proofErr w:type="spellEnd"/>
-      <w:r>
-        <w:rPr>
-          <w:rFonts w:cstheme="majorHAnsi"/>
-        </w:rPr>
-        <w:t xml:space="preserve"> 4].</w:t>
+        <w:t xml:space="preserve"> [exception 4].</w:t>
       </w:r>
     </w:p>
     <w:p>
@@ -6510,27 +6472,45 @@
         <w:rPr>
           <w:rFonts w:cstheme="majorHAnsi"/>
         </w:rPr>
-        <w:t>[</w:t>
-      </w:r>
-      <w:proofErr w:type="spellStart"/>
+        <w:t>[exception</w:t>
+      </w:r>
       <w:r>
         <w:rPr>
           <w:rFonts w:cstheme="majorHAnsi"/>
         </w:rPr>
-        <w:t>exception</w:t>
-      </w:r>
-      <w:proofErr w:type="spellEnd"/>
+        <w:t xml:space="preserve"> </w:t>
+      </w:r>
       <w:r>
         <w:rPr>
           <w:rFonts w:cstheme="majorHAnsi"/>
         </w:rPr>
+        <w:t>1]: Se il nickname risulta già registrato nel Database l’utente, tramite un apposito messaggio, verrà notificato di inserirne un altro;</w:t>
+      </w:r>
+    </w:p>
+    <w:p>
+      <w:pPr>
+        <w:ind w:left="0"/>
+        <w:rPr>
+          <w:rFonts w:cstheme="majorHAnsi"/>
+        </w:rPr>
+      </w:pPr>
+      <w:r>
+        <w:rPr>
+          <w:rFonts w:cstheme="majorHAnsi"/>
+        </w:rPr>
+        <w:t>[exception</w:t>
+      </w:r>
+      <w:r>
+        <w:rPr>
+          <w:rFonts w:cstheme="majorHAnsi"/>
+        </w:rPr>
         <w:t xml:space="preserve"> </w:t>
       </w:r>
       <w:r>
         <w:rPr>
           <w:rFonts w:cstheme="majorHAnsi"/>
         </w:rPr>
-        <w:t>1]: Se il nickname risulta già registrato nel Database l’utente, tramite un apposito messaggio, verrà notificato di inserirne un altro;</w:t>
+        <w:t>2]: Se la password inserita nella box “password” e quella digitata in “Ripeti password”, non corrispondono, allora l’utente verrà notificato tramite apposito messaggio dell’errato inserimento;</w:t>
       </w:r>
     </w:p>
     <w:p>
@@ -6544,60 +6524,18 @@
         <w:rPr>
           <w:rFonts w:cstheme="majorHAnsi"/>
         </w:rPr>
-        <w:t>[</w:t>
-      </w:r>
-      <w:proofErr w:type="spellStart"/>
+        <w:t>[exception</w:t>
+      </w:r>
       <w:r>
         <w:rPr>
           <w:rFonts w:cstheme="majorHAnsi"/>
         </w:rPr>
-        <w:t>exception</w:t>
-      </w:r>
-      <w:proofErr w:type="spellEnd"/>
+        <w:t xml:space="preserve"> </w:t>
+      </w:r>
       <w:r>
         <w:rPr>
           <w:rFonts w:cstheme="majorHAnsi"/>
         </w:rPr>
-        <w:t xml:space="preserve"> </w:t>
-      </w:r>
-      <w:r>
-        <w:rPr>
-          <w:rFonts w:cstheme="majorHAnsi"/>
-        </w:rPr>
-        <w:t>2]: Se la password inserita nella box “password” e quella digitata in “Ripeti password”, non corrispondono, allora l’utente verrà notificato tramite apposito messaggio dell’errato inserimento;</w:t>
-      </w:r>
-    </w:p>
-    <w:p>
-      <w:pPr>
-        <w:ind w:left="0"/>
-        <w:rPr>
-          <w:rFonts w:cstheme="majorHAnsi"/>
-        </w:rPr>
-      </w:pPr>
-      <w:r>
-        <w:rPr>
-          <w:rFonts w:cstheme="majorHAnsi"/>
-        </w:rPr>
-        <w:t>[</w:t>
-      </w:r>
-      <w:proofErr w:type="spellStart"/>
-      <w:r>
-        <w:rPr>
-          <w:rFonts w:cstheme="majorHAnsi"/>
-        </w:rPr>
-        <w:t>exception</w:t>
-      </w:r>
-      <w:proofErr w:type="spellEnd"/>
-      <w:r>
-        <w:rPr>
-          <w:rFonts w:cstheme="majorHAnsi"/>
-        </w:rPr>
-        <w:t xml:space="preserve"> </w:t>
-      </w:r>
-      <w:r>
-        <w:rPr>
-          <w:rFonts w:cstheme="majorHAnsi"/>
-        </w:rPr>
         <w:t>3]: Se l’utente non accetta le condizioni d’uso allora verrà informato, tramite apposito messaggio, che è obbligatorio accettarle al fine di registrarsi.</w:t>
       </w:r>
     </w:p>
@@ -6606,15 +6544,7 @@
         <w:ind w:left="0"/>
       </w:pPr>
       <w:r>
-        <w:t>[</w:t>
-      </w:r>
-      <w:proofErr w:type="spellStart"/>
-      <w:r>
-        <w:t>exception</w:t>
-      </w:r>
-      <w:proofErr w:type="spellEnd"/>
-      <w:r>
-        <w:t xml:space="preserve"> 4]: Nel caso in cui</w:t>
+        <w:t>[exception 4]: Nel caso in cui</w:t>
       </w:r>
       <w:r>
         <w:t xml:space="preserve"> </w:t>
@@ -6887,21 +6817,7 @@
         <w:rPr>
           <w:rFonts w:cstheme="majorHAnsi"/>
         </w:rPr>
-        <w:t xml:space="preserve">Il sistema mostra una finestra pop-up e l’utente deve scrivere </w:t>
-      </w:r>
-      <w:proofErr w:type="gramStart"/>
-      <w:r>
-        <w:rPr>
-          <w:rFonts w:cstheme="majorHAnsi"/>
-        </w:rPr>
-        <w:t>l’email</w:t>
-      </w:r>
-      <w:proofErr w:type="gramEnd"/>
-      <w:r>
-        <w:rPr>
-          <w:rFonts w:cstheme="majorHAnsi"/>
-        </w:rPr>
-        <w:t xml:space="preserve"> con la quale si è registrato;</w:t>
+        <w:t>Il sistema mostra una finestra pop-up e l’utente deve scrivere l’email con la quale si è registrato;</w:t>
       </w:r>
     </w:p>
     <w:p>
@@ -6926,41 +6842,13 @@
         <w:rPr>
           <w:rFonts w:cstheme="majorHAnsi"/>
         </w:rPr>
-        <w:t xml:space="preserve"> [</w:t>
-      </w:r>
-      <w:proofErr w:type="spellStart"/>
+        <w:t xml:space="preserve"> [exception 1]</w:t>
+      </w:r>
       <w:r>
         <w:rPr>
           <w:rFonts w:cstheme="majorHAnsi"/>
         </w:rPr>
-        <w:t>exception</w:t>
-      </w:r>
-      <w:proofErr w:type="spellEnd"/>
-      <w:r>
-        <w:rPr>
-          <w:rFonts w:cstheme="majorHAnsi"/>
-        </w:rPr>
-        <w:t xml:space="preserve"> 1]</w:t>
-      </w:r>
-      <w:r>
-        <w:rPr>
-          <w:rFonts w:cstheme="majorHAnsi"/>
-        </w:rPr>
-        <w:t xml:space="preserve"> [</w:t>
-      </w:r>
-      <w:proofErr w:type="spellStart"/>
-      <w:r>
-        <w:rPr>
-          <w:rFonts w:cstheme="majorHAnsi"/>
-        </w:rPr>
-        <w:t>exception</w:t>
-      </w:r>
-      <w:proofErr w:type="spellEnd"/>
-      <w:r>
-        <w:rPr>
-          <w:rFonts w:cstheme="majorHAnsi"/>
-        </w:rPr>
-        <w:t xml:space="preserve"> 2]</w:t>
+        <w:t xml:space="preserve"> [exception 2]</w:t>
       </w:r>
       <w:r>
         <w:rPr>
@@ -7148,35 +7036,7 @@
         <w:rPr>
           <w:rFonts w:cstheme="majorHAnsi"/>
         </w:rPr>
-        <w:t>[</w:t>
-      </w:r>
-      <w:proofErr w:type="spellStart"/>
-      <w:r>
-        <w:rPr>
-          <w:rFonts w:cstheme="majorHAnsi"/>
-        </w:rPr>
-        <w:t>exception</w:t>
-      </w:r>
-      <w:proofErr w:type="spellEnd"/>
-      <w:r>
-        <w:rPr>
-          <w:rFonts w:cstheme="majorHAnsi"/>
-        </w:rPr>
-        <w:t xml:space="preserve"> 1]: Se </w:t>
-      </w:r>
-      <w:proofErr w:type="gramStart"/>
-      <w:r>
-        <w:rPr>
-          <w:rFonts w:cstheme="majorHAnsi"/>
-        </w:rPr>
-        <w:t>l’email</w:t>
-      </w:r>
-      <w:proofErr w:type="gramEnd"/>
-      <w:r>
-        <w:rPr>
-          <w:rFonts w:cstheme="majorHAnsi"/>
-        </w:rPr>
-        <w:t xml:space="preserve"> inserita non corrisponde a nessun account attivo, il sistema notifica che non esiste un account associato all’email inserita e viene ripetuto il punto 2</w:t>
+        <w:t>[exception 1]: Se l’email inserita non corrisponde a nessun account attivo, il sistema notifica che non esiste un account associato all’email inserita e viene ripetuto il punto 2</w:t>
       </w:r>
     </w:p>
     <w:p>
@@ -7185,15 +7045,7 @@
       </w:pPr>
       <w:r>
         <w:lastRenderedPageBreak/>
-        <w:t>[</w:t>
-      </w:r>
-      <w:proofErr w:type="spellStart"/>
-      <w:r>
-        <w:t>exception</w:t>
-      </w:r>
-      <w:proofErr w:type="spellEnd"/>
-      <w:r>
-        <w:t xml:space="preserve"> 2]: Nel caso in cui</w:t>
+        <w:t>[exception 2]: Nel caso in cui</w:t>
       </w:r>
       <w:r>
         <w:t xml:space="preserve"> </w:t>
@@ -7400,41 +7252,13 @@
         <w:rPr>
           <w:rFonts w:cstheme="majorHAnsi"/>
         </w:rPr>
-        <w:t>Il sistema confronta le credenziali inserite con quelle presenti nel database esterno e autentica l’utente [</w:t>
-      </w:r>
-      <w:proofErr w:type="spellStart"/>
+        <w:t>Il sistema confronta le credenziali inserite con quelle presenti nel database esterno e autentica l’utente [exception 1]</w:t>
+      </w:r>
       <w:r>
         <w:rPr>
           <w:rFonts w:cstheme="majorHAnsi"/>
         </w:rPr>
-        <w:t>exception</w:t>
-      </w:r>
-      <w:proofErr w:type="spellEnd"/>
-      <w:r>
-        <w:rPr>
-          <w:rFonts w:cstheme="majorHAnsi"/>
-        </w:rPr>
-        <w:t xml:space="preserve"> 1]</w:t>
-      </w:r>
-      <w:r>
-        <w:rPr>
-          <w:rFonts w:cstheme="majorHAnsi"/>
-        </w:rPr>
-        <w:t xml:space="preserve"> [</w:t>
-      </w:r>
-      <w:proofErr w:type="spellStart"/>
-      <w:r>
-        <w:rPr>
-          <w:rFonts w:cstheme="majorHAnsi"/>
-        </w:rPr>
-        <w:t>exception</w:t>
-      </w:r>
-      <w:proofErr w:type="spellEnd"/>
-      <w:r>
-        <w:rPr>
-          <w:rFonts w:cstheme="majorHAnsi"/>
-        </w:rPr>
-        <w:t xml:space="preserve"> 2]</w:t>
+        <w:t xml:space="preserve"> [exception 2]</w:t>
       </w:r>
       <w:r>
         <w:rPr>
@@ -7498,37 +7322,15 @@
         <w:rPr>
           <w:rFonts w:cstheme="majorHAnsi"/>
         </w:rPr>
-        <w:t xml:space="preserve">[exception 1]: Se la password e </w:t>
-      </w:r>
-      <w:proofErr w:type="gramStart"/>
-      <w:r>
-        <w:rPr>
-          <w:rFonts w:cstheme="majorHAnsi"/>
-        </w:rPr>
-        <w:t>l’email</w:t>
-      </w:r>
-      <w:proofErr w:type="gramEnd"/>
-      <w:r>
-        <w:rPr>
-          <w:rFonts w:cstheme="majorHAnsi"/>
-        </w:rPr>
-        <w:t xml:space="preserve"> inserite non corrispondono ad un profilo registrato, allora l’utente verrà notificato, tramite apposito messaggio, che la password o l’email è errata.</w:t>
-      </w:r>
-    </w:p>
-    <w:p>
-      <w:pPr>
-        <w:ind w:left="0"/>
-      </w:pPr>
-      <w:r>
-        <w:t>[</w:t>
-      </w:r>
-      <w:proofErr w:type="spellStart"/>
-      <w:r>
-        <w:t>exception</w:t>
-      </w:r>
-      <w:proofErr w:type="spellEnd"/>
-      <w:r>
-        <w:t xml:space="preserve"> 2]: Nel caso in cui</w:t>
+        <w:t>[exception 1]: Se la password e l’email inserite non corrispondono ad un profilo registrato, allora l’utente verrà notificato, tramite apposito messaggio, che la password o l’email è errata.</w:t>
+      </w:r>
+    </w:p>
+    <w:p>
+      <w:pPr>
+        <w:ind w:left="0"/>
+      </w:pPr>
+      <w:r>
+        <w:t>[exception 2]: Nel caso in cui</w:t>
       </w:r>
       <w:r>
         <w:t xml:space="preserve"> </w:t>
@@ -8370,21 +8172,7 @@
         <w:rPr>
           <w:rFonts w:cstheme="majorHAnsi"/>
         </w:rPr>
-        <w:t xml:space="preserve"> [</w:t>
-      </w:r>
-      <w:proofErr w:type="spellStart"/>
-      <w:r>
-        <w:rPr>
-          <w:rFonts w:cstheme="majorHAnsi"/>
-        </w:rPr>
-        <w:t>exception</w:t>
-      </w:r>
-      <w:proofErr w:type="spellEnd"/>
-      <w:r>
-        <w:rPr>
-          <w:rFonts w:cstheme="majorHAnsi"/>
-        </w:rPr>
-        <w:t xml:space="preserve"> 2]</w:t>
+        <w:t xml:space="preserve"> [exception 2]</w:t>
       </w:r>
       <w:r>
         <w:rPr>
@@ -8450,15 +8238,7 @@
         <w:ind w:left="0"/>
       </w:pPr>
       <w:r>
-        <w:t>[</w:t>
-      </w:r>
-      <w:proofErr w:type="spellStart"/>
-      <w:r>
-        <w:t>exception</w:t>
-      </w:r>
-      <w:proofErr w:type="spellEnd"/>
-      <w:r>
-        <w:t xml:space="preserve"> 2]: Nel caso in cui</w:t>
+        <w:t>[exception 2]: Nel caso in cui</w:t>
       </w:r>
       <w:r>
         <w:t xml:space="preserve"> </w:t>
@@ -9052,15 +8832,7 @@
         <w:t>Il sistema calcola e visualizza il numero di utenti attualmente presenti nella skiarea come somma del numero di accessi di ogni impianto, ottenuto al punto 2</w:t>
       </w:r>
       <w:r>
-        <w:t xml:space="preserve"> [</w:t>
-      </w:r>
-      <w:proofErr w:type="spellStart"/>
-      <w:r>
-        <w:t>exception</w:t>
-      </w:r>
-      <w:proofErr w:type="spellEnd"/>
-      <w:r>
-        <w:t xml:space="preserve"> 1]</w:t>
+        <w:t xml:space="preserve"> [exception 1]</w:t>
       </w:r>
       <w:r>
         <w:t>.</w:t>
@@ -9096,15 +8868,7 @@
         <w:ind w:left="0"/>
       </w:pPr>
       <w:r>
-        <w:t>[</w:t>
-      </w:r>
-      <w:proofErr w:type="spellStart"/>
-      <w:r>
-        <w:t>exception</w:t>
-      </w:r>
-      <w:proofErr w:type="spellEnd"/>
-      <w:r>
-        <w:t xml:space="preserve"> 1]: Nel caso in cui</w:t>
+        <w:t>[exception 1]: Nel caso in cui</w:t>
       </w:r>
       <w:r>
         <w:t xml:space="preserve"> </w:t>
@@ -11887,21 +11651,7 @@
         <w:rPr>
           <w:rFonts w:cstheme="minorHAnsi"/>
         </w:rPr>
-        <w:t xml:space="preserve"> [</w:t>
-      </w:r>
-      <w:proofErr w:type="spellStart"/>
-      <w:r>
-        <w:rPr>
-          <w:rFonts w:cstheme="minorHAnsi"/>
-        </w:rPr>
-        <w:t>exception</w:t>
-      </w:r>
-      <w:proofErr w:type="spellEnd"/>
-      <w:r>
-        <w:rPr>
-          <w:rFonts w:cstheme="minorHAnsi"/>
-        </w:rPr>
-        <w:t xml:space="preserve"> 1]</w:t>
+        <w:t xml:space="preserve"> [exception 1]</w:t>
       </w:r>
       <w:r>
         <w:rPr>
@@ -11945,15 +11695,7 @@
         <w:ind w:left="0"/>
       </w:pPr>
       <w:r>
-        <w:t>[</w:t>
-      </w:r>
-      <w:proofErr w:type="spellStart"/>
-      <w:r>
-        <w:t>exception</w:t>
-      </w:r>
-      <w:proofErr w:type="spellEnd"/>
-      <w:r>
-        <w:t xml:space="preserve"> 1]: Nel caso in cui non sia possibile accedere alle informazioni, sia per mancanza di connessione dell’utente che per problemi al servizio esterno, il sistema mostrerà al posto dell’elenco del punto 2 la scritta “Impossibile ottenere i dati”.</w:t>
+        <w:t>[exception 1]: Nel caso in cui non sia possibile accedere alle informazioni, sia per mancanza di connessione dell’utente che per problemi al servizio esterno, il sistema mostrerà al posto dell’elenco del punto 2 la scritta “Impossibile ottenere i dati”.</w:t>
       </w:r>
     </w:p>
     <w:p>
@@ -12168,41 +11910,13 @@
         <w:rPr>
           <w:rFonts w:cstheme="minorHAnsi"/>
         </w:rPr>
-        <w:t>Il sistema di skipass preesistente conferma l’esistenza del codice skipass [</w:t>
-      </w:r>
-      <w:proofErr w:type="spellStart"/>
-      <w:r>
-        <w:rPr>
-          <w:rFonts w:cstheme="minorHAnsi"/>
-        </w:rPr>
-        <w:t>exception</w:t>
-      </w:r>
-      <w:proofErr w:type="spellEnd"/>
-      <w:r>
-        <w:rPr>
-          <w:rFonts w:cstheme="minorHAnsi"/>
-        </w:rPr>
-        <w:t xml:space="preserve"> 1]</w:t>
-      </w:r>
-      <w:r>
-        <w:rPr>
-          <w:rFonts w:cstheme="minorHAnsi"/>
-        </w:rPr>
-        <w:t xml:space="preserve"> [</w:t>
-      </w:r>
-      <w:proofErr w:type="spellStart"/>
-      <w:r>
-        <w:rPr>
-          <w:rFonts w:cstheme="minorHAnsi"/>
-        </w:rPr>
-        <w:t>exception</w:t>
-      </w:r>
-      <w:proofErr w:type="spellEnd"/>
-      <w:r>
-        <w:rPr>
-          <w:rFonts w:cstheme="minorHAnsi"/>
-        </w:rPr>
-        <w:t xml:space="preserve"> 2]</w:t>
+        <w:t>Il sistema di skipass preesistente conferma l’esistenza del codice skipass [exception 1]</w:t>
+      </w:r>
+      <w:r>
+        <w:rPr>
+          <w:rFonts w:cstheme="minorHAnsi"/>
+        </w:rPr>
+        <w:t xml:space="preserve"> [exception 2]</w:t>
       </w:r>
       <w:r>
         <w:rPr>
@@ -12234,21 +11948,7 @@
         <w:rPr>
           <w:rFonts w:cstheme="minorHAnsi"/>
         </w:rPr>
-        <w:t xml:space="preserve"> [</w:t>
-      </w:r>
-      <w:proofErr w:type="spellStart"/>
-      <w:r>
-        <w:rPr>
-          <w:rFonts w:cstheme="minorHAnsi"/>
-        </w:rPr>
-        <w:t>exception</w:t>
-      </w:r>
-      <w:proofErr w:type="spellEnd"/>
-      <w:r>
-        <w:rPr>
-          <w:rFonts w:cstheme="minorHAnsi"/>
-        </w:rPr>
-        <w:t xml:space="preserve"> 2].</w:t>
+        <w:t xml:space="preserve"> [exception 2].</w:t>
       </w:r>
     </w:p>
     <w:p>
@@ -12290,16 +11990,8 @@
         <w:rPr>
           <w:rFonts w:cstheme="minorHAnsi"/>
         </w:rPr>
-        <w:t>[</w:t>
-      </w:r>
-      <w:proofErr w:type="spellStart"/>
-      <w:r>
-        <w:rPr>
-          <w:rFonts w:cstheme="minorHAnsi"/>
-        </w:rPr>
-        <w:t>exception</w:t>
-      </w:r>
-      <w:proofErr w:type="spellEnd"/>
+        <w:t>[exception</w:t>
+      </w:r>
       <w:r>
         <w:rPr>
           <w:rFonts w:cstheme="minorHAnsi"/>
@@ -12360,15 +12052,7 @@
         <w:ind w:left="0"/>
       </w:pPr>
       <w:r>
-        <w:t>[</w:t>
-      </w:r>
-      <w:proofErr w:type="spellStart"/>
-      <w:r>
-        <w:t>exception</w:t>
-      </w:r>
-      <w:proofErr w:type="spellEnd"/>
-      <w:r>
-        <w:t xml:space="preserve"> 2]</w:t>
+        <w:t>[exception 2]</w:t>
       </w:r>
       <w:r>
         <w:t>:</w:t>
@@ -12608,41 +12292,13 @@
         <w:rPr>
           <w:rFonts w:cstheme="minorHAnsi"/>
         </w:rPr>
-        <w:t>[</w:t>
-      </w:r>
-      <w:proofErr w:type="spellStart"/>
-      <w:r>
-        <w:rPr>
-          <w:rFonts w:cstheme="minorHAnsi"/>
-        </w:rPr>
-        <w:t>exception</w:t>
-      </w:r>
-      <w:proofErr w:type="spellEnd"/>
-      <w:r>
-        <w:rPr>
-          <w:rFonts w:cstheme="minorHAnsi"/>
-        </w:rPr>
-        <w:t xml:space="preserve"> 1]</w:t>
-      </w:r>
-      <w:r>
-        <w:rPr>
-          <w:rFonts w:cstheme="minorHAnsi"/>
-        </w:rPr>
-        <w:t xml:space="preserve"> [</w:t>
-      </w:r>
-      <w:proofErr w:type="spellStart"/>
-      <w:r>
-        <w:rPr>
-          <w:rFonts w:cstheme="minorHAnsi"/>
-        </w:rPr>
-        <w:t>exception</w:t>
-      </w:r>
-      <w:proofErr w:type="spellEnd"/>
-      <w:r>
-        <w:rPr>
-          <w:rFonts w:cstheme="minorHAnsi"/>
-        </w:rPr>
-        <w:t xml:space="preserve"> 2]</w:t>
+        <w:t>[exception 1]</w:t>
+      </w:r>
+      <w:r>
+        <w:rPr>
+          <w:rFonts w:cstheme="minorHAnsi"/>
+        </w:rPr>
+        <w:t xml:space="preserve"> [exception 2]</w:t>
       </w:r>
       <w:r>
         <w:rPr>
@@ -12712,21 +12368,7 @@
         <w:rPr>
           <w:rFonts w:cstheme="minorHAnsi"/>
         </w:rPr>
-        <w:t xml:space="preserve"> [</w:t>
-      </w:r>
-      <w:proofErr w:type="spellStart"/>
-      <w:r>
-        <w:rPr>
-          <w:rFonts w:cstheme="minorHAnsi"/>
-        </w:rPr>
-        <w:t>exception</w:t>
-      </w:r>
-      <w:proofErr w:type="spellEnd"/>
-      <w:r>
-        <w:rPr>
-          <w:rFonts w:cstheme="minorHAnsi"/>
-        </w:rPr>
-        <w:t xml:space="preserve"> </w:t>
+        <w:t xml:space="preserve"> [exception </w:t>
       </w:r>
       <w:r>
         <w:rPr>
@@ -12830,21 +12472,7 @@
         <w:rPr>
           <w:rFonts w:cstheme="minorHAnsi"/>
         </w:rPr>
-        <w:t>[</w:t>
-      </w:r>
-      <w:proofErr w:type="spellStart"/>
-      <w:r>
-        <w:rPr>
-          <w:rFonts w:cstheme="minorHAnsi"/>
-        </w:rPr>
-        <w:t>exception</w:t>
-      </w:r>
-      <w:proofErr w:type="spellEnd"/>
-      <w:r>
-        <w:rPr>
-          <w:rFonts w:cstheme="minorHAnsi"/>
-        </w:rPr>
-        <w:t xml:space="preserve"> 1]</w:t>
+        <w:t>[exception 1]</w:t>
       </w:r>
       <w:r>
         <w:rPr>
@@ -12867,15 +12495,7 @@
         <w:ind w:left="0"/>
       </w:pPr>
       <w:r>
-        <w:t>[</w:t>
-      </w:r>
-      <w:proofErr w:type="spellStart"/>
-      <w:r>
-        <w:t>exception</w:t>
-      </w:r>
-      <w:proofErr w:type="spellEnd"/>
-      <w:r>
-        <w:t xml:space="preserve"> 2]: Nel caso in cui</w:t>
+        <w:t>[exception 2]: Nel caso in cui</w:t>
       </w:r>
       <w:r>
         <w:t xml:space="preserve"> </w:t>
@@ -12904,15 +12524,7 @@
         <w:ind w:left="0"/>
       </w:pPr>
       <w:r>
-        <w:t>[</w:t>
-      </w:r>
-      <w:proofErr w:type="spellStart"/>
-      <w:r>
-        <w:t>exception</w:t>
-      </w:r>
-      <w:proofErr w:type="spellEnd"/>
-      <w:r>
-        <w:t xml:space="preserve"> 3]</w:t>
+        <w:t>[exception 3]</w:t>
       </w:r>
       <w:r>
         <w:t>:</w:t>
@@ -13134,21 +12746,7 @@
         <w:rPr>
           <w:rFonts w:cstheme="minorHAnsi"/>
         </w:rPr>
-        <w:t xml:space="preserve"> [</w:t>
-      </w:r>
-      <w:proofErr w:type="spellStart"/>
-      <w:r>
-        <w:rPr>
-          <w:rFonts w:cstheme="minorHAnsi"/>
-        </w:rPr>
-        <w:t>exception</w:t>
-      </w:r>
-      <w:proofErr w:type="spellEnd"/>
-      <w:r>
-        <w:rPr>
-          <w:rFonts w:cstheme="minorHAnsi"/>
-        </w:rPr>
-        <w:t xml:space="preserve"> 1]</w:t>
+        <w:t xml:space="preserve"> [exception 1]</w:t>
       </w:r>
       <w:r>
         <w:rPr>
@@ -13201,21 +12799,7 @@
         <w:rPr>
           <w:rFonts w:cstheme="minorHAnsi"/>
         </w:rPr>
-        <w:t xml:space="preserve"> [</w:t>
-      </w:r>
-      <w:proofErr w:type="spellStart"/>
-      <w:r>
-        <w:rPr>
-          <w:rFonts w:cstheme="minorHAnsi"/>
-        </w:rPr>
-        <w:t>exception</w:t>
-      </w:r>
-      <w:proofErr w:type="spellEnd"/>
-      <w:r>
-        <w:rPr>
-          <w:rFonts w:cstheme="minorHAnsi"/>
-        </w:rPr>
-        <w:t xml:space="preserve"> 1].</w:t>
+        <w:t xml:space="preserve"> [exception 1].</w:t>
       </w:r>
     </w:p>
     <w:p>
@@ -13249,15 +12833,7 @@
         <w:ind w:left="0"/>
       </w:pPr>
       <w:r>
-        <w:t>[</w:t>
-      </w:r>
-      <w:proofErr w:type="spellStart"/>
-      <w:r>
-        <w:t>exception</w:t>
-      </w:r>
-      <w:proofErr w:type="spellEnd"/>
-      <w:r>
-        <w:t xml:space="preserve"> 1]</w:t>
+        <w:t>[exception 1]</w:t>
       </w:r>
       <w:r>
         <w:t>:</w:t>
@@ -13665,21 +13241,7 @@
         <w:rPr>
           <w:rFonts w:cstheme="minorHAnsi"/>
         </w:rPr>
-        <w:t xml:space="preserve"> [</w:t>
-      </w:r>
-      <w:proofErr w:type="spellStart"/>
-      <w:r>
-        <w:rPr>
-          <w:rFonts w:cstheme="minorHAnsi"/>
-        </w:rPr>
-        <w:t>exception</w:t>
-      </w:r>
-      <w:proofErr w:type="spellEnd"/>
-      <w:r>
-        <w:rPr>
-          <w:rFonts w:cstheme="minorHAnsi"/>
-        </w:rPr>
-        <w:t xml:space="preserve"> 1]</w:t>
+        <w:t xml:space="preserve"> [exception 1]</w:t>
       </w:r>
       <w:r>
         <w:rPr>
@@ -13717,15 +13279,7 @@
         <w:ind w:left="0"/>
       </w:pPr>
       <w:r>
-        <w:t>[</w:t>
-      </w:r>
-      <w:proofErr w:type="spellStart"/>
-      <w:r>
-        <w:t>exception</w:t>
-      </w:r>
-      <w:proofErr w:type="spellEnd"/>
-      <w:r>
-        <w:t xml:space="preserve"> 1] Nel caso in cui</w:t>
+        <w:t>[exception 1] Nel caso in cui</w:t>
       </w:r>
       <w:r>
         <w:t xml:space="preserve"> </w:t>
@@ -13953,21 +13507,7 @@
         <w:rPr>
           <w:rFonts w:cstheme="minorHAnsi"/>
         </w:rPr>
-        <w:t xml:space="preserve"> [</w:t>
-      </w:r>
-      <w:proofErr w:type="spellStart"/>
-      <w:r>
-        <w:rPr>
-          <w:rFonts w:cstheme="minorHAnsi"/>
-        </w:rPr>
-        <w:t>exception</w:t>
-      </w:r>
-      <w:proofErr w:type="spellEnd"/>
-      <w:r>
-        <w:rPr>
-          <w:rFonts w:cstheme="minorHAnsi"/>
-        </w:rPr>
-        <w:t xml:space="preserve"> 1]</w:t>
+        <w:t xml:space="preserve"> [exception 1]</w:t>
       </w:r>
       <w:r>
         <w:rPr>
@@ -13999,21 +13539,7 @@
         <w:rPr>
           <w:rFonts w:cstheme="minorHAnsi"/>
         </w:rPr>
-        <w:t xml:space="preserve"> [</w:t>
-      </w:r>
-      <w:proofErr w:type="spellStart"/>
-      <w:r>
-        <w:rPr>
-          <w:rFonts w:cstheme="minorHAnsi"/>
-        </w:rPr>
-        <w:t>exception</w:t>
-      </w:r>
-      <w:proofErr w:type="spellEnd"/>
-      <w:r>
-        <w:rPr>
-          <w:rFonts w:cstheme="minorHAnsi"/>
-        </w:rPr>
-        <w:t xml:space="preserve"> 1]</w:t>
+        <w:t xml:space="preserve"> [exception 1]</w:t>
       </w:r>
       <w:r>
         <w:rPr>
@@ -14056,15 +13582,7 @@
         <w:ind w:left="0"/>
       </w:pPr>
       <w:r>
-        <w:t>[</w:t>
-      </w:r>
-      <w:proofErr w:type="spellStart"/>
-      <w:r>
-        <w:t>exception</w:t>
-      </w:r>
-      <w:proofErr w:type="spellEnd"/>
-      <w:r>
-        <w:t xml:space="preserve"> 1] Nel caso in cui</w:t>
+        <w:t>[exception 1] Nel caso in cui</w:t>
       </w:r>
       <w:r>
         <w:t xml:space="preserve"> </w:t>
@@ -14291,21 +13809,7 @@
         <w:rPr>
           <w:rFonts w:cstheme="minorHAnsi"/>
         </w:rPr>
-        <w:t>Il database esterno fornisce la lista dei maestri registrati [</w:t>
-      </w:r>
-      <w:proofErr w:type="spellStart"/>
-      <w:r>
-        <w:rPr>
-          <w:rFonts w:cstheme="minorHAnsi"/>
-        </w:rPr>
-        <w:t>exception</w:t>
-      </w:r>
-      <w:proofErr w:type="spellEnd"/>
-      <w:r>
-        <w:rPr>
-          <w:rFonts w:cstheme="minorHAnsi"/>
-        </w:rPr>
-        <w:t xml:space="preserve"> 1];</w:t>
+        <w:t>Il database esterno fornisce la lista dei maestri registrati [exception 1];</w:t>
       </w:r>
     </w:p>
     <w:p>
@@ -14371,21 +13875,7 @@
         <w:rPr>
           <w:rFonts w:cstheme="minorHAnsi"/>
         </w:rPr>
-        <w:t xml:space="preserve"> [</w:t>
-      </w:r>
-      <w:proofErr w:type="spellStart"/>
-      <w:r>
-        <w:rPr>
-          <w:rFonts w:cstheme="minorHAnsi"/>
-        </w:rPr>
-        <w:t>exception</w:t>
-      </w:r>
-      <w:proofErr w:type="spellEnd"/>
-      <w:r>
-        <w:rPr>
-          <w:rFonts w:cstheme="minorHAnsi"/>
-        </w:rPr>
-        <w:t xml:space="preserve"> 1]</w:t>
+        <w:t xml:space="preserve"> [exception 1]</w:t>
       </w:r>
       <w:r>
         <w:rPr>
@@ -14423,15 +13913,7 @@
         <w:ind w:left="0"/>
       </w:pPr>
       <w:r>
-        <w:t>[</w:t>
-      </w:r>
-      <w:proofErr w:type="spellStart"/>
-      <w:r>
-        <w:t>exception</w:t>
-      </w:r>
-      <w:proofErr w:type="spellEnd"/>
-      <w:r>
-        <w:t xml:space="preserve"> 1] Nel caso in cui</w:t>
+        <w:t>[exception 1] Nel caso in cui</w:t>
       </w:r>
       <w:r>
         <w:t xml:space="preserve"> </w:t>
@@ -14625,21 +14107,7 @@
         <w:rPr>
           <w:rFonts w:cstheme="minorHAnsi"/>
         </w:rPr>
-        <w:t>Il database esterno fornisce la lista dei maestri registrati [</w:t>
-      </w:r>
-      <w:proofErr w:type="spellStart"/>
-      <w:r>
-        <w:rPr>
-          <w:rFonts w:cstheme="minorHAnsi"/>
-        </w:rPr>
-        <w:t>exception</w:t>
-      </w:r>
-      <w:proofErr w:type="spellEnd"/>
-      <w:r>
-        <w:rPr>
-          <w:rFonts w:cstheme="minorHAnsi"/>
-        </w:rPr>
-        <w:t xml:space="preserve"> 1];</w:t>
+        <w:t>Il database esterno fornisce la lista dei maestri registrati [exception 1];</w:t>
       </w:r>
     </w:p>
     <w:p>
@@ -14705,21 +14173,7 @@
         <w:rPr>
           <w:rFonts w:cstheme="minorHAnsi"/>
         </w:rPr>
-        <w:t xml:space="preserve"> [</w:t>
-      </w:r>
-      <w:proofErr w:type="spellStart"/>
-      <w:r>
-        <w:rPr>
-          <w:rFonts w:cstheme="minorHAnsi"/>
-        </w:rPr>
-        <w:t>exception</w:t>
-      </w:r>
-      <w:proofErr w:type="spellEnd"/>
-      <w:r>
-        <w:rPr>
-          <w:rFonts w:cstheme="minorHAnsi"/>
-        </w:rPr>
-        <w:t xml:space="preserve"> 1]</w:t>
+        <w:t xml:space="preserve"> [exception 1]</w:t>
       </w:r>
       <w:r>
         <w:rPr>
@@ -14754,15 +14208,7 @@
         <w:ind w:left="0"/>
       </w:pPr>
       <w:r>
-        <w:t>[</w:t>
-      </w:r>
-      <w:proofErr w:type="spellStart"/>
-      <w:r>
-        <w:t>exception</w:t>
-      </w:r>
-      <w:proofErr w:type="spellEnd"/>
-      <w:r>
-        <w:t xml:space="preserve"> 1] Nel caso in cui</w:t>
+        <w:t>[exception 1] Nel caso in cui</w:t>
       </w:r>
       <w:r>
         <w:t xml:space="preserve"> </w:t>
@@ -17295,15 +16741,7 @@
         <w:ind w:left="0"/>
       </w:pPr>
       <w:r>
-        <w:t xml:space="preserve">Nel presente capitolo viene discusso il contesto di funzionamento del sistema, fornendo una descrizione testuale ed una rappresentazione grafica basata su </w:t>
-      </w:r>
-      <w:proofErr w:type="spellStart"/>
-      <w:r>
-        <w:t>Context</w:t>
-      </w:r>
-      <w:proofErr w:type="spellEnd"/>
-      <w:r>
-        <w:t xml:space="preserve"> </w:t>
+        <w:t xml:space="preserve">Nel presente capitolo viene discusso il contesto di funzionamento del sistema, fornendo una descrizione testuale ed una rappresentazione grafica basata su Context </w:t>
       </w:r>
       <w:proofErr w:type="spellStart"/>
       <w:r>
@@ -17946,15 +17384,7 @@
         <w:jc w:val="both"/>
       </w:pPr>
       <w:r>
-        <w:t xml:space="preserve">Sistema esterno impiegato, in riferimento al RF 3, per mostrare </w:t>
-      </w:r>
-      <w:proofErr w:type="gramStart"/>
-      <w:r>
-        <w:t>le condizione</w:t>
-      </w:r>
-      <w:proofErr w:type="gramEnd"/>
-      <w:r>
-        <w:t xml:space="preserve"> mete</w:t>
+        <w:t>Sistema esterno impiegato, in riferimento al RF 3, per mostrare le condizione mete</w:t>
       </w:r>
       <w:r>
         <w:t>or</w:t>
@@ -18406,22 +17836,24 @@
         <w:pStyle w:val="Nessunaspaziatura"/>
         <w:ind w:left="0"/>
       </w:pPr>
+      <w:bookmarkStart w:id="129" w:name="_GoBack"/>
+      <w:bookmarkEnd w:id="129"/>
       <w:r>
         <w:rPr>
           <w:noProof/>
         </w:rPr>
         <w:lastRenderedPageBreak/>
         <w:drawing>
-          <wp:anchor distT="0" distB="0" distL="114300" distR="114300" simplePos="0" relativeHeight="251668480" behindDoc="0" locked="0" layoutInCell="1" allowOverlap="1" wp14:anchorId="690F94D0" wp14:editId="26990C4C">
+          <wp:anchor distT="0" distB="0" distL="114300" distR="114300" simplePos="0" relativeHeight="251668480" behindDoc="0" locked="0" layoutInCell="1" allowOverlap="1" wp14:anchorId="690F94D0" wp14:editId="3EE21FD7">
             <wp:simplePos x="0" y="0"/>
             <wp:positionH relativeFrom="page">
-              <wp:posOffset>640715</wp:posOffset>
+              <wp:posOffset>799465</wp:posOffset>
             </wp:positionH>
             <wp:positionV relativeFrom="paragraph">
-              <wp:posOffset>412750</wp:posOffset>
+              <wp:posOffset>409575</wp:posOffset>
             </wp:positionV>
-            <wp:extent cx="6791960" cy="5901690"/>
-            <wp:effectExtent l="0" t="0" r="8890" b="3810"/>
+            <wp:extent cx="6479540" cy="5901690"/>
+            <wp:effectExtent l="0" t="0" r="0" b="3810"/>
             <wp:wrapTopAndBottom/>
             <wp:docPr id="6" name="Immagine 6"/>
             <wp:cNvGraphicFramePr>
@@ -18449,7 +17881,7 @@
                   <pic:spPr>
                     <a:xfrm>
                       <a:off x="0" y="0"/>
-                      <a:ext cx="6791960" cy="5901690"/>
+                      <a:ext cx="6479540" cy="5901690"/>
                     </a:xfrm>
                     <a:prstGeom prst="rect">
                       <a:avLst/>
@@ -18515,11 +17947,11 @@
         <w:pStyle w:val="Titolo1"/>
         <w:ind w:left="0"/>
       </w:pPr>
-      <w:bookmarkStart w:id="129" w:name="_Toc118494434"/>
+      <w:bookmarkStart w:id="130" w:name="_Toc118494434"/>
       <w:r>
         <w:t>Analisi dei Componenti</w:t>
       </w:r>
-      <w:bookmarkEnd w:id="129"/>
+      <w:bookmarkEnd w:id="130"/>
     </w:p>
     <w:p>
       <w:pPr>
@@ -18574,14 +18006,14 @@
           <w:rFonts w:eastAsia="MS Gothic"/>
         </w:rPr>
       </w:pPr>
-      <w:bookmarkStart w:id="130" w:name="_Toc118494435"/>
+      <w:bookmarkStart w:id="131" w:name="_Toc118494435"/>
       <w:r>
         <w:rPr>
           <w:rFonts w:eastAsia="MS Gothic"/>
         </w:rPr>
         <w:t>Definizione dei componenti</w:t>
       </w:r>
-      <w:bookmarkEnd w:id="130"/>
+      <w:bookmarkEnd w:id="131"/>
     </w:p>
     <w:p>
       <w:pPr>
@@ -18613,7 +18045,7 @@
 </file>
 
 <file path=word/endnotes.xml><?xml version="1.0" encoding="utf-8"?>
-<w:endnotes xmlns:wpc="http://schemas.microsoft.com/office/word/2010/wordprocessingCanvas" xmlns:cx="http://schemas.microsoft.com/office/drawing/2014/chartex" xmlns:cx1="http://schemas.microsoft.com/office/drawing/2015/9/8/chartex" xmlns:cx2="http://schemas.microsoft.com/office/drawing/2015/10/21/chartex" xmlns:cx3="http://schemas.microsoft.com/office/drawing/2016/5/9/chartex" xmlns:cx4="http://schemas.microsoft.com/office/drawing/2016/5/10/chartex" xmlns:cx5="http://schemas.microsoft.com/office/drawing/2016/5/11/chartex" xmlns:cx6="http://schemas.microsoft.com/office/drawing/2016/5/12/chartex" xmlns:cx7="http://schemas.microsoft.com/office/drawing/2016/5/13/chartex" xmlns:cx8="http://schemas.microsoft.com/office/drawing/2016/5/14/chartex" xmlns:mc="http://schemas.openxmlformats.org/markup-compatibility/2006" xmlns:aink="http://schemas.microsoft.com/office/drawing/2016/ink" xmlns:am3d="http://schemas.microsoft.com/office/drawing/2017/model3d" xmlns:o="urn:schemas-microsoft-com:office:office" xmlns:oel="http://schemas.microsoft.com/office/2019/extlst" xmlns:r="http://schemas.openxmlformats.org/officeDocument/2006/relationships" xmlns:m="http://schemas.openxmlformats.org/officeDocument/2006/math" xmlns:v="urn:schemas-microsoft-com:vml" xmlns:wp14="http://schemas.microsoft.com/office/word/2010/wordprocessingDrawing" xmlns:wp="http://schemas.openxmlformats.org/drawingml/2006/wordprocessingDrawing" xmlns:w10="urn:schemas-microsoft-com:office:word" xmlns:w="http://schemas.openxmlformats.org/wordprocessingml/2006/main" xmlns:w14="http://schemas.microsoft.com/office/word/2010/wordml" xmlns:w15="http://schemas.microsoft.com/office/word/2012/wordml" xmlns:w16cex="http://schemas.microsoft.com/office/word/2018/wordml/cex" xmlns:w16cid="http://schemas.microsoft.com/office/word/2016/wordml/cid" xmlns:w16="http://schemas.microsoft.com/office/word/2018/wordml" xmlns:w16sdtdh="http://schemas.microsoft.com/office/word/2020/wordml/sdtdatahash" xmlns:w16se="http://schemas.microsoft.com/office/word/2015/wordml/symex" xmlns:wpg="http://schemas.microsoft.com/office/word/2010/wordprocessingGroup" xmlns:wpi="http://schemas.microsoft.com/office/word/2010/wordprocessingInk" xmlns:wne="http://schemas.microsoft.com/office/word/2006/wordml" xmlns:wps="http://schemas.microsoft.com/office/word/2010/wordprocessingShape" mc:Ignorable="w14 w15 w16se w16cid w16 w16cex w16sdtdh wp14">
+<w:endnotes xmlns:wpc="http://schemas.microsoft.com/office/word/2010/wordprocessingCanvas" xmlns:cx="http://schemas.microsoft.com/office/drawing/2014/chartex" xmlns:cx1="http://schemas.microsoft.com/office/drawing/2015/9/8/chartex" xmlns:cx2="http://schemas.microsoft.com/office/drawing/2015/10/21/chartex" xmlns:cx3="http://schemas.microsoft.com/office/drawing/2016/5/9/chartex" xmlns:cx4="http://schemas.microsoft.com/office/drawing/2016/5/10/chartex" xmlns:cx5="http://schemas.microsoft.com/office/drawing/2016/5/11/chartex" xmlns:cx6="http://schemas.microsoft.com/office/drawing/2016/5/12/chartex" xmlns:cx7="http://schemas.microsoft.com/office/drawing/2016/5/13/chartex" xmlns:cx8="http://schemas.microsoft.com/office/drawing/2016/5/14/chartex" xmlns:mc="http://schemas.openxmlformats.org/markup-compatibility/2006" xmlns:aink="http://schemas.microsoft.com/office/drawing/2016/ink" xmlns:am3d="http://schemas.microsoft.com/office/drawing/2017/model3d" xmlns:o="urn:schemas-microsoft-com:office:office" xmlns:r="http://schemas.openxmlformats.org/officeDocument/2006/relationships" xmlns:m="http://schemas.openxmlformats.org/officeDocument/2006/math" xmlns:v="urn:schemas-microsoft-com:vml" xmlns:wp14="http://schemas.microsoft.com/office/word/2010/wordprocessingDrawing" xmlns:wp="http://schemas.openxmlformats.org/drawingml/2006/wordprocessingDrawing" xmlns:w10="urn:schemas-microsoft-com:office:word" xmlns:w="http://schemas.openxmlformats.org/wordprocessingml/2006/main" xmlns:w14="http://schemas.microsoft.com/office/word/2010/wordml" xmlns:w15="http://schemas.microsoft.com/office/word/2012/wordml" xmlns:w16cid="http://schemas.microsoft.com/office/word/2016/wordml/cid" xmlns:w16se="http://schemas.microsoft.com/office/word/2015/wordml/symex" xmlns:wpg="http://schemas.microsoft.com/office/word/2010/wordprocessingGroup" xmlns:wpi="http://schemas.microsoft.com/office/word/2010/wordprocessingInk" xmlns:wne="http://schemas.microsoft.com/office/word/2006/wordml" xmlns:wps="http://schemas.microsoft.com/office/word/2010/wordprocessingShape" mc:Ignorable="w14 w15 w16se w16cid wp14">
   <w:endnote w:type="separator" w:id="-1">
     <w:p>
       <w:pPr>
@@ -18638,7 +18070,7 @@
 </file>
 
 <file path=word/footnotes.xml><?xml version="1.0" encoding="utf-8"?>
-<w:footnotes xmlns:wpc="http://schemas.microsoft.com/office/word/2010/wordprocessingCanvas" xmlns:cx="http://schemas.microsoft.com/office/drawing/2014/chartex" xmlns:cx1="http://schemas.microsoft.com/office/drawing/2015/9/8/chartex" xmlns:cx2="http://schemas.microsoft.com/office/drawing/2015/10/21/chartex" xmlns:cx3="http://schemas.microsoft.com/office/drawing/2016/5/9/chartex" xmlns:cx4="http://schemas.microsoft.com/office/drawing/2016/5/10/chartex" xmlns:cx5="http://schemas.microsoft.com/office/drawing/2016/5/11/chartex" xmlns:cx6="http://schemas.microsoft.com/office/drawing/2016/5/12/chartex" xmlns:cx7="http://schemas.microsoft.com/office/drawing/2016/5/13/chartex" xmlns:cx8="http://schemas.microsoft.com/office/drawing/2016/5/14/chartex" xmlns:mc="http://schemas.openxmlformats.org/markup-compatibility/2006" xmlns:aink="http://schemas.microsoft.com/office/drawing/2016/ink" xmlns:am3d="http://schemas.microsoft.com/office/drawing/2017/model3d" xmlns:o="urn:schemas-microsoft-com:office:office" xmlns:oel="http://schemas.microsoft.com/office/2019/extlst" xmlns:r="http://schemas.openxmlformats.org/officeDocument/2006/relationships" xmlns:m="http://schemas.openxmlformats.org/officeDocument/2006/math" xmlns:v="urn:schemas-microsoft-com:vml" xmlns:wp14="http://schemas.microsoft.com/office/word/2010/wordprocessingDrawing" xmlns:wp="http://schemas.openxmlformats.org/drawingml/2006/wordprocessingDrawing" xmlns:w10="urn:schemas-microsoft-com:office:word" xmlns:w="http://schemas.openxmlformats.org/wordprocessingml/2006/main" xmlns:w14="http://schemas.microsoft.com/office/word/2010/wordml" xmlns:w15="http://schemas.microsoft.com/office/word/2012/wordml" xmlns:w16cex="http://schemas.microsoft.com/office/word/2018/wordml/cex" xmlns:w16cid="http://schemas.microsoft.com/office/word/2016/wordml/cid" xmlns:w16="http://schemas.microsoft.com/office/word/2018/wordml" xmlns:w16sdtdh="http://schemas.microsoft.com/office/word/2020/wordml/sdtdatahash" xmlns:w16se="http://schemas.microsoft.com/office/word/2015/wordml/symex" xmlns:wpg="http://schemas.microsoft.com/office/word/2010/wordprocessingGroup" xmlns:wpi="http://schemas.microsoft.com/office/word/2010/wordprocessingInk" xmlns:wne="http://schemas.microsoft.com/office/word/2006/wordml" xmlns:wps="http://schemas.microsoft.com/office/word/2010/wordprocessingShape" mc:Ignorable="w14 w15 w16se w16cid w16 w16cex w16sdtdh wp14">
+<w:footnotes xmlns:wpc="http://schemas.microsoft.com/office/word/2010/wordprocessingCanvas" xmlns:cx="http://schemas.microsoft.com/office/drawing/2014/chartex" xmlns:cx1="http://schemas.microsoft.com/office/drawing/2015/9/8/chartex" xmlns:cx2="http://schemas.microsoft.com/office/drawing/2015/10/21/chartex" xmlns:cx3="http://schemas.microsoft.com/office/drawing/2016/5/9/chartex" xmlns:cx4="http://schemas.microsoft.com/office/drawing/2016/5/10/chartex" xmlns:cx5="http://schemas.microsoft.com/office/drawing/2016/5/11/chartex" xmlns:cx6="http://schemas.microsoft.com/office/drawing/2016/5/12/chartex" xmlns:cx7="http://schemas.microsoft.com/office/drawing/2016/5/13/chartex" xmlns:cx8="http://schemas.microsoft.com/office/drawing/2016/5/14/chartex" xmlns:mc="http://schemas.openxmlformats.org/markup-compatibility/2006" xmlns:aink="http://schemas.microsoft.com/office/drawing/2016/ink" xmlns:am3d="http://schemas.microsoft.com/office/drawing/2017/model3d" xmlns:o="urn:schemas-microsoft-com:office:office" xmlns:r="http://schemas.openxmlformats.org/officeDocument/2006/relationships" xmlns:m="http://schemas.openxmlformats.org/officeDocument/2006/math" xmlns:v="urn:schemas-microsoft-com:vml" xmlns:wp14="http://schemas.microsoft.com/office/word/2010/wordprocessingDrawing" xmlns:wp="http://schemas.openxmlformats.org/drawingml/2006/wordprocessingDrawing" xmlns:w10="urn:schemas-microsoft-com:office:word" xmlns:w="http://schemas.openxmlformats.org/wordprocessingml/2006/main" xmlns:w14="http://schemas.microsoft.com/office/word/2010/wordml" xmlns:w15="http://schemas.microsoft.com/office/word/2012/wordml" xmlns:w16cid="http://schemas.microsoft.com/office/word/2016/wordml/cid" xmlns:w16se="http://schemas.microsoft.com/office/word/2015/wordml/symex" xmlns:wpg="http://schemas.microsoft.com/office/word/2010/wordprocessingGroup" xmlns:wpi="http://schemas.microsoft.com/office/word/2010/wordprocessingInk" xmlns:wne="http://schemas.microsoft.com/office/word/2006/wordml" xmlns:wps="http://schemas.microsoft.com/office/word/2010/wordprocessingShape" mc:Ignorable="w14 w15 w16se w16cid wp14">
   <w:footnote w:type="separator" w:id="-1">
     <w:p>
       <w:pPr>
@@ -18663,7 +18095,7 @@
 </file>
 
 <file path=word/header1.xml><?xml version="1.0" encoding="utf-8"?>
-<w:hdr xmlns:wpc="http://schemas.microsoft.com/office/word/2010/wordprocessingCanvas" xmlns:cx="http://schemas.microsoft.com/office/drawing/2014/chartex" xmlns:cx1="http://schemas.microsoft.com/office/drawing/2015/9/8/chartex" xmlns:cx2="http://schemas.microsoft.com/office/drawing/2015/10/21/chartex" xmlns:cx3="http://schemas.microsoft.com/office/drawing/2016/5/9/chartex" xmlns:cx4="http://schemas.microsoft.com/office/drawing/2016/5/10/chartex" xmlns:cx5="http://schemas.microsoft.com/office/drawing/2016/5/11/chartex" xmlns:cx6="http://schemas.microsoft.com/office/drawing/2016/5/12/chartex" xmlns:cx7="http://schemas.microsoft.com/office/drawing/2016/5/13/chartex" xmlns:cx8="http://schemas.microsoft.com/office/drawing/2016/5/14/chartex" xmlns:mc="http://schemas.openxmlformats.org/markup-compatibility/2006" xmlns:aink="http://schemas.microsoft.com/office/drawing/2016/ink" xmlns:am3d="http://schemas.microsoft.com/office/drawing/2017/model3d" xmlns:o="urn:schemas-microsoft-com:office:office" xmlns:oel="http://schemas.microsoft.com/office/2019/extlst" xmlns:r="http://schemas.openxmlformats.org/officeDocument/2006/relationships" xmlns:m="http://schemas.openxmlformats.org/officeDocument/2006/math" xmlns:v="urn:schemas-microsoft-com:vml" xmlns:wp14="http://schemas.microsoft.com/office/word/2010/wordprocessingDrawing" xmlns:wp="http://schemas.openxmlformats.org/drawingml/2006/wordprocessingDrawing" xmlns:w10="urn:schemas-microsoft-com:office:word" xmlns:w="http://schemas.openxmlformats.org/wordprocessingml/2006/main" xmlns:w14="http://schemas.microsoft.com/office/word/2010/wordml" xmlns:w15="http://schemas.microsoft.com/office/word/2012/wordml" xmlns:w16cex="http://schemas.microsoft.com/office/word/2018/wordml/cex" xmlns:w16cid="http://schemas.microsoft.com/office/word/2016/wordml/cid" xmlns:w16="http://schemas.microsoft.com/office/word/2018/wordml" xmlns:w16sdtdh="http://schemas.microsoft.com/office/word/2020/wordml/sdtdatahash" xmlns:w16se="http://schemas.microsoft.com/office/word/2015/wordml/symex" xmlns:wpg="http://schemas.microsoft.com/office/word/2010/wordprocessingGroup" xmlns:wpi="http://schemas.microsoft.com/office/word/2010/wordprocessingInk" xmlns:wne="http://schemas.microsoft.com/office/word/2006/wordml" xmlns:wps="http://schemas.microsoft.com/office/word/2010/wordprocessingShape" mc:Ignorable="w14 w15 w16se w16cid w16 w16cex w16sdtdh wp14">
+<w:hdr xmlns:wpc="http://schemas.microsoft.com/office/word/2010/wordprocessingCanvas" xmlns:cx="http://schemas.microsoft.com/office/drawing/2014/chartex" xmlns:cx1="http://schemas.microsoft.com/office/drawing/2015/9/8/chartex" xmlns:cx2="http://schemas.microsoft.com/office/drawing/2015/10/21/chartex" xmlns:cx3="http://schemas.microsoft.com/office/drawing/2016/5/9/chartex" xmlns:cx4="http://schemas.microsoft.com/office/drawing/2016/5/10/chartex" xmlns:cx5="http://schemas.microsoft.com/office/drawing/2016/5/11/chartex" xmlns:cx6="http://schemas.microsoft.com/office/drawing/2016/5/12/chartex" xmlns:cx7="http://schemas.microsoft.com/office/drawing/2016/5/13/chartex" xmlns:cx8="http://schemas.microsoft.com/office/drawing/2016/5/14/chartex" xmlns:mc="http://schemas.openxmlformats.org/markup-compatibility/2006" xmlns:aink="http://schemas.microsoft.com/office/drawing/2016/ink" xmlns:am3d="http://schemas.microsoft.com/office/drawing/2017/model3d" xmlns:o="urn:schemas-microsoft-com:office:office" xmlns:r="http://schemas.openxmlformats.org/officeDocument/2006/relationships" xmlns:m="http://schemas.openxmlformats.org/officeDocument/2006/math" xmlns:v="urn:schemas-microsoft-com:vml" xmlns:wp14="http://schemas.microsoft.com/office/word/2010/wordprocessingDrawing" xmlns:wp="http://schemas.openxmlformats.org/drawingml/2006/wordprocessingDrawing" xmlns:w10="urn:schemas-microsoft-com:office:word" xmlns:w="http://schemas.openxmlformats.org/wordprocessingml/2006/main" xmlns:w14="http://schemas.microsoft.com/office/word/2010/wordml" xmlns:w15="http://schemas.microsoft.com/office/word/2012/wordml" xmlns:w16cid="http://schemas.microsoft.com/office/word/2016/wordml/cid" xmlns:w16se="http://schemas.microsoft.com/office/word/2015/wordml/symex" xmlns:wpg="http://schemas.microsoft.com/office/word/2010/wordprocessingGroup" xmlns:wpi="http://schemas.microsoft.com/office/word/2010/wordprocessingInk" xmlns:wne="http://schemas.microsoft.com/office/word/2006/wordml" xmlns:wps="http://schemas.microsoft.com/office/word/2010/wordprocessingShape" mc:Ignorable="w14 w15 w16se w16cid wp14">
   <w:p>
     <w:pPr>
       <w:pStyle w:val="Intestazione"/>
@@ -18679,17 +18111,14 @@
       <w:jc w:val="right"/>
     </w:pPr>
     <w:r>
-      <w:t>Versione 0.</w:t>
-    </w:r>
-    <w:r>
-      <w:t>3.1</w:t>
+      <w:t>Versione 0.3.1</w:t>
     </w:r>
   </w:p>
 </w:hdr>
 </file>
 
 <file path=word/numbering.xml><?xml version="1.0" encoding="utf-8"?>
-<w:numbering xmlns:wpc="http://schemas.microsoft.com/office/word/2010/wordprocessingCanvas" xmlns:cx="http://schemas.microsoft.com/office/drawing/2014/chartex" xmlns:cx1="http://schemas.microsoft.com/office/drawing/2015/9/8/chartex" xmlns:cx2="http://schemas.microsoft.com/office/drawing/2015/10/21/chartex" xmlns:cx3="http://schemas.microsoft.com/office/drawing/2016/5/9/chartex" xmlns:cx4="http://schemas.microsoft.com/office/drawing/2016/5/10/chartex" xmlns:cx5="http://schemas.microsoft.com/office/drawing/2016/5/11/chartex" xmlns:cx6="http://schemas.microsoft.com/office/drawing/2016/5/12/chartex" xmlns:cx7="http://schemas.microsoft.com/office/drawing/2016/5/13/chartex" xmlns:cx8="http://schemas.microsoft.com/office/drawing/2016/5/14/chartex" xmlns:mc="http://schemas.openxmlformats.org/markup-compatibility/2006" xmlns:aink="http://schemas.microsoft.com/office/drawing/2016/ink" xmlns:am3d="http://schemas.microsoft.com/office/drawing/2017/model3d" xmlns:o="urn:schemas-microsoft-com:office:office" xmlns:oel="http://schemas.microsoft.com/office/2019/extlst" xmlns:r="http://schemas.openxmlformats.org/officeDocument/2006/relationships" xmlns:m="http://schemas.openxmlformats.org/officeDocument/2006/math" xmlns:v="urn:schemas-microsoft-com:vml" xmlns:wp14="http://schemas.microsoft.com/office/word/2010/wordprocessingDrawing" xmlns:wp="http://schemas.openxmlformats.org/drawingml/2006/wordprocessingDrawing" xmlns:w10="urn:schemas-microsoft-com:office:word" xmlns:w="http://schemas.openxmlformats.org/wordprocessingml/2006/main" xmlns:w14="http://schemas.microsoft.com/office/word/2010/wordml" xmlns:w15="http://schemas.microsoft.com/office/word/2012/wordml" xmlns:w16cex="http://schemas.microsoft.com/office/word/2018/wordml/cex" xmlns:w16cid="http://schemas.microsoft.com/office/word/2016/wordml/cid" xmlns:w16="http://schemas.microsoft.com/office/word/2018/wordml" xmlns:w16sdtdh="http://schemas.microsoft.com/office/word/2020/wordml/sdtdatahash" xmlns:w16se="http://schemas.microsoft.com/office/word/2015/wordml/symex" xmlns:wpg="http://schemas.microsoft.com/office/word/2010/wordprocessingGroup" xmlns:wpi="http://schemas.microsoft.com/office/word/2010/wordprocessingInk" xmlns:wne="http://schemas.microsoft.com/office/word/2006/wordml" xmlns:wps="http://schemas.microsoft.com/office/word/2010/wordprocessingShape" mc:Ignorable="w14 w15 w16se w16cid w16 w16cex w16sdtdh wp14">
+<w:numbering xmlns:wpc="http://schemas.microsoft.com/office/word/2010/wordprocessingCanvas" xmlns:cx="http://schemas.microsoft.com/office/drawing/2014/chartex" xmlns:cx1="http://schemas.microsoft.com/office/drawing/2015/9/8/chartex" xmlns:cx2="http://schemas.microsoft.com/office/drawing/2015/10/21/chartex" xmlns:cx3="http://schemas.microsoft.com/office/drawing/2016/5/9/chartex" xmlns:cx4="http://schemas.microsoft.com/office/drawing/2016/5/10/chartex" xmlns:cx5="http://schemas.microsoft.com/office/drawing/2016/5/11/chartex" xmlns:cx6="http://schemas.microsoft.com/office/drawing/2016/5/12/chartex" xmlns:cx7="http://schemas.microsoft.com/office/drawing/2016/5/13/chartex" xmlns:cx8="http://schemas.microsoft.com/office/drawing/2016/5/14/chartex" xmlns:mc="http://schemas.openxmlformats.org/markup-compatibility/2006" xmlns:aink="http://schemas.microsoft.com/office/drawing/2016/ink" xmlns:am3d="http://schemas.microsoft.com/office/drawing/2017/model3d" xmlns:o="urn:schemas-microsoft-com:office:office" xmlns:r="http://schemas.openxmlformats.org/officeDocument/2006/relationships" xmlns:m="http://schemas.openxmlformats.org/officeDocument/2006/math" xmlns:v="urn:schemas-microsoft-com:vml" xmlns:wp14="http://schemas.microsoft.com/office/word/2010/wordprocessingDrawing" xmlns:wp="http://schemas.openxmlformats.org/drawingml/2006/wordprocessingDrawing" xmlns:w10="urn:schemas-microsoft-com:office:word" xmlns:w="http://schemas.openxmlformats.org/wordprocessingml/2006/main" xmlns:w14="http://schemas.microsoft.com/office/word/2010/wordml" xmlns:w15="http://schemas.microsoft.com/office/word/2012/wordml" xmlns:w16cid="http://schemas.microsoft.com/office/word/2016/wordml/cid" xmlns:w16se="http://schemas.microsoft.com/office/word/2015/wordml/symex" xmlns:wpg="http://schemas.microsoft.com/office/word/2010/wordprocessingGroup" xmlns:wpi="http://schemas.microsoft.com/office/word/2010/wordprocessingInk" xmlns:wne="http://schemas.microsoft.com/office/word/2006/wordml" xmlns:wps="http://schemas.microsoft.com/office/word/2010/wordprocessingShape" mc:Ignorable="w14 w15 w16se w16cid wp14">
   <w:abstractNum w:abstractNumId="0" w15:restartNumberingAfterBreak="0">
     <w:nsid w:val="009B721B"/>
     <w:multiLevelType w:val="hybridMultilevel"/>
@@ -22988,140 +22417,140 @@
       </w:rPr>
     </w:lvl>
   </w:abstractNum>
-  <w:num w:numId="1" w16cid:durableId="1618414895">
+  <w:num w:numId="1">
     <w:abstractNumId w:val="20"/>
   </w:num>
-  <w:num w:numId="2" w16cid:durableId="636301456">
+  <w:num w:numId="2">
     <w:abstractNumId w:val="32"/>
   </w:num>
-  <w:num w:numId="3" w16cid:durableId="356468826">
+  <w:num w:numId="3">
     <w:abstractNumId w:val="15"/>
   </w:num>
-  <w:num w:numId="4" w16cid:durableId="989093791">
+  <w:num w:numId="4">
     <w:abstractNumId w:val="38"/>
   </w:num>
-  <w:num w:numId="5" w16cid:durableId="2014718242">
+  <w:num w:numId="5">
     <w:abstractNumId w:val="34"/>
   </w:num>
-  <w:num w:numId="6" w16cid:durableId="401216435">
+  <w:num w:numId="6">
     <w:abstractNumId w:val="35"/>
   </w:num>
-  <w:num w:numId="7" w16cid:durableId="1830711718">
+  <w:num w:numId="7">
     <w:abstractNumId w:val="28"/>
   </w:num>
-  <w:num w:numId="8" w16cid:durableId="1380939925">
+  <w:num w:numId="8">
     <w:abstractNumId w:val="9"/>
   </w:num>
-  <w:num w:numId="9" w16cid:durableId="1425567673">
+  <w:num w:numId="9">
     <w:abstractNumId w:val="5"/>
   </w:num>
-  <w:num w:numId="10" w16cid:durableId="749690567">
+  <w:num w:numId="10">
     <w:abstractNumId w:val="40"/>
   </w:num>
-  <w:num w:numId="11" w16cid:durableId="1743601142">
+  <w:num w:numId="11">
     <w:abstractNumId w:val="26"/>
   </w:num>
-  <w:num w:numId="12" w16cid:durableId="1848400918">
+  <w:num w:numId="12">
     <w:abstractNumId w:val="1"/>
   </w:num>
-  <w:num w:numId="13" w16cid:durableId="1831602672">
+  <w:num w:numId="13">
     <w:abstractNumId w:val="37"/>
   </w:num>
-  <w:num w:numId="14" w16cid:durableId="1745686240">
+  <w:num w:numId="14">
     <w:abstractNumId w:val="16"/>
   </w:num>
-  <w:num w:numId="15" w16cid:durableId="1879392291">
+  <w:num w:numId="15">
     <w:abstractNumId w:val="0"/>
   </w:num>
-  <w:num w:numId="16" w16cid:durableId="2095545508">
+  <w:num w:numId="16">
     <w:abstractNumId w:val="31"/>
   </w:num>
-  <w:num w:numId="17" w16cid:durableId="535507126">
+  <w:num w:numId="17">
     <w:abstractNumId w:val="22"/>
   </w:num>
-  <w:num w:numId="18" w16cid:durableId="882134626">
+  <w:num w:numId="18">
     <w:abstractNumId w:val="7"/>
   </w:num>
-  <w:num w:numId="19" w16cid:durableId="293290892">
+  <w:num w:numId="19">
     <w:abstractNumId w:val="36"/>
   </w:num>
-  <w:num w:numId="20" w16cid:durableId="2077587985">
+  <w:num w:numId="20">
     <w:abstractNumId w:val="33"/>
   </w:num>
-  <w:num w:numId="21" w16cid:durableId="421222589">
+  <w:num w:numId="21">
     <w:abstractNumId w:val="13"/>
   </w:num>
-  <w:num w:numId="22" w16cid:durableId="1737433006">
+  <w:num w:numId="22">
     <w:abstractNumId w:val="24"/>
   </w:num>
-  <w:num w:numId="23" w16cid:durableId="714042396">
+  <w:num w:numId="23">
     <w:abstractNumId w:val="4"/>
   </w:num>
-  <w:num w:numId="24" w16cid:durableId="598292911">
+  <w:num w:numId="24">
     <w:abstractNumId w:val="29"/>
   </w:num>
-  <w:num w:numId="25" w16cid:durableId="1428964647">
+  <w:num w:numId="25">
     <w:abstractNumId w:val="25"/>
   </w:num>
-  <w:num w:numId="26" w16cid:durableId="1278172285">
+  <w:num w:numId="26">
     <w:abstractNumId w:val="42"/>
   </w:num>
-  <w:num w:numId="27" w16cid:durableId="1805342617">
+  <w:num w:numId="27">
     <w:abstractNumId w:val="21"/>
   </w:num>
-  <w:num w:numId="28" w16cid:durableId="1835295946">
+  <w:num w:numId="28">
     <w:abstractNumId w:val="8"/>
   </w:num>
-  <w:num w:numId="29" w16cid:durableId="970096405">
+  <w:num w:numId="29">
     <w:abstractNumId w:val="30"/>
   </w:num>
-  <w:num w:numId="30" w16cid:durableId="1814443618">
+  <w:num w:numId="30">
     <w:abstractNumId w:val="27"/>
   </w:num>
-  <w:num w:numId="31" w16cid:durableId="861628432">
+  <w:num w:numId="31">
     <w:abstractNumId w:val="19"/>
   </w:num>
-  <w:num w:numId="32" w16cid:durableId="1840996198">
+  <w:num w:numId="32">
     <w:abstractNumId w:val="2"/>
   </w:num>
-  <w:num w:numId="33" w16cid:durableId="546995714">
+  <w:num w:numId="33">
     <w:abstractNumId w:val="10"/>
   </w:num>
-  <w:num w:numId="34" w16cid:durableId="1456438394">
+  <w:num w:numId="34">
     <w:abstractNumId w:val="6"/>
   </w:num>
-  <w:num w:numId="35" w16cid:durableId="942684909">
+  <w:num w:numId="35">
     <w:abstractNumId w:val="18"/>
   </w:num>
-  <w:num w:numId="36" w16cid:durableId="1436055367">
+  <w:num w:numId="36">
     <w:abstractNumId w:val="17"/>
   </w:num>
-  <w:num w:numId="37" w16cid:durableId="1094740995">
+  <w:num w:numId="37">
     <w:abstractNumId w:val="12"/>
   </w:num>
-  <w:num w:numId="38" w16cid:durableId="1888452290">
+  <w:num w:numId="38">
     <w:abstractNumId w:val="39"/>
   </w:num>
-  <w:num w:numId="39" w16cid:durableId="1036584813">
+  <w:num w:numId="39">
     <w:abstractNumId w:val="3"/>
   </w:num>
-  <w:num w:numId="40" w16cid:durableId="445973258">
+  <w:num w:numId="40">
     <w:abstractNumId w:val="14"/>
   </w:num>
-  <w:num w:numId="41" w16cid:durableId="870608115">
+  <w:num w:numId="41">
     <w:abstractNumId w:val="11"/>
   </w:num>
-  <w:num w:numId="42" w16cid:durableId="1647926909">
+  <w:num w:numId="42">
     <w:abstractNumId w:val="23"/>
   </w:num>
-  <w:num w:numId="43" w16cid:durableId="503085269">
+  <w:num w:numId="43">
     <w:abstractNumId w:val="41"/>
   </w:num>
 </w:numbering>
 </file>
 
 <file path=word/styles.xml><?xml version="1.0" encoding="utf-8"?>
-<w:styles xmlns:mc="http://schemas.openxmlformats.org/markup-compatibility/2006" xmlns:r="http://schemas.openxmlformats.org/officeDocument/2006/relationships" xmlns:w="http://schemas.openxmlformats.org/wordprocessingml/2006/main" xmlns:w14="http://schemas.microsoft.com/office/word/2010/wordml" xmlns:w15="http://schemas.microsoft.com/office/word/2012/wordml" xmlns:w16cex="http://schemas.microsoft.com/office/word/2018/wordml/cex" xmlns:w16cid="http://schemas.microsoft.com/office/word/2016/wordml/cid" xmlns:w16="http://schemas.microsoft.com/office/word/2018/wordml" xmlns:w16sdtdh="http://schemas.microsoft.com/office/word/2020/wordml/sdtdatahash" xmlns:w16se="http://schemas.microsoft.com/office/word/2015/wordml/symex" mc:Ignorable="w14 w15 w16se w16cid w16 w16cex w16sdtdh">
+<w:styles xmlns:mc="http://schemas.openxmlformats.org/markup-compatibility/2006" xmlns:r="http://schemas.openxmlformats.org/officeDocument/2006/relationships" xmlns:w="http://schemas.openxmlformats.org/wordprocessingml/2006/main" xmlns:w14="http://schemas.microsoft.com/office/word/2010/wordml" xmlns:w15="http://schemas.microsoft.com/office/word/2012/wordml" xmlns:w16cid="http://schemas.microsoft.com/office/word/2016/wordml/cid" xmlns:w16se="http://schemas.microsoft.com/office/word/2015/wordml/symex" mc:Ignorable="w14 w15 w16se w16cid">
   <w:docDefaults>
     <w:rPrDefault>
       <w:rPr>
@@ -23138,7 +22567,7 @@
       </w:pPr>
     </w:pPrDefault>
   </w:docDefaults>
-  <w:latentStyles w:defLockedState="0" w:defUIPriority="99" w:defSemiHidden="0" w:defUnhideWhenUsed="0" w:defQFormat="0" w:count="376">
+  <w:latentStyles w:defLockedState="0" w:defUIPriority="99" w:defSemiHidden="0" w:defUnhideWhenUsed="0" w:defQFormat="0" w:count="375">
     <w:lsdException w:name="Normal" w:uiPriority="0" w:qFormat="1"/>
     <w:lsdException w:name="heading 1" w:uiPriority="9" w:qFormat="1"/>
     <w:lsdException w:name="heading 2" w:semiHidden="1" w:uiPriority="9" w:unhideWhenUsed="1" w:qFormat="1"/>
@@ -23514,7 +22943,6 @@
     <w:lsdException w:name="Smart Hyperlink" w:semiHidden="1" w:unhideWhenUsed="1"/>
     <w:lsdException w:name="Hashtag" w:semiHidden="1" w:unhideWhenUsed="1"/>
     <w:lsdException w:name="Unresolved Mention" w:semiHidden="1" w:unhideWhenUsed="1"/>
-    <w:lsdException w:name="Smart Link" w:semiHidden="1" w:unhideWhenUsed="1"/>
   </w:latentStyles>
   <w:style w:type="paragraph" w:default="1" w:styleId="Normale">
     <w:name w:val="Normal"/>
@@ -24642,7 +24070,7 @@
 </file>
 
 <file path=customXml/itemProps1.xml><?xml version="1.0" encoding="utf-8"?>
-<ds:datastoreItem xmlns:ds="http://schemas.openxmlformats.org/officeDocument/2006/customXml" ds:itemID="{72B697C7-5BC6-4E3D-9B3D-2A4F3EDAC905}">
+<ds:datastoreItem xmlns:ds="http://schemas.openxmlformats.org/officeDocument/2006/customXml" ds:itemID="{9B932671-167F-43A8-86B9-B41D5836D64E}">
   <ds:schemaRefs>
     <ds:schemaRef ds:uri="http://schemas.openxmlformats.org/officeDocument/2006/bibliography"/>
   </ds:schemaRefs>

</xml_diff>

<commit_message>
D2 - Aggiornamento diagramma di contesto
</commit_message>
<xml_diff>
--- a/Specifica requisiti/Specifica dei requisiti.docx
+++ b/Specifica requisiti/Specifica dei requisiti.docx
@@ -1,6 +1,6 @@
 
 <file path=word/document.xml><?xml version="1.0" encoding="utf-8"?>
-<w:document xmlns:wpc="http://schemas.microsoft.com/office/word/2010/wordprocessingCanvas" xmlns:cx="http://schemas.microsoft.com/office/drawing/2014/chartex" xmlns:cx1="http://schemas.microsoft.com/office/drawing/2015/9/8/chartex" xmlns:cx2="http://schemas.microsoft.com/office/drawing/2015/10/21/chartex" xmlns:cx3="http://schemas.microsoft.com/office/drawing/2016/5/9/chartex" xmlns:cx4="http://schemas.microsoft.com/office/drawing/2016/5/10/chartex" xmlns:cx5="http://schemas.microsoft.com/office/drawing/2016/5/11/chartex" xmlns:cx6="http://schemas.microsoft.com/office/drawing/2016/5/12/chartex" xmlns:cx7="http://schemas.microsoft.com/office/drawing/2016/5/13/chartex" xmlns:cx8="http://schemas.microsoft.com/office/drawing/2016/5/14/chartex" xmlns:mc="http://schemas.openxmlformats.org/markup-compatibility/2006" xmlns:aink="http://schemas.microsoft.com/office/drawing/2016/ink" xmlns:am3d="http://schemas.microsoft.com/office/drawing/2017/model3d" xmlns:o="urn:schemas-microsoft-com:office:office" xmlns:oel="http://schemas.microsoft.com/office/2019/extlst" xmlns:r="http://schemas.openxmlformats.org/officeDocument/2006/relationships" xmlns:m="http://schemas.openxmlformats.org/officeDocument/2006/math" xmlns:v="urn:schemas-microsoft-com:vml" xmlns:wp14="http://schemas.microsoft.com/office/word/2010/wordprocessingDrawing" xmlns:wp="http://schemas.openxmlformats.org/drawingml/2006/wordprocessingDrawing" xmlns:w10="urn:schemas-microsoft-com:office:word" xmlns:w="http://schemas.openxmlformats.org/wordprocessingml/2006/main" xmlns:w14="http://schemas.microsoft.com/office/word/2010/wordml" xmlns:w15="http://schemas.microsoft.com/office/word/2012/wordml" xmlns:w16cex="http://schemas.microsoft.com/office/word/2018/wordml/cex" xmlns:w16cid="http://schemas.microsoft.com/office/word/2016/wordml/cid" xmlns:w16="http://schemas.microsoft.com/office/word/2018/wordml" xmlns:w16sdtdh="http://schemas.microsoft.com/office/word/2020/wordml/sdtdatahash" xmlns:w16se="http://schemas.microsoft.com/office/word/2015/wordml/symex" xmlns:wpg="http://schemas.microsoft.com/office/word/2010/wordprocessingGroup" xmlns:wpi="http://schemas.microsoft.com/office/word/2010/wordprocessingInk" xmlns:wne="http://schemas.microsoft.com/office/word/2006/wordml" xmlns:wps="http://schemas.microsoft.com/office/word/2010/wordprocessingShape" mc:Ignorable="w14 w15 w16se w16cid w16 w16cex w16sdtdh wp14">
+<w:document xmlns:wpc="http://schemas.microsoft.com/office/word/2010/wordprocessingCanvas" xmlns:cx="http://schemas.microsoft.com/office/drawing/2014/chartex" xmlns:cx1="http://schemas.microsoft.com/office/drawing/2015/9/8/chartex" xmlns:cx2="http://schemas.microsoft.com/office/drawing/2015/10/21/chartex" xmlns:cx3="http://schemas.microsoft.com/office/drawing/2016/5/9/chartex" xmlns:cx4="http://schemas.microsoft.com/office/drawing/2016/5/10/chartex" xmlns:cx5="http://schemas.microsoft.com/office/drawing/2016/5/11/chartex" xmlns:cx6="http://schemas.microsoft.com/office/drawing/2016/5/12/chartex" xmlns:cx7="http://schemas.microsoft.com/office/drawing/2016/5/13/chartex" xmlns:cx8="http://schemas.microsoft.com/office/drawing/2016/5/14/chartex" xmlns:mc="http://schemas.openxmlformats.org/markup-compatibility/2006" xmlns:aink="http://schemas.microsoft.com/office/drawing/2016/ink" xmlns:am3d="http://schemas.microsoft.com/office/drawing/2017/model3d" xmlns:o="urn:schemas-microsoft-com:office:office" xmlns:r="http://schemas.openxmlformats.org/officeDocument/2006/relationships" xmlns:m="http://schemas.openxmlformats.org/officeDocument/2006/math" xmlns:v="urn:schemas-microsoft-com:vml" xmlns:wp14="http://schemas.microsoft.com/office/word/2010/wordprocessingDrawing" xmlns:wp="http://schemas.openxmlformats.org/drawingml/2006/wordprocessingDrawing" xmlns:w10="urn:schemas-microsoft-com:office:word" xmlns:w="http://schemas.openxmlformats.org/wordprocessingml/2006/main" xmlns:w14="http://schemas.microsoft.com/office/word/2010/wordml" xmlns:w15="http://schemas.microsoft.com/office/word/2012/wordml" xmlns:w16cid="http://schemas.microsoft.com/office/word/2016/wordml/cid" xmlns:w16se="http://schemas.microsoft.com/office/word/2015/wordml/symex" xmlns:wpg="http://schemas.microsoft.com/office/word/2010/wordprocessingGroup" xmlns:wpi="http://schemas.microsoft.com/office/word/2010/wordprocessingInk" xmlns:wne="http://schemas.microsoft.com/office/word/2006/wordml" xmlns:wps="http://schemas.microsoft.com/office/word/2010/wordprocessingShape" mc:Ignorable="w14 w15 w16se w16cid wp14">
   <w:body>
     <w:p>
       <w:pPr>
@@ -469,21 +469,7 @@
                 <w:rStyle w:val="Collegamentoipertestuale"/>
                 <w:noProof/>
               </w:rPr>
-              <w:t>Indice dei contenu</w:t>
-            </w:r>
-            <w:r>
-              <w:rPr>
-                <w:rStyle w:val="Collegamentoipertestuale"/>
-                <w:noProof/>
-              </w:rPr>
-              <w:t>t</w:t>
-            </w:r>
-            <w:r>
-              <w:rPr>
-                <w:rStyle w:val="Collegamentoipertestuale"/>
-                <w:noProof/>
-              </w:rPr>
-              <w:t>i</w:t>
+              <w:t>Indice dei contenuti</w:t>
             </w:r>
             <w:r>
               <w:rPr>
@@ -5719,15 +5705,7 @@
       </w:r>
       <w:proofErr w:type="spellEnd"/>
       <w:r>
-        <w:t xml:space="preserve"> </w:t>
-      </w:r>
-      <w:proofErr w:type="spellStart"/>
-      <w:r>
-        <w:t>Modeling</w:t>
-      </w:r>
-      <w:proofErr w:type="spellEnd"/>
-      <w:r>
-        <w:t xml:space="preserve"> Language (</w:t>
+        <w:t xml:space="preserve"> Modeling Language (</w:t>
       </w:r>
       <w:r>
         <w:rPr>
@@ -16751,15 +16729,7 @@
         <w:ind w:left="0"/>
       </w:pPr>
       <w:r>
-        <w:t xml:space="preserve">Nel presente capitolo viene discusso il contesto di funzionamento del sistema, fornendo una descrizione testuale ed una rappresentazione grafica basata su </w:t>
-      </w:r>
-      <w:proofErr w:type="spellStart"/>
-      <w:r>
-        <w:t>Context</w:t>
-      </w:r>
-      <w:proofErr w:type="spellEnd"/>
-      <w:r>
-        <w:t xml:space="preserve"> </w:t>
+        <w:t xml:space="preserve">Nel presente capitolo viene discusso il contesto di funzionamento del sistema, fornendo una descrizione testuale ed una rappresentazione grafica basata su Context </w:t>
       </w:r>
       <w:proofErr w:type="spellStart"/>
       <w:r>
@@ -17854,22 +17824,24 @@
         <w:pStyle w:val="Nessunaspaziatura"/>
         <w:ind w:left="0"/>
       </w:pPr>
+      <w:bookmarkStart w:id="129" w:name="_GoBack"/>
+      <w:bookmarkEnd w:id="129"/>
       <w:r>
         <w:rPr>
           <w:noProof/>
         </w:rPr>
         <w:lastRenderedPageBreak/>
         <w:drawing>
-          <wp:anchor distT="0" distB="0" distL="114300" distR="114300" simplePos="0" relativeHeight="251668480" behindDoc="0" locked="0" layoutInCell="1" allowOverlap="1" wp14:anchorId="690F94D0" wp14:editId="3EE21FD7">
+          <wp:anchor distT="0" distB="0" distL="114300" distR="114300" simplePos="0" relativeHeight="251668480" behindDoc="0" locked="0" layoutInCell="1" allowOverlap="1" wp14:anchorId="690F94D0" wp14:editId="3B29EA57">
             <wp:simplePos x="0" y="0"/>
             <wp:positionH relativeFrom="page">
-              <wp:posOffset>799465</wp:posOffset>
+              <wp:posOffset>800100</wp:posOffset>
             </wp:positionH>
             <wp:positionV relativeFrom="paragraph">
-              <wp:posOffset>409575</wp:posOffset>
+              <wp:posOffset>408305</wp:posOffset>
             </wp:positionV>
-            <wp:extent cx="6479540" cy="5901690"/>
-            <wp:effectExtent l="0" t="0" r="0" b="3810"/>
+            <wp:extent cx="6479540" cy="5901055"/>
+            <wp:effectExtent l="0" t="0" r="0" b="4445"/>
             <wp:wrapTopAndBottom/>
             <wp:docPr id="6" name="Immagine 6"/>
             <wp:cNvGraphicFramePr>
@@ -17897,7 +17869,7 @@
                   <pic:spPr>
                     <a:xfrm>
                       <a:off x="0" y="0"/>
-                      <a:ext cx="6479540" cy="5901690"/>
+                      <a:ext cx="6479540" cy="5901055"/>
                     </a:xfrm>
                     <a:prstGeom prst="rect">
                       <a:avLst/>
@@ -17963,11 +17935,11 @@
         <w:pStyle w:val="Titolo1"/>
         <w:ind w:left="0"/>
       </w:pPr>
-      <w:bookmarkStart w:id="129" w:name="_Toc118623722"/>
+      <w:bookmarkStart w:id="130" w:name="_Toc118623722"/>
       <w:r>
         <w:t>Analisi dei Componenti</w:t>
       </w:r>
-      <w:bookmarkEnd w:id="129"/>
+      <w:bookmarkEnd w:id="130"/>
     </w:p>
     <w:p>
       <w:pPr>
@@ -18022,14 +17994,14 @@
           <w:rFonts w:eastAsia="MS Gothic"/>
         </w:rPr>
       </w:pPr>
-      <w:bookmarkStart w:id="130" w:name="_Toc118623723"/>
+      <w:bookmarkStart w:id="131" w:name="_Toc118623723"/>
       <w:r>
         <w:rPr>
           <w:rFonts w:eastAsia="MS Gothic"/>
         </w:rPr>
         <w:t>Definizione dei componenti</w:t>
       </w:r>
-      <w:bookmarkEnd w:id="130"/>
+      <w:bookmarkEnd w:id="131"/>
     </w:p>
     <w:p>
       <w:pPr>
@@ -18061,7 +18033,7 @@
 </file>
 
 <file path=word/endnotes.xml><?xml version="1.0" encoding="utf-8"?>
-<w:endnotes xmlns:wpc="http://schemas.microsoft.com/office/word/2010/wordprocessingCanvas" xmlns:cx="http://schemas.microsoft.com/office/drawing/2014/chartex" xmlns:cx1="http://schemas.microsoft.com/office/drawing/2015/9/8/chartex" xmlns:cx2="http://schemas.microsoft.com/office/drawing/2015/10/21/chartex" xmlns:cx3="http://schemas.microsoft.com/office/drawing/2016/5/9/chartex" xmlns:cx4="http://schemas.microsoft.com/office/drawing/2016/5/10/chartex" xmlns:cx5="http://schemas.microsoft.com/office/drawing/2016/5/11/chartex" xmlns:cx6="http://schemas.microsoft.com/office/drawing/2016/5/12/chartex" xmlns:cx7="http://schemas.microsoft.com/office/drawing/2016/5/13/chartex" xmlns:cx8="http://schemas.microsoft.com/office/drawing/2016/5/14/chartex" xmlns:mc="http://schemas.openxmlformats.org/markup-compatibility/2006" xmlns:aink="http://schemas.microsoft.com/office/drawing/2016/ink" xmlns:am3d="http://schemas.microsoft.com/office/drawing/2017/model3d" xmlns:o="urn:schemas-microsoft-com:office:office" xmlns:oel="http://schemas.microsoft.com/office/2019/extlst" xmlns:r="http://schemas.openxmlformats.org/officeDocument/2006/relationships" xmlns:m="http://schemas.openxmlformats.org/officeDocument/2006/math" xmlns:v="urn:schemas-microsoft-com:vml" xmlns:wp14="http://schemas.microsoft.com/office/word/2010/wordprocessingDrawing" xmlns:wp="http://schemas.openxmlformats.org/drawingml/2006/wordprocessingDrawing" xmlns:w10="urn:schemas-microsoft-com:office:word" xmlns:w="http://schemas.openxmlformats.org/wordprocessingml/2006/main" xmlns:w14="http://schemas.microsoft.com/office/word/2010/wordml" xmlns:w15="http://schemas.microsoft.com/office/word/2012/wordml" xmlns:w16cex="http://schemas.microsoft.com/office/word/2018/wordml/cex" xmlns:w16cid="http://schemas.microsoft.com/office/word/2016/wordml/cid" xmlns:w16="http://schemas.microsoft.com/office/word/2018/wordml" xmlns:w16sdtdh="http://schemas.microsoft.com/office/word/2020/wordml/sdtdatahash" xmlns:w16se="http://schemas.microsoft.com/office/word/2015/wordml/symex" xmlns:wpg="http://schemas.microsoft.com/office/word/2010/wordprocessingGroup" xmlns:wpi="http://schemas.microsoft.com/office/word/2010/wordprocessingInk" xmlns:wne="http://schemas.microsoft.com/office/word/2006/wordml" xmlns:wps="http://schemas.microsoft.com/office/word/2010/wordprocessingShape" mc:Ignorable="w14 w15 w16se w16cid w16 w16cex w16sdtdh wp14">
+<w:endnotes xmlns:wpc="http://schemas.microsoft.com/office/word/2010/wordprocessingCanvas" xmlns:cx="http://schemas.microsoft.com/office/drawing/2014/chartex" xmlns:cx1="http://schemas.microsoft.com/office/drawing/2015/9/8/chartex" xmlns:cx2="http://schemas.microsoft.com/office/drawing/2015/10/21/chartex" xmlns:cx3="http://schemas.microsoft.com/office/drawing/2016/5/9/chartex" xmlns:cx4="http://schemas.microsoft.com/office/drawing/2016/5/10/chartex" xmlns:cx5="http://schemas.microsoft.com/office/drawing/2016/5/11/chartex" xmlns:cx6="http://schemas.microsoft.com/office/drawing/2016/5/12/chartex" xmlns:cx7="http://schemas.microsoft.com/office/drawing/2016/5/13/chartex" xmlns:cx8="http://schemas.microsoft.com/office/drawing/2016/5/14/chartex" xmlns:mc="http://schemas.openxmlformats.org/markup-compatibility/2006" xmlns:aink="http://schemas.microsoft.com/office/drawing/2016/ink" xmlns:am3d="http://schemas.microsoft.com/office/drawing/2017/model3d" xmlns:o="urn:schemas-microsoft-com:office:office" xmlns:r="http://schemas.openxmlformats.org/officeDocument/2006/relationships" xmlns:m="http://schemas.openxmlformats.org/officeDocument/2006/math" xmlns:v="urn:schemas-microsoft-com:vml" xmlns:wp14="http://schemas.microsoft.com/office/word/2010/wordprocessingDrawing" xmlns:wp="http://schemas.openxmlformats.org/drawingml/2006/wordprocessingDrawing" xmlns:w10="urn:schemas-microsoft-com:office:word" xmlns:w="http://schemas.openxmlformats.org/wordprocessingml/2006/main" xmlns:w14="http://schemas.microsoft.com/office/word/2010/wordml" xmlns:w15="http://schemas.microsoft.com/office/word/2012/wordml" xmlns:w16cid="http://schemas.microsoft.com/office/word/2016/wordml/cid" xmlns:w16se="http://schemas.microsoft.com/office/word/2015/wordml/symex" xmlns:wpg="http://schemas.microsoft.com/office/word/2010/wordprocessingGroup" xmlns:wpi="http://schemas.microsoft.com/office/word/2010/wordprocessingInk" xmlns:wne="http://schemas.microsoft.com/office/word/2006/wordml" xmlns:wps="http://schemas.microsoft.com/office/word/2010/wordprocessingShape" mc:Ignorable="w14 w15 w16se w16cid wp14">
   <w:endnote w:type="separator" w:id="-1">
     <w:p>
       <w:pPr>
@@ -18086,7 +18058,7 @@
 </file>
 
 <file path=word/footnotes.xml><?xml version="1.0" encoding="utf-8"?>
-<w:footnotes xmlns:wpc="http://schemas.microsoft.com/office/word/2010/wordprocessingCanvas" xmlns:cx="http://schemas.microsoft.com/office/drawing/2014/chartex" xmlns:cx1="http://schemas.microsoft.com/office/drawing/2015/9/8/chartex" xmlns:cx2="http://schemas.microsoft.com/office/drawing/2015/10/21/chartex" xmlns:cx3="http://schemas.microsoft.com/office/drawing/2016/5/9/chartex" xmlns:cx4="http://schemas.microsoft.com/office/drawing/2016/5/10/chartex" xmlns:cx5="http://schemas.microsoft.com/office/drawing/2016/5/11/chartex" xmlns:cx6="http://schemas.microsoft.com/office/drawing/2016/5/12/chartex" xmlns:cx7="http://schemas.microsoft.com/office/drawing/2016/5/13/chartex" xmlns:cx8="http://schemas.microsoft.com/office/drawing/2016/5/14/chartex" xmlns:mc="http://schemas.openxmlformats.org/markup-compatibility/2006" xmlns:aink="http://schemas.microsoft.com/office/drawing/2016/ink" xmlns:am3d="http://schemas.microsoft.com/office/drawing/2017/model3d" xmlns:o="urn:schemas-microsoft-com:office:office" xmlns:oel="http://schemas.microsoft.com/office/2019/extlst" xmlns:r="http://schemas.openxmlformats.org/officeDocument/2006/relationships" xmlns:m="http://schemas.openxmlformats.org/officeDocument/2006/math" xmlns:v="urn:schemas-microsoft-com:vml" xmlns:wp14="http://schemas.microsoft.com/office/word/2010/wordprocessingDrawing" xmlns:wp="http://schemas.openxmlformats.org/drawingml/2006/wordprocessingDrawing" xmlns:w10="urn:schemas-microsoft-com:office:word" xmlns:w="http://schemas.openxmlformats.org/wordprocessingml/2006/main" xmlns:w14="http://schemas.microsoft.com/office/word/2010/wordml" xmlns:w15="http://schemas.microsoft.com/office/word/2012/wordml" xmlns:w16cex="http://schemas.microsoft.com/office/word/2018/wordml/cex" xmlns:w16cid="http://schemas.microsoft.com/office/word/2016/wordml/cid" xmlns:w16="http://schemas.microsoft.com/office/word/2018/wordml" xmlns:w16sdtdh="http://schemas.microsoft.com/office/word/2020/wordml/sdtdatahash" xmlns:w16se="http://schemas.microsoft.com/office/word/2015/wordml/symex" xmlns:wpg="http://schemas.microsoft.com/office/word/2010/wordprocessingGroup" xmlns:wpi="http://schemas.microsoft.com/office/word/2010/wordprocessingInk" xmlns:wne="http://schemas.microsoft.com/office/word/2006/wordml" xmlns:wps="http://schemas.microsoft.com/office/word/2010/wordprocessingShape" mc:Ignorable="w14 w15 w16se w16cid w16 w16cex w16sdtdh wp14">
+<w:footnotes xmlns:wpc="http://schemas.microsoft.com/office/word/2010/wordprocessingCanvas" xmlns:cx="http://schemas.microsoft.com/office/drawing/2014/chartex" xmlns:cx1="http://schemas.microsoft.com/office/drawing/2015/9/8/chartex" xmlns:cx2="http://schemas.microsoft.com/office/drawing/2015/10/21/chartex" xmlns:cx3="http://schemas.microsoft.com/office/drawing/2016/5/9/chartex" xmlns:cx4="http://schemas.microsoft.com/office/drawing/2016/5/10/chartex" xmlns:cx5="http://schemas.microsoft.com/office/drawing/2016/5/11/chartex" xmlns:cx6="http://schemas.microsoft.com/office/drawing/2016/5/12/chartex" xmlns:cx7="http://schemas.microsoft.com/office/drawing/2016/5/13/chartex" xmlns:cx8="http://schemas.microsoft.com/office/drawing/2016/5/14/chartex" xmlns:mc="http://schemas.openxmlformats.org/markup-compatibility/2006" xmlns:aink="http://schemas.microsoft.com/office/drawing/2016/ink" xmlns:am3d="http://schemas.microsoft.com/office/drawing/2017/model3d" xmlns:o="urn:schemas-microsoft-com:office:office" xmlns:r="http://schemas.openxmlformats.org/officeDocument/2006/relationships" xmlns:m="http://schemas.openxmlformats.org/officeDocument/2006/math" xmlns:v="urn:schemas-microsoft-com:vml" xmlns:wp14="http://schemas.microsoft.com/office/word/2010/wordprocessingDrawing" xmlns:wp="http://schemas.openxmlformats.org/drawingml/2006/wordprocessingDrawing" xmlns:w10="urn:schemas-microsoft-com:office:word" xmlns:w="http://schemas.openxmlformats.org/wordprocessingml/2006/main" xmlns:w14="http://schemas.microsoft.com/office/word/2010/wordml" xmlns:w15="http://schemas.microsoft.com/office/word/2012/wordml" xmlns:w16cid="http://schemas.microsoft.com/office/word/2016/wordml/cid" xmlns:w16se="http://schemas.microsoft.com/office/word/2015/wordml/symex" xmlns:wpg="http://schemas.microsoft.com/office/word/2010/wordprocessingGroup" xmlns:wpi="http://schemas.microsoft.com/office/word/2010/wordprocessingInk" xmlns:wne="http://schemas.microsoft.com/office/word/2006/wordml" xmlns:wps="http://schemas.microsoft.com/office/word/2010/wordprocessingShape" mc:Ignorable="w14 w15 w16se w16cid wp14">
   <w:footnote w:type="separator" w:id="-1">
     <w:p>
       <w:pPr>
@@ -18111,7 +18083,7 @@
 </file>
 
 <file path=word/header1.xml><?xml version="1.0" encoding="utf-8"?>
-<w:hdr xmlns:wpc="http://schemas.microsoft.com/office/word/2010/wordprocessingCanvas" xmlns:cx="http://schemas.microsoft.com/office/drawing/2014/chartex" xmlns:cx1="http://schemas.microsoft.com/office/drawing/2015/9/8/chartex" xmlns:cx2="http://schemas.microsoft.com/office/drawing/2015/10/21/chartex" xmlns:cx3="http://schemas.microsoft.com/office/drawing/2016/5/9/chartex" xmlns:cx4="http://schemas.microsoft.com/office/drawing/2016/5/10/chartex" xmlns:cx5="http://schemas.microsoft.com/office/drawing/2016/5/11/chartex" xmlns:cx6="http://schemas.microsoft.com/office/drawing/2016/5/12/chartex" xmlns:cx7="http://schemas.microsoft.com/office/drawing/2016/5/13/chartex" xmlns:cx8="http://schemas.microsoft.com/office/drawing/2016/5/14/chartex" xmlns:mc="http://schemas.openxmlformats.org/markup-compatibility/2006" xmlns:aink="http://schemas.microsoft.com/office/drawing/2016/ink" xmlns:am3d="http://schemas.microsoft.com/office/drawing/2017/model3d" xmlns:o="urn:schemas-microsoft-com:office:office" xmlns:oel="http://schemas.microsoft.com/office/2019/extlst" xmlns:r="http://schemas.openxmlformats.org/officeDocument/2006/relationships" xmlns:m="http://schemas.openxmlformats.org/officeDocument/2006/math" xmlns:v="urn:schemas-microsoft-com:vml" xmlns:wp14="http://schemas.microsoft.com/office/word/2010/wordprocessingDrawing" xmlns:wp="http://schemas.openxmlformats.org/drawingml/2006/wordprocessingDrawing" xmlns:w10="urn:schemas-microsoft-com:office:word" xmlns:w="http://schemas.openxmlformats.org/wordprocessingml/2006/main" xmlns:w14="http://schemas.microsoft.com/office/word/2010/wordml" xmlns:w15="http://schemas.microsoft.com/office/word/2012/wordml" xmlns:w16cex="http://schemas.microsoft.com/office/word/2018/wordml/cex" xmlns:w16cid="http://schemas.microsoft.com/office/word/2016/wordml/cid" xmlns:w16="http://schemas.microsoft.com/office/word/2018/wordml" xmlns:w16sdtdh="http://schemas.microsoft.com/office/word/2020/wordml/sdtdatahash" xmlns:w16se="http://schemas.microsoft.com/office/word/2015/wordml/symex" xmlns:wpg="http://schemas.microsoft.com/office/word/2010/wordprocessingGroup" xmlns:wpi="http://schemas.microsoft.com/office/word/2010/wordprocessingInk" xmlns:wne="http://schemas.microsoft.com/office/word/2006/wordml" xmlns:wps="http://schemas.microsoft.com/office/word/2010/wordprocessingShape" mc:Ignorable="w14 w15 w16se w16cid w16 w16cex w16sdtdh wp14">
+<w:hdr xmlns:wpc="http://schemas.microsoft.com/office/word/2010/wordprocessingCanvas" xmlns:cx="http://schemas.microsoft.com/office/drawing/2014/chartex" xmlns:cx1="http://schemas.microsoft.com/office/drawing/2015/9/8/chartex" xmlns:cx2="http://schemas.microsoft.com/office/drawing/2015/10/21/chartex" xmlns:cx3="http://schemas.microsoft.com/office/drawing/2016/5/9/chartex" xmlns:cx4="http://schemas.microsoft.com/office/drawing/2016/5/10/chartex" xmlns:cx5="http://schemas.microsoft.com/office/drawing/2016/5/11/chartex" xmlns:cx6="http://schemas.microsoft.com/office/drawing/2016/5/12/chartex" xmlns:cx7="http://schemas.microsoft.com/office/drawing/2016/5/13/chartex" xmlns:cx8="http://schemas.microsoft.com/office/drawing/2016/5/14/chartex" xmlns:mc="http://schemas.openxmlformats.org/markup-compatibility/2006" xmlns:aink="http://schemas.microsoft.com/office/drawing/2016/ink" xmlns:am3d="http://schemas.microsoft.com/office/drawing/2017/model3d" xmlns:o="urn:schemas-microsoft-com:office:office" xmlns:r="http://schemas.openxmlformats.org/officeDocument/2006/relationships" xmlns:m="http://schemas.openxmlformats.org/officeDocument/2006/math" xmlns:v="urn:schemas-microsoft-com:vml" xmlns:wp14="http://schemas.microsoft.com/office/word/2010/wordprocessingDrawing" xmlns:wp="http://schemas.openxmlformats.org/drawingml/2006/wordprocessingDrawing" xmlns:w10="urn:schemas-microsoft-com:office:word" xmlns:w="http://schemas.openxmlformats.org/wordprocessingml/2006/main" xmlns:w14="http://schemas.microsoft.com/office/word/2010/wordml" xmlns:w15="http://schemas.microsoft.com/office/word/2012/wordml" xmlns:w16cid="http://schemas.microsoft.com/office/word/2016/wordml/cid" xmlns:w16se="http://schemas.microsoft.com/office/word/2015/wordml/symex" xmlns:wpg="http://schemas.microsoft.com/office/word/2010/wordprocessingGroup" xmlns:wpi="http://schemas.microsoft.com/office/word/2010/wordprocessingInk" xmlns:wne="http://schemas.microsoft.com/office/word/2006/wordml" xmlns:wps="http://schemas.microsoft.com/office/word/2010/wordprocessingShape" mc:Ignorable="w14 w15 w16se w16cid wp14">
   <w:p>
     <w:pPr>
       <w:pStyle w:val="Intestazione"/>
@@ -18134,7 +18106,7 @@
 </file>
 
 <file path=word/numbering.xml><?xml version="1.0" encoding="utf-8"?>
-<w:numbering xmlns:wpc="http://schemas.microsoft.com/office/word/2010/wordprocessingCanvas" xmlns:cx="http://schemas.microsoft.com/office/drawing/2014/chartex" xmlns:cx1="http://schemas.microsoft.com/office/drawing/2015/9/8/chartex" xmlns:cx2="http://schemas.microsoft.com/office/drawing/2015/10/21/chartex" xmlns:cx3="http://schemas.microsoft.com/office/drawing/2016/5/9/chartex" xmlns:cx4="http://schemas.microsoft.com/office/drawing/2016/5/10/chartex" xmlns:cx5="http://schemas.microsoft.com/office/drawing/2016/5/11/chartex" xmlns:cx6="http://schemas.microsoft.com/office/drawing/2016/5/12/chartex" xmlns:cx7="http://schemas.microsoft.com/office/drawing/2016/5/13/chartex" xmlns:cx8="http://schemas.microsoft.com/office/drawing/2016/5/14/chartex" xmlns:mc="http://schemas.openxmlformats.org/markup-compatibility/2006" xmlns:aink="http://schemas.microsoft.com/office/drawing/2016/ink" xmlns:am3d="http://schemas.microsoft.com/office/drawing/2017/model3d" xmlns:o="urn:schemas-microsoft-com:office:office" xmlns:oel="http://schemas.microsoft.com/office/2019/extlst" xmlns:r="http://schemas.openxmlformats.org/officeDocument/2006/relationships" xmlns:m="http://schemas.openxmlformats.org/officeDocument/2006/math" xmlns:v="urn:schemas-microsoft-com:vml" xmlns:wp14="http://schemas.microsoft.com/office/word/2010/wordprocessingDrawing" xmlns:wp="http://schemas.openxmlformats.org/drawingml/2006/wordprocessingDrawing" xmlns:w10="urn:schemas-microsoft-com:office:word" xmlns:w="http://schemas.openxmlformats.org/wordprocessingml/2006/main" xmlns:w14="http://schemas.microsoft.com/office/word/2010/wordml" xmlns:w15="http://schemas.microsoft.com/office/word/2012/wordml" xmlns:w16cex="http://schemas.microsoft.com/office/word/2018/wordml/cex" xmlns:w16cid="http://schemas.microsoft.com/office/word/2016/wordml/cid" xmlns:w16="http://schemas.microsoft.com/office/word/2018/wordml" xmlns:w16sdtdh="http://schemas.microsoft.com/office/word/2020/wordml/sdtdatahash" xmlns:w16se="http://schemas.microsoft.com/office/word/2015/wordml/symex" xmlns:wpg="http://schemas.microsoft.com/office/word/2010/wordprocessingGroup" xmlns:wpi="http://schemas.microsoft.com/office/word/2010/wordprocessingInk" xmlns:wne="http://schemas.microsoft.com/office/word/2006/wordml" xmlns:wps="http://schemas.microsoft.com/office/word/2010/wordprocessingShape" mc:Ignorable="w14 w15 w16se w16cid w16 w16cex w16sdtdh wp14">
+<w:numbering xmlns:wpc="http://schemas.microsoft.com/office/word/2010/wordprocessingCanvas" xmlns:cx="http://schemas.microsoft.com/office/drawing/2014/chartex" xmlns:cx1="http://schemas.microsoft.com/office/drawing/2015/9/8/chartex" xmlns:cx2="http://schemas.microsoft.com/office/drawing/2015/10/21/chartex" xmlns:cx3="http://schemas.microsoft.com/office/drawing/2016/5/9/chartex" xmlns:cx4="http://schemas.microsoft.com/office/drawing/2016/5/10/chartex" xmlns:cx5="http://schemas.microsoft.com/office/drawing/2016/5/11/chartex" xmlns:cx6="http://schemas.microsoft.com/office/drawing/2016/5/12/chartex" xmlns:cx7="http://schemas.microsoft.com/office/drawing/2016/5/13/chartex" xmlns:cx8="http://schemas.microsoft.com/office/drawing/2016/5/14/chartex" xmlns:mc="http://schemas.openxmlformats.org/markup-compatibility/2006" xmlns:aink="http://schemas.microsoft.com/office/drawing/2016/ink" xmlns:am3d="http://schemas.microsoft.com/office/drawing/2017/model3d" xmlns:o="urn:schemas-microsoft-com:office:office" xmlns:r="http://schemas.openxmlformats.org/officeDocument/2006/relationships" xmlns:m="http://schemas.openxmlformats.org/officeDocument/2006/math" xmlns:v="urn:schemas-microsoft-com:vml" xmlns:wp14="http://schemas.microsoft.com/office/word/2010/wordprocessingDrawing" xmlns:wp="http://schemas.openxmlformats.org/drawingml/2006/wordprocessingDrawing" xmlns:w10="urn:schemas-microsoft-com:office:word" xmlns:w="http://schemas.openxmlformats.org/wordprocessingml/2006/main" xmlns:w14="http://schemas.microsoft.com/office/word/2010/wordml" xmlns:w15="http://schemas.microsoft.com/office/word/2012/wordml" xmlns:w16cid="http://schemas.microsoft.com/office/word/2016/wordml/cid" xmlns:w16se="http://schemas.microsoft.com/office/word/2015/wordml/symex" xmlns:wpg="http://schemas.microsoft.com/office/word/2010/wordprocessingGroup" xmlns:wpi="http://schemas.microsoft.com/office/word/2010/wordprocessingInk" xmlns:wne="http://schemas.microsoft.com/office/word/2006/wordml" xmlns:wps="http://schemas.microsoft.com/office/word/2010/wordprocessingShape" mc:Ignorable="w14 w15 w16se w16cid wp14">
   <w:abstractNum w:abstractNumId="0" w15:restartNumberingAfterBreak="0">
     <w:nsid w:val="009B721B"/>
     <w:multiLevelType w:val="hybridMultilevel"/>
@@ -22433,140 +22405,140 @@
       </w:rPr>
     </w:lvl>
   </w:abstractNum>
-  <w:num w:numId="1" w16cid:durableId="222067598">
+  <w:num w:numId="1">
     <w:abstractNumId w:val="20"/>
   </w:num>
-  <w:num w:numId="2" w16cid:durableId="1660767815">
+  <w:num w:numId="2">
     <w:abstractNumId w:val="32"/>
   </w:num>
-  <w:num w:numId="3" w16cid:durableId="605966479">
+  <w:num w:numId="3">
     <w:abstractNumId w:val="15"/>
   </w:num>
-  <w:num w:numId="4" w16cid:durableId="2027057480">
+  <w:num w:numId="4">
     <w:abstractNumId w:val="38"/>
   </w:num>
-  <w:num w:numId="5" w16cid:durableId="252858058">
+  <w:num w:numId="5">
     <w:abstractNumId w:val="34"/>
   </w:num>
-  <w:num w:numId="6" w16cid:durableId="1882744097">
+  <w:num w:numId="6">
     <w:abstractNumId w:val="35"/>
   </w:num>
-  <w:num w:numId="7" w16cid:durableId="1348218185">
+  <w:num w:numId="7">
     <w:abstractNumId w:val="28"/>
   </w:num>
-  <w:num w:numId="8" w16cid:durableId="1445076864">
+  <w:num w:numId="8">
     <w:abstractNumId w:val="9"/>
   </w:num>
-  <w:num w:numId="9" w16cid:durableId="1060792274">
+  <w:num w:numId="9">
     <w:abstractNumId w:val="5"/>
   </w:num>
-  <w:num w:numId="10" w16cid:durableId="1224021839">
+  <w:num w:numId="10">
     <w:abstractNumId w:val="40"/>
   </w:num>
-  <w:num w:numId="11" w16cid:durableId="2100637698">
+  <w:num w:numId="11">
     <w:abstractNumId w:val="26"/>
   </w:num>
-  <w:num w:numId="12" w16cid:durableId="1540505711">
+  <w:num w:numId="12">
     <w:abstractNumId w:val="1"/>
   </w:num>
-  <w:num w:numId="13" w16cid:durableId="1349520408">
+  <w:num w:numId="13">
     <w:abstractNumId w:val="37"/>
   </w:num>
-  <w:num w:numId="14" w16cid:durableId="2114087092">
+  <w:num w:numId="14">
     <w:abstractNumId w:val="16"/>
   </w:num>
-  <w:num w:numId="15" w16cid:durableId="1748334412">
+  <w:num w:numId="15">
     <w:abstractNumId w:val="0"/>
   </w:num>
-  <w:num w:numId="16" w16cid:durableId="1916814192">
+  <w:num w:numId="16">
     <w:abstractNumId w:val="31"/>
   </w:num>
-  <w:num w:numId="17" w16cid:durableId="208105010">
+  <w:num w:numId="17">
     <w:abstractNumId w:val="22"/>
   </w:num>
-  <w:num w:numId="18" w16cid:durableId="1778139080">
+  <w:num w:numId="18">
     <w:abstractNumId w:val="7"/>
   </w:num>
-  <w:num w:numId="19" w16cid:durableId="1735858123">
+  <w:num w:numId="19">
     <w:abstractNumId w:val="36"/>
   </w:num>
-  <w:num w:numId="20" w16cid:durableId="1111172463">
+  <w:num w:numId="20">
     <w:abstractNumId w:val="33"/>
   </w:num>
-  <w:num w:numId="21" w16cid:durableId="1872525933">
+  <w:num w:numId="21">
     <w:abstractNumId w:val="13"/>
   </w:num>
-  <w:num w:numId="22" w16cid:durableId="356396975">
+  <w:num w:numId="22">
     <w:abstractNumId w:val="24"/>
   </w:num>
-  <w:num w:numId="23" w16cid:durableId="1856574327">
+  <w:num w:numId="23">
     <w:abstractNumId w:val="4"/>
   </w:num>
-  <w:num w:numId="24" w16cid:durableId="653993779">
+  <w:num w:numId="24">
     <w:abstractNumId w:val="29"/>
   </w:num>
-  <w:num w:numId="25" w16cid:durableId="1203011261">
+  <w:num w:numId="25">
     <w:abstractNumId w:val="25"/>
   </w:num>
-  <w:num w:numId="26" w16cid:durableId="921639654">
+  <w:num w:numId="26">
     <w:abstractNumId w:val="42"/>
   </w:num>
-  <w:num w:numId="27" w16cid:durableId="397166227">
+  <w:num w:numId="27">
     <w:abstractNumId w:val="21"/>
   </w:num>
-  <w:num w:numId="28" w16cid:durableId="322048214">
+  <w:num w:numId="28">
     <w:abstractNumId w:val="8"/>
   </w:num>
-  <w:num w:numId="29" w16cid:durableId="81343627">
+  <w:num w:numId="29">
     <w:abstractNumId w:val="30"/>
   </w:num>
-  <w:num w:numId="30" w16cid:durableId="748505251">
+  <w:num w:numId="30">
     <w:abstractNumId w:val="27"/>
   </w:num>
-  <w:num w:numId="31" w16cid:durableId="283388963">
+  <w:num w:numId="31">
     <w:abstractNumId w:val="19"/>
   </w:num>
-  <w:num w:numId="32" w16cid:durableId="1679455516">
+  <w:num w:numId="32">
     <w:abstractNumId w:val="2"/>
   </w:num>
-  <w:num w:numId="33" w16cid:durableId="1805655221">
+  <w:num w:numId="33">
     <w:abstractNumId w:val="10"/>
   </w:num>
-  <w:num w:numId="34" w16cid:durableId="623578331">
+  <w:num w:numId="34">
     <w:abstractNumId w:val="6"/>
   </w:num>
-  <w:num w:numId="35" w16cid:durableId="183323895">
+  <w:num w:numId="35">
     <w:abstractNumId w:val="18"/>
   </w:num>
-  <w:num w:numId="36" w16cid:durableId="266355182">
+  <w:num w:numId="36">
     <w:abstractNumId w:val="17"/>
   </w:num>
-  <w:num w:numId="37" w16cid:durableId="182134229">
+  <w:num w:numId="37">
     <w:abstractNumId w:val="12"/>
   </w:num>
-  <w:num w:numId="38" w16cid:durableId="389303191">
+  <w:num w:numId="38">
     <w:abstractNumId w:val="39"/>
   </w:num>
-  <w:num w:numId="39" w16cid:durableId="1942951167">
+  <w:num w:numId="39">
     <w:abstractNumId w:val="3"/>
   </w:num>
-  <w:num w:numId="40" w16cid:durableId="114712191">
+  <w:num w:numId="40">
     <w:abstractNumId w:val="14"/>
   </w:num>
-  <w:num w:numId="41" w16cid:durableId="608203351">
+  <w:num w:numId="41">
     <w:abstractNumId w:val="11"/>
   </w:num>
-  <w:num w:numId="42" w16cid:durableId="275868058">
+  <w:num w:numId="42">
     <w:abstractNumId w:val="23"/>
   </w:num>
-  <w:num w:numId="43" w16cid:durableId="1689990804">
+  <w:num w:numId="43">
     <w:abstractNumId w:val="41"/>
   </w:num>
 </w:numbering>
 </file>
 
 <file path=word/styles.xml><?xml version="1.0" encoding="utf-8"?>
-<w:styles xmlns:mc="http://schemas.openxmlformats.org/markup-compatibility/2006" xmlns:r="http://schemas.openxmlformats.org/officeDocument/2006/relationships" xmlns:w="http://schemas.openxmlformats.org/wordprocessingml/2006/main" xmlns:w14="http://schemas.microsoft.com/office/word/2010/wordml" xmlns:w15="http://schemas.microsoft.com/office/word/2012/wordml" xmlns:w16cex="http://schemas.microsoft.com/office/word/2018/wordml/cex" xmlns:w16cid="http://schemas.microsoft.com/office/word/2016/wordml/cid" xmlns:w16="http://schemas.microsoft.com/office/word/2018/wordml" xmlns:w16sdtdh="http://schemas.microsoft.com/office/word/2020/wordml/sdtdatahash" xmlns:w16se="http://schemas.microsoft.com/office/word/2015/wordml/symex" mc:Ignorable="w14 w15 w16se w16cid w16 w16cex w16sdtdh">
+<w:styles xmlns:mc="http://schemas.openxmlformats.org/markup-compatibility/2006" xmlns:r="http://schemas.openxmlformats.org/officeDocument/2006/relationships" xmlns:w="http://schemas.openxmlformats.org/wordprocessingml/2006/main" xmlns:w14="http://schemas.microsoft.com/office/word/2010/wordml" xmlns:w15="http://schemas.microsoft.com/office/word/2012/wordml" xmlns:w16cid="http://schemas.microsoft.com/office/word/2016/wordml/cid" xmlns:w16se="http://schemas.microsoft.com/office/word/2015/wordml/symex" mc:Ignorable="w14 w15 w16se w16cid">
   <w:docDefaults>
     <w:rPrDefault>
       <w:rPr>
@@ -22583,7 +22555,7 @@
       </w:pPr>
     </w:pPrDefault>
   </w:docDefaults>
-  <w:latentStyles w:defLockedState="0" w:defUIPriority="99" w:defSemiHidden="0" w:defUnhideWhenUsed="0" w:defQFormat="0" w:count="376">
+  <w:latentStyles w:defLockedState="0" w:defUIPriority="99" w:defSemiHidden="0" w:defUnhideWhenUsed="0" w:defQFormat="0" w:count="375">
     <w:lsdException w:name="Normal" w:uiPriority="0" w:qFormat="1"/>
     <w:lsdException w:name="heading 1" w:uiPriority="9" w:qFormat="1"/>
     <w:lsdException w:name="heading 2" w:semiHidden="1" w:uiPriority="9" w:unhideWhenUsed="1" w:qFormat="1"/>
@@ -22689,6 +22661,7 @@
     <w:lsdException w:name="HTML Sample" w:semiHidden="1" w:unhideWhenUsed="1"/>
     <w:lsdException w:name="HTML Typewriter" w:semiHidden="1" w:unhideWhenUsed="1"/>
     <w:lsdException w:name="HTML Variable" w:semiHidden="1" w:unhideWhenUsed="1"/>
+    <w:lsdException w:name="Normal Table" w:semiHidden="1" w:unhideWhenUsed="1"/>
     <w:lsdException w:name="annotation subject" w:semiHidden="1" w:unhideWhenUsed="1"/>
     <w:lsdException w:name="No List" w:semiHidden="1" w:unhideWhenUsed="1"/>
     <w:lsdException w:name="Outline List 1" w:semiHidden="1" w:unhideWhenUsed="1"/>
@@ -22735,8 +22708,10 @@
     <w:lsdException w:name="Table Subtle 2" w:semiHidden="1" w:unhideWhenUsed="1"/>
     <w:lsdException w:name="Table Web 1" w:semiHidden="1" w:unhideWhenUsed="1"/>
     <w:lsdException w:name="Table Web 2" w:semiHidden="1" w:unhideWhenUsed="1"/>
+    <w:lsdException w:name="Table Web 3" w:semiHidden="1" w:unhideWhenUsed="1"/>
     <w:lsdException w:name="Balloon Text" w:semiHidden="1" w:unhideWhenUsed="1"/>
     <w:lsdException w:name="Table Grid" w:uiPriority="39"/>
+    <w:lsdException w:name="Table Theme" w:semiHidden="1" w:unhideWhenUsed="1"/>
     <w:lsdException w:name="Placeholder Text" w:semiHidden="1"/>
     <w:lsdException w:name="No Spacing" w:uiPriority="1" w:qFormat="1"/>
     <w:lsdException w:name="Light Shading" w:uiPriority="60"/>
@@ -22956,7 +22931,6 @@
     <w:lsdException w:name="Smart Hyperlink" w:semiHidden="1" w:unhideWhenUsed="1"/>
     <w:lsdException w:name="Hashtag" w:semiHidden="1" w:unhideWhenUsed="1"/>
     <w:lsdException w:name="Unresolved Mention" w:semiHidden="1" w:unhideWhenUsed="1"/>
-    <w:lsdException w:name="Smart Link" w:semiHidden="1" w:unhideWhenUsed="1"/>
   </w:latentStyles>
   <w:style w:type="paragraph" w:default="1" w:styleId="Normale">
     <w:name w:val="Normal"/>
@@ -24084,7 +24058,7 @@
 </file>
 
 <file path=customXml/itemProps1.xml><?xml version="1.0" encoding="utf-8"?>
-<ds:datastoreItem xmlns:ds="http://schemas.openxmlformats.org/officeDocument/2006/customXml" ds:itemID="{9B932671-167F-43A8-86B9-B41D5836D64E}">
+<ds:datastoreItem xmlns:ds="http://schemas.openxmlformats.org/officeDocument/2006/customXml" ds:itemID="{DF4BA256-7EC3-4F0B-83CA-57A1C4FDE046}">
   <ds:schemaRefs>
     <ds:schemaRef ds:uri="http://schemas.openxmlformats.org/officeDocument/2006/bibliography"/>
   </ds:schemaRefs>

</xml_diff>

<commit_message>
Sistemazione descrizione diagramma di contesto
</commit_message>
<xml_diff>
--- a/Specifica requisiti/Specifica dei requisiti.docx
+++ b/Specifica requisiti/Specifica dei requisiti.docx
@@ -17594,18 +17594,18 @@
         <w:pStyle w:val="Titolo3"/>
         <w:ind w:left="0"/>
       </w:pPr>
-      <w:bookmarkStart w:id="125" w:name="_Toc118712007"/>
-      <w:bookmarkStart w:id="126" w:name="_OpenWeather_API"/>
+      <w:bookmarkStart w:id="125" w:name="_OpenWeather_API"/>
+      <w:bookmarkStart w:id="126" w:name="_Toc118712007"/>
+      <w:bookmarkEnd w:id="125"/>
+      <w:proofErr w:type="spellStart"/>
+      <w:r>
+        <w:t>OpenWeather</w:t>
+      </w:r>
+      <w:proofErr w:type="spellEnd"/>
+      <w:r>
+        <w:t xml:space="preserve"> API</w:t>
+      </w:r>
       <w:bookmarkEnd w:id="126"/>
-      <w:proofErr w:type="spellStart"/>
-      <w:r>
-        <w:t>OpenWeather</w:t>
-      </w:r>
-      <w:proofErr w:type="spellEnd"/>
-      <w:r>
-        <w:t xml:space="preserve"> API</w:t>
-      </w:r>
-      <w:bookmarkEnd w:id="125"/>
     </w:p>
     <w:p>
       <w:pPr>
@@ -17637,19 +17637,19 @@
         <w:pStyle w:val="Titolo3"/>
         <w:ind w:left="0"/>
       </w:pPr>
-      <w:bookmarkStart w:id="127" w:name="_Toc118712008"/>
-      <w:bookmarkStart w:id="128" w:name="_PayPal"/>
+      <w:bookmarkStart w:id="127" w:name="_PayPal"/>
+      <w:bookmarkStart w:id="128" w:name="_Toc118712008"/>
+      <w:bookmarkEnd w:id="127"/>
+      <w:r>
+        <w:t>Pay</w:t>
+      </w:r>
+      <w:r>
+        <w:t>P</w:t>
+      </w:r>
+      <w:r>
+        <w:t>al</w:t>
+      </w:r>
       <w:bookmarkEnd w:id="128"/>
-      <w:r>
-        <w:t>Pay</w:t>
-      </w:r>
-      <w:r>
-        <w:t>P</w:t>
-      </w:r>
-      <w:r>
-        <w:t>al</w:t>
-      </w:r>
-      <w:bookmarkEnd w:id="127"/>
     </w:p>
     <w:p>
       <w:pPr>
@@ -17706,16 +17706,16 @@
         <w:pStyle w:val="Titolo3"/>
         <w:ind w:left="0"/>
       </w:pPr>
-      <w:bookmarkStart w:id="129" w:name="_Toc118712009"/>
-      <w:bookmarkStart w:id="130" w:name="_Sistema_di_Skipass"/>
+      <w:bookmarkStart w:id="129" w:name="_Sistema_di_Skipass"/>
+      <w:bookmarkStart w:id="130" w:name="_Toc118712009"/>
+      <w:bookmarkEnd w:id="129"/>
+      <w:r>
+        <w:t>Sistema di Skipass</w:t>
+      </w:r>
+      <w:r>
+        <w:t xml:space="preserve"> preesistente</w:t>
+      </w:r>
       <w:bookmarkEnd w:id="130"/>
-      <w:r>
-        <w:t>Sistema di Skipass</w:t>
-      </w:r>
-      <w:r>
-        <w:t xml:space="preserve"> preesistente</w:t>
-      </w:r>
-      <w:bookmarkEnd w:id="129"/>
     </w:p>
     <w:p>
       <w:pPr>
@@ -17804,6 +17804,8 @@
         <w:ind w:left="0"/>
       </w:pPr>
       <w:bookmarkStart w:id="131" w:name="_Toc118712010"/>
+      <w:bookmarkStart w:id="132" w:name="_FullCalendar_API"/>
+      <w:bookmarkEnd w:id="132"/>
       <w:r>
         <w:t>FullCalendar API</w:t>
       </w:r>
@@ -17832,13 +17834,13 @@
         <w:pStyle w:val="Titolo3"/>
         <w:ind w:left="0"/>
       </w:pPr>
-      <w:bookmarkStart w:id="132" w:name="_Toc118712011"/>
       <w:bookmarkStart w:id="133" w:name="_MongoDB_Cloud"/>
+      <w:bookmarkStart w:id="134" w:name="_Toc118712011"/>
       <w:bookmarkEnd w:id="133"/>
       <w:r>
         <w:t>MongoDB Cloud</w:t>
       </w:r>
-      <w:bookmarkEnd w:id="132"/>
+      <w:bookmarkEnd w:id="134"/>
     </w:p>
     <w:p>
       <w:pPr>
@@ -17900,13 +17902,13 @@
         <w:pStyle w:val="Titolo3"/>
         <w:ind w:left="0"/>
       </w:pPr>
-      <w:bookmarkStart w:id="134" w:name="_Toc118712012"/>
       <w:bookmarkStart w:id="135" w:name="_Servizio_email_esterno"/>
+      <w:bookmarkStart w:id="136" w:name="_Toc118712012"/>
       <w:bookmarkEnd w:id="135"/>
       <w:r>
         <w:t>Servizio email esterno</w:t>
       </w:r>
-      <w:bookmarkEnd w:id="134"/>
+      <w:bookmarkEnd w:id="136"/>
     </w:p>
     <w:p>
       <w:pPr>
@@ -17983,12 +17985,12 @@
         <w:pStyle w:val="Titolo1"/>
         <w:ind w:left="0"/>
       </w:pPr>
-      <w:bookmarkStart w:id="136" w:name="_Toc118712013"/>
+      <w:bookmarkStart w:id="137" w:name="_Toc118712013"/>
       <w:r>
         <w:lastRenderedPageBreak/>
         <w:t>Diagramma di contesto</w:t>
       </w:r>
-      <w:bookmarkEnd w:id="136"/>
+      <w:bookmarkEnd w:id="137"/>
     </w:p>
     <w:p>
       <w:pPr>
@@ -18278,7 +18280,14 @@
             <w:rStyle w:val="Collegamentoipertestuale"/>
             <w:color w:val="7AA1AA"/>
           </w:rPr>
-          <w:t>MONGODB CLOUD</w:t>
+          <w:t xml:space="preserve">MONGODB </w:t>
+        </w:r>
+        <w:r>
+          <w:rPr>
+            <w:rStyle w:val="Collegamentoipertestuale"/>
+            <w:color w:val="7AA1AA"/>
+          </w:rPr>
+          <w:t>CLOUD</w:t>
         </w:r>
       </w:hyperlink>
     </w:p>
@@ -18359,13 +18368,21 @@
         <w:t xml:space="preserve"> e 20</w:t>
       </w:r>
       <w:r>
-        <w:t xml:space="preserve"> viene richiesta, a</w:t>
-      </w:r>
-      <w:r>
-        <w:t>l sistema MongoDB Cloud</w:t>
-      </w:r>
-      <w:r>
-        <w:t>, la visualizzazione de</w:t>
+        <w:t xml:space="preserve"> </w:t>
+      </w:r>
+      <w:r>
+        <w:t xml:space="preserve">viene richiesta, al sistema </w:t>
+      </w:r>
+      <w:proofErr w:type="spellStart"/>
+      <w:r>
+        <w:t>MongoDB</w:t>
+      </w:r>
+      <w:proofErr w:type="spellEnd"/>
+      <w:r>
+        <w:t xml:space="preserve"> Cloud, la visualizzazione </w:t>
+      </w:r>
+      <w:r>
+        <w:t>de</w:t>
       </w:r>
       <w:r>
         <w:t>i dati relativi all’accesso degli impianti</w:t>
@@ -18376,8 +18393,6 @@
       <w:r>
         <w:t>invierà tali dati legati ad uno o più utenti</w:t>
       </w:r>
-      <w:bookmarkStart w:id="137" w:name="_GoBack"/>
-      <w:bookmarkEnd w:id="137"/>
       <w:r>
         <w:t>.</w:t>
       </w:r>
@@ -18391,10 +18406,19 @@
         </w:numPr>
       </w:pPr>
       <w:r>
-        <w:t>In riferimento al RF 4 viene inviata al sistema MongoDB</w:t>
+        <w:t>In riferimento al RF 4 viene inviata</w:t>
+      </w:r>
+      <w:r>
+        <w:t>,</w:t>
+      </w:r>
+      <w:r>
+        <w:t xml:space="preserve"> al sistema MongoDB</w:t>
       </w:r>
       <w:r>
         <w:t xml:space="preserve"> Cloud</w:t>
+      </w:r>
+      <w:r>
+        <w:t>,</w:t>
       </w:r>
       <w:r>
         <w:t xml:space="preserve"> la richiesta di aggiornare lo stato di apertura/chiusura degli impianti.</w:t>
@@ -18412,7 +18436,27 @@
         <w:t xml:space="preserve">In riferimento al RF 5 </w:t>
       </w:r>
       <w:r>
-        <w:t xml:space="preserve">e 8 viene inviata al sistema MongoDB Cloud la richiesta di inserimento/aggiornamento delle credenziali. </w:t>
+        <w:t>e 8 viene inviata</w:t>
+      </w:r>
+      <w:r>
+        <w:t>,</w:t>
+      </w:r>
+      <w:r>
+        <w:t xml:space="preserve"> al sistema </w:t>
+      </w:r>
+      <w:proofErr w:type="spellStart"/>
+      <w:r>
+        <w:t>MongoDB</w:t>
+      </w:r>
+      <w:proofErr w:type="spellEnd"/>
+      <w:r>
+        <w:t xml:space="preserve"> Cloud</w:t>
+      </w:r>
+      <w:r>
+        <w:t>,</w:t>
+      </w:r>
+      <w:r>
+        <w:t xml:space="preserve"> la richiesta di inserimento/aggiornamento delle credenziali. </w:t>
       </w:r>
     </w:p>
     <w:p>
@@ -18427,7 +18471,27 @@
         </w:rPr>
       </w:pPr>
       <w:r>
-        <w:t>In riferimento al RF 7 viene inviata al sistema MongoDB Cloud la richiesta di eliminazione dei dati legati all’utente.</w:t>
+        <w:t>In riferimento al RF 7 viene inviata</w:t>
+      </w:r>
+      <w:r>
+        <w:t>,</w:t>
+      </w:r>
+      <w:r>
+        <w:t xml:space="preserve"> al sistema </w:t>
+      </w:r>
+      <w:proofErr w:type="spellStart"/>
+      <w:r>
+        <w:t>MongoDB</w:t>
+      </w:r>
+      <w:proofErr w:type="spellEnd"/>
+      <w:r>
+        <w:t xml:space="preserve"> Cloud</w:t>
+      </w:r>
+      <w:r>
+        <w:t>,</w:t>
+      </w:r>
+      <w:r>
+        <w:t xml:space="preserve"> la richiesta di eliminazione dei dati legati all’utente.</w:t>
       </w:r>
     </w:p>
     <w:p>
@@ -18439,13 +18503,31 @@
         </w:numPr>
       </w:pPr>
       <w:r>
-        <w:t>In riferimento al RF 9 viene inviata al sistema MongoDB Cloud la richiesta di verificare l’email</w:t>
-      </w:r>
-      <w:r>
-        <w:t>, se quest’ultima è valida allora</w:t>
-      </w:r>
-      <w:r>
-        <w:t xml:space="preserve">, tramite email, </w:t>
+        <w:t>In riferimento al RF 9 viene inviata</w:t>
+      </w:r>
+      <w:r>
+        <w:t>,</w:t>
+      </w:r>
+      <w:r>
+        <w:t xml:space="preserve"> al sistema MongoDB Cloud</w:t>
+      </w:r>
+      <w:r>
+        <w:t>,</w:t>
+      </w:r>
+      <w:r>
+        <w:t xml:space="preserve"> la richiesta di verificare l’email</w:t>
+      </w:r>
+      <w:r>
+        <w:t>;</w:t>
+      </w:r>
+      <w:r>
+        <w:t xml:space="preserve"> se quest’ultima è valida allora</w:t>
+      </w:r>
+      <w:r>
+        <w:t>,</w:t>
+      </w:r>
+      <w:r>
+        <w:t xml:space="preserve"> tramite email, </w:t>
       </w:r>
       <w:r>
         <w:t xml:space="preserve">sarà possibile </w:t>
@@ -18454,11 +18536,17 @@
         <w:t xml:space="preserve">recuperare </w:t>
       </w:r>
       <w:r>
-        <w:t xml:space="preserve">la password andando a </w:t>
+        <w:t xml:space="preserve">la password </w:t>
       </w:r>
       <w:r>
         <w:lastRenderedPageBreak/>
-        <w:t>inserirne una nuova; il sistema poi invierà una richiesta di aggiornamento delle credenziali associate all’utente a MongoDB Cloud.</w:t>
+        <w:t>andando a inserirne una nuova</w:t>
+      </w:r>
+      <w:r>
+        <w:t>. I</w:t>
+      </w:r>
+      <w:r>
+        <w:t>l sistema poi invierà una richiesta di aggiornamento delle credenziali associate all’utente a MongoDB Cloud.</w:t>
       </w:r>
     </w:p>
     <w:p>
@@ -18470,10 +18558,57 @@
         </w:numPr>
       </w:pPr>
       <w:r>
-        <w:t xml:space="preserve">Per soddisfare il RF 10 viene inviata al sistema MongoDB Cloud le richieste </w:t>
-      </w:r>
-      <w:r>
-        <w:t>di verifica dell’email e della password inserite, quest’ultimo invierà al sistema l’esito del controllo.</w:t>
+        <w:t xml:space="preserve">Per soddisfare il RF 10 </w:t>
+      </w:r>
+      <w:r>
+        <w:t>vengono inviate,</w:t>
+      </w:r>
+      <w:r>
+        <w:t xml:space="preserve"> al sistema </w:t>
+      </w:r>
+      <w:proofErr w:type="spellStart"/>
+      <w:r>
+        <w:t>MongoDB</w:t>
+      </w:r>
+      <w:proofErr w:type="spellEnd"/>
+      <w:r>
+        <w:t xml:space="preserve"> Cloud</w:t>
+      </w:r>
+      <w:r>
+        <w:t>,</w:t>
+      </w:r>
+      <w:r>
+        <w:t xml:space="preserve"> l</w:t>
+      </w:r>
+      <w:r>
+        <w:t>e</w:t>
+      </w:r>
+      <w:r>
+        <w:t xml:space="preserve"> richiest</w:t>
+      </w:r>
+      <w:r>
+        <w:t>e</w:t>
+      </w:r>
+      <w:r>
+        <w:t xml:space="preserve"> </w:t>
+      </w:r>
+      <w:r>
+        <w:t>di verifica dell’</w:t>
+      </w:r>
+      <w:r>
+        <w:t>email e della password inserite</w:t>
+      </w:r>
+      <w:r>
+        <w:t xml:space="preserve">; </w:t>
+      </w:r>
+      <w:r>
+        <w:t xml:space="preserve">quest’ultimo </w:t>
+      </w:r>
+      <w:r>
+        <w:t xml:space="preserve">infine </w:t>
+      </w:r>
+      <w:r>
+        <w:t>invierà al sistema l’esito del controllo.</w:t>
       </w:r>
     </w:p>
     <w:p>
@@ -18485,7 +18620,25 @@
         </w:numPr>
       </w:pPr>
       <w:r>
-        <w:t>In riferimento al RF 15, una volta che l’utente ha concluso con successo l’acquisto di uno skipass, il sistema invia una richiesta a MongoDB Cloud di associazione tra lo skipass e l’utente ed inoltre verrà aggiornato anche il numero di skipass acquistabili.</w:t>
+        <w:t>In riferimento al RF 15 una volta che l’utente ha concluso con successo l’acquisto di uno skipass, il sistema invia una richiesta a MongoDB Cloud di associazione tra lo skipass e l’utente</w:t>
+      </w:r>
+      <w:r>
+        <w:t xml:space="preserve">; </w:t>
+      </w:r>
+      <w:r>
+        <w:t>inoltre</w:t>
+      </w:r>
+      <w:r>
+        <w:t xml:space="preserve">, viene aggiornato anche il numero di </w:t>
+      </w:r>
+      <w:r>
+        <w:t xml:space="preserve">skipass </w:t>
+      </w:r>
+      <w:r>
+        <w:t>disponibili</w:t>
+      </w:r>
+      <w:r>
+        <w:t>.</w:t>
       </w:r>
     </w:p>
     <w:p>
@@ -18497,7 +18650,30 @@
         </w:numPr>
       </w:pPr>
       <w:r>
-        <w:t>Per soddisfare l’RF 17, a MongoDB Cloud viene inviata una richiesta di aggiornamento del limite massimo di skipass acquistabili.</w:t>
+        <w:t>Per soddisfare l’RF 17</w:t>
+      </w:r>
+      <w:r>
+        <w:t xml:space="preserve"> viene inviata, </w:t>
+      </w:r>
+      <w:r>
+        <w:t>a</w:t>
+      </w:r>
+      <w:r>
+        <w:t>l sistema</w:t>
+      </w:r>
+      <w:r>
+        <w:t xml:space="preserve"> </w:t>
+      </w:r>
+      <w:proofErr w:type="spellStart"/>
+      <w:r>
+        <w:t>MongoDB</w:t>
+      </w:r>
+      <w:proofErr w:type="spellEnd"/>
+      <w:r>
+        <w:t xml:space="preserve"> Cloud</w:t>
+      </w:r>
+      <w:r>
+        <w:t>, la richiesta di aggiornare il limite massimo di skipass acquistabili.</w:t>
       </w:r>
     </w:p>
     <w:p>
@@ -18509,10 +18685,39 @@
         </w:numPr>
       </w:pPr>
       <w:r>
-        <w:t xml:space="preserve">In riferimento al RF 18, viene richiesta </w:t>
-      </w:r>
-      <w:r>
-        <w:t>dal sistema a MongoDB Cloud la visualizzazione degli skipass acquistati dall’utente e quest’ultimo risponderà rendendo disponibile la visualizzazione.</w:t>
+        <w:t>In riferimento al RF 18</w:t>
+      </w:r>
+      <w:r>
+        <w:t xml:space="preserve"> viene richiesta, al</w:t>
+      </w:r>
+      <w:r>
+        <w:t xml:space="preserve"> sistema </w:t>
+      </w:r>
+      <w:proofErr w:type="spellStart"/>
+      <w:r>
+        <w:t>MongoDB</w:t>
+      </w:r>
+      <w:proofErr w:type="spellEnd"/>
+      <w:r>
+        <w:t xml:space="preserve"> Cloud</w:t>
+      </w:r>
+      <w:r>
+        <w:t>,</w:t>
+      </w:r>
+      <w:r>
+        <w:t xml:space="preserve"> la visualizzazione degli skipass acquistati dall’utente</w:t>
+      </w:r>
+      <w:r>
+        <w:t>; infine</w:t>
+      </w:r>
+      <w:r>
+        <w:t xml:space="preserve"> quest’ultimo </w:t>
+      </w:r>
+      <w:r>
+        <w:t xml:space="preserve">renderà disponibile la </w:t>
+      </w:r>
+      <w:r>
+        <w:t>visualizzazione.</w:t>
       </w:r>
     </w:p>
     <w:p>
@@ -18524,7 +18729,42 @@
         </w:numPr>
       </w:pPr>
       <w:r>
-        <w:t>In riferimento al RF 19, viene richiesta dal sistema a MongoDB Cloud l’aggiunta di uno skipass all’utente in seguito all’inserimento del codice corrispondente inserito dall’utente.</w:t>
+        <w:t>In riferimento al RF 19</w:t>
+      </w:r>
+      <w:r>
+        <w:t xml:space="preserve"> </w:t>
+      </w:r>
+      <w:r>
+        <w:t>viene richiesta</w:t>
+      </w:r>
+      <w:r>
+        <w:t>,</w:t>
+      </w:r>
+      <w:r>
+        <w:t xml:space="preserve"> </w:t>
+      </w:r>
+      <w:r>
+        <w:t>al sistema</w:t>
+      </w:r>
+      <w:r>
+        <w:t xml:space="preserve"> </w:t>
+      </w:r>
+      <w:proofErr w:type="spellStart"/>
+      <w:r>
+        <w:t>MongoDB</w:t>
+      </w:r>
+      <w:proofErr w:type="spellEnd"/>
+      <w:r>
+        <w:t xml:space="preserve"> Cloud</w:t>
+      </w:r>
+      <w:r>
+        <w:t>,</w:t>
+      </w:r>
+      <w:r>
+        <w:t xml:space="preserve"> l’aggiunta di uno skipass</w:t>
+      </w:r>
+      <w:r>
+        <w:t xml:space="preserve"> corrispondente al codice inserito dall’utente.</w:t>
       </w:r>
     </w:p>
     <w:p>
@@ -18536,7 +18776,39 @@
         </w:numPr>
       </w:pPr>
       <w:r>
-        <w:t>In riferimento al RF 21, viene richiesta dal sistema a MongoDB Cloud l’aggiunta o la rimozione di un annuncio.</w:t>
+        <w:t>In riferimento al RF 21</w:t>
+      </w:r>
+      <w:r>
+        <w:t xml:space="preserve"> </w:t>
+      </w:r>
+      <w:r>
+        <w:t>viene richiesta</w:t>
+      </w:r>
+      <w:r>
+        <w:t>,</w:t>
+      </w:r>
+      <w:r>
+        <w:t xml:space="preserve"> a</w:t>
+      </w:r>
+      <w:r>
+        <w:t>l sistema</w:t>
+      </w:r>
+      <w:r>
+        <w:t xml:space="preserve"> </w:t>
+      </w:r>
+      <w:proofErr w:type="spellStart"/>
+      <w:r>
+        <w:t>MongoDB</w:t>
+      </w:r>
+      <w:proofErr w:type="spellEnd"/>
+      <w:r>
+        <w:t xml:space="preserve"> Cloud</w:t>
+      </w:r>
+      <w:r>
+        <w:t>,</w:t>
+      </w:r>
+      <w:r>
+        <w:t xml:space="preserve"> l’aggiunta o la rimozione di un annuncio.</w:t>
       </w:r>
     </w:p>
     <w:p>
@@ -18548,7 +18820,36 @@
         </w:numPr>
       </w:pPr>
       <w:r>
-        <w:t>In riferimento al RF 23 viene richiesto dal sistema a MongoDB Cloud l’aggiunta di un maestro di sci il quale risponderà comunicando l’esito dell’operazione.</w:t>
+        <w:t>In riferimento al RF 23 viene richiest</w:t>
+      </w:r>
+      <w:r>
+        <w:t>a, al</w:t>
+      </w:r>
+      <w:r>
+        <w:t xml:space="preserve"> sistema </w:t>
+      </w:r>
+      <w:proofErr w:type="spellStart"/>
+      <w:r>
+        <w:t>MongoDB</w:t>
+      </w:r>
+      <w:proofErr w:type="spellEnd"/>
+      <w:r>
+        <w:t xml:space="preserve"> Cloud</w:t>
+      </w:r>
+      <w:r>
+        <w:t>,</w:t>
+      </w:r>
+      <w:r>
+        <w:t xml:space="preserve"> l’aggiunta di un maestro di sci</w:t>
+      </w:r>
+      <w:r>
+        <w:t xml:space="preserve">; infine </w:t>
+      </w:r>
+      <w:r>
+        <w:t xml:space="preserve">verrà comunicato </w:t>
+      </w:r>
+      <w:r>
+        <w:t>l’esito dell’operazione.</w:t>
       </w:r>
     </w:p>
     <w:p>
@@ -18560,7 +18861,30 @@
         </w:numPr>
       </w:pPr>
       <w:r>
-        <w:t>In riferimento al RF 24 viene richiesto dal sistema a MongoDB Cloud l’aggiornamento dello stato di dispon</w:t>
+        <w:t>In riferimento al RF 24 viene richiesto</w:t>
+      </w:r>
+      <w:r>
+        <w:t>,</w:t>
+      </w:r>
+      <w:r>
+        <w:t xml:space="preserve"> </w:t>
+      </w:r>
+      <w:r>
+        <w:t xml:space="preserve">al sistema </w:t>
+      </w:r>
+      <w:proofErr w:type="spellStart"/>
+      <w:r>
+        <w:t>MongoDB</w:t>
+      </w:r>
+      <w:proofErr w:type="spellEnd"/>
+      <w:r>
+        <w:t xml:space="preserve"> Cloud</w:t>
+      </w:r>
+      <w:r>
+        <w:t>,</w:t>
+      </w:r>
+      <w:r>
+        <w:t xml:space="preserve"> l’aggiornamento dello stato di dispon</w:t>
       </w:r>
       <w:r>
         <w:t>i</w:t>
@@ -18581,49 +18905,91 @@
     <w:p>
       <w:pPr>
         <w:ind w:left="0"/>
-      </w:pPr>
-      <w:r>
-        <w:t>FULL CALENDAR</w:t>
-      </w:r>
-    </w:p>
-    <w:p>
-      <w:pPr>
-        <w:ind w:left="0"/>
-      </w:pPr>
-    </w:p>
-    <w:p>
-      <w:pPr>
-        <w:ind w:left="0"/>
-      </w:pPr>
-      <w:r>
-        <w:t>UTENTE ANONIMO</w:t>
-      </w:r>
-    </w:p>
-    <w:p>
-      <w:pPr>
-        <w:ind w:left="0"/>
-      </w:pPr>
-    </w:p>
-    <w:p>
-      <w:pPr>
-        <w:ind w:left="0"/>
-      </w:pPr>
-      <w:r>
-        <w:t>UTENTE REGISTRATO</w:t>
-      </w:r>
-    </w:p>
-    <w:p>
-      <w:pPr>
-        <w:ind w:left="0"/>
-      </w:pPr>
-    </w:p>
-    <w:p>
-      <w:pPr>
-        <w:ind w:left="0"/>
-      </w:pPr>
-      <w:r>
-        <w:t>UTENTE GESTORE</w:t>
-      </w:r>
+        <w:rPr>
+          <w:color w:val="7AA1AA"/>
+        </w:rPr>
+      </w:pPr>
+      <w:hyperlink w:anchor="_FullCalendar_API" w:history="1">
+        <w:r>
+          <w:rPr>
+            <w:rStyle w:val="Collegamentoipertestuale"/>
+            <w:color w:val="7AA1AA"/>
+          </w:rPr>
+          <w:t>FULL CALENDAR</w:t>
+        </w:r>
+      </w:hyperlink>
+    </w:p>
+    <w:p>
+      <w:pPr>
+        <w:pStyle w:val="Paragrafoelenco"/>
+        <w:numPr>
+          <w:ilvl w:val="0"/>
+          <w:numId w:val="30"/>
+        </w:numPr>
+      </w:pPr>
+      <w:bookmarkStart w:id="138" w:name="_GoBack"/>
+      <w:bookmarkEnd w:id="138"/>
+    </w:p>
+    <w:p>
+      <w:pPr>
+        <w:ind w:left="0"/>
+        <w:rPr>
+          <w:color w:val="7AA1AA"/>
+        </w:rPr>
+      </w:pPr>
+      <w:hyperlink w:anchor="_Utente_Anonimo" w:history="1">
+        <w:r>
+          <w:rPr>
+            <w:rStyle w:val="Collegamentoipertestuale"/>
+            <w:color w:val="7AA1AA"/>
+          </w:rPr>
+          <w:t>UTENTE ANONIMO</w:t>
+        </w:r>
+      </w:hyperlink>
+    </w:p>
+    <w:p>
+      <w:pPr>
+        <w:ind w:left="0"/>
+      </w:pPr>
+    </w:p>
+    <w:p>
+      <w:pPr>
+        <w:ind w:left="0"/>
+        <w:rPr>
+          <w:color w:val="7AA1AA"/>
+        </w:rPr>
+      </w:pPr>
+      <w:hyperlink w:anchor="_Utente_Registrato" w:history="1">
+        <w:r>
+          <w:rPr>
+            <w:rStyle w:val="Collegamentoipertestuale"/>
+            <w:color w:val="7AA1AA"/>
+          </w:rPr>
+          <w:t>UTENTE REGISTRATO</w:t>
+        </w:r>
+      </w:hyperlink>
+    </w:p>
+    <w:p>
+      <w:pPr>
+        <w:ind w:left="0"/>
+      </w:pPr>
+    </w:p>
+    <w:p>
+      <w:pPr>
+        <w:ind w:left="0"/>
+        <w:rPr>
+          <w:color w:val="7AA1AA"/>
+        </w:rPr>
+      </w:pPr>
+      <w:hyperlink w:anchor="_Utente_Gestore" w:history="1">
+        <w:r>
+          <w:rPr>
+            <w:rStyle w:val="Collegamentoipertestuale"/>
+            <w:color w:val="7AA1AA"/>
+          </w:rPr>
+          <w:t>UTENTE GESTORE</w:t>
+        </w:r>
+      </w:hyperlink>
     </w:p>
     <w:p>
       <w:pPr>
@@ -18751,11 +19117,11 @@
         <w:pStyle w:val="Titolo1"/>
         <w:ind w:left="0"/>
       </w:pPr>
-      <w:bookmarkStart w:id="138" w:name="_Toc118712014"/>
+      <w:bookmarkStart w:id="139" w:name="_Toc118712014"/>
       <w:r>
         <w:t>Analisi dei Componenti</w:t>
       </w:r>
-      <w:bookmarkEnd w:id="138"/>
+      <w:bookmarkEnd w:id="139"/>
     </w:p>
     <w:p>
       <w:pPr>
@@ -18810,14 +19176,14 @@
           <w:rFonts w:eastAsia="MS Gothic"/>
         </w:rPr>
       </w:pPr>
-      <w:bookmarkStart w:id="139" w:name="_Toc118712015"/>
+      <w:bookmarkStart w:id="140" w:name="_Toc118712015"/>
       <w:r>
         <w:rPr>
           <w:rFonts w:eastAsia="MS Gothic"/>
         </w:rPr>
         <w:t>Definizione dei componenti</w:t>
       </w:r>
-      <w:bookmarkEnd w:id="139"/>
+      <w:bookmarkEnd w:id="140"/>
     </w:p>
     <w:p>
       <w:pPr>
@@ -22565,6 +22931,119 @@
     </w:lvl>
   </w:abstractNum>
   <w:abstractNum w:abstractNumId="36" w15:restartNumberingAfterBreak="0">
+    <w:nsid w:val="63BB4CF7"/>
+    <w:multiLevelType w:val="hybridMultilevel"/>
+    <w:tmpl w:val="CF96466A"/>
+    <w:lvl w:ilvl="0" w:tplc="04100001">
+      <w:start w:val="1"/>
+      <w:numFmt w:val="bullet"/>
+      <w:lvlText w:val=""/>
+      <w:lvlJc w:val="left"/>
+      <w:pPr>
+        <w:ind w:left="720" w:hanging="360"/>
+      </w:pPr>
+      <w:rPr>
+        <w:rFonts w:ascii="Symbol" w:hAnsi="Symbol" w:hint="default"/>
+      </w:rPr>
+    </w:lvl>
+    <w:lvl w:ilvl="1" w:tplc="04100003" w:tentative="1">
+      <w:start w:val="1"/>
+      <w:numFmt w:val="bullet"/>
+      <w:lvlText w:val="o"/>
+      <w:lvlJc w:val="left"/>
+      <w:pPr>
+        <w:ind w:left="1440" w:hanging="360"/>
+      </w:pPr>
+      <w:rPr>
+        <w:rFonts w:ascii="Courier New" w:hAnsi="Courier New" w:cs="Courier New" w:hint="default"/>
+      </w:rPr>
+    </w:lvl>
+    <w:lvl w:ilvl="2" w:tplc="04100005" w:tentative="1">
+      <w:start w:val="1"/>
+      <w:numFmt w:val="bullet"/>
+      <w:lvlText w:val=""/>
+      <w:lvlJc w:val="left"/>
+      <w:pPr>
+        <w:ind w:left="2160" w:hanging="360"/>
+      </w:pPr>
+      <w:rPr>
+        <w:rFonts w:ascii="Wingdings" w:hAnsi="Wingdings" w:hint="default"/>
+      </w:rPr>
+    </w:lvl>
+    <w:lvl w:ilvl="3" w:tplc="04100001" w:tentative="1">
+      <w:start w:val="1"/>
+      <w:numFmt w:val="bullet"/>
+      <w:lvlText w:val=""/>
+      <w:lvlJc w:val="left"/>
+      <w:pPr>
+        <w:ind w:left="2880" w:hanging="360"/>
+      </w:pPr>
+      <w:rPr>
+        <w:rFonts w:ascii="Symbol" w:hAnsi="Symbol" w:hint="default"/>
+      </w:rPr>
+    </w:lvl>
+    <w:lvl w:ilvl="4" w:tplc="04100003" w:tentative="1">
+      <w:start w:val="1"/>
+      <w:numFmt w:val="bullet"/>
+      <w:lvlText w:val="o"/>
+      <w:lvlJc w:val="left"/>
+      <w:pPr>
+        <w:ind w:left="3600" w:hanging="360"/>
+      </w:pPr>
+      <w:rPr>
+        <w:rFonts w:ascii="Courier New" w:hAnsi="Courier New" w:cs="Courier New" w:hint="default"/>
+      </w:rPr>
+    </w:lvl>
+    <w:lvl w:ilvl="5" w:tplc="04100005" w:tentative="1">
+      <w:start w:val="1"/>
+      <w:numFmt w:val="bullet"/>
+      <w:lvlText w:val=""/>
+      <w:lvlJc w:val="left"/>
+      <w:pPr>
+        <w:ind w:left="4320" w:hanging="360"/>
+      </w:pPr>
+      <w:rPr>
+        <w:rFonts w:ascii="Wingdings" w:hAnsi="Wingdings" w:hint="default"/>
+      </w:rPr>
+    </w:lvl>
+    <w:lvl w:ilvl="6" w:tplc="04100001" w:tentative="1">
+      <w:start w:val="1"/>
+      <w:numFmt w:val="bullet"/>
+      <w:lvlText w:val=""/>
+      <w:lvlJc w:val="left"/>
+      <w:pPr>
+        <w:ind w:left="5040" w:hanging="360"/>
+      </w:pPr>
+      <w:rPr>
+        <w:rFonts w:ascii="Symbol" w:hAnsi="Symbol" w:hint="default"/>
+      </w:rPr>
+    </w:lvl>
+    <w:lvl w:ilvl="7" w:tplc="04100003" w:tentative="1">
+      <w:start w:val="1"/>
+      <w:numFmt w:val="bullet"/>
+      <w:lvlText w:val="o"/>
+      <w:lvlJc w:val="left"/>
+      <w:pPr>
+        <w:ind w:left="5760" w:hanging="360"/>
+      </w:pPr>
+      <w:rPr>
+        <w:rFonts w:ascii="Courier New" w:hAnsi="Courier New" w:cs="Courier New" w:hint="default"/>
+      </w:rPr>
+    </w:lvl>
+    <w:lvl w:ilvl="8" w:tplc="04100005" w:tentative="1">
+      <w:start w:val="1"/>
+      <w:numFmt w:val="bullet"/>
+      <w:lvlText w:val=""/>
+      <w:lvlJc w:val="left"/>
+      <w:pPr>
+        <w:ind w:left="6480" w:hanging="360"/>
+      </w:pPr>
+      <w:rPr>
+        <w:rFonts w:ascii="Wingdings" w:hAnsi="Wingdings" w:hint="default"/>
+      </w:rPr>
+    </w:lvl>
+  </w:abstractNum>
+  <w:abstractNum w:abstractNumId="37" w15:restartNumberingAfterBreak="0">
     <w:nsid w:val="63D94C28"/>
     <w:multiLevelType w:val="hybridMultilevel"/>
     <w:tmpl w:val="3C2CE8AA"/>
@@ -22677,7 +23156,7 @@
       </w:rPr>
     </w:lvl>
   </w:abstractNum>
-  <w:abstractNum w:abstractNumId="37" w15:restartNumberingAfterBreak="0">
+  <w:abstractNum w:abstractNumId="38" w15:restartNumberingAfterBreak="0">
     <w:nsid w:val="641E28B2"/>
     <w:multiLevelType w:val="hybridMultilevel"/>
     <w:tmpl w:val="F7507F54"/>
@@ -22763,7 +23242,7 @@
       </w:pPr>
     </w:lvl>
   </w:abstractNum>
-  <w:abstractNum w:abstractNumId="38" w15:restartNumberingAfterBreak="0">
+  <w:abstractNum w:abstractNumId="39" w15:restartNumberingAfterBreak="0">
     <w:nsid w:val="722C4334"/>
     <w:multiLevelType w:val="hybridMultilevel"/>
     <w:tmpl w:val="EC761A98"/>
@@ -22876,7 +23355,7 @@
       </w:rPr>
     </w:lvl>
   </w:abstractNum>
-  <w:abstractNum w:abstractNumId="39" w15:restartNumberingAfterBreak="0">
+  <w:abstractNum w:abstractNumId="40" w15:restartNumberingAfterBreak="0">
     <w:nsid w:val="73763B56"/>
     <w:multiLevelType w:val="hybridMultilevel"/>
     <w:tmpl w:val="F7507F54"/>
@@ -22962,7 +23441,7 @@
       </w:pPr>
     </w:lvl>
   </w:abstractNum>
-  <w:abstractNum w:abstractNumId="40" w15:restartNumberingAfterBreak="0">
+  <w:abstractNum w:abstractNumId="41" w15:restartNumberingAfterBreak="0">
     <w:nsid w:val="7B0E1A0A"/>
     <w:multiLevelType w:val="hybridMultilevel"/>
     <w:tmpl w:val="4C8A9AEA"/>
@@ -23048,7 +23527,7 @@
       </w:pPr>
     </w:lvl>
   </w:abstractNum>
-  <w:abstractNum w:abstractNumId="41" w15:restartNumberingAfterBreak="0">
+  <w:abstractNum w:abstractNumId="42" w15:restartNumberingAfterBreak="0">
     <w:nsid w:val="7DB13DA4"/>
     <w:multiLevelType w:val="hybridMultilevel"/>
     <w:tmpl w:val="5068FDE6"/>
@@ -23137,7 +23616,7 @@
       </w:pPr>
     </w:lvl>
   </w:abstractNum>
-  <w:abstractNum w:abstractNumId="42" w15:restartNumberingAfterBreak="0">
+  <w:abstractNum w:abstractNumId="43" w15:restartNumberingAfterBreak="0">
     <w:nsid w:val="7E1D614D"/>
     <w:multiLevelType w:val="hybridMultilevel"/>
     <w:tmpl w:val="31C48E7A"/>
@@ -23223,7 +23702,7 @@
       </w:pPr>
     </w:lvl>
   </w:abstractNum>
-  <w:abstractNum w:abstractNumId="43" w15:restartNumberingAfterBreak="0">
+  <w:abstractNum w:abstractNumId="44" w15:restartNumberingAfterBreak="0">
     <w:nsid w:val="7E7D5996"/>
     <w:multiLevelType w:val="hybridMultilevel"/>
     <w:tmpl w:val="E44CECD6"/>
@@ -23312,7 +23791,7 @@
       </w:pPr>
     </w:lvl>
   </w:abstractNum>
-  <w:abstractNum w:abstractNumId="44" w15:restartNumberingAfterBreak="0">
+  <w:abstractNum w:abstractNumId="45" w15:restartNumberingAfterBreak="0">
     <w:nsid w:val="7EA56260"/>
     <w:multiLevelType w:val="hybridMultilevel"/>
     <w:tmpl w:val="22A0DF2E"/>
@@ -23435,13 +23914,13 @@
     <w:abstractNumId w:val="17"/>
   </w:num>
   <w:num w:numId="4">
-    <w:abstractNumId w:val="40"/>
+    <w:abstractNumId w:val="41"/>
   </w:num>
   <w:num w:numId="5">
-    <w:abstractNumId w:val="36"/>
+    <w:abstractNumId w:val="37"/>
   </w:num>
   <w:num w:numId="6">
-    <w:abstractNumId w:val="37"/>
+    <w:abstractNumId w:val="38"/>
   </w:num>
   <w:num w:numId="7">
     <w:abstractNumId w:val="30"/>
@@ -23453,7 +23932,7 @@
     <w:abstractNumId w:val="6"/>
   </w:num>
   <w:num w:numId="10">
-    <w:abstractNumId w:val="42"/>
+    <w:abstractNumId w:val="43"/>
   </w:num>
   <w:num w:numId="11">
     <w:abstractNumId w:val="28"/>
@@ -23462,7 +23941,7 @@
     <w:abstractNumId w:val="1"/>
   </w:num>
   <w:num w:numId="13">
-    <w:abstractNumId w:val="39"/>
+    <w:abstractNumId w:val="40"/>
   </w:num>
   <w:num w:numId="14">
     <w:abstractNumId w:val="18"/>
@@ -23480,7 +23959,7 @@
     <w:abstractNumId w:val="8"/>
   </w:num>
   <w:num w:numId="19">
-    <w:abstractNumId w:val="38"/>
+    <w:abstractNumId w:val="39"/>
   </w:num>
   <w:num w:numId="20">
     <w:abstractNumId w:val="35"/>
@@ -23501,7 +23980,7 @@
     <w:abstractNumId w:val="27"/>
   </w:num>
   <w:num w:numId="26">
-    <w:abstractNumId w:val="44"/>
+    <w:abstractNumId w:val="45"/>
   </w:num>
   <w:num w:numId="27">
     <w:abstractNumId w:val="23"/>
@@ -23537,7 +24016,7 @@
     <w:abstractNumId w:val="14"/>
   </w:num>
   <w:num w:numId="38">
-    <w:abstractNumId w:val="41"/>
+    <w:abstractNumId w:val="42"/>
   </w:num>
   <w:num w:numId="39">
     <w:abstractNumId w:val="4"/>
@@ -23552,13 +24031,16 @@
     <w:abstractNumId w:val="25"/>
   </w:num>
   <w:num w:numId="43">
-    <w:abstractNumId w:val="43"/>
+    <w:abstractNumId w:val="44"/>
   </w:num>
   <w:num w:numId="44">
     <w:abstractNumId w:val="2"/>
   </w:num>
   <w:num w:numId="45">
     <w:abstractNumId w:val="9"/>
+  </w:num>
+  <w:num w:numId="46">
+    <w:abstractNumId w:val="36"/>
   </w:num>
 </w:numbering>
 </file>
@@ -24031,6 +24513,7 @@
   <w:style w:type="character" w:default="1" w:styleId="Carpredefinitoparagrafo">
     <w:name w:val="Default Paragraph Font"/>
     <w:uiPriority w:val="1"/>
+    <w:semiHidden/>
     <w:unhideWhenUsed/>
   </w:style>
   <w:style w:type="table" w:default="1" w:styleId="Tabellanormale">
@@ -25083,7 +25566,7 @@
 </file>
 
 <file path=customXml/itemProps1.xml><?xml version="1.0" encoding="utf-8"?>
-<ds:datastoreItem xmlns:ds="http://schemas.openxmlformats.org/officeDocument/2006/customXml" ds:itemID="{82B1BC7E-1A78-4BE9-858B-5D3B563D3FB3}">
+<ds:datastoreItem xmlns:ds="http://schemas.openxmlformats.org/officeDocument/2006/customXml" ds:itemID="{54A97FCC-5DE8-4503-A04D-C8D8B8B8F184}">
   <ds:schemaRefs>
     <ds:schemaRef ds:uri="http://schemas.openxmlformats.org/officeDocument/2006/bibliography"/>
   </ds:schemaRefs>

</xml_diff>

<commit_message>
D2 - modifica descrizione diagramma di contesto
</commit_message>
<xml_diff>
--- a/Specifica requisiti/Specifica dei requisiti.docx
+++ b/Specifica requisiti/Specifica dei requisiti.docx
@@ -17803,13 +17803,13 @@
         <w:pStyle w:val="Titolo3"/>
         <w:ind w:left="0"/>
       </w:pPr>
-      <w:bookmarkStart w:id="131" w:name="_Toc118712010"/>
-      <w:bookmarkStart w:id="132" w:name="_FullCalendar_API"/>
+      <w:bookmarkStart w:id="131" w:name="_FullCalendar_API"/>
+      <w:bookmarkStart w:id="132" w:name="_Toc118712010"/>
+      <w:bookmarkEnd w:id="131"/>
+      <w:r>
+        <w:t>FullCalendar API</w:t>
+      </w:r>
       <w:bookmarkEnd w:id="132"/>
-      <w:r>
-        <w:t>FullCalendar API</w:t>
-      </w:r>
-      <w:bookmarkEnd w:id="131"/>
     </w:p>
     <w:p>
       <w:pPr>
@@ -17820,7 +17820,13 @@
         </w:numPr>
       </w:pPr>
       <w:r>
-        <w:t>Sistema esterno impiegato, in riferimento al RF 22 e 25, per la gestione delle lezioni prenotate dall’utente.</w:t>
+        <w:t>Sistema esterno impiegato, in riferimento al RF 22</w:t>
+      </w:r>
+      <w:r>
+        <w:t>, 23</w:t>
+      </w:r>
+      <w:r>
+        <w:t xml:space="preserve"> e 25, per la gestione delle lezioni prenotate dall’utente.</w:t>
       </w:r>
     </w:p>
     <w:p>
@@ -18433,7 +18439,13 @@
         </w:numPr>
       </w:pPr>
       <w:r>
-        <w:t xml:space="preserve">In riferimento al RF 5 </w:t>
+        <w:t>In riferimento a</w:t>
+      </w:r>
+      <w:r>
+        <w:t>i</w:t>
+      </w:r>
+      <w:r>
+        <w:t xml:space="preserve"> RF 5 </w:t>
       </w:r>
       <w:r>
         <w:t>e 8 viene inviata</w:t>
@@ -18907,6 +18919,7 @@
         <w:ind w:left="0"/>
         <w:rPr>
           <w:color w:val="7AA1AA"/>
+          <w:u w:val="single"/>
         </w:rPr>
       </w:pPr>
       <w:hyperlink w:anchor="_FullCalendar_API" w:history="1">
@@ -18927,13 +18940,93 @@
           <w:numId w:val="30"/>
         </w:numPr>
       </w:pPr>
-      <w:bookmarkStart w:id="138" w:name="_GoBack"/>
-      <w:bookmarkEnd w:id="138"/>
-    </w:p>
-    <w:p>
-      <w:pPr>
-        <w:ind w:left="0"/>
-        <w:rPr>
+      <w:r>
+        <w:t xml:space="preserve">In riferimento al RF 22 viene richiesta, al sistema Full </w:t>
+      </w:r>
+      <w:proofErr w:type="spellStart"/>
+      <w:r>
+        <w:t>Calendar</w:t>
+      </w:r>
+      <w:proofErr w:type="spellEnd"/>
+      <w:r>
+        <w:t xml:space="preserve">, l’interfaccia del calendario con la visione della disponibilità del maestro; infine, quest’ultimo risponderà </w:t>
+      </w:r>
+      <w:proofErr w:type="spellStart"/>
+      <w:r>
+        <w:t>rendenendo</w:t>
+      </w:r>
+      <w:proofErr w:type="spellEnd"/>
+      <w:r>
+        <w:t xml:space="preserve"> disponibile l’interfaccia.</w:t>
+      </w:r>
+    </w:p>
+    <w:p>
+      <w:pPr>
+        <w:pStyle w:val="Paragrafoelenco"/>
+        <w:ind w:left="442"/>
+      </w:pPr>
+      <w:r>
+        <w:t xml:space="preserve">Successivamente aver prenotato una lezione, viene richiesto al sistema Full </w:t>
+      </w:r>
+      <w:proofErr w:type="spellStart"/>
+      <w:r>
+        <w:t>Calendar</w:t>
+      </w:r>
+      <w:proofErr w:type="spellEnd"/>
+      <w:r>
+        <w:t xml:space="preserve"> di: registrate la lezione prenotata associandola all’utente, aggiornare la disponibilità del maestro di sci </w:t>
+      </w:r>
+    </w:p>
+    <w:p>
+      <w:pPr>
+        <w:pStyle w:val="Paragrafoelenco"/>
+        <w:numPr>
+          <w:ilvl w:val="0"/>
+          <w:numId w:val="30"/>
+        </w:numPr>
+      </w:pPr>
+      <w:r>
+        <w:t xml:space="preserve">In riferimento al RF 23 viene richiesta, al sistema Full </w:t>
+      </w:r>
+      <w:proofErr w:type="spellStart"/>
+      <w:r>
+        <w:t>Calendar</w:t>
+      </w:r>
+      <w:proofErr w:type="spellEnd"/>
+      <w:r>
+        <w:t>, l’aggiunta di un maestro di sci.</w:t>
+      </w:r>
+    </w:p>
+    <w:p>
+      <w:pPr>
+        <w:pStyle w:val="Paragrafoelenco"/>
+        <w:numPr>
+          <w:ilvl w:val="0"/>
+          <w:numId w:val="30"/>
+        </w:numPr>
+      </w:pPr>
+      <w:r>
+        <w:t xml:space="preserve">In riferimento al RF 25 viene richiesta, al sistema Full </w:t>
+      </w:r>
+      <w:proofErr w:type="spellStart"/>
+      <w:r>
+        <w:t>Calendar</w:t>
+      </w:r>
+      <w:proofErr w:type="spellEnd"/>
+      <w:r>
+        <w:t>, la visualizzazione dell’interfaccia calendario per la visione delle lezioni prenotate dall’utente; infine, quest’ultimo renderà disponibile l’interfaccia calendario con le relative lezioni prenotate.</w:t>
+      </w:r>
+    </w:p>
+    <w:p>
+      <w:pPr>
+        <w:ind w:left="82"/>
+      </w:pPr>
+    </w:p>
+    <w:p>
+      <w:pPr>
+        <w:ind w:left="0"/>
+        <w:rPr>
+          <w:rStyle w:val="Collegamentoipertestuale"/>
           <w:color w:val="7AA1AA"/>
         </w:rPr>
       </w:pPr>
@@ -18949,6 +19042,78 @@
     </w:p>
     <w:p>
       <w:pPr>
+        <w:rPr>
+          <w:rStyle w:val="Collegamentoipertestuale"/>
+          <w:b/>
+          <w:color w:val="000000" w:themeColor="text1"/>
+          <w:u w:val="none"/>
+        </w:rPr>
+      </w:pPr>
+      <w:r>
+        <w:rPr>
+          <w:rStyle w:val="Collegamentoipertestuale"/>
+          <w:b/>
+          <w:color w:val="000000" w:themeColor="text1"/>
+          <w:u w:val="none"/>
+        </w:rPr>
+        <w:t>Man</w:t>
+      </w:r>
+      <w:r>
+        <w:rPr>
+          <w:rStyle w:val="Collegamentoipertestuale"/>
+          <w:b/>
+          <w:color w:val="000000" w:themeColor="text1"/>
+          <w:u w:val="none"/>
+        </w:rPr>
+        <w:t>cano RF 1,2,3,26,27,28</w:t>
+      </w:r>
+    </w:p>
+    <w:p>
+      <w:pPr>
+        <w:pStyle w:val="Paragrafoelenco"/>
+        <w:numPr>
+          <w:ilvl w:val="0"/>
+          <w:numId w:val="30"/>
+        </w:numPr>
+        <w:rPr>
+          <w:color w:val="7AA1AA"/>
+        </w:rPr>
+      </w:pPr>
+      <w:r>
+        <w:rPr>
+          <w:color w:val="000000" w:themeColor="text1"/>
+        </w:rPr>
+        <w:t>In riferimento ai R</w:t>
+      </w:r>
+      <w:r>
+        <w:rPr>
+          <w:color w:val="000000" w:themeColor="text1"/>
+        </w:rPr>
+        <w:t>F 5 e 6 vengono inviati da parte dell’Utente anonimo al sistema: email, nome, cognome e password.</w:t>
+      </w:r>
+    </w:p>
+    <w:p>
+      <w:pPr>
+        <w:pStyle w:val="Paragrafoelenco"/>
+        <w:numPr>
+          <w:ilvl w:val="0"/>
+          <w:numId w:val="30"/>
+        </w:numPr>
+        <w:rPr>
+          <w:color w:val="7AA1AA"/>
+        </w:rPr>
+      </w:pPr>
+      <w:r>
+        <w:rPr>
+          <w:color w:val="000000" w:themeColor="text1"/>
+        </w:rPr>
+        <w:t xml:space="preserve">In riferimento </w:t>
+      </w:r>
+      <w:bookmarkStart w:id="138" w:name="_GoBack"/>
+      <w:bookmarkEnd w:id="138"/>
+    </w:p>
+    <w:p>
+      <w:pPr>
         <w:ind w:left="0"/>
       </w:pPr>
     </w:p>
@@ -19012,7 +19177,6 @@
         <w:rPr>
           <w:noProof/>
         </w:rPr>
-        <w:lastRenderedPageBreak/>
         <w:drawing>
           <wp:anchor distT="0" distB="0" distL="114300" distR="114300" simplePos="0" relativeHeight="251668480" behindDoc="0" locked="0" layoutInCell="1" allowOverlap="1" wp14:anchorId="690F94D0" wp14:editId="3B29EA57">
             <wp:simplePos x="0" y="0"/>
@@ -19119,6 +19283,7 @@
       </w:pPr>
       <w:bookmarkStart w:id="139" w:name="_Toc118712014"/>
       <w:r>
+        <w:lastRenderedPageBreak/>
         <w:t>Analisi dei Componenti</w:t>
       </w:r>
       <w:bookmarkEnd w:id="139"/>
@@ -19146,11 +19311,7 @@
       </w:r>
       <w:proofErr w:type="spellEnd"/>
       <w:r>
-        <w:t xml:space="preserve"> per rappresentare l’interconnessione tra i vari componenti, identificando quindi </w:t>
-      </w:r>
-      <w:r>
-        <w:lastRenderedPageBreak/>
-        <w:t xml:space="preserve">le interfacce tra questi e verso sistemi esterni. Viene infine valutato il livello di </w:t>
+        <w:t xml:space="preserve"> per rappresentare l’interconnessione tra i vari componenti, identificando quindi le interfacce tra questi e verso sistemi esterni. Viene infine valutato il livello di </w:t>
       </w:r>
       <w:r>
         <w:rPr>
@@ -19201,6 +19362,15 @@
       <w:pPr>
         <w:pStyle w:val="Nessunaspaziatura"/>
         <w:ind w:left="0"/>
+      </w:pPr>
+    </w:p>
+    <w:p>
+      <w:pPr>
+        <w:pStyle w:val="Nessunaspaziatura"/>
+        <w:ind w:left="0"/>
+        <w:rPr>
+          <w:lang w:val="en-GB"/>
+        </w:rPr>
       </w:pPr>
     </w:p>
     <w:sectPr>
@@ -21352,6 +21522,119 @@
     </w:lvl>
   </w:abstractNum>
   <w:abstractNum w:abstractNumId="21" w15:restartNumberingAfterBreak="0">
+    <w:nsid w:val="2A0C5006"/>
+    <w:multiLevelType w:val="hybridMultilevel"/>
+    <w:tmpl w:val="64EE8D14"/>
+    <w:lvl w:ilvl="0" w:tplc="04100001">
+      <w:start w:val="1"/>
+      <w:numFmt w:val="bullet"/>
+      <w:lvlText w:val=""/>
+      <w:lvlJc w:val="left"/>
+      <w:pPr>
+        <w:ind w:left="720" w:hanging="360"/>
+      </w:pPr>
+      <w:rPr>
+        <w:rFonts w:ascii="Symbol" w:hAnsi="Symbol" w:hint="default"/>
+      </w:rPr>
+    </w:lvl>
+    <w:lvl w:ilvl="1" w:tplc="04100003" w:tentative="1">
+      <w:start w:val="1"/>
+      <w:numFmt w:val="bullet"/>
+      <w:lvlText w:val="o"/>
+      <w:lvlJc w:val="left"/>
+      <w:pPr>
+        <w:ind w:left="1440" w:hanging="360"/>
+      </w:pPr>
+      <w:rPr>
+        <w:rFonts w:ascii="Courier New" w:hAnsi="Courier New" w:cs="Courier New" w:hint="default"/>
+      </w:rPr>
+    </w:lvl>
+    <w:lvl w:ilvl="2" w:tplc="04100005" w:tentative="1">
+      <w:start w:val="1"/>
+      <w:numFmt w:val="bullet"/>
+      <w:lvlText w:val=""/>
+      <w:lvlJc w:val="left"/>
+      <w:pPr>
+        <w:ind w:left="2160" w:hanging="360"/>
+      </w:pPr>
+      <w:rPr>
+        <w:rFonts w:ascii="Wingdings" w:hAnsi="Wingdings" w:hint="default"/>
+      </w:rPr>
+    </w:lvl>
+    <w:lvl w:ilvl="3" w:tplc="04100001" w:tentative="1">
+      <w:start w:val="1"/>
+      <w:numFmt w:val="bullet"/>
+      <w:lvlText w:val=""/>
+      <w:lvlJc w:val="left"/>
+      <w:pPr>
+        <w:ind w:left="2880" w:hanging="360"/>
+      </w:pPr>
+      <w:rPr>
+        <w:rFonts w:ascii="Symbol" w:hAnsi="Symbol" w:hint="default"/>
+      </w:rPr>
+    </w:lvl>
+    <w:lvl w:ilvl="4" w:tplc="04100003" w:tentative="1">
+      <w:start w:val="1"/>
+      <w:numFmt w:val="bullet"/>
+      <w:lvlText w:val="o"/>
+      <w:lvlJc w:val="left"/>
+      <w:pPr>
+        <w:ind w:left="3600" w:hanging="360"/>
+      </w:pPr>
+      <w:rPr>
+        <w:rFonts w:ascii="Courier New" w:hAnsi="Courier New" w:cs="Courier New" w:hint="default"/>
+      </w:rPr>
+    </w:lvl>
+    <w:lvl w:ilvl="5" w:tplc="04100005" w:tentative="1">
+      <w:start w:val="1"/>
+      <w:numFmt w:val="bullet"/>
+      <w:lvlText w:val=""/>
+      <w:lvlJc w:val="left"/>
+      <w:pPr>
+        <w:ind w:left="4320" w:hanging="360"/>
+      </w:pPr>
+      <w:rPr>
+        <w:rFonts w:ascii="Wingdings" w:hAnsi="Wingdings" w:hint="default"/>
+      </w:rPr>
+    </w:lvl>
+    <w:lvl w:ilvl="6" w:tplc="04100001" w:tentative="1">
+      <w:start w:val="1"/>
+      <w:numFmt w:val="bullet"/>
+      <w:lvlText w:val=""/>
+      <w:lvlJc w:val="left"/>
+      <w:pPr>
+        <w:ind w:left="5040" w:hanging="360"/>
+      </w:pPr>
+      <w:rPr>
+        <w:rFonts w:ascii="Symbol" w:hAnsi="Symbol" w:hint="default"/>
+      </w:rPr>
+    </w:lvl>
+    <w:lvl w:ilvl="7" w:tplc="04100003" w:tentative="1">
+      <w:start w:val="1"/>
+      <w:numFmt w:val="bullet"/>
+      <w:lvlText w:val="o"/>
+      <w:lvlJc w:val="left"/>
+      <w:pPr>
+        <w:ind w:left="5760" w:hanging="360"/>
+      </w:pPr>
+      <w:rPr>
+        <w:rFonts w:ascii="Courier New" w:hAnsi="Courier New" w:cs="Courier New" w:hint="default"/>
+      </w:rPr>
+    </w:lvl>
+    <w:lvl w:ilvl="8" w:tplc="04100005" w:tentative="1">
+      <w:start w:val="1"/>
+      <w:numFmt w:val="bullet"/>
+      <w:lvlText w:val=""/>
+      <w:lvlJc w:val="left"/>
+      <w:pPr>
+        <w:ind w:left="6480" w:hanging="360"/>
+      </w:pPr>
+      <w:rPr>
+        <w:rFonts w:ascii="Wingdings" w:hAnsi="Wingdings" w:hint="default"/>
+      </w:rPr>
+    </w:lvl>
+  </w:abstractNum>
+  <w:abstractNum w:abstractNumId="22" w15:restartNumberingAfterBreak="0">
     <w:nsid w:val="2BDE2B65"/>
     <w:multiLevelType w:val="hybridMultilevel"/>
     <w:tmpl w:val="C144D200"/>
@@ -21464,7 +21747,7 @@
       </w:rPr>
     </w:lvl>
   </w:abstractNum>
-  <w:abstractNum w:abstractNumId="22" w15:restartNumberingAfterBreak="0">
+  <w:abstractNum w:abstractNumId="23" w15:restartNumberingAfterBreak="0">
     <w:nsid w:val="306B4711"/>
     <w:multiLevelType w:val="hybridMultilevel"/>
     <w:tmpl w:val="5548FD7C"/>
@@ -21577,7 +21860,7 @@
       </w:rPr>
     </w:lvl>
   </w:abstractNum>
-  <w:abstractNum w:abstractNumId="23" w15:restartNumberingAfterBreak="0">
+  <w:abstractNum w:abstractNumId="24" w15:restartNumberingAfterBreak="0">
     <w:nsid w:val="31FE0A23"/>
     <w:multiLevelType w:val="hybridMultilevel"/>
     <w:tmpl w:val="0B50626E"/>
@@ -21690,7 +21973,7 @@
       </w:rPr>
     </w:lvl>
   </w:abstractNum>
-  <w:abstractNum w:abstractNumId="24" w15:restartNumberingAfterBreak="0">
+  <w:abstractNum w:abstractNumId="25" w15:restartNumberingAfterBreak="0">
     <w:nsid w:val="34071D7E"/>
     <w:multiLevelType w:val="hybridMultilevel"/>
     <w:tmpl w:val="F128465A"/>
@@ -21782,7 +22065,7 @@
       </w:pPr>
     </w:lvl>
   </w:abstractNum>
-  <w:abstractNum w:abstractNumId="25" w15:restartNumberingAfterBreak="0">
+  <w:abstractNum w:abstractNumId="26" w15:restartNumberingAfterBreak="0">
     <w:nsid w:val="343221FF"/>
     <w:multiLevelType w:val="hybridMultilevel"/>
     <w:tmpl w:val="DB9C9826"/>
@@ -21895,7 +22178,7 @@
       </w:rPr>
     </w:lvl>
   </w:abstractNum>
-  <w:abstractNum w:abstractNumId="26" w15:restartNumberingAfterBreak="0">
+  <w:abstractNum w:abstractNumId="27" w15:restartNumberingAfterBreak="0">
     <w:nsid w:val="3D245B83"/>
     <w:multiLevelType w:val="hybridMultilevel"/>
     <w:tmpl w:val="84ECEB38"/>
@@ -22008,7 +22291,7 @@
       </w:rPr>
     </w:lvl>
   </w:abstractNum>
-  <w:abstractNum w:abstractNumId="27" w15:restartNumberingAfterBreak="0">
+  <w:abstractNum w:abstractNumId="28" w15:restartNumberingAfterBreak="0">
     <w:nsid w:val="3F624911"/>
     <w:multiLevelType w:val="hybridMultilevel"/>
     <w:tmpl w:val="94F4DE7C"/>
@@ -22121,7 +22404,7 @@
       </w:rPr>
     </w:lvl>
   </w:abstractNum>
-  <w:abstractNum w:abstractNumId="28" w15:restartNumberingAfterBreak="0">
+  <w:abstractNum w:abstractNumId="29" w15:restartNumberingAfterBreak="0">
     <w:nsid w:val="40F0698F"/>
     <w:multiLevelType w:val="hybridMultilevel"/>
     <w:tmpl w:val="0DE8DF0C"/>
@@ -22210,11 +22493,11 @@
       </w:pPr>
     </w:lvl>
   </w:abstractNum>
-  <w:abstractNum w:abstractNumId="29" w15:restartNumberingAfterBreak="0">
+  <w:abstractNum w:abstractNumId="30" w15:restartNumberingAfterBreak="0">
     <w:nsid w:val="4D894E14"/>
     <w:multiLevelType w:val="hybridMultilevel"/>
-    <w:tmpl w:val="28161E54"/>
-    <w:lvl w:ilvl="0" w:tplc="04100001">
+    <w:tmpl w:val="E14C9AB6"/>
+    <w:lvl w:ilvl="0" w:tplc="AD9CD92A">
       <w:start w:val="1"/>
       <w:numFmt w:val="bullet"/>
       <w:lvlText w:val=""/>
@@ -22224,6 +22507,7 @@
       </w:pPr>
       <w:rPr>
         <w:rFonts w:ascii="Symbol" w:hAnsi="Symbol" w:hint="default"/>
+        <w:color w:val="000000" w:themeColor="text1"/>
       </w:rPr>
     </w:lvl>
     <w:lvl w:ilvl="1" w:tplc="E9BEA466">
@@ -22324,7 +22608,7 @@
       </w:rPr>
     </w:lvl>
   </w:abstractNum>
-  <w:abstractNum w:abstractNumId="30" w15:restartNumberingAfterBreak="0">
+  <w:abstractNum w:abstractNumId="31" w15:restartNumberingAfterBreak="0">
     <w:nsid w:val="574667BA"/>
     <w:multiLevelType w:val="hybridMultilevel"/>
     <w:tmpl w:val="29A61C26"/>
@@ -22410,7 +22694,7 @@
       </w:pPr>
     </w:lvl>
   </w:abstractNum>
-  <w:abstractNum w:abstractNumId="31" w15:restartNumberingAfterBreak="0">
+  <w:abstractNum w:abstractNumId="32" w15:restartNumberingAfterBreak="0">
     <w:nsid w:val="5C7B3005"/>
     <w:multiLevelType w:val="hybridMultilevel"/>
     <w:tmpl w:val="DAD25220"/>
@@ -22523,7 +22807,7 @@
       </w:rPr>
     </w:lvl>
   </w:abstractNum>
-  <w:abstractNum w:abstractNumId="32" w15:restartNumberingAfterBreak="0">
+  <w:abstractNum w:abstractNumId="33" w15:restartNumberingAfterBreak="0">
     <w:nsid w:val="5F602626"/>
     <w:multiLevelType w:val="hybridMultilevel"/>
     <w:tmpl w:val="86FA8CD0"/>
@@ -22636,7 +22920,7 @@
       </w:rPr>
     </w:lvl>
   </w:abstractNum>
-  <w:abstractNum w:abstractNumId="33" w15:restartNumberingAfterBreak="0">
+  <w:abstractNum w:abstractNumId="34" w15:restartNumberingAfterBreak="0">
     <w:nsid w:val="616F215E"/>
     <w:multiLevelType w:val="hybridMultilevel"/>
     <w:tmpl w:val="F128465A"/>
@@ -22728,7 +23012,7 @@
       </w:pPr>
     </w:lvl>
   </w:abstractNum>
-  <w:abstractNum w:abstractNumId="34" w15:restartNumberingAfterBreak="0">
+  <w:abstractNum w:abstractNumId="35" w15:restartNumberingAfterBreak="0">
     <w:nsid w:val="6312656F"/>
     <w:multiLevelType w:val="hybridMultilevel"/>
     <w:tmpl w:val="794A9E68"/>
@@ -22817,7 +23101,7 @@
       </w:pPr>
     </w:lvl>
   </w:abstractNum>
-  <w:abstractNum w:abstractNumId="35" w15:restartNumberingAfterBreak="0">
+  <w:abstractNum w:abstractNumId="36" w15:restartNumberingAfterBreak="0">
     <w:nsid w:val="635A32DC"/>
     <w:multiLevelType w:val="hybridMultilevel"/>
     <w:tmpl w:val="270EA130"/>
@@ -22930,7 +23214,7 @@
       </w:rPr>
     </w:lvl>
   </w:abstractNum>
-  <w:abstractNum w:abstractNumId="36" w15:restartNumberingAfterBreak="0">
+  <w:abstractNum w:abstractNumId="37" w15:restartNumberingAfterBreak="0">
     <w:nsid w:val="63BB4CF7"/>
     <w:multiLevelType w:val="hybridMultilevel"/>
     <w:tmpl w:val="CF96466A"/>
@@ -23043,7 +23327,7 @@
       </w:rPr>
     </w:lvl>
   </w:abstractNum>
-  <w:abstractNum w:abstractNumId="37" w15:restartNumberingAfterBreak="0">
+  <w:abstractNum w:abstractNumId="38" w15:restartNumberingAfterBreak="0">
     <w:nsid w:val="63D94C28"/>
     <w:multiLevelType w:val="hybridMultilevel"/>
     <w:tmpl w:val="3C2CE8AA"/>
@@ -23156,7 +23440,7 @@
       </w:rPr>
     </w:lvl>
   </w:abstractNum>
-  <w:abstractNum w:abstractNumId="38" w15:restartNumberingAfterBreak="0">
+  <w:abstractNum w:abstractNumId="39" w15:restartNumberingAfterBreak="0">
     <w:nsid w:val="641E28B2"/>
     <w:multiLevelType w:val="hybridMultilevel"/>
     <w:tmpl w:val="F7507F54"/>
@@ -23242,7 +23526,7 @@
       </w:pPr>
     </w:lvl>
   </w:abstractNum>
-  <w:abstractNum w:abstractNumId="39" w15:restartNumberingAfterBreak="0">
+  <w:abstractNum w:abstractNumId="40" w15:restartNumberingAfterBreak="0">
     <w:nsid w:val="722C4334"/>
     <w:multiLevelType w:val="hybridMultilevel"/>
     <w:tmpl w:val="EC761A98"/>
@@ -23355,7 +23639,7 @@
       </w:rPr>
     </w:lvl>
   </w:abstractNum>
-  <w:abstractNum w:abstractNumId="40" w15:restartNumberingAfterBreak="0">
+  <w:abstractNum w:abstractNumId="41" w15:restartNumberingAfterBreak="0">
     <w:nsid w:val="73763B56"/>
     <w:multiLevelType w:val="hybridMultilevel"/>
     <w:tmpl w:val="F7507F54"/>
@@ -23441,7 +23725,7 @@
       </w:pPr>
     </w:lvl>
   </w:abstractNum>
-  <w:abstractNum w:abstractNumId="41" w15:restartNumberingAfterBreak="0">
+  <w:abstractNum w:abstractNumId="42" w15:restartNumberingAfterBreak="0">
     <w:nsid w:val="7B0E1A0A"/>
     <w:multiLevelType w:val="hybridMultilevel"/>
     <w:tmpl w:val="4C8A9AEA"/>
@@ -23527,7 +23811,7 @@
       </w:pPr>
     </w:lvl>
   </w:abstractNum>
-  <w:abstractNum w:abstractNumId="42" w15:restartNumberingAfterBreak="0">
+  <w:abstractNum w:abstractNumId="43" w15:restartNumberingAfterBreak="0">
     <w:nsid w:val="7DB13DA4"/>
     <w:multiLevelType w:val="hybridMultilevel"/>
     <w:tmpl w:val="5068FDE6"/>
@@ -23616,7 +23900,7 @@
       </w:pPr>
     </w:lvl>
   </w:abstractNum>
-  <w:abstractNum w:abstractNumId="43" w15:restartNumberingAfterBreak="0">
+  <w:abstractNum w:abstractNumId="44" w15:restartNumberingAfterBreak="0">
     <w:nsid w:val="7E1D614D"/>
     <w:multiLevelType w:val="hybridMultilevel"/>
     <w:tmpl w:val="31C48E7A"/>
@@ -23702,7 +23986,7 @@
       </w:pPr>
     </w:lvl>
   </w:abstractNum>
-  <w:abstractNum w:abstractNumId="44" w15:restartNumberingAfterBreak="0">
+  <w:abstractNum w:abstractNumId="45" w15:restartNumberingAfterBreak="0">
     <w:nsid w:val="7E7D5996"/>
     <w:multiLevelType w:val="hybridMultilevel"/>
     <w:tmpl w:val="E44CECD6"/>
@@ -23791,7 +24075,7 @@
       </w:pPr>
     </w:lvl>
   </w:abstractNum>
-  <w:abstractNum w:abstractNumId="45" w15:restartNumberingAfterBreak="0">
+  <w:abstractNum w:abstractNumId="46" w15:restartNumberingAfterBreak="0">
     <w:nsid w:val="7EA56260"/>
     <w:multiLevelType w:val="hybridMultilevel"/>
     <w:tmpl w:val="22A0DF2E"/>
@@ -23905,25 +24189,25 @@
     </w:lvl>
   </w:abstractNum>
   <w:num w:numId="1">
-    <w:abstractNumId w:val="22"/>
+    <w:abstractNumId w:val="23"/>
   </w:num>
   <w:num w:numId="2">
-    <w:abstractNumId w:val="34"/>
+    <w:abstractNumId w:val="35"/>
   </w:num>
   <w:num w:numId="3">
     <w:abstractNumId w:val="17"/>
   </w:num>
   <w:num w:numId="4">
-    <w:abstractNumId w:val="41"/>
+    <w:abstractNumId w:val="42"/>
   </w:num>
   <w:num w:numId="5">
-    <w:abstractNumId w:val="37"/>
+    <w:abstractNumId w:val="38"/>
   </w:num>
   <w:num w:numId="6">
-    <w:abstractNumId w:val="38"/>
+    <w:abstractNumId w:val="39"/>
   </w:num>
   <w:num w:numId="7">
-    <w:abstractNumId w:val="30"/>
+    <w:abstractNumId w:val="31"/>
   </w:num>
   <w:num w:numId="8">
     <w:abstractNumId w:val="11"/>
@@ -23932,16 +24216,16 @@
     <w:abstractNumId w:val="6"/>
   </w:num>
   <w:num w:numId="10">
-    <w:abstractNumId w:val="43"/>
+    <w:abstractNumId w:val="44"/>
   </w:num>
   <w:num w:numId="11">
-    <w:abstractNumId w:val="28"/>
+    <w:abstractNumId w:val="29"/>
   </w:num>
   <w:num w:numId="12">
     <w:abstractNumId w:val="1"/>
   </w:num>
   <w:num w:numId="13">
-    <w:abstractNumId w:val="40"/>
+    <w:abstractNumId w:val="41"/>
   </w:num>
   <w:num w:numId="14">
     <w:abstractNumId w:val="18"/>
@@ -23950,52 +24234,52 @@
     <w:abstractNumId w:val="0"/>
   </w:num>
   <w:num w:numId="16">
-    <w:abstractNumId w:val="33"/>
+    <w:abstractNumId w:val="34"/>
   </w:num>
   <w:num w:numId="17">
-    <w:abstractNumId w:val="24"/>
+    <w:abstractNumId w:val="25"/>
   </w:num>
   <w:num w:numId="18">
     <w:abstractNumId w:val="8"/>
   </w:num>
   <w:num w:numId="19">
-    <w:abstractNumId w:val="39"/>
+    <w:abstractNumId w:val="40"/>
   </w:num>
   <w:num w:numId="20">
-    <w:abstractNumId w:val="35"/>
+    <w:abstractNumId w:val="36"/>
   </w:num>
   <w:num w:numId="21">
     <w:abstractNumId w:val="15"/>
   </w:num>
   <w:num w:numId="22">
-    <w:abstractNumId w:val="26"/>
+    <w:abstractNumId w:val="27"/>
   </w:num>
   <w:num w:numId="23">
     <w:abstractNumId w:val="5"/>
   </w:num>
   <w:num w:numId="24">
-    <w:abstractNumId w:val="31"/>
+    <w:abstractNumId w:val="32"/>
   </w:num>
   <w:num w:numId="25">
-    <w:abstractNumId w:val="27"/>
+    <w:abstractNumId w:val="28"/>
   </w:num>
   <w:num w:numId="26">
-    <w:abstractNumId w:val="45"/>
+    <w:abstractNumId w:val="46"/>
   </w:num>
   <w:num w:numId="27">
-    <w:abstractNumId w:val="23"/>
+    <w:abstractNumId w:val="24"/>
   </w:num>
   <w:num w:numId="28">
     <w:abstractNumId w:val="10"/>
   </w:num>
   <w:num w:numId="29">
-    <w:abstractNumId w:val="32"/>
+    <w:abstractNumId w:val="33"/>
   </w:num>
   <w:num w:numId="30">
-    <w:abstractNumId w:val="29"/>
+    <w:abstractNumId w:val="30"/>
   </w:num>
   <w:num w:numId="31">
-    <w:abstractNumId w:val="21"/>
+    <w:abstractNumId w:val="22"/>
   </w:num>
   <w:num w:numId="32">
     <w:abstractNumId w:val="3"/>
@@ -24016,7 +24300,7 @@
     <w:abstractNumId w:val="14"/>
   </w:num>
   <w:num w:numId="38">
-    <w:abstractNumId w:val="42"/>
+    <w:abstractNumId w:val="43"/>
   </w:num>
   <w:num w:numId="39">
     <w:abstractNumId w:val="4"/>
@@ -24028,10 +24312,10 @@
     <w:abstractNumId w:val="13"/>
   </w:num>
   <w:num w:numId="42">
-    <w:abstractNumId w:val="25"/>
+    <w:abstractNumId w:val="26"/>
   </w:num>
   <w:num w:numId="43">
-    <w:abstractNumId w:val="44"/>
+    <w:abstractNumId w:val="45"/>
   </w:num>
   <w:num w:numId="44">
     <w:abstractNumId w:val="2"/>
@@ -24040,7 +24324,10 @@
     <w:abstractNumId w:val="9"/>
   </w:num>
   <w:num w:numId="46">
-    <w:abstractNumId w:val="36"/>
+    <w:abstractNumId w:val="37"/>
+  </w:num>
+  <w:num w:numId="47">
+    <w:abstractNumId w:val="21"/>
   </w:num>
 </w:numbering>
 </file>
@@ -25566,7 +25853,7 @@
 </file>
 
 <file path=customXml/itemProps1.xml><?xml version="1.0" encoding="utf-8"?>
-<ds:datastoreItem xmlns:ds="http://schemas.openxmlformats.org/officeDocument/2006/customXml" ds:itemID="{54A97FCC-5DE8-4503-A04D-C8D8B8B8F184}">
+<ds:datastoreItem xmlns:ds="http://schemas.openxmlformats.org/officeDocument/2006/customXml" ds:itemID="{4B908434-84B6-4F86-A17C-61045213C1D6}">
   <ds:schemaRefs>
     <ds:schemaRef ds:uri="http://schemas.openxmlformats.org/officeDocument/2006/bibliography"/>
   </ds:schemaRefs>

</xml_diff>

<commit_message>
D2 - diagramma di contesto sostituzione immagine
</commit_message>
<xml_diff>
--- a/Specifica requisiti/Specifica dei requisiti.docx
+++ b/Specifica requisiti/Specifica dei requisiti.docx
@@ -21498,21 +21498,7 @@
             <w:rStyle w:val="Collegamentoipertestuale"/>
             <w:color w:val="7AA1AA"/>
           </w:rPr>
-          <w:t>UTENTE ANO</w:t>
-        </w:r>
-        <w:r>
-          <w:rPr>
-            <w:rStyle w:val="Collegamentoipertestuale"/>
-            <w:color w:val="7AA1AA"/>
-          </w:rPr>
-          <w:t>N</w:t>
-        </w:r>
-        <w:r>
-          <w:rPr>
-            <w:rStyle w:val="Collegamentoipertestuale"/>
-            <w:color w:val="7AA1AA"/>
-          </w:rPr>
-          <w:t>IMO</w:t>
+          <w:t>UTENTE ANONIMO</w:t>
         </w:r>
       </w:hyperlink>
     </w:p>
@@ -22040,7 +22026,7 @@
           <w:noProof/>
         </w:rPr>
         <w:drawing>
-          <wp:anchor distT="0" distB="0" distL="114300" distR="114300" simplePos="0" relativeHeight="251668480" behindDoc="0" locked="0" layoutInCell="1" allowOverlap="1" wp14:anchorId="690F94D0" wp14:editId="202BC582">
+          <wp:anchor distT="0" distB="0" distL="114300" distR="114300" simplePos="0" relativeHeight="251668480" behindDoc="0" locked="0" layoutInCell="1" allowOverlap="1" wp14:anchorId="690F94D0" wp14:editId="7E2D451D">
             <wp:simplePos x="0" y="0"/>
             <wp:positionH relativeFrom="margin">
               <wp:align>center</wp:align>
@@ -22048,8 +22034,8 @@
             <wp:positionV relativeFrom="paragraph">
               <wp:posOffset>318135</wp:posOffset>
             </wp:positionV>
-            <wp:extent cx="7371715" cy="6222365"/>
-            <wp:effectExtent l="0" t="0" r="635" b="6985"/>
+            <wp:extent cx="7371715" cy="6221730"/>
+            <wp:effectExtent l="0" t="0" r="635" b="7620"/>
             <wp:wrapTopAndBottom/>
             <wp:docPr id="6" name="Immagine 6"/>
             <wp:cNvGraphicFramePr>
@@ -22077,7 +22063,7 @@
                   <pic:spPr>
                     <a:xfrm>
                       <a:off x="0" y="0"/>
-                      <a:ext cx="7371715" cy="6222365"/>
+                      <a:ext cx="7371715" cy="6222026"/>
                     </a:xfrm>
                     <a:prstGeom prst="rect">
                       <a:avLst/>
@@ -28422,7 +28408,7 @@
 </file>
 
 <file path=customXml/itemProps1.xml><?xml version="1.0" encoding="utf-8"?>
-<ds:datastoreItem xmlns:ds="http://schemas.openxmlformats.org/officeDocument/2006/customXml" ds:itemID="{148010B5-63AB-4259-8BEE-B17013BCCA27}">
+<ds:datastoreItem xmlns:ds="http://schemas.openxmlformats.org/officeDocument/2006/customXml" ds:itemID="{B00B7389-E165-440F-AADF-C6B81B84BBF6}">
   <ds:schemaRefs>
     <ds:schemaRef ds:uri="http://schemas.openxmlformats.org/officeDocument/2006/bibliography"/>
   </ds:schemaRefs>

</xml_diff>

<commit_message>
D2 - gestione dati meteo errore di trascrizione
</commit_message>
<xml_diff>
--- a/Specifica requisiti/Specifica dei requisiti.docx
+++ b/Specifica requisiti/Specifica dei requisiti.docx
@@ -27134,12 +27134,7 @@
       <w:bookmarkStart w:id="164" w:name="_Toc119489291"/>
       <w:r>
         <w:lastRenderedPageBreak/>
-        <w:t>Grafica s</w:t>
-      </w:r>
-      <w:bookmarkStart w:id="165" w:name="_GoBack"/>
-      <w:bookmarkEnd w:id="165"/>
-      <w:r>
-        <w:t>tato impianti</w:t>
+        <w:t>Grafica stato impianti</w:t>
       </w:r>
       <w:bookmarkEnd w:id="164"/>
     </w:p>
@@ -27297,11 +27292,11 @@
       <w:pPr>
         <w:pStyle w:val="Titolo3"/>
       </w:pPr>
-      <w:bookmarkStart w:id="166" w:name="_Toc119489292"/>
+      <w:bookmarkStart w:id="165" w:name="_Toc119489292"/>
       <w:r>
         <w:t>Gestione affollamento impianto singolo</w:t>
       </w:r>
-      <w:bookmarkEnd w:id="166"/>
+      <w:bookmarkEnd w:id="165"/>
     </w:p>
     <w:p>
       <w:pPr>
@@ -27481,11 +27476,11 @@
       <w:pPr>
         <w:pStyle w:val="Titolo3"/>
       </w:pPr>
-      <w:bookmarkStart w:id="167" w:name="_Toc119489293"/>
+      <w:bookmarkStart w:id="166" w:name="_Toc119489293"/>
       <w:r>
         <w:t>Widget informativo meteo</w:t>
       </w:r>
-      <w:bookmarkEnd w:id="167"/>
+      <w:bookmarkEnd w:id="166"/>
     </w:p>
     <w:p>
       <w:pPr>
@@ -27595,11 +27590,11 @@
       <w:pPr>
         <w:pStyle w:val="Titolo3"/>
       </w:pPr>
-      <w:bookmarkStart w:id="168" w:name="_Toc119489294"/>
+      <w:bookmarkStart w:id="167" w:name="_Toc119489294"/>
       <w:r>
         <w:t>Gestione dati meteo</w:t>
       </w:r>
-      <w:bookmarkEnd w:id="168"/>
+      <w:bookmarkEnd w:id="167"/>
     </w:p>
     <w:p>
       <w:pPr>
@@ -27630,7 +27625,18 @@
         <w:t>Interfaccia richiesta – Richiesta dati:</w:t>
       </w:r>
       <w:r>
-        <w:t xml:space="preserve"> L’interfaccia si occupa di richiedere i dati meteorologici.</w:t>
+        <w:t xml:space="preserve"> L’interfaccia si occupa di </w:t>
+      </w:r>
+      <w:r>
+        <w:t>rice</w:t>
+      </w:r>
+      <w:bookmarkStart w:id="168" w:name="_GoBack"/>
+      <w:bookmarkEnd w:id="168"/>
+      <w:r>
+        <w:t>vere la richiesta di invio dei</w:t>
+      </w:r>
+      <w:r>
+        <w:t xml:space="preserve"> dati meteorologici.</w:t>
       </w:r>
     </w:p>
     <w:p>
@@ -37024,7 +37030,7 @@
 </file>
 
 <file path=customXml/itemProps1.xml><?xml version="1.0" encoding="utf-8"?>
-<ds:datastoreItem xmlns:ds="http://schemas.openxmlformats.org/officeDocument/2006/customXml" ds:itemID="{DE8C9117-918C-4EA4-851F-0A0E7FAEB145}">
+<ds:datastoreItem xmlns:ds="http://schemas.openxmlformats.org/officeDocument/2006/customXml" ds:itemID="{A086BD21-6462-438C-ACBB-38D935025CE6}">
   <ds:schemaRefs>
     <ds:schemaRef ds:uri="http://schemas.openxmlformats.org/officeDocument/2006/bibliography"/>
   </ds:schemaRefs>

</xml_diff>

<commit_message>
classifica impianti più utilizzati
</commit_message>
<xml_diff>
--- a/Specifica requisiti/Specifica dei requisiti.docx
+++ b/Specifica requisiti/Specifica dei requisiti.docx
@@ -1,6 +1,6 @@
 
 <file path=word/document.xml><?xml version="1.0" encoding="utf-8"?>
-<w:document xmlns:wpc="http://schemas.microsoft.com/office/word/2010/wordprocessingCanvas" xmlns:cx="http://schemas.microsoft.com/office/drawing/2014/chartex" xmlns:cx1="http://schemas.microsoft.com/office/drawing/2015/9/8/chartex" xmlns:cx2="http://schemas.microsoft.com/office/drawing/2015/10/21/chartex" xmlns:cx3="http://schemas.microsoft.com/office/drawing/2016/5/9/chartex" xmlns:cx4="http://schemas.microsoft.com/office/drawing/2016/5/10/chartex" xmlns:cx5="http://schemas.microsoft.com/office/drawing/2016/5/11/chartex" xmlns:cx6="http://schemas.microsoft.com/office/drawing/2016/5/12/chartex" xmlns:cx7="http://schemas.microsoft.com/office/drawing/2016/5/13/chartex" xmlns:cx8="http://schemas.microsoft.com/office/drawing/2016/5/14/chartex" xmlns:mc="http://schemas.openxmlformats.org/markup-compatibility/2006" xmlns:aink="http://schemas.microsoft.com/office/drawing/2016/ink" xmlns:am3d="http://schemas.microsoft.com/office/drawing/2017/model3d" xmlns:o="urn:schemas-microsoft-com:office:office" xmlns:r="http://schemas.openxmlformats.org/officeDocument/2006/relationships" xmlns:m="http://schemas.openxmlformats.org/officeDocument/2006/math" xmlns:v="urn:schemas-microsoft-com:vml" xmlns:wp14="http://schemas.microsoft.com/office/word/2010/wordprocessingDrawing" xmlns:wp="http://schemas.openxmlformats.org/drawingml/2006/wordprocessingDrawing" xmlns:w10="urn:schemas-microsoft-com:office:word" xmlns:w="http://schemas.openxmlformats.org/wordprocessingml/2006/main" xmlns:w14="http://schemas.microsoft.com/office/word/2010/wordml" xmlns:w15="http://schemas.microsoft.com/office/word/2012/wordml" xmlns:w16cid="http://schemas.microsoft.com/office/word/2016/wordml/cid" xmlns:w16se="http://schemas.microsoft.com/office/word/2015/wordml/symex" xmlns:wpg="http://schemas.microsoft.com/office/word/2010/wordprocessingGroup" xmlns:wpi="http://schemas.microsoft.com/office/word/2010/wordprocessingInk" xmlns:wne="http://schemas.microsoft.com/office/word/2006/wordml" xmlns:wps="http://schemas.microsoft.com/office/word/2010/wordprocessingShape" mc:Ignorable="w14 w15 w16se w16cid wp14">
+<w:document xmlns:wpc="http://schemas.microsoft.com/office/word/2010/wordprocessingCanvas" xmlns:cx="http://schemas.microsoft.com/office/drawing/2014/chartex" xmlns:cx1="http://schemas.microsoft.com/office/drawing/2015/9/8/chartex" xmlns:cx2="http://schemas.microsoft.com/office/drawing/2015/10/21/chartex" xmlns:cx3="http://schemas.microsoft.com/office/drawing/2016/5/9/chartex" xmlns:cx4="http://schemas.microsoft.com/office/drawing/2016/5/10/chartex" xmlns:cx5="http://schemas.microsoft.com/office/drawing/2016/5/11/chartex" xmlns:cx6="http://schemas.microsoft.com/office/drawing/2016/5/12/chartex" xmlns:cx7="http://schemas.microsoft.com/office/drawing/2016/5/13/chartex" xmlns:cx8="http://schemas.microsoft.com/office/drawing/2016/5/14/chartex" xmlns:mc="http://schemas.openxmlformats.org/markup-compatibility/2006" xmlns:aink="http://schemas.microsoft.com/office/drawing/2016/ink" xmlns:am3d="http://schemas.microsoft.com/office/drawing/2017/model3d" xmlns:o="urn:schemas-microsoft-com:office:office" xmlns:oel="http://schemas.microsoft.com/office/2019/extlst" xmlns:r="http://schemas.openxmlformats.org/officeDocument/2006/relationships" xmlns:m="http://schemas.openxmlformats.org/officeDocument/2006/math" xmlns:v="urn:schemas-microsoft-com:vml" xmlns:wp14="http://schemas.microsoft.com/office/word/2010/wordprocessingDrawing" xmlns:wp="http://schemas.openxmlformats.org/drawingml/2006/wordprocessingDrawing" xmlns:w10="urn:schemas-microsoft-com:office:word" xmlns:w="http://schemas.openxmlformats.org/wordprocessingml/2006/main" xmlns:w14="http://schemas.microsoft.com/office/word/2010/wordml" xmlns:w15="http://schemas.microsoft.com/office/word/2012/wordml" xmlns:w16cex="http://schemas.microsoft.com/office/word/2018/wordml/cex" xmlns:w16cid="http://schemas.microsoft.com/office/word/2016/wordml/cid" xmlns:w16="http://schemas.microsoft.com/office/word/2018/wordml" xmlns:w16sdtdh="http://schemas.microsoft.com/office/word/2020/wordml/sdtdatahash" xmlns:w16se="http://schemas.microsoft.com/office/word/2015/wordml/symex" xmlns:wpg="http://schemas.microsoft.com/office/word/2010/wordprocessingGroup" xmlns:wpi="http://schemas.microsoft.com/office/word/2010/wordprocessingInk" xmlns:wne="http://schemas.microsoft.com/office/word/2006/wordml" xmlns:wps="http://schemas.microsoft.com/office/word/2010/wordprocessingShape" mc:Ignorable="w14 w15 w16se w16cid w16 w16cex w16sdtdh wp14">
   <w:body>
     <w:p>
       <w:pPr>
@@ -6770,7 +6770,21 @@
                 <w:rStyle w:val="Collegamentoipertestuale"/>
                 <w:noProof/>
               </w:rPr>
-              <w:t>Grafica storico impianti</w:t>
+              <w:t>Grafica sto</w:t>
+            </w:r>
+            <w:r>
+              <w:rPr>
+                <w:rStyle w:val="Collegamentoipertestuale"/>
+                <w:noProof/>
+              </w:rPr>
+              <w:t>r</w:t>
+            </w:r>
+            <w:r>
+              <w:rPr>
+                <w:rStyle w:val="Collegamentoipertestuale"/>
+                <w:noProof/>
+              </w:rPr>
+              <w:t>ico impianti</w:t>
             </w:r>
             <w:r>
               <w:rPr>
@@ -8455,7 +8469,15 @@
       </w:r>
       <w:proofErr w:type="spellEnd"/>
       <w:r>
-        <w:t xml:space="preserve"> Modeling Language (</w:t>
+        <w:t xml:space="preserve"> </w:t>
+      </w:r>
+      <w:proofErr w:type="spellStart"/>
+      <w:r>
+        <w:t>Modeling</w:t>
+      </w:r>
+      <w:proofErr w:type="spellEnd"/>
+      <w:r>
+        <w:t xml:space="preserve"> Language (</w:t>
       </w:r>
       <w:r>
         <w:rPr>
@@ -21898,7 +21920,15 @@
         <w:ind w:left="0"/>
       </w:pPr>
       <w:r>
-        <w:t xml:space="preserve">Nel presente capitolo viene discusso il contesto di funzionamento del sistema, fornendo una descrizione testuale ed una rappresentazione grafica basata su Context </w:t>
+        <w:t xml:space="preserve">Nel presente capitolo viene discusso il contesto di funzionamento del sistema, fornendo una descrizione testuale ed una rappresentazione grafica basata su </w:t>
+      </w:r>
+      <w:proofErr w:type="spellStart"/>
+      <w:r>
+        <w:t>Context</w:t>
+      </w:r>
+      <w:proofErr w:type="spellEnd"/>
+      <w:r>
+        <w:t xml:space="preserve"> </w:t>
       </w:r>
       <w:proofErr w:type="spellStart"/>
       <w:r>
@@ -24674,9 +24704,9 @@
         </w:rPr>
         <w:lastRenderedPageBreak/>
         <w:drawing>
-          <wp:inline distT="0" distB="0" distL="0" distR="0" wp14:anchorId="57C1401C" wp14:editId="2BD571E9">
-            <wp:extent cx="6108624" cy="6985635"/>
-            <wp:effectExtent l="0" t="0" r="635" b="0"/>
+          <wp:inline distT="0" distB="0" distL="0" distR="0" wp14:anchorId="57C1401C" wp14:editId="7DE521AD">
+            <wp:extent cx="6049301" cy="6985635"/>
+            <wp:effectExtent l="0" t="0" r="0" b="0"/>
             <wp:docPr id="19" name="Immagine 19"/>
             <wp:cNvGraphicFramePr>
               <a:graphicFrameLocks xmlns:a="http://schemas.openxmlformats.org/drawingml/2006/main" noChangeAspect="1"/>
@@ -24694,6 +24724,9 @@
                         <a:ext uri="{28A0092B-C50C-407E-A947-70E740481C1C}">
                           <a14:useLocalDpi xmlns:a14="http://schemas.microsoft.com/office/drawing/2010/main" val="0"/>
                         </a:ext>
+                        <a:ext uri="{96DAC541-7B7A-43D3-8B79-37D633B846F1}">
+                          <asvg:svgBlip xmlns:asvg="http://schemas.microsoft.com/office/drawing/2016/SVG/main" r:embed="rId28"/>
+                        </a:ext>
                       </a:extLst>
                     </a:blip>
                     <a:stretch>
@@ -24703,7 +24736,7 @@
                   <pic:spPr>
                     <a:xfrm>
                       <a:off x="0" y="0"/>
-                      <a:ext cx="6108624" cy="6985635"/>
+                      <a:ext cx="6049301" cy="6985635"/>
                     </a:xfrm>
                     <a:prstGeom prst="rect">
                       <a:avLst/>
@@ -26892,7 +26925,13 @@
         <w:t>re</w:t>
       </w:r>
       <w:r>
-        <w:t xml:space="preserve"> la grafica contenente lo storico degli impianti utilizzati dall’utente e della raccolta dell’eventuale range temporale richiesto dall’utente in cui effettuare la richiesta.</w:t>
+        <w:t xml:space="preserve"> la grafica contenente lo storico degli impianti utilizzati dall’utente e della raccolta dell’eventuale range temporale richiesto dall’utente in cui effettuare la richiesta</w:t>
+      </w:r>
+      <w:r>
+        <w:t xml:space="preserve"> oppure della classifica degli impianti più utilizzati dall’utente</w:t>
+      </w:r>
+      <w:r>
+        <w:t>.</w:t>
       </w:r>
     </w:p>
     <w:p>
@@ -26908,7 +26947,13 @@
         <w:t>Interfaccia richiesta – Range temporale:</w:t>
       </w:r>
       <w:r>
-        <w:t xml:space="preserve"> L’interfaccia si occupa di ricevere (l’eventuale) range temporale entro il quale ottenere lo storico degli impianti utilizzati.</w:t>
+        <w:t xml:space="preserve"> </w:t>
+      </w:r>
+      <w:r>
+        <w:t>l</w:t>
+      </w:r>
+      <w:r>
+        <w:t>’interfaccia si occupa di ricevere (l’eventuale) range temporale entro il quale ottenere lo storico degli impianti utilizzati.</w:t>
       </w:r>
     </w:p>
     <w:p>
@@ -26924,7 +26969,33 @@
         <w:t>Interfaccia fornita – Richiesta storico impianti:</w:t>
       </w:r>
       <w:r>
-        <w:t xml:space="preserve"> L’interfaccia si occupa di fornire la richiesta di elaborazione dello storico impianti, eventualmente corredata dal range temporale ottenuto dall’interfaccia descritta in precedenza. </w:t>
+        <w:t xml:space="preserve"> </w:t>
+      </w:r>
+      <w:r>
+        <w:t>l</w:t>
+      </w:r>
+      <w:r>
+        <w:t xml:space="preserve">’interfaccia si occupa di </w:t>
+      </w:r>
+      <w:r>
+        <w:t>richiedere</w:t>
+      </w:r>
+      <w:r>
+        <w:t xml:space="preserve"> </w:t>
+      </w:r>
+      <w:r>
+        <w:t>l’</w:t>
+      </w:r>
+      <w:r>
+        <w:t xml:space="preserve">elaborazione </w:t>
+      </w:r>
+      <w:proofErr w:type="gramStart"/>
+      <w:r>
+        <w:t>dello storico impianti</w:t>
+      </w:r>
+      <w:proofErr w:type="gramEnd"/>
+      <w:r>
+        <w:t xml:space="preserve">, eventualmente corredata dal range temporale ottenuto dall’interfaccia descritta in precedenza. </w:t>
       </w:r>
     </w:p>
     <w:p>
@@ -26937,10 +27008,16 @@
           <w:iCs/>
           <w:u w:val="single"/>
         </w:rPr>
-        <w:t>Interfaccia richiesta – Elenco impianti richiesto:</w:t>
-      </w:r>
-      <w:r>
-        <w:t xml:space="preserve"> L’interfaccia si occupa di ricevere i dati </w:t>
+        <w:t>Interfaccia richiesta – Elenco impianti:</w:t>
+      </w:r>
+      <w:r>
+        <w:t xml:space="preserve"> </w:t>
+      </w:r>
+      <w:r>
+        <w:t>l</w:t>
+      </w:r>
+      <w:r>
+        <w:t xml:space="preserve">’interfaccia si occupa di ricevere i dati </w:t>
       </w:r>
       <w:r>
         <w:t>richiesti dall’interfaccia precedentemente descritta.</w:t>
@@ -26966,41 +27043,37 @@
       <w:pPr>
         <w:pStyle w:val="Nessunaspaziatura"/>
       </w:pPr>
-    </w:p>
-    <w:p>
-      <w:pPr>
-        <w:pStyle w:val="Titolo3"/>
-      </w:pPr>
-      <w:bookmarkStart w:id="163" w:name="_Toc119489290"/>
-      <w:r>
-        <w:t>Gestione storico impianti utilizzati</w:t>
-      </w:r>
-      <w:bookmarkEnd w:id="163"/>
-    </w:p>
-    <w:p>
-      <w:pPr>
-        <w:pStyle w:val="Nessunaspaziatura"/>
-      </w:pPr>
       <w:r>
         <w:rPr>
           <w:i/>
           <w:iCs/>
           <w:u w:val="single"/>
         </w:rPr>
-        <w:t>Descrizione:</w:t>
-      </w:r>
-      <w:r>
-        <w:t xml:space="preserve"> Il componente si occupa di generare lo storico degli impianti dall’utente attualmente loggato nel range temporale eventualmente specificato.</w:t>
+        <w:t>Interfaccia fornita – Richiesta classifica:</w:t>
+      </w:r>
+      <w:r>
+        <w:t xml:space="preserve"> l’interfaccia si occupa di richiedere l’elaborazione della classifica degli impianti più utilizzati dall’utente attualmente loggato.</w:t>
       </w:r>
     </w:p>
     <w:p>
       <w:pPr>
         <w:pStyle w:val="Nessunaspaziatura"/>
+      </w:pPr>
+      <w:r>
         <w:rPr>
           <w:i/>
           <w:iCs/>
           <w:u w:val="single"/>
         </w:rPr>
+        <w:t>Interfaccia richiesta – Classifica:</w:t>
+      </w:r>
+      <w:r>
+        <w:t xml:space="preserve"> l’interfaccia si occupa di ricevere la classifica richiesta nell’interfaccia precedentemente descritta.</w:t>
+      </w:r>
+    </w:p>
+    <w:p>
+      <w:pPr>
+        <w:pStyle w:val="Nessunaspaziatura"/>
       </w:pPr>
       <w:r>
         <w:rPr>
@@ -27008,14 +27081,26 @@
           <w:iCs/>
           <w:u w:val="single"/>
         </w:rPr>
-        <w:t>Interfaccia richiesta – Richiesta storico impianti:</w:t>
-      </w:r>
-      <w:r>
-        <w:t xml:space="preserve"> </w:t>
-      </w:r>
-      <w:r>
-        <w:t>L’interfaccia si occupa di ricevere la richiesta di elaborazione dello storico impianti, eventualmente corredata dal range temporale ottenuto dall’interfaccia descritta in precedenza.</w:t>
-      </w:r>
+        <w:t>Interfaccia fornita – Visualizzazione classifica:</w:t>
+      </w:r>
+      <w:r>
+        <w:t xml:space="preserve"> l’interfaccia si occupa di mostrare all’utente la classifica ottenuta nell’interfaccia precedentemente descritta.</w:t>
+      </w:r>
+    </w:p>
+    <w:p>
+      <w:pPr>
+        <w:pStyle w:val="Nessunaspaziatura"/>
+      </w:pPr>
+    </w:p>
+    <w:p>
+      <w:pPr>
+        <w:pStyle w:val="Titolo3"/>
+      </w:pPr>
+      <w:bookmarkStart w:id="163" w:name="_Toc119489290"/>
+      <w:r>
+        <w:t>Gestione storico impianti utilizzati</w:t>
+      </w:r>
+      <w:bookmarkEnd w:id="163"/>
     </w:p>
     <w:p>
       <w:pPr>
@@ -27027,13 +27112,10 @@
           <w:iCs/>
           <w:u w:val="single"/>
         </w:rPr>
-        <w:t>Interfaccia fornita – Richiesta utente loggato:</w:t>
-      </w:r>
-      <w:r>
-        <w:t xml:space="preserve"> </w:t>
-      </w:r>
-      <w:r>
-        <w:t>L’interfaccia si occupa di richiedere l’ID dell’utente che è attualmente loggato.</w:t>
+        <w:t>Descrizione:</w:t>
+      </w:r>
+      <w:r>
+        <w:t xml:space="preserve"> Il componente si occupa di generare lo storico degli impianti dall’utente attualmente loggato nel range temporale eventualmente specificato.</w:t>
       </w:r>
     </w:p>
     <w:p>
@@ -27051,13 +27133,24 @@
           <w:iCs/>
           <w:u w:val="single"/>
         </w:rPr>
-        <w:t>Interfaccia richiesta – Utente loggato:</w:t>
+        <w:t>Interfaccia richiesta – Richiesta storico impianti:</w:t>
       </w:r>
       <w:r>
         <w:t xml:space="preserve"> </w:t>
       </w:r>
       <w:r>
-        <w:t>L’interfaccia si occupa di ricevere l’ID dell’utente che è attualmente loggato oppure un messaggio di errore se al momento nessun utente è loggato.</w:t>
+        <w:t>l</w:t>
+      </w:r>
+      <w:r>
+        <w:t xml:space="preserve">’interfaccia si occupa di ricevere la richiesta di elaborazione </w:t>
+      </w:r>
+      <w:proofErr w:type="gramStart"/>
+      <w:r>
+        <w:t>dello storico impianti</w:t>
+      </w:r>
+      <w:proofErr w:type="gramEnd"/>
+      <w:r>
+        <w:t>, eventualmente corredata dal range temporale ottenuto dall’interfaccia descritta in precedenza.</w:t>
       </w:r>
     </w:p>
     <w:p>
@@ -27070,26 +27163,43 @@
           <w:iCs/>
           <w:u w:val="single"/>
         </w:rPr>
-        <w:t xml:space="preserve">Interfaccia fornita – </w:t>
-      </w:r>
-      <w:r>
+        <w:t>Interfaccia fornita – Richiesta utente loggato:</w:t>
+      </w:r>
+      <w:r>
+        <w:t xml:space="preserve"> </w:t>
+      </w:r>
+      <w:r>
+        <w:t>l</w:t>
+      </w:r>
+      <w:r>
+        <w:t>’interfaccia si occupa di richiedere l’ID dell’utente che è attualmente loggato.</w:t>
+      </w:r>
+    </w:p>
+    <w:p>
+      <w:pPr>
+        <w:pStyle w:val="Nessunaspaziatura"/>
         <w:rPr>
           <w:i/>
           <w:iCs/>
           <w:u w:val="single"/>
         </w:rPr>
-        <w:t>Richiesta accessi</w:t>
-      </w:r>
+      </w:pPr>
       <w:r>
         <w:rPr>
           <w:i/>
           <w:iCs/>
           <w:u w:val="single"/>
         </w:rPr>
-        <w:t>:</w:t>
-      </w:r>
-      <w:r>
-        <w:t xml:space="preserve"> L’interfaccia si occupa di fornire l’ID dell’utente di cui si vuole conoscere lo storico degli impianti e l’eventuale range temporale specificato.</w:t>
+        <w:t>Interfaccia richiesta – Utente loggato:</w:t>
+      </w:r>
+      <w:r>
+        <w:t xml:space="preserve"> </w:t>
+      </w:r>
+      <w:r>
+        <w:t>l</w:t>
+      </w:r>
+      <w:r>
+        <w:t>’interfaccia si occupa di ricevere l’ID dell’utente che è attualmente loggato oppure un messaggio di errore se al momento nessun utente è loggato.</w:t>
       </w:r>
     </w:p>
     <w:p>
@@ -27102,59 +27212,33 @@
           <w:iCs/>
           <w:u w:val="single"/>
         </w:rPr>
-        <w:t>Interfaccia richiesta – Registro accessi utente richiesto:</w:t>
-      </w:r>
-      <w:r>
-        <w:t xml:space="preserve"> L’interfaccia si occupa di ricevere il registro degli accessi ottenuto dalla richiesta fornita nell’interfaccia precedentemente descritta.</w:t>
-      </w:r>
-    </w:p>
-    <w:p>
-      <w:pPr>
-        <w:pStyle w:val="Nessunaspaziatura"/>
-      </w:pPr>
+        <w:lastRenderedPageBreak/>
+        <w:t xml:space="preserve">Interfaccia fornita – </w:t>
+      </w:r>
       <w:r>
         <w:rPr>
           <w:i/>
           <w:iCs/>
           <w:u w:val="single"/>
         </w:rPr>
-        <w:t>Interfaccia fornita – Elenco impianti richiesto:</w:t>
-      </w:r>
-      <w:r>
-        <w:t xml:space="preserve"> </w:t>
-      </w:r>
-      <w:r>
-        <w:t>L’interfaccia si occupa di fornire i dati richiesti dall’interfaccia precedentemente descritta.</w:t>
-      </w:r>
-    </w:p>
-    <w:p>
-      <w:pPr>
-        <w:pStyle w:val="Titolo3"/>
-      </w:pPr>
-      <w:bookmarkStart w:id="164" w:name="_Toc119489291"/>
-      <w:r>
-        <w:lastRenderedPageBreak/>
-        <w:t>Grafica stato impianti</w:t>
-      </w:r>
-      <w:bookmarkEnd w:id="164"/>
-    </w:p>
-    <w:p>
-      <w:pPr>
-        <w:pStyle w:val="Nessunaspaziatura"/>
-      </w:pPr>
+        <w:t>Richiesta accessi</w:t>
+      </w:r>
       <w:r>
         <w:rPr>
           <w:i/>
           <w:iCs/>
           <w:u w:val="single"/>
         </w:rPr>
-        <w:t>Descrizione:</w:t>
+        <w:t>:</w:t>
       </w:r>
       <w:r>
         <w:t xml:space="preserve"> </w:t>
       </w:r>
       <w:r>
-        <w:t>Il componente si occupa di presentare la grafica dello stato degli impianti: stato affollamento suddiviso per ogni impianto (sia in forma estesa che in forma compatta) e numero di utenti attualmente presenti.</w:t>
+        <w:t>l</w:t>
+      </w:r>
+      <w:r>
+        <w:t>’interfaccia si occupa di fornire l’ID dell’utente di cui si vuole conoscere lo storico degli impianti e l’eventuale range temporale specificato.</w:t>
       </w:r>
     </w:p>
     <w:p>
@@ -27167,13 +27251,16 @@
           <w:iCs/>
           <w:u w:val="single"/>
         </w:rPr>
-        <w:t>Interfaccia richiesta – Richiesta visualizzazione:</w:t>
-      </w:r>
-      <w:r>
-        <w:t xml:space="preserve"> l’interfaccia si occupa di ricevere la richiesta di visualizzazione (e quindi </w:t>
-      </w:r>
-      <w:r>
-        <w:t>reperimento) dei dati sullo stato degli impianti, specificando se ottenerli in forma compatta o in forma estesa.</w:t>
+        <w:t>Interfaccia richiesta – Registro accessi utente richiesto:</w:t>
+      </w:r>
+      <w:r>
+        <w:t xml:space="preserve"> </w:t>
+      </w:r>
+      <w:r>
+        <w:t>l</w:t>
+      </w:r>
+      <w:r>
+        <w:t>’interfaccia si occupa di ricevere il registro degli accessi ottenuto dalla richiesta fornita nell’interfaccia precedentemente descritta.</w:t>
       </w:r>
     </w:p>
     <w:p>
@@ -27186,10 +27273,16 @@
           <w:iCs/>
           <w:u w:val="single"/>
         </w:rPr>
-        <w:t>Interfaccia fornita – Richiesta affollamento impianti singoli:</w:t>
-      </w:r>
-      <w:r>
-        <w:t xml:space="preserve"> L’interfaccia si occupa di fornire la richiesta di ottenere lo stato di affollamento per ogni impianto, specificando se in forma compatta (solo i primi 5) oppure in forma estesa (tutti).</w:t>
+        <w:t>Interfaccia fornita – Elenco impianti:</w:t>
+      </w:r>
+      <w:r>
+        <w:t xml:space="preserve"> </w:t>
+      </w:r>
+      <w:r>
+        <w:t>l</w:t>
+      </w:r>
+      <w:r>
+        <w:t>’interfaccia si occupa di fornire i dati richiesti dall’interfaccia precedentemente descritta.</w:t>
       </w:r>
     </w:p>
     <w:p>
@@ -27202,23 +27295,15 @@
           <w:iCs/>
           <w:u w:val="single"/>
         </w:rPr>
-        <w:t>Interfaccia richiesta – Affollamento impianti singoli:</w:t>
-      </w:r>
-      <w:r>
-        <w:t xml:space="preserve"> L’interfaccia si occupa di ricevere i dati di affollamento degli impianti richiesti nell’interfaccia precedentemente descritta.</w:t>
-      </w:r>
-    </w:p>
-    <w:p>
-      <w:pPr>
-        <w:pStyle w:val="Nessunaspaziatura"/>
-      </w:pPr>
+        <w:t xml:space="preserve"> </w:t>
+      </w:r>
       <w:r>
         <w:rPr>
           <w:i/>
           <w:iCs/>
           <w:u w:val="single"/>
         </w:rPr>
-        <w:t>Interfaccia</w:t>
+        <w:t xml:space="preserve">Interfaccia </w:t>
       </w:r>
       <w:r>
         <w:rPr>
@@ -27226,86 +27311,101 @@
           <w:iCs/>
           <w:u w:val="single"/>
         </w:rPr>
-        <w:t xml:space="preserve"> fornita – Richiesta numero utenti:</w:t>
-      </w:r>
-      <w:r>
-        <w:t xml:space="preserve"> </w:t>
-      </w:r>
-      <w:r>
-        <w:t>L’interfaccia si occupa di fornire la richiesta del numero degli utenti con almeno un accesso nell’ultima ora.</w:t>
-      </w:r>
-    </w:p>
-    <w:p>
-      <w:pPr>
-        <w:pStyle w:val="Nessunaspaziatura"/>
-      </w:pPr>
+        <w:t>richiesta</w:t>
+      </w:r>
       <w:r>
         <w:rPr>
           <w:i/>
           <w:iCs/>
           <w:u w:val="single"/>
         </w:rPr>
-        <w:t>Interfaccia richiesta – Numero utenti con almeno un accesso nell’ultima ora:</w:t>
-      </w:r>
-      <w:r>
-        <w:t xml:space="preserve"> </w:t>
-      </w:r>
-      <w:r>
-        <w:t>L’interfaccia si occupa di ricevere il numero degli utenti con almeno un accesso agli impianti nell’ultima ora richiesto nell’interfaccia descritta precedentemente.</w:t>
+        <w:t xml:space="preserve"> – Richiesta classifica:</w:t>
+      </w:r>
+      <w:r>
+        <w:t xml:space="preserve"> l’interfaccia si occupa di </w:t>
+      </w:r>
+      <w:r>
+        <w:t>ricevere la richiesta di</w:t>
+      </w:r>
+      <w:r>
+        <w:t xml:space="preserve"> elaborazione della classifica degli impianti più utilizzati dall’utente attualmente loggato.</w:t>
       </w:r>
     </w:p>
     <w:p>
       <w:pPr>
         <w:pStyle w:val="Nessunaspaziatura"/>
+      </w:pPr>
+      <w:r>
         <w:rPr>
           <w:i/>
           <w:iCs/>
           <w:u w:val="single"/>
         </w:rPr>
-      </w:pPr>
+        <w:t xml:space="preserve">Interfaccia </w:t>
+      </w:r>
       <w:r>
         <w:rPr>
           <w:i/>
           <w:iCs/>
           <w:u w:val="single"/>
         </w:rPr>
-        <w:t>Interfaccia fornita – Visualizzazione grafica:</w:t>
-      </w:r>
-      <w:r>
-        <w:t xml:space="preserve"> l’interfaccia </w:t>
-      </w:r>
-      <w:r>
-        <w:t>si occupa di mostrare la grafica elaborata a partire dai dati raccolti dalle interfacce “Affollamento impianti singoli” e “Numero utenti con almeno un accesso nell’ultima ora”.</w:t>
-      </w:r>
-    </w:p>
-    <w:p>
-      <w:pPr>
-        <w:pStyle w:val="Nessunaspaziatura"/>
+        <w:t>fornita</w:t>
+      </w:r>
+      <w:r>
         <w:rPr>
           <w:i/>
           <w:iCs/>
           <w:u w:val="single"/>
         </w:rPr>
+        <w:t xml:space="preserve"> – Classifica:</w:t>
+      </w:r>
+      <w:r>
+        <w:t xml:space="preserve"> l’interfaccia si occupa di </w:t>
+      </w:r>
+      <w:r>
+        <w:t>fornire</w:t>
+      </w:r>
+      <w:r>
+        <w:t xml:space="preserve"> la classifica richiesta nell’interfaccia precedentemente descritta.</w:t>
+      </w:r>
+    </w:p>
+    <w:p>
+      <w:pPr>
+        <w:pStyle w:val="Nessunaspaziatura"/>
       </w:pPr>
     </w:p>
     <w:p>
       <w:pPr>
         <w:pStyle w:val="Titolo3"/>
       </w:pPr>
-      <w:bookmarkStart w:id="165" w:name="_Toc119489292"/>
-      <w:r>
-        <w:t>Gestione affollamento impianto singolo</w:t>
-      </w:r>
-      <w:bookmarkEnd w:id="165"/>
+      <w:bookmarkStart w:id="164" w:name="_Toc119489291"/>
+      <w:r>
+        <w:t>Grafica stato impianti</w:t>
+      </w:r>
+      <w:bookmarkEnd w:id="164"/>
     </w:p>
     <w:p>
       <w:pPr>
         <w:pStyle w:val="Nessunaspaziatura"/>
+      </w:pPr>
+      <w:r>
         <w:rPr>
           <w:i/>
           <w:iCs/>
           <w:u w:val="single"/>
         </w:rPr>
+        <w:t>Descrizione:</w:t>
+      </w:r>
+      <w:r>
+        <w:t xml:space="preserve"> </w:t>
+      </w:r>
+      <w:r>
+        <w:t>Il componente si occupa di presentare la grafica dello stato degli impianti: stato affollamento suddiviso per ogni impianto (sia in forma estesa che in forma compatta) e numero di utenti attualmente presenti.</w:t>
+      </w:r>
+    </w:p>
+    <w:p>
+      <w:pPr>
+        <w:pStyle w:val="Nessunaspaziatura"/>
       </w:pPr>
       <w:r>
         <w:rPr>
@@ -27313,26 +27413,34 @@
           <w:iCs/>
           <w:u w:val="single"/>
         </w:rPr>
-        <w:t>Descrizione:</w:t>
-      </w:r>
-      <w:r>
-        <w:t xml:space="preserve"> Il componente si occupa di richiedere ed elaborare i dati relativi all’affollamento di ogni impianto singolo</w:t>
-      </w:r>
-      <w:r>
-        <w:t xml:space="preserve"> (o dei primi 5)</w:t>
-      </w:r>
-      <w:r>
-        <w:t>, calcolando il dato percentuale di occupazione per quelli indicati come aperti e l’indicazione “CHIUSO” per quelli indicati come chiusi.</w:t>
+        <w:t>Interfaccia richiesta – Richiesta visualizzazione:</w:t>
+      </w:r>
+      <w:r>
+        <w:t xml:space="preserve"> l’interfaccia si occupa di ricevere la richiesta di visualizzazione (e quindi </w:t>
+      </w:r>
+      <w:r>
+        <w:t>reperimento) dei dati sullo stato degli impianti, specificando se ottenerli in forma compatta o in forma estesa.</w:t>
       </w:r>
     </w:p>
     <w:p>
       <w:pPr>
         <w:pStyle w:val="Nessunaspaziatura"/>
+      </w:pPr>
+      <w:r>
         <w:rPr>
           <w:i/>
           <w:iCs/>
           <w:u w:val="single"/>
         </w:rPr>
+        <w:t>Interfaccia fornita – Richiesta affollamento impianti singoli:</w:t>
+      </w:r>
+      <w:r>
+        <w:t xml:space="preserve"> L’interfaccia si occupa di fornire la richiesta di ottenere lo stato di affollamento per ogni impianto, specificando se in forma compatta (solo i primi 5) oppure in forma estesa (tutti).</w:t>
+      </w:r>
+    </w:p>
+    <w:p>
+      <w:pPr>
+        <w:pStyle w:val="Nessunaspaziatura"/>
       </w:pPr>
       <w:r>
         <w:rPr>
@@ -27340,31 +27448,37 @@
           <w:iCs/>
           <w:u w:val="single"/>
         </w:rPr>
-        <w:t>Interfaccia richiesta – Richiesta affollamento impianti singoli:</w:t>
-      </w:r>
-      <w:r>
-        <w:t xml:space="preserve"> L’interfaccia si occupa di ricevere l’esito alla richiesta di ottenere lo stato di affollamento per ogni impianto, specificando se in forma compatta (solo i primi 5) oppure in forma estesa (tutti).</w:t>
+        <w:t>Interfaccia richiesta – Affollamento impianti singoli:</w:t>
+      </w:r>
+      <w:r>
+        <w:t xml:space="preserve"> L’interfaccia si occupa di ricevere i dati di affollamento degli impianti richiesti nell’interfaccia precedentemente descritta.</w:t>
       </w:r>
     </w:p>
     <w:p>
       <w:pPr>
         <w:pStyle w:val="Nessunaspaziatura"/>
+      </w:pPr>
+      <w:r>
         <w:rPr>
           <w:i/>
           <w:iCs/>
           <w:u w:val="single"/>
         </w:rPr>
-      </w:pPr>
+        <w:t>Interfaccia</w:t>
+      </w:r>
       <w:r>
         <w:rPr>
           <w:i/>
           <w:iCs/>
           <w:u w:val="single"/>
         </w:rPr>
-        <w:t>Interfaccia fornita – Richiesta numero accessi per ogni impianto:</w:t>
-      </w:r>
-      <w:r>
-        <w:t xml:space="preserve"> L’interfaccia si occupa di fornire il numero di accessi ad ogni impianto nell’ultima mezz’ora.</w:t>
+        <w:t xml:space="preserve"> fornita – Richiesta numero utenti:</w:t>
+      </w:r>
+      <w:r>
+        <w:t xml:space="preserve"> </w:t>
+      </w:r>
+      <w:r>
+        <w:t>L’interfaccia si occupa di fornire la richiesta del numero degli utenti con almeno un accesso nell’ultima ora.</w:t>
       </w:r>
     </w:p>
     <w:p>
@@ -27377,46 +27491,37 @@
           <w:iCs/>
           <w:u w:val="single"/>
         </w:rPr>
-        <w:t>Interfaccia richiesta – Numero accessi per ogni impianto:</w:t>
-      </w:r>
-      <w:r>
-        <w:t xml:space="preserve"> L’interfaccia si occupa di richiedere il registro degli accessi nell’ultima mezz’ora per ogni impianto richiesto nell’interfaccia descritta precedentemente.</w:t>
+        <w:t>Interfaccia richiesta – Numero utenti con almeno un accesso nell’ultima ora:</w:t>
+      </w:r>
+      <w:r>
+        <w:t xml:space="preserve"> </w:t>
+      </w:r>
+      <w:r>
+        <w:t>L’interfaccia si occupa di ricevere il numero degli utenti con almeno un accesso agli impianti nell’ultima ora richiesto nell’interfaccia descritta precedentemente.</w:t>
       </w:r>
     </w:p>
     <w:p>
       <w:pPr>
         <w:pStyle w:val="Nessunaspaziatura"/>
-      </w:pPr>
-      <w:r>
         <w:rPr>
           <w:i/>
           <w:iCs/>
           <w:u w:val="single"/>
         </w:rPr>
-        <w:t xml:space="preserve">Interfaccia </w:t>
-      </w:r>
+      </w:pPr>
       <w:r>
         <w:rPr>
           <w:i/>
           <w:iCs/>
           <w:u w:val="single"/>
         </w:rPr>
-        <w:t>fornita – Richiesta stato impianti:</w:t>
-      </w:r>
-      <w:r>
-        <w:t xml:space="preserve"> L’interfaccia si occupa di </w:t>
-      </w:r>
-      <w:r>
-        <w:t>richiedere</w:t>
-      </w:r>
-      <w:r>
-        <w:t xml:space="preserve"> lo stato</w:t>
-      </w:r>
-      <w:r>
-        <w:t xml:space="preserve"> e la portata oraria</w:t>
-      </w:r>
-      <w:r>
-        <w:t xml:space="preserve"> degli impianti richiesti nell’interfaccia “Richiesta affollamento impianti singoli”.</w:t>
+        <w:t>Interfaccia fornita – Visualizzazione grafica:</w:t>
+      </w:r>
+      <w:r>
+        <w:t xml:space="preserve"> l’interfaccia </w:t>
+      </w:r>
+      <w:r>
+        <w:t>si occupa di mostrare la grafica elaborata a partire dai dati raccolti dalle interfacce “Affollamento impianti singoli” e “Numero utenti con almeno un accesso nell’ultima ora”.</w:t>
       </w:r>
     </w:p>
     <w:p>
@@ -27428,27 +27533,25 @@
           <w:u w:val="single"/>
         </w:rPr>
       </w:pPr>
-      <w:r>
+    </w:p>
+    <w:p>
+      <w:pPr>
+        <w:pStyle w:val="Titolo3"/>
+      </w:pPr>
+      <w:bookmarkStart w:id="165" w:name="_Toc119489292"/>
+      <w:r>
+        <w:t>Gestione affollamento impianto singolo</w:t>
+      </w:r>
+      <w:bookmarkEnd w:id="165"/>
+    </w:p>
+    <w:p>
+      <w:pPr>
+        <w:pStyle w:val="Nessunaspaziatura"/>
         <w:rPr>
           <w:i/>
           <w:iCs/>
           <w:u w:val="single"/>
         </w:rPr>
-        <w:t>Interfaccia richiesta – Stato impianti:</w:t>
-      </w:r>
-      <w:r>
-        <w:t xml:space="preserve"> L’interfaccia si occupa di ricevere lo stato </w:t>
-      </w:r>
-      <w:r>
-        <w:t xml:space="preserve">e la portata oraria </w:t>
-      </w:r>
-      <w:r>
-        <w:t>degli impianti richiesti nell’interfaccia descritta precedentemente.</w:t>
-      </w:r>
-    </w:p>
-    <w:p>
-      <w:pPr>
-        <w:pStyle w:val="Nessunaspaziatura"/>
       </w:pPr>
       <w:r>
         <w:rPr>
@@ -27456,10 +27559,16 @@
           <w:iCs/>
           <w:u w:val="single"/>
         </w:rPr>
-        <w:t>Interfaccia fornita – Affollamento impianti singoli:</w:t>
-      </w:r>
-      <w:r>
-        <w:t xml:space="preserve"> L’interfaccia si occupa di fornire i dati di affollamento degli impianti richiesti nell’interfaccia precedentemente descritta.</w:t>
+        <w:t>Descrizione:</w:t>
+      </w:r>
+      <w:r>
+        <w:t xml:space="preserve"> Il componente si occupa di richiedere ed elaborare i dati relativi all’affollamento di ogni impianto singolo</w:t>
+      </w:r>
+      <w:r>
+        <w:t xml:space="preserve"> (o dei primi 5)</w:t>
+      </w:r>
+      <w:r>
+        <w:t>, calcolando il dato percentuale di occupazione per quelli indicati come aperti e l’indicazione “CHIUSO” per quelli indicati come chiusi.</w:t>
       </w:r>
     </w:p>
     <w:p>
@@ -27471,71 +27580,26 @@
           <w:u w:val="single"/>
         </w:rPr>
       </w:pPr>
-    </w:p>
-    <w:p>
-      <w:pPr>
-        <w:pStyle w:val="Titolo3"/>
-      </w:pPr>
-      <w:bookmarkStart w:id="166" w:name="_Toc119489293"/>
-      <w:r>
-        <w:t>Widget informativo meteo</w:t>
-      </w:r>
-      <w:bookmarkEnd w:id="166"/>
-    </w:p>
-    <w:p>
-      <w:pPr>
-        <w:pStyle w:val="Nessunaspaziatura"/>
-      </w:pPr>
       <w:r>
         <w:rPr>
           <w:i/>
           <w:iCs/>
           <w:u w:val="single"/>
         </w:rPr>
-        <w:t>Descrizione:</w:t>
-      </w:r>
-      <w:r>
-        <w:t xml:space="preserve"> Il componente </w:t>
-      </w:r>
-      <w:r>
-        <w:t>si occupa di presentare i dati meteorologici nel widget dedicato</w:t>
+        <w:t>Interfaccia richiesta – Richiesta affollamento impianti singoli:</w:t>
+      </w:r>
+      <w:r>
+        <w:t xml:space="preserve"> L’interfaccia si occupa di ricevere l’esito alla richiesta di ottenere lo stato di affollamento per ogni impianto, specificando se in forma compatta (solo i primi 5) oppure in forma estesa (tutti).</w:t>
       </w:r>
     </w:p>
     <w:p>
       <w:pPr>
         <w:pStyle w:val="Nessunaspaziatura"/>
-      </w:pPr>
-      <w:r>
         <w:rPr>
           <w:i/>
           <w:iCs/>
           <w:u w:val="single"/>
         </w:rPr>
-        <w:lastRenderedPageBreak/>
-        <w:t>Interfaccia richiesta – Richiesta visualizzazione:</w:t>
-      </w:r>
-      <w:r>
-        <w:t xml:space="preserve"> </w:t>
-      </w:r>
-      <w:r>
-        <w:t xml:space="preserve">l’interfaccia si occupa di ricevere la richiesta per la visualizzazione </w:t>
-      </w:r>
-      <w:r>
-        <w:t>delle condizioni meteo</w:t>
-      </w:r>
-      <w:r>
-        <w:t xml:space="preserve"> dal widget informativo presente nella schermata </w:t>
-      </w:r>
-      <w:r>
-        <w:t>home e schermata utente</w:t>
-      </w:r>
-      <w:r>
-        <w:t>. </w:t>
-      </w:r>
-    </w:p>
-    <w:p>
-      <w:pPr>
-        <w:pStyle w:val="Nessunaspaziatura"/>
       </w:pPr>
       <w:r>
         <w:rPr>
@@ -27543,10 +27607,10 @@
           <w:iCs/>
           <w:u w:val="single"/>
         </w:rPr>
-        <w:t>Interfaccia fornita – Richiesta dati:</w:t>
-      </w:r>
-      <w:r>
-        <w:t xml:space="preserve"> L’interfaccia si occupa di fornire la richiesta di ricezione dei dati meteorologici.</w:t>
+        <w:t>Interfaccia fornita – Richiesta numero accessi per ogni impianto:</w:t>
+      </w:r>
+      <w:r>
+        <w:t xml:space="preserve"> L’interfaccia si occupa di fornire il numero di accessi ad ogni impianto nell’ultima mezz’ora.</w:t>
       </w:r>
     </w:p>
     <w:p>
@@ -27559,10 +27623,11 @@
           <w:iCs/>
           <w:u w:val="single"/>
         </w:rPr>
-        <w:t>Interfaccia richiesta – Dati elaborati:</w:t>
-      </w:r>
-      <w:r>
-        <w:t xml:space="preserve"> L’interfaccia si occupa di ricevere i dati elaborati dalla richiesta fornita dall’interfaccia precedentemente descritta.</w:t>
+        <w:lastRenderedPageBreak/>
+        <w:t>Interfaccia richiesta – Numero accessi per ogni impianto:</w:t>
+      </w:r>
+      <w:r>
+        <w:t xml:space="preserve"> L’interfaccia si occupa di richiedere il registro degli accessi nell’ultima mezz’ora per ogni impianto richiesto nell’interfaccia descritta precedentemente.</w:t>
       </w:r>
     </w:p>
     <w:p>
@@ -27575,65 +27640,241 @@
           <w:iCs/>
           <w:u w:val="single"/>
         </w:rPr>
-        <w:t>Interfaccia fornita – Visualizzazione elenco:</w:t>
-      </w:r>
-      <w:r>
-        <w:t xml:space="preserve"> l’interfaccia si occupa di mostrare i dati ottenuti nell’interfaccia precedentemente descritta.</w:t>
-      </w:r>
-    </w:p>
-    <w:p>
-      <w:pPr>
-        <w:pStyle w:val="Nessunaspaziatura"/>
-      </w:pPr>
-    </w:p>
-    <w:p>
-      <w:pPr>
-        <w:pStyle w:val="Titolo3"/>
-      </w:pPr>
-      <w:bookmarkStart w:id="167" w:name="_Toc119489294"/>
-      <w:r>
-        <w:t>Gestione dati meteo</w:t>
-      </w:r>
-      <w:bookmarkEnd w:id="167"/>
-    </w:p>
-    <w:p>
-      <w:pPr>
-        <w:pStyle w:val="Nessunaspaziatura"/>
-      </w:pPr>
+        <w:t xml:space="preserve">Interfaccia </w:t>
+      </w:r>
       <w:r>
         <w:rPr>
           <w:i/>
           <w:iCs/>
           <w:u w:val="single"/>
         </w:rPr>
-        <w:t>Descrizione:</w:t>
-      </w:r>
-      <w:r>
-        <w:t xml:space="preserve"> Il componente si occupa di richiedere ed elaborare i dati relativi alle condizioni meteorologiche nella posizione in cui si trovano gli impianti sciistici.</w:t>
+        <w:t>fornita – Richiesta stato impianti:</w:t>
+      </w:r>
+      <w:r>
+        <w:t xml:space="preserve"> L’interfaccia si occupa di </w:t>
+      </w:r>
+      <w:r>
+        <w:t>richiedere</w:t>
+      </w:r>
+      <w:r>
+        <w:t xml:space="preserve"> lo stato</w:t>
+      </w:r>
+      <w:r>
+        <w:t xml:space="preserve"> e la portata oraria</w:t>
+      </w:r>
+      <w:r>
+        <w:t xml:space="preserve"> degli impianti richiesti nell’interfaccia “Richiesta affollamento impianti singoli”.</w:t>
       </w:r>
     </w:p>
     <w:p>
       <w:pPr>
         <w:pStyle w:val="Nessunaspaziatura"/>
-      </w:pPr>
-      <w:r>
         <w:rPr>
           <w:i/>
           <w:iCs/>
           <w:u w:val="single"/>
         </w:rPr>
+      </w:pPr>
+      <w:r>
+        <w:rPr>
+          <w:i/>
+          <w:iCs/>
+          <w:u w:val="single"/>
+        </w:rPr>
+        <w:t>Interfaccia richiesta – Stato impianti:</w:t>
+      </w:r>
+      <w:r>
+        <w:t xml:space="preserve"> L’interfaccia si occupa di ricevere lo stato </w:t>
+      </w:r>
+      <w:r>
+        <w:t xml:space="preserve">e la portata oraria </w:t>
+      </w:r>
+      <w:r>
+        <w:t>degli impianti richiesti nell’interfaccia descritta precedentemente.</w:t>
+      </w:r>
+    </w:p>
+    <w:p>
+      <w:pPr>
+        <w:pStyle w:val="Nessunaspaziatura"/>
+      </w:pPr>
+      <w:r>
+        <w:rPr>
+          <w:i/>
+          <w:iCs/>
+          <w:u w:val="single"/>
+        </w:rPr>
+        <w:t>Interfaccia fornita – Affollamento impianti singoli:</w:t>
+      </w:r>
+      <w:r>
+        <w:t xml:space="preserve"> L’interfaccia si occupa di fornire i dati di affollamento degli impianti richiesti nell’interfaccia precedentemente descritta.</w:t>
+      </w:r>
+    </w:p>
+    <w:p>
+      <w:pPr>
+        <w:pStyle w:val="Nessunaspaziatura"/>
+        <w:rPr>
+          <w:i/>
+          <w:iCs/>
+          <w:u w:val="single"/>
+        </w:rPr>
+      </w:pPr>
+    </w:p>
+    <w:p>
+      <w:pPr>
+        <w:pStyle w:val="Titolo3"/>
+      </w:pPr>
+      <w:bookmarkStart w:id="166" w:name="_Toc119489293"/>
+      <w:r>
+        <w:t>Widget informativo meteo</w:t>
+      </w:r>
+      <w:bookmarkEnd w:id="166"/>
+    </w:p>
+    <w:p>
+      <w:pPr>
+        <w:pStyle w:val="Nessunaspaziatura"/>
+      </w:pPr>
+      <w:r>
+        <w:rPr>
+          <w:i/>
+          <w:iCs/>
+          <w:u w:val="single"/>
+        </w:rPr>
+        <w:t>Descrizione:</w:t>
+      </w:r>
+      <w:r>
+        <w:t xml:space="preserve"> Il componente </w:t>
+      </w:r>
+      <w:r>
+        <w:t>si occupa di presentare i dati meteorologici nel widget dedicato</w:t>
+      </w:r>
+    </w:p>
+    <w:p>
+      <w:pPr>
+        <w:pStyle w:val="Nessunaspaziatura"/>
+      </w:pPr>
+      <w:r>
+        <w:rPr>
+          <w:i/>
+          <w:iCs/>
+          <w:u w:val="single"/>
+        </w:rPr>
+        <w:t>Interfaccia richiesta – Richiesta visualizzazione:</w:t>
+      </w:r>
+      <w:r>
+        <w:t xml:space="preserve"> </w:t>
+      </w:r>
+      <w:r>
+        <w:t xml:space="preserve">l’interfaccia si occupa di ricevere la richiesta per la visualizzazione </w:t>
+      </w:r>
+      <w:r>
+        <w:t>delle condizioni meteo</w:t>
+      </w:r>
+      <w:r>
+        <w:t xml:space="preserve"> dal widget informativo presente nella schermata </w:t>
+      </w:r>
+      <w:r>
+        <w:t>home e schermata utente</w:t>
+      </w:r>
+      <w:r>
+        <w:t>. </w:t>
+      </w:r>
+    </w:p>
+    <w:p>
+      <w:pPr>
+        <w:pStyle w:val="Nessunaspaziatura"/>
+      </w:pPr>
+      <w:r>
+        <w:rPr>
+          <w:i/>
+          <w:iCs/>
+          <w:u w:val="single"/>
+        </w:rPr>
+        <w:t>Interfaccia fornita – Richiesta dati:</w:t>
+      </w:r>
+      <w:r>
+        <w:t xml:space="preserve"> L’interfaccia si occupa di fornire la richiesta di ricezione dei dati meteorologici.</w:t>
+      </w:r>
+    </w:p>
+    <w:p>
+      <w:pPr>
+        <w:pStyle w:val="Nessunaspaziatura"/>
+      </w:pPr>
+      <w:r>
+        <w:rPr>
+          <w:i/>
+          <w:iCs/>
+          <w:u w:val="single"/>
+        </w:rPr>
+        <w:t>Interfaccia richiesta – Dati elaborati:</w:t>
+      </w:r>
+      <w:r>
+        <w:t xml:space="preserve"> L’interfaccia si occupa di ricevere i dati elaborati dalla richiesta fornita dall’interfaccia precedentemente descritta.</w:t>
+      </w:r>
+    </w:p>
+    <w:p>
+      <w:pPr>
+        <w:pStyle w:val="Nessunaspaziatura"/>
+      </w:pPr>
+      <w:r>
+        <w:rPr>
+          <w:i/>
+          <w:iCs/>
+          <w:u w:val="single"/>
+        </w:rPr>
+        <w:t>Interfaccia fornita – Visualizzazione elenco:</w:t>
+      </w:r>
+      <w:r>
+        <w:t xml:space="preserve"> l’interfaccia si occupa di mostrare i dati ottenuti nell’interfaccia precedentemente descritta.</w:t>
+      </w:r>
+    </w:p>
+    <w:p>
+      <w:pPr>
+        <w:pStyle w:val="Nessunaspaziatura"/>
+      </w:pPr>
+    </w:p>
+    <w:p>
+      <w:pPr>
+        <w:pStyle w:val="Titolo3"/>
+      </w:pPr>
+      <w:bookmarkStart w:id="167" w:name="_Toc119489294"/>
+      <w:r>
+        <w:t>Gestione dati meteo</w:t>
+      </w:r>
+      <w:bookmarkEnd w:id="167"/>
+    </w:p>
+    <w:p>
+      <w:pPr>
+        <w:pStyle w:val="Nessunaspaziatura"/>
+      </w:pPr>
+      <w:r>
+        <w:rPr>
+          <w:i/>
+          <w:iCs/>
+          <w:u w:val="single"/>
+        </w:rPr>
+        <w:t>Descrizione:</w:t>
+      </w:r>
+      <w:r>
+        <w:t xml:space="preserve"> Il componente si occupa di richiedere ed elaborare i dati relativi alle condizioni meteorologiche nella posizione in cui si trovano gli impianti sciistici.</w:t>
+      </w:r>
+    </w:p>
+    <w:p>
+      <w:pPr>
+        <w:pStyle w:val="Nessunaspaziatura"/>
+      </w:pPr>
+      <w:r>
+        <w:rPr>
+          <w:i/>
+          <w:iCs/>
+          <w:u w:val="single"/>
+        </w:rPr>
         <w:t>Interfaccia richiesta – Richiesta dati:</w:t>
       </w:r>
       <w:r>
         <w:t xml:space="preserve"> L’interfaccia si occupa di </w:t>
       </w:r>
       <w:r>
-        <w:t>rice</w:t>
-      </w:r>
-      <w:bookmarkStart w:id="168" w:name="_GoBack"/>
-      <w:bookmarkEnd w:id="168"/>
-      <w:r>
-        <w:t>vere la richiesta di invio dei</w:t>
+        <w:t>ricevere la richiesta di invio dei</w:t>
       </w:r>
       <w:r>
         <w:t xml:space="preserve"> dati meteorologici.</w:t>
@@ -27771,7 +28012,7 @@
                     <pic:cNvPicPr/>
                   </pic:nvPicPr>
                   <pic:blipFill>
-                    <a:blip r:embed="rId28" cstate="print">
+                    <a:blip r:embed="rId29" cstate="print">
                       <a:extLst>
                         <a:ext uri="{28A0092B-C50C-407E-A947-70E740481C1C}">
                           <a14:useLocalDpi xmlns:a14="http://schemas.microsoft.com/office/drawing/2010/main" val="0"/>
@@ -27807,11 +28048,11 @@
       <w:pPr>
         <w:pStyle w:val="Titolo3"/>
       </w:pPr>
-      <w:bookmarkStart w:id="169" w:name="_Toc119489295"/>
+      <w:bookmarkStart w:id="168" w:name="_Toc119489295"/>
       <w:r>
         <w:t>Grafica acquisto skipass</w:t>
       </w:r>
-      <w:bookmarkEnd w:id="169"/>
+      <w:bookmarkEnd w:id="168"/>
     </w:p>
     <w:p>
       <w:pPr>
@@ -28125,11 +28366,11 @@
       <w:pPr>
         <w:pStyle w:val="Titolo3"/>
       </w:pPr>
-      <w:bookmarkStart w:id="170" w:name="_Toc119489296"/>
+      <w:bookmarkStart w:id="169" w:name="_Toc119489296"/>
       <w:r>
         <w:t>Gestione pagamento</w:t>
       </w:r>
-      <w:bookmarkEnd w:id="170"/>
+      <w:bookmarkEnd w:id="169"/>
     </w:p>
     <w:p>
       <w:pPr>
@@ -28278,11 +28519,11 @@
       <w:pPr>
         <w:pStyle w:val="Titolo3"/>
       </w:pPr>
-      <w:bookmarkStart w:id="171" w:name="_Toc119489297"/>
+      <w:bookmarkStart w:id="170" w:name="_Toc119489297"/>
       <w:r>
         <w:t>Gestione sistema skipass preesistente</w:t>
       </w:r>
-      <w:bookmarkEnd w:id="171"/>
+      <w:bookmarkEnd w:id="170"/>
     </w:p>
     <w:p>
       <w:pPr>
@@ -28575,11 +28816,11 @@
       <w:pPr>
         <w:pStyle w:val="Titolo3"/>
       </w:pPr>
-      <w:bookmarkStart w:id="172" w:name="_Toc119489298"/>
+      <w:bookmarkStart w:id="171" w:name="_Toc119489298"/>
       <w:r>
         <w:t>Gestione skipass associati ad una utenza</w:t>
       </w:r>
-      <w:bookmarkEnd w:id="172"/>
+      <w:bookmarkEnd w:id="171"/>
     </w:p>
     <w:p>
       <w:pPr>
@@ -28818,11 +29059,11 @@
       <w:pPr>
         <w:pStyle w:val="Titolo3"/>
       </w:pPr>
-      <w:bookmarkStart w:id="173" w:name="_Toc119489299"/>
+      <w:bookmarkStart w:id="172" w:name="_Toc119489299"/>
       <w:r>
         <w:t>Grafica skipass acquistati</w:t>
       </w:r>
-      <w:bookmarkEnd w:id="173"/>
+      <w:bookmarkEnd w:id="172"/>
     </w:p>
     <w:p>
       <w:pPr>
@@ -29047,11 +29288,11 @@
       <w:pPr>
         <w:pStyle w:val="Titolo3"/>
       </w:pPr>
-      <w:bookmarkStart w:id="174" w:name="_Toc119489300"/>
+      <w:bookmarkStart w:id="173" w:name="_Toc119489300"/>
       <w:r>
         <w:t>Gestore numero skipass acquistabili</w:t>
       </w:r>
-      <w:bookmarkEnd w:id="174"/>
+      <w:bookmarkEnd w:id="173"/>
     </w:p>
     <w:p>
       <w:pPr>
@@ -29275,11 +29516,11 @@
       <w:pPr>
         <w:pStyle w:val="Titolo3"/>
       </w:pPr>
-      <w:bookmarkStart w:id="175" w:name="_Toc119489301"/>
+      <w:bookmarkStart w:id="174" w:name="_Toc119489301"/>
       <w:r>
         <w:t>Grafica prenotazione lezione</w:t>
       </w:r>
-      <w:bookmarkEnd w:id="175"/>
+      <w:bookmarkEnd w:id="174"/>
     </w:p>
     <w:p>
       <w:pPr>
@@ -29507,12 +29748,12 @@
       <w:pPr>
         <w:pStyle w:val="Titolo3"/>
       </w:pPr>
-      <w:bookmarkStart w:id="176" w:name="_Toc119489302"/>
+      <w:bookmarkStart w:id="175" w:name="_Toc119489302"/>
       <w:r>
         <w:lastRenderedPageBreak/>
         <w:t>Gestore maestri disponibili</w:t>
       </w:r>
-      <w:bookmarkEnd w:id="176"/>
+      <w:bookmarkEnd w:id="175"/>
     </w:p>
     <w:p>
       <w:pPr>
@@ -29809,11 +30050,11 @@
       <w:pPr>
         <w:pStyle w:val="Titolo3"/>
       </w:pPr>
-      <w:bookmarkStart w:id="177" w:name="_Toc119489303"/>
+      <w:bookmarkStart w:id="176" w:name="_Toc119489303"/>
       <w:r>
         <w:t>Grafica gestione stato maestri</w:t>
       </w:r>
-      <w:bookmarkEnd w:id="177"/>
+      <w:bookmarkEnd w:id="176"/>
     </w:p>
     <w:p>
       <w:pPr>
@@ -29998,11 +30239,11 @@
       <w:pPr>
         <w:pStyle w:val="Titolo3"/>
       </w:pPr>
-      <w:bookmarkStart w:id="178" w:name="_Toc119489304"/>
+      <w:bookmarkStart w:id="177" w:name="_Toc119489304"/>
       <w:r>
         <w:t>Visualizzazione lezioni prenotate</w:t>
       </w:r>
-      <w:bookmarkEnd w:id="178"/>
+      <w:bookmarkEnd w:id="177"/>
     </w:p>
     <w:p>
       <w:pPr>
@@ -30175,11 +30416,11 @@
       <w:pPr>
         <w:pStyle w:val="Titolo3"/>
       </w:pPr>
-      <w:bookmarkStart w:id="179" w:name="_Toc119489305"/>
+      <w:bookmarkStart w:id="178" w:name="_Toc119489305"/>
       <w:r>
         <w:t>Widget informativo lezioni</w:t>
       </w:r>
-      <w:bookmarkEnd w:id="179"/>
+      <w:bookmarkEnd w:id="178"/>
     </w:p>
     <w:p>
       <w:pPr>
@@ -30305,12 +30546,12 @@
       <w:pPr>
         <w:pStyle w:val="Titolo3"/>
       </w:pPr>
-      <w:bookmarkStart w:id="180" w:name="_Toc119489306"/>
+      <w:bookmarkStart w:id="179" w:name="_Toc119489306"/>
       <w:r>
         <w:lastRenderedPageBreak/>
         <w:t>Gestione pubblicazione annunci</w:t>
       </w:r>
-      <w:bookmarkEnd w:id="180"/>
+      <w:bookmarkEnd w:id="179"/>
     </w:p>
     <w:p>
       <w:pPr>
@@ -30526,11 +30767,11 @@
       <w:pPr>
         <w:pStyle w:val="Titolo3"/>
       </w:pPr>
-      <w:bookmarkStart w:id="181" w:name="_Toc119489307"/>
+      <w:bookmarkStart w:id="180" w:name="_Toc119489307"/>
       <w:r>
         <w:t>Widget annunci</w:t>
       </w:r>
-      <w:bookmarkEnd w:id="181"/>
+      <w:bookmarkEnd w:id="180"/>
     </w:p>
     <w:p>
       <w:pPr>
@@ -30684,9 +30925,9 @@
       </w:r>
     </w:p>
     <w:sectPr>
-      <w:headerReference w:type="default" r:id="rId29"/>
-      <w:footerReference w:type="even" r:id="rId30"/>
-      <w:footerReference w:type="default" r:id="rId31"/>
+      <w:headerReference w:type="default" r:id="rId30"/>
+      <w:footerReference w:type="even" r:id="rId31"/>
+      <w:footerReference w:type="default" r:id="rId32"/>
       <w:pgSz w:w="11906" w:h="16838"/>
       <w:pgMar w:top="1417" w:right="1134" w:bottom="1134" w:left="1134" w:header="708" w:footer="708" w:gutter="0"/>
       <w:cols w:space="708"/>
@@ -30698,7 +30939,7 @@
 </file>
 
 <file path=word/endnotes.xml><?xml version="1.0" encoding="utf-8"?>
-<w:endnotes xmlns:wpc="http://schemas.microsoft.com/office/word/2010/wordprocessingCanvas" xmlns:cx="http://schemas.microsoft.com/office/drawing/2014/chartex" xmlns:cx1="http://schemas.microsoft.com/office/drawing/2015/9/8/chartex" xmlns:cx2="http://schemas.microsoft.com/office/drawing/2015/10/21/chartex" xmlns:cx3="http://schemas.microsoft.com/office/drawing/2016/5/9/chartex" xmlns:cx4="http://schemas.microsoft.com/office/drawing/2016/5/10/chartex" xmlns:cx5="http://schemas.microsoft.com/office/drawing/2016/5/11/chartex" xmlns:cx6="http://schemas.microsoft.com/office/drawing/2016/5/12/chartex" xmlns:cx7="http://schemas.microsoft.com/office/drawing/2016/5/13/chartex" xmlns:cx8="http://schemas.microsoft.com/office/drawing/2016/5/14/chartex" xmlns:mc="http://schemas.openxmlformats.org/markup-compatibility/2006" xmlns:aink="http://schemas.microsoft.com/office/drawing/2016/ink" xmlns:am3d="http://schemas.microsoft.com/office/drawing/2017/model3d" xmlns:o="urn:schemas-microsoft-com:office:office" xmlns:r="http://schemas.openxmlformats.org/officeDocument/2006/relationships" xmlns:m="http://schemas.openxmlformats.org/officeDocument/2006/math" xmlns:v="urn:schemas-microsoft-com:vml" xmlns:wp14="http://schemas.microsoft.com/office/word/2010/wordprocessingDrawing" xmlns:wp="http://schemas.openxmlformats.org/drawingml/2006/wordprocessingDrawing" xmlns:w10="urn:schemas-microsoft-com:office:word" xmlns:w="http://schemas.openxmlformats.org/wordprocessingml/2006/main" xmlns:w14="http://schemas.microsoft.com/office/word/2010/wordml" xmlns:w15="http://schemas.microsoft.com/office/word/2012/wordml" xmlns:w16cid="http://schemas.microsoft.com/office/word/2016/wordml/cid" xmlns:w16se="http://schemas.microsoft.com/office/word/2015/wordml/symex" xmlns:wpg="http://schemas.microsoft.com/office/word/2010/wordprocessingGroup" xmlns:wpi="http://schemas.microsoft.com/office/word/2010/wordprocessingInk" xmlns:wne="http://schemas.microsoft.com/office/word/2006/wordml" xmlns:wps="http://schemas.microsoft.com/office/word/2010/wordprocessingShape" mc:Ignorable="w14 w15 w16se w16cid wp14">
+<w:endnotes xmlns:wpc="http://schemas.microsoft.com/office/word/2010/wordprocessingCanvas" xmlns:cx="http://schemas.microsoft.com/office/drawing/2014/chartex" xmlns:cx1="http://schemas.microsoft.com/office/drawing/2015/9/8/chartex" xmlns:cx2="http://schemas.microsoft.com/office/drawing/2015/10/21/chartex" xmlns:cx3="http://schemas.microsoft.com/office/drawing/2016/5/9/chartex" xmlns:cx4="http://schemas.microsoft.com/office/drawing/2016/5/10/chartex" xmlns:cx5="http://schemas.microsoft.com/office/drawing/2016/5/11/chartex" xmlns:cx6="http://schemas.microsoft.com/office/drawing/2016/5/12/chartex" xmlns:cx7="http://schemas.microsoft.com/office/drawing/2016/5/13/chartex" xmlns:cx8="http://schemas.microsoft.com/office/drawing/2016/5/14/chartex" xmlns:mc="http://schemas.openxmlformats.org/markup-compatibility/2006" xmlns:aink="http://schemas.microsoft.com/office/drawing/2016/ink" xmlns:am3d="http://schemas.microsoft.com/office/drawing/2017/model3d" xmlns:o="urn:schemas-microsoft-com:office:office" xmlns:oel="http://schemas.microsoft.com/office/2019/extlst" xmlns:r="http://schemas.openxmlformats.org/officeDocument/2006/relationships" xmlns:m="http://schemas.openxmlformats.org/officeDocument/2006/math" xmlns:v="urn:schemas-microsoft-com:vml" xmlns:wp14="http://schemas.microsoft.com/office/word/2010/wordprocessingDrawing" xmlns:wp="http://schemas.openxmlformats.org/drawingml/2006/wordprocessingDrawing" xmlns:w10="urn:schemas-microsoft-com:office:word" xmlns:w="http://schemas.openxmlformats.org/wordprocessingml/2006/main" xmlns:w14="http://schemas.microsoft.com/office/word/2010/wordml" xmlns:w15="http://schemas.microsoft.com/office/word/2012/wordml" xmlns:w16cex="http://schemas.microsoft.com/office/word/2018/wordml/cex" xmlns:w16cid="http://schemas.microsoft.com/office/word/2016/wordml/cid" xmlns:w16="http://schemas.microsoft.com/office/word/2018/wordml" xmlns:w16sdtdh="http://schemas.microsoft.com/office/word/2020/wordml/sdtdatahash" xmlns:w16se="http://schemas.microsoft.com/office/word/2015/wordml/symex" xmlns:wpg="http://schemas.microsoft.com/office/word/2010/wordprocessingGroup" xmlns:wpi="http://schemas.microsoft.com/office/word/2010/wordprocessingInk" xmlns:wne="http://schemas.microsoft.com/office/word/2006/wordml" xmlns:wps="http://schemas.microsoft.com/office/word/2010/wordprocessingShape" mc:Ignorable="w14 w15 w16se w16cid w16 w16cex w16sdtdh wp14">
   <w:endnote w:type="separator" w:id="-1">
     <w:p>
       <w:pPr>
@@ -30723,7 +30964,7 @@
 </file>
 
 <file path=word/footer1.xml><?xml version="1.0" encoding="utf-8"?>
-<w:ftr xmlns:wpc="http://schemas.microsoft.com/office/word/2010/wordprocessingCanvas" xmlns:cx="http://schemas.microsoft.com/office/drawing/2014/chartex" xmlns:cx1="http://schemas.microsoft.com/office/drawing/2015/9/8/chartex" xmlns:cx2="http://schemas.microsoft.com/office/drawing/2015/10/21/chartex" xmlns:cx3="http://schemas.microsoft.com/office/drawing/2016/5/9/chartex" xmlns:cx4="http://schemas.microsoft.com/office/drawing/2016/5/10/chartex" xmlns:cx5="http://schemas.microsoft.com/office/drawing/2016/5/11/chartex" xmlns:cx6="http://schemas.microsoft.com/office/drawing/2016/5/12/chartex" xmlns:cx7="http://schemas.microsoft.com/office/drawing/2016/5/13/chartex" xmlns:cx8="http://schemas.microsoft.com/office/drawing/2016/5/14/chartex" xmlns:mc="http://schemas.openxmlformats.org/markup-compatibility/2006" xmlns:aink="http://schemas.microsoft.com/office/drawing/2016/ink" xmlns:am3d="http://schemas.microsoft.com/office/drawing/2017/model3d" xmlns:o="urn:schemas-microsoft-com:office:office" xmlns:r="http://schemas.openxmlformats.org/officeDocument/2006/relationships" xmlns:m="http://schemas.openxmlformats.org/officeDocument/2006/math" xmlns:v="urn:schemas-microsoft-com:vml" xmlns:wp14="http://schemas.microsoft.com/office/word/2010/wordprocessingDrawing" xmlns:wp="http://schemas.openxmlformats.org/drawingml/2006/wordprocessingDrawing" xmlns:w10="urn:schemas-microsoft-com:office:word" xmlns:w="http://schemas.openxmlformats.org/wordprocessingml/2006/main" xmlns:w14="http://schemas.microsoft.com/office/word/2010/wordml" xmlns:w15="http://schemas.microsoft.com/office/word/2012/wordml" xmlns:w16cid="http://schemas.microsoft.com/office/word/2016/wordml/cid" xmlns:w16se="http://schemas.microsoft.com/office/word/2015/wordml/symex" xmlns:wpg="http://schemas.microsoft.com/office/word/2010/wordprocessingGroup" xmlns:wpi="http://schemas.microsoft.com/office/word/2010/wordprocessingInk" xmlns:wne="http://schemas.microsoft.com/office/word/2006/wordml" xmlns:wps="http://schemas.microsoft.com/office/word/2010/wordprocessingShape" mc:Ignorable="w14 w15 w16se w16cid wp14">
+<w:ftr xmlns:wpc="http://schemas.microsoft.com/office/word/2010/wordprocessingCanvas" xmlns:cx="http://schemas.microsoft.com/office/drawing/2014/chartex" xmlns:cx1="http://schemas.microsoft.com/office/drawing/2015/9/8/chartex" xmlns:cx2="http://schemas.microsoft.com/office/drawing/2015/10/21/chartex" xmlns:cx3="http://schemas.microsoft.com/office/drawing/2016/5/9/chartex" xmlns:cx4="http://schemas.microsoft.com/office/drawing/2016/5/10/chartex" xmlns:cx5="http://schemas.microsoft.com/office/drawing/2016/5/11/chartex" xmlns:cx6="http://schemas.microsoft.com/office/drawing/2016/5/12/chartex" xmlns:cx7="http://schemas.microsoft.com/office/drawing/2016/5/13/chartex" xmlns:cx8="http://schemas.microsoft.com/office/drawing/2016/5/14/chartex" xmlns:mc="http://schemas.openxmlformats.org/markup-compatibility/2006" xmlns:aink="http://schemas.microsoft.com/office/drawing/2016/ink" xmlns:am3d="http://schemas.microsoft.com/office/drawing/2017/model3d" xmlns:o="urn:schemas-microsoft-com:office:office" xmlns:oel="http://schemas.microsoft.com/office/2019/extlst" xmlns:r="http://schemas.openxmlformats.org/officeDocument/2006/relationships" xmlns:m="http://schemas.openxmlformats.org/officeDocument/2006/math" xmlns:v="urn:schemas-microsoft-com:vml" xmlns:wp14="http://schemas.microsoft.com/office/word/2010/wordprocessingDrawing" xmlns:wp="http://schemas.openxmlformats.org/drawingml/2006/wordprocessingDrawing" xmlns:w10="urn:schemas-microsoft-com:office:word" xmlns:w="http://schemas.openxmlformats.org/wordprocessingml/2006/main" xmlns:w14="http://schemas.microsoft.com/office/word/2010/wordml" xmlns:w15="http://schemas.microsoft.com/office/word/2012/wordml" xmlns:w16cex="http://schemas.microsoft.com/office/word/2018/wordml/cex" xmlns:w16cid="http://schemas.microsoft.com/office/word/2016/wordml/cid" xmlns:w16="http://schemas.microsoft.com/office/word/2018/wordml" xmlns:w16sdtdh="http://schemas.microsoft.com/office/word/2020/wordml/sdtdatahash" xmlns:w16se="http://schemas.microsoft.com/office/word/2015/wordml/symex" xmlns:wpg="http://schemas.microsoft.com/office/word/2010/wordprocessingGroup" xmlns:wpi="http://schemas.microsoft.com/office/word/2010/wordprocessingInk" xmlns:wne="http://schemas.microsoft.com/office/word/2006/wordml" xmlns:wps="http://schemas.microsoft.com/office/word/2010/wordprocessingShape" mc:Ignorable="w14 w15 w16se w16cid w16 w16cex w16sdtdh wp14">
   <w:sdt>
     <w:sdtPr>
       <w:rPr>
@@ -30735,11 +30976,6 @@
         <w:docPartUnique/>
       </w:docPartObj>
     </w:sdtPr>
-    <w:sdtEndPr>
-      <w:rPr>
-        <w:rStyle w:val="Numeropagina"/>
-      </w:rPr>
-    </w:sdtEndPr>
     <w:sdtContent>
       <w:p>
         <w:pPr>
@@ -30780,7 +31016,7 @@
 </file>
 
 <file path=word/footer2.xml><?xml version="1.0" encoding="utf-8"?>
-<w:ftr xmlns:wpc="http://schemas.microsoft.com/office/word/2010/wordprocessingCanvas" xmlns:cx="http://schemas.microsoft.com/office/drawing/2014/chartex" xmlns:cx1="http://schemas.microsoft.com/office/drawing/2015/9/8/chartex" xmlns:cx2="http://schemas.microsoft.com/office/drawing/2015/10/21/chartex" xmlns:cx3="http://schemas.microsoft.com/office/drawing/2016/5/9/chartex" xmlns:cx4="http://schemas.microsoft.com/office/drawing/2016/5/10/chartex" xmlns:cx5="http://schemas.microsoft.com/office/drawing/2016/5/11/chartex" xmlns:cx6="http://schemas.microsoft.com/office/drawing/2016/5/12/chartex" xmlns:cx7="http://schemas.microsoft.com/office/drawing/2016/5/13/chartex" xmlns:cx8="http://schemas.microsoft.com/office/drawing/2016/5/14/chartex" xmlns:mc="http://schemas.openxmlformats.org/markup-compatibility/2006" xmlns:aink="http://schemas.microsoft.com/office/drawing/2016/ink" xmlns:am3d="http://schemas.microsoft.com/office/drawing/2017/model3d" xmlns:o="urn:schemas-microsoft-com:office:office" xmlns:r="http://schemas.openxmlformats.org/officeDocument/2006/relationships" xmlns:m="http://schemas.openxmlformats.org/officeDocument/2006/math" xmlns:v="urn:schemas-microsoft-com:vml" xmlns:wp14="http://schemas.microsoft.com/office/word/2010/wordprocessingDrawing" xmlns:wp="http://schemas.openxmlformats.org/drawingml/2006/wordprocessingDrawing" xmlns:w10="urn:schemas-microsoft-com:office:word" xmlns:w="http://schemas.openxmlformats.org/wordprocessingml/2006/main" xmlns:w14="http://schemas.microsoft.com/office/word/2010/wordml" xmlns:w15="http://schemas.microsoft.com/office/word/2012/wordml" xmlns:w16cid="http://schemas.microsoft.com/office/word/2016/wordml/cid" xmlns:w16se="http://schemas.microsoft.com/office/word/2015/wordml/symex" xmlns:wpg="http://schemas.microsoft.com/office/word/2010/wordprocessingGroup" xmlns:wpi="http://schemas.microsoft.com/office/word/2010/wordprocessingInk" xmlns:wne="http://schemas.microsoft.com/office/word/2006/wordml" xmlns:wps="http://schemas.microsoft.com/office/word/2010/wordprocessingShape" mc:Ignorable="w14 w15 w16se w16cid wp14">
+<w:ftr xmlns:wpc="http://schemas.microsoft.com/office/word/2010/wordprocessingCanvas" xmlns:cx="http://schemas.microsoft.com/office/drawing/2014/chartex" xmlns:cx1="http://schemas.microsoft.com/office/drawing/2015/9/8/chartex" xmlns:cx2="http://schemas.microsoft.com/office/drawing/2015/10/21/chartex" xmlns:cx3="http://schemas.microsoft.com/office/drawing/2016/5/9/chartex" xmlns:cx4="http://schemas.microsoft.com/office/drawing/2016/5/10/chartex" xmlns:cx5="http://schemas.microsoft.com/office/drawing/2016/5/11/chartex" xmlns:cx6="http://schemas.microsoft.com/office/drawing/2016/5/12/chartex" xmlns:cx7="http://schemas.microsoft.com/office/drawing/2016/5/13/chartex" xmlns:cx8="http://schemas.microsoft.com/office/drawing/2016/5/14/chartex" xmlns:mc="http://schemas.openxmlformats.org/markup-compatibility/2006" xmlns:aink="http://schemas.microsoft.com/office/drawing/2016/ink" xmlns:am3d="http://schemas.microsoft.com/office/drawing/2017/model3d" xmlns:o="urn:schemas-microsoft-com:office:office" xmlns:oel="http://schemas.microsoft.com/office/2019/extlst" xmlns:r="http://schemas.openxmlformats.org/officeDocument/2006/relationships" xmlns:m="http://schemas.openxmlformats.org/officeDocument/2006/math" xmlns:v="urn:schemas-microsoft-com:vml" xmlns:wp14="http://schemas.microsoft.com/office/word/2010/wordprocessingDrawing" xmlns:wp="http://schemas.openxmlformats.org/drawingml/2006/wordprocessingDrawing" xmlns:w10="urn:schemas-microsoft-com:office:word" xmlns:w="http://schemas.openxmlformats.org/wordprocessingml/2006/main" xmlns:w14="http://schemas.microsoft.com/office/word/2010/wordml" xmlns:w15="http://schemas.microsoft.com/office/word/2012/wordml" xmlns:w16cex="http://schemas.microsoft.com/office/word/2018/wordml/cex" xmlns:w16cid="http://schemas.microsoft.com/office/word/2016/wordml/cid" xmlns:w16="http://schemas.microsoft.com/office/word/2018/wordml" xmlns:w16sdtdh="http://schemas.microsoft.com/office/word/2020/wordml/sdtdatahash" xmlns:w16se="http://schemas.microsoft.com/office/word/2015/wordml/symex" xmlns:wpg="http://schemas.microsoft.com/office/word/2010/wordprocessingGroup" xmlns:wpi="http://schemas.microsoft.com/office/word/2010/wordprocessingInk" xmlns:wne="http://schemas.microsoft.com/office/word/2006/wordml" xmlns:wps="http://schemas.microsoft.com/office/word/2010/wordprocessingShape" mc:Ignorable="w14 w15 w16se w16cid w16 w16cex w16sdtdh wp14">
   <w:sdt>
     <w:sdtPr>
       <w:rPr>
@@ -30792,11 +31028,6 @@
         <w:docPartUnique/>
       </w:docPartObj>
     </w:sdtPr>
-    <w:sdtEndPr>
-      <w:rPr>
-        <w:rStyle w:val="Numeropagina"/>
-      </w:rPr>
-    </w:sdtEndPr>
     <w:sdtContent>
       <w:p>
         <w:pPr>
@@ -30850,7 +31081,7 @@
 </file>
 
 <file path=word/footnotes.xml><?xml version="1.0" encoding="utf-8"?>
-<w:footnotes xmlns:wpc="http://schemas.microsoft.com/office/word/2010/wordprocessingCanvas" xmlns:cx="http://schemas.microsoft.com/office/drawing/2014/chartex" xmlns:cx1="http://schemas.microsoft.com/office/drawing/2015/9/8/chartex" xmlns:cx2="http://schemas.microsoft.com/office/drawing/2015/10/21/chartex" xmlns:cx3="http://schemas.microsoft.com/office/drawing/2016/5/9/chartex" xmlns:cx4="http://schemas.microsoft.com/office/drawing/2016/5/10/chartex" xmlns:cx5="http://schemas.microsoft.com/office/drawing/2016/5/11/chartex" xmlns:cx6="http://schemas.microsoft.com/office/drawing/2016/5/12/chartex" xmlns:cx7="http://schemas.microsoft.com/office/drawing/2016/5/13/chartex" xmlns:cx8="http://schemas.microsoft.com/office/drawing/2016/5/14/chartex" xmlns:mc="http://schemas.openxmlformats.org/markup-compatibility/2006" xmlns:aink="http://schemas.microsoft.com/office/drawing/2016/ink" xmlns:am3d="http://schemas.microsoft.com/office/drawing/2017/model3d" xmlns:o="urn:schemas-microsoft-com:office:office" xmlns:r="http://schemas.openxmlformats.org/officeDocument/2006/relationships" xmlns:m="http://schemas.openxmlformats.org/officeDocument/2006/math" xmlns:v="urn:schemas-microsoft-com:vml" xmlns:wp14="http://schemas.microsoft.com/office/word/2010/wordprocessingDrawing" xmlns:wp="http://schemas.openxmlformats.org/drawingml/2006/wordprocessingDrawing" xmlns:w10="urn:schemas-microsoft-com:office:word" xmlns:w="http://schemas.openxmlformats.org/wordprocessingml/2006/main" xmlns:w14="http://schemas.microsoft.com/office/word/2010/wordml" xmlns:w15="http://schemas.microsoft.com/office/word/2012/wordml" xmlns:w16cid="http://schemas.microsoft.com/office/word/2016/wordml/cid" xmlns:w16se="http://schemas.microsoft.com/office/word/2015/wordml/symex" xmlns:wpg="http://schemas.microsoft.com/office/word/2010/wordprocessingGroup" xmlns:wpi="http://schemas.microsoft.com/office/word/2010/wordprocessingInk" xmlns:wne="http://schemas.microsoft.com/office/word/2006/wordml" xmlns:wps="http://schemas.microsoft.com/office/word/2010/wordprocessingShape" mc:Ignorable="w14 w15 w16se w16cid wp14">
+<w:footnotes xmlns:wpc="http://schemas.microsoft.com/office/word/2010/wordprocessingCanvas" xmlns:cx="http://schemas.microsoft.com/office/drawing/2014/chartex" xmlns:cx1="http://schemas.microsoft.com/office/drawing/2015/9/8/chartex" xmlns:cx2="http://schemas.microsoft.com/office/drawing/2015/10/21/chartex" xmlns:cx3="http://schemas.microsoft.com/office/drawing/2016/5/9/chartex" xmlns:cx4="http://schemas.microsoft.com/office/drawing/2016/5/10/chartex" xmlns:cx5="http://schemas.microsoft.com/office/drawing/2016/5/11/chartex" xmlns:cx6="http://schemas.microsoft.com/office/drawing/2016/5/12/chartex" xmlns:cx7="http://schemas.microsoft.com/office/drawing/2016/5/13/chartex" xmlns:cx8="http://schemas.microsoft.com/office/drawing/2016/5/14/chartex" xmlns:mc="http://schemas.openxmlformats.org/markup-compatibility/2006" xmlns:aink="http://schemas.microsoft.com/office/drawing/2016/ink" xmlns:am3d="http://schemas.microsoft.com/office/drawing/2017/model3d" xmlns:o="urn:schemas-microsoft-com:office:office" xmlns:oel="http://schemas.microsoft.com/office/2019/extlst" xmlns:r="http://schemas.openxmlformats.org/officeDocument/2006/relationships" xmlns:m="http://schemas.openxmlformats.org/officeDocument/2006/math" xmlns:v="urn:schemas-microsoft-com:vml" xmlns:wp14="http://schemas.microsoft.com/office/word/2010/wordprocessingDrawing" xmlns:wp="http://schemas.openxmlformats.org/drawingml/2006/wordprocessingDrawing" xmlns:w10="urn:schemas-microsoft-com:office:word" xmlns:w="http://schemas.openxmlformats.org/wordprocessingml/2006/main" xmlns:w14="http://schemas.microsoft.com/office/word/2010/wordml" xmlns:w15="http://schemas.microsoft.com/office/word/2012/wordml" xmlns:w16cex="http://schemas.microsoft.com/office/word/2018/wordml/cex" xmlns:w16cid="http://schemas.microsoft.com/office/word/2016/wordml/cid" xmlns:w16="http://schemas.microsoft.com/office/word/2018/wordml" xmlns:w16sdtdh="http://schemas.microsoft.com/office/word/2020/wordml/sdtdatahash" xmlns:w16se="http://schemas.microsoft.com/office/word/2015/wordml/symex" xmlns:wpg="http://schemas.microsoft.com/office/word/2010/wordprocessingGroup" xmlns:wpi="http://schemas.microsoft.com/office/word/2010/wordprocessingInk" xmlns:wne="http://schemas.microsoft.com/office/word/2006/wordml" xmlns:wps="http://schemas.microsoft.com/office/word/2010/wordprocessingShape" mc:Ignorable="w14 w15 w16se w16cid w16 w16cex w16sdtdh wp14">
   <w:footnote w:type="separator" w:id="-1">
     <w:p>
       <w:pPr>
@@ -30875,7 +31106,7 @@
 </file>
 
 <file path=word/header1.xml><?xml version="1.0" encoding="utf-8"?>
-<w:hdr xmlns:wpc="http://schemas.microsoft.com/office/word/2010/wordprocessingCanvas" xmlns:cx="http://schemas.microsoft.com/office/drawing/2014/chartex" xmlns:cx1="http://schemas.microsoft.com/office/drawing/2015/9/8/chartex" xmlns:cx2="http://schemas.microsoft.com/office/drawing/2015/10/21/chartex" xmlns:cx3="http://schemas.microsoft.com/office/drawing/2016/5/9/chartex" xmlns:cx4="http://schemas.microsoft.com/office/drawing/2016/5/10/chartex" xmlns:cx5="http://schemas.microsoft.com/office/drawing/2016/5/11/chartex" xmlns:cx6="http://schemas.microsoft.com/office/drawing/2016/5/12/chartex" xmlns:cx7="http://schemas.microsoft.com/office/drawing/2016/5/13/chartex" xmlns:cx8="http://schemas.microsoft.com/office/drawing/2016/5/14/chartex" xmlns:mc="http://schemas.openxmlformats.org/markup-compatibility/2006" xmlns:aink="http://schemas.microsoft.com/office/drawing/2016/ink" xmlns:am3d="http://schemas.microsoft.com/office/drawing/2017/model3d" xmlns:o="urn:schemas-microsoft-com:office:office" xmlns:r="http://schemas.openxmlformats.org/officeDocument/2006/relationships" xmlns:m="http://schemas.openxmlformats.org/officeDocument/2006/math" xmlns:v="urn:schemas-microsoft-com:vml" xmlns:wp14="http://schemas.microsoft.com/office/word/2010/wordprocessingDrawing" xmlns:wp="http://schemas.openxmlformats.org/drawingml/2006/wordprocessingDrawing" xmlns:w10="urn:schemas-microsoft-com:office:word" xmlns:w="http://schemas.openxmlformats.org/wordprocessingml/2006/main" xmlns:w14="http://schemas.microsoft.com/office/word/2010/wordml" xmlns:w15="http://schemas.microsoft.com/office/word/2012/wordml" xmlns:w16cid="http://schemas.microsoft.com/office/word/2016/wordml/cid" xmlns:w16se="http://schemas.microsoft.com/office/word/2015/wordml/symex" xmlns:wpg="http://schemas.microsoft.com/office/word/2010/wordprocessingGroup" xmlns:wpi="http://schemas.microsoft.com/office/word/2010/wordprocessingInk" xmlns:wne="http://schemas.microsoft.com/office/word/2006/wordml" xmlns:wps="http://schemas.microsoft.com/office/word/2010/wordprocessingShape" mc:Ignorable="w14 w15 w16se w16cid wp14">
+<w:hdr xmlns:wpc="http://schemas.microsoft.com/office/word/2010/wordprocessingCanvas" xmlns:cx="http://schemas.microsoft.com/office/drawing/2014/chartex" xmlns:cx1="http://schemas.microsoft.com/office/drawing/2015/9/8/chartex" xmlns:cx2="http://schemas.microsoft.com/office/drawing/2015/10/21/chartex" xmlns:cx3="http://schemas.microsoft.com/office/drawing/2016/5/9/chartex" xmlns:cx4="http://schemas.microsoft.com/office/drawing/2016/5/10/chartex" xmlns:cx5="http://schemas.microsoft.com/office/drawing/2016/5/11/chartex" xmlns:cx6="http://schemas.microsoft.com/office/drawing/2016/5/12/chartex" xmlns:cx7="http://schemas.microsoft.com/office/drawing/2016/5/13/chartex" xmlns:cx8="http://schemas.microsoft.com/office/drawing/2016/5/14/chartex" xmlns:mc="http://schemas.openxmlformats.org/markup-compatibility/2006" xmlns:aink="http://schemas.microsoft.com/office/drawing/2016/ink" xmlns:am3d="http://schemas.microsoft.com/office/drawing/2017/model3d" xmlns:o="urn:schemas-microsoft-com:office:office" xmlns:oel="http://schemas.microsoft.com/office/2019/extlst" xmlns:r="http://schemas.openxmlformats.org/officeDocument/2006/relationships" xmlns:m="http://schemas.openxmlformats.org/officeDocument/2006/math" xmlns:v="urn:schemas-microsoft-com:vml" xmlns:wp14="http://schemas.microsoft.com/office/word/2010/wordprocessingDrawing" xmlns:wp="http://schemas.openxmlformats.org/drawingml/2006/wordprocessingDrawing" xmlns:w10="urn:schemas-microsoft-com:office:word" xmlns:w="http://schemas.openxmlformats.org/wordprocessingml/2006/main" xmlns:w14="http://schemas.microsoft.com/office/word/2010/wordml" xmlns:w15="http://schemas.microsoft.com/office/word/2012/wordml" xmlns:w16cex="http://schemas.microsoft.com/office/word/2018/wordml/cex" xmlns:w16cid="http://schemas.microsoft.com/office/word/2016/wordml/cid" xmlns:w16="http://schemas.microsoft.com/office/word/2018/wordml" xmlns:w16sdtdh="http://schemas.microsoft.com/office/word/2020/wordml/sdtdatahash" xmlns:w16se="http://schemas.microsoft.com/office/word/2015/wordml/symex" xmlns:wpg="http://schemas.microsoft.com/office/word/2010/wordprocessingGroup" xmlns:wpi="http://schemas.microsoft.com/office/word/2010/wordprocessingInk" xmlns:wne="http://schemas.microsoft.com/office/word/2006/wordml" xmlns:wps="http://schemas.microsoft.com/office/word/2010/wordprocessingShape" mc:Ignorable="w14 w15 w16se w16cid w16 w16cex w16sdtdh wp14">
   <w:p>
     <w:pPr>
       <w:pStyle w:val="Intestazione"/>
@@ -30901,7 +31132,7 @@
 </file>
 
 <file path=word/numbering.xml><?xml version="1.0" encoding="utf-8"?>
-<w:numbering xmlns:wpc="http://schemas.microsoft.com/office/word/2010/wordprocessingCanvas" xmlns:cx="http://schemas.microsoft.com/office/drawing/2014/chartex" xmlns:cx1="http://schemas.microsoft.com/office/drawing/2015/9/8/chartex" xmlns:cx2="http://schemas.microsoft.com/office/drawing/2015/10/21/chartex" xmlns:cx3="http://schemas.microsoft.com/office/drawing/2016/5/9/chartex" xmlns:cx4="http://schemas.microsoft.com/office/drawing/2016/5/10/chartex" xmlns:cx5="http://schemas.microsoft.com/office/drawing/2016/5/11/chartex" xmlns:cx6="http://schemas.microsoft.com/office/drawing/2016/5/12/chartex" xmlns:cx7="http://schemas.microsoft.com/office/drawing/2016/5/13/chartex" xmlns:cx8="http://schemas.microsoft.com/office/drawing/2016/5/14/chartex" xmlns:mc="http://schemas.openxmlformats.org/markup-compatibility/2006" xmlns:aink="http://schemas.microsoft.com/office/drawing/2016/ink" xmlns:am3d="http://schemas.microsoft.com/office/drawing/2017/model3d" xmlns:o="urn:schemas-microsoft-com:office:office" xmlns:r="http://schemas.openxmlformats.org/officeDocument/2006/relationships" xmlns:m="http://schemas.openxmlformats.org/officeDocument/2006/math" xmlns:v="urn:schemas-microsoft-com:vml" xmlns:wp14="http://schemas.microsoft.com/office/word/2010/wordprocessingDrawing" xmlns:wp="http://schemas.openxmlformats.org/drawingml/2006/wordprocessingDrawing" xmlns:w10="urn:schemas-microsoft-com:office:word" xmlns:w="http://schemas.openxmlformats.org/wordprocessingml/2006/main" xmlns:w14="http://schemas.microsoft.com/office/word/2010/wordml" xmlns:w15="http://schemas.microsoft.com/office/word/2012/wordml" xmlns:w16cid="http://schemas.microsoft.com/office/word/2016/wordml/cid" xmlns:w16se="http://schemas.microsoft.com/office/word/2015/wordml/symex" xmlns:wpg="http://schemas.microsoft.com/office/word/2010/wordprocessingGroup" xmlns:wpi="http://schemas.microsoft.com/office/word/2010/wordprocessingInk" xmlns:wne="http://schemas.microsoft.com/office/word/2006/wordml" xmlns:wps="http://schemas.microsoft.com/office/word/2010/wordprocessingShape" mc:Ignorable="w14 w15 w16se w16cid wp14">
+<w:numbering xmlns:wpc="http://schemas.microsoft.com/office/word/2010/wordprocessingCanvas" xmlns:cx="http://schemas.microsoft.com/office/drawing/2014/chartex" xmlns:cx1="http://schemas.microsoft.com/office/drawing/2015/9/8/chartex" xmlns:cx2="http://schemas.microsoft.com/office/drawing/2015/10/21/chartex" xmlns:cx3="http://schemas.microsoft.com/office/drawing/2016/5/9/chartex" xmlns:cx4="http://schemas.microsoft.com/office/drawing/2016/5/10/chartex" xmlns:cx5="http://schemas.microsoft.com/office/drawing/2016/5/11/chartex" xmlns:cx6="http://schemas.microsoft.com/office/drawing/2016/5/12/chartex" xmlns:cx7="http://schemas.microsoft.com/office/drawing/2016/5/13/chartex" xmlns:cx8="http://schemas.microsoft.com/office/drawing/2016/5/14/chartex" xmlns:mc="http://schemas.openxmlformats.org/markup-compatibility/2006" xmlns:aink="http://schemas.microsoft.com/office/drawing/2016/ink" xmlns:am3d="http://schemas.microsoft.com/office/drawing/2017/model3d" xmlns:o="urn:schemas-microsoft-com:office:office" xmlns:oel="http://schemas.microsoft.com/office/2019/extlst" xmlns:r="http://schemas.openxmlformats.org/officeDocument/2006/relationships" xmlns:m="http://schemas.openxmlformats.org/officeDocument/2006/math" xmlns:v="urn:schemas-microsoft-com:vml" xmlns:wp14="http://schemas.microsoft.com/office/word/2010/wordprocessingDrawing" xmlns:wp="http://schemas.openxmlformats.org/drawingml/2006/wordprocessingDrawing" xmlns:w10="urn:schemas-microsoft-com:office:word" xmlns:w="http://schemas.openxmlformats.org/wordprocessingml/2006/main" xmlns:w14="http://schemas.microsoft.com/office/word/2010/wordml" xmlns:w15="http://schemas.microsoft.com/office/word/2012/wordml" xmlns:w16cex="http://schemas.microsoft.com/office/word/2018/wordml/cex" xmlns:w16cid="http://schemas.microsoft.com/office/word/2016/wordml/cid" xmlns:w16="http://schemas.microsoft.com/office/word/2018/wordml" xmlns:w16sdtdh="http://schemas.microsoft.com/office/word/2020/wordml/sdtdatahash" xmlns:w16se="http://schemas.microsoft.com/office/word/2015/wordml/symex" xmlns:wpg="http://schemas.microsoft.com/office/word/2010/wordprocessingGroup" xmlns:wpi="http://schemas.microsoft.com/office/word/2010/wordprocessingInk" xmlns:wne="http://schemas.microsoft.com/office/word/2006/wordml" xmlns:wps="http://schemas.microsoft.com/office/word/2010/wordprocessingShape" mc:Ignorable="w14 w15 w16se w16cid w16 w16cex w16sdtdh wp14">
   <w:abstractNum w:abstractNumId="0" w15:restartNumberingAfterBreak="0">
     <w:nsid w:val="009B721B"/>
     <w:multiLevelType w:val="hybridMultilevel"/>
@@ -35364,139 +35595,139 @@
       </w:pPr>
     </w:lvl>
   </w:abstractNum>
-  <w:num w:numId="1">
+  <w:num w:numId="1" w16cid:durableId="1624120113">
     <w:abstractNumId w:val="20"/>
   </w:num>
-  <w:num w:numId="2">
+  <w:num w:numId="2" w16cid:durableId="105345755">
     <w:abstractNumId w:val="33"/>
   </w:num>
-  <w:num w:numId="3">
+  <w:num w:numId="3" w16cid:durableId="1541279493">
     <w:abstractNumId w:val="13"/>
   </w:num>
-  <w:num w:numId="4">
+  <w:num w:numId="4" w16cid:durableId="1797409580">
     <w:abstractNumId w:val="41"/>
   </w:num>
-  <w:num w:numId="5">
+  <w:num w:numId="5" w16cid:durableId="1179661555">
     <w:abstractNumId w:val="35"/>
   </w:num>
-  <w:num w:numId="6">
+  <w:num w:numId="6" w16cid:durableId="325523024">
     <w:abstractNumId w:val="36"/>
   </w:num>
-  <w:num w:numId="7">
+  <w:num w:numId="7" w16cid:durableId="454301287">
     <w:abstractNumId w:val="29"/>
   </w:num>
-  <w:num w:numId="8">
+  <w:num w:numId="8" w16cid:durableId="1135097117">
     <w:abstractNumId w:val="7"/>
   </w:num>
-  <w:num w:numId="9">
+  <w:num w:numId="9" w16cid:durableId="400756042">
     <w:abstractNumId w:val="4"/>
   </w:num>
-  <w:num w:numId="10">
+  <w:num w:numId="10" w16cid:durableId="980815342">
     <w:abstractNumId w:val="27"/>
   </w:num>
-  <w:num w:numId="11">
+  <w:num w:numId="11" w16cid:durableId="653491172">
     <w:abstractNumId w:val="40"/>
   </w:num>
-  <w:num w:numId="12">
+  <w:num w:numId="12" w16cid:durableId="274217385">
     <w:abstractNumId w:val="14"/>
   </w:num>
-  <w:num w:numId="13">
+  <w:num w:numId="13" w16cid:durableId="117601690">
     <w:abstractNumId w:val="0"/>
   </w:num>
-  <w:num w:numId="14">
+  <w:num w:numId="14" w16cid:durableId="1922137757">
     <w:abstractNumId w:val="32"/>
   </w:num>
-  <w:num w:numId="15">
+  <w:num w:numId="15" w16cid:durableId="689798607">
     <w:abstractNumId w:val="23"/>
   </w:num>
-  <w:num w:numId="16">
+  <w:num w:numId="16" w16cid:durableId="988479686">
     <w:abstractNumId w:val="6"/>
   </w:num>
-  <w:num w:numId="17">
+  <w:num w:numId="17" w16cid:durableId="1423263131">
     <w:abstractNumId w:val="39"/>
   </w:num>
-  <w:num w:numId="18">
+  <w:num w:numId="18" w16cid:durableId="2018194301">
     <w:abstractNumId w:val="34"/>
   </w:num>
-  <w:num w:numId="19">
+  <w:num w:numId="19" w16cid:durableId="1150249966">
     <w:abstractNumId w:val="11"/>
   </w:num>
-  <w:num w:numId="20">
+  <w:num w:numId="20" w16cid:durableId="1099372105">
     <w:abstractNumId w:val="3"/>
   </w:num>
-  <w:num w:numId="21">
+  <w:num w:numId="21" w16cid:durableId="680398008">
     <w:abstractNumId w:val="30"/>
   </w:num>
-  <w:num w:numId="22">
+  <w:num w:numId="22" w16cid:durableId="2077125854">
     <w:abstractNumId w:val="25"/>
   </w:num>
-  <w:num w:numId="23">
+  <w:num w:numId="23" w16cid:durableId="233005865">
     <w:abstractNumId w:val="28"/>
   </w:num>
-  <w:num w:numId="24">
+  <w:num w:numId="24" w16cid:durableId="1138764922">
     <w:abstractNumId w:val="1"/>
   </w:num>
-  <w:num w:numId="25">
+  <w:num w:numId="25" w16cid:durableId="1926331355">
     <w:abstractNumId w:val="8"/>
   </w:num>
-  <w:num w:numId="26">
+  <w:num w:numId="26" w16cid:durableId="1619874247">
     <w:abstractNumId w:val="5"/>
   </w:num>
-  <w:num w:numId="27">
+  <w:num w:numId="27" w16cid:durableId="1381130240">
     <w:abstractNumId w:val="16"/>
   </w:num>
-  <w:num w:numId="28">
+  <w:num w:numId="28" w16cid:durableId="2047557997">
     <w:abstractNumId w:val="15"/>
   </w:num>
-  <w:num w:numId="29">
+  <w:num w:numId="29" w16cid:durableId="1689527575">
     <w:abstractNumId w:val="10"/>
   </w:num>
-  <w:num w:numId="30">
+  <w:num w:numId="30" w16cid:durableId="766073727">
     <w:abstractNumId w:val="43"/>
   </w:num>
-  <w:num w:numId="31">
+  <w:num w:numId="31" w16cid:durableId="1466846964">
     <w:abstractNumId w:val="2"/>
   </w:num>
-  <w:num w:numId="32">
+  <w:num w:numId="32" w16cid:durableId="759527877">
     <w:abstractNumId w:val="12"/>
   </w:num>
-  <w:num w:numId="33">
+  <w:num w:numId="33" w16cid:durableId="328098064">
     <w:abstractNumId w:val="9"/>
   </w:num>
-  <w:num w:numId="34">
+  <w:num w:numId="34" w16cid:durableId="903179004">
     <w:abstractNumId w:val="24"/>
   </w:num>
-  <w:num w:numId="35">
+  <w:num w:numId="35" w16cid:durableId="1544442389">
     <w:abstractNumId w:val="44"/>
   </w:num>
-  <w:num w:numId="36">
+  <w:num w:numId="36" w16cid:durableId="1008485211">
     <w:abstractNumId w:val="37"/>
   </w:num>
-  <w:num w:numId="37">
+  <w:num w:numId="37" w16cid:durableId="274606938">
     <w:abstractNumId w:val="42"/>
   </w:num>
-  <w:num w:numId="38">
+  <w:num w:numId="38" w16cid:durableId="2011562112">
     <w:abstractNumId w:val="18"/>
   </w:num>
-  <w:num w:numId="39">
+  <w:num w:numId="39" w16cid:durableId="1885167431">
     <w:abstractNumId w:val="26"/>
   </w:num>
-  <w:num w:numId="40">
+  <w:num w:numId="40" w16cid:durableId="579100951">
     <w:abstractNumId w:val="21"/>
   </w:num>
-  <w:num w:numId="41">
+  <w:num w:numId="41" w16cid:durableId="1523589529">
     <w:abstractNumId w:val="19"/>
   </w:num>
-  <w:num w:numId="42">
+  <w:num w:numId="42" w16cid:durableId="1257178750">
     <w:abstractNumId w:val="17"/>
   </w:num>
-  <w:num w:numId="43">
+  <w:num w:numId="43" w16cid:durableId="1653866997">
     <w:abstractNumId w:val="38"/>
   </w:num>
-  <w:num w:numId="44">
+  <w:num w:numId="44" w16cid:durableId="30693794">
     <w:abstractNumId w:val="22"/>
   </w:num>
-  <w:num w:numId="45">
+  <w:num w:numId="45" w16cid:durableId="827358340">
     <w:abstractNumId w:val="31"/>
   </w:num>
   <w:numIdMacAtCleanup w:val="40"/>
@@ -35504,7 +35735,7 @@
 </file>
 
 <file path=word/styles.xml><?xml version="1.0" encoding="utf-8"?>
-<w:styles xmlns:mc="http://schemas.openxmlformats.org/markup-compatibility/2006" xmlns:r="http://schemas.openxmlformats.org/officeDocument/2006/relationships" xmlns:w="http://schemas.openxmlformats.org/wordprocessingml/2006/main" xmlns:w14="http://schemas.microsoft.com/office/word/2010/wordml" xmlns:w15="http://schemas.microsoft.com/office/word/2012/wordml" xmlns:w16cid="http://schemas.microsoft.com/office/word/2016/wordml/cid" xmlns:w16se="http://schemas.microsoft.com/office/word/2015/wordml/symex" mc:Ignorable="w14 w15 w16se w16cid">
+<w:styles xmlns:mc="http://schemas.openxmlformats.org/markup-compatibility/2006" xmlns:r="http://schemas.openxmlformats.org/officeDocument/2006/relationships" xmlns:w="http://schemas.openxmlformats.org/wordprocessingml/2006/main" xmlns:w14="http://schemas.microsoft.com/office/word/2010/wordml" xmlns:w15="http://schemas.microsoft.com/office/word/2012/wordml" xmlns:w16cex="http://schemas.microsoft.com/office/word/2018/wordml/cex" xmlns:w16cid="http://schemas.microsoft.com/office/word/2016/wordml/cid" xmlns:w16="http://schemas.microsoft.com/office/word/2018/wordml" xmlns:w16sdtdh="http://schemas.microsoft.com/office/word/2020/wordml/sdtdatahash" xmlns:w16se="http://schemas.microsoft.com/office/word/2015/wordml/symex" mc:Ignorable="w14 w15 w16se w16cid w16 w16cex w16sdtdh">
   <w:docDefaults>
     <w:rPrDefault>
       <w:rPr>
@@ -35521,7 +35752,7 @@
       </w:pPr>
     </w:pPrDefault>
   </w:docDefaults>
-  <w:latentStyles w:defLockedState="0" w:defUIPriority="99" w:defSemiHidden="0" w:defUnhideWhenUsed="0" w:defQFormat="0" w:count="375">
+  <w:latentStyles w:defLockedState="0" w:defUIPriority="99" w:defSemiHidden="0" w:defUnhideWhenUsed="0" w:defQFormat="0" w:count="376">
     <w:lsdException w:name="Normal" w:uiPriority="0" w:qFormat="1"/>
     <w:lsdException w:name="heading 1" w:uiPriority="9" w:qFormat="1"/>
     <w:lsdException w:name="heading 2" w:semiHidden="1" w:uiPriority="9" w:unhideWhenUsed="1" w:qFormat="1"/>
@@ -35627,7 +35858,6 @@
     <w:lsdException w:name="HTML Sample" w:semiHidden="1" w:unhideWhenUsed="1"/>
     <w:lsdException w:name="HTML Typewriter" w:semiHidden="1" w:unhideWhenUsed="1"/>
     <w:lsdException w:name="HTML Variable" w:semiHidden="1" w:unhideWhenUsed="1"/>
-    <w:lsdException w:name="Normal Table" w:semiHidden="1" w:unhideWhenUsed="1"/>
     <w:lsdException w:name="annotation subject" w:semiHidden="1" w:unhideWhenUsed="1"/>
     <w:lsdException w:name="No List" w:semiHidden="1" w:unhideWhenUsed="1"/>
     <w:lsdException w:name="Outline List 1" w:semiHidden="1" w:unhideWhenUsed="1"/>
@@ -35674,10 +35904,8 @@
     <w:lsdException w:name="Table Subtle 2" w:semiHidden="1" w:unhideWhenUsed="1"/>
     <w:lsdException w:name="Table Web 1" w:semiHidden="1" w:unhideWhenUsed="1"/>
     <w:lsdException w:name="Table Web 2" w:semiHidden="1" w:unhideWhenUsed="1"/>
-    <w:lsdException w:name="Table Web 3" w:semiHidden="1" w:unhideWhenUsed="1"/>
     <w:lsdException w:name="Balloon Text" w:semiHidden="1" w:unhideWhenUsed="1"/>
     <w:lsdException w:name="Table Grid" w:uiPriority="39"/>
-    <w:lsdException w:name="Table Theme" w:semiHidden="1" w:unhideWhenUsed="1"/>
     <w:lsdException w:name="Placeholder Text" w:semiHidden="1"/>
     <w:lsdException w:name="No Spacing" w:uiPriority="1" w:qFormat="1"/>
     <w:lsdException w:name="Light Shading" w:uiPriority="60"/>
@@ -35897,6 +36125,7 @@
     <w:lsdException w:name="Smart Hyperlink" w:semiHidden="1" w:unhideWhenUsed="1"/>
     <w:lsdException w:name="Hashtag" w:semiHidden="1" w:unhideWhenUsed="1"/>
     <w:lsdException w:name="Unresolved Mention" w:semiHidden="1" w:unhideWhenUsed="1"/>
+    <w:lsdException w:name="Smart Link" w:semiHidden="1" w:unhideWhenUsed="1"/>
   </w:latentStyles>
   <w:style w:type="paragraph" w:default="1" w:styleId="Normale">
     <w:name w:val="Normal"/>

</xml_diff>